<commit_message>
Added generation of QR labels for all versions (1 to 40).
</commit_message>
<xml_diff>
--- a/QR_codes/Vetscan_QR_label_Docs/Vetscan_QR_Testing.docx
+++ b/QR_codes/Vetscan_QR_label_Docs/Vetscan_QR_Testing.docx
@@ -1437,11 +1437,7 @@
         <w:t>- qr_code_genertor.py – A Python application used to generate QR labels.</w:t>
       </w:r>
     </w:p>
-    <w:p>
-      <w:r>
-        <w:t xml:space="preserve">- </w:t>
-      </w:r>
-    </w:p>
+    <w:p/>
     <w:p/>
     <w:p/>
     <w:p>
@@ -1625,7 +1621,15 @@
         <w:t>Exp:</w:t>
       </w:r>
       <w:r>
-        <w:t xml:space="preserve"> Mandatory information. Expiration date expressed according to ISO 8601 as yyyy-mm-dd.</w:t>
+        <w:t xml:space="preserve"> Mandatory information. Expiration date expressed according to ISO 8601 as </w:t>
+      </w:r>
+      <w:proofErr w:type="spellStart"/>
+      <w:r>
+        <w:t>yyyy</w:t>
+      </w:r>
+      <w:proofErr w:type="spellEnd"/>
+      <w:r>
+        <w:t>-mm-dd.</w:t>
       </w:r>
     </w:p>
     <w:p/>
@@ -1654,7 +1658,15 @@
       </w:r>
       <w:r>
         <w:tab/>
-        <w:t>Minimum 1     (21 × 21 modules)</w:t>
+        <w:t xml:space="preserve">Minimum 1  </w:t>
+      </w:r>
+      <w:proofErr w:type="gramStart"/>
+      <w:r>
+        <w:t xml:space="preserve">   (</w:t>
+      </w:r>
+      <w:proofErr w:type="gramEnd"/>
+      <w:r>
+        <w:t>21 × 21 modules)</w:t>
       </w:r>
       <w:r>
         <w:br/>
@@ -2946,8 +2958,13 @@
           </w:tcPr>
           <w:p>
             <w:r>
-              <w:t>PT/aPTT</w:t>
-            </w:r>
+              <w:t>PT/</w:t>
+            </w:r>
+            <w:proofErr w:type="spellStart"/>
+            <w:r>
+              <w:t>aPTT</w:t>
+            </w:r>
+            <w:proofErr w:type="spellEnd"/>
           </w:p>
         </w:tc>
         <w:tc>
@@ -2971,7 +2988,15 @@
           </w:tcPr>
           <w:p>
             <w:r>
-              <w:t>PT/aPTT Combination Test</w:t>
+              <w:t>PT/</w:t>
+            </w:r>
+            <w:proofErr w:type="spellStart"/>
+            <w:r>
+              <w:t>aPTT</w:t>
+            </w:r>
+            <w:proofErr w:type="spellEnd"/>
+            <w:r>
+              <w:t xml:space="preserve"> Combination Test</w:t>
             </w:r>
           </w:p>
         </w:tc>
@@ -3095,9 +3120,11 @@
             <w:hideMark/>
           </w:tcPr>
           <w:p>
+            <w:proofErr w:type="spellStart"/>
             <w:r>
               <w:t>EFib</w:t>
             </w:r>
+            <w:proofErr w:type="spellEnd"/>
           </w:p>
         </w:tc>
         <w:tc>
@@ -3170,9 +3197,11 @@
             <w:hideMark/>
           </w:tcPr>
           <w:p>
+            <w:proofErr w:type="spellStart"/>
             <w:r>
               <w:t>CFib</w:t>
             </w:r>
+            <w:proofErr w:type="spellEnd"/>
           </w:p>
         </w:tc>
         <w:tc>
@@ -3395,9 +3424,11 @@
             <w:hideMark/>
           </w:tcPr>
           <w:p>
+            <w:proofErr w:type="spellStart"/>
             <w:r>
               <w:t>PTaPTT</w:t>
             </w:r>
+            <w:proofErr w:type="spellEnd"/>
           </w:p>
         </w:tc>
         <w:tc>
@@ -3421,7 +3452,15 @@
           </w:tcPr>
           <w:p>
             <w:r>
-              <w:t>PT/aPTT Combination</w:t>
+              <w:t>PT/</w:t>
+            </w:r>
+            <w:proofErr w:type="spellStart"/>
+            <w:r>
+              <w:t>aPTT</w:t>
+            </w:r>
+            <w:proofErr w:type="spellEnd"/>
+            <w:r>
+              <w:t xml:space="preserve"> Combination</w:t>
             </w:r>
           </w:p>
         </w:tc>
@@ -3470,9 +3509,11 @@
             <w:hideMark/>
           </w:tcPr>
           <w:p>
+            <w:proofErr w:type="spellStart"/>
             <w:r>
               <w:t>Phb</w:t>
             </w:r>
+            <w:proofErr w:type="spellEnd"/>
           </w:p>
         </w:tc>
         <w:tc>
@@ -3530,9 +3571,11 @@
             <w:pPr>
               <w:jc w:val="center"/>
             </w:pPr>
+            <w:proofErr w:type="spellStart"/>
             <w:r>
               <w:t>RapidTests</w:t>
             </w:r>
+            <w:proofErr w:type="spellEnd"/>
           </w:p>
         </w:tc>
         <w:tc>
@@ -3580,8 +3623,13 @@
             <w:hideMark/>
           </w:tcPr>
           <w:p>
-            <w:r>
-              <w:t>Ehrlichia Rapid Test</w:t>
+            <w:proofErr w:type="spellStart"/>
+            <w:r>
+              <w:t>Ehrlichia</w:t>
+            </w:r>
+            <w:proofErr w:type="spellEnd"/>
+            <w:r>
+              <w:t xml:space="preserve"> Rapid Test</w:t>
             </w:r>
           </w:p>
         </w:tc>
@@ -3730,8 +3778,13 @@
             <w:hideMark/>
           </w:tcPr>
           <w:p>
-            <w:r>
-              <w:t>Anaplasma Rapid Test</w:t>
+            <w:proofErr w:type="spellStart"/>
+            <w:r>
+              <w:t>Anaplasma</w:t>
+            </w:r>
+            <w:proofErr w:type="spellEnd"/>
+            <w:r>
+              <w:t xml:space="preserve"> Rapid Test</w:t>
             </w:r>
           </w:p>
         </w:tc>
@@ -3955,8 +4008,13 @@
             <w:hideMark/>
           </w:tcPr>
           <w:p>
-            <w:r>
-              <w:t>FeLV_Fiv Rapid Test</w:t>
+            <w:proofErr w:type="spellStart"/>
+            <w:r>
+              <w:t>FeLV_Fiv</w:t>
+            </w:r>
+            <w:proofErr w:type="spellEnd"/>
+            <w:r>
+              <w:t xml:space="preserve"> Rapid Test</w:t>
             </w:r>
           </w:p>
         </w:tc>
@@ -4030,8 +4088,13 @@
             <w:hideMark/>
           </w:tcPr>
           <w:p>
-            <w:r>
-              <w:t>cPL Rapid Test</w:t>
+            <w:proofErr w:type="spellStart"/>
+            <w:r>
+              <w:t>cPL</w:t>
+            </w:r>
+            <w:proofErr w:type="spellEnd"/>
+            <w:r>
+              <w:t xml:space="preserve"> Rapid Test</w:t>
             </w:r>
           </w:p>
         </w:tc>
@@ -4215,9 +4278,11 @@
             <w:pPr>
               <w:jc w:val="center"/>
             </w:pPr>
+            <w:proofErr w:type="spellStart"/>
             <w:r>
               <w:t>Fecalanalysis</w:t>
             </w:r>
+            <w:proofErr w:type="spellEnd"/>
           </w:p>
         </w:tc>
         <w:tc>
@@ -4870,7 +4935,69 @@
     </w:p>
     <w:p>
       <w:r>
-        <w:t>The app created image files in the QR_labels directory.</w:t>
+        <w:t xml:space="preserve">The app created image files in the </w:t>
+      </w:r>
+      <w:proofErr w:type="spellStart"/>
+      <w:r>
+        <w:t>QR_labels</w:t>
+      </w:r>
+      <w:proofErr w:type="spellEnd"/>
+      <w:r>
+        <w:t xml:space="preserve"> directory.</w:t>
+      </w:r>
+    </w:p>
+    <w:p>
+      <w:r>
+        <w:t xml:space="preserve">The </w:t>
+      </w:r>
+      <w:proofErr w:type="spellStart"/>
+      <w:r>
+        <w:t>QR_labels</w:t>
+      </w:r>
+      <w:proofErr w:type="spellEnd"/>
+      <w:r>
+        <w:t>/QR_labels.docx file contains tables for containing the QR label images.</w:t>
+      </w:r>
+    </w:p>
+    <w:p>
+      <w:r>
+        <w:t>The images in the table were labeled with the file name, which contains the QR code version and number of characters in the QR label.</w:t>
+      </w:r>
+    </w:p>
+    <w:p>
+      <w:r>
+        <w:t xml:space="preserve">The QR label </w:t>
+      </w:r>
+      <w:r>
+        <w:t xml:space="preserve">images </w:t>
+      </w:r>
+      <w:r>
+        <w:t>were pasted in</w:t>
+      </w:r>
+      <w:r>
+        <w:t xml:space="preserve">to the tables in the </w:t>
+      </w:r>
+      <w:proofErr w:type="spellStart"/>
+      <w:r>
+        <w:t>QR_labels</w:t>
+      </w:r>
+      <w:proofErr w:type="spellEnd"/>
+      <w:r>
+        <w:t>/QR_labels.docx file.</w:t>
+      </w:r>
+    </w:p>
+    <w:p>
+      <w:r>
+        <w:t>I</w:t>
+      </w:r>
+      <w:r>
+        <w:t>mages in the table</w:t>
+      </w:r>
+      <w:r>
+        <w:t>s were sized</w:t>
+      </w:r>
+      <w:r>
+        <w:t xml:space="preserve"> to 50mm x 50mm or 10mm x 10mm.</w:t>
       </w:r>
     </w:p>
     <w:p>
@@ -4878,86 +5005,36 @@
         <w:t>T</w:t>
       </w:r>
       <w:r>
-        <w:t>he QR_labels/QR_labels.docx file</w:t>
-      </w:r>
-      <w:r>
-        <w:t xml:space="preserve"> contains tables for containing the QR label images</w:t>
+        <w:t xml:space="preserve">he </w:t>
+      </w:r>
+      <w:r>
+        <w:t xml:space="preserve">QR_labels.docx </w:t>
+      </w:r>
+      <w:r>
+        <w:t>file</w:t>
+      </w:r>
+      <w:r>
+        <w:t xml:space="preserve"> was printed at high resolution on a laser printer in black and white on stock white paper.</w:t>
+      </w:r>
+    </w:p>
+    <w:p>
+      <w:r>
+        <w:t>The individual QR labels were c</w:t>
+      </w:r>
+      <w:r>
+        <w:t xml:space="preserve">ut out </w:t>
+      </w:r>
+      <w:r>
+        <w:t>of the printed</w:t>
+      </w:r>
+      <w:r>
+        <w:t xml:space="preserve"> </w:t>
+      </w:r>
+      <w:r>
+        <w:t>paper</w:t>
       </w:r>
       <w:r>
         <w:t>.</w:t>
-      </w:r>
-    </w:p>
-    <w:p>
-      <w:r>
-        <w:t xml:space="preserve">The images in the table were labeled with the </w:t>
-      </w:r>
-      <w:r>
-        <w:t>file name, which contains the QR code version</w:t>
-      </w:r>
-      <w:r>
-        <w:t xml:space="preserve"> and number of characters in the QR label.</w:t>
-      </w:r>
-    </w:p>
-    <w:p>
-      <w:r>
-        <w:t xml:space="preserve">The QR label </w:t>
-      </w:r>
-      <w:r>
-        <w:t xml:space="preserve">images </w:t>
-      </w:r>
-      <w:r>
-        <w:t>were pasted in</w:t>
-      </w:r>
-      <w:r>
-        <w:t>to the tables in the QR_labels/QR_labels.docx file.</w:t>
-      </w:r>
-    </w:p>
-    <w:p>
-      <w:r>
-        <w:t>I</w:t>
-      </w:r>
-      <w:r>
-        <w:t>mages in the table</w:t>
-      </w:r>
-      <w:r>
-        <w:t>s were sized</w:t>
-      </w:r>
-      <w:r>
-        <w:t xml:space="preserve"> to 50mm x 50mm or 10mm x 10mm.</w:t>
-      </w:r>
-    </w:p>
-    <w:p>
-      <w:r>
-        <w:t>T</w:t>
-      </w:r>
-      <w:r>
-        <w:t xml:space="preserve">he </w:t>
-      </w:r>
-      <w:r>
-        <w:t xml:space="preserve">QR_labels.docx </w:t>
-      </w:r>
-      <w:r>
-        <w:t>file</w:t>
-      </w:r>
-      <w:r>
-        <w:t xml:space="preserve"> was printed at high resolution on a laser printer </w:t>
-      </w:r>
-      <w:r>
-        <w:t>in black and white on stock white paper.</w:t>
-      </w:r>
-    </w:p>
-    <w:p>
-      <w:r>
-        <w:t>The individual QR labels were c</w:t>
-      </w:r>
-      <w:r>
-        <w:t xml:space="preserve">ut out </w:t>
-      </w:r>
-      <w:r>
-        <w:t>of the printed</w:t>
-      </w:r>
-      <w:r>
-        <w:t xml:space="preserve"> file.</w:t>
       </w:r>
     </w:p>
     <w:p/>
@@ -5497,6 +5574,15 @@
         <w:t>Test Results</w:t>
       </w:r>
       <w:r>
+        <w:t xml:space="preserve"> – Vetscan:</w:t>
+      </w:r>
+      <w:r>
+        <w:t xml:space="preserve"> 10mm x 10mm</w:t>
+      </w:r>
+      <w:r>
+        <w:t xml:space="preserve"> Label</w:t>
+      </w:r>
+      <w:r>
         <w:t xml:space="preserve"> </w:t>
       </w:r>
       <w:r>
@@ -5511,6 +5597,11 @@
       <w:bookmarkEnd w:id="15"/>
     </w:p>
     <w:p/>
+    <w:p>
+      <w:r>
+        <w:t>These test results were recorded on the Vetscan.</w:t>
+      </w:r>
+    </w:p>
     <w:p>
       <w:pPr>
         <w:rPr>
@@ -5800,6 +5891,7 @@
         <w:tc>
           <w:tcPr>
             <w:tcW w:w="2245" w:type="dxa"/>
+            <w:shd w:val="clear" w:color="auto" w:fill="auto"/>
           </w:tcPr>
           <w:p>
             <w:pPr>
@@ -5820,6 +5912,7 @@
         <w:tc>
           <w:tcPr>
             <w:tcW w:w="1351" w:type="dxa"/>
+            <w:shd w:val="clear" w:color="auto" w:fill="auto"/>
           </w:tcPr>
           <w:p>
             <w:pPr>
@@ -5840,6 +5933,7 @@
         <w:tc>
           <w:tcPr>
             <w:tcW w:w="1798" w:type="dxa"/>
+            <w:shd w:val="clear" w:color="auto" w:fill="auto"/>
           </w:tcPr>
           <w:p>
             <w:pPr>
@@ -5860,6 +5954,7 @@
         <w:tc>
           <w:tcPr>
             <w:tcW w:w="2697" w:type="dxa"/>
+            <w:shd w:val="clear" w:color="auto" w:fill="auto"/>
           </w:tcPr>
           <w:p>
             <w:pPr>
@@ -5882,6 +5977,7 @@
         <w:tc>
           <w:tcPr>
             <w:tcW w:w="2245" w:type="dxa"/>
+            <w:shd w:val="clear" w:color="auto" w:fill="C5E0B3" w:themeFill="accent6" w:themeFillTint="66"/>
           </w:tcPr>
           <w:p>
             <w:pPr>
@@ -5902,6 +5998,7 @@
         <w:tc>
           <w:tcPr>
             <w:tcW w:w="1351" w:type="dxa"/>
+            <w:shd w:val="clear" w:color="auto" w:fill="C5E0B3" w:themeFill="accent6" w:themeFillTint="66"/>
           </w:tcPr>
           <w:p>
             <w:pPr>
@@ -5922,6 +6019,7 @@
         <w:tc>
           <w:tcPr>
             <w:tcW w:w="1798" w:type="dxa"/>
+            <w:shd w:val="clear" w:color="auto" w:fill="C5E0B3" w:themeFill="accent6" w:themeFillTint="66"/>
           </w:tcPr>
           <w:p>
             <w:pPr>
@@ -5942,20 +6040,21 @@
         <w:tc>
           <w:tcPr>
             <w:tcW w:w="2697" w:type="dxa"/>
-          </w:tcPr>
-          <w:p>
-            <w:pPr>
-              <w:rPr>
-                <w:sz w:val="24"/>
-                <w:szCs w:val="24"/>
-              </w:rPr>
-            </w:pPr>
-            <w:r>
-              <w:rPr>
-                <w:sz w:val="24"/>
-                <w:szCs w:val="24"/>
-              </w:rPr>
-              <w:t>Fail</w:t>
+            <w:shd w:val="clear" w:color="auto" w:fill="C5E0B3" w:themeFill="accent6" w:themeFillTint="66"/>
+          </w:tcPr>
+          <w:p>
+            <w:pPr>
+              <w:rPr>
+                <w:sz w:val="24"/>
+                <w:szCs w:val="24"/>
+              </w:rPr>
+            </w:pPr>
+            <w:r>
+              <w:rPr>
+                <w:sz w:val="24"/>
+                <w:szCs w:val="24"/>
+              </w:rPr>
+              <w:t>Pass</w:t>
             </w:r>
           </w:p>
         </w:tc>
@@ -6061,6 +6160,15 @@
         <w:t xml:space="preserve">Test Results </w:t>
       </w:r>
       <w:r>
+        <w:t xml:space="preserve">– Vetscan: </w:t>
+      </w:r>
+      <w:r>
+        <w:t xml:space="preserve">50mm x 50mm </w:t>
+      </w:r>
+      <w:r>
+        <w:t xml:space="preserve">Label </w:t>
+      </w:r>
+      <w:r>
         <w:t>on</w:t>
       </w:r>
       <w:r>
@@ -6078,6 +6186,11 @@
       <w:bookmarkEnd w:id="16"/>
     </w:p>
     <w:p/>
+    <w:p>
+      <w:r>
+        <w:t>These test results were recorded on the Vetscan.</w:t>
+      </w:r>
+    </w:p>
     <w:p>
       <w:pPr>
         <w:rPr>
@@ -6495,11 +6608,14 @@
             </w:r>
           </w:p>
         </w:tc>
+        <w:bookmarkStart w:id="17" w:name="_GoBack"/>
+        <w:bookmarkEnd w:id="17"/>
       </w:tr>
       <w:tr>
         <w:tc>
           <w:tcPr>
             <w:tcW w:w="2245" w:type="dxa"/>
+            <w:shd w:val="clear" w:color="auto" w:fill="C5E0B3" w:themeFill="accent6" w:themeFillTint="66"/>
           </w:tcPr>
           <w:p>
             <w:pPr>
@@ -6520,6 +6636,7 @@
         <w:tc>
           <w:tcPr>
             <w:tcW w:w="1351" w:type="dxa"/>
+            <w:shd w:val="clear" w:color="auto" w:fill="C5E0B3" w:themeFill="accent6" w:themeFillTint="66"/>
           </w:tcPr>
           <w:p>
             <w:pPr>
@@ -6540,6 +6657,7 @@
         <w:tc>
           <w:tcPr>
             <w:tcW w:w="1798" w:type="dxa"/>
+            <w:shd w:val="clear" w:color="auto" w:fill="C5E0B3" w:themeFill="accent6" w:themeFillTint="66"/>
           </w:tcPr>
           <w:p>
             <w:pPr>
@@ -6560,6 +6678,7 @@
         <w:tc>
           <w:tcPr>
             <w:tcW w:w="2697" w:type="dxa"/>
+            <w:shd w:val="clear" w:color="auto" w:fill="C5E0B3" w:themeFill="accent6" w:themeFillTint="66"/>
           </w:tcPr>
           <w:p>
             <w:pPr>
@@ -6739,6 +6858,2312 @@
                 <w:szCs w:val="24"/>
               </w:rPr>
               <w:t>959</w:t>
+            </w:r>
+          </w:p>
+        </w:tc>
+        <w:tc>
+          <w:tcPr>
+            <w:tcW w:w="2697" w:type="dxa"/>
+          </w:tcPr>
+          <w:p>
+            <w:pPr>
+              <w:rPr>
+                <w:sz w:val="24"/>
+                <w:szCs w:val="24"/>
+              </w:rPr>
+            </w:pPr>
+            <w:r>
+              <w:rPr>
+                <w:sz w:val="24"/>
+                <w:szCs w:val="24"/>
+              </w:rPr>
+              <w:t>Fail</w:t>
+            </w:r>
+          </w:p>
+        </w:tc>
+      </w:tr>
+    </w:tbl>
+    <w:p/>
+    <w:p>
+      <w:r>
+        <w:br w:type="page"/>
+      </w:r>
+    </w:p>
+    <w:p/>
+    <w:p>
+      <w:pPr>
+        <w:pStyle w:val="Heading2"/>
+        <w:numPr>
+          <w:ilvl w:val="1"/>
+          <w:numId w:val="26"/>
+        </w:numPr>
+      </w:pPr>
+      <w:r>
+        <w:t xml:space="preserve">Test Results </w:t>
+      </w:r>
+      <w:r>
+        <w:t xml:space="preserve">- </w:t>
+      </w:r>
+      <w:r>
+        <w:t xml:space="preserve">Galaxy S10 </w:t>
+      </w:r>
+      <w:r>
+        <w:t>cell phone</w:t>
+      </w:r>
+      <w:r>
+        <w:t>: 50mm x 50mm Label</w:t>
+      </w:r>
+    </w:p>
+    <w:p/>
+    <w:p>
+      <w:r>
+        <w:t>These test results were recorded on a Galaxy S10 cell phone.</w:t>
+      </w:r>
+    </w:p>
+    <w:p>
+      <w:pPr>
+        <w:rPr>
+          <w:sz w:val="20"/>
+          <w:szCs w:val="20"/>
+        </w:rPr>
+      </w:pPr>
+      <w:r>
+        <w:t>Record the results of testing 50 mm x 50 mm QR labels.</w:t>
+      </w:r>
+    </w:p>
+    <w:p>
+      <w:pPr>
+        <w:rPr>
+          <w:sz w:val="20"/>
+          <w:szCs w:val="20"/>
+        </w:rPr>
+      </w:pPr>
+    </w:p>
+    <w:tbl>
+      <w:tblPr>
+        <w:tblStyle w:val="TableGrid"/>
+        <w:tblW w:w="0" w:type="auto"/>
+        <w:tblLook w:val="04A0" w:firstRow="1" w:lastRow="0" w:firstColumn="1" w:lastColumn="0" w:noHBand="0" w:noVBand="1"/>
+      </w:tblPr>
+      <w:tblGrid>
+        <w:gridCol w:w="2245"/>
+        <w:gridCol w:w="1351"/>
+        <w:gridCol w:w="1798"/>
+        <w:gridCol w:w="2697"/>
+      </w:tblGrid>
+      <w:tr>
+        <w:tc>
+          <w:tcPr>
+            <w:tcW w:w="2245" w:type="dxa"/>
+            <w:shd w:val="clear" w:color="auto" w:fill="BDD6EE" w:themeFill="accent5" w:themeFillTint="66"/>
+          </w:tcPr>
+          <w:p>
+            <w:pPr>
+              <w:rPr>
+                <w:b/>
+                <w:bCs/>
+                <w:sz w:val="24"/>
+                <w:szCs w:val="24"/>
+                <w:lang w:eastAsia="x-none"/>
+              </w:rPr>
+            </w:pPr>
+            <w:r>
+              <w:rPr>
+                <w:b/>
+                <w:bCs/>
+                <w:sz w:val="24"/>
+                <w:szCs w:val="24"/>
+                <w:lang w:eastAsia="x-none"/>
+              </w:rPr>
+              <w:t>Version</w:t>
+            </w:r>
+          </w:p>
+        </w:tc>
+        <w:tc>
+          <w:tcPr>
+            <w:tcW w:w="1351" w:type="dxa"/>
+            <w:shd w:val="clear" w:color="auto" w:fill="BDD6EE" w:themeFill="accent5" w:themeFillTint="66"/>
+          </w:tcPr>
+          <w:p>
+            <w:pPr>
+              <w:rPr>
+                <w:b/>
+                <w:bCs/>
+                <w:sz w:val="24"/>
+                <w:szCs w:val="24"/>
+                <w:lang w:eastAsia="x-none"/>
+              </w:rPr>
+            </w:pPr>
+            <w:r>
+              <w:rPr>
+                <w:b/>
+                <w:bCs/>
+                <w:sz w:val="24"/>
+                <w:szCs w:val="24"/>
+                <w:lang w:eastAsia="x-none"/>
+              </w:rPr>
+              <w:t>Modules</w:t>
+            </w:r>
+          </w:p>
+        </w:tc>
+        <w:tc>
+          <w:tcPr>
+            <w:tcW w:w="1798" w:type="dxa"/>
+            <w:shd w:val="clear" w:color="auto" w:fill="BDD6EE" w:themeFill="accent5" w:themeFillTint="66"/>
+          </w:tcPr>
+          <w:p>
+            <w:pPr>
+              <w:rPr>
+                <w:b/>
+                <w:bCs/>
+                <w:sz w:val="24"/>
+                <w:szCs w:val="24"/>
+                <w:lang w:eastAsia="x-none"/>
+              </w:rPr>
+            </w:pPr>
+            <w:r>
+              <w:rPr>
+                <w:b/>
+                <w:bCs/>
+                <w:sz w:val="24"/>
+                <w:szCs w:val="24"/>
+                <w:lang w:eastAsia="x-none"/>
+              </w:rPr>
+              <w:t>Max</w:t>
+            </w:r>
+            <w:r>
+              <w:rPr>
+                <w:b/>
+                <w:bCs/>
+                <w:sz w:val="24"/>
+                <w:szCs w:val="24"/>
+                <w:lang w:eastAsia="x-none"/>
+              </w:rPr>
+              <w:t xml:space="preserve"> Characters</w:t>
+            </w:r>
+          </w:p>
+        </w:tc>
+        <w:tc>
+          <w:tcPr>
+            <w:tcW w:w="2697" w:type="dxa"/>
+            <w:shd w:val="clear" w:color="auto" w:fill="BDD6EE" w:themeFill="accent5" w:themeFillTint="66"/>
+          </w:tcPr>
+          <w:p>
+            <w:pPr>
+              <w:rPr>
+                <w:b/>
+                <w:bCs/>
+                <w:sz w:val="24"/>
+                <w:szCs w:val="24"/>
+                <w:lang w:eastAsia="x-none"/>
+              </w:rPr>
+            </w:pPr>
+            <w:r>
+              <w:rPr>
+                <w:b/>
+                <w:bCs/>
+                <w:sz w:val="24"/>
+                <w:szCs w:val="24"/>
+                <w:lang w:eastAsia="x-none"/>
+              </w:rPr>
+              <w:t>Results (Pass/Fail)</w:t>
+            </w:r>
+          </w:p>
+        </w:tc>
+      </w:tr>
+      <w:tr>
+        <w:tc>
+          <w:tcPr>
+            <w:tcW w:w="2245" w:type="dxa"/>
+          </w:tcPr>
+          <w:p>
+            <w:pPr>
+              <w:rPr>
+                <w:sz w:val="24"/>
+                <w:szCs w:val="24"/>
+              </w:rPr>
+            </w:pPr>
+            <w:r>
+              <w:rPr>
+                <w:sz w:val="24"/>
+                <w:szCs w:val="24"/>
+              </w:rPr>
+              <w:t>1</w:t>
+            </w:r>
+          </w:p>
+        </w:tc>
+        <w:tc>
+          <w:tcPr>
+            <w:tcW w:w="1351" w:type="dxa"/>
+          </w:tcPr>
+          <w:p>
+            <w:pPr>
+              <w:rPr>
+                <w:sz w:val="24"/>
+                <w:szCs w:val="24"/>
+              </w:rPr>
+            </w:pPr>
+            <w:r>
+              <w:rPr>
+                <w:sz w:val="24"/>
+                <w:szCs w:val="24"/>
+              </w:rPr>
+              <w:t>21 x 21</w:t>
+            </w:r>
+          </w:p>
+        </w:tc>
+        <w:tc>
+          <w:tcPr>
+            <w:tcW w:w="1798" w:type="dxa"/>
+          </w:tcPr>
+          <w:p>
+            <w:pPr>
+              <w:rPr>
+                <w:sz w:val="24"/>
+                <w:szCs w:val="24"/>
+              </w:rPr>
+            </w:pPr>
+            <w:r>
+              <w:rPr>
+                <w:sz w:val="24"/>
+                <w:szCs w:val="24"/>
+              </w:rPr>
+              <w:t>14</w:t>
+            </w:r>
+          </w:p>
+        </w:tc>
+        <w:tc>
+          <w:tcPr>
+            <w:tcW w:w="2697" w:type="dxa"/>
+          </w:tcPr>
+          <w:p>
+            <w:pPr>
+              <w:rPr>
+                <w:sz w:val="24"/>
+                <w:szCs w:val="24"/>
+              </w:rPr>
+            </w:pPr>
+            <w:r>
+              <w:rPr>
+                <w:sz w:val="24"/>
+                <w:szCs w:val="24"/>
+              </w:rPr>
+              <w:t>Pass</w:t>
+            </w:r>
+          </w:p>
+        </w:tc>
+      </w:tr>
+      <w:tr>
+        <w:tc>
+          <w:tcPr>
+            <w:tcW w:w="2245" w:type="dxa"/>
+          </w:tcPr>
+          <w:p>
+            <w:pPr>
+              <w:rPr>
+                <w:sz w:val="24"/>
+                <w:szCs w:val="24"/>
+              </w:rPr>
+            </w:pPr>
+            <w:r>
+              <w:rPr>
+                <w:sz w:val="24"/>
+                <w:szCs w:val="24"/>
+              </w:rPr>
+              <w:t>10</w:t>
+            </w:r>
+          </w:p>
+        </w:tc>
+        <w:tc>
+          <w:tcPr>
+            <w:tcW w:w="1351" w:type="dxa"/>
+          </w:tcPr>
+          <w:p>
+            <w:pPr>
+              <w:rPr>
+                <w:sz w:val="24"/>
+                <w:szCs w:val="24"/>
+              </w:rPr>
+            </w:pPr>
+            <w:r>
+              <w:rPr>
+                <w:sz w:val="24"/>
+                <w:szCs w:val="24"/>
+              </w:rPr>
+              <w:t>57 x 57</w:t>
+            </w:r>
+          </w:p>
+        </w:tc>
+        <w:tc>
+          <w:tcPr>
+            <w:tcW w:w="1798" w:type="dxa"/>
+          </w:tcPr>
+          <w:p>
+            <w:pPr>
+              <w:rPr>
+                <w:sz w:val="24"/>
+                <w:szCs w:val="24"/>
+              </w:rPr>
+            </w:pPr>
+            <w:r>
+              <w:rPr>
+                <w:sz w:val="24"/>
+                <w:szCs w:val="24"/>
+              </w:rPr>
+              <w:t>301</w:t>
+            </w:r>
+          </w:p>
+        </w:tc>
+        <w:tc>
+          <w:tcPr>
+            <w:tcW w:w="2697" w:type="dxa"/>
+          </w:tcPr>
+          <w:p>
+            <w:pPr>
+              <w:rPr>
+                <w:sz w:val="24"/>
+                <w:szCs w:val="24"/>
+              </w:rPr>
+            </w:pPr>
+            <w:r>
+              <w:rPr>
+                <w:sz w:val="24"/>
+                <w:szCs w:val="24"/>
+              </w:rPr>
+              <w:t>Pass</w:t>
+            </w:r>
+          </w:p>
+        </w:tc>
+      </w:tr>
+      <w:tr>
+        <w:tc>
+          <w:tcPr>
+            <w:tcW w:w="2245" w:type="dxa"/>
+          </w:tcPr>
+          <w:p>
+            <w:pPr>
+              <w:rPr>
+                <w:sz w:val="24"/>
+                <w:szCs w:val="24"/>
+              </w:rPr>
+            </w:pPr>
+            <w:r>
+              <w:rPr>
+                <w:sz w:val="24"/>
+                <w:szCs w:val="24"/>
+              </w:rPr>
+              <w:t>12</w:t>
+            </w:r>
+          </w:p>
+        </w:tc>
+        <w:tc>
+          <w:tcPr>
+            <w:tcW w:w="1351" w:type="dxa"/>
+          </w:tcPr>
+          <w:p>
+            <w:pPr>
+              <w:rPr>
+                <w:sz w:val="24"/>
+                <w:szCs w:val="24"/>
+              </w:rPr>
+            </w:pPr>
+            <w:r>
+              <w:rPr>
+                <w:sz w:val="24"/>
+                <w:szCs w:val="24"/>
+              </w:rPr>
+              <w:t>65 x 65</w:t>
+            </w:r>
+          </w:p>
+        </w:tc>
+        <w:tc>
+          <w:tcPr>
+            <w:tcW w:w="1798" w:type="dxa"/>
+          </w:tcPr>
+          <w:p>
+            <w:pPr>
+              <w:rPr>
+                <w:sz w:val="24"/>
+                <w:szCs w:val="24"/>
+              </w:rPr>
+            </w:pPr>
+            <w:r>
+              <w:rPr>
+                <w:sz w:val="24"/>
+                <w:szCs w:val="24"/>
+              </w:rPr>
+              <w:t>408</w:t>
+            </w:r>
+          </w:p>
+        </w:tc>
+        <w:tc>
+          <w:tcPr>
+            <w:tcW w:w="2697" w:type="dxa"/>
+          </w:tcPr>
+          <w:p>
+            <w:pPr>
+              <w:rPr>
+                <w:sz w:val="24"/>
+                <w:szCs w:val="24"/>
+              </w:rPr>
+            </w:pPr>
+            <w:r>
+              <w:rPr>
+                <w:sz w:val="24"/>
+                <w:szCs w:val="24"/>
+              </w:rPr>
+              <w:t>Pass</w:t>
+            </w:r>
+          </w:p>
+        </w:tc>
+      </w:tr>
+      <w:tr>
+        <w:tc>
+          <w:tcPr>
+            <w:tcW w:w="2245" w:type="dxa"/>
+          </w:tcPr>
+          <w:p>
+            <w:pPr>
+              <w:rPr>
+                <w:sz w:val="24"/>
+                <w:szCs w:val="24"/>
+              </w:rPr>
+            </w:pPr>
+            <w:r>
+              <w:rPr>
+                <w:sz w:val="24"/>
+                <w:szCs w:val="24"/>
+              </w:rPr>
+              <w:t>14</w:t>
+            </w:r>
+          </w:p>
+        </w:tc>
+        <w:tc>
+          <w:tcPr>
+            <w:tcW w:w="1351" w:type="dxa"/>
+          </w:tcPr>
+          <w:p>
+            <w:pPr>
+              <w:rPr>
+                <w:sz w:val="24"/>
+                <w:szCs w:val="24"/>
+              </w:rPr>
+            </w:pPr>
+            <w:r>
+              <w:rPr>
+                <w:sz w:val="24"/>
+                <w:szCs w:val="24"/>
+              </w:rPr>
+              <w:t>73 x 73</w:t>
+            </w:r>
+          </w:p>
+        </w:tc>
+        <w:tc>
+          <w:tcPr>
+            <w:tcW w:w="1798" w:type="dxa"/>
+          </w:tcPr>
+          <w:p>
+            <w:pPr>
+              <w:rPr>
+                <w:sz w:val="24"/>
+                <w:szCs w:val="24"/>
+              </w:rPr>
+            </w:pPr>
+            <w:r>
+              <w:rPr>
+                <w:sz w:val="24"/>
+                <w:szCs w:val="24"/>
+              </w:rPr>
+              <w:t>517</w:t>
+            </w:r>
+          </w:p>
+        </w:tc>
+        <w:tc>
+          <w:tcPr>
+            <w:tcW w:w="2697" w:type="dxa"/>
+          </w:tcPr>
+          <w:p>
+            <w:pPr>
+              <w:rPr>
+                <w:sz w:val="24"/>
+                <w:szCs w:val="24"/>
+              </w:rPr>
+            </w:pPr>
+            <w:r>
+              <w:rPr>
+                <w:sz w:val="24"/>
+                <w:szCs w:val="24"/>
+              </w:rPr>
+              <w:t>Pass</w:t>
+            </w:r>
+          </w:p>
+        </w:tc>
+      </w:tr>
+      <w:tr>
+        <w:tc>
+          <w:tcPr>
+            <w:tcW w:w="2245" w:type="dxa"/>
+          </w:tcPr>
+          <w:p>
+            <w:pPr>
+              <w:rPr>
+                <w:sz w:val="24"/>
+                <w:szCs w:val="24"/>
+              </w:rPr>
+            </w:pPr>
+            <w:r>
+              <w:rPr>
+                <w:sz w:val="24"/>
+                <w:szCs w:val="24"/>
+              </w:rPr>
+              <w:t>15</w:t>
+            </w:r>
+          </w:p>
+        </w:tc>
+        <w:tc>
+          <w:tcPr>
+            <w:tcW w:w="1351" w:type="dxa"/>
+          </w:tcPr>
+          <w:p>
+            <w:pPr>
+              <w:rPr>
+                <w:sz w:val="24"/>
+                <w:szCs w:val="24"/>
+              </w:rPr>
+            </w:pPr>
+            <w:r>
+              <w:rPr>
+                <w:sz w:val="24"/>
+                <w:szCs w:val="24"/>
+              </w:rPr>
+              <w:t>77 x 77</w:t>
+            </w:r>
+          </w:p>
+        </w:tc>
+        <w:tc>
+          <w:tcPr>
+            <w:tcW w:w="1798" w:type="dxa"/>
+          </w:tcPr>
+          <w:p>
+            <w:pPr>
+              <w:rPr>
+                <w:sz w:val="24"/>
+                <w:szCs w:val="24"/>
+              </w:rPr>
+            </w:pPr>
+            <w:r>
+              <w:rPr>
+                <w:sz w:val="24"/>
+                <w:szCs w:val="24"/>
+              </w:rPr>
+              <w:t>590</w:t>
+            </w:r>
+          </w:p>
+        </w:tc>
+        <w:tc>
+          <w:tcPr>
+            <w:tcW w:w="2697" w:type="dxa"/>
+          </w:tcPr>
+          <w:p>
+            <w:pPr>
+              <w:rPr>
+                <w:sz w:val="24"/>
+                <w:szCs w:val="24"/>
+              </w:rPr>
+            </w:pPr>
+            <w:r>
+              <w:rPr>
+                <w:sz w:val="24"/>
+                <w:szCs w:val="24"/>
+              </w:rPr>
+              <w:t>Pass</w:t>
+            </w:r>
+          </w:p>
+        </w:tc>
+      </w:tr>
+      <w:tr>
+        <w:tc>
+          <w:tcPr>
+            <w:tcW w:w="2245" w:type="dxa"/>
+          </w:tcPr>
+          <w:p>
+            <w:pPr>
+              <w:rPr>
+                <w:sz w:val="24"/>
+                <w:szCs w:val="24"/>
+              </w:rPr>
+            </w:pPr>
+            <w:r>
+              <w:rPr>
+                <w:sz w:val="24"/>
+                <w:szCs w:val="24"/>
+              </w:rPr>
+              <w:t>20</w:t>
+            </w:r>
+          </w:p>
+        </w:tc>
+        <w:tc>
+          <w:tcPr>
+            <w:tcW w:w="1351" w:type="dxa"/>
+          </w:tcPr>
+          <w:p>
+            <w:pPr>
+              <w:rPr>
+                <w:sz w:val="24"/>
+                <w:szCs w:val="24"/>
+              </w:rPr>
+            </w:pPr>
+            <w:r>
+              <w:rPr>
+                <w:sz w:val="24"/>
+                <w:szCs w:val="24"/>
+              </w:rPr>
+              <w:t>9</w:t>
+            </w:r>
+            <w:r>
+              <w:rPr>
+                <w:sz w:val="24"/>
+                <w:szCs w:val="24"/>
+              </w:rPr>
+              <w:t xml:space="preserve">7 x </w:t>
+            </w:r>
+            <w:r>
+              <w:rPr>
+                <w:sz w:val="24"/>
+                <w:szCs w:val="24"/>
+              </w:rPr>
+              <w:t>9</w:t>
+            </w:r>
+            <w:r>
+              <w:rPr>
+                <w:sz w:val="24"/>
+                <w:szCs w:val="24"/>
+              </w:rPr>
+              <w:t>7</w:t>
+            </w:r>
+          </w:p>
+        </w:tc>
+        <w:tc>
+          <w:tcPr>
+            <w:tcW w:w="1798" w:type="dxa"/>
+          </w:tcPr>
+          <w:p>
+            <w:pPr>
+              <w:rPr>
+                <w:sz w:val="24"/>
+                <w:szCs w:val="24"/>
+              </w:rPr>
+            </w:pPr>
+            <w:r>
+              <w:rPr>
+                <w:sz w:val="24"/>
+                <w:szCs w:val="24"/>
+              </w:rPr>
+              <w:t>959</w:t>
+            </w:r>
+          </w:p>
+        </w:tc>
+        <w:tc>
+          <w:tcPr>
+            <w:tcW w:w="2697" w:type="dxa"/>
+          </w:tcPr>
+          <w:p>
+            <w:pPr>
+              <w:rPr>
+                <w:sz w:val="24"/>
+                <w:szCs w:val="24"/>
+              </w:rPr>
+            </w:pPr>
+            <w:r>
+              <w:rPr>
+                <w:sz w:val="24"/>
+                <w:szCs w:val="24"/>
+              </w:rPr>
+              <w:t>Pass</w:t>
+            </w:r>
+          </w:p>
+        </w:tc>
+      </w:tr>
+      <w:tr>
+        <w:tc>
+          <w:tcPr>
+            <w:tcW w:w="2245" w:type="dxa"/>
+          </w:tcPr>
+          <w:p>
+            <w:pPr>
+              <w:rPr>
+                <w:sz w:val="24"/>
+                <w:szCs w:val="24"/>
+              </w:rPr>
+            </w:pPr>
+            <w:r>
+              <w:rPr>
+                <w:sz w:val="24"/>
+                <w:szCs w:val="24"/>
+              </w:rPr>
+              <w:t>25</w:t>
+            </w:r>
+          </w:p>
+        </w:tc>
+        <w:tc>
+          <w:tcPr>
+            <w:tcW w:w="1351" w:type="dxa"/>
+          </w:tcPr>
+          <w:p>
+            <w:pPr>
+              <w:rPr>
+                <w:sz w:val="24"/>
+                <w:szCs w:val="24"/>
+              </w:rPr>
+            </w:pPr>
+            <w:r>
+              <w:rPr>
+                <w:sz w:val="24"/>
+                <w:szCs w:val="24"/>
+              </w:rPr>
+              <w:t>117 x 117</w:t>
+            </w:r>
+          </w:p>
+        </w:tc>
+        <w:tc>
+          <w:tcPr>
+            <w:tcW w:w="1798" w:type="dxa"/>
+          </w:tcPr>
+          <w:p>
+            <w:pPr>
+              <w:rPr>
+                <w:sz w:val="24"/>
+                <w:szCs w:val="24"/>
+              </w:rPr>
+            </w:pPr>
+            <w:r>
+              <w:rPr>
+                <w:sz w:val="24"/>
+                <w:szCs w:val="24"/>
+              </w:rPr>
+              <w:t>1440</w:t>
+            </w:r>
+          </w:p>
+        </w:tc>
+        <w:tc>
+          <w:tcPr>
+            <w:tcW w:w="2697" w:type="dxa"/>
+          </w:tcPr>
+          <w:p>
+            <w:pPr>
+              <w:rPr>
+                <w:sz w:val="24"/>
+                <w:szCs w:val="24"/>
+              </w:rPr>
+            </w:pPr>
+            <w:r>
+              <w:rPr>
+                <w:sz w:val="24"/>
+                <w:szCs w:val="24"/>
+              </w:rPr>
+              <w:t>Pass</w:t>
+            </w:r>
+          </w:p>
+        </w:tc>
+      </w:tr>
+      <w:tr>
+        <w:tc>
+          <w:tcPr>
+            <w:tcW w:w="2245" w:type="dxa"/>
+            <w:shd w:val="clear" w:color="auto" w:fill="C5E0B3" w:themeFill="accent6" w:themeFillTint="66"/>
+          </w:tcPr>
+          <w:p>
+            <w:pPr>
+              <w:rPr>
+                <w:sz w:val="24"/>
+                <w:szCs w:val="24"/>
+              </w:rPr>
+            </w:pPr>
+            <w:r>
+              <w:rPr>
+                <w:sz w:val="24"/>
+                <w:szCs w:val="24"/>
+              </w:rPr>
+              <w:t>30</w:t>
+            </w:r>
+          </w:p>
+        </w:tc>
+        <w:tc>
+          <w:tcPr>
+            <w:tcW w:w="1351" w:type="dxa"/>
+            <w:shd w:val="clear" w:color="auto" w:fill="C5E0B3" w:themeFill="accent6" w:themeFillTint="66"/>
+          </w:tcPr>
+          <w:p>
+            <w:pPr>
+              <w:rPr>
+                <w:sz w:val="24"/>
+                <w:szCs w:val="24"/>
+              </w:rPr>
+            </w:pPr>
+            <w:r>
+              <w:rPr>
+                <w:sz w:val="24"/>
+                <w:szCs w:val="24"/>
+              </w:rPr>
+              <w:t>137 x 137</w:t>
+            </w:r>
+          </w:p>
+        </w:tc>
+        <w:tc>
+          <w:tcPr>
+            <w:tcW w:w="1798" w:type="dxa"/>
+            <w:shd w:val="clear" w:color="auto" w:fill="C5E0B3" w:themeFill="accent6" w:themeFillTint="66"/>
+          </w:tcPr>
+          <w:p>
+            <w:pPr>
+              <w:rPr>
+                <w:sz w:val="24"/>
+                <w:szCs w:val="24"/>
+              </w:rPr>
+            </w:pPr>
+            <w:r>
+              <w:rPr>
+                <w:sz w:val="24"/>
+                <w:szCs w:val="24"/>
+              </w:rPr>
+              <w:t>1983</w:t>
+            </w:r>
+          </w:p>
+        </w:tc>
+        <w:tc>
+          <w:tcPr>
+            <w:tcW w:w="2697" w:type="dxa"/>
+            <w:shd w:val="clear" w:color="auto" w:fill="C5E0B3" w:themeFill="accent6" w:themeFillTint="66"/>
+          </w:tcPr>
+          <w:p>
+            <w:pPr>
+              <w:rPr>
+                <w:sz w:val="24"/>
+                <w:szCs w:val="24"/>
+              </w:rPr>
+            </w:pPr>
+            <w:r>
+              <w:rPr>
+                <w:sz w:val="24"/>
+                <w:szCs w:val="24"/>
+              </w:rPr>
+              <w:t>Pass</w:t>
+            </w:r>
+          </w:p>
+        </w:tc>
+      </w:tr>
+      <w:tr>
+        <w:tc>
+          <w:tcPr>
+            <w:tcW w:w="2245" w:type="dxa"/>
+          </w:tcPr>
+          <w:p>
+            <w:pPr>
+              <w:rPr>
+                <w:sz w:val="24"/>
+                <w:szCs w:val="24"/>
+              </w:rPr>
+            </w:pPr>
+            <w:r>
+              <w:rPr>
+                <w:sz w:val="24"/>
+                <w:szCs w:val="24"/>
+              </w:rPr>
+              <w:t>31</w:t>
+            </w:r>
+          </w:p>
+        </w:tc>
+        <w:tc>
+          <w:tcPr>
+            <w:tcW w:w="1351" w:type="dxa"/>
+          </w:tcPr>
+          <w:p>
+            <w:pPr>
+              <w:rPr>
+                <w:sz w:val="24"/>
+                <w:szCs w:val="24"/>
+              </w:rPr>
+            </w:pPr>
+            <w:r>
+              <w:rPr>
+                <w:sz w:val="24"/>
+                <w:szCs w:val="24"/>
+              </w:rPr>
+              <w:t>141 x 141</w:t>
+            </w:r>
+          </w:p>
+        </w:tc>
+        <w:tc>
+          <w:tcPr>
+            <w:tcW w:w="1798" w:type="dxa"/>
+          </w:tcPr>
+          <w:p>
+            <w:pPr>
+              <w:rPr>
+                <w:sz w:val="24"/>
+                <w:szCs w:val="24"/>
+              </w:rPr>
+            </w:pPr>
+            <w:r>
+              <w:rPr>
+                <w:sz w:val="24"/>
+                <w:szCs w:val="24"/>
+              </w:rPr>
+              <w:t>2102</w:t>
+            </w:r>
+          </w:p>
+        </w:tc>
+        <w:tc>
+          <w:tcPr>
+            <w:tcW w:w="2697" w:type="dxa"/>
+          </w:tcPr>
+          <w:p>
+            <w:pPr>
+              <w:rPr>
+                <w:sz w:val="24"/>
+                <w:szCs w:val="24"/>
+              </w:rPr>
+            </w:pPr>
+            <w:r>
+              <w:rPr>
+                <w:sz w:val="24"/>
+                <w:szCs w:val="24"/>
+              </w:rPr>
+              <w:t>Fail</w:t>
+            </w:r>
+          </w:p>
+        </w:tc>
+      </w:tr>
+      <w:tr>
+        <w:tc>
+          <w:tcPr>
+            <w:tcW w:w="2245" w:type="dxa"/>
+          </w:tcPr>
+          <w:p>
+            <w:pPr>
+              <w:rPr>
+                <w:sz w:val="24"/>
+                <w:szCs w:val="24"/>
+              </w:rPr>
+            </w:pPr>
+            <w:r>
+              <w:rPr>
+                <w:sz w:val="24"/>
+                <w:szCs w:val="24"/>
+              </w:rPr>
+              <w:t>32</w:t>
+            </w:r>
+          </w:p>
+        </w:tc>
+        <w:tc>
+          <w:tcPr>
+            <w:tcW w:w="1351" w:type="dxa"/>
+          </w:tcPr>
+          <w:p>
+            <w:pPr>
+              <w:rPr>
+                <w:sz w:val="24"/>
+                <w:szCs w:val="24"/>
+              </w:rPr>
+            </w:pPr>
+            <w:r>
+              <w:rPr>
+                <w:sz w:val="24"/>
+                <w:szCs w:val="24"/>
+              </w:rPr>
+              <w:t>145 x 145</w:t>
+            </w:r>
+          </w:p>
+        </w:tc>
+        <w:tc>
+          <w:tcPr>
+            <w:tcW w:w="1798" w:type="dxa"/>
+          </w:tcPr>
+          <w:p>
+            <w:pPr>
+              <w:rPr>
+                <w:sz w:val="24"/>
+                <w:szCs w:val="24"/>
+              </w:rPr>
+            </w:pPr>
+            <w:r>
+              <w:rPr>
+                <w:sz w:val="24"/>
+                <w:szCs w:val="24"/>
+              </w:rPr>
+              <w:t>2227</w:t>
+            </w:r>
+          </w:p>
+        </w:tc>
+        <w:tc>
+          <w:tcPr>
+            <w:tcW w:w="2697" w:type="dxa"/>
+          </w:tcPr>
+          <w:p>
+            <w:pPr>
+              <w:rPr>
+                <w:sz w:val="24"/>
+                <w:szCs w:val="24"/>
+              </w:rPr>
+            </w:pPr>
+            <w:r>
+              <w:rPr>
+                <w:sz w:val="24"/>
+                <w:szCs w:val="24"/>
+              </w:rPr>
+              <w:t>Fail</w:t>
+            </w:r>
+          </w:p>
+        </w:tc>
+      </w:tr>
+      <w:tr>
+        <w:tc>
+          <w:tcPr>
+            <w:tcW w:w="2245" w:type="dxa"/>
+          </w:tcPr>
+          <w:p>
+            <w:pPr>
+              <w:rPr>
+                <w:sz w:val="24"/>
+                <w:szCs w:val="24"/>
+              </w:rPr>
+            </w:pPr>
+            <w:r>
+              <w:rPr>
+                <w:sz w:val="24"/>
+                <w:szCs w:val="24"/>
+              </w:rPr>
+              <w:t>33</w:t>
+            </w:r>
+          </w:p>
+        </w:tc>
+        <w:tc>
+          <w:tcPr>
+            <w:tcW w:w="1351" w:type="dxa"/>
+          </w:tcPr>
+          <w:p>
+            <w:pPr>
+              <w:rPr>
+                <w:sz w:val="24"/>
+                <w:szCs w:val="24"/>
+              </w:rPr>
+            </w:pPr>
+            <w:r>
+              <w:rPr>
+                <w:sz w:val="24"/>
+                <w:szCs w:val="24"/>
+              </w:rPr>
+              <w:t>149 x 149</w:t>
+            </w:r>
+          </w:p>
+        </w:tc>
+        <w:tc>
+          <w:tcPr>
+            <w:tcW w:w="1798" w:type="dxa"/>
+          </w:tcPr>
+          <w:p>
+            <w:pPr>
+              <w:rPr>
+                <w:sz w:val="24"/>
+                <w:szCs w:val="24"/>
+              </w:rPr>
+            </w:pPr>
+            <w:r>
+              <w:rPr>
+                <w:sz w:val="24"/>
+                <w:szCs w:val="24"/>
+              </w:rPr>
+              <w:t>2358</w:t>
+            </w:r>
+          </w:p>
+        </w:tc>
+        <w:tc>
+          <w:tcPr>
+            <w:tcW w:w="2697" w:type="dxa"/>
+          </w:tcPr>
+          <w:p>
+            <w:pPr>
+              <w:rPr>
+                <w:sz w:val="24"/>
+                <w:szCs w:val="24"/>
+              </w:rPr>
+            </w:pPr>
+            <w:r>
+              <w:rPr>
+                <w:sz w:val="24"/>
+                <w:szCs w:val="24"/>
+              </w:rPr>
+              <w:t>Fail</w:t>
+            </w:r>
+          </w:p>
+        </w:tc>
+      </w:tr>
+      <w:tr>
+        <w:tc>
+          <w:tcPr>
+            <w:tcW w:w="2245" w:type="dxa"/>
+          </w:tcPr>
+          <w:p>
+            <w:pPr>
+              <w:rPr>
+                <w:sz w:val="24"/>
+                <w:szCs w:val="24"/>
+              </w:rPr>
+            </w:pPr>
+            <w:r>
+              <w:rPr>
+                <w:sz w:val="24"/>
+                <w:szCs w:val="24"/>
+              </w:rPr>
+              <w:t>34</w:t>
+            </w:r>
+          </w:p>
+        </w:tc>
+        <w:tc>
+          <w:tcPr>
+            <w:tcW w:w="1351" w:type="dxa"/>
+          </w:tcPr>
+          <w:p>
+            <w:pPr>
+              <w:rPr>
+                <w:sz w:val="24"/>
+                <w:szCs w:val="24"/>
+              </w:rPr>
+            </w:pPr>
+            <w:r>
+              <w:rPr>
+                <w:sz w:val="24"/>
+                <w:szCs w:val="24"/>
+              </w:rPr>
+              <w:t>153 x 153</w:t>
+            </w:r>
+          </w:p>
+        </w:tc>
+        <w:tc>
+          <w:tcPr>
+            <w:tcW w:w="1798" w:type="dxa"/>
+          </w:tcPr>
+          <w:p>
+            <w:pPr>
+              <w:rPr>
+                <w:sz w:val="24"/>
+                <w:szCs w:val="24"/>
+              </w:rPr>
+            </w:pPr>
+            <w:r>
+              <w:rPr>
+                <w:sz w:val="24"/>
+                <w:szCs w:val="24"/>
+              </w:rPr>
+              <w:t>2495</w:t>
+            </w:r>
+          </w:p>
+        </w:tc>
+        <w:tc>
+          <w:tcPr>
+            <w:tcW w:w="2697" w:type="dxa"/>
+          </w:tcPr>
+          <w:p>
+            <w:pPr>
+              <w:rPr>
+                <w:sz w:val="24"/>
+                <w:szCs w:val="24"/>
+              </w:rPr>
+            </w:pPr>
+            <w:r>
+              <w:rPr>
+                <w:sz w:val="24"/>
+                <w:szCs w:val="24"/>
+              </w:rPr>
+              <w:t>Fail</w:t>
+            </w:r>
+          </w:p>
+        </w:tc>
+      </w:tr>
+      <w:tr>
+        <w:tc>
+          <w:tcPr>
+            <w:tcW w:w="2245" w:type="dxa"/>
+          </w:tcPr>
+          <w:p>
+            <w:pPr>
+              <w:rPr>
+                <w:sz w:val="24"/>
+                <w:szCs w:val="24"/>
+              </w:rPr>
+            </w:pPr>
+            <w:r>
+              <w:rPr>
+                <w:sz w:val="24"/>
+                <w:szCs w:val="24"/>
+              </w:rPr>
+              <w:t>35</w:t>
+            </w:r>
+          </w:p>
+        </w:tc>
+        <w:tc>
+          <w:tcPr>
+            <w:tcW w:w="1351" w:type="dxa"/>
+          </w:tcPr>
+          <w:p>
+            <w:pPr>
+              <w:rPr>
+                <w:sz w:val="24"/>
+                <w:szCs w:val="24"/>
+              </w:rPr>
+            </w:pPr>
+            <w:r>
+              <w:rPr>
+                <w:sz w:val="24"/>
+                <w:szCs w:val="24"/>
+              </w:rPr>
+              <w:t>157 x 157</w:t>
+            </w:r>
+          </w:p>
+        </w:tc>
+        <w:tc>
+          <w:tcPr>
+            <w:tcW w:w="1798" w:type="dxa"/>
+          </w:tcPr>
+          <w:p>
+            <w:pPr>
+              <w:rPr>
+                <w:sz w:val="24"/>
+                <w:szCs w:val="24"/>
+              </w:rPr>
+            </w:pPr>
+            <w:r>
+              <w:rPr>
+                <w:sz w:val="24"/>
+                <w:szCs w:val="24"/>
+              </w:rPr>
+              <w:t>2621</w:t>
+            </w:r>
+          </w:p>
+        </w:tc>
+        <w:tc>
+          <w:tcPr>
+            <w:tcW w:w="2697" w:type="dxa"/>
+          </w:tcPr>
+          <w:p>
+            <w:pPr>
+              <w:rPr>
+                <w:sz w:val="24"/>
+                <w:szCs w:val="24"/>
+              </w:rPr>
+            </w:pPr>
+            <w:r>
+              <w:rPr>
+                <w:sz w:val="24"/>
+                <w:szCs w:val="24"/>
+              </w:rPr>
+              <w:t>Fail</w:t>
+            </w:r>
+          </w:p>
+        </w:tc>
+      </w:tr>
+      <w:tr>
+        <w:tc>
+          <w:tcPr>
+            <w:tcW w:w="2245" w:type="dxa"/>
+          </w:tcPr>
+          <w:p>
+            <w:pPr>
+              <w:rPr>
+                <w:sz w:val="24"/>
+                <w:szCs w:val="24"/>
+              </w:rPr>
+            </w:pPr>
+            <w:r>
+              <w:rPr>
+                <w:sz w:val="24"/>
+                <w:szCs w:val="24"/>
+              </w:rPr>
+              <w:t>40</w:t>
+            </w:r>
+          </w:p>
+        </w:tc>
+        <w:tc>
+          <w:tcPr>
+            <w:tcW w:w="1351" w:type="dxa"/>
+          </w:tcPr>
+          <w:p>
+            <w:pPr>
+              <w:rPr>
+                <w:sz w:val="24"/>
+                <w:szCs w:val="24"/>
+              </w:rPr>
+            </w:pPr>
+            <w:r>
+              <w:rPr>
+                <w:sz w:val="24"/>
+                <w:szCs w:val="24"/>
+              </w:rPr>
+              <w:t>177 x 177</w:t>
+            </w:r>
+          </w:p>
+        </w:tc>
+        <w:tc>
+          <w:tcPr>
+            <w:tcW w:w="1798" w:type="dxa"/>
+          </w:tcPr>
+          <w:p>
+            <w:pPr>
+              <w:rPr>
+                <w:sz w:val="24"/>
+                <w:szCs w:val="24"/>
+              </w:rPr>
+            </w:pPr>
+            <w:r>
+              <w:rPr>
+                <w:sz w:val="24"/>
+                <w:szCs w:val="24"/>
+              </w:rPr>
+              <w:t>3380</w:t>
+            </w:r>
+          </w:p>
+        </w:tc>
+        <w:tc>
+          <w:tcPr>
+            <w:tcW w:w="2697" w:type="dxa"/>
+          </w:tcPr>
+          <w:p>
+            <w:pPr>
+              <w:rPr>
+                <w:sz w:val="24"/>
+                <w:szCs w:val="24"/>
+              </w:rPr>
+            </w:pPr>
+            <w:r>
+              <w:rPr>
+                <w:sz w:val="24"/>
+                <w:szCs w:val="24"/>
+              </w:rPr>
+              <w:t>Fail</w:t>
+            </w:r>
+          </w:p>
+        </w:tc>
+      </w:tr>
+    </w:tbl>
+    <w:p/>
+    <w:p>
+      <w:pPr>
+        <w:pStyle w:val="Heading2"/>
+        <w:numPr>
+          <w:ilvl w:val="1"/>
+          <w:numId w:val="27"/>
+        </w:numPr>
+      </w:pPr>
+      <w:r>
+        <w:t xml:space="preserve">Test Results - Galaxy S10 cell phone: </w:t>
+      </w:r>
+      <w:r>
+        <w:t>1</w:t>
+      </w:r>
+      <w:r>
+        <w:t xml:space="preserve">0mm x </w:t>
+      </w:r>
+      <w:r>
+        <w:t>1</w:t>
+      </w:r>
+      <w:r>
+        <w:t>0mm Label</w:t>
+      </w:r>
+    </w:p>
+    <w:p/>
+    <w:p>
+      <w:r>
+        <w:t>These test results were recorded on a Galaxy S10 cell phone.</w:t>
+      </w:r>
+    </w:p>
+    <w:p>
+      <w:pPr>
+        <w:rPr>
+          <w:sz w:val="20"/>
+          <w:szCs w:val="20"/>
+        </w:rPr>
+      </w:pPr>
+      <w:r>
+        <w:t xml:space="preserve">Record the results of testing </w:t>
+      </w:r>
+      <w:r>
+        <w:t>1</w:t>
+      </w:r>
+      <w:r>
+        <w:t xml:space="preserve">0 mm x </w:t>
+      </w:r>
+      <w:r>
+        <w:t>1</w:t>
+      </w:r>
+      <w:r>
+        <w:t>0 mm QR labels.</w:t>
+      </w:r>
+    </w:p>
+    <w:p>
+      <w:pPr>
+        <w:rPr>
+          <w:sz w:val="20"/>
+          <w:szCs w:val="20"/>
+        </w:rPr>
+      </w:pPr>
+    </w:p>
+    <w:tbl>
+      <w:tblPr>
+        <w:tblStyle w:val="TableGrid"/>
+        <w:tblW w:w="0" w:type="auto"/>
+        <w:tblLook w:val="04A0" w:firstRow="1" w:lastRow="0" w:firstColumn="1" w:lastColumn="0" w:noHBand="0" w:noVBand="1"/>
+      </w:tblPr>
+      <w:tblGrid>
+        <w:gridCol w:w="2245"/>
+        <w:gridCol w:w="1351"/>
+        <w:gridCol w:w="1798"/>
+        <w:gridCol w:w="2697"/>
+      </w:tblGrid>
+      <w:tr>
+        <w:tc>
+          <w:tcPr>
+            <w:tcW w:w="2245" w:type="dxa"/>
+            <w:shd w:val="clear" w:color="auto" w:fill="BDD6EE" w:themeFill="accent5" w:themeFillTint="66"/>
+          </w:tcPr>
+          <w:p>
+            <w:pPr>
+              <w:rPr>
+                <w:b/>
+                <w:bCs/>
+                <w:sz w:val="24"/>
+                <w:szCs w:val="24"/>
+                <w:lang w:eastAsia="x-none"/>
+              </w:rPr>
+            </w:pPr>
+            <w:r>
+              <w:rPr>
+                <w:b/>
+                <w:bCs/>
+                <w:sz w:val="24"/>
+                <w:szCs w:val="24"/>
+                <w:lang w:eastAsia="x-none"/>
+              </w:rPr>
+              <w:t>Version</w:t>
+            </w:r>
+          </w:p>
+        </w:tc>
+        <w:tc>
+          <w:tcPr>
+            <w:tcW w:w="1351" w:type="dxa"/>
+            <w:shd w:val="clear" w:color="auto" w:fill="BDD6EE" w:themeFill="accent5" w:themeFillTint="66"/>
+          </w:tcPr>
+          <w:p>
+            <w:pPr>
+              <w:rPr>
+                <w:b/>
+                <w:bCs/>
+                <w:sz w:val="24"/>
+                <w:szCs w:val="24"/>
+                <w:lang w:eastAsia="x-none"/>
+              </w:rPr>
+            </w:pPr>
+            <w:r>
+              <w:rPr>
+                <w:b/>
+                <w:bCs/>
+                <w:sz w:val="24"/>
+                <w:szCs w:val="24"/>
+                <w:lang w:eastAsia="x-none"/>
+              </w:rPr>
+              <w:t>Modules</w:t>
+            </w:r>
+          </w:p>
+        </w:tc>
+        <w:tc>
+          <w:tcPr>
+            <w:tcW w:w="1798" w:type="dxa"/>
+            <w:shd w:val="clear" w:color="auto" w:fill="BDD6EE" w:themeFill="accent5" w:themeFillTint="66"/>
+          </w:tcPr>
+          <w:p>
+            <w:pPr>
+              <w:rPr>
+                <w:b/>
+                <w:bCs/>
+                <w:sz w:val="24"/>
+                <w:szCs w:val="24"/>
+                <w:lang w:eastAsia="x-none"/>
+              </w:rPr>
+            </w:pPr>
+            <w:r>
+              <w:rPr>
+                <w:b/>
+                <w:bCs/>
+                <w:sz w:val="24"/>
+                <w:szCs w:val="24"/>
+                <w:lang w:eastAsia="x-none"/>
+              </w:rPr>
+              <w:t>Max</w:t>
+            </w:r>
+            <w:r>
+              <w:rPr>
+                <w:b/>
+                <w:bCs/>
+                <w:sz w:val="24"/>
+                <w:szCs w:val="24"/>
+                <w:lang w:eastAsia="x-none"/>
+              </w:rPr>
+              <w:t xml:space="preserve"> Characters</w:t>
+            </w:r>
+          </w:p>
+        </w:tc>
+        <w:tc>
+          <w:tcPr>
+            <w:tcW w:w="2697" w:type="dxa"/>
+            <w:shd w:val="clear" w:color="auto" w:fill="BDD6EE" w:themeFill="accent5" w:themeFillTint="66"/>
+          </w:tcPr>
+          <w:p>
+            <w:pPr>
+              <w:rPr>
+                <w:b/>
+                <w:bCs/>
+                <w:sz w:val="24"/>
+                <w:szCs w:val="24"/>
+                <w:lang w:eastAsia="x-none"/>
+              </w:rPr>
+            </w:pPr>
+            <w:r>
+              <w:rPr>
+                <w:b/>
+                <w:bCs/>
+                <w:sz w:val="24"/>
+                <w:szCs w:val="24"/>
+                <w:lang w:eastAsia="x-none"/>
+              </w:rPr>
+              <w:t>Results (Pass/Fail)</w:t>
+            </w:r>
+          </w:p>
+        </w:tc>
+      </w:tr>
+      <w:tr>
+        <w:tc>
+          <w:tcPr>
+            <w:tcW w:w="2245" w:type="dxa"/>
+          </w:tcPr>
+          <w:p>
+            <w:pPr>
+              <w:rPr>
+                <w:sz w:val="24"/>
+                <w:szCs w:val="24"/>
+              </w:rPr>
+            </w:pPr>
+            <w:r>
+              <w:rPr>
+                <w:sz w:val="24"/>
+                <w:szCs w:val="24"/>
+              </w:rPr>
+              <w:t>1</w:t>
+            </w:r>
+          </w:p>
+        </w:tc>
+        <w:tc>
+          <w:tcPr>
+            <w:tcW w:w="1351" w:type="dxa"/>
+          </w:tcPr>
+          <w:p>
+            <w:pPr>
+              <w:rPr>
+                <w:sz w:val="24"/>
+                <w:szCs w:val="24"/>
+              </w:rPr>
+            </w:pPr>
+            <w:r>
+              <w:rPr>
+                <w:sz w:val="24"/>
+                <w:szCs w:val="24"/>
+              </w:rPr>
+              <w:t>21 x 21</w:t>
+            </w:r>
+          </w:p>
+        </w:tc>
+        <w:tc>
+          <w:tcPr>
+            <w:tcW w:w="1798" w:type="dxa"/>
+          </w:tcPr>
+          <w:p>
+            <w:pPr>
+              <w:rPr>
+                <w:sz w:val="24"/>
+                <w:szCs w:val="24"/>
+              </w:rPr>
+            </w:pPr>
+            <w:r>
+              <w:rPr>
+                <w:sz w:val="24"/>
+                <w:szCs w:val="24"/>
+              </w:rPr>
+              <w:t>1</w:t>
+            </w:r>
+            <w:r>
+              <w:rPr>
+                <w:sz w:val="24"/>
+                <w:szCs w:val="24"/>
+              </w:rPr>
+              <w:t>4</w:t>
+            </w:r>
+          </w:p>
+        </w:tc>
+        <w:tc>
+          <w:tcPr>
+            <w:tcW w:w="2697" w:type="dxa"/>
+          </w:tcPr>
+          <w:p>
+            <w:pPr>
+              <w:rPr>
+                <w:sz w:val="24"/>
+                <w:szCs w:val="24"/>
+              </w:rPr>
+            </w:pPr>
+            <w:r>
+              <w:rPr>
+                <w:sz w:val="24"/>
+                <w:szCs w:val="24"/>
+              </w:rPr>
+              <w:t>Pass</w:t>
+            </w:r>
+          </w:p>
+        </w:tc>
+      </w:tr>
+      <w:tr>
+        <w:tc>
+          <w:tcPr>
+            <w:tcW w:w="2245" w:type="dxa"/>
+          </w:tcPr>
+          <w:p>
+            <w:pPr>
+              <w:rPr>
+                <w:sz w:val="24"/>
+                <w:szCs w:val="24"/>
+              </w:rPr>
+            </w:pPr>
+            <w:r>
+              <w:rPr>
+                <w:sz w:val="24"/>
+                <w:szCs w:val="24"/>
+              </w:rPr>
+              <w:t>3</w:t>
+            </w:r>
+          </w:p>
+        </w:tc>
+        <w:tc>
+          <w:tcPr>
+            <w:tcW w:w="1351" w:type="dxa"/>
+          </w:tcPr>
+          <w:p>
+            <w:pPr>
+              <w:rPr>
+                <w:sz w:val="24"/>
+                <w:szCs w:val="24"/>
+              </w:rPr>
+            </w:pPr>
+            <w:r>
+              <w:rPr>
+                <w:sz w:val="24"/>
+                <w:szCs w:val="24"/>
+              </w:rPr>
+              <w:t>29 x 29</w:t>
+            </w:r>
+          </w:p>
+        </w:tc>
+        <w:tc>
+          <w:tcPr>
+            <w:tcW w:w="1798" w:type="dxa"/>
+          </w:tcPr>
+          <w:p>
+            <w:pPr>
+              <w:rPr>
+                <w:sz w:val="24"/>
+                <w:szCs w:val="24"/>
+              </w:rPr>
+            </w:pPr>
+            <w:r>
+              <w:rPr>
+                <w:sz w:val="24"/>
+                <w:szCs w:val="24"/>
+              </w:rPr>
+              <w:t>53</w:t>
+            </w:r>
+          </w:p>
+        </w:tc>
+        <w:tc>
+          <w:tcPr>
+            <w:tcW w:w="2697" w:type="dxa"/>
+          </w:tcPr>
+          <w:p>
+            <w:pPr>
+              <w:rPr>
+                <w:sz w:val="24"/>
+                <w:szCs w:val="24"/>
+              </w:rPr>
+            </w:pPr>
+            <w:r>
+              <w:rPr>
+                <w:sz w:val="24"/>
+                <w:szCs w:val="24"/>
+              </w:rPr>
+              <w:t>Pass</w:t>
+            </w:r>
+          </w:p>
+        </w:tc>
+      </w:tr>
+      <w:tr>
+        <w:tc>
+          <w:tcPr>
+            <w:tcW w:w="2245" w:type="dxa"/>
+          </w:tcPr>
+          <w:p>
+            <w:pPr>
+              <w:rPr>
+                <w:sz w:val="24"/>
+                <w:szCs w:val="24"/>
+              </w:rPr>
+            </w:pPr>
+            <w:r>
+              <w:rPr>
+                <w:sz w:val="24"/>
+                <w:szCs w:val="24"/>
+              </w:rPr>
+              <w:t>4</w:t>
+            </w:r>
+          </w:p>
+        </w:tc>
+        <w:tc>
+          <w:tcPr>
+            <w:tcW w:w="1351" w:type="dxa"/>
+          </w:tcPr>
+          <w:p>
+            <w:pPr>
+              <w:rPr>
+                <w:sz w:val="24"/>
+                <w:szCs w:val="24"/>
+              </w:rPr>
+            </w:pPr>
+            <w:r>
+              <w:rPr>
+                <w:sz w:val="24"/>
+                <w:szCs w:val="24"/>
+              </w:rPr>
+              <w:t>33 x 33</w:t>
+            </w:r>
+          </w:p>
+        </w:tc>
+        <w:tc>
+          <w:tcPr>
+            <w:tcW w:w="1798" w:type="dxa"/>
+          </w:tcPr>
+          <w:p>
+            <w:pPr>
+              <w:rPr>
+                <w:sz w:val="24"/>
+                <w:szCs w:val="24"/>
+              </w:rPr>
+            </w:pPr>
+            <w:r>
+              <w:rPr>
+                <w:sz w:val="24"/>
+                <w:szCs w:val="24"/>
+              </w:rPr>
+              <w:t>82</w:t>
+            </w:r>
+          </w:p>
+        </w:tc>
+        <w:tc>
+          <w:tcPr>
+            <w:tcW w:w="2697" w:type="dxa"/>
+          </w:tcPr>
+          <w:p>
+            <w:pPr>
+              <w:rPr>
+                <w:sz w:val="24"/>
+                <w:szCs w:val="24"/>
+              </w:rPr>
+            </w:pPr>
+            <w:r>
+              <w:rPr>
+                <w:sz w:val="24"/>
+                <w:szCs w:val="24"/>
+              </w:rPr>
+              <w:t>Pass</w:t>
+            </w:r>
+          </w:p>
+        </w:tc>
+      </w:tr>
+      <w:tr>
+        <w:tc>
+          <w:tcPr>
+            <w:tcW w:w="2245" w:type="dxa"/>
+          </w:tcPr>
+          <w:p>
+            <w:pPr>
+              <w:rPr>
+                <w:sz w:val="24"/>
+                <w:szCs w:val="24"/>
+              </w:rPr>
+            </w:pPr>
+            <w:r>
+              <w:rPr>
+                <w:sz w:val="24"/>
+                <w:szCs w:val="24"/>
+              </w:rPr>
+              <w:t>5</w:t>
+            </w:r>
+          </w:p>
+        </w:tc>
+        <w:tc>
+          <w:tcPr>
+            <w:tcW w:w="1351" w:type="dxa"/>
+          </w:tcPr>
+          <w:p>
+            <w:pPr>
+              <w:rPr>
+                <w:sz w:val="24"/>
+                <w:szCs w:val="24"/>
+              </w:rPr>
+            </w:pPr>
+            <w:r>
+              <w:rPr>
+                <w:sz w:val="24"/>
+                <w:szCs w:val="24"/>
+              </w:rPr>
+              <w:t>37 x 37</w:t>
+            </w:r>
+          </w:p>
+        </w:tc>
+        <w:tc>
+          <w:tcPr>
+            <w:tcW w:w="1798" w:type="dxa"/>
+          </w:tcPr>
+          <w:p>
+            <w:pPr>
+              <w:rPr>
+                <w:sz w:val="24"/>
+                <w:szCs w:val="24"/>
+              </w:rPr>
+            </w:pPr>
+            <w:r>
+              <w:rPr>
+                <w:sz w:val="24"/>
+                <w:szCs w:val="24"/>
+              </w:rPr>
+              <w:t>113</w:t>
+            </w:r>
+          </w:p>
+        </w:tc>
+        <w:tc>
+          <w:tcPr>
+            <w:tcW w:w="2697" w:type="dxa"/>
+          </w:tcPr>
+          <w:p>
+            <w:pPr>
+              <w:rPr>
+                <w:sz w:val="24"/>
+                <w:szCs w:val="24"/>
+              </w:rPr>
+            </w:pPr>
+            <w:r>
+              <w:rPr>
+                <w:sz w:val="24"/>
+                <w:szCs w:val="24"/>
+              </w:rPr>
+              <w:t>Pass</w:t>
+            </w:r>
+          </w:p>
+        </w:tc>
+      </w:tr>
+      <w:tr>
+        <w:tc>
+          <w:tcPr>
+            <w:tcW w:w="2245" w:type="dxa"/>
+          </w:tcPr>
+          <w:p>
+            <w:pPr>
+              <w:rPr>
+                <w:sz w:val="24"/>
+                <w:szCs w:val="24"/>
+              </w:rPr>
+            </w:pPr>
+            <w:r>
+              <w:rPr>
+                <w:sz w:val="24"/>
+                <w:szCs w:val="24"/>
+              </w:rPr>
+              <w:t>6</w:t>
+            </w:r>
+          </w:p>
+        </w:tc>
+        <w:tc>
+          <w:tcPr>
+            <w:tcW w:w="1351" w:type="dxa"/>
+          </w:tcPr>
+          <w:p>
+            <w:pPr>
+              <w:rPr>
+                <w:sz w:val="24"/>
+                <w:szCs w:val="24"/>
+              </w:rPr>
+            </w:pPr>
+            <w:r>
+              <w:rPr>
+                <w:sz w:val="24"/>
+                <w:szCs w:val="24"/>
+              </w:rPr>
+              <w:t>41 x 41</w:t>
+            </w:r>
+          </w:p>
+        </w:tc>
+        <w:tc>
+          <w:tcPr>
+            <w:tcW w:w="1798" w:type="dxa"/>
+          </w:tcPr>
+          <w:p>
+            <w:pPr>
+              <w:rPr>
+                <w:sz w:val="24"/>
+                <w:szCs w:val="24"/>
+              </w:rPr>
+            </w:pPr>
+            <w:r>
+              <w:rPr>
+                <w:sz w:val="24"/>
+                <w:szCs w:val="24"/>
+              </w:rPr>
+              <w:t>145</w:t>
+            </w:r>
+          </w:p>
+        </w:tc>
+        <w:tc>
+          <w:tcPr>
+            <w:tcW w:w="2697" w:type="dxa"/>
+          </w:tcPr>
+          <w:p>
+            <w:pPr>
+              <w:rPr>
+                <w:sz w:val="24"/>
+                <w:szCs w:val="24"/>
+              </w:rPr>
+            </w:pPr>
+            <w:r>
+              <w:rPr>
+                <w:sz w:val="24"/>
+                <w:szCs w:val="24"/>
+              </w:rPr>
+              <w:t>Pass</w:t>
+            </w:r>
+          </w:p>
+        </w:tc>
+      </w:tr>
+      <w:tr>
+        <w:tc>
+          <w:tcPr>
+            <w:tcW w:w="2245" w:type="dxa"/>
+          </w:tcPr>
+          <w:p>
+            <w:pPr>
+              <w:rPr>
+                <w:sz w:val="24"/>
+                <w:szCs w:val="24"/>
+              </w:rPr>
+            </w:pPr>
+            <w:r>
+              <w:rPr>
+                <w:sz w:val="24"/>
+                <w:szCs w:val="24"/>
+              </w:rPr>
+              <w:t>7</w:t>
+            </w:r>
+          </w:p>
+        </w:tc>
+        <w:tc>
+          <w:tcPr>
+            <w:tcW w:w="1351" w:type="dxa"/>
+          </w:tcPr>
+          <w:p>
+            <w:pPr>
+              <w:rPr>
+                <w:sz w:val="24"/>
+                <w:szCs w:val="24"/>
+              </w:rPr>
+            </w:pPr>
+            <w:r>
+              <w:rPr>
+                <w:sz w:val="24"/>
+                <w:szCs w:val="24"/>
+              </w:rPr>
+              <w:t>45 x 45</w:t>
+            </w:r>
+          </w:p>
+        </w:tc>
+        <w:tc>
+          <w:tcPr>
+            <w:tcW w:w="1798" w:type="dxa"/>
+          </w:tcPr>
+          <w:p>
+            <w:pPr>
+              <w:rPr>
+                <w:sz w:val="24"/>
+                <w:szCs w:val="24"/>
+              </w:rPr>
+            </w:pPr>
+            <w:r>
+              <w:rPr>
+                <w:sz w:val="24"/>
+                <w:szCs w:val="24"/>
+              </w:rPr>
+              <w:t>169</w:t>
+            </w:r>
+          </w:p>
+        </w:tc>
+        <w:tc>
+          <w:tcPr>
+            <w:tcW w:w="2697" w:type="dxa"/>
+          </w:tcPr>
+          <w:p>
+            <w:pPr>
+              <w:rPr>
+                <w:sz w:val="24"/>
+                <w:szCs w:val="24"/>
+              </w:rPr>
+            </w:pPr>
+            <w:r>
+              <w:rPr>
+                <w:sz w:val="24"/>
+                <w:szCs w:val="24"/>
+              </w:rPr>
+              <w:t>Pass</w:t>
+            </w:r>
+          </w:p>
+        </w:tc>
+      </w:tr>
+      <w:tr>
+        <w:tc>
+          <w:tcPr>
+            <w:tcW w:w="2245" w:type="dxa"/>
+            <w:shd w:val="clear" w:color="auto" w:fill="C5E0B3" w:themeFill="accent6" w:themeFillTint="66"/>
+          </w:tcPr>
+          <w:p>
+            <w:pPr>
+              <w:rPr>
+                <w:sz w:val="24"/>
+                <w:szCs w:val="24"/>
+              </w:rPr>
+            </w:pPr>
+            <w:r>
+              <w:rPr>
+                <w:sz w:val="24"/>
+                <w:szCs w:val="24"/>
+              </w:rPr>
+              <w:t>8</w:t>
+            </w:r>
+          </w:p>
+        </w:tc>
+        <w:tc>
+          <w:tcPr>
+            <w:tcW w:w="1351" w:type="dxa"/>
+            <w:shd w:val="clear" w:color="auto" w:fill="C5E0B3" w:themeFill="accent6" w:themeFillTint="66"/>
+          </w:tcPr>
+          <w:p>
+            <w:pPr>
+              <w:rPr>
+                <w:sz w:val="24"/>
+                <w:szCs w:val="24"/>
+              </w:rPr>
+            </w:pPr>
+            <w:r>
+              <w:rPr>
+                <w:sz w:val="24"/>
+                <w:szCs w:val="24"/>
+              </w:rPr>
+              <w:t>49 x 49</w:t>
+            </w:r>
+          </w:p>
+        </w:tc>
+        <w:tc>
+          <w:tcPr>
+            <w:tcW w:w="1798" w:type="dxa"/>
+            <w:shd w:val="clear" w:color="auto" w:fill="C5E0B3" w:themeFill="accent6" w:themeFillTint="66"/>
+          </w:tcPr>
+          <w:p>
+            <w:pPr>
+              <w:rPr>
+                <w:sz w:val="24"/>
+                <w:szCs w:val="24"/>
+              </w:rPr>
+            </w:pPr>
+            <w:r>
+              <w:rPr>
+                <w:sz w:val="24"/>
+                <w:szCs w:val="24"/>
+              </w:rPr>
+              <w:t>212</w:t>
+            </w:r>
+          </w:p>
+        </w:tc>
+        <w:tc>
+          <w:tcPr>
+            <w:tcW w:w="2697" w:type="dxa"/>
+            <w:shd w:val="clear" w:color="auto" w:fill="C5E0B3" w:themeFill="accent6" w:themeFillTint="66"/>
+          </w:tcPr>
+          <w:p>
+            <w:pPr>
+              <w:rPr>
+                <w:sz w:val="24"/>
+                <w:szCs w:val="24"/>
+              </w:rPr>
+            </w:pPr>
+            <w:r>
+              <w:rPr>
+                <w:sz w:val="24"/>
+                <w:szCs w:val="24"/>
+              </w:rPr>
+              <w:t>Pass</w:t>
+            </w:r>
+          </w:p>
+        </w:tc>
+      </w:tr>
+      <w:tr>
+        <w:tc>
+          <w:tcPr>
+            <w:tcW w:w="2245" w:type="dxa"/>
+          </w:tcPr>
+          <w:p>
+            <w:pPr>
+              <w:rPr>
+                <w:sz w:val="24"/>
+                <w:szCs w:val="24"/>
+              </w:rPr>
+            </w:pPr>
+            <w:r>
+              <w:rPr>
+                <w:sz w:val="24"/>
+                <w:szCs w:val="24"/>
+              </w:rPr>
+              <w:t>9</w:t>
+            </w:r>
+          </w:p>
+        </w:tc>
+        <w:tc>
+          <w:tcPr>
+            <w:tcW w:w="1351" w:type="dxa"/>
+          </w:tcPr>
+          <w:p>
+            <w:pPr>
+              <w:rPr>
+                <w:sz w:val="24"/>
+                <w:szCs w:val="24"/>
+              </w:rPr>
+            </w:pPr>
+            <w:r>
+              <w:rPr>
+                <w:sz w:val="24"/>
+                <w:szCs w:val="24"/>
+              </w:rPr>
+              <w:t>53 x 53</w:t>
+            </w:r>
+          </w:p>
+        </w:tc>
+        <w:tc>
+          <w:tcPr>
+            <w:tcW w:w="1798" w:type="dxa"/>
+          </w:tcPr>
+          <w:p>
+            <w:pPr>
+              <w:rPr>
+                <w:sz w:val="24"/>
+                <w:szCs w:val="24"/>
+              </w:rPr>
+            </w:pPr>
+            <w:r>
+              <w:rPr>
+                <w:sz w:val="24"/>
+                <w:szCs w:val="24"/>
+              </w:rPr>
+              <w:t>253</w:t>
+            </w:r>
+          </w:p>
+        </w:tc>
+        <w:tc>
+          <w:tcPr>
+            <w:tcW w:w="2697" w:type="dxa"/>
+          </w:tcPr>
+          <w:p>
+            <w:pPr>
+              <w:rPr>
+                <w:sz w:val="24"/>
+                <w:szCs w:val="24"/>
+              </w:rPr>
+            </w:pPr>
+            <w:r>
+              <w:rPr>
+                <w:sz w:val="24"/>
+                <w:szCs w:val="24"/>
+              </w:rPr>
+              <w:t>Fail</w:t>
+            </w:r>
+          </w:p>
+        </w:tc>
+      </w:tr>
+      <w:tr>
+        <w:tc>
+          <w:tcPr>
+            <w:tcW w:w="2245" w:type="dxa"/>
+          </w:tcPr>
+          <w:p>
+            <w:pPr>
+              <w:rPr>
+                <w:sz w:val="24"/>
+                <w:szCs w:val="24"/>
+              </w:rPr>
+            </w:pPr>
+            <w:r>
+              <w:rPr>
+                <w:sz w:val="24"/>
+                <w:szCs w:val="24"/>
+              </w:rPr>
+              <w:t>10</w:t>
+            </w:r>
+          </w:p>
+        </w:tc>
+        <w:tc>
+          <w:tcPr>
+            <w:tcW w:w="1351" w:type="dxa"/>
+          </w:tcPr>
+          <w:p>
+            <w:pPr>
+              <w:rPr>
+                <w:sz w:val="24"/>
+                <w:szCs w:val="24"/>
+              </w:rPr>
+            </w:pPr>
+            <w:r>
+              <w:rPr>
+                <w:sz w:val="24"/>
+                <w:szCs w:val="24"/>
+              </w:rPr>
+              <w:t>57 x 57</w:t>
+            </w:r>
+          </w:p>
+        </w:tc>
+        <w:tc>
+          <w:tcPr>
+            <w:tcW w:w="1798" w:type="dxa"/>
+          </w:tcPr>
+          <w:p>
+            <w:pPr>
+              <w:rPr>
+                <w:sz w:val="24"/>
+                <w:szCs w:val="24"/>
+              </w:rPr>
+            </w:pPr>
+            <w:r>
+              <w:rPr>
+                <w:sz w:val="24"/>
+                <w:szCs w:val="24"/>
+              </w:rPr>
+              <w:t>301</w:t>
             </w:r>
           </w:p>
         </w:tc>
@@ -6767,21 +9192,25 @@
     <w:p/>
     <w:p/>
     <w:p>
+      <w:r>
+        <w:br w:type="page"/>
+      </w:r>
+    </w:p>
+    <w:p/>
+    <w:p>
       <w:pPr>
         <w:pStyle w:val="Heading1"/>
       </w:pPr>
-      <w:bookmarkStart w:id="17" w:name="_Toc77677312"/>
+      <w:bookmarkStart w:id="18" w:name="_Toc77677312"/>
       <w:r>
         <w:t>Conclusions</w:t>
       </w:r>
-      <w:bookmarkEnd w:id="17"/>
+      <w:bookmarkEnd w:id="18"/>
     </w:p>
     <w:p>
       <w:r>
         <w:t>The glare from the Vetscan’s camera light is causing glare in the captured image. The QR reader is not able to read the label when the glare appears within the image of the QR label.</w:t>
       </w:r>
-      <w:bookmarkStart w:id="18" w:name="_GoBack"/>
-      <w:bookmarkEnd w:id="18"/>
     </w:p>
     <w:p/>
     <w:p>
@@ -6796,6 +9225,11 @@
       </w:r>
     </w:p>
     <w:p/>
+    <w:p>
+      <w:r>
+        <w:t>The Vetscan’s camera focal length of the camera is so far from the lens that the high density, 10mm x 10mm QR labels can’t be read. At about 1 inch from the camera, the image is very small.</w:t>
+      </w:r>
+    </w:p>
     <w:p>
       <w:r>
         <w:br w:type="page"/>
@@ -8671,7 +11105,6 @@
     <w:lvl w:ilvl="2">
       <w:start w:val="1"/>
       <w:numFmt w:val="decimal"/>
-      <w:pStyle w:val="Heading3"/>
       <w:lvlText w:val="%1.%2.%3"/>
       <w:lvlJc w:val="left"/>
       <w:pPr>
@@ -9272,6 +11705,66 @@
     </w:lvlOverride>
   </w:num>
   <w:num w:numId="25">
+    <w:abstractNumId w:val="12"/>
+    <w:lvlOverride w:ilvl="0">
+      <w:startOverride w:val="1"/>
+    </w:lvlOverride>
+    <w:lvlOverride w:ilvl="1">
+      <w:startOverride w:val="1"/>
+    </w:lvlOverride>
+    <w:lvlOverride w:ilvl="2">
+      <w:startOverride w:val="1"/>
+    </w:lvlOverride>
+    <w:lvlOverride w:ilvl="3">
+      <w:startOverride w:val="1"/>
+    </w:lvlOverride>
+    <w:lvlOverride w:ilvl="4">
+      <w:startOverride w:val="1"/>
+    </w:lvlOverride>
+    <w:lvlOverride w:ilvl="5">
+      <w:startOverride w:val="1"/>
+    </w:lvlOverride>
+    <w:lvlOverride w:ilvl="6">
+      <w:startOverride w:val="1"/>
+    </w:lvlOverride>
+    <w:lvlOverride w:ilvl="7">
+      <w:startOverride w:val="1"/>
+    </w:lvlOverride>
+    <w:lvlOverride w:ilvl="8">
+      <w:startOverride w:val="1"/>
+    </w:lvlOverride>
+  </w:num>
+  <w:num w:numId="26">
+    <w:abstractNumId w:val="12"/>
+    <w:lvlOverride w:ilvl="0">
+      <w:startOverride w:val="1"/>
+    </w:lvlOverride>
+    <w:lvlOverride w:ilvl="1">
+      <w:startOverride w:val="1"/>
+    </w:lvlOverride>
+    <w:lvlOverride w:ilvl="2">
+      <w:startOverride w:val="1"/>
+    </w:lvlOverride>
+    <w:lvlOverride w:ilvl="3">
+      <w:startOverride w:val="1"/>
+    </w:lvlOverride>
+    <w:lvlOverride w:ilvl="4">
+      <w:startOverride w:val="1"/>
+    </w:lvlOverride>
+    <w:lvlOverride w:ilvl="5">
+      <w:startOverride w:val="1"/>
+    </w:lvlOverride>
+    <w:lvlOverride w:ilvl="6">
+      <w:startOverride w:val="1"/>
+    </w:lvlOverride>
+    <w:lvlOverride w:ilvl="7">
+      <w:startOverride w:val="1"/>
+    </w:lvlOverride>
+    <w:lvlOverride w:ilvl="8">
+      <w:startOverride w:val="1"/>
+    </w:lvlOverride>
+  </w:num>
+  <w:num w:numId="27">
     <w:abstractNumId w:val="12"/>
     <w:lvlOverride w:ilvl="0">
       <w:startOverride w:val="1"/>
@@ -9679,25 +12172,18 @@
     <w:basedOn w:val="Normal"/>
     <w:next w:val="Normal"/>
     <w:link w:val="Heading3Char"/>
+    <w:autoRedefine/>
     <w:uiPriority w:val="9"/>
     <w:qFormat/>
-    <w:rsid w:val="000450A0"/>
+    <w:rsid w:val="00366174"/>
     <w:pPr>
       <w:keepNext/>
-      <w:numPr>
-        <w:ilvl w:val="2"/>
-        <w:numId w:val="3"/>
-      </w:numPr>
-      <w:tabs>
-        <w:tab w:val="clear" w:pos="810"/>
-        <w:tab w:val="num" w:pos="1440"/>
-      </w:tabs>
       <w:spacing w:after="120"/>
-      <w:ind w:left="1440" w:hanging="1080"/>
       <w:outlineLvl w:val="2"/>
     </w:pPr>
     <w:rPr>
       <w:rFonts w:ascii="Arial" w:hAnsi="Arial"/>
+      <w:b/>
       <w:bCs/>
       <w:lang w:eastAsia="x-none"/>
     </w:rPr>
@@ -10272,9 +12758,10 @@
     <w:name w:val="Heading 3 Char"/>
     <w:link w:val="Heading3"/>
     <w:uiPriority w:val="9"/>
-    <w:rsid w:val="000450A0"/>
+    <w:rsid w:val="00366174"/>
     <w:rPr>
       <w:rFonts w:ascii="Arial" w:hAnsi="Arial"/>
+      <w:b/>
       <w:bCs/>
       <w:sz w:val="22"/>
       <w:szCs w:val="22"/>
@@ -10857,7 +13344,7 @@
 </file>
 
 <file path=customXml/itemProps1.xml><?xml version="1.0" encoding="utf-8"?>
-<ds:datastoreItem xmlns:ds="http://schemas.openxmlformats.org/officeDocument/2006/customXml" ds:itemID="{918AAC80-D1B6-49BF-9393-D148D9ECC7D8}">
+<ds:datastoreItem xmlns:ds="http://schemas.openxmlformats.org/officeDocument/2006/customXml" ds:itemID="{BC70B5B7-0221-4D67-AE9A-F60AD5DB76DE}">
   <ds:schemaRefs>
     <ds:schemaRef ds:uri="http://schemas.openxmlformats.org/officeDocument/2006/bibliography"/>
   </ds:schemaRefs>

</xml_diff>

<commit_message>
Updated test results for the Vetscan decoding QR labels using a web page vs Python app.
</commit_message>
<xml_diff>
--- a/QR_codes/Vetscan_QR_label_Docs/Vetscan_QR_Testing.docx
+++ b/QR_codes/Vetscan_QR_label_Docs/Vetscan_QR_Testing.docx
@@ -2412,6 +2412,12 @@
                 <w:t>https://www.the-qrcode-generator.com/</w:t>
               </w:r>
             </w:hyperlink>
+            <w:r>
+              <w:rPr>
+                <w:rStyle w:val="Hyperlink"/>
+              </w:rPr>
+              <w:t>scan</w:t>
+            </w:r>
           </w:p>
         </w:tc>
         <w:tc>
@@ -10300,7 +10306,7 @@
         <w:t>https://www.the-qrcode-generator.com</w:t>
       </w:r>
       <w:r>
-        <w:t xml:space="preserve"> </w:t>
+        <w:t>/scan</w:t>
       </w:r>
     </w:p>
     <w:p>
@@ -11237,6 +11243,92 @@
         <w:tc>
           <w:tcPr>
             <w:tcW w:w="2245" w:type="dxa"/>
+            <w:shd w:val="clear" w:color="auto" w:fill="auto"/>
+          </w:tcPr>
+          <w:p>
+            <w:pPr>
+              <w:rPr>
+                <w:sz w:val="24"/>
+                <w:szCs w:val="24"/>
+              </w:rPr>
+            </w:pPr>
+            <w:r>
+              <w:rPr>
+                <w:sz w:val="24"/>
+                <w:szCs w:val="24"/>
+              </w:rPr>
+              <w:t>11</w:t>
+            </w:r>
+          </w:p>
+        </w:tc>
+        <w:tc>
+          <w:tcPr>
+            <w:tcW w:w="1351" w:type="dxa"/>
+            <w:shd w:val="clear" w:color="auto" w:fill="auto"/>
+          </w:tcPr>
+          <w:p>
+            <w:pPr>
+              <w:rPr>
+                <w:sz w:val="24"/>
+                <w:szCs w:val="24"/>
+              </w:rPr>
+            </w:pPr>
+            <w:r>
+              <w:rPr>
+                <w:sz w:val="24"/>
+                <w:szCs w:val="24"/>
+              </w:rPr>
+              <w:t>61 x 61</w:t>
+            </w:r>
+          </w:p>
+        </w:tc>
+        <w:tc>
+          <w:tcPr>
+            <w:tcW w:w="1798" w:type="dxa"/>
+            <w:shd w:val="clear" w:color="auto" w:fill="auto"/>
+          </w:tcPr>
+          <w:p>
+            <w:pPr>
+              <w:rPr>
+                <w:sz w:val="24"/>
+                <w:szCs w:val="24"/>
+              </w:rPr>
+            </w:pPr>
+            <w:r>
+              <w:rPr>
+                <w:sz w:val="24"/>
+                <w:szCs w:val="24"/>
+              </w:rPr>
+              <w:t>419</w:t>
+            </w:r>
+          </w:p>
+        </w:tc>
+        <w:tc>
+          <w:tcPr>
+            <w:tcW w:w="2697" w:type="dxa"/>
+            <w:shd w:val="clear" w:color="auto" w:fill="auto"/>
+          </w:tcPr>
+          <w:p>
+            <w:pPr>
+              <w:rPr>
+                <w:sz w:val="24"/>
+                <w:szCs w:val="24"/>
+              </w:rPr>
+            </w:pPr>
+            <w:r>
+              <w:rPr>
+                <w:sz w:val="24"/>
+                <w:szCs w:val="24"/>
+              </w:rPr>
+              <w:t>Pass</w:t>
+            </w:r>
+          </w:p>
+        </w:tc>
+      </w:tr>
+      <w:tr>
+        <w:tc>
+          <w:tcPr>
+            <w:tcW w:w="2245" w:type="dxa"/>
             <w:shd w:val="clear" w:color="auto" w:fill="C5E0B3"/>
           </w:tcPr>
           <w:p>
@@ -11590,13 +11682,6 @@
                 <w:szCs w:val="24"/>
               </w:rPr>
             </w:pPr>
-            <w:r>
-              <w:rPr>
-                <w:sz w:val="24"/>
-                <w:szCs w:val="24"/>
-              </w:rPr>
-              <w:t>20</w:t>
-            </w:r>
           </w:p>
         </w:tc>
         <w:tc>
@@ -11611,13 +11696,6 @@
                 <w:szCs w:val="24"/>
               </w:rPr>
             </w:pPr>
-            <w:r>
-              <w:rPr>
-                <w:sz w:val="24"/>
-                <w:szCs w:val="24"/>
-              </w:rPr>
-              <w:t>97 x 97</w:t>
-            </w:r>
           </w:p>
         </w:tc>
         <w:tc>
@@ -11632,13 +11710,6 @@
                 <w:szCs w:val="24"/>
               </w:rPr>
             </w:pPr>
-            <w:r>
-              <w:rPr>
-                <w:sz w:val="24"/>
-                <w:szCs w:val="24"/>
-              </w:rPr>
-              <w:t>959</w:t>
-            </w:r>
           </w:p>
         </w:tc>
         <w:tc>
@@ -11653,13 +11724,6 @@
                 <w:szCs w:val="24"/>
               </w:rPr>
             </w:pPr>
-            <w:r>
-              <w:rPr>
-                <w:sz w:val="24"/>
-                <w:szCs w:val="24"/>
-              </w:rPr>
-              <w:t>Fail</w:t>
-            </w:r>
           </w:p>
         </w:tc>
       </w:tr>
@@ -12413,7 +12477,7 @@
         <w:tc>
           <w:tcPr>
             <w:tcW w:w="2245" w:type="dxa"/>
-            <w:shd w:val="clear" w:color="auto" w:fill="A8D08D"/>
+            <w:shd w:val="clear" w:color="auto" w:fill="C5E0B3"/>
           </w:tcPr>
           <w:p>
             <w:pPr>
@@ -12434,7 +12498,7 @@
         <w:tc>
           <w:tcPr>
             <w:tcW w:w="1351" w:type="dxa"/>
-            <w:shd w:val="clear" w:color="auto" w:fill="A8D08D"/>
+            <w:shd w:val="clear" w:color="auto" w:fill="C5E0B3"/>
           </w:tcPr>
           <w:p>
             <w:pPr>
@@ -12455,7 +12519,7 @@
         <w:tc>
           <w:tcPr>
             <w:tcW w:w="1798" w:type="dxa"/>
-            <w:shd w:val="clear" w:color="auto" w:fill="A8D08D"/>
+            <w:shd w:val="clear" w:color="auto" w:fill="C5E0B3"/>
           </w:tcPr>
           <w:p>
             <w:r>
@@ -12466,7 +12530,7 @@
         <w:tc>
           <w:tcPr>
             <w:tcW w:w="2697" w:type="dxa"/>
-            <w:shd w:val="clear" w:color="auto" w:fill="A8D08D"/>
+            <w:shd w:val="clear" w:color="auto" w:fill="C5E0B3"/>
           </w:tcPr>
           <w:p>
             <w:pPr>
@@ -12612,6 +12676,92 @@
           <w:p>
             <w:r>
               <w:t>311</w:t>
+            </w:r>
+          </w:p>
+        </w:tc>
+        <w:tc>
+          <w:tcPr>
+            <w:tcW w:w="2697" w:type="dxa"/>
+            <w:shd w:val="clear" w:color="auto" w:fill="auto"/>
+          </w:tcPr>
+          <w:p>
+            <w:pPr>
+              <w:rPr>
+                <w:sz w:val="24"/>
+                <w:szCs w:val="24"/>
+              </w:rPr>
+            </w:pPr>
+            <w:r>
+              <w:rPr>
+                <w:sz w:val="24"/>
+                <w:szCs w:val="24"/>
+              </w:rPr>
+              <w:t>Fail</w:t>
+            </w:r>
+          </w:p>
+        </w:tc>
+      </w:tr>
+      <w:tr>
+        <w:tc>
+          <w:tcPr>
+            <w:tcW w:w="2245" w:type="dxa"/>
+            <w:shd w:val="clear" w:color="auto" w:fill="auto"/>
+          </w:tcPr>
+          <w:p>
+            <w:pPr>
+              <w:rPr>
+                <w:sz w:val="24"/>
+                <w:szCs w:val="24"/>
+              </w:rPr>
+            </w:pPr>
+            <w:r>
+              <w:rPr>
+                <w:sz w:val="24"/>
+                <w:szCs w:val="24"/>
+              </w:rPr>
+              <w:t>11</w:t>
+            </w:r>
+          </w:p>
+        </w:tc>
+        <w:tc>
+          <w:tcPr>
+            <w:tcW w:w="1351" w:type="dxa"/>
+            <w:shd w:val="clear" w:color="auto" w:fill="auto"/>
+          </w:tcPr>
+          <w:p>
+            <w:pPr>
+              <w:rPr>
+                <w:sz w:val="24"/>
+                <w:szCs w:val="24"/>
+              </w:rPr>
+            </w:pPr>
+            <w:r>
+              <w:rPr>
+                <w:sz w:val="24"/>
+                <w:szCs w:val="24"/>
+              </w:rPr>
+              <w:t>61 x 61</w:t>
+            </w:r>
+          </w:p>
+        </w:tc>
+        <w:tc>
+          <w:tcPr>
+            <w:tcW w:w="1798" w:type="dxa"/>
+            <w:shd w:val="clear" w:color="auto" w:fill="auto"/>
+          </w:tcPr>
+          <w:p>
+            <w:pPr>
+              <w:rPr>
+                <w:sz w:val="24"/>
+                <w:szCs w:val="24"/>
+              </w:rPr>
+            </w:pPr>
+            <w:r>
+              <w:rPr>
+                <w:sz w:val="24"/>
+                <w:szCs w:val="24"/>
+              </w:rPr>
+              <w:t>419</w:t>
             </w:r>
           </w:p>
         </w:tc>
@@ -12960,13 +13110,7 @@
         <w:t>Results</w:t>
       </w:r>
       <w:r>
-        <w:t xml:space="preserve"> – Laptop: 20mm x 20mm Label – </w:t>
-      </w:r>
-      <w:r>
-        <w:t>Python</w:t>
-      </w:r>
-      <w:r>
-        <w:t xml:space="preserve"> app</w:t>
+        <w:t xml:space="preserve"> – Laptop: 20mm x 20mm Label – Python app</w:t>
       </w:r>
       <w:bookmarkEnd w:id="27"/>
     </w:p>
@@ -12978,16 +13122,7 @@
     </w:p>
     <w:p>
       <w:r>
-        <w:t>Python app</w:t>
-      </w:r>
-      <w:r>
-        <w:t xml:space="preserve">: </w:t>
-      </w:r>
-      <w:r>
-        <w:t>qr_scanner.py</w:t>
-      </w:r>
-      <w:r>
-        <w:t xml:space="preserve"> </w:t>
+        <w:t xml:space="preserve">Python app: qr_scanner.py </w:t>
       </w:r>
     </w:p>
     <w:p>
@@ -13928,6 +14063,92 @@
                 <w:sz w:val="24"/>
                 <w:szCs w:val="24"/>
               </w:rPr>
+              <w:t>11</w:t>
+            </w:r>
+          </w:p>
+        </w:tc>
+        <w:tc>
+          <w:tcPr>
+            <w:tcW w:w="1351" w:type="dxa"/>
+            <w:shd w:val="clear" w:color="auto" w:fill="auto"/>
+          </w:tcPr>
+          <w:p>
+            <w:pPr>
+              <w:rPr>
+                <w:sz w:val="24"/>
+                <w:szCs w:val="24"/>
+              </w:rPr>
+            </w:pPr>
+            <w:r>
+              <w:rPr>
+                <w:sz w:val="24"/>
+                <w:szCs w:val="24"/>
+              </w:rPr>
+              <w:t>61 x 61</w:t>
+            </w:r>
+          </w:p>
+        </w:tc>
+        <w:tc>
+          <w:tcPr>
+            <w:tcW w:w="1798" w:type="dxa"/>
+            <w:shd w:val="clear" w:color="auto" w:fill="auto"/>
+          </w:tcPr>
+          <w:p>
+            <w:pPr>
+              <w:rPr>
+                <w:sz w:val="24"/>
+                <w:szCs w:val="24"/>
+              </w:rPr>
+            </w:pPr>
+            <w:r>
+              <w:rPr>
+                <w:sz w:val="24"/>
+                <w:szCs w:val="24"/>
+              </w:rPr>
+              <w:t>419</w:t>
+            </w:r>
+          </w:p>
+        </w:tc>
+        <w:tc>
+          <w:tcPr>
+            <w:tcW w:w="2697" w:type="dxa"/>
+            <w:shd w:val="clear" w:color="auto" w:fill="auto"/>
+          </w:tcPr>
+          <w:p>
+            <w:pPr>
+              <w:rPr>
+                <w:sz w:val="24"/>
+                <w:szCs w:val="24"/>
+              </w:rPr>
+            </w:pPr>
+            <w:r>
+              <w:rPr>
+                <w:sz w:val="24"/>
+                <w:szCs w:val="24"/>
+              </w:rPr>
+              <w:t>Pass</w:t>
+            </w:r>
+          </w:p>
+        </w:tc>
+      </w:tr>
+      <w:tr>
+        <w:tc>
+          <w:tcPr>
+            <w:tcW w:w="2245" w:type="dxa"/>
+            <w:shd w:val="clear" w:color="auto" w:fill="auto"/>
+          </w:tcPr>
+          <w:p>
+            <w:pPr>
+              <w:rPr>
+                <w:sz w:val="24"/>
+                <w:szCs w:val="24"/>
+              </w:rPr>
+            </w:pPr>
+            <w:r>
+              <w:rPr>
+                <w:sz w:val="24"/>
+                <w:szCs w:val="24"/>
+              </w:rPr>
               <w:t>12</w:t>
             </w:r>
           </w:p>
@@ -15028,6 +15249,92 @@
                 <w:sz w:val="24"/>
                 <w:szCs w:val="24"/>
               </w:rPr>
+              <w:t>11</w:t>
+            </w:r>
+          </w:p>
+        </w:tc>
+        <w:tc>
+          <w:tcPr>
+            <w:tcW w:w="1351" w:type="dxa"/>
+            <w:shd w:val="clear" w:color="auto" w:fill="auto"/>
+          </w:tcPr>
+          <w:p>
+            <w:pPr>
+              <w:rPr>
+                <w:sz w:val="24"/>
+                <w:szCs w:val="24"/>
+              </w:rPr>
+            </w:pPr>
+            <w:r>
+              <w:rPr>
+                <w:sz w:val="24"/>
+                <w:szCs w:val="24"/>
+              </w:rPr>
+              <w:t>61 x 61</w:t>
+            </w:r>
+          </w:p>
+        </w:tc>
+        <w:tc>
+          <w:tcPr>
+            <w:tcW w:w="1798" w:type="dxa"/>
+            <w:shd w:val="clear" w:color="auto" w:fill="auto"/>
+          </w:tcPr>
+          <w:p>
+            <w:pPr>
+              <w:rPr>
+                <w:sz w:val="24"/>
+                <w:szCs w:val="24"/>
+              </w:rPr>
+            </w:pPr>
+            <w:r>
+              <w:rPr>
+                <w:sz w:val="24"/>
+                <w:szCs w:val="24"/>
+              </w:rPr>
+              <w:t>419</w:t>
+            </w:r>
+          </w:p>
+        </w:tc>
+        <w:tc>
+          <w:tcPr>
+            <w:tcW w:w="2697" w:type="dxa"/>
+            <w:shd w:val="clear" w:color="auto" w:fill="auto"/>
+          </w:tcPr>
+          <w:p>
+            <w:pPr>
+              <w:rPr>
+                <w:sz w:val="24"/>
+                <w:szCs w:val="24"/>
+              </w:rPr>
+            </w:pPr>
+            <w:r>
+              <w:rPr>
+                <w:sz w:val="24"/>
+                <w:szCs w:val="24"/>
+              </w:rPr>
+              <w:t>Pass</w:t>
+            </w:r>
+          </w:p>
+        </w:tc>
+      </w:tr>
+      <w:tr>
+        <w:tc>
+          <w:tcPr>
+            <w:tcW w:w="2245" w:type="dxa"/>
+            <w:shd w:val="clear" w:color="auto" w:fill="auto"/>
+          </w:tcPr>
+          <w:p>
+            <w:pPr>
+              <w:rPr>
+                <w:sz w:val="24"/>
+                <w:szCs w:val="24"/>
+              </w:rPr>
+            </w:pPr>
+            <w:r>
+              <w:rPr>
+                <w:sz w:val="24"/>
+                <w:szCs w:val="24"/>
+              </w:rPr>
               <w:t>12</w:t>
             </w:r>
           </w:p>
@@ -16169,13 +16476,7 @@
         <w:t>Results</w:t>
       </w:r>
       <w:r>
-        <w:t xml:space="preserve"> – Vetscan: 20mm x 20mm Label – </w:t>
-      </w:r>
-      <w:r>
-        <w:t>Python</w:t>
-      </w:r>
-      <w:r>
-        <w:t xml:space="preserve"> app</w:t>
+        <w:t xml:space="preserve"> – Vetscan: 20mm x 20mm Label – Python app</w:t>
       </w:r>
       <w:bookmarkEnd w:id="29"/>
     </w:p>
@@ -17121,70 +17422,70 @@
         <w:tc>
           <w:tcPr>
             <w:tcW w:w="2245" w:type="dxa"/>
-            <w:shd w:val="clear" w:color="auto" w:fill="C5E0B3"/>
-          </w:tcPr>
-          <w:p>
-            <w:pPr>
-              <w:rPr>
-                <w:sz w:val="24"/>
-                <w:szCs w:val="24"/>
-              </w:rPr>
-            </w:pPr>
-            <w:r>
-              <w:rPr>
-                <w:sz w:val="24"/>
-                <w:szCs w:val="24"/>
-              </w:rPr>
-              <w:t>12</w:t>
+            <w:shd w:val="clear" w:color="auto" w:fill="auto"/>
+          </w:tcPr>
+          <w:p>
+            <w:pPr>
+              <w:rPr>
+                <w:sz w:val="24"/>
+                <w:szCs w:val="24"/>
+              </w:rPr>
+            </w:pPr>
+            <w:r>
+              <w:rPr>
+                <w:sz w:val="24"/>
+                <w:szCs w:val="24"/>
+              </w:rPr>
+              <w:t>11</w:t>
             </w:r>
           </w:p>
         </w:tc>
         <w:tc>
           <w:tcPr>
             <w:tcW w:w="1351" w:type="dxa"/>
-            <w:shd w:val="clear" w:color="auto" w:fill="C5E0B3"/>
-          </w:tcPr>
-          <w:p>
-            <w:pPr>
-              <w:rPr>
-                <w:sz w:val="24"/>
-                <w:szCs w:val="24"/>
-              </w:rPr>
-            </w:pPr>
-            <w:r>
-              <w:rPr>
-                <w:sz w:val="24"/>
-                <w:szCs w:val="24"/>
-              </w:rPr>
-              <w:t>65 x 65</w:t>
+            <w:shd w:val="clear" w:color="auto" w:fill="auto"/>
+          </w:tcPr>
+          <w:p>
+            <w:pPr>
+              <w:rPr>
+                <w:sz w:val="24"/>
+                <w:szCs w:val="24"/>
+              </w:rPr>
+            </w:pPr>
+            <w:r>
+              <w:rPr>
+                <w:sz w:val="24"/>
+                <w:szCs w:val="24"/>
+              </w:rPr>
+              <w:t>61 x 61</w:t>
             </w:r>
           </w:p>
         </w:tc>
         <w:tc>
           <w:tcPr>
             <w:tcW w:w="1798" w:type="dxa"/>
-            <w:shd w:val="clear" w:color="auto" w:fill="C5E0B3"/>
-          </w:tcPr>
-          <w:p>
-            <w:pPr>
-              <w:rPr>
-                <w:sz w:val="24"/>
-                <w:szCs w:val="24"/>
-              </w:rPr>
-            </w:pPr>
-            <w:r>
-              <w:rPr>
-                <w:sz w:val="24"/>
-                <w:szCs w:val="24"/>
-              </w:rPr>
-              <w:t>408</w:t>
+            <w:shd w:val="clear" w:color="auto" w:fill="auto"/>
+          </w:tcPr>
+          <w:p>
+            <w:pPr>
+              <w:rPr>
+                <w:sz w:val="24"/>
+                <w:szCs w:val="24"/>
+              </w:rPr>
+            </w:pPr>
+            <w:r>
+              <w:rPr>
+                <w:sz w:val="24"/>
+                <w:szCs w:val="24"/>
+              </w:rPr>
+              <w:t>419</w:t>
             </w:r>
           </w:p>
         </w:tc>
         <w:tc>
           <w:tcPr>
             <w:tcW w:w="2697" w:type="dxa"/>
-            <w:shd w:val="clear" w:color="auto" w:fill="C5E0B3"/>
+            <w:shd w:val="clear" w:color="auto" w:fill="auto"/>
           </w:tcPr>
           <w:p>
             <w:pPr>
@@ -17221,7 +17522,7 @@
                 <w:sz w:val="24"/>
                 <w:szCs w:val="24"/>
               </w:rPr>
-              <w:t>13</w:t>
+              <w:t>12</w:t>
             </w:r>
           </w:p>
         </w:tc>
@@ -17242,7 +17543,7 @@
                 <w:sz w:val="24"/>
                 <w:szCs w:val="24"/>
               </w:rPr>
-              <w:t>69 x 69</w:t>
+              <w:t>65 x 65</w:t>
             </w:r>
           </w:p>
         </w:tc>
@@ -17263,7 +17564,7 @@
                 <w:sz w:val="24"/>
                 <w:szCs w:val="24"/>
               </w:rPr>
-              <w:t>472</w:t>
+              <w:t>408</w:t>
             </w:r>
           </w:p>
         </w:tc>
@@ -17284,7 +17585,7 @@
                 <w:sz w:val="24"/>
                 <w:szCs w:val="24"/>
               </w:rPr>
-              <w:t>Fail</w:t>
+              <w:t>Pass</w:t>
             </w:r>
           </w:p>
         </w:tc>
@@ -17307,7 +17608,7 @@
                 <w:sz w:val="24"/>
                 <w:szCs w:val="24"/>
               </w:rPr>
-              <w:t>14</w:t>
+              <w:t>13</w:t>
             </w:r>
           </w:p>
         </w:tc>
@@ -17328,7 +17629,7 @@
                 <w:sz w:val="24"/>
                 <w:szCs w:val="24"/>
               </w:rPr>
-              <w:t>73 x 73</w:t>
+              <w:t>69 x 69</w:t>
             </w:r>
           </w:p>
         </w:tc>
@@ -17349,7 +17650,7 @@
                 <w:sz w:val="24"/>
                 <w:szCs w:val="24"/>
               </w:rPr>
-              <w:t>517</w:t>
+              <w:t>472</w:t>
             </w:r>
           </w:p>
         </w:tc>
@@ -17370,7 +17671,7 @@
                 <w:sz w:val="24"/>
                 <w:szCs w:val="24"/>
               </w:rPr>
-              <w:t>Fail</w:t>
+              <w:t>Pass</w:t>
             </w:r>
           </w:p>
         </w:tc>
@@ -17393,6 +17694,92 @@
                 <w:sz w:val="24"/>
                 <w:szCs w:val="24"/>
               </w:rPr>
+              <w:t>14</w:t>
+            </w:r>
+          </w:p>
+        </w:tc>
+        <w:tc>
+          <w:tcPr>
+            <w:tcW w:w="1351" w:type="dxa"/>
+            <w:shd w:val="clear" w:color="auto" w:fill="auto"/>
+          </w:tcPr>
+          <w:p>
+            <w:pPr>
+              <w:rPr>
+                <w:sz w:val="24"/>
+                <w:szCs w:val="24"/>
+              </w:rPr>
+            </w:pPr>
+            <w:r>
+              <w:rPr>
+                <w:sz w:val="24"/>
+                <w:szCs w:val="24"/>
+              </w:rPr>
+              <w:t>73 x 73</w:t>
+            </w:r>
+          </w:p>
+        </w:tc>
+        <w:tc>
+          <w:tcPr>
+            <w:tcW w:w="1798" w:type="dxa"/>
+            <w:shd w:val="clear" w:color="auto" w:fill="auto"/>
+          </w:tcPr>
+          <w:p>
+            <w:pPr>
+              <w:rPr>
+                <w:sz w:val="24"/>
+                <w:szCs w:val="24"/>
+              </w:rPr>
+            </w:pPr>
+            <w:r>
+              <w:rPr>
+                <w:sz w:val="24"/>
+                <w:szCs w:val="24"/>
+              </w:rPr>
+              <w:t>517</w:t>
+            </w:r>
+          </w:p>
+        </w:tc>
+        <w:tc>
+          <w:tcPr>
+            <w:tcW w:w="2697" w:type="dxa"/>
+            <w:shd w:val="clear" w:color="auto" w:fill="auto"/>
+          </w:tcPr>
+          <w:p>
+            <w:pPr>
+              <w:rPr>
+                <w:sz w:val="24"/>
+                <w:szCs w:val="24"/>
+              </w:rPr>
+            </w:pPr>
+            <w:r>
+              <w:rPr>
+                <w:sz w:val="24"/>
+                <w:szCs w:val="24"/>
+              </w:rPr>
+              <w:t>Pass</w:t>
+            </w:r>
+          </w:p>
+        </w:tc>
+      </w:tr>
+      <w:tr>
+        <w:tc>
+          <w:tcPr>
+            <w:tcW w:w="2245" w:type="dxa"/>
+            <w:shd w:val="clear" w:color="auto" w:fill="auto"/>
+          </w:tcPr>
+          <w:p>
+            <w:pPr>
+              <w:rPr>
+                <w:sz w:val="24"/>
+                <w:szCs w:val="24"/>
+              </w:rPr>
+            </w:pPr>
+            <w:r>
+              <w:rPr>
+                <w:sz w:val="24"/>
+                <w:szCs w:val="24"/>
+              </w:rPr>
               <w:t>15</w:t>
             </w:r>
           </w:p>
@@ -17436,6 +17823,310 @@
                 <w:szCs w:val="24"/>
               </w:rPr>
               <w:t>590</w:t>
+            </w:r>
+          </w:p>
+        </w:tc>
+        <w:tc>
+          <w:tcPr>
+            <w:tcW w:w="2697" w:type="dxa"/>
+            <w:shd w:val="clear" w:color="auto" w:fill="auto"/>
+          </w:tcPr>
+          <w:p>
+            <w:pPr>
+              <w:rPr>
+                <w:sz w:val="24"/>
+                <w:szCs w:val="24"/>
+              </w:rPr>
+            </w:pPr>
+            <w:r>
+              <w:rPr>
+                <w:sz w:val="24"/>
+                <w:szCs w:val="24"/>
+              </w:rPr>
+              <w:t>Pass</w:t>
+            </w:r>
+          </w:p>
+        </w:tc>
+      </w:tr>
+      <w:tr>
+        <w:tc>
+          <w:tcPr>
+            <w:tcW w:w="2245" w:type="dxa"/>
+            <w:shd w:val="clear" w:color="auto" w:fill="A8D08D"/>
+          </w:tcPr>
+          <w:p>
+            <w:pPr>
+              <w:rPr>
+                <w:sz w:val="24"/>
+                <w:szCs w:val="24"/>
+              </w:rPr>
+            </w:pPr>
+            <w:r>
+              <w:rPr>
+                <w:sz w:val="24"/>
+                <w:szCs w:val="24"/>
+              </w:rPr>
+              <w:t>16</w:t>
+            </w:r>
+          </w:p>
+        </w:tc>
+        <w:tc>
+          <w:tcPr>
+            <w:tcW w:w="1351" w:type="dxa"/>
+            <w:shd w:val="clear" w:color="auto" w:fill="A8D08D"/>
+          </w:tcPr>
+          <w:p>
+            <w:pPr>
+              <w:rPr>
+                <w:sz w:val="24"/>
+                <w:szCs w:val="24"/>
+              </w:rPr>
+            </w:pPr>
+            <w:r>
+              <w:rPr>
+                <w:sz w:val="24"/>
+                <w:szCs w:val="24"/>
+              </w:rPr>
+              <w:t>81 x 81</w:t>
+            </w:r>
+          </w:p>
+        </w:tc>
+        <w:tc>
+          <w:tcPr>
+            <w:tcW w:w="1798" w:type="dxa"/>
+            <w:shd w:val="clear" w:color="auto" w:fill="A8D08D"/>
+          </w:tcPr>
+          <w:p>
+            <w:r>
+              <w:t>600</w:t>
+            </w:r>
+          </w:p>
+        </w:tc>
+        <w:tc>
+          <w:tcPr>
+            <w:tcW w:w="2697" w:type="dxa"/>
+            <w:shd w:val="clear" w:color="auto" w:fill="A8D08D"/>
+          </w:tcPr>
+          <w:p>
+            <w:pPr>
+              <w:rPr>
+                <w:sz w:val="24"/>
+                <w:szCs w:val="24"/>
+              </w:rPr>
+            </w:pPr>
+            <w:r>
+              <w:rPr>
+                <w:sz w:val="24"/>
+                <w:szCs w:val="24"/>
+              </w:rPr>
+              <w:t>Pass</w:t>
+            </w:r>
+          </w:p>
+        </w:tc>
+      </w:tr>
+      <w:tr>
+        <w:tc>
+          <w:tcPr>
+            <w:tcW w:w="2245" w:type="dxa"/>
+            <w:shd w:val="clear" w:color="auto" w:fill="auto"/>
+          </w:tcPr>
+          <w:p>
+            <w:pPr>
+              <w:rPr>
+                <w:sz w:val="24"/>
+                <w:szCs w:val="24"/>
+              </w:rPr>
+            </w:pPr>
+            <w:r>
+              <w:rPr>
+                <w:sz w:val="24"/>
+                <w:szCs w:val="24"/>
+              </w:rPr>
+              <w:t>17</w:t>
+            </w:r>
+          </w:p>
+        </w:tc>
+        <w:tc>
+          <w:tcPr>
+            <w:tcW w:w="1351" w:type="dxa"/>
+            <w:shd w:val="clear" w:color="auto" w:fill="auto"/>
+          </w:tcPr>
+          <w:p>
+            <w:pPr>
+              <w:rPr>
+                <w:sz w:val="24"/>
+                <w:szCs w:val="24"/>
+              </w:rPr>
+            </w:pPr>
+            <w:r>
+              <w:rPr>
+                <w:sz w:val="24"/>
+                <w:szCs w:val="24"/>
+              </w:rPr>
+              <w:t>85 x 85</w:t>
+            </w:r>
+          </w:p>
+        </w:tc>
+        <w:tc>
+          <w:tcPr>
+            <w:tcW w:w="1798" w:type="dxa"/>
+            <w:shd w:val="clear" w:color="auto" w:fill="auto"/>
+          </w:tcPr>
+          <w:p>
+            <w:r>
+              <w:t>656</w:t>
+            </w:r>
+          </w:p>
+        </w:tc>
+        <w:tc>
+          <w:tcPr>
+            <w:tcW w:w="2697" w:type="dxa"/>
+            <w:shd w:val="clear" w:color="auto" w:fill="auto"/>
+          </w:tcPr>
+          <w:p>
+            <w:pPr>
+              <w:rPr>
+                <w:sz w:val="24"/>
+                <w:szCs w:val="24"/>
+              </w:rPr>
+            </w:pPr>
+            <w:r>
+              <w:rPr>
+                <w:sz w:val="24"/>
+                <w:szCs w:val="24"/>
+              </w:rPr>
+              <w:t>Fail</w:t>
+            </w:r>
+          </w:p>
+        </w:tc>
+      </w:tr>
+      <w:tr>
+        <w:tc>
+          <w:tcPr>
+            <w:tcW w:w="2245" w:type="dxa"/>
+            <w:shd w:val="clear" w:color="auto" w:fill="auto"/>
+          </w:tcPr>
+          <w:p>
+            <w:pPr>
+              <w:rPr>
+                <w:sz w:val="24"/>
+                <w:szCs w:val="24"/>
+              </w:rPr>
+            </w:pPr>
+            <w:r>
+              <w:rPr>
+                <w:sz w:val="24"/>
+                <w:szCs w:val="24"/>
+              </w:rPr>
+              <w:t>18</w:t>
+            </w:r>
+          </w:p>
+        </w:tc>
+        <w:tc>
+          <w:tcPr>
+            <w:tcW w:w="1351" w:type="dxa"/>
+            <w:shd w:val="clear" w:color="auto" w:fill="auto"/>
+          </w:tcPr>
+          <w:p>
+            <w:pPr>
+              <w:rPr>
+                <w:sz w:val="24"/>
+                <w:szCs w:val="24"/>
+              </w:rPr>
+            </w:pPr>
+            <w:r>
+              <w:rPr>
+                <w:sz w:val="24"/>
+                <w:szCs w:val="24"/>
+              </w:rPr>
+              <w:t>89 x 89</w:t>
+            </w:r>
+          </w:p>
+        </w:tc>
+        <w:tc>
+          <w:tcPr>
+            <w:tcW w:w="1798" w:type="dxa"/>
+            <w:shd w:val="clear" w:color="auto" w:fill="auto"/>
+          </w:tcPr>
+          <w:p>
+            <w:r>
+              <w:t>734</w:t>
+            </w:r>
+          </w:p>
+        </w:tc>
+        <w:tc>
+          <w:tcPr>
+            <w:tcW w:w="2697" w:type="dxa"/>
+            <w:shd w:val="clear" w:color="auto" w:fill="auto"/>
+          </w:tcPr>
+          <w:p>
+            <w:pPr>
+              <w:rPr>
+                <w:sz w:val="24"/>
+                <w:szCs w:val="24"/>
+              </w:rPr>
+            </w:pPr>
+            <w:r>
+              <w:rPr>
+                <w:sz w:val="24"/>
+                <w:szCs w:val="24"/>
+              </w:rPr>
+              <w:t>Fail</w:t>
+            </w:r>
+          </w:p>
+        </w:tc>
+      </w:tr>
+      <w:tr>
+        <w:tc>
+          <w:tcPr>
+            <w:tcW w:w="2245" w:type="dxa"/>
+            <w:shd w:val="clear" w:color="auto" w:fill="auto"/>
+          </w:tcPr>
+          <w:p>
+            <w:pPr>
+              <w:rPr>
+                <w:sz w:val="24"/>
+                <w:szCs w:val="24"/>
+              </w:rPr>
+            </w:pPr>
+            <w:r>
+              <w:rPr>
+                <w:sz w:val="24"/>
+                <w:szCs w:val="24"/>
+              </w:rPr>
+              <w:t>19</w:t>
+            </w:r>
+          </w:p>
+        </w:tc>
+        <w:tc>
+          <w:tcPr>
+            <w:tcW w:w="1351" w:type="dxa"/>
+            <w:shd w:val="clear" w:color="auto" w:fill="auto"/>
+          </w:tcPr>
+          <w:p>
+            <w:pPr>
+              <w:rPr>
+                <w:sz w:val="24"/>
+                <w:szCs w:val="24"/>
+              </w:rPr>
+            </w:pPr>
+            <w:r>
+              <w:rPr>
+                <w:sz w:val="24"/>
+                <w:szCs w:val="24"/>
+              </w:rPr>
+              <w:t>93 x 93</w:t>
+            </w:r>
+          </w:p>
+        </w:tc>
+        <w:tc>
+          <w:tcPr>
+            <w:tcW w:w="1798" w:type="dxa"/>
+            <w:shd w:val="clear" w:color="auto" w:fill="auto"/>
+          </w:tcPr>
+          <w:p>
+            <w:r>
+              <w:t>816</w:t>
             </w:r>
           </w:p>
         </w:tc>
@@ -17596,6 +18287,21 @@
         <w:t>The Vetscan’s camera focal length of the camera is so far from the lens that the high density, 10mm x 10mm QR labels can’t be read. At about 1 inch from the camera, the image is very small.</w:t>
       </w:r>
     </w:p>
+    <w:p/>
+    <w:p>
+      <w:r>
+        <w:t xml:space="preserve">The Python app max version was 16, for 600 max characters. The web app max version was 12, for 408 max characters. The Python app was 50% better at decoding the </w:t>
+      </w:r>
+      <w:proofErr w:type="spellStart"/>
+      <w:r>
+        <w:t>lables</w:t>
+      </w:r>
+      <w:proofErr w:type="spellEnd"/>
+      <w:r>
+        <w:t>.</w:t>
+      </w:r>
+    </w:p>
+    <w:p/>
     <w:p>
       <w:r>
         <w:br w:type="page"/>
@@ -18005,112 +18711,105 @@
                 <w:sz w:val="24"/>
                 <w:szCs w:val="24"/>
               </w:rPr>
-              <w:t>22 JUL 2021</w:t>
-            </w:r>
-          </w:p>
-        </w:tc>
-        <w:tc>
-          <w:tcPr>
-            <w:tcW w:w="1798" w:type="dxa"/>
-            <w:shd w:val="clear" w:color="auto" w:fill="auto"/>
-          </w:tcPr>
-          <w:p>
-            <w:pPr>
-              <w:rPr>
-                <w:sz w:val="24"/>
-                <w:szCs w:val="24"/>
-              </w:rPr>
-            </w:pPr>
-            <w:r>
-              <w:rPr>
-                <w:sz w:val="24"/>
-                <w:szCs w:val="24"/>
-              </w:rPr>
-              <w:t>Bruce Graham</w:t>
-            </w:r>
-          </w:p>
-        </w:tc>
-        <w:tc>
-          <w:tcPr>
-            <w:tcW w:w="5491" w:type="dxa"/>
-            <w:shd w:val="clear" w:color="auto" w:fill="auto"/>
-          </w:tcPr>
-          <w:p>
-            <w:r>
-              <w:t xml:space="preserve">4.5 </w:t>
-            </w:r>
-            <w:r>
-              <w:t xml:space="preserve">Added test results </w:t>
-            </w:r>
-            <w:r>
-              <w:t>Vetscan: 20mm</w:t>
-            </w:r>
-          </w:p>
-          <w:p>
-            <w:r>
-              <w:t xml:space="preserve">4.6 </w:t>
-            </w:r>
-            <w:r>
-              <w:t>Added test re</w:t>
-            </w:r>
-            <w:r>
-              <w:t xml:space="preserve">sults Laptop: 20mm </w:t>
-            </w:r>
-            <w:r>
-              <w:t>-web app</w:t>
-            </w:r>
-          </w:p>
-          <w:p>
-            <w:r>
-              <w:t xml:space="preserve">4.7 Added test results </w:t>
-            </w:r>
-            <w:r>
-              <w:t>Laptop</w:t>
-            </w:r>
-            <w:r>
-              <w:t>: 20mm</w:t>
-            </w:r>
-            <w:r>
-              <w:t xml:space="preserve"> – Python app</w:t>
-            </w:r>
-          </w:p>
-          <w:p>
-            <w:r>
-              <w:t>4.8 Added test result</w:t>
-            </w:r>
-            <w:r>
-              <w:t>s Galaxy S10 cell phone: 20mm</w:t>
-            </w:r>
-          </w:p>
-          <w:p>
-            <w:r>
-              <w:t>4.9 Added t</w:t>
-            </w:r>
-            <w:r>
-              <w:t xml:space="preserve">est </w:t>
-            </w:r>
-            <w:r>
-              <w:t>resu</w:t>
-            </w:r>
-            <w:r>
-              <w:t>lts</w:t>
-            </w:r>
-            <w:r>
-              <w:t xml:space="preserve"> – Vetscan: 20mm</w:t>
-            </w:r>
-            <w:r>
-              <w:t xml:space="preserve"> with</w:t>
-            </w:r>
-            <w:r>
-              <w:t xml:space="preserve"> Python app</w:t>
-            </w:r>
-          </w:p>
-          <w:p/>
-          <w:p>
+              <w:t>2</w:t>
+            </w:r>
+            <w:r>
+              <w:rPr>
+                <w:sz w:val="24"/>
+                <w:szCs w:val="24"/>
+              </w:rPr>
+              <w:t>6</w:t>
+            </w:r>
             <w:bookmarkStart w:id="34" w:name="_GoBack"/>
             <w:bookmarkEnd w:id="34"/>
             <w:r>
-              <w:t>TODO UPDATE Conclusions</w:t>
+              <w:rPr>
+                <w:sz w:val="24"/>
+                <w:szCs w:val="24"/>
+              </w:rPr>
+              <w:t xml:space="preserve"> JUL 2021</w:t>
+            </w:r>
+          </w:p>
+        </w:tc>
+        <w:tc>
+          <w:tcPr>
+            <w:tcW w:w="1798" w:type="dxa"/>
+            <w:shd w:val="clear" w:color="auto" w:fill="auto"/>
+          </w:tcPr>
+          <w:p>
+            <w:pPr>
+              <w:rPr>
+                <w:sz w:val="24"/>
+                <w:szCs w:val="24"/>
+              </w:rPr>
+            </w:pPr>
+            <w:r>
+              <w:rPr>
+                <w:sz w:val="24"/>
+                <w:szCs w:val="24"/>
+              </w:rPr>
+              <w:t>Bruce Graham</w:t>
+            </w:r>
+          </w:p>
+        </w:tc>
+        <w:tc>
+          <w:tcPr>
+            <w:tcW w:w="5491" w:type="dxa"/>
+            <w:shd w:val="clear" w:color="auto" w:fill="auto"/>
+          </w:tcPr>
+          <w:p>
+            <w:r>
+              <w:t xml:space="preserve">4.5 </w:t>
+            </w:r>
+            <w:r>
+              <w:t xml:space="preserve">Added test results </w:t>
+            </w:r>
+            <w:r>
+              <w:t>Vetscan: 20mm</w:t>
+            </w:r>
+          </w:p>
+          <w:p>
+            <w:r>
+              <w:t xml:space="preserve">4.6 </w:t>
+            </w:r>
+            <w:r>
+              <w:t>Added test re</w:t>
+            </w:r>
+            <w:r>
+              <w:t xml:space="preserve">sults Laptop: 20mm </w:t>
+            </w:r>
+            <w:r>
+              <w:t>-web app</w:t>
+            </w:r>
+          </w:p>
+          <w:p>
+            <w:r>
+              <w:t xml:space="preserve">4.7 Added test results </w:t>
+            </w:r>
+            <w:r>
+              <w:t>Laptop</w:t>
+            </w:r>
+            <w:r>
+              <w:t>: 20mm</w:t>
+            </w:r>
+            <w:r>
+              <w:t xml:space="preserve"> – Python app</w:t>
+            </w:r>
+          </w:p>
+          <w:p>
+            <w:r>
+              <w:t>4.8 Added test results Galaxy S10 cell phone: 20mm</w:t>
+            </w:r>
+          </w:p>
+          <w:p>
+            <w:r>
+              <w:t>4.9 Added test resu</w:t>
+            </w:r>
+            <w:r>
+              <w:t>lts</w:t>
+            </w:r>
+            <w:r>
+              <w:t xml:space="preserve"> – Vetscan: 20mm with Python app</w:t>
             </w:r>
           </w:p>
         </w:tc>
@@ -22551,7 +23250,7 @@
 </file>
 
 <file path=customXml/itemProps1.xml><?xml version="1.0" encoding="utf-8"?>
-<ds:datastoreItem xmlns:ds="http://schemas.openxmlformats.org/officeDocument/2006/customXml" ds:itemID="{C1A05D3D-03F1-4324-A91B-C519F3832C75}">
+<ds:datastoreItem xmlns:ds="http://schemas.openxmlformats.org/officeDocument/2006/customXml" ds:itemID="{194CF765-DF42-4ADE-9EE1-350CC6B45563}">
   <ds:schemaRefs>
     <ds:schemaRef ds:uri="http://schemas.openxmlformats.org/officeDocument/2006/bibliography"/>
   </ds:schemaRefs>

</xml_diff>

<commit_message>
Updated test results doc.
</commit_message>
<xml_diff>
--- a/QR_codes/Vetscan_QR_label_Docs/Vetscan_QR_Testing.docx
+++ b/QR_codes/Vetscan_QR_label_Docs/Vetscan_QR_Testing.docx
@@ -95,7 +95,7 @@
       <w:r>
         <w:fldChar w:fldCharType="separate"/>
       </w:r>
-      <w:hyperlink w:anchor="_Toc78370125" w:history="1">
+      <w:hyperlink w:anchor="_Toc78377543" w:history="1">
         <w:r>
           <w:rPr>
             <w:rStyle w:val="Hyperlink"/>
@@ -137,7 +137,7 @@
             <w:noProof/>
             <w:webHidden/>
           </w:rPr>
-          <w:instrText xml:space="preserve"> PAGEREF _Toc78370125 \h </w:instrText>
+          <w:instrText xml:space="preserve"> PAGEREF _Toc78377543 \h </w:instrText>
         </w:r>
         <w:r>
           <w:rPr>
@@ -180,7 +180,7 @@
           <w:noProof/>
         </w:rPr>
       </w:pPr>
-      <w:hyperlink w:anchor="_Toc78370126" w:history="1">
+      <w:hyperlink w:anchor="_Toc78377544" w:history="1">
         <w:r>
           <w:rPr>
             <w:rStyle w:val="Hyperlink"/>
@@ -221,7 +221,7 @@
             <w:noProof/>
             <w:webHidden/>
           </w:rPr>
-          <w:instrText xml:space="preserve"> PAGEREF _Toc78370126 \h </w:instrText>
+          <w:instrText xml:space="preserve"> PAGEREF _Toc78377544 \h </w:instrText>
         </w:r>
         <w:r>
           <w:rPr>
@@ -264,7 +264,7 @@
           <w:noProof/>
         </w:rPr>
       </w:pPr>
-      <w:hyperlink w:anchor="_Toc78370127" w:history="1">
+      <w:hyperlink w:anchor="_Toc78377545" w:history="1">
         <w:r>
           <w:rPr>
             <w:rStyle w:val="Hyperlink"/>
@@ -305,7 +305,7 @@
             <w:noProof/>
             <w:webHidden/>
           </w:rPr>
-          <w:instrText xml:space="preserve"> PAGEREF _Toc78370127 \h </w:instrText>
+          <w:instrText xml:space="preserve"> PAGEREF _Toc78377545 \h </w:instrText>
         </w:r>
         <w:r>
           <w:rPr>
@@ -348,7 +348,7 @@
           <w:noProof/>
         </w:rPr>
       </w:pPr>
-      <w:hyperlink w:anchor="_Toc78370128" w:history="1">
+      <w:hyperlink w:anchor="_Toc78377546" w:history="1">
         <w:r>
           <w:rPr>
             <w:rStyle w:val="Hyperlink"/>
@@ -389,7 +389,7 @@
             <w:noProof/>
             <w:webHidden/>
           </w:rPr>
-          <w:instrText xml:space="preserve"> PAGEREF _Toc78370128 \h </w:instrText>
+          <w:instrText xml:space="preserve"> PAGEREF _Toc78377546 \h </w:instrText>
         </w:r>
         <w:r>
           <w:rPr>
@@ -432,7 +432,7 @@
           <w:noProof/>
         </w:rPr>
       </w:pPr>
-      <w:hyperlink w:anchor="_Toc78370129" w:history="1">
+      <w:hyperlink w:anchor="_Toc78377547" w:history="1">
         <w:r>
           <w:rPr>
             <w:rStyle w:val="Hyperlink"/>
@@ -473,7 +473,7 @@
             <w:noProof/>
             <w:webHidden/>
           </w:rPr>
-          <w:instrText xml:space="preserve"> PAGEREF _Toc78370129 \h </w:instrText>
+          <w:instrText xml:space="preserve"> PAGEREF _Toc78377547 \h </w:instrText>
         </w:r>
         <w:r>
           <w:rPr>
@@ -516,7 +516,7 @@
           <w:noProof/>
         </w:rPr>
       </w:pPr>
-      <w:hyperlink w:anchor="_Toc78370130" w:history="1">
+      <w:hyperlink w:anchor="_Toc78377548" w:history="1">
         <w:r>
           <w:rPr>
             <w:rStyle w:val="Hyperlink"/>
@@ -557,7 +557,7 @@
             <w:noProof/>
             <w:webHidden/>
           </w:rPr>
-          <w:instrText xml:space="preserve"> PAGEREF _Toc78370130 \h </w:instrText>
+          <w:instrText xml:space="preserve"> PAGEREF _Toc78377548 \h </w:instrText>
         </w:r>
         <w:r>
           <w:rPr>
@@ -600,7 +600,7 @@
           <w:noProof/>
         </w:rPr>
       </w:pPr>
-      <w:hyperlink w:anchor="_Toc78370131" w:history="1">
+      <w:hyperlink w:anchor="_Toc78377549" w:history="1">
         <w:r>
           <w:rPr>
             <w:rStyle w:val="Hyperlink"/>
@@ -641,7 +641,7 @@
             <w:noProof/>
             <w:webHidden/>
           </w:rPr>
-          <w:instrText xml:space="preserve"> PAGEREF _Toc78370131 \h </w:instrText>
+          <w:instrText xml:space="preserve"> PAGEREF _Toc78377549 \h </w:instrText>
         </w:r>
         <w:r>
           <w:rPr>
@@ -684,7 +684,7 @@
           <w:noProof/>
         </w:rPr>
       </w:pPr>
-      <w:hyperlink w:anchor="_Toc78370132" w:history="1">
+      <w:hyperlink w:anchor="_Toc78377550" w:history="1">
         <w:r>
           <w:rPr>
             <w:rStyle w:val="Hyperlink"/>
@@ -725,7 +725,7 @@
             <w:noProof/>
             <w:webHidden/>
           </w:rPr>
-          <w:instrText xml:space="preserve"> PAGEREF _Toc78370132 \h </w:instrText>
+          <w:instrText xml:space="preserve"> PAGEREF _Toc78377550 \h </w:instrText>
         </w:r>
         <w:r>
           <w:rPr>
@@ -768,7 +768,7 @@
           <w:noProof/>
         </w:rPr>
       </w:pPr>
-      <w:hyperlink w:anchor="_Toc78370133" w:history="1">
+      <w:hyperlink w:anchor="_Toc78377551" w:history="1">
         <w:r>
           <w:rPr>
             <w:rStyle w:val="Hyperlink"/>
@@ -788,21 +788,7 @@
             <w:rStyle w:val="Hyperlink"/>
             <w:noProof/>
           </w:rPr>
-          <w:t>Test Label Gener</w:t>
-        </w:r>
-        <w:r>
-          <w:rPr>
-            <w:rStyle w:val="Hyperlink"/>
-            <w:noProof/>
-          </w:rPr>
-          <w:t>a</w:t>
-        </w:r>
-        <w:r>
-          <w:rPr>
-            <w:rStyle w:val="Hyperlink"/>
-            <w:noProof/>
-          </w:rPr>
-          <w:t>tion</w:t>
+          <w:t>Test Label Generation</w:t>
         </w:r>
         <w:r>
           <w:rPr>
@@ -823,7 +809,7 @@
             <w:noProof/>
             <w:webHidden/>
           </w:rPr>
-          <w:instrText xml:space="preserve"> PAGEREF _Toc78370133 \h </w:instrText>
+          <w:instrText xml:space="preserve"> PAGEREF _Toc78377551 \h </w:instrText>
         </w:r>
         <w:r>
           <w:rPr>
@@ -866,7 +852,7 @@
           <w:noProof/>
         </w:rPr>
       </w:pPr>
-      <w:hyperlink w:anchor="_Toc78370134" w:history="1">
+      <w:hyperlink w:anchor="_Toc78377552" w:history="1">
         <w:r>
           <w:rPr>
             <w:rStyle w:val="Hyperlink"/>
@@ -907,7 +893,7 @@
             <w:noProof/>
             <w:webHidden/>
           </w:rPr>
-          <w:instrText xml:space="preserve"> PAGEREF _Toc78370134 \h </w:instrText>
+          <w:instrText xml:space="preserve"> PAGEREF _Toc78377552 \h </w:instrText>
         </w:r>
         <w:r>
           <w:rPr>
@@ -950,7 +936,7 @@
           <w:noProof/>
         </w:rPr>
       </w:pPr>
-      <w:hyperlink w:anchor="_Toc78370135" w:history="1">
+      <w:hyperlink w:anchor="_Toc78377553" w:history="1">
         <w:r>
           <w:rPr>
             <w:rStyle w:val="Hyperlink"/>
@@ -991,7 +977,7 @@
             <w:noProof/>
             <w:webHidden/>
           </w:rPr>
-          <w:instrText xml:space="preserve"> PAGEREF _Toc78370135 \h </w:instrText>
+          <w:instrText xml:space="preserve"> PAGEREF _Toc78377553 \h </w:instrText>
         </w:r>
         <w:r>
           <w:rPr>
@@ -1034,7 +1020,7 @@
           <w:noProof/>
         </w:rPr>
       </w:pPr>
-      <w:hyperlink w:anchor="_Toc78370136" w:history="1">
+      <w:hyperlink w:anchor="_Toc78377554" w:history="1">
         <w:r>
           <w:rPr>
             <w:rStyle w:val="Hyperlink"/>
@@ -1075,7 +1061,7 @@
             <w:noProof/>
             <w:webHidden/>
           </w:rPr>
-          <w:instrText xml:space="preserve"> PAGEREF _Toc78370136 \h </w:instrText>
+          <w:instrText xml:space="preserve"> PAGEREF _Toc78377554 \h </w:instrText>
         </w:r>
         <w:r>
           <w:rPr>
@@ -1118,7 +1104,7 @@
           <w:noProof/>
         </w:rPr>
       </w:pPr>
-      <w:hyperlink w:anchor="_Toc78370137" w:history="1">
+      <w:hyperlink w:anchor="_Toc78377555" w:history="1">
         <w:r>
           <w:rPr>
             <w:rStyle w:val="Hyperlink"/>
@@ -1159,7 +1145,7 @@
             <w:noProof/>
             <w:webHidden/>
           </w:rPr>
-          <w:instrText xml:space="preserve"> PAGEREF _Toc78370137 \h </w:instrText>
+          <w:instrText xml:space="preserve"> PAGEREF _Toc78377555 \h </w:instrText>
         </w:r>
         <w:r>
           <w:rPr>
@@ -1202,7 +1188,7 @@
           <w:noProof/>
         </w:rPr>
       </w:pPr>
-      <w:hyperlink w:anchor="_Toc78370138" w:history="1">
+      <w:hyperlink w:anchor="_Toc78377556" w:history="1">
         <w:r>
           <w:rPr>
             <w:rStyle w:val="Hyperlink"/>
@@ -1243,7 +1229,7 @@
             <w:noProof/>
             <w:webHidden/>
           </w:rPr>
-          <w:instrText xml:space="preserve"> PAGEREF _Toc78370138 \h </w:instrText>
+          <w:instrText xml:space="preserve"> PAGEREF _Toc78377556 \h </w:instrText>
         </w:r>
         <w:r>
           <w:rPr>
@@ -1286,7 +1272,7 @@
           <w:noProof/>
         </w:rPr>
       </w:pPr>
-      <w:hyperlink w:anchor="_Toc78370139" w:history="1">
+      <w:hyperlink w:anchor="_Toc78377557" w:history="1">
         <w:r>
           <w:rPr>
             <w:rStyle w:val="Hyperlink"/>
@@ -1327,7 +1313,7 @@
             <w:noProof/>
             <w:webHidden/>
           </w:rPr>
-          <w:instrText xml:space="preserve"> PAGEREF _Toc78370139 \h </w:instrText>
+          <w:instrText xml:space="preserve"> PAGEREF _Toc78377557 \h </w:instrText>
         </w:r>
         <w:r>
           <w:rPr>
@@ -1347,7 +1333,7 @@
             <w:noProof/>
             <w:webHidden/>
           </w:rPr>
-          <w:t>8</w:t>
+          <w:t>9</w:t>
         </w:r>
         <w:r>
           <w:rPr>
@@ -1370,7 +1356,7 @@
           <w:noProof/>
         </w:rPr>
       </w:pPr>
-      <w:hyperlink w:anchor="_Toc78370140" w:history="1">
+      <w:hyperlink w:anchor="_Toc78377558" w:history="1">
         <w:r>
           <w:rPr>
             <w:rStyle w:val="Hyperlink"/>
@@ -1411,7 +1397,7 @@
             <w:noProof/>
             <w:webHidden/>
           </w:rPr>
-          <w:instrText xml:space="preserve"> PAGEREF _Toc78370140 \h </w:instrText>
+          <w:instrText xml:space="preserve"> PAGEREF _Toc78377558 \h </w:instrText>
         </w:r>
         <w:r>
           <w:rPr>
@@ -1431,7 +1417,7 @@
             <w:noProof/>
             <w:webHidden/>
           </w:rPr>
-          <w:t>8</w:t>
+          <w:t>10</w:t>
         </w:r>
         <w:r>
           <w:rPr>
@@ -1454,7 +1440,7 @@
           <w:noProof/>
         </w:rPr>
       </w:pPr>
-      <w:hyperlink w:anchor="_Toc78370141" w:history="1">
+      <w:hyperlink w:anchor="_Toc78377559" w:history="1">
         <w:r>
           <w:rPr>
             <w:rStyle w:val="Hyperlink"/>
@@ -1474,21 +1460,7 @@
             <w:rStyle w:val="Hyperlink"/>
             <w:noProof/>
           </w:rPr>
-          <w:t>Test Resul</w:t>
-        </w:r>
-        <w:r>
-          <w:rPr>
-            <w:rStyle w:val="Hyperlink"/>
-            <w:noProof/>
-          </w:rPr>
-          <w:t>t</w:t>
-        </w:r>
-        <w:r>
-          <w:rPr>
-            <w:rStyle w:val="Hyperlink"/>
-            <w:noProof/>
-          </w:rPr>
-          <w:t>s</w:t>
+          <w:t>Test Results</w:t>
         </w:r>
         <w:r>
           <w:rPr>
@@ -1509,7 +1481,7 @@
             <w:noProof/>
             <w:webHidden/>
           </w:rPr>
-          <w:instrText xml:space="preserve"> PAGEREF _Toc78370141 \h </w:instrText>
+          <w:instrText xml:space="preserve"> PAGEREF _Toc78377559 \h </w:instrText>
         </w:r>
         <w:r>
           <w:rPr>
@@ -1529,7 +1501,7 @@
             <w:noProof/>
             <w:webHidden/>
           </w:rPr>
-          <w:t>9</w:t>
+          <w:t>11</w:t>
         </w:r>
         <w:r>
           <w:rPr>
@@ -1552,7 +1524,7 @@
           <w:noProof/>
         </w:rPr>
       </w:pPr>
-      <w:hyperlink w:anchor="_Toc78370142" w:history="1">
+      <w:hyperlink w:anchor="_Toc78377560" w:history="1">
         <w:r>
           <w:rPr>
             <w:rStyle w:val="Hyperlink"/>
@@ -1593,7 +1565,7 @@
             <w:noProof/>
             <w:webHidden/>
           </w:rPr>
-          <w:instrText xml:space="preserve"> PAGEREF _Toc78370142 \h </w:instrText>
+          <w:instrText xml:space="preserve"> PAGEREF _Toc78377560 \h </w:instrText>
         </w:r>
         <w:r>
           <w:rPr>
@@ -1613,7 +1585,7 @@
             <w:noProof/>
             <w:webHidden/>
           </w:rPr>
-          <w:t>9</w:t>
+          <w:t>11</w:t>
         </w:r>
         <w:r>
           <w:rPr>
@@ -1636,7 +1608,7 @@
           <w:noProof/>
         </w:rPr>
       </w:pPr>
-      <w:hyperlink w:anchor="_Toc78370143" w:history="1">
+      <w:hyperlink w:anchor="_Toc78377561" w:history="1">
         <w:r>
           <w:rPr>
             <w:rStyle w:val="Hyperlink"/>
@@ -1677,7 +1649,7 @@
             <w:noProof/>
             <w:webHidden/>
           </w:rPr>
-          <w:instrText xml:space="preserve"> PAGEREF _Toc78370143 \h </w:instrText>
+          <w:instrText xml:space="preserve"> PAGEREF _Toc78377561 \h </w:instrText>
         </w:r>
         <w:r>
           <w:rPr>
@@ -1697,7 +1669,7 @@
             <w:noProof/>
             <w:webHidden/>
           </w:rPr>
-          <w:t>10</w:t>
+          <w:t>12</w:t>
         </w:r>
         <w:r>
           <w:rPr>
@@ -1720,7 +1692,7 @@
           <w:noProof/>
         </w:rPr>
       </w:pPr>
-      <w:hyperlink w:anchor="_Toc78370144" w:history="1">
+      <w:hyperlink w:anchor="_Toc78377562" w:history="1">
         <w:r>
           <w:rPr>
             <w:rStyle w:val="Hyperlink"/>
@@ -1761,7 +1733,7 @@
             <w:noProof/>
             <w:webHidden/>
           </w:rPr>
-          <w:instrText xml:space="preserve"> PAGEREF _Toc78370144 \h </w:instrText>
+          <w:instrText xml:space="preserve"> PAGEREF _Toc78377562 \h </w:instrText>
         </w:r>
         <w:r>
           <w:rPr>
@@ -1781,7 +1753,7 @@
             <w:noProof/>
             <w:webHidden/>
           </w:rPr>
-          <w:t>11</w:t>
+          <w:t>13</w:t>
         </w:r>
         <w:r>
           <w:rPr>
@@ -1804,7 +1776,7 @@
           <w:noProof/>
         </w:rPr>
       </w:pPr>
-      <w:hyperlink w:anchor="_Toc78370145" w:history="1">
+      <w:hyperlink w:anchor="_Toc78377563" w:history="1">
         <w:r>
           <w:rPr>
             <w:rStyle w:val="Hyperlink"/>
@@ -1845,7 +1817,7 @@
             <w:noProof/>
             <w:webHidden/>
           </w:rPr>
-          <w:instrText xml:space="preserve"> PAGEREF _Toc78370145 \h </w:instrText>
+          <w:instrText xml:space="preserve"> PAGEREF _Toc78377563 \h </w:instrText>
         </w:r>
         <w:r>
           <w:rPr>
@@ -1865,7 +1837,7 @@
             <w:noProof/>
             <w:webHidden/>
           </w:rPr>
-          <w:t>12</w:t>
+          <w:t>14</w:t>
         </w:r>
         <w:r>
           <w:rPr>
@@ -1888,7 +1860,7 @@
           <w:noProof/>
         </w:rPr>
       </w:pPr>
-      <w:hyperlink w:anchor="_Toc78370146" w:history="1">
+      <w:hyperlink w:anchor="_Toc78377564" w:history="1">
         <w:r>
           <w:rPr>
             <w:rStyle w:val="Hyperlink"/>
@@ -1929,7 +1901,7 @@
             <w:noProof/>
             <w:webHidden/>
           </w:rPr>
-          <w:instrText xml:space="preserve"> PAGEREF _Toc78370146 \h </w:instrText>
+          <w:instrText xml:space="preserve"> PAGEREF _Toc78377564 \h </w:instrText>
         </w:r>
         <w:r>
           <w:rPr>
@@ -1949,7 +1921,7 @@
             <w:noProof/>
             <w:webHidden/>
           </w:rPr>
-          <w:t>13</w:t>
+          <w:t>15</w:t>
         </w:r>
         <w:r>
           <w:rPr>
@@ -1972,7 +1944,7 @@
           <w:noProof/>
         </w:rPr>
       </w:pPr>
-      <w:hyperlink w:anchor="_Toc78370147" w:history="1">
+      <w:hyperlink w:anchor="_Toc78377565" w:history="1">
         <w:r>
           <w:rPr>
             <w:rStyle w:val="Hyperlink"/>
@@ -2013,7 +1985,7 @@
             <w:noProof/>
             <w:webHidden/>
           </w:rPr>
-          <w:instrText xml:space="preserve"> PAGEREF _Toc78370147 \h </w:instrText>
+          <w:instrText xml:space="preserve"> PAGEREF _Toc78377565 \h </w:instrText>
         </w:r>
         <w:r>
           <w:rPr>
@@ -2033,7 +2005,7 @@
             <w:noProof/>
             <w:webHidden/>
           </w:rPr>
-          <w:t>14</w:t>
+          <w:t>16</w:t>
         </w:r>
         <w:r>
           <w:rPr>
@@ -2056,7 +2028,7 @@
           <w:noProof/>
         </w:rPr>
       </w:pPr>
-      <w:hyperlink w:anchor="_Toc78370148" w:history="1">
+      <w:hyperlink w:anchor="_Toc78377566" w:history="1">
         <w:r>
           <w:rPr>
             <w:rStyle w:val="Hyperlink"/>
@@ -2097,7 +2069,7 @@
             <w:noProof/>
             <w:webHidden/>
           </w:rPr>
-          <w:instrText xml:space="preserve"> PAGEREF _Toc78370148 \h </w:instrText>
+          <w:instrText xml:space="preserve"> PAGEREF _Toc78377566 \h </w:instrText>
         </w:r>
         <w:r>
           <w:rPr>
@@ -2117,7 +2089,7 @@
             <w:noProof/>
             <w:webHidden/>
           </w:rPr>
-          <w:t>15</w:t>
+          <w:t>17</w:t>
         </w:r>
         <w:r>
           <w:rPr>
@@ -2148,7 +2120,7 @@
       <w:r>
         <w:br w:type="page"/>
       </w:r>
-      <w:bookmarkStart w:id="1" w:name="_Toc78370125"/>
+      <w:bookmarkStart w:id="1" w:name="_Toc78377543"/>
       <w:r>
         <w:rPr>
           <w:lang w:val="en-US" w:eastAsia="ja-JP"/>
@@ -2184,7 +2156,7 @@
       <w:pPr>
         <w:pStyle w:val="Heading2"/>
       </w:pPr>
-      <w:bookmarkStart w:id="2" w:name="_Toc78370126"/>
+      <w:bookmarkStart w:id="2" w:name="_Toc78377544"/>
       <w:bookmarkEnd w:id="0"/>
       <w:r>
         <w:t>Scope of this Document</w:t>
@@ -2202,7 +2174,7 @@
       <w:pPr>
         <w:pStyle w:val="Heading2"/>
       </w:pPr>
-      <w:bookmarkStart w:id="3" w:name="_Toc78370127"/>
+      <w:bookmarkStart w:id="3" w:name="_Toc78377545"/>
       <w:r>
         <w:t>Test Equipment</w:t>
       </w:r>
@@ -2250,34 +2222,167 @@
     </w:p>
     <w:p>
       <w:pPr>
+        <w:pStyle w:val="ListParagraph"/>
         <w:numPr>
           <w:ilvl w:val="0"/>
           <w:numId w:val="4"/>
         </w:numPr>
       </w:pPr>
       <w:r>
-        <w:t>One carboard box – 1.7 inches tall and wider than 50 mm.</w:t>
+        <w:rPr>
+          <w:rFonts w:ascii="Times New Roman" w:eastAsia="Times New Roman" w:hAnsi="Times New Roman"/>
+        </w:rPr>
+        <w:t>Boxes.</w:t>
+      </w:r>
+      <w:r>
+        <w:rPr>
+          <w:rFonts w:ascii="Times New Roman" w:eastAsia="Times New Roman" w:hAnsi="Times New Roman"/>
+        </w:rPr>
+        <w:t xml:space="preserve"> </w:t>
+      </w:r>
+      <w:r>
+        <w:rPr>
+          <w:rFonts w:ascii="Times New Roman" w:eastAsia="Times New Roman" w:hAnsi="Times New Roman"/>
+        </w:rPr>
+        <w:t xml:space="preserve">Box </w:t>
+      </w:r>
+      <w:proofErr w:type="spellStart"/>
+      <w:r>
+        <w:rPr>
+          <w:rFonts w:ascii="Times New Roman" w:eastAsia="Times New Roman" w:hAnsi="Times New Roman"/>
+        </w:rPr>
+        <w:t>hieght</w:t>
+      </w:r>
+      <w:r>
+        <w:rPr>
+          <w:rFonts w:ascii="Times New Roman" w:eastAsia="Times New Roman" w:hAnsi="Times New Roman"/>
+        </w:rPr>
+        <w:t>s</w:t>
+      </w:r>
+      <w:proofErr w:type="spellEnd"/>
+      <w:r>
+        <w:rPr>
+          <w:rFonts w:ascii="Times New Roman" w:eastAsia="Times New Roman" w:hAnsi="Times New Roman"/>
+        </w:rPr>
+        <w:t>:</w:t>
       </w:r>
     </w:p>
     <w:p>
       <w:pPr>
+        <w:pStyle w:val="ListParagraph"/>
+        <w:numPr>
+          <w:ilvl w:val="1"/>
+          <w:numId w:val="4"/>
+        </w:numPr>
+      </w:pPr>
+      <w:r>
+        <w:rPr>
+          <w:rFonts w:ascii="Times New Roman" w:eastAsia="Times New Roman" w:hAnsi="Times New Roman"/>
+        </w:rPr>
+        <w:t xml:space="preserve">For </w:t>
+      </w:r>
+      <w:r>
+        <w:rPr>
+          <w:rFonts w:ascii="Times New Roman" w:eastAsia="Times New Roman" w:hAnsi="Times New Roman"/>
+        </w:rPr>
+        <w:t>10mm x 10mm</w:t>
+      </w:r>
+      <w:r>
+        <w:rPr>
+          <w:rFonts w:ascii="Times New Roman" w:eastAsia="Times New Roman" w:hAnsi="Times New Roman"/>
+        </w:rPr>
+        <w:t xml:space="preserve"> labels</w:t>
+      </w:r>
+      <w:r>
+        <w:rPr>
+          <w:rFonts w:ascii="Times New Roman" w:eastAsia="Times New Roman" w:hAnsi="Times New Roman"/>
+        </w:rPr>
+        <w:t>: 9.5cm</w:t>
+      </w:r>
+    </w:p>
+    <w:p>
+      <w:pPr>
+        <w:pStyle w:val="ListParagraph"/>
+        <w:numPr>
+          <w:ilvl w:val="1"/>
+          <w:numId w:val="4"/>
+        </w:numPr>
+      </w:pPr>
+      <w:r>
+        <w:rPr>
+          <w:rFonts w:ascii="Times New Roman" w:eastAsia="Times New Roman" w:hAnsi="Times New Roman"/>
+        </w:rPr>
+        <w:t>For</w:t>
+      </w:r>
+      <w:r>
+        <w:rPr>
+          <w:rFonts w:ascii="Times New Roman" w:eastAsia="Times New Roman" w:hAnsi="Times New Roman"/>
+        </w:rPr>
+        <w:t xml:space="preserve"> 20mm x 20mm</w:t>
+      </w:r>
+      <w:r>
+        <w:rPr>
+          <w:rFonts w:ascii="Times New Roman" w:eastAsia="Times New Roman" w:hAnsi="Times New Roman"/>
+        </w:rPr>
+        <w:t xml:space="preserve"> labels</w:t>
+      </w:r>
+      <w:r>
+        <w:rPr>
+          <w:rFonts w:ascii="Times New Roman" w:eastAsia="Times New Roman" w:hAnsi="Times New Roman"/>
+        </w:rPr>
+        <w:t>: 9cm</w:t>
+      </w:r>
+    </w:p>
+    <w:p>
+      <w:pPr>
+        <w:pStyle w:val="ListParagraph"/>
+        <w:numPr>
+          <w:ilvl w:val="1"/>
+          <w:numId w:val="4"/>
+        </w:numPr>
+      </w:pPr>
+      <w:r>
+        <w:rPr>
+          <w:rFonts w:ascii="Times New Roman" w:eastAsia="Times New Roman" w:hAnsi="Times New Roman"/>
+        </w:rPr>
+        <w:t xml:space="preserve">For </w:t>
+      </w:r>
+      <w:r>
+        <w:rPr>
+          <w:rFonts w:ascii="Times New Roman" w:eastAsia="Times New Roman" w:hAnsi="Times New Roman"/>
+        </w:rPr>
+        <w:t>50mm x 50mm</w:t>
+      </w:r>
+      <w:r>
+        <w:rPr>
+          <w:rFonts w:ascii="Times New Roman" w:eastAsia="Times New Roman" w:hAnsi="Times New Roman"/>
+        </w:rPr>
+        <w:t xml:space="preserve"> </w:t>
+      </w:r>
+      <w:proofErr w:type="spellStart"/>
+      <w:r>
+        <w:rPr>
+          <w:rFonts w:ascii="Times New Roman" w:eastAsia="Times New Roman" w:hAnsi="Times New Roman"/>
+        </w:rPr>
+        <w:t>lablels</w:t>
+      </w:r>
+      <w:proofErr w:type="spellEnd"/>
+      <w:r>
+        <w:rPr>
+          <w:rFonts w:ascii="Times New Roman" w:eastAsia="Times New Roman" w:hAnsi="Times New Roman"/>
+        </w:rPr>
+        <w:t>: 9cm</w:t>
+      </w:r>
+    </w:p>
+    <w:p>
+      <w:pPr>
+        <w:pStyle w:val="ListParagraph"/>
         <w:numPr>
           <w:ilvl w:val="0"/>
           <w:numId w:val="4"/>
         </w:numPr>
       </w:pPr>
       <w:r>
-        <w:t>One carboard box – 3.5 inches tall and wider than 50 mm.</w:t>
-      </w:r>
-    </w:p>
-    <w:p>
-      <w:pPr>
-        <w:numPr>
-          <w:ilvl w:val="0"/>
-          <w:numId w:val="4"/>
-        </w:numPr>
-      </w:pPr>
-      <w:r>
         <w:t>qr_code_genertor.py – A Python application used to generate QR labels.</w:t>
       </w:r>
     </w:p>
@@ -2293,7 +2398,7 @@
       <w:pPr>
         <w:pStyle w:val="Heading2"/>
       </w:pPr>
-      <w:bookmarkStart w:id="4" w:name="_Toc78370128"/>
+      <w:bookmarkStart w:id="4" w:name="_Toc78377546"/>
       <w:r>
         <w:t>Documentation</w:t>
       </w:r>
@@ -2392,7 +2497,7 @@
       <w:r>
         <w:br w:type="page"/>
       </w:r>
-      <w:bookmarkStart w:id="6" w:name="_Toc78370129"/>
+      <w:bookmarkStart w:id="6" w:name="_Toc78377547"/>
       <w:bookmarkEnd w:id="5"/>
       <w:r>
         <w:lastRenderedPageBreak/>
@@ -2408,7 +2513,7 @@
           <w:lang w:val="en-US"/>
         </w:rPr>
       </w:pPr>
-      <w:bookmarkStart w:id="7" w:name="_Toc78370130"/>
+      <w:bookmarkStart w:id="7" w:name="_Toc78377548"/>
       <w:r>
         <w:rPr>
           <w:lang w:val="en-US"/>
@@ -2994,7 +3099,7 @@
       <w:r>
         <w:br w:type="page"/>
       </w:r>
-      <w:bookmarkStart w:id="10" w:name="_Toc78370131"/>
+      <w:bookmarkStart w:id="10" w:name="_Toc78377549"/>
       <w:bookmarkEnd w:id="8"/>
       <w:bookmarkEnd w:id="9"/>
       <w:r>
@@ -6012,7 +6117,7 @@
       <w:pPr>
         <w:pStyle w:val="Heading2"/>
       </w:pPr>
-      <w:bookmarkStart w:id="11" w:name="_Toc78370132"/>
+      <w:bookmarkStart w:id="11" w:name="_Toc78377550"/>
       <w:r>
         <w:lastRenderedPageBreak/>
         <w:t>Test Labels</w:t>
@@ -6045,7 +6150,19 @@
         </w:numPr>
       </w:pPr>
       <w:r>
-        <w:t>The test labels will be scanned on boxes that are 1.7 inches and 3.5 inches tall.</w:t>
+        <w:t xml:space="preserve">The test labels will be scanned </w:t>
+      </w:r>
+      <w:r>
+        <w:t xml:space="preserve">under the Vetscan unit </w:t>
+      </w:r>
+      <w:r>
+        <w:t xml:space="preserve">on boxes that </w:t>
+      </w:r>
+      <w:r>
+        <w:t>optimize the image resolution</w:t>
+      </w:r>
+      <w:r>
+        <w:t>.</w:t>
       </w:r>
     </w:p>
     <w:p>
@@ -6056,7 +6173,19 @@
         </w:numPr>
       </w:pPr>
       <w:r>
-        <w:t>The test Label Sizes that will be used will be 10 mm x 10 mm and 50 x 50 mm.</w:t>
+        <w:t>The test Label Sizes that will be used will be 10mm x 10mm</w:t>
+      </w:r>
+      <w:r>
+        <w:t>, 20mm x 20mm,</w:t>
+      </w:r>
+      <w:r>
+        <w:t xml:space="preserve"> and 50</w:t>
+      </w:r>
+      <w:r>
+        <w:t>mm</w:t>
+      </w:r>
+      <w:r>
+        <w:t xml:space="preserve"> x 50mm.</w:t>
       </w:r>
     </w:p>
     <w:p>
@@ -6530,6 +6659,49 @@
     </w:p>
     <w:p>
       <w:pPr>
+        <w:numPr>
+          <w:ilvl w:val="0"/>
+          <w:numId w:val="6"/>
+        </w:numPr>
+      </w:pPr>
+      <w:r>
+        <w:rPr>
+          <w:sz w:val="24"/>
+          <w:szCs w:val="24"/>
+        </w:rPr>
+        <w:t xml:space="preserve">When </w:t>
+      </w:r>
+      <w:r>
+        <w:rPr>
+          <w:sz w:val="24"/>
+          <w:szCs w:val="24"/>
+        </w:rPr>
+        <w:t xml:space="preserve">JSON text is added to the QR code, multiple character types will need to be encoded. The additional encode info will reduce the amount of space that may be used for the characters. When </w:t>
+      </w:r>
+      <w:r>
+        <w:rPr>
+          <w:sz w:val="24"/>
+          <w:szCs w:val="24"/>
+        </w:rPr>
+        <w:t>the test QR codes where created with</w:t>
+      </w:r>
+      <w:r>
+        <w:rPr>
+          <w:sz w:val="24"/>
+          <w:szCs w:val="24"/>
+        </w:rPr>
+        <w:t xml:space="preserve"> JSON strings, the </w:t>
+      </w:r>
+      <w:r>
+        <w:rPr>
+          <w:sz w:val="24"/>
+          <w:szCs w:val="24"/>
+        </w:rPr>
+        <w:t>max amount of characters was reduced.</w:t>
+      </w:r>
+    </w:p>
+    <w:p>
+      <w:pPr>
         <w:ind w:left="360"/>
       </w:pPr>
     </w:p>
@@ -6538,7 +6710,7 @@
       <w:pPr>
         <w:pStyle w:val="Heading2"/>
       </w:pPr>
-      <w:bookmarkStart w:id="12" w:name="_Toc78370133"/>
+      <w:bookmarkStart w:id="12" w:name="_Toc78377551"/>
       <w:r>
         <w:t>Test Label Generation</w:t>
       </w:r>
@@ -6608,7 +6780,7 @@
       <w:pPr>
         <w:pStyle w:val="Heading2"/>
       </w:pPr>
-      <w:bookmarkStart w:id="13" w:name="_Toc78370134"/>
+      <w:bookmarkStart w:id="13" w:name="_Toc78377552"/>
       <w:r>
         <w:t>Test Label Printing</w:t>
       </w:r>
@@ -7118,7 +7290,7 @@
       <w:pPr>
         <w:pStyle w:val="Heading1"/>
       </w:pPr>
-      <w:bookmarkStart w:id="14" w:name="_Toc78370135"/>
+      <w:bookmarkStart w:id="14" w:name="_Toc78377553"/>
       <w:r>
         <w:t>Test #1:</w:t>
       </w:r>
@@ -7145,7 +7317,7 @@
       <w:pPr>
         <w:pStyle w:val="Heading2"/>
       </w:pPr>
-      <w:bookmarkStart w:id="15" w:name="_Toc78370136"/>
+      <w:bookmarkStart w:id="15" w:name="_Toc78377554"/>
       <w:r>
         <w:t>Test Setup</w:t>
       </w:r>
@@ -7160,7 +7332,28 @@
         </w:numPr>
       </w:pPr>
       <w:r>
-        <w:t>The web camera and QR labels will be tested using a web site that can activate the camera and record the QR label’s code. The web page will display the camera image and display the QR code.</w:t>
+        <w:t xml:space="preserve">The camera </w:t>
+      </w:r>
+      <w:r>
+        <w:t>for each test configuration</w:t>
+      </w:r>
+      <w:r>
+        <w:t xml:space="preserve"> will be tested using</w:t>
+      </w:r>
+      <w:r>
+        <w:t xml:space="preserve"> printed</w:t>
+      </w:r>
+      <w:r>
+        <w:t xml:space="preserve"> </w:t>
+      </w:r>
+      <w:r>
+        <w:t>QR labels</w:t>
+      </w:r>
+      <w:r>
+        <w:t xml:space="preserve"> and QR code reader applications that can read </w:t>
+      </w:r>
+      <w:r>
+        <w:t>the QR label’s code.</w:t>
       </w:r>
     </w:p>
     <w:p>
@@ -7171,7 +7364,10 @@
         </w:numPr>
       </w:pPr>
       <w:r>
-        <w:t>The QR labels will be placed on the top of ether the 1.7-inch or 3.5-inch-tall box.</w:t>
+        <w:t>The applications</w:t>
+      </w:r>
+      <w:r>
+        <w:t xml:space="preserve"> will display the camera image and display the QR code.</w:t>
       </w:r>
     </w:p>
     <w:p>
@@ -7182,10 +7378,19 @@
         </w:numPr>
       </w:pPr>
       <w:r>
-        <w:t>The box will be placed on the base of the Vetscan</w:t>
-      </w:r>
-      <w:r>
-        <w:t xml:space="preserve"> Hub Mockup.</w:t>
+        <w:t xml:space="preserve">The QR labels will be placed </w:t>
+      </w:r>
+      <w:r>
+        <w:t xml:space="preserve">at distances to optimize </w:t>
+      </w:r>
+      <w:r>
+        <w:t>the camera</w:t>
+      </w:r>
+      <w:r>
+        <w:t>’s performance</w:t>
+      </w:r>
+      <w:r>
+        <w:t>.</w:t>
       </w:r>
     </w:p>
     <w:p>
@@ -7196,13 +7401,22 @@
         </w:numPr>
       </w:pPr>
       <w:r>
-        <w:t xml:space="preserve">The display of the Vetscan </w:t>
-      </w:r>
-      <w:r>
-        <w:t xml:space="preserve">Hub Mockup </w:t>
-      </w:r>
-      <w:r>
-        <w:t>will need to be tilted until it aligns to the label.</w:t>
+        <w:t xml:space="preserve">When testing the </w:t>
+      </w:r>
+      <w:r>
+        <w:t>Vetscan</w:t>
+      </w:r>
+      <w:r>
+        <w:t xml:space="preserve"> Hub Mockup</w:t>
+      </w:r>
+      <w:r>
+        <w:t xml:space="preserve">, a </w:t>
+      </w:r>
+      <w:r>
+        <w:t xml:space="preserve">box will be placed on the base </w:t>
+      </w:r>
+      <w:r>
+        <w:t>to raise the QR code closer to the camera.</w:t>
       </w:r>
     </w:p>
     <w:p>
@@ -7213,13 +7427,13 @@
         </w:numPr>
       </w:pPr>
       <w:r>
-        <w:t>The web site will use the Vetscan</w:t>
-      </w:r>
-      <w:r>
-        <w:t xml:space="preserve"> Hub Mockup’s</w:t>
-      </w:r>
-      <w:r>
-        <w:t xml:space="preserve"> camera to capture an image of the QR label and attempt to decode the embedded data in the QR label.</w:t>
+        <w:t xml:space="preserve">The display of the Vetscan </w:t>
+      </w:r>
+      <w:r>
+        <w:t xml:space="preserve">Hub Mockup </w:t>
+      </w:r>
+      <w:r>
+        <w:t>will need to be tilted until it aligns to the label.</w:t>
       </w:r>
     </w:p>
     <w:p>
@@ -7230,7 +7444,13 @@
         </w:numPr>
       </w:pPr>
       <w:r>
-        <w:t>If the QR label is decoded, the data will be displayed on the web page. Each test case shall be recorded in the tables below. If the QR label is decoded, then the test case shall be marked as “Pass”, else it shall be marked as “Fail”.</w:t>
+        <w:t xml:space="preserve">If the QR label is decoded, the data will be displayed </w:t>
+      </w:r>
+      <w:r>
+        <w:t>by the QR code reader application</w:t>
+      </w:r>
+      <w:r>
+        <w:t>.</w:t>
       </w:r>
     </w:p>
     <w:p>
@@ -7241,20 +7461,290 @@
         </w:numPr>
       </w:pPr>
       <w:r>
-        <w:t>See screen capture of web page below.</w:t>
+        <w:t>Each test case shall be recorded in the tables below.</w:t>
+      </w:r>
+    </w:p>
+    <w:p>
+      <w:pPr>
+        <w:numPr>
+          <w:ilvl w:val="0"/>
+          <w:numId w:val="9"/>
+        </w:numPr>
+      </w:pPr>
+      <w:r>
+        <w:t>If the QR label is decoded, then the test case shall be marked as “Pass”, else it shall be marked as “Fail”.</w:t>
       </w:r>
     </w:p>
     <w:p/>
     <w:p/>
     <w:p/>
+    <w:p/>
+    <w:p/>
     <w:p>
+      <w:pPr>
+        <w:rPr>
+          <w:rFonts w:ascii="Arial" w:hAnsi="Arial"/>
+          <w:b/>
+          <w:bCs/>
+          <w:kern w:val="32"/>
+          <w:sz w:val="32"/>
+          <w:szCs w:val="32"/>
+          <w:lang w:val="x-none" w:eastAsia="x-none"/>
+        </w:rPr>
+      </w:pPr>
+      <w:r>
+        <w:br w:type="page"/>
+      </w:r>
+    </w:p>
+    <w:p>
+      <w:pPr>
+        <w:pStyle w:val="Heading1"/>
+        <w:rPr>
+          <w:lang w:val="en-US"/>
+        </w:rPr>
+      </w:pPr>
+      <w:bookmarkStart w:id="16" w:name="_Toc78377555"/>
+      <w:r>
+        <w:rPr>
+          <w:lang w:val="en-US"/>
+        </w:rPr>
+        <w:lastRenderedPageBreak/>
+        <w:t>Test Instructions</w:t>
+      </w:r>
+      <w:bookmarkEnd w:id="16"/>
+    </w:p>
+    <w:p>
+      <w:pPr>
+        <w:numPr>
+          <w:ilvl w:val="0"/>
+          <w:numId w:val="11"/>
+        </w:numPr>
+      </w:pPr>
+      <w:r>
+        <w:t xml:space="preserve">For </w:t>
+      </w:r>
+      <w:r>
+        <w:t>each test configuration, use a</w:t>
+      </w:r>
+      <w:r>
+        <w:t xml:space="preserve"> box </w:t>
+      </w:r>
+      <w:r>
+        <w:t>that</w:t>
+      </w:r>
+      <w:r>
+        <w:t xml:space="preserve"> elevate</w:t>
+      </w:r>
+      <w:r>
+        <w:t>s</w:t>
+      </w:r>
+      <w:r>
+        <w:t xml:space="preserve"> the QR code</w:t>
+      </w:r>
+      <w:r>
+        <w:t xml:space="preserve"> off the base of the Vetscan Hub Mockup</w:t>
+      </w:r>
+      <w:r>
+        <w:t xml:space="preserve"> and optimizes the image in the camera. The app being used will display the QR </w:t>
+      </w:r>
+      <w:proofErr w:type="gramStart"/>
+      <w:r>
+        <w:t>code, and</w:t>
+      </w:r>
+      <w:proofErr w:type="gramEnd"/>
+      <w:r>
+        <w:t xml:space="preserve"> can be used to determine the optimal distance from the camera.</w:t>
+      </w:r>
+    </w:p>
+    <w:p>
+      <w:pPr>
+        <w:numPr>
+          <w:ilvl w:val="0"/>
+          <w:numId w:val="11"/>
+        </w:numPr>
+      </w:pPr>
+      <w:r>
+        <w:t>For each test configuration, use the Q</w:t>
+      </w:r>
+      <w:r>
+        <w:t>R</w:t>
+      </w:r>
+      <w:r>
+        <w:t xml:space="preserve"> codes printed per the “Test Label Generation” section.</w:t>
+      </w:r>
+    </w:p>
+    <w:p>
+      <w:pPr>
+        <w:rPr>
+          <w:lang w:eastAsia="x-none"/>
+        </w:rPr>
+      </w:pPr>
+    </w:p>
+    <w:p>
+      <w:pPr>
+        <w:pStyle w:val="Heading2"/>
+      </w:pPr>
+      <w:bookmarkStart w:id="17" w:name="_Toc78377556"/>
+      <w:r>
+        <w:t>Web App</w:t>
+      </w:r>
+      <w:bookmarkEnd w:id="17"/>
+    </w:p>
+    <w:p>
+      <w:r>
+        <w:t>Perform the following test setup once at the beginning of testing:</w:t>
+      </w:r>
+    </w:p>
+    <w:p>
+      <w:pPr>
+        <w:pStyle w:val="ListParagraph"/>
+        <w:numPr>
+          <w:ilvl w:val="0"/>
+          <w:numId w:val="7"/>
+        </w:numPr>
+        <w:rPr>
+          <w:rFonts w:ascii="Times New Roman" w:hAnsi="Times New Roman"/>
+        </w:rPr>
+      </w:pPr>
+      <w:r>
+        <w:rPr>
+          <w:rFonts w:ascii="Times New Roman" w:hAnsi="Times New Roman"/>
+        </w:rPr>
+        <w:t>Turn on the Vetscan</w:t>
+      </w:r>
+      <w:r>
+        <w:rPr>
+          <w:rFonts w:ascii="Times New Roman" w:hAnsi="Times New Roman"/>
+        </w:rPr>
+        <w:t xml:space="preserve"> Hub </w:t>
+      </w:r>
+      <w:r>
+        <w:rPr>
+          <w:rFonts w:ascii="Times New Roman" w:hAnsi="Times New Roman"/>
+        </w:rPr>
+        <w:t xml:space="preserve">Mockup </w:t>
+      </w:r>
+      <w:r>
+        <w:rPr>
+          <w:rFonts w:ascii="Times New Roman" w:hAnsi="Times New Roman"/>
+        </w:rPr>
+        <w:t>or Laptop</w:t>
+      </w:r>
+      <w:r>
+        <w:rPr>
+          <w:rFonts w:ascii="Times New Roman" w:hAnsi="Times New Roman"/>
+        </w:rPr>
+        <w:t xml:space="preserve"> that is under test.</w:t>
+      </w:r>
+    </w:p>
+    <w:p>
+      <w:pPr>
+        <w:pStyle w:val="ListParagraph"/>
+        <w:numPr>
+          <w:ilvl w:val="0"/>
+          <w:numId w:val="7"/>
+        </w:numPr>
+        <w:rPr>
+          <w:rFonts w:ascii="Times New Roman" w:hAnsi="Times New Roman"/>
+        </w:rPr>
+      </w:pPr>
+      <w:r>
+        <w:rPr>
+          <w:rFonts w:ascii="Times New Roman" w:hAnsi="Times New Roman"/>
+        </w:rPr>
+        <w:t xml:space="preserve">Open the web site: </w:t>
+      </w:r>
+      <w:hyperlink r:id="rId11" w:history="1">
+        <w:r>
+          <w:rPr>
+            <w:rStyle w:val="Hyperlink"/>
+            <w:rFonts w:ascii="Times New Roman" w:hAnsi="Times New Roman"/>
+          </w:rPr>
+          <w:t>https://4qrcode.com/scan-qr-cod</w:t>
+        </w:r>
+        <w:r>
+          <w:rPr>
+            <w:rStyle w:val="Hyperlink"/>
+            <w:rFonts w:ascii="Times New Roman" w:hAnsi="Times New Roman"/>
+          </w:rPr>
+          <w:t>e</w:t>
+        </w:r>
+        <w:r>
+          <w:rPr>
+            <w:rStyle w:val="Hyperlink"/>
+            <w:rFonts w:ascii="Times New Roman" w:hAnsi="Times New Roman"/>
+          </w:rPr>
+          <w:t>.php</w:t>
+        </w:r>
+      </w:hyperlink>
+      <w:r>
+        <w:rPr>
+          <w:rFonts w:ascii="Times New Roman" w:hAnsi="Times New Roman"/>
+        </w:rPr>
+        <w:t>.</w:t>
+      </w:r>
+    </w:p>
+    <w:p>
+      <w:pPr>
+        <w:pStyle w:val="ListParagraph"/>
+        <w:numPr>
+          <w:ilvl w:val="0"/>
+          <w:numId w:val="7"/>
+        </w:numPr>
+        <w:rPr>
+          <w:rFonts w:ascii="Times New Roman" w:hAnsi="Times New Roman"/>
+        </w:rPr>
+      </w:pPr>
+      <w:r>
+        <w:rPr>
+          <w:rFonts w:ascii="Times New Roman" w:hAnsi="Times New Roman"/>
+        </w:rPr>
+        <w:t>On the web page, click on the button labelled “Open camera”.</w:t>
+      </w:r>
+    </w:p>
+    <w:p>
+      <w:pPr>
+        <w:pStyle w:val="ListParagraph"/>
+        <w:numPr>
+          <w:ilvl w:val="0"/>
+          <w:numId w:val="7"/>
+        </w:numPr>
+        <w:rPr>
+          <w:rFonts w:ascii="Times New Roman" w:hAnsi="Times New Roman"/>
+        </w:rPr>
+      </w:pPr>
+      <w:r>
+        <w:rPr>
+          <w:rFonts w:ascii="Times New Roman" w:hAnsi="Times New Roman"/>
+        </w:rPr>
+        <w:t>You should see an image from the unit’s camera displayed on the web page.</w:t>
+      </w:r>
+    </w:p>
+    <w:p>
+      <w:pPr>
+        <w:pStyle w:val="ListParagraph"/>
+        <w:numPr>
+          <w:ilvl w:val="0"/>
+          <w:numId w:val="7"/>
+        </w:numPr>
+        <w:rPr>
+          <w:rFonts w:ascii="Times New Roman" w:hAnsi="Times New Roman"/>
+        </w:rPr>
+      </w:pPr>
+      <w:r>
+        <w:t>See screen capture of web page below.</w:t>
+      </w:r>
+    </w:p>
+    <w:p>
+      <w:pPr>
+        <w:ind w:left="360"/>
+      </w:pPr>
       <w:r>
         <w:rPr>
           <w:noProof/>
-          <w:lang w:eastAsia="x-none"/>
         </w:rPr>
         <w:drawing>
-          <wp:inline distT="0" distB="0" distL="0" distR="0">
+          <wp:inline distT="0" distB="0" distL="0" distR="0" wp14:anchorId="6F3EC027" wp14:editId="555E8AE2">
             <wp:extent cx="6749841" cy="3874071"/>
             <wp:effectExtent l="38100" t="38100" r="70485" b="69850"/>
             <wp:docPr id="1" name="Picture 3"/>
@@ -7271,7 +7761,7 @@
                     </pic:cNvPicPr>
                   </pic:nvPicPr>
                   <pic:blipFill>
-                    <a:blip r:embed="rId11"/>
+                    <a:blip r:embed="rId12"/>
                     <a:srcRect/>
                     <a:stretch>
                       <a:fillRect/>
@@ -7306,86 +7796,8 @@
     </w:p>
     <w:p/>
     <w:p>
-      <w:pPr>
-        <w:rPr>
-          <w:rFonts w:ascii="Arial" w:hAnsi="Arial"/>
-          <w:b/>
-          <w:bCs/>
-          <w:kern w:val="32"/>
-          <w:sz w:val="32"/>
-          <w:szCs w:val="32"/>
-          <w:lang w:val="x-none" w:eastAsia="x-none"/>
-        </w:rPr>
-      </w:pPr>
-      <w:r>
-        <w:br w:type="page"/>
-      </w:r>
-    </w:p>
-    <w:p>
-      <w:pPr>
-        <w:pStyle w:val="Heading1"/>
-        <w:rPr>
-          <w:lang w:val="en-US"/>
-        </w:rPr>
-      </w:pPr>
-      <w:bookmarkStart w:id="16" w:name="_Toc78370137"/>
-      <w:r>
-        <w:rPr>
-          <w:lang w:val="en-US"/>
-        </w:rPr>
-        <w:lastRenderedPageBreak/>
-        <w:t>Test Instructions</w:t>
-      </w:r>
-      <w:bookmarkEnd w:id="16"/>
-    </w:p>
-    <w:p>
-      <w:pPr>
-        <w:numPr>
-          <w:ilvl w:val="0"/>
-          <w:numId w:val="11"/>
-        </w:numPr>
-      </w:pPr>
-      <w:r>
-        <w:t>For 10 x 10 mm and 20 x 20 mm, use a 3.5” box to elevate the QR code</w:t>
-      </w:r>
-      <w:r>
-        <w:t xml:space="preserve"> off the base of the Vetscan Hub Mockup</w:t>
-      </w:r>
-    </w:p>
-    <w:p>
-      <w:pPr>
-        <w:numPr>
-          <w:ilvl w:val="0"/>
-          <w:numId w:val="11"/>
-        </w:numPr>
-      </w:pPr>
-      <w:r>
-        <w:t>For 50 x 50 mm, use a 1.5” box to elevate the QR code</w:t>
-      </w:r>
-      <w:r>
-        <w:t xml:space="preserve"> off the base of the Vetscan Hub Mockup</w:t>
-      </w:r>
-    </w:p>
-    <w:p>
-      <w:pPr>
-        <w:rPr>
-          <w:lang w:eastAsia="x-none"/>
-        </w:rPr>
-      </w:pPr>
-    </w:p>
-    <w:p>
-      <w:pPr>
-        <w:pStyle w:val="Heading2"/>
-      </w:pPr>
-      <w:bookmarkStart w:id="17" w:name="_Toc78370138"/>
-      <w:r>
-        <w:t>Web App</w:t>
-      </w:r>
-      <w:bookmarkEnd w:id="17"/>
-    </w:p>
-    <w:p>
-      <w:r>
-        <w:t>Perform the following test setup once at the beginning of testing:</w:t>
+      <w:r>
+        <w:t>For each test case, select the proper box and QR label.</w:t>
       </w:r>
     </w:p>
     <w:p>
@@ -7393,7 +7805,7 @@
         <w:pStyle w:val="ListParagraph"/>
         <w:numPr>
           <w:ilvl w:val="0"/>
-          <w:numId w:val="7"/>
+          <w:numId w:val="21"/>
         </w:numPr>
         <w:rPr>
           <w:rFonts w:ascii="Times New Roman" w:hAnsi="Times New Roman"/>
@@ -7403,31 +7815,31 @@
         <w:rPr>
           <w:rFonts w:ascii="Times New Roman" w:hAnsi="Times New Roman"/>
         </w:rPr>
-        <w:t>Turn on the Vetscan</w:t>
+        <w:t>Place the test box under the Vetscan</w:t>
       </w:r>
       <w:r>
         <w:rPr>
           <w:rFonts w:ascii="Times New Roman" w:hAnsi="Times New Roman"/>
         </w:rPr>
-        <w:t xml:space="preserve"> Hub </w:t>
+        <w:t xml:space="preserve"> Hub Mockup’s</w:t>
       </w:r>
       <w:r>
         <w:rPr>
           <w:rFonts w:ascii="Times New Roman" w:hAnsi="Times New Roman"/>
         </w:rPr>
-        <w:t xml:space="preserve">Mockup </w:t>
+        <w:t xml:space="preserve"> </w:t>
       </w:r>
       <w:r>
         <w:rPr>
           <w:rFonts w:ascii="Times New Roman" w:hAnsi="Times New Roman"/>
         </w:rPr>
-        <w:t>or Laptop</w:t>
+        <w:t xml:space="preserve">or Laptop’s </w:t>
       </w:r>
       <w:r>
         <w:rPr>
           <w:rFonts w:ascii="Times New Roman" w:hAnsi="Times New Roman"/>
         </w:rPr>
-        <w:t xml:space="preserve"> that is under test.</w:t>
+        <w:t>camera.</w:t>
       </w:r>
     </w:p>
     <w:p>
@@ -7435,7 +7847,7 @@
         <w:pStyle w:val="ListParagraph"/>
         <w:numPr>
           <w:ilvl w:val="0"/>
-          <w:numId w:val="7"/>
+          <w:numId w:val="21"/>
         </w:numPr>
         <w:rPr>
           <w:rFonts w:ascii="Times New Roman" w:hAnsi="Times New Roman"/>
@@ -7445,22 +7857,13 @@
         <w:rPr>
           <w:rFonts w:ascii="Times New Roman" w:hAnsi="Times New Roman"/>
         </w:rPr>
-        <w:t xml:space="preserve">Open the web site: </w:t>
-      </w:r>
-      <w:hyperlink r:id="rId12" w:history="1">
-        <w:r>
-          <w:rPr>
-            <w:rStyle w:val="Hyperlink"/>
-            <w:rFonts w:ascii="Times New Roman" w:hAnsi="Times New Roman"/>
-          </w:rPr>
-          <w:t>https://4qrcode.com/scan-qr-code.php</w:t>
-        </w:r>
-      </w:hyperlink>
+        <w:t>Place the QR label on the top of the box</w:t>
+      </w:r>
       <w:r>
         <w:rPr>
           <w:rFonts w:ascii="Times New Roman" w:hAnsi="Times New Roman"/>
         </w:rPr>
-        <w:t>.</w:t>
+        <w:t xml:space="preserve"> if performing test on Vetscan Hub Mockup.</w:t>
       </w:r>
     </w:p>
     <w:p>
@@ -7468,7 +7871,7 @@
         <w:pStyle w:val="ListParagraph"/>
         <w:numPr>
           <w:ilvl w:val="0"/>
-          <w:numId w:val="7"/>
+          <w:numId w:val="21"/>
         </w:numPr>
         <w:rPr>
           <w:rFonts w:ascii="Times New Roman" w:hAnsi="Times New Roman"/>
@@ -7478,7 +7881,7 @@
         <w:rPr>
           <w:rFonts w:ascii="Times New Roman" w:hAnsi="Times New Roman"/>
         </w:rPr>
-        <w:t>On the web page, click on the button labelled “Open camera”.</w:t>
+        <w:t>Using the web page’s camera image, center the QR tag’s image in the center of the image.</w:t>
       </w:r>
     </w:p>
     <w:p>
@@ -7486,7 +7889,7 @@
         <w:pStyle w:val="ListParagraph"/>
         <w:numPr>
           <w:ilvl w:val="0"/>
-          <w:numId w:val="7"/>
+          <w:numId w:val="21"/>
         </w:numPr>
         <w:rPr>
           <w:rFonts w:ascii="Times New Roman" w:hAnsi="Times New Roman"/>
@@ -7496,12 +7899,7 @@
         <w:rPr>
           <w:rFonts w:ascii="Times New Roman" w:hAnsi="Times New Roman"/>
         </w:rPr>
-        <w:t>You should see an image from the unit’s camera displayed on the web page.</w:t>
-      </w:r>
-    </w:p>
-    <w:p>
-      <w:r>
-        <w:t>For each test case, select the proper box and QR label.</w:t>
+        <w:t>If the QR label can be decoded, the web page will display the QR label’s data on web page.</w:t>
       </w:r>
     </w:p>
     <w:p>
@@ -7509,7 +7907,7 @@
         <w:pStyle w:val="ListParagraph"/>
         <w:numPr>
           <w:ilvl w:val="0"/>
-          <w:numId w:val="8"/>
+          <w:numId w:val="21"/>
         </w:numPr>
         <w:rPr>
           <w:rFonts w:ascii="Times New Roman" w:hAnsi="Times New Roman"/>
@@ -7519,31 +7917,19 @@
         <w:rPr>
           <w:rFonts w:ascii="Times New Roman" w:hAnsi="Times New Roman"/>
         </w:rPr>
-        <w:t>Place the test box under the Vetscan</w:t>
+        <w:t xml:space="preserve">Once the image is centered, wait at most </w:t>
       </w:r>
       <w:r>
         <w:rPr>
           <w:rFonts w:ascii="Times New Roman" w:hAnsi="Times New Roman"/>
         </w:rPr>
-        <w:t xml:space="preserve"> Hub Mockup’s</w:t>
+        <w:t>1</w:t>
       </w:r>
       <w:r>
         <w:rPr>
           <w:rFonts w:ascii="Times New Roman" w:hAnsi="Times New Roman"/>
         </w:rPr>
-        <w:t xml:space="preserve"> </w:t>
-      </w:r>
-      <w:r>
-        <w:rPr>
-          <w:rFonts w:ascii="Times New Roman" w:hAnsi="Times New Roman"/>
-        </w:rPr>
-        <w:t xml:space="preserve">or Laptop’s </w:t>
-      </w:r>
-      <w:r>
-        <w:rPr>
-          <w:rFonts w:ascii="Times New Roman" w:hAnsi="Times New Roman"/>
-        </w:rPr>
-        <w:t>camera.</w:t>
+        <w:t>0 seconds for the web site to decode the QR label.</w:t>
       </w:r>
     </w:p>
     <w:p>
@@ -7551,7 +7937,7 @@
         <w:pStyle w:val="ListParagraph"/>
         <w:numPr>
           <w:ilvl w:val="0"/>
-          <w:numId w:val="8"/>
+          <w:numId w:val="21"/>
         </w:numPr>
         <w:rPr>
           <w:rFonts w:ascii="Times New Roman" w:hAnsi="Times New Roman"/>
@@ -7561,13 +7947,19 @@
         <w:rPr>
           <w:rFonts w:ascii="Times New Roman" w:hAnsi="Times New Roman"/>
         </w:rPr>
-        <w:t>Place the QR label on the top of the box</w:t>
+        <w:t xml:space="preserve">If the QR label was decoded within </w:t>
       </w:r>
       <w:r>
         <w:rPr>
           <w:rFonts w:ascii="Times New Roman" w:hAnsi="Times New Roman"/>
         </w:rPr>
-        <w:t xml:space="preserve"> if performing test on Vetscan Hub Mockup.</w:t>
+        <w:t>1</w:t>
+      </w:r>
+      <w:r>
+        <w:rPr>
+          <w:rFonts w:ascii="Times New Roman" w:hAnsi="Times New Roman"/>
+        </w:rPr>
+        <w:t>0 seconds, then the test case passed, else the test case failed.</w:t>
       </w:r>
     </w:p>
     <w:p>
@@ -7575,7 +7967,7 @@
         <w:pStyle w:val="ListParagraph"/>
         <w:numPr>
           <w:ilvl w:val="0"/>
-          <w:numId w:val="8"/>
+          <w:numId w:val="21"/>
         </w:numPr>
         <w:rPr>
           <w:rFonts w:ascii="Times New Roman" w:hAnsi="Times New Roman"/>
@@ -7585,86 +7977,22 @@
         <w:rPr>
           <w:rFonts w:ascii="Times New Roman" w:hAnsi="Times New Roman"/>
         </w:rPr>
-        <w:t>Using the web page’s camera image, center the QR tag’s image in the center of the image.</w:t>
+        <w:t>Record the pass/fail status of each test case.</w:t>
+      </w:r>
+      <w:r>
+        <w:br w:type="page"/>
       </w:r>
     </w:p>
     <w:p>
       <w:pPr>
-        <w:pStyle w:val="ListParagraph"/>
-        <w:numPr>
-          <w:ilvl w:val="0"/>
-          <w:numId w:val="8"/>
-        </w:numPr>
-        <w:rPr>
-          <w:rFonts w:ascii="Times New Roman" w:hAnsi="Times New Roman"/>
-        </w:rPr>
-      </w:pPr>
-      <w:r>
-        <w:rPr>
-          <w:rFonts w:ascii="Times New Roman" w:hAnsi="Times New Roman"/>
-        </w:rPr>
-        <w:t>If the QR label can be decoded, the web page will display the QR label’s data on web page.</w:t>
-      </w:r>
+        <w:ind w:left="360"/>
+      </w:pPr>
     </w:p>
     <w:p>
       <w:pPr>
-        <w:pStyle w:val="ListParagraph"/>
-        <w:numPr>
-          <w:ilvl w:val="0"/>
-          <w:numId w:val="8"/>
-        </w:numPr>
-        <w:rPr>
-          <w:rFonts w:ascii="Times New Roman" w:hAnsi="Times New Roman"/>
-        </w:rPr>
-      </w:pPr>
-      <w:r>
-        <w:rPr>
-          <w:rFonts w:ascii="Times New Roman" w:hAnsi="Times New Roman"/>
-        </w:rPr>
-        <w:t>Once the image is centered, wait at most 30 seconds for the web site to decode the QR label.</w:t>
-      </w:r>
-    </w:p>
-    <w:p>
-      <w:pPr>
-        <w:pStyle w:val="ListParagraph"/>
-        <w:numPr>
-          <w:ilvl w:val="0"/>
-          <w:numId w:val="8"/>
-        </w:numPr>
-        <w:rPr>
-          <w:rFonts w:ascii="Times New Roman" w:hAnsi="Times New Roman"/>
-        </w:rPr>
-      </w:pPr>
-      <w:r>
-        <w:rPr>
-          <w:rFonts w:ascii="Times New Roman" w:hAnsi="Times New Roman"/>
-        </w:rPr>
-        <w:t>If the QR label was decoded within 30 seconds, then the test case passed, else the test case failed.</w:t>
-      </w:r>
-    </w:p>
-    <w:p>
-      <w:pPr>
-        <w:pStyle w:val="ListParagraph"/>
-        <w:numPr>
-          <w:ilvl w:val="0"/>
-          <w:numId w:val="8"/>
-        </w:numPr>
-        <w:rPr>
-          <w:rFonts w:ascii="Times New Roman" w:hAnsi="Times New Roman"/>
-        </w:rPr>
-      </w:pPr>
-      <w:r>
-        <w:rPr>
-          <w:rFonts w:ascii="Times New Roman" w:hAnsi="Times New Roman"/>
-        </w:rPr>
-        <w:t>Record the pass/fail status of each test case.</w:t>
-      </w:r>
-    </w:p>
-    <w:p>
-      <w:pPr>
         <w:pStyle w:val="Heading2"/>
       </w:pPr>
-      <w:bookmarkStart w:id="18" w:name="_Toc78370139"/>
+      <w:bookmarkStart w:id="18" w:name="_Toc78377557"/>
       <w:r>
         <w:t>Galaxy S10</w:t>
       </w:r>
@@ -7726,6 +8054,138 @@
       </w:r>
     </w:p>
     <w:p>
+      <w:pPr>
+        <w:pStyle w:val="ListParagraph"/>
+        <w:numPr>
+          <w:ilvl w:val="0"/>
+          <w:numId w:val="15"/>
+        </w:numPr>
+        <w:rPr>
+          <w:rFonts w:ascii="Times New Roman" w:hAnsi="Times New Roman"/>
+        </w:rPr>
+      </w:pPr>
+      <w:r>
+        <w:rPr>
+          <w:rFonts w:ascii="Times New Roman" w:hAnsi="Times New Roman"/>
+        </w:rPr>
+        <w:t>See below. Left: QR code being scanned. Right: QR code decoded.</w:t>
+      </w:r>
+    </w:p>
+    <w:p>
+      <w:pPr>
+        <w:ind w:left="360"/>
+      </w:pPr>
+      <w:r>
+        <w:rPr>
+          <w:noProof/>
+        </w:rPr>
+        <w:drawing>
+          <wp:inline distT="0" distB="0" distL="0" distR="0">
+            <wp:extent cx="2030730" cy="2954020"/>
+            <wp:effectExtent l="0" t="0" r="7620" b="0"/>
+            <wp:docPr id="13" name="Picture 13"/>
+            <wp:cNvGraphicFramePr>
+              <a:graphicFrameLocks xmlns:a="http://schemas.openxmlformats.org/drawingml/2006/main" noChangeAspect="1"/>
+            </wp:cNvGraphicFramePr>
+            <a:graphic xmlns:a="http://schemas.openxmlformats.org/drawingml/2006/main">
+              <a:graphicData uri="http://schemas.openxmlformats.org/drawingml/2006/picture">
+                <pic:pic xmlns:pic="http://schemas.openxmlformats.org/drawingml/2006/picture">
+                  <pic:nvPicPr>
+                    <pic:cNvPr id="0" name="Picture 18"/>
+                    <pic:cNvPicPr>
+                      <a:picLocks noChangeAspect="1" noChangeArrowheads="1"/>
+                    </pic:cNvPicPr>
+                  </pic:nvPicPr>
+                  <pic:blipFill>
+                    <a:blip r:embed="rId13">
+                      <a:extLst>
+                        <a:ext uri="{28A0092B-C50C-407E-A947-70E740481C1C}">
+                          <a14:useLocalDpi xmlns:a14="http://schemas.microsoft.com/office/drawing/2010/main" val="0"/>
+                        </a:ext>
+                      </a:extLst>
+                    </a:blip>
+                    <a:srcRect/>
+                    <a:stretch>
+                      <a:fillRect/>
+                    </a:stretch>
+                  </pic:blipFill>
+                  <pic:spPr bwMode="auto">
+                    <a:xfrm>
+                      <a:off x="0" y="0"/>
+                      <a:ext cx="2030730" cy="2954020"/>
+                    </a:xfrm>
+                    <a:prstGeom prst="rect">
+                      <a:avLst/>
+                    </a:prstGeom>
+                    <a:noFill/>
+                    <a:ln>
+                      <a:noFill/>
+                    </a:ln>
+                  </pic:spPr>
+                </pic:pic>
+              </a:graphicData>
+            </a:graphic>
+          </wp:inline>
+        </w:drawing>
+      </w:r>
+      <w:r>
+        <w:t xml:space="preserve">      </w:t>
+      </w:r>
+      <w:r>
+        <w:rPr>
+          <w:noProof/>
+        </w:rPr>
+        <w:drawing>
+          <wp:inline distT="0" distB="0" distL="0" distR="0">
+            <wp:extent cx="1670685" cy="2954020"/>
+            <wp:effectExtent l="0" t="0" r="5715" b="0"/>
+            <wp:docPr id="12" name="Picture 12"/>
+            <wp:cNvGraphicFramePr>
+              <a:graphicFrameLocks xmlns:a="http://schemas.openxmlformats.org/drawingml/2006/main" noChangeAspect="1"/>
+            </wp:cNvGraphicFramePr>
+            <a:graphic xmlns:a="http://schemas.openxmlformats.org/drawingml/2006/main">
+              <a:graphicData uri="http://schemas.openxmlformats.org/drawingml/2006/picture">
+                <pic:pic xmlns:pic="http://schemas.openxmlformats.org/drawingml/2006/picture">
+                  <pic:nvPicPr>
+                    <pic:cNvPr id="0" name="Picture 17"/>
+                    <pic:cNvPicPr>
+                      <a:picLocks noChangeAspect="1" noChangeArrowheads="1"/>
+                    </pic:cNvPicPr>
+                  </pic:nvPicPr>
+                  <pic:blipFill>
+                    <a:blip r:embed="rId14">
+                      <a:extLst>
+                        <a:ext uri="{28A0092B-C50C-407E-A947-70E740481C1C}">
+                          <a14:useLocalDpi xmlns:a14="http://schemas.microsoft.com/office/drawing/2010/main" val="0"/>
+                        </a:ext>
+                      </a:extLst>
+                    </a:blip>
+                    <a:srcRect/>
+                    <a:stretch>
+                      <a:fillRect/>
+                    </a:stretch>
+                  </pic:blipFill>
+                  <pic:spPr bwMode="auto">
+                    <a:xfrm>
+                      <a:off x="0" y="0"/>
+                      <a:ext cx="1670685" cy="2954020"/>
+                    </a:xfrm>
+                    <a:prstGeom prst="rect">
+                      <a:avLst/>
+                    </a:prstGeom>
+                    <a:noFill/>
+                    <a:ln>
+                      <a:noFill/>
+                    </a:ln>
+                  </pic:spPr>
+                </pic:pic>
+              </a:graphicData>
+            </a:graphic>
+          </wp:inline>
+        </w:drawing>
+      </w:r>
+    </w:p>
+    <w:p>
       <w:r>
         <w:t>For each test case, select the proper box and QR label</w:t>
       </w:r>
@@ -7748,13 +8208,45 @@
         <w:rPr>
           <w:rFonts w:ascii="Times New Roman" w:hAnsi="Times New Roman"/>
         </w:rPr>
-        <w:t xml:space="preserve">Place the test box under the </w:t>
+        <w:t>Mov</w:t>
       </w:r>
       <w:r>
         <w:rPr>
           <w:rFonts w:ascii="Times New Roman" w:hAnsi="Times New Roman"/>
         </w:rPr>
-        <w:t>Galaxy S10’s camera.</w:t>
+        <w:t xml:space="preserve">e </w:t>
+      </w:r>
+      <w:r>
+        <w:rPr>
+          <w:rFonts w:ascii="Times New Roman" w:hAnsi="Times New Roman"/>
+        </w:rPr>
+        <w:t xml:space="preserve">the </w:t>
+      </w:r>
+      <w:r>
+        <w:rPr>
+          <w:rFonts w:ascii="Times New Roman" w:hAnsi="Times New Roman"/>
+        </w:rPr>
+        <w:t>Galaxy S10</w:t>
+      </w:r>
+      <w:r>
+        <w:rPr>
+          <w:rFonts w:ascii="Times New Roman" w:hAnsi="Times New Roman"/>
+        </w:rPr>
+        <w:t xml:space="preserve"> a few </w:t>
+      </w:r>
+      <w:proofErr w:type="spellStart"/>
+      <w:r>
+        <w:rPr>
+          <w:rFonts w:ascii="Times New Roman" w:hAnsi="Times New Roman"/>
+        </w:rPr>
+        <w:t>centameters</w:t>
+      </w:r>
+      <w:proofErr w:type="spellEnd"/>
+      <w:r>
+        <w:rPr>
+          <w:rFonts w:ascii="Times New Roman" w:hAnsi="Times New Roman"/>
+        </w:rPr>
+        <w:t xml:space="preserve"> above the QR code.</w:t>
       </w:r>
     </w:p>
     <w:p>
@@ -7808,7 +8300,43 @@
         <w:rPr>
           <w:rFonts w:ascii="Times New Roman" w:hAnsi="Times New Roman"/>
         </w:rPr>
-        <w:t>If the QR was decoded within 30 seconds, then the testcase passes, else the test case failed.</w:t>
+        <w:t xml:space="preserve">If the QR was decoded within </w:t>
+      </w:r>
+      <w:r>
+        <w:rPr>
+          <w:rFonts w:ascii="Times New Roman" w:hAnsi="Times New Roman"/>
+        </w:rPr>
+        <w:t>1</w:t>
+      </w:r>
+      <w:r>
+        <w:rPr>
+          <w:rFonts w:ascii="Times New Roman" w:hAnsi="Times New Roman"/>
+        </w:rPr>
+        <w:t>0 seconds, then the test</w:t>
+      </w:r>
+      <w:r>
+        <w:rPr>
+          <w:rFonts w:ascii="Times New Roman" w:hAnsi="Times New Roman"/>
+        </w:rPr>
+        <w:t xml:space="preserve"> </w:t>
+      </w:r>
+      <w:r>
+        <w:rPr>
+          <w:rFonts w:ascii="Times New Roman" w:hAnsi="Times New Roman"/>
+        </w:rPr>
+        <w:t>case passe</w:t>
+      </w:r>
+      <w:r>
+        <w:rPr>
+          <w:rFonts w:ascii="Times New Roman" w:hAnsi="Times New Roman"/>
+        </w:rPr>
+        <w:t>d</w:t>
+      </w:r>
+      <w:r>
+        <w:rPr>
+          <w:rFonts w:ascii="Times New Roman" w:hAnsi="Times New Roman"/>
+        </w:rPr>
+        <w:t>, else the test case failed.</w:t>
       </w:r>
     </w:p>
     <w:p>
@@ -7830,10 +8358,20 @@
       </w:r>
     </w:p>
     <w:p>
+      <w:r>
+        <w:br w:type="page"/>
+      </w:r>
+    </w:p>
+    <w:p>
+      <w:pPr>
+        <w:ind w:left="360"/>
+      </w:pPr>
+    </w:p>
+    <w:p>
       <w:pPr>
         <w:pStyle w:val="Heading2"/>
       </w:pPr>
-      <w:bookmarkStart w:id="19" w:name="_Toc78370140"/>
+      <w:bookmarkStart w:id="19" w:name="_Toc78377558"/>
       <w:r>
         <w:t>Python App</w:t>
       </w:r>
@@ -7863,8 +8401,161 @@
       </w:r>
     </w:p>
     <w:p>
-      <w:r>
-        <w:t>For each test case, select the proper box and QR label.</w:t>
+      <w:pPr>
+        <w:pStyle w:val="ListParagraph"/>
+        <w:numPr>
+          <w:ilvl w:val="0"/>
+          <w:numId w:val="17"/>
+        </w:numPr>
+        <w:rPr>
+          <w:rFonts w:ascii="Times New Roman" w:hAnsi="Times New Roman"/>
+        </w:rPr>
+      </w:pPr>
+      <w:r>
+        <w:rPr>
+          <w:rFonts w:ascii="Times New Roman" w:hAnsi="Times New Roman"/>
+        </w:rPr>
+        <w:t>In a console window,</w:t>
+      </w:r>
+      <w:r>
+        <w:rPr>
+          <w:rFonts w:ascii="Times New Roman" w:hAnsi="Times New Roman"/>
+        </w:rPr>
+        <w:t xml:space="preserve"> e</w:t>
+      </w:r>
+      <w:r>
+        <w:rPr>
+          <w:rFonts w:ascii="Times New Roman" w:hAnsi="Times New Roman"/>
+        </w:rPr>
+        <w:t>nter the command:</w:t>
+      </w:r>
+    </w:p>
+    <w:p>
+      <w:pPr>
+        <w:ind w:left="1080"/>
+      </w:pPr>
+      <w:r>
+        <w:t>$ python3 qr_scanner.py</w:t>
+      </w:r>
+    </w:p>
+    <w:p>
+      <w:pPr>
+        <w:ind w:left="1080"/>
+      </w:pPr>
+    </w:p>
+    <w:p>
+      <w:pPr>
+        <w:pStyle w:val="ListParagraph"/>
+        <w:numPr>
+          <w:ilvl w:val="0"/>
+          <w:numId w:val="17"/>
+        </w:numPr>
+      </w:pPr>
+      <w:r>
+        <w:t>A window will display the view of the came</w:t>
+      </w:r>
+      <w:r>
+        <w:rPr>
+          <w:noProof/>
+        </w:rPr>
+        <w:t>ra.</w:t>
+      </w:r>
+    </w:p>
+    <w:p>
+      <w:pPr>
+        <w:pStyle w:val="ListParagraph"/>
+        <w:numPr>
+          <w:ilvl w:val="0"/>
+          <w:numId w:val="17"/>
+        </w:numPr>
+      </w:pPr>
+      <w:r>
+        <w:rPr>
+          <w:noProof/>
+        </w:rPr>
+        <w:t>When</w:t>
+      </w:r>
+      <w:r>
+        <w:t xml:space="preserve"> </w:t>
+      </w:r>
+      <w:r>
+        <w:rPr>
+          <w:noProof/>
+        </w:rPr>
+        <w:t>the QR code is decoded successfully , a box is drawn around the QR code in the window, and the JSON is decoded.</w:t>
+      </w:r>
+    </w:p>
+    <w:p>
+      <w:pPr>
+        <w:ind w:left="360"/>
+      </w:pPr>
+      <w:r>
+        <w:rPr>
+          <w:noProof/>
+        </w:rPr>
+        <w:drawing>
+          <wp:inline distT="0" distB="0" distL="0" distR="0" wp14:anchorId="6133DC57" wp14:editId="0D51F7F3">
+            <wp:extent cx="2950952" cy="2353407"/>
+            <wp:effectExtent l="0" t="0" r="1905" b="8890"/>
+            <wp:docPr id="2" name="Picture 2"/>
+            <wp:cNvGraphicFramePr>
+              <a:graphicFrameLocks xmlns:a="http://schemas.openxmlformats.org/drawingml/2006/main" noChangeAspect="1"/>
+            </wp:cNvGraphicFramePr>
+            <a:graphic xmlns:a="http://schemas.openxmlformats.org/drawingml/2006/main">
+              <a:graphicData uri="http://schemas.openxmlformats.org/drawingml/2006/picture">
+                <pic:pic xmlns:pic="http://schemas.openxmlformats.org/drawingml/2006/picture">
+                  <pic:nvPicPr>
+                    <pic:cNvPr id="1" name=""/>
+                    <pic:cNvPicPr/>
+                  </pic:nvPicPr>
+                  <pic:blipFill>
+                    <a:blip r:embed="rId15"/>
+                    <a:stretch>
+                      <a:fillRect/>
+                    </a:stretch>
+                  </pic:blipFill>
+                  <pic:spPr>
+                    <a:xfrm>
+                      <a:off x="0" y="0"/>
+                      <a:ext cx="2973325" cy="2371250"/>
+                    </a:xfrm>
+                    <a:prstGeom prst="rect">
+                      <a:avLst/>
+                    </a:prstGeom>
+                  </pic:spPr>
+                </pic:pic>
+              </a:graphicData>
+            </a:graphic>
+          </wp:inline>
+        </w:drawing>
+      </w:r>
+    </w:p>
+    <w:p>
+      <w:pPr>
+        <w:ind w:left="360"/>
+      </w:pPr>
+    </w:p>
+    <w:p>
+      <w:r>
+        <w:t xml:space="preserve">For each test case, select </w:t>
+      </w:r>
+      <w:r>
+        <w:t xml:space="preserve">a </w:t>
+      </w:r>
+      <w:r>
+        <w:t xml:space="preserve">box </w:t>
+      </w:r>
+      <w:r>
+        <w:t>that optimizes the</w:t>
+      </w:r>
+      <w:r>
+        <w:t xml:space="preserve"> QR label</w:t>
+      </w:r>
+      <w:r>
+        <w:t xml:space="preserve"> in the window</w:t>
+      </w:r>
+      <w:r>
+        <w:t>.</w:t>
       </w:r>
     </w:p>
     <w:p>
@@ -7948,21 +8639,19 @@
         <w:rPr>
           <w:rFonts w:ascii="Times New Roman" w:hAnsi="Times New Roman"/>
         </w:rPr>
-        <w:t xml:space="preserve">Initiate the </w:t>
-      </w:r>
-      <w:proofErr w:type="spellStart"/>
+        <w:t xml:space="preserve">Using the </w:t>
+      </w:r>
       <w:r>
         <w:rPr>
           <w:rFonts w:ascii="Times New Roman" w:hAnsi="Times New Roman"/>
         </w:rPr>
-        <w:t>qr</w:t>
-      </w:r>
-      <w:proofErr w:type="spellEnd"/>
+        <w:t xml:space="preserve">displayed </w:t>
+      </w:r>
       <w:r>
         <w:rPr>
           <w:rFonts w:ascii="Times New Roman" w:hAnsi="Times New Roman"/>
         </w:rPr>
-        <w:t xml:space="preserve"> scanner python app from the console.</w:t>
+        <w:t>camera image, center the QR tag’s image in the center of the image.</w:t>
       </w:r>
     </w:p>
     <w:p>
@@ -7980,19 +8669,25 @@
         <w:rPr>
           <w:rFonts w:ascii="Times New Roman" w:hAnsi="Times New Roman"/>
         </w:rPr>
-        <w:t xml:space="preserve">Using the </w:t>
+        <w:t xml:space="preserve">If the QR label can be decoded, the </w:t>
       </w:r>
       <w:r>
         <w:rPr>
           <w:rFonts w:ascii="Times New Roman" w:hAnsi="Times New Roman"/>
         </w:rPr>
-        <w:t xml:space="preserve">displayed </w:t>
+        <w:t>JSON text</w:t>
       </w:r>
       <w:r>
         <w:rPr>
           <w:rFonts w:ascii="Times New Roman" w:hAnsi="Times New Roman"/>
         </w:rPr>
-        <w:t>camera image, center the QR tag’s image in the center of the image.</w:t>
+        <w:t xml:space="preserve"> will be displayed</w:t>
+      </w:r>
+      <w:r>
+        <w:rPr>
+          <w:rFonts w:ascii="Times New Roman" w:hAnsi="Times New Roman"/>
+        </w:rPr>
+        <w:t>.</w:t>
       </w:r>
     </w:p>
     <w:p>
@@ -8010,19 +8705,19 @@
         <w:rPr>
           <w:rFonts w:ascii="Times New Roman" w:hAnsi="Times New Roman"/>
         </w:rPr>
-        <w:t xml:space="preserve">If the QR label can be decoded, the </w:t>
+        <w:t xml:space="preserve">Once the image is centered, wait at most </w:t>
       </w:r>
       <w:r>
         <w:rPr>
           <w:rFonts w:ascii="Times New Roman" w:hAnsi="Times New Roman"/>
         </w:rPr>
-        <w:t>output will be displayed on the terminal</w:t>
+        <w:t>1</w:t>
       </w:r>
       <w:r>
         <w:rPr>
           <w:rFonts w:ascii="Times New Roman" w:hAnsi="Times New Roman"/>
         </w:rPr>
-        <w:t>.</w:t>
+        <w:t>0 seconds for the web site to decode the QR label.</w:t>
       </w:r>
     </w:p>
     <w:p>
@@ -8040,7 +8735,19 @@
         <w:rPr>
           <w:rFonts w:ascii="Times New Roman" w:hAnsi="Times New Roman"/>
         </w:rPr>
-        <w:t>Once the image is centered, wait at most 30 seconds for the web site to decode the QR label.</w:t>
+        <w:t xml:space="preserve">If the QR label was decoded within </w:t>
+      </w:r>
+      <w:r>
+        <w:rPr>
+          <w:rFonts w:ascii="Times New Roman" w:hAnsi="Times New Roman"/>
+        </w:rPr>
+        <w:t>1</w:t>
+      </w:r>
+      <w:r>
+        <w:rPr>
+          <w:rFonts w:ascii="Times New Roman" w:hAnsi="Times New Roman"/>
+        </w:rPr>
+        <w:t>0 seconds, then the test case passed, else the test case failed.</w:t>
       </w:r>
     </w:p>
     <w:p>
@@ -8058,24 +8765,6 @@
         <w:rPr>
           <w:rFonts w:ascii="Times New Roman" w:hAnsi="Times New Roman"/>
         </w:rPr>
-        <w:t>If the QR label was decoded within 30 seconds, then the test case passed, else the test case failed.</w:t>
-      </w:r>
-    </w:p>
-    <w:p>
-      <w:pPr>
-        <w:pStyle w:val="ListParagraph"/>
-        <w:numPr>
-          <w:ilvl w:val="0"/>
-          <w:numId w:val="18"/>
-        </w:numPr>
-        <w:rPr>
-          <w:rFonts w:ascii="Times New Roman" w:hAnsi="Times New Roman"/>
-        </w:rPr>
-      </w:pPr>
-      <w:r>
-        <w:rPr>
-          <w:rFonts w:ascii="Times New Roman" w:hAnsi="Times New Roman"/>
-        </w:rPr>
         <w:t>Record the pass/fail status of each test case.</w:t>
       </w:r>
     </w:p>
@@ -8098,7 +8787,7 @@
       <w:pPr>
         <w:pStyle w:val="Heading1"/>
       </w:pPr>
-      <w:bookmarkStart w:id="21" w:name="_Toc78370141"/>
+      <w:bookmarkStart w:id="21" w:name="_Toc78377559"/>
       <w:r>
         <w:lastRenderedPageBreak/>
         <w:t>Test Results</w:t>
@@ -8109,7 +8798,7 @@
       <w:pPr>
         <w:pStyle w:val="Heading2"/>
       </w:pPr>
-      <w:bookmarkStart w:id="22" w:name="_Toc78370142"/>
+      <w:bookmarkStart w:id="22" w:name="_Toc78377560"/>
       <w:r>
         <w:t>Vetscan</w:t>
       </w:r>
@@ -8149,7 +8838,7 @@
       <w:r>
         <w:t xml:space="preserve">Web page: </w:t>
       </w:r>
-      <w:hyperlink r:id="rId13" w:history="1">
+      <w:hyperlink r:id="rId16" w:history="1">
         <w:r>
           <w:rPr>
             <w:rStyle w:val="Hyperlink"/>
@@ -12544,7 +13233,7 @@
         <w:lastRenderedPageBreak/>
         <w:t xml:space="preserve"> </w:t>
       </w:r>
-      <w:bookmarkStart w:id="24" w:name="_Toc78370143"/>
+      <w:bookmarkStart w:id="24" w:name="_Toc78377561"/>
       <w:r>
         <w:t>Galaxy</w:t>
       </w:r>
@@ -17321,7 +18010,7 @@
       <w:pPr>
         <w:pStyle w:val="Heading2"/>
       </w:pPr>
-      <w:bookmarkStart w:id="25" w:name="_Toc78370144"/>
+      <w:bookmarkStart w:id="25" w:name="_Toc78377562"/>
       <w:r>
         <w:t>Laptop</w:t>
       </w:r>
@@ -21644,7 +22333,7 @@
       <w:r>
         <w:br w:type="page"/>
       </w:r>
-      <w:bookmarkStart w:id="26" w:name="_Toc78370145"/>
+      <w:bookmarkStart w:id="26" w:name="_Toc78377563"/>
       <w:r>
         <w:lastRenderedPageBreak/>
         <w:t>Laptop Python App</w:t>
@@ -25937,7 +26626,7 @@
       <w:pPr>
         <w:pStyle w:val="Heading2"/>
       </w:pPr>
-      <w:bookmarkStart w:id="27" w:name="_Toc78370146"/>
+      <w:bookmarkStart w:id="27" w:name="_Toc78377564"/>
       <w:r>
         <w:lastRenderedPageBreak/>
         <w:t>Vetscan Hub Mockup</w:t>
@@ -30696,7 +31385,7 @@
         <w:pStyle w:val="Heading1"/>
       </w:pPr>
       <w:bookmarkStart w:id="28" w:name="_Toc77677312"/>
-      <w:bookmarkStart w:id="29" w:name="_Toc78370147"/>
+      <w:bookmarkStart w:id="29" w:name="_Toc78377565"/>
       <w:r>
         <w:t>Conclusions</w:t>
       </w:r>
@@ -30729,92 +31418,560 @@
     <w:p/>
     <w:p>
       <w:r>
-        <w:t xml:space="preserve">The current version of the Vetscan’s camera limits it to reading </w:t>
-      </w:r>
-      <w:r>
-        <w:t>2</w:t>
-      </w:r>
-      <w:r>
-        <w:t xml:space="preserve">0mm x </w:t>
-      </w:r>
-      <w:r>
-        <w:t>2</w:t>
-      </w:r>
-      <w:r>
-        <w:t xml:space="preserve">0mm QR labels that have </w:t>
-      </w:r>
-      <w:r>
-        <w:t>about 382</w:t>
-      </w:r>
-      <w:r>
-        <w:t xml:space="preserve"> characters using Version 1</w:t>
-      </w:r>
-      <w:r>
-        <w:t>2</w:t>
-      </w:r>
-      <w:r>
-        <w:t xml:space="preserve"> encoding.</w:t>
+        <w:t>On the Vetscan, t</w:t>
+      </w:r>
+      <w:r>
+        <w:t xml:space="preserve">he Python app was </w:t>
+      </w:r>
+      <w:r>
+        <w:t>much</w:t>
+      </w:r>
+      <w:r>
+        <w:t xml:space="preserve"> better at decoding the </w:t>
+      </w:r>
+      <w:proofErr w:type="spellStart"/>
+      <w:r>
+        <w:t>lables</w:t>
+      </w:r>
+      <w:proofErr w:type="spellEnd"/>
+      <w:r>
+        <w:t xml:space="preserve"> then the web</w:t>
+      </w:r>
+      <w:r>
+        <w:t xml:space="preserve"> app</w:t>
+      </w:r>
+      <w:r>
+        <w:t xml:space="preserve"> was</w:t>
+      </w:r>
+      <w:r>
+        <w:t>.</w:t>
       </w:r>
     </w:p>
     <w:p/>
     <w:p>
       <w:r>
-        <w:t xml:space="preserve">The current version of the Vetscan’s camera limits it to reading 50mm x 50mm QR labels that have </w:t>
-      </w:r>
-      <w:r>
-        <w:t>about 3183</w:t>
-      </w:r>
-      <w:r>
-        <w:t xml:space="preserve"> characters using Version </w:t>
-      </w:r>
-      <w:r>
-        <w:t>39</w:t>
-      </w:r>
-      <w:r>
-        <w:t xml:space="preserve"> encoding.</w:t>
+        <w:t>Below is a comparison of the test results for each test configuration.</w:t>
       </w:r>
     </w:p>
     <w:p/>
-    <w:p>
-      <w:r>
-        <w:t>The Vetscan’s camera focal length of the camera is so far from the lens that the high density, 10mm x 10mm QR labels can’t be read. At about 1 inch from the camera, the image is very small.</w:t>
-      </w:r>
-    </w:p>
-    <w:p/>
-    <w:p>
-      <w:r>
-        <w:t>On the Vetscan, t</w:t>
-      </w:r>
-      <w:r>
-        <w:t xml:space="preserve">he Python app was </w:t>
-      </w:r>
-      <w:r>
-        <w:t>much</w:t>
-      </w:r>
-      <w:r>
-        <w:t xml:space="preserve"> better at decoding the </w:t>
-      </w:r>
-      <w:proofErr w:type="spellStart"/>
-      <w:r>
-        <w:t>lables</w:t>
-      </w:r>
-      <w:proofErr w:type="spellEnd"/>
-      <w:r>
-        <w:t xml:space="preserve"> then the web</w:t>
-      </w:r>
-      <w:r>
-        <w:t xml:space="preserve"> app</w:t>
-      </w:r>
-      <w:bookmarkStart w:id="30" w:name="_GoBack"/>
-      <w:bookmarkEnd w:id="30"/>
-      <w:r>
-        <w:t xml:space="preserve"> was</w:t>
-      </w:r>
-      <w:r>
-        <w:t>.</w:t>
-      </w:r>
-    </w:p>
-    <w:p/>
+    <w:tbl>
+      <w:tblPr>
+        <w:tblW w:w="10345" w:type="dxa"/>
+        <w:tblBorders>
+          <w:top w:val="single" w:sz="4" w:space="0" w:color="auto"/>
+          <w:left w:val="single" w:sz="4" w:space="0" w:color="auto"/>
+          <w:bottom w:val="single" w:sz="4" w:space="0" w:color="auto"/>
+          <w:right w:val="single" w:sz="4" w:space="0" w:color="auto"/>
+          <w:insideH w:val="single" w:sz="4" w:space="0" w:color="auto"/>
+          <w:insideV w:val="single" w:sz="4" w:space="0" w:color="auto"/>
+        </w:tblBorders>
+        <w:tblLook w:val="04A0" w:firstRow="1" w:lastRow="0" w:firstColumn="1" w:lastColumn="0" w:noHBand="0" w:noVBand="1"/>
+      </w:tblPr>
+      <w:tblGrid>
+        <w:gridCol w:w="3806"/>
+        <w:gridCol w:w="2219"/>
+        <w:gridCol w:w="2250"/>
+        <w:gridCol w:w="2070"/>
+      </w:tblGrid>
+      <w:tr>
+        <w:tc>
+          <w:tcPr>
+            <w:tcW w:w="3806" w:type="dxa"/>
+            <w:vMerge w:val="restart"/>
+            <w:tcBorders>
+              <w:top w:val="single" w:sz="4" w:space="0" w:color="auto"/>
+              <w:left w:val="single" w:sz="4" w:space="0" w:color="auto"/>
+              <w:right w:val="single" w:sz="4" w:space="0" w:color="auto"/>
+            </w:tcBorders>
+            <w:shd w:val="clear" w:color="auto" w:fill="D9E2F3" w:themeFill="accent1" w:themeFillTint="33"/>
+          </w:tcPr>
+          <w:p>
+            <w:pPr>
+              <w:rPr>
+                <w:b/>
+                <w:bCs/>
+                <w:sz w:val="24"/>
+                <w:szCs w:val="24"/>
+                <w:lang w:eastAsia="x-none"/>
+              </w:rPr>
+            </w:pPr>
+            <w:r>
+              <w:rPr>
+                <w:b/>
+                <w:bCs/>
+                <w:sz w:val="24"/>
+                <w:szCs w:val="24"/>
+                <w:lang w:eastAsia="x-none"/>
+              </w:rPr>
+              <w:t>Test Configuration</w:t>
+            </w:r>
+          </w:p>
+        </w:tc>
+        <w:tc>
+          <w:tcPr>
+            <w:tcW w:w="6539" w:type="dxa"/>
+            <w:gridSpan w:val="3"/>
+            <w:tcBorders>
+              <w:top w:val="single" w:sz="4" w:space="0" w:color="auto"/>
+              <w:left w:val="single" w:sz="4" w:space="0" w:color="auto"/>
+              <w:right w:val="single" w:sz="4" w:space="0" w:color="auto"/>
+            </w:tcBorders>
+            <w:shd w:val="clear" w:color="auto" w:fill="D9E2F3" w:themeFill="accent1" w:themeFillTint="33"/>
+          </w:tcPr>
+          <w:p>
+            <w:pPr>
+              <w:jc w:val="center"/>
+              <w:rPr>
+                <w:b/>
+                <w:bCs/>
+                <w:sz w:val="24"/>
+                <w:szCs w:val="24"/>
+                <w:lang w:eastAsia="x-none"/>
+              </w:rPr>
+            </w:pPr>
+            <w:r>
+              <w:rPr>
+                <w:b/>
+                <w:bCs/>
+                <w:sz w:val="24"/>
+                <w:szCs w:val="24"/>
+                <w:lang w:eastAsia="x-none"/>
+              </w:rPr>
+              <w:t>Max Data with JSON text</w:t>
+            </w:r>
+          </w:p>
+        </w:tc>
+      </w:tr>
+      <w:tr>
+        <w:tc>
+          <w:tcPr>
+            <w:tcW w:w="3806" w:type="dxa"/>
+            <w:vMerge/>
+            <w:tcBorders>
+              <w:left w:val="single" w:sz="4" w:space="0" w:color="auto"/>
+              <w:bottom w:val="single" w:sz="4" w:space="0" w:color="auto"/>
+              <w:right w:val="single" w:sz="4" w:space="0" w:color="auto"/>
+            </w:tcBorders>
+            <w:shd w:val="clear" w:color="auto" w:fill="D9E2F3" w:themeFill="accent1" w:themeFillTint="33"/>
+          </w:tcPr>
+          <w:p>
+            <w:pPr>
+              <w:rPr>
+                <w:sz w:val="24"/>
+                <w:szCs w:val="24"/>
+              </w:rPr>
+            </w:pPr>
+          </w:p>
+        </w:tc>
+        <w:tc>
+          <w:tcPr>
+            <w:tcW w:w="2219" w:type="dxa"/>
+            <w:tcBorders>
+              <w:left w:val="single" w:sz="4" w:space="0" w:color="auto"/>
+              <w:bottom w:val="single" w:sz="4" w:space="0" w:color="auto"/>
+            </w:tcBorders>
+            <w:shd w:val="clear" w:color="auto" w:fill="D9E2F3" w:themeFill="accent1" w:themeFillTint="33"/>
+          </w:tcPr>
+          <w:p>
+            <w:pPr>
+              <w:rPr>
+                <w:b/>
+                <w:bCs/>
+                <w:sz w:val="24"/>
+                <w:szCs w:val="24"/>
+                <w:lang w:eastAsia="x-none"/>
+              </w:rPr>
+            </w:pPr>
+            <w:r>
+              <w:rPr>
+                <w:b/>
+                <w:bCs/>
+                <w:sz w:val="24"/>
+                <w:szCs w:val="24"/>
+                <w:lang w:eastAsia="x-none"/>
+              </w:rPr>
+              <w:t>10 x 10 mm</w:t>
+            </w:r>
+          </w:p>
+        </w:tc>
+        <w:tc>
+          <w:tcPr>
+            <w:tcW w:w="2250" w:type="dxa"/>
+            <w:tcBorders>
+              <w:bottom w:val="single" w:sz="4" w:space="0" w:color="auto"/>
+            </w:tcBorders>
+            <w:shd w:val="clear" w:color="auto" w:fill="D9E2F3" w:themeFill="accent1" w:themeFillTint="33"/>
+          </w:tcPr>
+          <w:p>
+            <w:pPr>
+              <w:rPr>
+                <w:b/>
+                <w:bCs/>
+                <w:sz w:val="24"/>
+                <w:szCs w:val="24"/>
+                <w:lang w:eastAsia="x-none"/>
+              </w:rPr>
+            </w:pPr>
+            <w:r>
+              <w:rPr>
+                <w:b/>
+                <w:bCs/>
+                <w:sz w:val="24"/>
+                <w:szCs w:val="24"/>
+                <w:lang w:eastAsia="x-none"/>
+              </w:rPr>
+              <w:t>20 x 20 mm</w:t>
+            </w:r>
+          </w:p>
+        </w:tc>
+        <w:tc>
+          <w:tcPr>
+            <w:tcW w:w="2070" w:type="dxa"/>
+            <w:tcBorders>
+              <w:bottom w:val="single" w:sz="4" w:space="0" w:color="auto"/>
+              <w:right w:val="single" w:sz="4" w:space="0" w:color="auto"/>
+            </w:tcBorders>
+            <w:shd w:val="clear" w:color="auto" w:fill="D9E2F3" w:themeFill="accent1" w:themeFillTint="33"/>
+          </w:tcPr>
+          <w:p>
+            <w:pPr>
+              <w:rPr>
+                <w:b/>
+                <w:bCs/>
+                <w:sz w:val="24"/>
+                <w:szCs w:val="24"/>
+                <w:lang w:eastAsia="x-none"/>
+              </w:rPr>
+            </w:pPr>
+            <w:r>
+              <w:rPr>
+                <w:b/>
+                <w:bCs/>
+                <w:sz w:val="24"/>
+                <w:szCs w:val="24"/>
+                <w:lang w:eastAsia="x-none"/>
+              </w:rPr>
+              <w:t>50 x 50 mm</w:t>
+            </w:r>
+          </w:p>
+        </w:tc>
+      </w:tr>
+      <w:tr>
+        <w:tc>
+          <w:tcPr>
+            <w:tcW w:w="3806" w:type="dxa"/>
+            <w:tcBorders>
+              <w:top w:val="single" w:sz="4" w:space="0" w:color="auto"/>
+            </w:tcBorders>
+            <w:shd w:val="clear" w:color="auto" w:fill="auto"/>
+          </w:tcPr>
+          <w:p>
+            <w:pPr>
+              <w:rPr>
+                <w:sz w:val="24"/>
+                <w:szCs w:val="24"/>
+              </w:rPr>
+            </w:pPr>
+            <w:r>
+              <w:rPr>
+                <w:sz w:val="24"/>
+                <w:szCs w:val="24"/>
+              </w:rPr>
+              <w:t>Vetscan Hub Mockup Web App</w:t>
+            </w:r>
+          </w:p>
+        </w:tc>
+        <w:tc>
+          <w:tcPr>
+            <w:tcW w:w="2219" w:type="dxa"/>
+            <w:tcBorders>
+              <w:top w:val="single" w:sz="4" w:space="0" w:color="auto"/>
+            </w:tcBorders>
+            <w:shd w:val="clear" w:color="auto" w:fill="auto"/>
+          </w:tcPr>
+          <w:p>
+            <w:pPr>
+              <w:rPr>
+                <w:sz w:val="24"/>
+                <w:szCs w:val="24"/>
+              </w:rPr>
+            </w:pPr>
+            <w:r>
+              <w:rPr>
+                <w:sz w:val="24"/>
+                <w:szCs w:val="24"/>
+              </w:rPr>
+              <w:t>0</w:t>
+            </w:r>
+          </w:p>
+        </w:tc>
+        <w:tc>
+          <w:tcPr>
+            <w:tcW w:w="2250" w:type="dxa"/>
+            <w:tcBorders>
+              <w:top w:val="single" w:sz="4" w:space="0" w:color="auto"/>
+            </w:tcBorders>
+            <w:shd w:val="clear" w:color="auto" w:fill="auto"/>
+          </w:tcPr>
+          <w:p>
+            <w:r>
+              <w:t>382</w:t>
+            </w:r>
+          </w:p>
+        </w:tc>
+        <w:tc>
+          <w:tcPr>
+            <w:tcW w:w="2070" w:type="dxa"/>
+            <w:tcBorders>
+              <w:top w:val="single" w:sz="4" w:space="0" w:color="auto"/>
+            </w:tcBorders>
+            <w:shd w:val="clear" w:color="auto" w:fill="auto"/>
+          </w:tcPr>
+          <w:p>
+            <w:r>
+              <w:t>491</w:t>
+            </w:r>
+          </w:p>
+        </w:tc>
+      </w:tr>
+      <w:tr>
+        <w:tc>
+          <w:tcPr>
+            <w:tcW w:w="3806" w:type="dxa"/>
+            <w:shd w:val="clear" w:color="auto" w:fill="auto"/>
+          </w:tcPr>
+          <w:p>
+            <w:pPr>
+              <w:rPr>
+                <w:sz w:val="24"/>
+                <w:szCs w:val="24"/>
+              </w:rPr>
+            </w:pPr>
+            <w:r>
+              <w:rPr>
+                <w:sz w:val="24"/>
+                <w:szCs w:val="24"/>
+              </w:rPr>
+              <w:t>Galaxy S10 Cell Phone</w:t>
+            </w:r>
+          </w:p>
+        </w:tc>
+        <w:tc>
+          <w:tcPr>
+            <w:tcW w:w="2219" w:type="dxa"/>
+            <w:shd w:val="clear" w:color="auto" w:fill="auto"/>
+          </w:tcPr>
+          <w:p>
+            <w:r>
+              <w:t>491</w:t>
+            </w:r>
+          </w:p>
+        </w:tc>
+        <w:tc>
+          <w:tcPr>
+            <w:tcW w:w="2250" w:type="dxa"/>
+            <w:shd w:val="clear" w:color="auto" w:fill="auto"/>
+          </w:tcPr>
+          <w:p>
+            <w:r>
+              <w:t>1803</w:t>
+            </w:r>
+          </w:p>
+        </w:tc>
+        <w:tc>
+          <w:tcPr>
+            <w:tcW w:w="2070" w:type="dxa"/>
+            <w:shd w:val="clear" w:color="auto" w:fill="auto"/>
+          </w:tcPr>
+          <w:p>
+            <w:r>
+              <w:t>1289</w:t>
+            </w:r>
+          </w:p>
+        </w:tc>
+      </w:tr>
+      <w:tr>
+        <w:tc>
+          <w:tcPr>
+            <w:tcW w:w="3806" w:type="dxa"/>
+            <w:shd w:val="clear" w:color="auto" w:fill="auto"/>
+          </w:tcPr>
+          <w:p>
+            <w:pPr>
+              <w:rPr>
+                <w:sz w:val="24"/>
+                <w:szCs w:val="24"/>
+              </w:rPr>
+            </w:pPr>
+            <w:r>
+              <w:rPr>
+                <w:sz w:val="24"/>
+                <w:szCs w:val="24"/>
+              </w:rPr>
+              <w:t>Laptop Web App</w:t>
+            </w:r>
+          </w:p>
+        </w:tc>
+        <w:tc>
+          <w:tcPr>
+            <w:tcW w:w="2219" w:type="dxa"/>
+            <w:shd w:val="clear" w:color="auto" w:fill="auto"/>
+          </w:tcPr>
+          <w:p>
+            <w:r>
+              <w:t>0</w:t>
+            </w:r>
+          </w:p>
+        </w:tc>
+        <w:tc>
+          <w:tcPr>
+            <w:tcW w:w="2250" w:type="dxa"/>
+            <w:shd w:val="clear" w:color="auto" w:fill="auto"/>
+          </w:tcPr>
+          <w:p>
+            <w:r>
+              <w:t>228</w:t>
+            </w:r>
+          </w:p>
+        </w:tc>
+        <w:tc>
+          <w:tcPr>
+            <w:tcW w:w="2070" w:type="dxa"/>
+            <w:shd w:val="clear" w:color="auto" w:fill="auto"/>
+          </w:tcPr>
+          <w:p>
+            <w:r>
+              <w:t>619</w:t>
+            </w:r>
+          </w:p>
+        </w:tc>
+      </w:tr>
+      <w:tr>
+        <w:tc>
+          <w:tcPr>
+            <w:tcW w:w="3806" w:type="dxa"/>
+            <w:shd w:val="clear" w:color="auto" w:fill="auto"/>
+          </w:tcPr>
+          <w:p>
+            <w:pPr>
+              <w:rPr>
+                <w:sz w:val="24"/>
+                <w:szCs w:val="24"/>
+              </w:rPr>
+            </w:pPr>
+            <w:r>
+              <w:rPr>
+                <w:sz w:val="24"/>
+                <w:szCs w:val="24"/>
+              </w:rPr>
+              <w:t>Laptop Python A</w:t>
+            </w:r>
+            <w:r>
+              <w:rPr>
+                <w:sz w:val="24"/>
+                <w:szCs w:val="24"/>
+              </w:rPr>
+              <w:t>pp</w:t>
+            </w:r>
+          </w:p>
+        </w:tc>
+        <w:tc>
+          <w:tcPr>
+            <w:tcW w:w="2219" w:type="dxa"/>
+            <w:shd w:val="clear" w:color="auto" w:fill="auto"/>
+          </w:tcPr>
+          <w:p>
+            <w:r>
+              <w:t>0</w:t>
+            </w:r>
+          </w:p>
+        </w:tc>
+        <w:tc>
+          <w:tcPr>
+            <w:tcW w:w="2250" w:type="dxa"/>
+            <w:shd w:val="clear" w:color="auto" w:fill="auto"/>
+          </w:tcPr>
+          <w:p>
+            <w:r>
+              <w:t>144</w:t>
+            </w:r>
+          </w:p>
+        </w:tc>
+        <w:tc>
+          <w:tcPr>
+            <w:tcW w:w="2070" w:type="dxa"/>
+            <w:shd w:val="clear" w:color="auto" w:fill="auto"/>
+          </w:tcPr>
+          <w:p>
+            <w:r>
+              <w:t>1415</w:t>
+            </w:r>
+          </w:p>
+        </w:tc>
+      </w:tr>
+      <w:tr>
+        <w:tc>
+          <w:tcPr>
+            <w:tcW w:w="3806" w:type="dxa"/>
+            <w:shd w:val="clear" w:color="auto" w:fill="auto"/>
+          </w:tcPr>
+          <w:p>
+            <w:pPr>
+              <w:rPr>
+                <w:sz w:val="24"/>
+                <w:szCs w:val="24"/>
+              </w:rPr>
+            </w:pPr>
+            <w:r>
+              <w:rPr>
+                <w:sz w:val="24"/>
+                <w:szCs w:val="24"/>
+              </w:rPr>
+              <w:t>Vetscan Hub Mockup Python App</w:t>
+            </w:r>
+          </w:p>
+        </w:tc>
+        <w:tc>
+          <w:tcPr>
+            <w:tcW w:w="2219" w:type="dxa"/>
+            <w:shd w:val="clear" w:color="auto" w:fill="auto"/>
+          </w:tcPr>
+          <w:p>
+            <w:r>
+              <w:t>0</w:t>
+            </w:r>
+          </w:p>
+        </w:tc>
+        <w:tc>
+          <w:tcPr>
+            <w:tcW w:w="2250" w:type="dxa"/>
+            <w:shd w:val="clear" w:color="auto" w:fill="auto"/>
+          </w:tcPr>
+          <w:p>
+            <w:pPr>
+              <w:rPr>
+                <w:sz w:val="24"/>
+                <w:szCs w:val="24"/>
+              </w:rPr>
+            </w:pPr>
+            <w:r>
+              <w:t>382</w:t>
+            </w:r>
+          </w:p>
+        </w:tc>
+        <w:tc>
+          <w:tcPr>
+            <w:tcW w:w="2070" w:type="dxa"/>
+            <w:shd w:val="clear" w:color="auto" w:fill="auto"/>
+          </w:tcPr>
+          <w:p>
+            <w:r>
+              <w:t>3183</w:t>
+            </w:r>
+          </w:p>
+        </w:tc>
+      </w:tr>
+    </w:tbl>
     <w:p>
       <w:r>
         <w:br w:type="page"/>
@@ -30832,13 +31989,15 @@
           <w:szCs w:val="28"/>
         </w:rPr>
       </w:pPr>
+      <w:bookmarkStart w:id="30" w:name="_GoBack"/>
+      <w:bookmarkEnd w:id="30"/>
     </w:p>
     <w:p>
       <w:pPr>
         <w:pStyle w:val="Heading1"/>
       </w:pPr>
       <w:bookmarkStart w:id="31" w:name="_Toc77677313"/>
-      <w:bookmarkStart w:id="32" w:name="_Toc78370148"/>
+      <w:bookmarkStart w:id="32" w:name="_Toc78377566"/>
       <w:r>
         <w:t>Revision</w:t>
       </w:r>
@@ -31462,7 +32621,12 @@
           </w:tcPr>
           <w:p>
             <w:r>
-              <w:t xml:space="preserve">Condensed tables for each device. </w:t>
+              <w:t>Condensed tables for each device.</w:t>
+            </w:r>
+          </w:p>
+          <w:p>
+            <w:r>
+              <w:t>5 Conclusions - Put the results into a table to make it easier to compare the text configurations.</w:t>
             </w:r>
           </w:p>
         </w:tc>
@@ -31483,7 +32647,7 @@
     </w:p>
     <w:p/>
     <w:sectPr>
-      <w:headerReference w:type="default" r:id="rId14"/>
+      <w:headerReference w:type="default" r:id="rId17"/>
       <w:pgSz w:w="12240" w:h="15840" w:code="1"/>
       <w:pgMar w:top="720" w:right="720" w:bottom="720" w:left="720" w:header="720" w:footer="720" w:gutter="0"/>
       <w:cols w:space="720"/>
@@ -31663,7 +32827,7 @@
       <w:rPr>
         <w:rStyle w:val="PageNumber"/>
       </w:rPr>
-      <w:t>2</w:t>
+      <w:t>3</w:t>
     </w:r>
     <w:r>
       <w:rPr>
@@ -31711,7 +32875,19 @@
       <w:rPr>
         <w:rStyle w:val="PageNumber"/>
       </w:rPr>
-      <w:t>Date: 15 JUL 2021</w:t>
+      <w:t xml:space="preserve">Date: </w:t>
+    </w:r>
+    <w:r>
+      <w:rPr>
+        <w:rStyle w:val="PageNumber"/>
+      </w:rPr>
+      <w:t>28</w:t>
+    </w:r>
+    <w:r>
+      <w:rPr>
+        <w:rStyle w:val="PageNumber"/>
+      </w:rPr>
+      <w:t xml:space="preserve"> JUL 2021</w:t>
     </w:r>
   </w:p>
   <w:p>
@@ -31840,7 +33016,7 @@
   <w:abstractNum w:abstractNumId="1" w15:restartNumberingAfterBreak="0">
     <w:nsid w:val="084E4B47"/>
     <w:multiLevelType w:val="hybridMultilevel"/>
-    <w:tmpl w:val="DA56C452"/>
+    <w:tmpl w:val="21E4AF8C"/>
     <w:lvl w:ilvl="0" w:tplc="04090011">
       <w:start w:val="1"/>
       <w:numFmt w:val="decimal"/>
@@ -31853,14 +33029,17 @@
         <w:rFonts w:hint="default"/>
       </w:rPr>
     </w:lvl>
-    <w:lvl w:ilvl="1" w:tplc="04090019" w:tentative="1">
+    <w:lvl w:ilvl="1" w:tplc="04090001">
       <w:start w:val="1"/>
-      <w:numFmt w:val="lowerLetter"/>
-      <w:lvlText w:val="%2."/>
+      <w:numFmt w:val="bullet"/>
+      <w:lvlText w:val=""/>
       <w:lvlJc w:val="left"/>
       <w:pPr>
         <w:ind w:left="1440" w:hanging="360"/>
       </w:pPr>
+      <w:rPr>
+        <w:rFonts w:ascii="Symbol" w:hAnsi="Symbol" w:hint="default"/>
+      </w:rPr>
     </w:lvl>
     <w:lvl w:ilvl="2" w:tplc="0409001B" w:tentative="1">
       <w:start w:val="1"/>
@@ -32417,9 +33596,9 @@
     </w:lvl>
   </w:abstractNum>
   <w:abstractNum w:abstractNumId="7" w15:restartNumberingAfterBreak="0">
-    <w:nsid w:val="43001E57"/>
+    <w:nsid w:val="38750DDF"/>
     <w:multiLevelType w:val="hybridMultilevel"/>
-    <w:tmpl w:val="68C60BE0"/>
+    <w:tmpl w:val="CBFC38B4"/>
     <w:lvl w:ilvl="0" w:tplc="04090001">
       <w:start w:val="1"/>
       <w:numFmt w:val="bullet"/>
@@ -32530,6 +33709,205 @@
     </w:lvl>
   </w:abstractNum>
   <w:abstractNum w:abstractNumId="8" w15:restartNumberingAfterBreak="0">
+    <w:nsid w:val="3B783232"/>
+    <w:multiLevelType w:val="hybridMultilevel"/>
+    <w:tmpl w:val="AD263EBC"/>
+    <w:lvl w:ilvl="0" w:tplc="04090011">
+      <w:start w:val="1"/>
+      <w:numFmt w:val="decimal"/>
+      <w:lvlText w:val="%1)"/>
+      <w:lvlJc w:val="left"/>
+      <w:pPr>
+        <w:ind w:left="720" w:hanging="360"/>
+      </w:pPr>
+    </w:lvl>
+    <w:lvl w:ilvl="1" w:tplc="04090019" w:tentative="1">
+      <w:start w:val="1"/>
+      <w:numFmt w:val="lowerLetter"/>
+      <w:lvlText w:val="%2."/>
+      <w:lvlJc w:val="left"/>
+      <w:pPr>
+        <w:ind w:left="1440" w:hanging="360"/>
+      </w:pPr>
+    </w:lvl>
+    <w:lvl w:ilvl="2" w:tplc="0409001B" w:tentative="1">
+      <w:start w:val="1"/>
+      <w:numFmt w:val="lowerRoman"/>
+      <w:lvlText w:val="%3."/>
+      <w:lvlJc w:val="right"/>
+      <w:pPr>
+        <w:ind w:left="2160" w:hanging="180"/>
+      </w:pPr>
+    </w:lvl>
+    <w:lvl w:ilvl="3" w:tplc="0409000F" w:tentative="1">
+      <w:start w:val="1"/>
+      <w:numFmt w:val="decimal"/>
+      <w:lvlText w:val="%4."/>
+      <w:lvlJc w:val="left"/>
+      <w:pPr>
+        <w:ind w:left="2880" w:hanging="360"/>
+      </w:pPr>
+    </w:lvl>
+    <w:lvl w:ilvl="4" w:tplc="04090019" w:tentative="1">
+      <w:start w:val="1"/>
+      <w:numFmt w:val="lowerLetter"/>
+      <w:lvlText w:val="%5."/>
+      <w:lvlJc w:val="left"/>
+      <w:pPr>
+        <w:ind w:left="3600" w:hanging="360"/>
+      </w:pPr>
+    </w:lvl>
+    <w:lvl w:ilvl="5" w:tplc="0409001B" w:tentative="1">
+      <w:start w:val="1"/>
+      <w:numFmt w:val="lowerRoman"/>
+      <w:lvlText w:val="%6."/>
+      <w:lvlJc w:val="right"/>
+      <w:pPr>
+        <w:ind w:left="4320" w:hanging="180"/>
+      </w:pPr>
+    </w:lvl>
+    <w:lvl w:ilvl="6" w:tplc="0409000F" w:tentative="1">
+      <w:start w:val="1"/>
+      <w:numFmt w:val="decimal"/>
+      <w:lvlText w:val="%7."/>
+      <w:lvlJc w:val="left"/>
+      <w:pPr>
+        <w:ind w:left="5040" w:hanging="360"/>
+      </w:pPr>
+    </w:lvl>
+    <w:lvl w:ilvl="7" w:tplc="04090019" w:tentative="1">
+      <w:start w:val="1"/>
+      <w:numFmt w:val="lowerLetter"/>
+      <w:lvlText w:val="%8."/>
+      <w:lvlJc w:val="left"/>
+      <w:pPr>
+        <w:ind w:left="5760" w:hanging="360"/>
+      </w:pPr>
+    </w:lvl>
+    <w:lvl w:ilvl="8" w:tplc="0409001B" w:tentative="1">
+      <w:start w:val="1"/>
+      <w:numFmt w:val="lowerRoman"/>
+      <w:lvlText w:val="%9."/>
+      <w:lvlJc w:val="right"/>
+      <w:pPr>
+        <w:ind w:left="6480" w:hanging="180"/>
+      </w:pPr>
+    </w:lvl>
+  </w:abstractNum>
+  <w:abstractNum w:abstractNumId="9" w15:restartNumberingAfterBreak="0">
+    <w:nsid w:val="43001E57"/>
+    <w:multiLevelType w:val="hybridMultilevel"/>
+    <w:tmpl w:val="68C60BE0"/>
+    <w:lvl w:ilvl="0" w:tplc="04090001">
+      <w:start w:val="1"/>
+      <w:numFmt w:val="bullet"/>
+      <w:lvlText w:val=""/>
+      <w:lvlJc w:val="left"/>
+      <w:pPr>
+        <w:ind w:left="720" w:hanging="360"/>
+      </w:pPr>
+      <w:rPr>
+        <w:rFonts w:ascii="Symbol" w:hAnsi="Symbol" w:hint="default"/>
+      </w:rPr>
+    </w:lvl>
+    <w:lvl w:ilvl="1" w:tplc="04090003" w:tentative="1">
+      <w:start w:val="1"/>
+      <w:numFmt w:val="bullet"/>
+      <w:lvlText w:val="o"/>
+      <w:lvlJc w:val="left"/>
+      <w:pPr>
+        <w:ind w:left="1440" w:hanging="360"/>
+      </w:pPr>
+      <w:rPr>
+        <w:rFonts w:ascii="Courier New" w:hAnsi="Courier New" w:cs="Courier New" w:hint="default"/>
+      </w:rPr>
+    </w:lvl>
+    <w:lvl w:ilvl="2" w:tplc="04090005" w:tentative="1">
+      <w:start w:val="1"/>
+      <w:numFmt w:val="bullet"/>
+      <w:lvlText w:val=""/>
+      <w:lvlJc w:val="left"/>
+      <w:pPr>
+        <w:ind w:left="2160" w:hanging="360"/>
+      </w:pPr>
+      <w:rPr>
+        <w:rFonts w:ascii="Wingdings" w:hAnsi="Wingdings" w:hint="default"/>
+      </w:rPr>
+    </w:lvl>
+    <w:lvl w:ilvl="3" w:tplc="04090001" w:tentative="1">
+      <w:start w:val="1"/>
+      <w:numFmt w:val="bullet"/>
+      <w:lvlText w:val=""/>
+      <w:lvlJc w:val="left"/>
+      <w:pPr>
+        <w:ind w:left="2880" w:hanging="360"/>
+      </w:pPr>
+      <w:rPr>
+        <w:rFonts w:ascii="Symbol" w:hAnsi="Symbol" w:hint="default"/>
+      </w:rPr>
+    </w:lvl>
+    <w:lvl w:ilvl="4" w:tplc="04090003" w:tentative="1">
+      <w:start w:val="1"/>
+      <w:numFmt w:val="bullet"/>
+      <w:lvlText w:val="o"/>
+      <w:lvlJc w:val="left"/>
+      <w:pPr>
+        <w:ind w:left="3600" w:hanging="360"/>
+      </w:pPr>
+      <w:rPr>
+        <w:rFonts w:ascii="Courier New" w:hAnsi="Courier New" w:cs="Courier New" w:hint="default"/>
+      </w:rPr>
+    </w:lvl>
+    <w:lvl w:ilvl="5" w:tplc="04090005" w:tentative="1">
+      <w:start w:val="1"/>
+      <w:numFmt w:val="bullet"/>
+      <w:lvlText w:val=""/>
+      <w:lvlJc w:val="left"/>
+      <w:pPr>
+        <w:ind w:left="4320" w:hanging="360"/>
+      </w:pPr>
+      <w:rPr>
+        <w:rFonts w:ascii="Wingdings" w:hAnsi="Wingdings" w:hint="default"/>
+      </w:rPr>
+    </w:lvl>
+    <w:lvl w:ilvl="6" w:tplc="04090001" w:tentative="1">
+      <w:start w:val="1"/>
+      <w:numFmt w:val="bullet"/>
+      <w:lvlText w:val=""/>
+      <w:lvlJc w:val="left"/>
+      <w:pPr>
+        <w:ind w:left="5040" w:hanging="360"/>
+      </w:pPr>
+      <w:rPr>
+        <w:rFonts w:ascii="Symbol" w:hAnsi="Symbol" w:hint="default"/>
+      </w:rPr>
+    </w:lvl>
+    <w:lvl w:ilvl="7" w:tplc="04090003" w:tentative="1">
+      <w:start w:val="1"/>
+      <w:numFmt w:val="bullet"/>
+      <w:lvlText w:val="o"/>
+      <w:lvlJc w:val="left"/>
+      <w:pPr>
+        <w:ind w:left="5760" w:hanging="360"/>
+      </w:pPr>
+      <w:rPr>
+        <w:rFonts w:ascii="Courier New" w:hAnsi="Courier New" w:cs="Courier New" w:hint="default"/>
+      </w:rPr>
+    </w:lvl>
+    <w:lvl w:ilvl="8" w:tplc="04090005" w:tentative="1">
+      <w:start w:val="1"/>
+      <w:numFmt w:val="bullet"/>
+      <w:lvlText w:val=""/>
+      <w:lvlJc w:val="left"/>
+      <w:pPr>
+        <w:ind w:left="6480" w:hanging="360"/>
+      </w:pPr>
+      <w:rPr>
+        <w:rFonts w:ascii="Wingdings" w:hAnsi="Wingdings" w:hint="default"/>
+      </w:rPr>
+    </w:lvl>
+  </w:abstractNum>
+  <w:abstractNum w:abstractNumId="10" w15:restartNumberingAfterBreak="0">
     <w:nsid w:val="432E0B07"/>
     <w:multiLevelType w:val="hybridMultilevel"/>
     <w:tmpl w:val="D1903750"/>
@@ -32643,10 +34021,236 @@
       </w:rPr>
     </w:lvl>
   </w:abstractNum>
-  <w:abstractNum w:abstractNumId="9" w15:restartNumberingAfterBreak="0">
+  <w:abstractNum w:abstractNumId="11" w15:restartNumberingAfterBreak="0">
     <w:nsid w:val="43FC53A3"/>
     <w:multiLevelType w:val="hybridMultilevel"/>
     <w:tmpl w:val="A0FED6AA"/>
+    <w:lvl w:ilvl="0" w:tplc="04090001">
+      <w:start w:val="1"/>
+      <w:numFmt w:val="bullet"/>
+      <w:lvlText w:val=""/>
+      <w:lvlJc w:val="left"/>
+      <w:pPr>
+        <w:ind w:left="720" w:hanging="360"/>
+      </w:pPr>
+      <w:rPr>
+        <w:rFonts w:ascii="Symbol" w:hAnsi="Symbol" w:hint="default"/>
+      </w:rPr>
+    </w:lvl>
+    <w:lvl w:ilvl="1" w:tplc="04090003">
+      <w:start w:val="1"/>
+      <w:numFmt w:val="bullet"/>
+      <w:lvlText w:val="o"/>
+      <w:lvlJc w:val="left"/>
+      <w:pPr>
+        <w:ind w:left="1440" w:hanging="360"/>
+      </w:pPr>
+      <w:rPr>
+        <w:rFonts w:ascii="Courier New" w:hAnsi="Courier New" w:cs="Courier New" w:hint="default"/>
+      </w:rPr>
+    </w:lvl>
+    <w:lvl w:ilvl="2" w:tplc="04090005" w:tentative="1">
+      <w:start w:val="1"/>
+      <w:numFmt w:val="bullet"/>
+      <w:lvlText w:val=""/>
+      <w:lvlJc w:val="left"/>
+      <w:pPr>
+        <w:ind w:left="2160" w:hanging="360"/>
+      </w:pPr>
+      <w:rPr>
+        <w:rFonts w:ascii="Wingdings" w:hAnsi="Wingdings" w:hint="default"/>
+      </w:rPr>
+    </w:lvl>
+    <w:lvl w:ilvl="3" w:tplc="04090001" w:tentative="1">
+      <w:start w:val="1"/>
+      <w:numFmt w:val="bullet"/>
+      <w:lvlText w:val=""/>
+      <w:lvlJc w:val="left"/>
+      <w:pPr>
+        <w:ind w:left="2880" w:hanging="360"/>
+      </w:pPr>
+      <w:rPr>
+        <w:rFonts w:ascii="Symbol" w:hAnsi="Symbol" w:hint="default"/>
+      </w:rPr>
+    </w:lvl>
+    <w:lvl w:ilvl="4" w:tplc="04090003" w:tentative="1">
+      <w:start w:val="1"/>
+      <w:numFmt w:val="bullet"/>
+      <w:lvlText w:val="o"/>
+      <w:lvlJc w:val="left"/>
+      <w:pPr>
+        <w:ind w:left="3600" w:hanging="360"/>
+      </w:pPr>
+      <w:rPr>
+        <w:rFonts w:ascii="Courier New" w:hAnsi="Courier New" w:cs="Courier New" w:hint="default"/>
+      </w:rPr>
+    </w:lvl>
+    <w:lvl w:ilvl="5" w:tplc="04090005" w:tentative="1">
+      <w:start w:val="1"/>
+      <w:numFmt w:val="bullet"/>
+      <w:lvlText w:val=""/>
+      <w:lvlJc w:val="left"/>
+      <w:pPr>
+        <w:ind w:left="4320" w:hanging="360"/>
+      </w:pPr>
+      <w:rPr>
+        <w:rFonts w:ascii="Wingdings" w:hAnsi="Wingdings" w:hint="default"/>
+      </w:rPr>
+    </w:lvl>
+    <w:lvl w:ilvl="6" w:tplc="04090001" w:tentative="1">
+      <w:start w:val="1"/>
+      <w:numFmt w:val="bullet"/>
+      <w:lvlText w:val=""/>
+      <w:lvlJc w:val="left"/>
+      <w:pPr>
+        <w:ind w:left="5040" w:hanging="360"/>
+      </w:pPr>
+      <w:rPr>
+        <w:rFonts w:ascii="Symbol" w:hAnsi="Symbol" w:hint="default"/>
+      </w:rPr>
+    </w:lvl>
+    <w:lvl w:ilvl="7" w:tplc="04090003" w:tentative="1">
+      <w:start w:val="1"/>
+      <w:numFmt w:val="bullet"/>
+      <w:lvlText w:val="o"/>
+      <w:lvlJc w:val="left"/>
+      <w:pPr>
+        <w:ind w:left="5760" w:hanging="360"/>
+      </w:pPr>
+      <w:rPr>
+        <w:rFonts w:ascii="Courier New" w:hAnsi="Courier New" w:cs="Courier New" w:hint="default"/>
+      </w:rPr>
+    </w:lvl>
+    <w:lvl w:ilvl="8" w:tplc="04090005" w:tentative="1">
+      <w:start w:val="1"/>
+      <w:numFmt w:val="bullet"/>
+      <w:lvlText w:val=""/>
+      <w:lvlJc w:val="left"/>
+      <w:pPr>
+        <w:ind w:left="6480" w:hanging="360"/>
+      </w:pPr>
+      <w:rPr>
+        <w:rFonts w:ascii="Wingdings" w:hAnsi="Wingdings" w:hint="default"/>
+      </w:rPr>
+    </w:lvl>
+  </w:abstractNum>
+  <w:abstractNum w:abstractNumId="12" w15:restartNumberingAfterBreak="0">
+    <w:nsid w:val="45DD7A1C"/>
+    <w:multiLevelType w:val="hybridMultilevel"/>
+    <w:tmpl w:val="B0704528"/>
+    <w:lvl w:ilvl="0" w:tplc="04090001">
+      <w:start w:val="1"/>
+      <w:numFmt w:val="bullet"/>
+      <w:lvlText w:val=""/>
+      <w:lvlJc w:val="left"/>
+      <w:pPr>
+        <w:ind w:left="720" w:hanging="360"/>
+      </w:pPr>
+      <w:rPr>
+        <w:rFonts w:ascii="Symbol" w:hAnsi="Symbol" w:hint="default"/>
+      </w:rPr>
+    </w:lvl>
+    <w:lvl w:ilvl="1" w:tplc="04090003">
+      <w:start w:val="1"/>
+      <w:numFmt w:val="bullet"/>
+      <w:lvlText w:val="o"/>
+      <w:lvlJc w:val="left"/>
+      <w:pPr>
+        <w:ind w:left="1440" w:hanging="360"/>
+      </w:pPr>
+      <w:rPr>
+        <w:rFonts w:ascii="Courier New" w:hAnsi="Courier New" w:cs="Courier New" w:hint="default"/>
+      </w:rPr>
+    </w:lvl>
+    <w:lvl w:ilvl="2" w:tplc="04090005">
+      <w:start w:val="1"/>
+      <w:numFmt w:val="bullet"/>
+      <w:lvlText w:val=""/>
+      <w:lvlJc w:val="left"/>
+      <w:pPr>
+        <w:ind w:left="2160" w:hanging="360"/>
+      </w:pPr>
+      <w:rPr>
+        <w:rFonts w:ascii="Wingdings" w:hAnsi="Wingdings" w:hint="default"/>
+      </w:rPr>
+    </w:lvl>
+    <w:lvl w:ilvl="3" w:tplc="04090001" w:tentative="1">
+      <w:start w:val="1"/>
+      <w:numFmt w:val="bullet"/>
+      <w:lvlText w:val=""/>
+      <w:lvlJc w:val="left"/>
+      <w:pPr>
+        <w:ind w:left="2880" w:hanging="360"/>
+      </w:pPr>
+      <w:rPr>
+        <w:rFonts w:ascii="Symbol" w:hAnsi="Symbol" w:hint="default"/>
+      </w:rPr>
+    </w:lvl>
+    <w:lvl w:ilvl="4" w:tplc="04090003" w:tentative="1">
+      <w:start w:val="1"/>
+      <w:numFmt w:val="bullet"/>
+      <w:lvlText w:val="o"/>
+      <w:lvlJc w:val="left"/>
+      <w:pPr>
+        <w:ind w:left="3600" w:hanging="360"/>
+      </w:pPr>
+      <w:rPr>
+        <w:rFonts w:ascii="Courier New" w:hAnsi="Courier New" w:cs="Courier New" w:hint="default"/>
+      </w:rPr>
+    </w:lvl>
+    <w:lvl w:ilvl="5" w:tplc="04090005" w:tentative="1">
+      <w:start w:val="1"/>
+      <w:numFmt w:val="bullet"/>
+      <w:lvlText w:val=""/>
+      <w:lvlJc w:val="left"/>
+      <w:pPr>
+        <w:ind w:left="4320" w:hanging="360"/>
+      </w:pPr>
+      <w:rPr>
+        <w:rFonts w:ascii="Wingdings" w:hAnsi="Wingdings" w:hint="default"/>
+      </w:rPr>
+    </w:lvl>
+    <w:lvl w:ilvl="6" w:tplc="04090001" w:tentative="1">
+      <w:start w:val="1"/>
+      <w:numFmt w:val="bullet"/>
+      <w:lvlText w:val=""/>
+      <w:lvlJc w:val="left"/>
+      <w:pPr>
+        <w:ind w:left="5040" w:hanging="360"/>
+      </w:pPr>
+      <w:rPr>
+        <w:rFonts w:ascii="Symbol" w:hAnsi="Symbol" w:hint="default"/>
+      </w:rPr>
+    </w:lvl>
+    <w:lvl w:ilvl="7" w:tplc="04090003" w:tentative="1">
+      <w:start w:val="1"/>
+      <w:numFmt w:val="bullet"/>
+      <w:lvlText w:val="o"/>
+      <w:lvlJc w:val="left"/>
+      <w:pPr>
+        <w:ind w:left="5760" w:hanging="360"/>
+      </w:pPr>
+      <w:rPr>
+        <w:rFonts w:ascii="Courier New" w:hAnsi="Courier New" w:cs="Courier New" w:hint="default"/>
+      </w:rPr>
+    </w:lvl>
+    <w:lvl w:ilvl="8" w:tplc="04090005" w:tentative="1">
+      <w:start w:val="1"/>
+      <w:numFmt w:val="bullet"/>
+      <w:lvlText w:val=""/>
+      <w:lvlJc w:val="left"/>
+      <w:pPr>
+        <w:ind w:left="6480" w:hanging="360"/>
+      </w:pPr>
+      <w:rPr>
+        <w:rFonts w:ascii="Wingdings" w:hAnsi="Wingdings" w:hint="default"/>
+      </w:rPr>
+    </w:lvl>
+  </w:abstractNum>
+  <w:abstractNum w:abstractNumId="13" w15:restartNumberingAfterBreak="0">
+    <w:nsid w:val="468102FA"/>
+    <w:multiLevelType w:val="hybridMultilevel"/>
+    <w:tmpl w:val="A44CA22A"/>
     <w:lvl w:ilvl="0" w:tplc="04090001">
       <w:start w:val="1"/>
       <w:numFmt w:val="bullet"/>
@@ -32756,10 +34360,188 @@
       </w:rPr>
     </w:lvl>
   </w:abstractNum>
-  <w:abstractNum w:abstractNumId="10" w15:restartNumberingAfterBreak="0">
-    <w:nsid w:val="45DD7A1C"/>
+  <w:abstractNum w:abstractNumId="14" w15:restartNumberingAfterBreak="0">
+    <w:nsid w:val="478B6C13"/>
     <w:multiLevelType w:val="hybridMultilevel"/>
-    <w:tmpl w:val="B0704528"/>
+    <w:tmpl w:val="F8EE4E86"/>
+    <w:lvl w:ilvl="0" w:tplc="04090011">
+      <w:start w:val="1"/>
+      <w:numFmt w:val="decimal"/>
+      <w:lvlText w:val="%1)"/>
+      <w:lvlJc w:val="left"/>
+      <w:pPr>
+        <w:ind w:left="720" w:hanging="360"/>
+      </w:pPr>
+      <w:rPr>
+        <w:rFonts w:hint="default"/>
+      </w:rPr>
+    </w:lvl>
+    <w:lvl w:ilvl="1" w:tplc="04090019" w:tentative="1">
+      <w:start w:val="1"/>
+      <w:numFmt w:val="lowerLetter"/>
+      <w:lvlText w:val="%2."/>
+      <w:lvlJc w:val="left"/>
+      <w:pPr>
+        <w:ind w:left="1440" w:hanging="360"/>
+      </w:pPr>
+    </w:lvl>
+    <w:lvl w:ilvl="2" w:tplc="0409001B" w:tentative="1">
+      <w:start w:val="1"/>
+      <w:numFmt w:val="lowerRoman"/>
+      <w:lvlText w:val="%3."/>
+      <w:lvlJc w:val="right"/>
+      <w:pPr>
+        <w:ind w:left="2160" w:hanging="180"/>
+      </w:pPr>
+    </w:lvl>
+    <w:lvl w:ilvl="3" w:tplc="0409000F" w:tentative="1">
+      <w:start w:val="1"/>
+      <w:numFmt w:val="decimal"/>
+      <w:lvlText w:val="%4."/>
+      <w:lvlJc w:val="left"/>
+      <w:pPr>
+        <w:ind w:left="2880" w:hanging="360"/>
+      </w:pPr>
+    </w:lvl>
+    <w:lvl w:ilvl="4" w:tplc="04090019" w:tentative="1">
+      <w:start w:val="1"/>
+      <w:numFmt w:val="lowerLetter"/>
+      <w:lvlText w:val="%5."/>
+      <w:lvlJc w:val="left"/>
+      <w:pPr>
+        <w:ind w:left="3600" w:hanging="360"/>
+      </w:pPr>
+    </w:lvl>
+    <w:lvl w:ilvl="5" w:tplc="0409001B" w:tentative="1">
+      <w:start w:val="1"/>
+      <w:numFmt w:val="lowerRoman"/>
+      <w:lvlText w:val="%6."/>
+      <w:lvlJc w:val="right"/>
+      <w:pPr>
+        <w:ind w:left="4320" w:hanging="180"/>
+      </w:pPr>
+    </w:lvl>
+    <w:lvl w:ilvl="6" w:tplc="0409000F" w:tentative="1">
+      <w:start w:val="1"/>
+      <w:numFmt w:val="decimal"/>
+      <w:lvlText w:val="%7."/>
+      <w:lvlJc w:val="left"/>
+      <w:pPr>
+        <w:ind w:left="5040" w:hanging="360"/>
+      </w:pPr>
+    </w:lvl>
+    <w:lvl w:ilvl="7" w:tplc="04090019" w:tentative="1">
+      <w:start w:val="1"/>
+      <w:numFmt w:val="lowerLetter"/>
+      <w:lvlText w:val="%8."/>
+      <w:lvlJc w:val="left"/>
+      <w:pPr>
+        <w:ind w:left="5760" w:hanging="360"/>
+      </w:pPr>
+    </w:lvl>
+    <w:lvl w:ilvl="8" w:tplc="0409001B" w:tentative="1">
+      <w:start w:val="1"/>
+      <w:numFmt w:val="lowerRoman"/>
+      <w:lvlText w:val="%9."/>
+      <w:lvlJc w:val="right"/>
+      <w:pPr>
+        <w:ind w:left="6480" w:hanging="180"/>
+      </w:pPr>
+    </w:lvl>
+  </w:abstractNum>
+  <w:abstractNum w:abstractNumId="15" w15:restartNumberingAfterBreak="0">
+    <w:nsid w:val="48FF0FEC"/>
+    <w:multiLevelType w:val="hybridMultilevel"/>
+    <w:tmpl w:val="DA56C452"/>
+    <w:lvl w:ilvl="0" w:tplc="04090011">
+      <w:start w:val="1"/>
+      <w:numFmt w:val="decimal"/>
+      <w:lvlText w:val="%1)"/>
+      <w:lvlJc w:val="left"/>
+      <w:pPr>
+        <w:ind w:left="720" w:hanging="360"/>
+      </w:pPr>
+      <w:rPr>
+        <w:rFonts w:hint="default"/>
+      </w:rPr>
+    </w:lvl>
+    <w:lvl w:ilvl="1" w:tplc="04090019" w:tentative="1">
+      <w:start w:val="1"/>
+      <w:numFmt w:val="lowerLetter"/>
+      <w:lvlText w:val="%2."/>
+      <w:lvlJc w:val="left"/>
+      <w:pPr>
+        <w:ind w:left="1440" w:hanging="360"/>
+      </w:pPr>
+    </w:lvl>
+    <w:lvl w:ilvl="2" w:tplc="0409001B" w:tentative="1">
+      <w:start w:val="1"/>
+      <w:numFmt w:val="lowerRoman"/>
+      <w:lvlText w:val="%3."/>
+      <w:lvlJc w:val="right"/>
+      <w:pPr>
+        <w:ind w:left="2160" w:hanging="180"/>
+      </w:pPr>
+    </w:lvl>
+    <w:lvl w:ilvl="3" w:tplc="0409000F" w:tentative="1">
+      <w:start w:val="1"/>
+      <w:numFmt w:val="decimal"/>
+      <w:lvlText w:val="%4."/>
+      <w:lvlJc w:val="left"/>
+      <w:pPr>
+        <w:ind w:left="2880" w:hanging="360"/>
+      </w:pPr>
+    </w:lvl>
+    <w:lvl w:ilvl="4" w:tplc="04090019" w:tentative="1">
+      <w:start w:val="1"/>
+      <w:numFmt w:val="lowerLetter"/>
+      <w:lvlText w:val="%5."/>
+      <w:lvlJc w:val="left"/>
+      <w:pPr>
+        <w:ind w:left="3600" w:hanging="360"/>
+      </w:pPr>
+    </w:lvl>
+    <w:lvl w:ilvl="5" w:tplc="0409001B" w:tentative="1">
+      <w:start w:val="1"/>
+      <w:numFmt w:val="lowerRoman"/>
+      <w:lvlText w:val="%6."/>
+      <w:lvlJc w:val="right"/>
+      <w:pPr>
+        <w:ind w:left="4320" w:hanging="180"/>
+      </w:pPr>
+    </w:lvl>
+    <w:lvl w:ilvl="6" w:tplc="0409000F" w:tentative="1">
+      <w:start w:val="1"/>
+      <w:numFmt w:val="decimal"/>
+      <w:lvlText w:val="%7."/>
+      <w:lvlJc w:val="left"/>
+      <w:pPr>
+        <w:ind w:left="5040" w:hanging="360"/>
+      </w:pPr>
+    </w:lvl>
+    <w:lvl w:ilvl="7" w:tplc="04090019" w:tentative="1">
+      <w:start w:val="1"/>
+      <w:numFmt w:val="lowerLetter"/>
+      <w:lvlText w:val="%8."/>
+      <w:lvlJc w:val="left"/>
+      <w:pPr>
+        <w:ind w:left="5760" w:hanging="360"/>
+      </w:pPr>
+    </w:lvl>
+    <w:lvl w:ilvl="8" w:tplc="0409001B" w:tentative="1">
+      <w:start w:val="1"/>
+      <w:numFmt w:val="lowerRoman"/>
+      <w:lvlText w:val="%9."/>
+      <w:lvlJc w:val="right"/>
+      <w:pPr>
+        <w:ind w:left="6480" w:hanging="180"/>
+      </w:pPr>
+    </w:lvl>
+  </w:abstractNum>
+  <w:abstractNum w:abstractNumId="16" w15:restartNumberingAfterBreak="0">
+    <w:nsid w:val="588813F3"/>
+    <w:multiLevelType w:val="hybridMultilevel"/>
+    <w:tmpl w:val="07163116"/>
     <w:lvl w:ilvl="0" w:tplc="04090001">
       <w:start w:val="1"/>
       <w:numFmt w:val="bullet"/>
@@ -32772,7 +34554,7 @@
         <w:rFonts w:ascii="Symbol" w:hAnsi="Symbol" w:hint="default"/>
       </w:rPr>
     </w:lvl>
-    <w:lvl w:ilvl="1" w:tplc="04090003">
+    <w:lvl w:ilvl="1" w:tplc="04090003" w:tentative="1">
       <w:start w:val="1"/>
       <w:numFmt w:val="bullet"/>
       <w:lvlText w:val="o"/>
@@ -32784,7 +34566,7 @@
         <w:rFonts w:ascii="Courier New" w:hAnsi="Courier New" w:cs="Courier New" w:hint="default"/>
       </w:rPr>
     </w:lvl>
-    <w:lvl w:ilvl="2" w:tplc="04090005">
+    <w:lvl w:ilvl="2" w:tplc="04090005" w:tentative="1">
       <w:start w:val="1"/>
       <w:numFmt w:val="bullet"/>
       <w:lvlText w:val=""/>
@@ -32869,10 +34651,10 @@
       </w:rPr>
     </w:lvl>
   </w:abstractNum>
-  <w:abstractNum w:abstractNumId="11" w15:restartNumberingAfterBreak="0">
-    <w:nsid w:val="468102FA"/>
+  <w:abstractNum w:abstractNumId="17" w15:restartNumberingAfterBreak="0">
+    <w:nsid w:val="59FA22E8"/>
     <w:multiLevelType w:val="hybridMultilevel"/>
-    <w:tmpl w:val="A44CA22A"/>
+    <w:tmpl w:val="CCE2A422"/>
     <w:lvl w:ilvl="0" w:tplc="04090001">
       <w:start w:val="1"/>
       <w:numFmt w:val="bullet"/>
@@ -32982,10 +34764,237 @@
       </w:rPr>
     </w:lvl>
   </w:abstractNum>
-  <w:abstractNum w:abstractNumId="12" w15:restartNumberingAfterBreak="0">
-    <w:nsid w:val="478B6C13"/>
+  <w:abstractNum w:abstractNumId="18" w15:restartNumberingAfterBreak="0">
+    <w:nsid w:val="5B981FA7"/>
     <w:multiLevelType w:val="hybridMultilevel"/>
-    <w:tmpl w:val="DA56C452"/>
+    <w:tmpl w:val="28B2B798"/>
+    <w:lvl w:ilvl="0" w:tplc="04090001">
+      <w:start w:val="1"/>
+      <w:numFmt w:val="bullet"/>
+      <w:lvlText w:val=""/>
+      <w:lvlJc w:val="left"/>
+      <w:pPr>
+        <w:ind w:left="720" w:hanging="360"/>
+      </w:pPr>
+      <w:rPr>
+        <w:rFonts w:ascii="Symbol" w:hAnsi="Symbol" w:hint="default"/>
+      </w:rPr>
+    </w:lvl>
+    <w:lvl w:ilvl="1" w:tplc="04090003" w:tentative="1">
+      <w:start w:val="1"/>
+      <w:numFmt w:val="bullet"/>
+      <w:lvlText w:val="o"/>
+      <w:lvlJc w:val="left"/>
+      <w:pPr>
+        <w:ind w:left="1440" w:hanging="360"/>
+      </w:pPr>
+      <w:rPr>
+        <w:rFonts w:ascii="Courier New" w:hAnsi="Courier New" w:cs="Courier New" w:hint="default"/>
+      </w:rPr>
+    </w:lvl>
+    <w:lvl w:ilvl="2" w:tplc="04090005" w:tentative="1">
+      <w:start w:val="1"/>
+      <w:numFmt w:val="bullet"/>
+      <w:lvlText w:val=""/>
+      <w:lvlJc w:val="left"/>
+      <w:pPr>
+        <w:ind w:left="2160" w:hanging="360"/>
+      </w:pPr>
+      <w:rPr>
+        <w:rFonts w:ascii="Wingdings" w:hAnsi="Wingdings" w:hint="default"/>
+      </w:rPr>
+    </w:lvl>
+    <w:lvl w:ilvl="3" w:tplc="04090001" w:tentative="1">
+      <w:start w:val="1"/>
+      <w:numFmt w:val="bullet"/>
+      <w:lvlText w:val=""/>
+      <w:lvlJc w:val="left"/>
+      <w:pPr>
+        <w:ind w:left="2880" w:hanging="360"/>
+      </w:pPr>
+      <w:rPr>
+        <w:rFonts w:ascii="Symbol" w:hAnsi="Symbol" w:hint="default"/>
+      </w:rPr>
+    </w:lvl>
+    <w:lvl w:ilvl="4" w:tplc="04090003" w:tentative="1">
+      <w:start w:val="1"/>
+      <w:numFmt w:val="bullet"/>
+      <w:lvlText w:val="o"/>
+      <w:lvlJc w:val="left"/>
+      <w:pPr>
+        <w:ind w:left="3600" w:hanging="360"/>
+      </w:pPr>
+      <w:rPr>
+        <w:rFonts w:ascii="Courier New" w:hAnsi="Courier New" w:cs="Courier New" w:hint="default"/>
+      </w:rPr>
+    </w:lvl>
+    <w:lvl w:ilvl="5" w:tplc="04090005" w:tentative="1">
+      <w:start w:val="1"/>
+      <w:numFmt w:val="bullet"/>
+      <w:lvlText w:val=""/>
+      <w:lvlJc w:val="left"/>
+      <w:pPr>
+        <w:ind w:left="4320" w:hanging="360"/>
+      </w:pPr>
+      <w:rPr>
+        <w:rFonts w:ascii="Wingdings" w:hAnsi="Wingdings" w:hint="default"/>
+      </w:rPr>
+    </w:lvl>
+    <w:lvl w:ilvl="6" w:tplc="04090001" w:tentative="1">
+      <w:start w:val="1"/>
+      <w:numFmt w:val="bullet"/>
+      <w:lvlText w:val=""/>
+      <w:lvlJc w:val="left"/>
+      <w:pPr>
+        <w:ind w:left="5040" w:hanging="360"/>
+      </w:pPr>
+      <w:rPr>
+        <w:rFonts w:ascii="Symbol" w:hAnsi="Symbol" w:hint="default"/>
+      </w:rPr>
+    </w:lvl>
+    <w:lvl w:ilvl="7" w:tplc="04090003" w:tentative="1">
+      <w:start w:val="1"/>
+      <w:numFmt w:val="bullet"/>
+      <w:lvlText w:val="o"/>
+      <w:lvlJc w:val="left"/>
+      <w:pPr>
+        <w:ind w:left="5760" w:hanging="360"/>
+      </w:pPr>
+      <w:rPr>
+        <w:rFonts w:ascii="Courier New" w:hAnsi="Courier New" w:cs="Courier New" w:hint="default"/>
+      </w:rPr>
+    </w:lvl>
+    <w:lvl w:ilvl="8" w:tplc="04090005" w:tentative="1">
+      <w:start w:val="1"/>
+      <w:numFmt w:val="bullet"/>
+      <w:lvlText w:val=""/>
+      <w:lvlJc w:val="left"/>
+      <w:pPr>
+        <w:ind w:left="6480" w:hanging="360"/>
+      </w:pPr>
+      <w:rPr>
+        <w:rFonts w:ascii="Wingdings" w:hAnsi="Wingdings" w:hint="default"/>
+      </w:rPr>
+    </w:lvl>
+  </w:abstractNum>
+  <w:abstractNum w:abstractNumId="19" w15:restartNumberingAfterBreak="0">
+    <w:nsid w:val="617F7EA1"/>
+    <w:multiLevelType w:val="multilevel"/>
+    <w:tmpl w:val="E2DEF2DC"/>
+    <w:lvl w:ilvl="0">
+      <w:start w:val="1"/>
+      <w:numFmt w:val="decimal"/>
+      <w:lvlText w:val="%1"/>
+      <w:lvlJc w:val="left"/>
+      <w:pPr>
+        <w:tabs>
+          <w:tab w:val="num" w:pos="432"/>
+        </w:tabs>
+        <w:ind w:left="432" w:hanging="432"/>
+      </w:pPr>
+    </w:lvl>
+    <w:lvl w:ilvl="1">
+      <w:start w:val="1"/>
+      <w:numFmt w:val="decimal"/>
+      <w:pStyle w:val="Style1"/>
+      <w:lvlText w:val="%1.%2"/>
+      <w:lvlJc w:val="left"/>
+      <w:pPr>
+        <w:tabs>
+          <w:tab w:val="num" w:pos="576"/>
+        </w:tabs>
+        <w:ind w:left="576" w:hanging="576"/>
+      </w:pPr>
+    </w:lvl>
+    <w:lvl w:ilvl="2">
+      <w:start w:val="1"/>
+      <w:numFmt w:val="decimal"/>
+      <w:lvlText w:val="%1.%2.%3"/>
+      <w:lvlJc w:val="left"/>
+      <w:pPr>
+        <w:tabs>
+          <w:tab w:val="num" w:pos="720"/>
+        </w:tabs>
+        <w:ind w:left="720" w:hanging="720"/>
+      </w:pPr>
+    </w:lvl>
+    <w:lvl w:ilvl="3">
+      <w:start w:val="1"/>
+      <w:numFmt w:val="decimal"/>
+      <w:lvlText w:val="%1.%2.%3.%4"/>
+      <w:lvlJc w:val="left"/>
+      <w:pPr>
+        <w:tabs>
+          <w:tab w:val="num" w:pos="864"/>
+        </w:tabs>
+        <w:ind w:left="864" w:hanging="864"/>
+      </w:pPr>
+    </w:lvl>
+    <w:lvl w:ilvl="4">
+      <w:start w:val="1"/>
+      <w:numFmt w:val="decimal"/>
+      <w:lvlText w:val="%1.%2.%3.%4.%5"/>
+      <w:lvlJc w:val="left"/>
+      <w:pPr>
+        <w:tabs>
+          <w:tab w:val="num" w:pos="1008"/>
+        </w:tabs>
+        <w:ind w:left="1008" w:hanging="1008"/>
+      </w:pPr>
+    </w:lvl>
+    <w:lvl w:ilvl="5">
+      <w:start w:val="1"/>
+      <w:numFmt w:val="decimal"/>
+      <w:lvlText w:val="%1.%2.%3.%4.%5.%6"/>
+      <w:lvlJc w:val="left"/>
+      <w:pPr>
+        <w:tabs>
+          <w:tab w:val="num" w:pos="1152"/>
+        </w:tabs>
+        <w:ind w:left="1152" w:hanging="1152"/>
+      </w:pPr>
+    </w:lvl>
+    <w:lvl w:ilvl="6">
+      <w:start w:val="1"/>
+      <w:numFmt w:val="decimal"/>
+      <w:lvlText w:val="%1.%2.%3.%4.%5.%6.%7"/>
+      <w:lvlJc w:val="left"/>
+      <w:pPr>
+        <w:tabs>
+          <w:tab w:val="num" w:pos="1296"/>
+        </w:tabs>
+        <w:ind w:left="1296" w:hanging="1296"/>
+      </w:pPr>
+    </w:lvl>
+    <w:lvl w:ilvl="7">
+      <w:start w:val="1"/>
+      <w:numFmt w:val="decimal"/>
+      <w:lvlText w:val="%1.%2.%3.%4.%5.%6.%7.%8"/>
+      <w:lvlJc w:val="left"/>
+      <w:pPr>
+        <w:tabs>
+          <w:tab w:val="num" w:pos="1440"/>
+        </w:tabs>
+        <w:ind w:left="1440" w:hanging="1440"/>
+      </w:pPr>
+    </w:lvl>
+    <w:lvl w:ilvl="8">
+      <w:start w:val="1"/>
+      <w:numFmt w:val="decimal"/>
+      <w:lvlText w:val="%1.%2.%3.%4.%5.%6.%7.%8.%9"/>
+      <w:lvlJc w:val="left"/>
+      <w:pPr>
+        <w:tabs>
+          <w:tab w:val="num" w:pos="1584"/>
+        </w:tabs>
+        <w:ind w:left="1584" w:hanging="1584"/>
+      </w:pPr>
+    </w:lvl>
+  </w:abstractNum>
+  <w:abstractNum w:abstractNumId="20" w15:restartNumberingAfterBreak="0">
+    <w:nsid w:val="635A3A3A"/>
+    <w:multiLevelType w:val="hybridMultilevel"/>
+    <w:tmpl w:val="F8EE4E86"/>
     <w:lvl w:ilvl="0" w:tplc="04090011">
       <w:start w:val="1"/>
       <w:numFmt w:val="decimal"/>
@@ -33071,549 +35080,7 @@
       </w:pPr>
     </w:lvl>
   </w:abstractNum>
-  <w:abstractNum w:abstractNumId="13" w15:restartNumberingAfterBreak="0">
-    <w:nsid w:val="48FF0FEC"/>
-    <w:multiLevelType w:val="hybridMultilevel"/>
-    <w:tmpl w:val="DA56C452"/>
-    <w:lvl w:ilvl="0" w:tplc="04090011">
-      <w:start w:val="1"/>
-      <w:numFmt w:val="decimal"/>
-      <w:lvlText w:val="%1)"/>
-      <w:lvlJc w:val="left"/>
-      <w:pPr>
-        <w:ind w:left="720" w:hanging="360"/>
-      </w:pPr>
-      <w:rPr>
-        <w:rFonts w:hint="default"/>
-      </w:rPr>
-    </w:lvl>
-    <w:lvl w:ilvl="1" w:tplc="04090019" w:tentative="1">
-      <w:start w:val="1"/>
-      <w:numFmt w:val="lowerLetter"/>
-      <w:lvlText w:val="%2."/>
-      <w:lvlJc w:val="left"/>
-      <w:pPr>
-        <w:ind w:left="1440" w:hanging="360"/>
-      </w:pPr>
-    </w:lvl>
-    <w:lvl w:ilvl="2" w:tplc="0409001B" w:tentative="1">
-      <w:start w:val="1"/>
-      <w:numFmt w:val="lowerRoman"/>
-      <w:lvlText w:val="%3."/>
-      <w:lvlJc w:val="right"/>
-      <w:pPr>
-        <w:ind w:left="2160" w:hanging="180"/>
-      </w:pPr>
-    </w:lvl>
-    <w:lvl w:ilvl="3" w:tplc="0409000F" w:tentative="1">
-      <w:start w:val="1"/>
-      <w:numFmt w:val="decimal"/>
-      <w:lvlText w:val="%4."/>
-      <w:lvlJc w:val="left"/>
-      <w:pPr>
-        <w:ind w:left="2880" w:hanging="360"/>
-      </w:pPr>
-    </w:lvl>
-    <w:lvl w:ilvl="4" w:tplc="04090019" w:tentative="1">
-      <w:start w:val="1"/>
-      <w:numFmt w:val="lowerLetter"/>
-      <w:lvlText w:val="%5."/>
-      <w:lvlJc w:val="left"/>
-      <w:pPr>
-        <w:ind w:left="3600" w:hanging="360"/>
-      </w:pPr>
-    </w:lvl>
-    <w:lvl w:ilvl="5" w:tplc="0409001B" w:tentative="1">
-      <w:start w:val="1"/>
-      <w:numFmt w:val="lowerRoman"/>
-      <w:lvlText w:val="%6."/>
-      <w:lvlJc w:val="right"/>
-      <w:pPr>
-        <w:ind w:left="4320" w:hanging="180"/>
-      </w:pPr>
-    </w:lvl>
-    <w:lvl w:ilvl="6" w:tplc="0409000F" w:tentative="1">
-      <w:start w:val="1"/>
-      <w:numFmt w:val="decimal"/>
-      <w:lvlText w:val="%7."/>
-      <w:lvlJc w:val="left"/>
-      <w:pPr>
-        <w:ind w:left="5040" w:hanging="360"/>
-      </w:pPr>
-    </w:lvl>
-    <w:lvl w:ilvl="7" w:tplc="04090019" w:tentative="1">
-      <w:start w:val="1"/>
-      <w:numFmt w:val="lowerLetter"/>
-      <w:lvlText w:val="%8."/>
-      <w:lvlJc w:val="left"/>
-      <w:pPr>
-        <w:ind w:left="5760" w:hanging="360"/>
-      </w:pPr>
-    </w:lvl>
-    <w:lvl w:ilvl="8" w:tplc="0409001B" w:tentative="1">
-      <w:start w:val="1"/>
-      <w:numFmt w:val="lowerRoman"/>
-      <w:lvlText w:val="%9."/>
-      <w:lvlJc w:val="right"/>
-      <w:pPr>
-        <w:ind w:left="6480" w:hanging="180"/>
-      </w:pPr>
-    </w:lvl>
-  </w:abstractNum>
-  <w:abstractNum w:abstractNumId="14" w15:restartNumberingAfterBreak="0">
-    <w:nsid w:val="588813F3"/>
-    <w:multiLevelType w:val="hybridMultilevel"/>
-    <w:tmpl w:val="07163116"/>
-    <w:lvl w:ilvl="0" w:tplc="04090001">
-      <w:start w:val="1"/>
-      <w:numFmt w:val="bullet"/>
-      <w:lvlText w:val=""/>
-      <w:lvlJc w:val="left"/>
-      <w:pPr>
-        <w:ind w:left="720" w:hanging="360"/>
-      </w:pPr>
-      <w:rPr>
-        <w:rFonts w:ascii="Symbol" w:hAnsi="Symbol" w:hint="default"/>
-      </w:rPr>
-    </w:lvl>
-    <w:lvl w:ilvl="1" w:tplc="04090003" w:tentative="1">
-      <w:start w:val="1"/>
-      <w:numFmt w:val="bullet"/>
-      <w:lvlText w:val="o"/>
-      <w:lvlJc w:val="left"/>
-      <w:pPr>
-        <w:ind w:left="1440" w:hanging="360"/>
-      </w:pPr>
-      <w:rPr>
-        <w:rFonts w:ascii="Courier New" w:hAnsi="Courier New" w:cs="Courier New" w:hint="default"/>
-      </w:rPr>
-    </w:lvl>
-    <w:lvl w:ilvl="2" w:tplc="04090005" w:tentative="1">
-      <w:start w:val="1"/>
-      <w:numFmt w:val="bullet"/>
-      <w:lvlText w:val=""/>
-      <w:lvlJc w:val="left"/>
-      <w:pPr>
-        <w:ind w:left="2160" w:hanging="360"/>
-      </w:pPr>
-      <w:rPr>
-        <w:rFonts w:ascii="Wingdings" w:hAnsi="Wingdings" w:hint="default"/>
-      </w:rPr>
-    </w:lvl>
-    <w:lvl w:ilvl="3" w:tplc="04090001" w:tentative="1">
-      <w:start w:val="1"/>
-      <w:numFmt w:val="bullet"/>
-      <w:lvlText w:val=""/>
-      <w:lvlJc w:val="left"/>
-      <w:pPr>
-        <w:ind w:left="2880" w:hanging="360"/>
-      </w:pPr>
-      <w:rPr>
-        <w:rFonts w:ascii="Symbol" w:hAnsi="Symbol" w:hint="default"/>
-      </w:rPr>
-    </w:lvl>
-    <w:lvl w:ilvl="4" w:tplc="04090003" w:tentative="1">
-      <w:start w:val="1"/>
-      <w:numFmt w:val="bullet"/>
-      <w:lvlText w:val="o"/>
-      <w:lvlJc w:val="left"/>
-      <w:pPr>
-        <w:ind w:left="3600" w:hanging="360"/>
-      </w:pPr>
-      <w:rPr>
-        <w:rFonts w:ascii="Courier New" w:hAnsi="Courier New" w:cs="Courier New" w:hint="default"/>
-      </w:rPr>
-    </w:lvl>
-    <w:lvl w:ilvl="5" w:tplc="04090005" w:tentative="1">
-      <w:start w:val="1"/>
-      <w:numFmt w:val="bullet"/>
-      <w:lvlText w:val=""/>
-      <w:lvlJc w:val="left"/>
-      <w:pPr>
-        <w:ind w:left="4320" w:hanging="360"/>
-      </w:pPr>
-      <w:rPr>
-        <w:rFonts w:ascii="Wingdings" w:hAnsi="Wingdings" w:hint="default"/>
-      </w:rPr>
-    </w:lvl>
-    <w:lvl w:ilvl="6" w:tplc="04090001" w:tentative="1">
-      <w:start w:val="1"/>
-      <w:numFmt w:val="bullet"/>
-      <w:lvlText w:val=""/>
-      <w:lvlJc w:val="left"/>
-      <w:pPr>
-        <w:ind w:left="5040" w:hanging="360"/>
-      </w:pPr>
-      <w:rPr>
-        <w:rFonts w:ascii="Symbol" w:hAnsi="Symbol" w:hint="default"/>
-      </w:rPr>
-    </w:lvl>
-    <w:lvl w:ilvl="7" w:tplc="04090003" w:tentative="1">
-      <w:start w:val="1"/>
-      <w:numFmt w:val="bullet"/>
-      <w:lvlText w:val="o"/>
-      <w:lvlJc w:val="left"/>
-      <w:pPr>
-        <w:ind w:left="5760" w:hanging="360"/>
-      </w:pPr>
-      <w:rPr>
-        <w:rFonts w:ascii="Courier New" w:hAnsi="Courier New" w:cs="Courier New" w:hint="default"/>
-      </w:rPr>
-    </w:lvl>
-    <w:lvl w:ilvl="8" w:tplc="04090005" w:tentative="1">
-      <w:start w:val="1"/>
-      <w:numFmt w:val="bullet"/>
-      <w:lvlText w:val=""/>
-      <w:lvlJc w:val="left"/>
-      <w:pPr>
-        <w:ind w:left="6480" w:hanging="360"/>
-      </w:pPr>
-      <w:rPr>
-        <w:rFonts w:ascii="Wingdings" w:hAnsi="Wingdings" w:hint="default"/>
-      </w:rPr>
-    </w:lvl>
-  </w:abstractNum>
-  <w:abstractNum w:abstractNumId="15" w15:restartNumberingAfterBreak="0">
-    <w:nsid w:val="59FA22E8"/>
-    <w:multiLevelType w:val="hybridMultilevel"/>
-    <w:tmpl w:val="CCE2A422"/>
-    <w:lvl w:ilvl="0" w:tplc="04090001">
-      <w:start w:val="1"/>
-      <w:numFmt w:val="bullet"/>
-      <w:lvlText w:val=""/>
-      <w:lvlJc w:val="left"/>
-      <w:pPr>
-        <w:ind w:left="720" w:hanging="360"/>
-      </w:pPr>
-      <w:rPr>
-        <w:rFonts w:ascii="Symbol" w:hAnsi="Symbol" w:hint="default"/>
-      </w:rPr>
-    </w:lvl>
-    <w:lvl w:ilvl="1" w:tplc="04090003" w:tentative="1">
-      <w:start w:val="1"/>
-      <w:numFmt w:val="bullet"/>
-      <w:lvlText w:val="o"/>
-      <w:lvlJc w:val="left"/>
-      <w:pPr>
-        <w:ind w:left="1440" w:hanging="360"/>
-      </w:pPr>
-      <w:rPr>
-        <w:rFonts w:ascii="Courier New" w:hAnsi="Courier New" w:cs="Courier New" w:hint="default"/>
-      </w:rPr>
-    </w:lvl>
-    <w:lvl w:ilvl="2" w:tplc="04090005" w:tentative="1">
-      <w:start w:val="1"/>
-      <w:numFmt w:val="bullet"/>
-      <w:lvlText w:val=""/>
-      <w:lvlJc w:val="left"/>
-      <w:pPr>
-        <w:ind w:left="2160" w:hanging="360"/>
-      </w:pPr>
-      <w:rPr>
-        <w:rFonts w:ascii="Wingdings" w:hAnsi="Wingdings" w:hint="default"/>
-      </w:rPr>
-    </w:lvl>
-    <w:lvl w:ilvl="3" w:tplc="04090001" w:tentative="1">
-      <w:start w:val="1"/>
-      <w:numFmt w:val="bullet"/>
-      <w:lvlText w:val=""/>
-      <w:lvlJc w:val="left"/>
-      <w:pPr>
-        <w:ind w:left="2880" w:hanging="360"/>
-      </w:pPr>
-      <w:rPr>
-        <w:rFonts w:ascii="Symbol" w:hAnsi="Symbol" w:hint="default"/>
-      </w:rPr>
-    </w:lvl>
-    <w:lvl w:ilvl="4" w:tplc="04090003" w:tentative="1">
-      <w:start w:val="1"/>
-      <w:numFmt w:val="bullet"/>
-      <w:lvlText w:val="o"/>
-      <w:lvlJc w:val="left"/>
-      <w:pPr>
-        <w:ind w:left="3600" w:hanging="360"/>
-      </w:pPr>
-      <w:rPr>
-        <w:rFonts w:ascii="Courier New" w:hAnsi="Courier New" w:cs="Courier New" w:hint="default"/>
-      </w:rPr>
-    </w:lvl>
-    <w:lvl w:ilvl="5" w:tplc="04090005" w:tentative="1">
-      <w:start w:val="1"/>
-      <w:numFmt w:val="bullet"/>
-      <w:lvlText w:val=""/>
-      <w:lvlJc w:val="left"/>
-      <w:pPr>
-        <w:ind w:left="4320" w:hanging="360"/>
-      </w:pPr>
-      <w:rPr>
-        <w:rFonts w:ascii="Wingdings" w:hAnsi="Wingdings" w:hint="default"/>
-      </w:rPr>
-    </w:lvl>
-    <w:lvl w:ilvl="6" w:tplc="04090001" w:tentative="1">
-      <w:start w:val="1"/>
-      <w:numFmt w:val="bullet"/>
-      <w:lvlText w:val=""/>
-      <w:lvlJc w:val="left"/>
-      <w:pPr>
-        <w:ind w:left="5040" w:hanging="360"/>
-      </w:pPr>
-      <w:rPr>
-        <w:rFonts w:ascii="Symbol" w:hAnsi="Symbol" w:hint="default"/>
-      </w:rPr>
-    </w:lvl>
-    <w:lvl w:ilvl="7" w:tplc="04090003" w:tentative="1">
-      <w:start w:val="1"/>
-      <w:numFmt w:val="bullet"/>
-      <w:lvlText w:val="o"/>
-      <w:lvlJc w:val="left"/>
-      <w:pPr>
-        <w:ind w:left="5760" w:hanging="360"/>
-      </w:pPr>
-      <w:rPr>
-        <w:rFonts w:ascii="Courier New" w:hAnsi="Courier New" w:cs="Courier New" w:hint="default"/>
-      </w:rPr>
-    </w:lvl>
-    <w:lvl w:ilvl="8" w:tplc="04090005" w:tentative="1">
-      <w:start w:val="1"/>
-      <w:numFmt w:val="bullet"/>
-      <w:lvlText w:val=""/>
-      <w:lvlJc w:val="left"/>
-      <w:pPr>
-        <w:ind w:left="6480" w:hanging="360"/>
-      </w:pPr>
-      <w:rPr>
-        <w:rFonts w:ascii="Wingdings" w:hAnsi="Wingdings" w:hint="default"/>
-      </w:rPr>
-    </w:lvl>
-  </w:abstractNum>
-  <w:abstractNum w:abstractNumId="16" w15:restartNumberingAfterBreak="0">
-    <w:nsid w:val="5B981FA7"/>
-    <w:multiLevelType w:val="hybridMultilevel"/>
-    <w:tmpl w:val="28B2B798"/>
-    <w:lvl w:ilvl="0" w:tplc="04090001">
-      <w:start w:val="1"/>
-      <w:numFmt w:val="bullet"/>
-      <w:lvlText w:val=""/>
-      <w:lvlJc w:val="left"/>
-      <w:pPr>
-        <w:ind w:left="720" w:hanging="360"/>
-      </w:pPr>
-      <w:rPr>
-        <w:rFonts w:ascii="Symbol" w:hAnsi="Symbol" w:hint="default"/>
-      </w:rPr>
-    </w:lvl>
-    <w:lvl w:ilvl="1" w:tplc="04090003" w:tentative="1">
-      <w:start w:val="1"/>
-      <w:numFmt w:val="bullet"/>
-      <w:lvlText w:val="o"/>
-      <w:lvlJc w:val="left"/>
-      <w:pPr>
-        <w:ind w:left="1440" w:hanging="360"/>
-      </w:pPr>
-      <w:rPr>
-        <w:rFonts w:ascii="Courier New" w:hAnsi="Courier New" w:cs="Courier New" w:hint="default"/>
-      </w:rPr>
-    </w:lvl>
-    <w:lvl w:ilvl="2" w:tplc="04090005" w:tentative="1">
-      <w:start w:val="1"/>
-      <w:numFmt w:val="bullet"/>
-      <w:lvlText w:val=""/>
-      <w:lvlJc w:val="left"/>
-      <w:pPr>
-        <w:ind w:left="2160" w:hanging="360"/>
-      </w:pPr>
-      <w:rPr>
-        <w:rFonts w:ascii="Wingdings" w:hAnsi="Wingdings" w:hint="default"/>
-      </w:rPr>
-    </w:lvl>
-    <w:lvl w:ilvl="3" w:tplc="04090001" w:tentative="1">
-      <w:start w:val="1"/>
-      <w:numFmt w:val="bullet"/>
-      <w:lvlText w:val=""/>
-      <w:lvlJc w:val="left"/>
-      <w:pPr>
-        <w:ind w:left="2880" w:hanging="360"/>
-      </w:pPr>
-      <w:rPr>
-        <w:rFonts w:ascii="Symbol" w:hAnsi="Symbol" w:hint="default"/>
-      </w:rPr>
-    </w:lvl>
-    <w:lvl w:ilvl="4" w:tplc="04090003" w:tentative="1">
-      <w:start w:val="1"/>
-      <w:numFmt w:val="bullet"/>
-      <w:lvlText w:val="o"/>
-      <w:lvlJc w:val="left"/>
-      <w:pPr>
-        <w:ind w:left="3600" w:hanging="360"/>
-      </w:pPr>
-      <w:rPr>
-        <w:rFonts w:ascii="Courier New" w:hAnsi="Courier New" w:cs="Courier New" w:hint="default"/>
-      </w:rPr>
-    </w:lvl>
-    <w:lvl w:ilvl="5" w:tplc="04090005" w:tentative="1">
-      <w:start w:val="1"/>
-      <w:numFmt w:val="bullet"/>
-      <w:lvlText w:val=""/>
-      <w:lvlJc w:val="left"/>
-      <w:pPr>
-        <w:ind w:left="4320" w:hanging="360"/>
-      </w:pPr>
-      <w:rPr>
-        <w:rFonts w:ascii="Wingdings" w:hAnsi="Wingdings" w:hint="default"/>
-      </w:rPr>
-    </w:lvl>
-    <w:lvl w:ilvl="6" w:tplc="04090001" w:tentative="1">
-      <w:start w:val="1"/>
-      <w:numFmt w:val="bullet"/>
-      <w:lvlText w:val=""/>
-      <w:lvlJc w:val="left"/>
-      <w:pPr>
-        <w:ind w:left="5040" w:hanging="360"/>
-      </w:pPr>
-      <w:rPr>
-        <w:rFonts w:ascii="Symbol" w:hAnsi="Symbol" w:hint="default"/>
-      </w:rPr>
-    </w:lvl>
-    <w:lvl w:ilvl="7" w:tplc="04090003" w:tentative="1">
-      <w:start w:val="1"/>
-      <w:numFmt w:val="bullet"/>
-      <w:lvlText w:val="o"/>
-      <w:lvlJc w:val="left"/>
-      <w:pPr>
-        <w:ind w:left="5760" w:hanging="360"/>
-      </w:pPr>
-      <w:rPr>
-        <w:rFonts w:ascii="Courier New" w:hAnsi="Courier New" w:cs="Courier New" w:hint="default"/>
-      </w:rPr>
-    </w:lvl>
-    <w:lvl w:ilvl="8" w:tplc="04090005" w:tentative="1">
-      <w:start w:val="1"/>
-      <w:numFmt w:val="bullet"/>
-      <w:lvlText w:val=""/>
-      <w:lvlJc w:val="left"/>
-      <w:pPr>
-        <w:ind w:left="6480" w:hanging="360"/>
-      </w:pPr>
-      <w:rPr>
-        <w:rFonts w:ascii="Wingdings" w:hAnsi="Wingdings" w:hint="default"/>
-      </w:rPr>
-    </w:lvl>
-  </w:abstractNum>
-  <w:abstractNum w:abstractNumId="17" w15:restartNumberingAfterBreak="0">
-    <w:nsid w:val="617F7EA1"/>
-    <w:multiLevelType w:val="multilevel"/>
-    <w:tmpl w:val="E2DEF2DC"/>
-    <w:lvl w:ilvl="0">
-      <w:start w:val="1"/>
-      <w:numFmt w:val="decimal"/>
-      <w:lvlText w:val="%1"/>
-      <w:lvlJc w:val="left"/>
-      <w:pPr>
-        <w:tabs>
-          <w:tab w:val="num" w:pos="432"/>
-        </w:tabs>
-        <w:ind w:left="432" w:hanging="432"/>
-      </w:pPr>
-    </w:lvl>
-    <w:lvl w:ilvl="1">
-      <w:start w:val="1"/>
-      <w:numFmt w:val="decimal"/>
-      <w:pStyle w:val="Style1"/>
-      <w:lvlText w:val="%1.%2"/>
-      <w:lvlJc w:val="left"/>
-      <w:pPr>
-        <w:tabs>
-          <w:tab w:val="num" w:pos="576"/>
-        </w:tabs>
-        <w:ind w:left="576" w:hanging="576"/>
-      </w:pPr>
-    </w:lvl>
-    <w:lvl w:ilvl="2">
-      <w:start w:val="1"/>
-      <w:numFmt w:val="decimal"/>
-      <w:lvlText w:val="%1.%2.%3"/>
-      <w:lvlJc w:val="left"/>
-      <w:pPr>
-        <w:tabs>
-          <w:tab w:val="num" w:pos="720"/>
-        </w:tabs>
-        <w:ind w:left="720" w:hanging="720"/>
-      </w:pPr>
-    </w:lvl>
-    <w:lvl w:ilvl="3">
-      <w:start w:val="1"/>
-      <w:numFmt w:val="decimal"/>
-      <w:lvlText w:val="%1.%2.%3.%4"/>
-      <w:lvlJc w:val="left"/>
-      <w:pPr>
-        <w:tabs>
-          <w:tab w:val="num" w:pos="864"/>
-        </w:tabs>
-        <w:ind w:left="864" w:hanging="864"/>
-      </w:pPr>
-    </w:lvl>
-    <w:lvl w:ilvl="4">
-      <w:start w:val="1"/>
-      <w:numFmt w:val="decimal"/>
-      <w:lvlText w:val="%1.%2.%3.%4.%5"/>
-      <w:lvlJc w:val="left"/>
-      <w:pPr>
-        <w:tabs>
-          <w:tab w:val="num" w:pos="1008"/>
-        </w:tabs>
-        <w:ind w:left="1008" w:hanging="1008"/>
-      </w:pPr>
-    </w:lvl>
-    <w:lvl w:ilvl="5">
-      <w:start w:val="1"/>
-      <w:numFmt w:val="decimal"/>
-      <w:lvlText w:val="%1.%2.%3.%4.%5.%6"/>
-      <w:lvlJc w:val="left"/>
-      <w:pPr>
-        <w:tabs>
-          <w:tab w:val="num" w:pos="1152"/>
-        </w:tabs>
-        <w:ind w:left="1152" w:hanging="1152"/>
-      </w:pPr>
-    </w:lvl>
-    <w:lvl w:ilvl="6">
-      <w:start w:val="1"/>
-      <w:numFmt w:val="decimal"/>
-      <w:lvlText w:val="%1.%2.%3.%4.%5.%6.%7"/>
-      <w:lvlJc w:val="left"/>
-      <w:pPr>
-        <w:tabs>
-          <w:tab w:val="num" w:pos="1296"/>
-        </w:tabs>
-        <w:ind w:left="1296" w:hanging="1296"/>
-      </w:pPr>
-    </w:lvl>
-    <w:lvl w:ilvl="7">
-      <w:start w:val="1"/>
-      <w:numFmt w:val="decimal"/>
-      <w:lvlText w:val="%1.%2.%3.%4.%5.%6.%7.%8"/>
-      <w:lvlJc w:val="left"/>
-      <w:pPr>
-        <w:tabs>
-          <w:tab w:val="num" w:pos="1440"/>
-        </w:tabs>
-        <w:ind w:left="1440" w:hanging="1440"/>
-      </w:pPr>
-    </w:lvl>
-    <w:lvl w:ilvl="8">
-      <w:start w:val="1"/>
-      <w:numFmt w:val="decimal"/>
-      <w:lvlText w:val="%1.%2.%3.%4.%5.%6.%7.%8.%9"/>
-      <w:lvlJc w:val="left"/>
-      <w:pPr>
-        <w:tabs>
-          <w:tab w:val="num" w:pos="1584"/>
-        </w:tabs>
-        <w:ind w:left="1584" w:hanging="1584"/>
-      </w:pPr>
-    </w:lvl>
-  </w:abstractNum>
-  <w:abstractNum w:abstractNumId="18" w15:restartNumberingAfterBreak="0">
+  <w:abstractNum w:abstractNumId="21" w15:restartNumberingAfterBreak="0">
     <w:nsid w:val="6B8101F0"/>
     <w:multiLevelType w:val="multilevel"/>
     <w:tmpl w:val="CD0026FE"/>
@@ -33790,7 +35257,7 @@
       </w:rPr>
     </w:lvl>
   </w:abstractNum>
-  <w:abstractNum w:abstractNumId="19" w15:restartNumberingAfterBreak="0">
+  <w:abstractNum w:abstractNumId="22" w15:restartNumberingAfterBreak="0">
     <w:nsid w:val="782B5197"/>
     <w:multiLevelType w:val="hybridMultilevel"/>
     <w:tmpl w:val="DA56C452"/>
@@ -33880,40 +35347,40 @@
     </w:lvl>
   </w:abstractNum>
   <w:num w:numId="1">
-    <w:abstractNumId w:val="17"/>
+    <w:abstractNumId w:val="19"/>
   </w:num>
   <w:num w:numId="2">
-    <w:abstractNumId w:val="8"/>
+    <w:abstractNumId w:val="10"/>
   </w:num>
   <w:num w:numId="3">
-    <w:abstractNumId w:val="18"/>
+    <w:abstractNumId w:val="21"/>
   </w:num>
   <w:num w:numId="4">
-    <w:abstractNumId w:val="9"/>
+    <w:abstractNumId w:val="11"/>
   </w:num>
   <w:num w:numId="5">
     <w:abstractNumId w:val="6"/>
   </w:num>
   <w:num w:numId="6">
-    <w:abstractNumId w:val="10"/>
+    <w:abstractNumId w:val="12"/>
   </w:num>
   <w:num w:numId="7">
-    <w:abstractNumId w:val="12"/>
+    <w:abstractNumId w:val="14"/>
   </w:num>
   <w:num w:numId="8">
-    <w:abstractNumId w:val="19"/>
+    <w:abstractNumId w:val="22"/>
   </w:num>
   <w:num w:numId="9">
-    <w:abstractNumId w:val="7"/>
+    <w:abstractNumId w:val="9"/>
   </w:num>
   <w:num w:numId="10">
-    <w:abstractNumId w:val="11"/>
+    <w:abstractNumId w:val="13"/>
   </w:num>
   <w:num w:numId="11">
-    <w:abstractNumId w:val="16"/>
+    <w:abstractNumId w:val="18"/>
   </w:num>
   <w:num w:numId="12">
-    <w:abstractNumId w:val="14"/>
+    <w:abstractNumId w:val="16"/>
   </w:num>
   <w:num w:numId="13">
     <w:abstractNumId w:val="0"/>
@@ -33922,7 +35389,7 @@
     <w:abstractNumId w:val="5"/>
   </w:num>
   <w:num w:numId="15">
-    <w:abstractNumId w:val="13"/>
+    <w:abstractNumId w:val="15"/>
   </w:num>
   <w:num w:numId="16">
     <w:abstractNumId w:val="2"/>
@@ -33934,10 +35401,19 @@
     <w:abstractNumId w:val="4"/>
   </w:num>
   <w:num w:numId="19">
-    <w:abstractNumId w:val="15"/>
+    <w:abstractNumId w:val="17"/>
   </w:num>
   <w:num w:numId="20">
     <w:abstractNumId w:val="3"/>
+  </w:num>
+  <w:num w:numId="21">
+    <w:abstractNumId w:val="20"/>
+  </w:num>
+  <w:num w:numId="22">
+    <w:abstractNumId w:val="7"/>
+  </w:num>
+  <w:num w:numId="23">
+    <w:abstractNumId w:val="8"/>
   </w:num>
   <w:numIdMacAtCleanup w:val="18"/>
 </w:numbering>
@@ -35340,7 +36816,7 @@
 </file>
 
 <file path=customXml/itemProps1.xml><?xml version="1.0" encoding="utf-8"?>
-<ds:datastoreItem xmlns:ds="http://schemas.openxmlformats.org/officeDocument/2006/customXml" ds:itemID="{26DCFECB-7CEF-42EC-88E1-13DE2728077F}">
+<ds:datastoreItem xmlns:ds="http://schemas.openxmlformats.org/officeDocument/2006/customXml" ds:itemID="{D069460C-9343-4D7A-90CB-372156C52849}">
   <ds:schemaRefs>
     <ds:schemaRef ds:uri="http://schemas.openxmlformats.org/officeDocument/2006/bibliography"/>
   </ds:schemaRefs>

</xml_diff>

<commit_message>
spell check for docx
</commit_message>
<xml_diff>
--- a/QR_codes/Vetscan_QR_label_Docs/Vetscan_QR_Testing.docx
+++ b/QR_codes/Vetscan_QR_label_Docs/Vetscan_QR_Testing.docx
@@ -2246,12 +2246,11 @@
         </w:rPr>
         <w:t xml:space="preserve">Box </w:t>
       </w:r>
-      <w:proofErr w:type="spellStart"/>
       <w:r>
         <w:rPr>
           <w:rFonts w:ascii="Times New Roman" w:eastAsia="Times New Roman" w:hAnsi="Times New Roman"/>
         </w:rPr>
-        <w:t>hieght</w:t>
+        <w:t>height</w:t>
       </w:r>
       <w:r>
         <w:rPr>
@@ -2259,7 +2258,6 @@
         </w:rPr>
         <w:t>s</w:t>
       </w:r>
-      <w:proofErr w:type="spellEnd"/>
       <w:r>
         <w:rPr>
           <w:rFonts w:ascii="Times New Roman" w:eastAsia="Times New Roman" w:hAnsi="Times New Roman"/>
@@ -2359,14 +2357,12 @@
         </w:rPr>
         <w:t xml:space="preserve"> </w:t>
       </w:r>
-      <w:proofErr w:type="spellStart"/>
       <w:r>
         <w:rPr>
           <w:rFonts w:ascii="Times New Roman" w:eastAsia="Times New Roman" w:hAnsi="Times New Roman"/>
         </w:rPr>
-        <w:t>lablels</w:t>
-      </w:r>
-      <w:proofErr w:type="spellEnd"/>
+        <w:t>labels</w:t>
+      </w:r>
       <w:r>
         <w:rPr>
           <w:rFonts w:ascii="Times New Roman" w:eastAsia="Times New Roman" w:hAnsi="Times New Roman"/>
@@ -2607,15 +2603,7 @@
         <w:t>Exp:</w:t>
       </w:r>
       <w:r>
-        <w:t xml:space="preserve"> Mandatory information. Expiration date expressed according to ISO 8601 as </w:t>
-      </w:r>
-      <w:proofErr w:type="spellStart"/>
-      <w:r>
-        <w:t>yyyy</w:t>
-      </w:r>
-      <w:proofErr w:type="spellEnd"/>
-      <w:r>
-        <w:t>-mm-dd.</w:t>
+        <w:t xml:space="preserve"> Mandatory information. Expiration date expressed according to ISO 8601 as yyyy-mm-dd.</w:t>
       </w:r>
     </w:p>
     <w:p/>
@@ -2644,15 +2632,7 @@
       </w:r>
       <w:r>
         <w:tab/>
-        <w:t xml:space="preserve">Minimum 1  </w:t>
-      </w:r>
-      <w:proofErr w:type="gramStart"/>
-      <w:r>
-        <w:t xml:space="preserve">   (</w:t>
-      </w:r>
-      <w:proofErr w:type="gramEnd"/>
-      <w:r>
-        <w:t>21 × 21 modules)</w:t>
+        <w:t>Minimum 1     (21 × 21 modules)</w:t>
       </w:r>
       <w:r>
         <w:br/>
@@ -2771,43 +2751,7 @@
           <w:sz w:val="20"/>
           <w:szCs w:val="20"/>
         </w:rPr>
-        <w:t>"</w:t>
-      </w:r>
-      <w:proofErr w:type="spellStart"/>
-      <w:r>
-        <w:rPr>
-          <w:rFonts w:ascii="CMTT10" w:hAnsi="CMTT10" w:cs="CMTT10"/>
-          <w:sz w:val="20"/>
-          <w:szCs w:val="20"/>
-        </w:rPr>
-        <w:t>uuid</w:t>
-      </w:r>
-      <w:proofErr w:type="spellEnd"/>
-      <w:r>
-        <w:rPr>
-          <w:rFonts w:ascii="CMTT10" w:hAnsi="CMTT10" w:cs="CMTT10"/>
-          <w:sz w:val="20"/>
-          <w:szCs w:val="20"/>
-        </w:rPr>
-        <w:t>": "&lt;</w:t>
-      </w:r>
-      <w:proofErr w:type="spellStart"/>
-      <w:r>
-        <w:rPr>
-          <w:rFonts w:ascii="CMTT10" w:hAnsi="CMTT10" w:cs="CMTT10"/>
-          <w:sz w:val="20"/>
-          <w:szCs w:val="20"/>
-        </w:rPr>
-        <w:t>uuid</w:t>
-      </w:r>
-      <w:proofErr w:type="spellEnd"/>
-      <w:r>
-        <w:rPr>
-          <w:rFonts w:ascii="CMTT10" w:hAnsi="CMTT10" w:cs="CMTT10"/>
-          <w:sz w:val="20"/>
-          <w:szCs w:val="20"/>
-        </w:rPr>
-        <w:t>&gt;",</w:t>
+        <w:t>"uuid": "&lt;uuid&gt;",</w:t>
       </w:r>
     </w:p>
     <w:p>
@@ -2847,25 +2791,7 @@
           <w:sz w:val="20"/>
           <w:szCs w:val="20"/>
         </w:rPr>
-        <w:t>"exp": "&lt;</w:t>
-      </w:r>
-      <w:proofErr w:type="spellStart"/>
-      <w:r>
-        <w:rPr>
-          <w:rFonts w:ascii="CMTT10" w:hAnsi="CMTT10" w:cs="CMTT10"/>
-          <w:sz w:val="20"/>
-          <w:szCs w:val="20"/>
-        </w:rPr>
-        <w:t>yyyy</w:t>
-      </w:r>
-      <w:proofErr w:type="spellEnd"/>
-      <w:r>
-        <w:rPr>
-          <w:rFonts w:ascii="CMTT10" w:hAnsi="CMTT10" w:cs="CMTT10"/>
-          <w:sz w:val="20"/>
-          <w:szCs w:val="20"/>
-        </w:rPr>
-        <w:t>-mm-dd&gt;",</w:t>
+        <w:t>"exp": "&lt;yyyy-mm-dd&gt;",</w:t>
       </w:r>
     </w:p>
     <w:p>
@@ -2960,25 +2886,7 @@
           <w:sz w:val="20"/>
           <w:szCs w:val="20"/>
         </w:rPr>
-        <w:t>"analyzer":"</w:t>
-      </w:r>
-      <w:proofErr w:type="spellStart"/>
-      <w:r>
-        <w:rPr>
-          <w:rFonts w:ascii="CMTT10" w:hAnsi="CMTT10" w:cs="CMTT10"/>
-          <w:sz w:val="20"/>
-          <w:szCs w:val="20"/>
-        </w:rPr>
-        <w:t>vetscan-spe</w:t>
-      </w:r>
-      <w:proofErr w:type="spellEnd"/>
-      <w:r>
-        <w:rPr>
-          <w:rFonts w:ascii="CMTT10" w:hAnsi="CMTT10" w:cs="CMTT10"/>
-          <w:sz w:val="20"/>
-          <w:szCs w:val="20"/>
-        </w:rPr>
-        <w:t>",</w:t>
+        <w:t>"analyzer":"vetscan-spe",</w:t>
       </w:r>
     </w:p>
     <w:p>
@@ -4268,13 +4176,8 @@
           </w:tcPr>
           <w:p>
             <w:r>
-              <w:t>PT/</w:t>
-            </w:r>
-            <w:proofErr w:type="spellStart"/>
-            <w:r>
-              <w:t>aPTT</w:t>
-            </w:r>
-            <w:proofErr w:type="spellEnd"/>
+              <w:t>PT/aPTT</w:t>
+            </w:r>
           </w:p>
         </w:tc>
         <w:tc>
@@ -4300,10 +4203,12 @@
             <w:r>
               <w:t>PT/</w:t>
             </w:r>
+            <w:bookmarkStart w:id="11" w:name="_GoBack"/>
             <w:proofErr w:type="spellStart"/>
             <w:r>
               <w:t>aPTT</w:t>
             </w:r>
+            <w:bookmarkEnd w:id="11"/>
             <w:proofErr w:type="spellEnd"/>
             <w:r>
               <w:t xml:space="preserve"> Combination Test</w:t>
@@ -6117,12 +6022,12 @@
       <w:pPr>
         <w:pStyle w:val="Heading2"/>
       </w:pPr>
-      <w:bookmarkStart w:id="11" w:name="_Toc78377550"/>
+      <w:bookmarkStart w:id="12" w:name="_Toc78377550"/>
       <w:r>
         <w:lastRenderedPageBreak/>
         <w:t>Test Labels</w:t>
       </w:r>
-      <w:bookmarkEnd w:id="11"/>
+      <w:bookmarkEnd w:id="12"/>
     </w:p>
     <w:p/>
     <w:p>
@@ -6204,19 +6109,15 @@
       <w:r>
         <w:t xml:space="preserve"> and Binary characters. Therefor the </w:t>
       </w:r>
-      <w:proofErr w:type="spellStart"/>
-      <w:r>
-        <w:t>encodeing</w:t>
-      </w:r>
-      <w:proofErr w:type="spellEnd"/>
+      <w:r>
+        <w:t>encoding</w:t>
+      </w:r>
       <w:r>
         <w:t xml:space="preserve"> of the JSON data will take more space then </w:t>
       </w:r>
-      <w:proofErr w:type="spellStart"/>
-      <w:r>
-        <w:t>purly</w:t>
-      </w:r>
-      <w:proofErr w:type="spellEnd"/>
+      <w:r>
+        <w:t>purely</w:t>
+      </w:r>
       <w:r>
         <w:t xml:space="preserve"> Numeric or Alphanumeric data.</w:t>
       </w:r>
@@ -6353,6 +6254,24 @@
         </w:rPr>
         <w:t>A–Z</w:t>
       </w:r>
+      <w:r>
+        <w:rPr>
+          <w:b/>
+          <w:bCs/>
+          <w:sz w:val="24"/>
+          <w:szCs w:val="24"/>
+        </w:rPr>
+        <w:t xml:space="preserve"> </w:t>
+      </w:r>
+      <w:r>
+        <w:rPr>
+          <w:b/>
+          <w:bCs/>
+          <w:sz w:val="24"/>
+          <w:szCs w:val="24"/>
+        </w:rPr>
+        <w:t>(upper-case only)</w:t>
+      </w:r>
     </w:p>
     <w:p>
       <w:pPr>
@@ -6374,7 +6293,7 @@
           <w:sz w:val="24"/>
           <w:szCs w:val="24"/>
         </w:rPr>
-        <w:t>(upper-case only)</w:t>
+        <w:t>space</w:t>
       </w:r>
     </w:p>
     <w:p>
@@ -6397,7 +6316,30 @@
           <w:sz w:val="24"/>
           <w:szCs w:val="24"/>
         </w:rPr>
-        <w:t>space</w:t>
+        <w:t>$ % * + - . / :</w:t>
+      </w:r>
+    </w:p>
+    <w:p>
+      <w:pPr>
+        <w:numPr>
+          <w:ilvl w:val="1"/>
+          <w:numId w:val="6"/>
+        </w:numPr>
+        <w:rPr>
+          <w:b/>
+          <w:bCs/>
+          <w:sz w:val="24"/>
+          <w:szCs w:val="24"/>
+        </w:rPr>
+      </w:pPr>
+      <w:r>
+        <w:rPr>
+          <w:b/>
+          <w:bCs/>
+          <w:sz w:val="24"/>
+          <w:szCs w:val="24"/>
+        </w:rPr>
+        <w:t>Binary:</w:t>
       </w:r>
     </w:p>
     <w:p>
@@ -6420,7 +6362,94 @@
           <w:sz w:val="24"/>
           <w:szCs w:val="24"/>
         </w:rPr>
-        <w:t>$ % * + - . / :</w:t>
+        <w:t>a-z (lower-case)</w:t>
+      </w:r>
+    </w:p>
+    <w:p>
+      <w:pPr>
+        <w:numPr>
+          <w:ilvl w:val="2"/>
+          <w:numId w:val="6"/>
+        </w:numPr>
+        <w:rPr>
+          <w:b/>
+          <w:bCs/>
+          <w:sz w:val="24"/>
+          <w:szCs w:val="24"/>
+        </w:rPr>
+      </w:pPr>
+      <w:r>
+        <w:rPr>
+          <w:b/>
+          <w:bCs/>
+          <w:sz w:val="24"/>
+          <w:szCs w:val="24"/>
+        </w:rPr>
+        <w:t>{ } \n “</w:t>
+      </w:r>
+      <w:r>
+        <w:rPr>
+          <w:b/>
+          <w:bCs/>
+          <w:sz w:val="24"/>
+          <w:szCs w:val="24"/>
+        </w:rPr>
+        <w:t xml:space="preserve"> ,</w:t>
+      </w:r>
+    </w:p>
+    <w:p>
+      <w:pPr>
+        <w:numPr>
+          <w:ilvl w:val="2"/>
+          <w:numId w:val="6"/>
+        </w:numPr>
+        <w:rPr>
+          <w:b/>
+          <w:bCs/>
+          <w:sz w:val="24"/>
+          <w:szCs w:val="24"/>
+        </w:rPr>
+      </w:pPr>
+      <w:r>
+        <w:rPr>
+          <w:b/>
+          <w:bCs/>
+          <w:sz w:val="24"/>
+          <w:szCs w:val="24"/>
+        </w:rPr>
+        <w:t>Every other character</w:t>
+      </w:r>
+    </w:p>
+    <w:p>
+      <w:pPr>
+        <w:numPr>
+          <w:ilvl w:val="0"/>
+          <w:numId w:val="6"/>
+        </w:numPr>
+      </w:pPr>
+      <w:r>
+        <w:t xml:space="preserve">For example, when using the Version </w:t>
+      </w:r>
+      <w:r>
+        <w:t>20</w:t>
+      </w:r>
+      <w:r>
+        <w:t xml:space="preserve"> QR Code with correction level </w:t>
+      </w:r>
+      <w:r>
+        <w:t>M</w:t>
+      </w:r>
+      <w:r>
+        <w:t xml:space="preserve">, the maximum allowable </w:t>
+      </w:r>
+      <w:r>
+        <w:t>characters</w:t>
+      </w:r>
+      <w:r>
+        <w:t xml:space="preserve"> are</w:t>
+      </w:r>
+      <w:r>
+        <w:t>:</w:t>
       </w:r>
     </w:p>
     <w:p>
@@ -6443,128 +6472,16 @@
           <w:sz w:val="24"/>
           <w:szCs w:val="24"/>
         </w:rPr>
-        <w:t>Binary:</w:t>
-      </w:r>
-    </w:p>
-    <w:p>
-      <w:pPr>
-        <w:numPr>
-          <w:ilvl w:val="2"/>
-          <w:numId w:val="6"/>
-        </w:numPr>
+        <w:t>Numeric:</w:t>
+      </w:r>
+      <w:r>
         <w:rPr>
           <w:b/>
           <w:bCs/>
           <w:sz w:val="24"/>
           <w:szCs w:val="24"/>
         </w:rPr>
-      </w:pPr>
-      <w:r>
-        <w:rPr>
-          <w:b/>
-          <w:bCs/>
-          <w:sz w:val="24"/>
-          <w:szCs w:val="24"/>
-        </w:rPr>
-        <w:t>a-z (lower-case)</w:t>
-      </w:r>
-    </w:p>
-    <w:p>
-      <w:pPr>
-        <w:numPr>
-          <w:ilvl w:val="2"/>
-          <w:numId w:val="6"/>
-        </w:numPr>
-        <w:rPr>
-          <w:b/>
-          <w:bCs/>
-          <w:sz w:val="24"/>
-          <w:szCs w:val="24"/>
-        </w:rPr>
-      </w:pPr>
-      <w:proofErr w:type="gramStart"/>
-      <w:r>
-        <w:rPr>
-          <w:b/>
-          <w:bCs/>
-          <w:sz w:val="24"/>
-          <w:szCs w:val="24"/>
-        </w:rPr>
-        <w:t>{ }</w:t>
-      </w:r>
-      <w:proofErr w:type="gramEnd"/>
-      <w:r>
-        <w:rPr>
-          <w:b/>
-          <w:bCs/>
-          <w:sz w:val="24"/>
-          <w:szCs w:val="24"/>
-        </w:rPr>
-        <w:t xml:space="preserve"> \n “</w:t>
-      </w:r>
-      <w:r>
-        <w:rPr>
-          <w:b/>
-          <w:bCs/>
-          <w:sz w:val="24"/>
-          <w:szCs w:val="24"/>
-        </w:rPr>
-        <w:t xml:space="preserve"> ,</w:t>
-      </w:r>
-    </w:p>
-    <w:p>
-      <w:pPr>
-        <w:numPr>
-          <w:ilvl w:val="2"/>
-          <w:numId w:val="6"/>
-        </w:numPr>
-        <w:rPr>
-          <w:b/>
-          <w:bCs/>
-          <w:sz w:val="24"/>
-          <w:szCs w:val="24"/>
-        </w:rPr>
-      </w:pPr>
-      <w:r>
-        <w:rPr>
-          <w:b/>
-          <w:bCs/>
-          <w:sz w:val="24"/>
-          <w:szCs w:val="24"/>
-        </w:rPr>
-        <w:t>Every other character</w:t>
-      </w:r>
-    </w:p>
-    <w:p>
-      <w:pPr>
-        <w:numPr>
-          <w:ilvl w:val="0"/>
-          <w:numId w:val="6"/>
-        </w:numPr>
-      </w:pPr>
-      <w:r>
-        <w:t xml:space="preserve">For example, when using the Version </w:t>
-      </w:r>
-      <w:r>
-        <w:t>20</w:t>
-      </w:r>
-      <w:r>
-        <w:t xml:space="preserve"> QR Code with correction level </w:t>
-      </w:r>
-      <w:r>
-        <w:t>M</w:t>
-      </w:r>
-      <w:r>
-        <w:t xml:space="preserve">, the maximum allowable </w:t>
-      </w:r>
-      <w:r>
-        <w:t>characters</w:t>
-      </w:r>
-      <w:r>
-        <w:t xml:space="preserve"> are</w:t>
-      </w:r>
-      <w:r>
-        <w:t>:</w:t>
+        <w:t xml:space="preserve"> 1600</w:t>
       </w:r>
     </w:p>
     <w:p>
@@ -6587,38 +6504,6 @@
           <w:sz w:val="24"/>
           <w:szCs w:val="24"/>
         </w:rPr>
-        <w:t>Numeric:</w:t>
-      </w:r>
-      <w:r>
-        <w:rPr>
-          <w:b/>
-          <w:bCs/>
-          <w:sz w:val="24"/>
-          <w:szCs w:val="24"/>
-        </w:rPr>
-        <w:t xml:space="preserve"> 1600</w:t>
-      </w:r>
-    </w:p>
-    <w:p>
-      <w:pPr>
-        <w:numPr>
-          <w:ilvl w:val="1"/>
-          <w:numId w:val="6"/>
-        </w:numPr>
-        <w:rPr>
-          <w:b/>
-          <w:bCs/>
-          <w:sz w:val="24"/>
-          <w:szCs w:val="24"/>
-        </w:rPr>
-      </w:pPr>
-      <w:r>
-        <w:rPr>
-          <w:b/>
-          <w:bCs/>
-          <w:sz w:val="24"/>
-          <w:szCs w:val="24"/>
-        </w:rPr>
         <w:t>Alphanumeric:</w:t>
       </w:r>
       <w:r>
@@ -6710,11 +6595,11 @@
       <w:pPr>
         <w:pStyle w:val="Heading2"/>
       </w:pPr>
-      <w:bookmarkStart w:id="12" w:name="_Toc78377551"/>
+      <w:bookmarkStart w:id="13" w:name="_Toc78377551"/>
       <w:r>
         <w:t>Test Label Generation</w:t>
       </w:r>
-      <w:bookmarkEnd w:id="12"/>
+      <w:bookmarkEnd w:id="13"/>
     </w:p>
     <w:p>
       <w:pPr>
@@ -6748,11 +6633,9 @@
       <w:r>
         <w:t xml:space="preserve">The app created image files in the </w:t>
       </w:r>
-      <w:proofErr w:type="spellStart"/>
       <w:r>
         <w:t>QR_labels_Alphanumeric_JSON</w:t>
       </w:r>
-      <w:proofErr w:type="spellEnd"/>
       <w:r>
         <w:t xml:space="preserve"> </w:t>
       </w:r>
@@ -6780,23 +6663,15 @@
       <w:pPr>
         <w:pStyle w:val="Heading2"/>
       </w:pPr>
-      <w:bookmarkStart w:id="13" w:name="_Toc78377552"/>
+      <w:bookmarkStart w:id="14" w:name="_Toc78377552"/>
       <w:r>
         <w:t>Test Label Printing</w:t>
       </w:r>
-      <w:bookmarkEnd w:id="13"/>
+      <w:bookmarkEnd w:id="14"/>
     </w:p>
     <w:p>
       <w:r>
-        <w:t xml:space="preserve">Using the program </w:t>
-      </w:r>
-      <w:proofErr w:type="spellStart"/>
-      <w:r>
-        <w:t>ifranview</w:t>
-      </w:r>
-      <w:proofErr w:type="spellEnd"/>
-      <w:r>
-        <w:t xml:space="preserve"> (</w:t>
+        <w:t>Using the program ifranview (</w:t>
       </w:r>
       <w:hyperlink r:id="rId9" w:history="1">
         <w:r>
@@ -6826,16 +6701,8 @@
         <w:rPr>
           <w:rFonts w:ascii="Times New Roman" w:hAnsi="Times New Roman"/>
         </w:rPr>
-        <w:t xml:space="preserve">Install </w:t>
-      </w:r>
-      <w:proofErr w:type="spellStart"/>
-      <w:r>
-        <w:rPr>
-          <w:rFonts w:ascii="Times New Roman" w:hAnsi="Times New Roman"/>
-        </w:rPr>
-        <w:t>irfanview</w:t>
-      </w:r>
-      <w:proofErr w:type="spellEnd"/>
+        <w:t>Install irfanview</w:t>
+      </w:r>
     </w:p>
     <w:p>
       <w:pPr>
@@ -6852,16 +6719,8 @@
         <w:rPr>
           <w:rFonts w:ascii="Times New Roman" w:hAnsi="Times New Roman"/>
         </w:rPr>
-        <w:t xml:space="preserve">Open </w:t>
-      </w:r>
-      <w:proofErr w:type="spellStart"/>
-      <w:r>
-        <w:rPr>
-          <w:rFonts w:ascii="Times New Roman" w:hAnsi="Times New Roman"/>
-        </w:rPr>
-        <w:t>irfanview</w:t>
-      </w:r>
-      <w:proofErr w:type="spellEnd"/>
+        <w:t>Open irfanview</w:t>
+      </w:r>
     </w:p>
     <w:p>
       <w:pPr>
@@ -7139,13 +6998,8 @@
         <w:t>“</w:t>
       </w:r>
       <w:r>
-        <w:t xml:space="preserve">Center </w:t>
-      </w:r>
-      <w:proofErr w:type="spellStart"/>
-      <w:r>
-        <w:t>horz</w:t>
-      </w:r>
-      <w:proofErr w:type="spellEnd"/>
+        <w:t>Center horz</w:t>
+      </w:r>
       <w:r>
         <w:t>”</w:t>
       </w:r>
@@ -7191,28 +7045,24 @@
         </w:rPr>
         <w:t>You can go into the Printer setup and set the printer options on the printer driver (</w:t>
       </w:r>
-      <w:proofErr w:type="gramStart"/>
       <w:r>
         <w:rPr>
           <w:rFonts w:ascii="Times New Roman" w:hAnsi="Times New Roman"/>
         </w:rPr>
-        <w:t>2 sided</w:t>
-      </w:r>
-      <w:proofErr w:type="gramEnd"/>
+        <w:t>2-sided</w:t>
+      </w:r>
       <w:r>
         <w:rPr>
           <w:rFonts w:ascii="Times New Roman" w:hAnsi="Times New Roman"/>
         </w:rPr>
         <w:t xml:space="preserve">, flip, </w:t>
       </w:r>
-      <w:proofErr w:type="spellStart"/>
       <w:r>
         <w:rPr>
           <w:rFonts w:ascii="Times New Roman" w:hAnsi="Times New Roman"/>
         </w:rPr>
-        <w:t>etc</w:t>
-      </w:r>
-      <w:proofErr w:type="spellEnd"/>
+        <w:t>etc.</w:t>
+      </w:r>
       <w:r>
         <w:rPr>
           <w:rFonts w:ascii="Times New Roman" w:hAnsi="Times New Roman"/>
@@ -7290,11 +7140,11 @@
       <w:pPr>
         <w:pStyle w:val="Heading1"/>
       </w:pPr>
-      <w:bookmarkStart w:id="14" w:name="_Toc78377553"/>
+      <w:bookmarkStart w:id="15" w:name="_Toc78377553"/>
       <w:r>
         <w:t>Test #1:</w:t>
       </w:r>
-      <w:bookmarkEnd w:id="14"/>
+      <w:bookmarkEnd w:id="15"/>
       <w:r>
         <w:t xml:space="preserve"> </w:t>
       </w:r>
@@ -7317,11 +7167,11 @@
       <w:pPr>
         <w:pStyle w:val="Heading2"/>
       </w:pPr>
-      <w:bookmarkStart w:id="15" w:name="_Toc78377554"/>
+      <w:bookmarkStart w:id="16" w:name="_Toc78377554"/>
       <w:r>
         <w:t>Test Setup</w:t>
       </w:r>
-      <w:bookmarkEnd w:id="15"/>
+      <w:bookmarkEnd w:id="16"/>
     </w:p>
     <w:p/>
     <w:p>
@@ -7347,10 +7197,7 @@
         <w:t xml:space="preserve"> </w:t>
       </w:r>
       <w:r>
-        <w:t>QR labels</w:t>
-      </w:r>
-      <w:r>
-        <w:t xml:space="preserve"> and QR code reader applications that can read </w:t>
+        <w:t xml:space="preserve">QR labels and QR code reader applications that can read </w:t>
       </w:r>
       <w:r>
         <w:t>the QR label’s code.</w:t>
@@ -7410,13 +7257,7 @@
         <w:t xml:space="preserve"> Hub Mockup</w:t>
       </w:r>
       <w:r>
-        <w:t xml:space="preserve">, a </w:t>
-      </w:r>
-      <w:r>
-        <w:t xml:space="preserve">box will be placed on the base </w:t>
-      </w:r>
-      <w:r>
-        <w:t>to raise the QR code closer to the camera.</w:t>
+        <w:t>, a box will be placed on the base to raise the QR code closer to the camera.</w:t>
       </w:r>
     </w:p>
     <w:p>
@@ -7503,7 +7344,7 @@
           <w:lang w:val="en-US"/>
         </w:rPr>
       </w:pPr>
-      <w:bookmarkStart w:id="16" w:name="_Toc78377555"/>
+      <w:bookmarkStart w:id="17" w:name="_Toc78377555"/>
       <w:r>
         <w:rPr>
           <w:lang w:val="en-US"/>
@@ -7511,7 +7352,7 @@
         <w:lastRenderedPageBreak/>
         <w:t>Test Instructions</w:t>
       </w:r>
-      <w:bookmarkEnd w:id="16"/>
+      <w:bookmarkEnd w:id="17"/>
     </w:p>
     <w:p>
       <w:pPr>
@@ -7547,11 +7388,9 @@
       <w:r>
         <w:t xml:space="preserve"> and optimizes the image in the camera. The app being used will display the QR </w:t>
       </w:r>
-      <w:proofErr w:type="gramStart"/>
-      <w:r>
-        <w:t>code, and</w:t>
-      </w:r>
-      <w:proofErr w:type="gramEnd"/>
+      <w:r>
+        <w:t>code and</w:t>
+      </w:r>
       <w:r>
         <w:t xml:space="preserve"> can be used to determine the optimal distance from the camera.</w:t>
       </w:r>
@@ -7584,11 +7423,11 @@
       <w:pPr>
         <w:pStyle w:val="Heading2"/>
       </w:pPr>
-      <w:bookmarkStart w:id="17" w:name="_Toc78377556"/>
+      <w:bookmarkStart w:id="18" w:name="_Toc78377556"/>
       <w:r>
         <w:t>Web App</w:t>
       </w:r>
-      <w:bookmarkEnd w:id="17"/>
+      <w:bookmarkEnd w:id="18"/>
     </w:p>
     <w:p>
       <w:r>
@@ -7660,21 +7499,7 @@
             <w:rStyle w:val="Hyperlink"/>
             <w:rFonts w:ascii="Times New Roman" w:hAnsi="Times New Roman"/>
           </w:rPr>
-          <w:t>https://4qrcode.com/scan-qr-cod</w:t>
-        </w:r>
-        <w:r>
-          <w:rPr>
-            <w:rStyle w:val="Hyperlink"/>
-            <w:rFonts w:ascii="Times New Roman" w:hAnsi="Times New Roman"/>
-          </w:rPr>
-          <w:t>e</w:t>
-        </w:r>
-        <w:r>
-          <w:rPr>
-            <w:rStyle w:val="Hyperlink"/>
-            <w:rFonts w:ascii="Times New Roman" w:hAnsi="Times New Roman"/>
-          </w:rPr>
-          <w:t>.php</w:t>
+          <w:t>https://4qrcode.com/scan-qr-code.php</w:t>
         </w:r>
       </w:hyperlink>
       <w:r>
@@ -7992,11 +7817,11 @@
       <w:pPr>
         <w:pStyle w:val="Heading2"/>
       </w:pPr>
-      <w:bookmarkStart w:id="18" w:name="_Toc78377557"/>
+      <w:bookmarkStart w:id="19" w:name="_Toc78377557"/>
       <w:r>
         <w:t>Galaxy S10</w:t>
       </w:r>
-      <w:bookmarkEnd w:id="18"/>
+      <w:bookmarkEnd w:id="19"/>
     </w:p>
     <w:p>
       <w:r>
@@ -8036,16 +7861,8 @@
         <w:rPr>
           <w:rFonts w:ascii="Times New Roman" w:hAnsi="Times New Roman"/>
         </w:rPr>
-        <w:t xml:space="preserve"> </w:t>
-      </w:r>
-      <w:proofErr w:type="spellStart"/>
-      <w:r>
-        <w:rPr>
-          <w:rFonts w:ascii="Times New Roman" w:hAnsi="Times New Roman"/>
-        </w:rPr>
-        <w:t>TeaCapps</w:t>
-      </w:r>
-      <w:proofErr w:type="spellEnd"/>
+        <w:t xml:space="preserve"> TeaCapps</w:t>
+      </w:r>
       <w:r>
         <w:rPr>
           <w:rFonts w:ascii="Times New Roman" w:hAnsi="Times New Roman"/>
@@ -8234,14 +8051,12 @@
         </w:rPr>
         <w:t xml:space="preserve"> a few </w:t>
       </w:r>
-      <w:proofErr w:type="spellStart"/>
       <w:r>
         <w:rPr>
           <w:rFonts w:ascii="Times New Roman" w:hAnsi="Times New Roman"/>
         </w:rPr>
-        <w:t>centameters</w:t>
-      </w:r>
-      <w:proofErr w:type="spellEnd"/>
+        <w:t>centimeters</w:t>
+      </w:r>
       <w:r>
         <w:rPr>
           <w:rFonts w:ascii="Times New Roman" w:hAnsi="Times New Roman"/>
@@ -8371,11 +8186,11 @@
       <w:pPr>
         <w:pStyle w:val="Heading2"/>
       </w:pPr>
-      <w:bookmarkStart w:id="19" w:name="_Toc78377558"/>
+      <w:bookmarkStart w:id="20" w:name="_Toc78377558"/>
       <w:r>
         <w:t>Python App</w:t>
       </w:r>
-      <w:bookmarkEnd w:id="19"/>
+      <w:bookmarkEnd w:id="20"/>
     </w:p>
     <w:p>
       <w:r>
@@ -8781,24 +8596,24 @@
       <w:r>
         <w:br w:type="page"/>
       </w:r>
-      <w:bookmarkStart w:id="20" w:name="_Toc77677310"/>
+      <w:bookmarkStart w:id="21" w:name="_Toc77677310"/>
     </w:p>
     <w:p>
       <w:pPr>
         <w:pStyle w:val="Heading1"/>
       </w:pPr>
-      <w:bookmarkStart w:id="21" w:name="_Toc78377559"/>
+      <w:bookmarkStart w:id="22" w:name="_Toc78377559"/>
       <w:r>
         <w:lastRenderedPageBreak/>
         <w:t>Test Results</w:t>
       </w:r>
-      <w:bookmarkEnd w:id="21"/>
+      <w:bookmarkEnd w:id="22"/>
     </w:p>
     <w:p>
       <w:pPr>
         <w:pStyle w:val="Heading2"/>
       </w:pPr>
-      <w:bookmarkStart w:id="22" w:name="_Toc78377560"/>
+      <w:bookmarkStart w:id="23" w:name="_Toc78377560"/>
       <w:r>
         <w:t>Vetscan</w:t>
       </w:r>
@@ -8814,9 +8629,9 @@
       <w:r>
         <w:t>App</w:t>
       </w:r>
-      <w:bookmarkEnd w:id="22"/>
+      <w:bookmarkEnd w:id="23"/>
     </w:p>
-    <w:bookmarkEnd w:id="20"/>
+    <w:bookmarkEnd w:id="21"/>
     <w:p>
       <w:pPr>
         <w:numPr>
@@ -8871,17 +8686,9 @@
       <w:r>
         <w:t xml:space="preserve">Box </w:t>
       </w:r>
-      <w:proofErr w:type="spellStart"/>
-      <w:r>
-        <w:t>hi</w:t>
-      </w:r>
-      <w:r>
-        <w:t>e</w:t>
-      </w:r>
-      <w:r>
-        <w:t>ght</w:t>
-      </w:r>
-      <w:proofErr w:type="spellEnd"/>
+      <w:r>
+        <w:t>height</w:t>
+      </w:r>
       <w:r>
         <w:t xml:space="preserve">: </w:t>
       </w:r>
@@ -9019,7 +8826,6 @@
                 <w:lang w:eastAsia="x-none"/>
               </w:rPr>
             </w:pPr>
-            <w:proofErr w:type="spellStart"/>
             <w:r>
               <w:rPr>
                 <w:b/>
@@ -9030,7 +8836,6 @@
               </w:rPr>
               <w:t>AlphaNum</w:t>
             </w:r>
-            <w:proofErr w:type="spellEnd"/>
           </w:p>
         </w:tc>
         <w:tc>
@@ -13224,16 +13029,16 @@
       <w:pPr>
         <w:pStyle w:val="Heading2"/>
       </w:pPr>
-      <w:bookmarkStart w:id="23" w:name="_Toc77677311"/>
+      <w:bookmarkStart w:id="24" w:name="_Toc77677311"/>
       <w:r>
         <w:br w:type="page"/>
       </w:r>
-      <w:bookmarkEnd w:id="23"/>
+      <w:bookmarkEnd w:id="24"/>
       <w:r>
         <w:lastRenderedPageBreak/>
         <w:t xml:space="preserve"> </w:t>
       </w:r>
-      <w:bookmarkStart w:id="24" w:name="_Toc78377561"/>
+      <w:bookmarkStart w:id="25" w:name="_Toc78377561"/>
       <w:r>
         <w:t>Galaxy</w:t>
       </w:r>
@@ -13252,7 +13057,7 @@
       <w:r>
         <w:t>hone</w:t>
       </w:r>
-      <w:bookmarkEnd w:id="24"/>
+      <w:bookmarkEnd w:id="25"/>
     </w:p>
     <w:p/>
     <w:p>
@@ -13273,19 +13078,12 @@
           <w:numId w:val="11"/>
         </w:numPr>
       </w:pPr>
-      <w:proofErr w:type="spellStart"/>
-      <w:r>
-        <w:t>Andriod</w:t>
-      </w:r>
-      <w:proofErr w:type="spellEnd"/>
-      <w:r>
-        <w:t xml:space="preserve"> app: QR &amp; Barcode Reader - </w:t>
-      </w:r>
-      <w:proofErr w:type="spellStart"/>
-      <w:r>
-        <w:t>TeaCapps</w:t>
-      </w:r>
-      <w:proofErr w:type="spellEnd"/>
+      <w:r>
+        <w:t>Android</w:t>
+      </w:r>
+      <w:r>
+        <w:t xml:space="preserve"> app: QR &amp; Barcode Reader - TeaCapps</w:t>
+      </w:r>
     </w:p>
     <w:p>
       <w:pPr>
@@ -13418,7 +13216,6 @@
                 <w:lang w:eastAsia="x-none"/>
               </w:rPr>
             </w:pPr>
-            <w:proofErr w:type="spellStart"/>
             <w:r>
               <w:rPr>
                 <w:b/>
@@ -13429,7 +13226,6 @@
               </w:rPr>
               <w:t>AlphaNum</w:t>
             </w:r>
-            <w:proofErr w:type="spellEnd"/>
           </w:p>
         </w:tc>
         <w:tc>
@@ -18010,7 +17806,7 @@
       <w:pPr>
         <w:pStyle w:val="Heading2"/>
       </w:pPr>
-      <w:bookmarkStart w:id="25" w:name="_Toc78377562"/>
+      <w:bookmarkStart w:id="26" w:name="_Toc78377562"/>
       <w:r>
         <w:t>Laptop</w:t>
       </w:r>
@@ -18023,7 +17819,7 @@
       <w:r>
         <w:t>pp</w:t>
       </w:r>
-      <w:bookmarkEnd w:id="25"/>
+      <w:bookmarkEnd w:id="26"/>
     </w:p>
     <w:p/>
     <w:p>
@@ -18197,7 +17993,6 @@
                 <w:lang w:eastAsia="x-none"/>
               </w:rPr>
             </w:pPr>
-            <w:proofErr w:type="spellStart"/>
             <w:r>
               <w:rPr>
                 <w:b/>
@@ -18208,7 +18003,6 @@
               </w:rPr>
               <w:t>AlphaNum</w:t>
             </w:r>
-            <w:proofErr w:type="spellEnd"/>
           </w:p>
         </w:tc>
         <w:tc>
@@ -22333,12 +22127,12 @@
       <w:r>
         <w:br w:type="page"/>
       </w:r>
-      <w:bookmarkStart w:id="26" w:name="_Toc78377563"/>
+      <w:bookmarkStart w:id="27" w:name="_Toc78377563"/>
       <w:r>
         <w:lastRenderedPageBreak/>
         <w:t>Laptop Python App</w:t>
       </w:r>
-      <w:bookmarkEnd w:id="26"/>
+      <w:bookmarkEnd w:id="27"/>
     </w:p>
     <w:p/>
     <w:p>
@@ -22498,7 +22292,6 @@
                 <w:lang w:eastAsia="x-none"/>
               </w:rPr>
             </w:pPr>
-            <w:proofErr w:type="spellStart"/>
             <w:r>
               <w:rPr>
                 <w:b/>
@@ -22509,7 +22302,6 @@
               </w:rPr>
               <w:t>AlphaNum</w:t>
             </w:r>
-            <w:proofErr w:type="spellEnd"/>
           </w:p>
         </w:tc>
         <w:tc>
@@ -26626,7 +26418,7 @@
       <w:pPr>
         <w:pStyle w:val="Heading2"/>
       </w:pPr>
-      <w:bookmarkStart w:id="27" w:name="_Toc78377564"/>
+      <w:bookmarkStart w:id="28" w:name="_Toc78377564"/>
       <w:r>
         <w:lastRenderedPageBreak/>
         <w:t>Vetscan Hub Mockup</w:t>
@@ -26634,7 +26426,7 @@
       <w:r>
         <w:t xml:space="preserve"> Python App</w:t>
       </w:r>
-      <w:bookmarkEnd w:id="27"/>
+      <w:bookmarkEnd w:id="28"/>
     </w:p>
     <w:p>
       <w:pPr>
@@ -26668,11 +26460,9 @@
       <w:r>
         <w:t xml:space="preserve">Box </w:t>
       </w:r>
-      <w:proofErr w:type="spellStart"/>
-      <w:r>
-        <w:t>hieght</w:t>
-      </w:r>
-      <w:proofErr w:type="spellEnd"/>
+      <w:r>
+        <w:t>height</w:t>
+      </w:r>
       <w:r>
         <w:t xml:space="preserve">: 10mm x 10mm: 9.5cm, 20mm x 20mm: 9cm, 50mm x 50mm: </w:t>
       </w:r>
@@ -26793,7 +26583,6 @@
                 <w:lang w:eastAsia="x-none"/>
               </w:rPr>
             </w:pPr>
-            <w:proofErr w:type="spellStart"/>
             <w:r>
               <w:rPr>
                 <w:b/>
@@ -26804,7 +26593,6 @@
               </w:rPr>
               <w:t>AlphaNum</w:t>
             </w:r>
-            <w:proofErr w:type="spellEnd"/>
           </w:p>
         </w:tc>
         <w:tc>
@@ -31384,13 +31172,21 @@
       <w:pPr>
         <w:pStyle w:val="Heading1"/>
       </w:pPr>
-      <w:bookmarkStart w:id="28" w:name="_Toc77677312"/>
-      <w:bookmarkStart w:id="29" w:name="_Toc78377565"/>
+      <w:bookmarkStart w:id="29" w:name="_Toc77677312"/>
+      <w:bookmarkStart w:id="30" w:name="_Toc78377565"/>
       <w:r>
         <w:t>Conclusions</w:t>
       </w:r>
-      <w:bookmarkEnd w:id="28"/>
       <w:bookmarkEnd w:id="29"/>
+      <w:bookmarkEnd w:id="30"/>
+    </w:p>
+    <w:p>
+      <w:pPr>
+        <w:pStyle w:val="Heading2"/>
+      </w:pPr>
+      <w:r>
+        <w:t>Glare</w:t>
+      </w:r>
     </w:p>
     <w:p>
       <w:r>
@@ -31400,54 +31196,103 @@
     <w:p/>
     <w:p>
       <w:r>
-        <w:t xml:space="preserve">The current version of the Vetscan’s camera </w:t>
-      </w:r>
-      <w:r>
-        <w:t>does not have the high resolution</w:t>
-      </w:r>
-      <w:r>
-        <w:t xml:space="preserve"> </w:t>
-      </w:r>
-      <w:r>
-        <w:t xml:space="preserve">needed </w:t>
-      </w:r>
-      <w:r>
-        <w:t>to read 10mm x 10mm QR labels.</w:t>
+        <w:t xml:space="preserve">Masking tape was placed over the camera’s light in order to reduce glare in the images. This improved the </w:t>
+      </w:r>
+      <w:r>
+        <w:t>resolution but</w:t>
+      </w:r>
+      <w:r>
+        <w:t xml:space="preserve"> required that the </w:t>
+      </w:r>
+      <w:r>
+        <w:t>overhead</w:t>
+      </w:r>
+      <w:r>
+        <w:t xml:space="preserve"> lights in the office be turned on to get enough light on the QR codes.</w:t>
       </w:r>
     </w:p>
     <w:p/>
     <w:p>
-      <w:r>
-        <w:t>On the Vetscan, t</w:t>
-      </w:r>
-      <w:r>
-        <w:t xml:space="preserve">he Python app was </w:t>
-      </w:r>
-      <w:r>
-        <w:t>much</w:t>
-      </w:r>
-      <w:r>
-        <w:t xml:space="preserve"> better at decoding the </w:t>
-      </w:r>
-      <w:proofErr w:type="spellStart"/>
-      <w:r>
-        <w:t>lables</w:t>
-      </w:r>
-      <w:proofErr w:type="spellEnd"/>
-      <w:r>
-        <w:t xml:space="preserve"> then the web</w:t>
-      </w:r>
-      <w:r>
-        <w:t xml:space="preserve"> app</w:t>
-      </w:r>
-      <w:r>
-        <w:t xml:space="preserve"> was</w:t>
-      </w:r>
-      <w:r>
-        <w:t>.</w:t>
+      <w:pPr>
+        <w:pStyle w:val="Heading2"/>
+      </w:pPr>
+      <w:r>
+        <w:t>10mm x 10mm QR labels</w:t>
+      </w:r>
+    </w:p>
+    <w:p>
+      <w:r>
+        <w:t xml:space="preserve">The current version of the Vetscan’s camera </w:t>
+      </w:r>
+      <w:r>
+        <w:t>does not have the high resolution</w:t>
+      </w:r>
+      <w:r>
+        <w:t xml:space="preserve"> </w:t>
+      </w:r>
+      <w:r>
+        <w:t xml:space="preserve">needed </w:t>
+      </w:r>
+      <w:r>
+        <w:t>to read 10mm x 10mm QR labels.</w:t>
       </w:r>
     </w:p>
     <w:p/>
+    <w:p>
+      <w:pPr>
+        <w:pStyle w:val="Heading2"/>
+      </w:pPr>
+      <w:r>
+        <w:t>Python app ver</w:t>
+      </w:r>
+      <w:r>
+        <w:t>ses</w:t>
+      </w:r>
+      <w:r>
+        <w:t xml:space="preserve"> web app</w:t>
+      </w:r>
+    </w:p>
+    <w:p>
+      <w:r>
+        <w:t>On the Vetscan, t</w:t>
+      </w:r>
+      <w:r>
+        <w:t xml:space="preserve">he Python app was </w:t>
+      </w:r>
+      <w:r>
+        <w:t>much</w:t>
+      </w:r>
+      <w:r>
+        <w:t xml:space="preserve"> better at decoding the </w:t>
+      </w:r>
+      <w:r>
+        <w:t>labels</w:t>
+      </w:r>
+      <w:r>
+        <w:t xml:space="preserve"> then the web</w:t>
+      </w:r>
+      <w:r>
+        <w:t xml:space="preserve"> app</w:t>
+      </w:r>
+      <w:r>
+        <w:t xml:space="preserve"> was</w:t>
+      </w:r>
+      <w:r>
+        <w:t>.</w:t>
+      </w:r>
+    </w:p>
+    <w:p/>
+    <w:p>
+      <w:pPr>
+        <w:pStyle w:val="Heading2"/>
+      </w:pPr>
+      <w:r>
+        <w:t>Comparison</w:t>
+      </w:r>
+      <w:r>
+        <w:t xml:space="preserve"> of results</w:t>
+      </w:r>
+    </w:p>
     <w:p>
       <w:r>
         <w:t>Below is a comparison of the test results for each test configuration.</w:t>
@@ -31972,6 +31817,23 @@
         </w:tc>
       </w:tr>
     </w:tbl>
+    <w:p/>
+    <w:p/>
+    <w:p>
+      <w:pPr>
+        <w:pStyle w:val="Heading2"/>
+      </w:pPr>
+      <w:r>
+        <w:t>Autofocus</w:t>
+      </w:r>
+    </w:p>
+    <w:p>
+      <w:r>
+        <w:t>The autofocus feature is slow, requiring that the QR code be held at the same distance for a few seconds before the camera is in focus.</w:t>
+      </w:r>
+    </w:p>
+    <w:p/>
+    <w:p/>
     <w:p>
       <w:r>
         <w:br w:type="page"/>
@@ -31989,8 +31851,6 @@
           <w:szCs w:val="28"/>
         </w:rPr>
       </w:pPr>
-      <w:bookmarkStart w:id="30" w:name="_GoBack"/>
-      <w:bookmarkEnd w:id="30"/>
     </w:p>
     <w:p>
       <w:pPr>
@@ -32325,15 +32185,13 @@
               </w:rPr>
               <w:t xml:space="preserve">1.4.1 Updated Content </w:t>
             </w:r>
-            <w:proofErr w:type="gramStart"/>
-            <w:r>
-              <w:rPr>
-                <w:sz w:val="24"/>
-                <w:szCs w:val="24"/>
-              </w:rPr>
-              <w:t>of  label</w:t>
-            </w:r>
-            <w:proofErr w:type="gramEnd"/>
+            <w:r>
+              <w:rPr>
+                <w:sz w:val="24"/>
+                <w:szCs w:val="24"/>
+              </w:rPr>
+              <w:t>of label</w:t>
+            </w:r>
             <w:r>
               <w:rPr>
                 <w:sz w:val="24"/>
@@ -36816,7 +36674,7 @@
 </file>
 
 <file path=customXml/itemProps1.xml><?xml version="1.0" encoding="utf-8"?>
-<ds:datastoreItem xmlns:ds="http://schemas.openxmlformats.org/officeDocument/2006/customXml" ds:itemID="{D069460C-9343-4D7A-90CB-372156C52849}">
+<ds:datastoreItem xmlns:ds="http://schemas.openxmlformats.org/officeDocument/2006/customXml" ds:itemID="{37AE8F5E-6617-432F-8217-FA22ADE06739}">
   <ds:schemaRefs>
     <ds:schemaRef ds:uri="http://schemas.openxmlformats.org/officeDocument/2006/bibliography"/>
   </ds:schemaRefs>

</xml_diff>

<commit_message>
Updated all tables with test results with QR code that used JSON with more binary data
</commit_message>
<xml_diff>
--- a/QR_codes/Vetscan_QR_label_Docs/Vetscan_QR_Testing.docx
+++ b/QR_codes/Vetscan_QR_label_Docs/Vetscan_QR_Testing.docx
@@ -95,7 +95,7 @@
       <w:r>
         <w:fldChar w:fldCharType="separate"/>
       </w:r>
-      <w:hyperlink w:anchor="_Toc79068821" w:history="1">
+      <w:hyperlink w:anchor="_Toc79161109" w:history="1">
         <w:r>
           <w:rPr>
             <w:rStyle w:val="Hyperlink"/>
@@ -137,7 +137,7 @@
             <w:noProof/>
             <w:webHidden/>
           </w:rPr>
-          <w:instrText xml:space="preserve"> PAGEREF _Toc79068821 \h </w:instrText>
+          <w:instrText xml:space="preserve"> PAGEREF _Toc79161109 \h </w:instrText>
         </w:r>
         <w:r>
           <w:rPr>
@@ -180,7 +180,7 @@
           <w:noProof/>
         </w:rPr>
       </w:pPr>
-      <w:hyperlink w:anchor="_Toc79068822" w:history="1">
+      <w:hyperlink w:anchor="_Toc79161110" w:history="1">
         <w:r>
           <w:rPr>
             <w:rStyle w:val="Hyperlink"/>
@@ -221,7 +221,7 @@
             <w:noProof/>
             <w:webHidden/>
           </w:rPr>
-          <w:instrText xml:space="preserve"> PAGEREF _Toc79068822 \h </w:instrText>
+          <w:instrText xml:space="preserve"> PAGEREF _Toc79161110 \h </w:instrText>
         </w:r>
         <w:r>
           <w:rPr>
@@ -264,7 +264,7 @@
           <w:noProof/>
         </w:rPr>
       </w:pPr>
-      <w:hyperlink w:anchor="_Toc79068823" w:history="1">
+      <w:hyperlink w:anchor="_Toc79161111" w:history="1">
         <w:r>
           <w:rPr>
             <w:rStyle w:val="Hyperlink"/>
@@ -305,7 +305,7 @@
             <w:noProof/>
             <w:webHidden/>
           </w:rPr>
-          <w:instrText xml:space="preserve"> PAGEREF _Toc79068823 \h </w:instrText>
+          <w:instrText xml:space="preserve"> PAGEREF _Toc79161111 \h </w:instrText>
         </w:r>
         <w:r>
           <w:rPr>
@@ -348,7 +348,7 @@
           <w:noProof/>
         </w:rPr>
       </w:pPr>
-      <w:hyperlink w:anchor="_Toc79068824" w:history="1">
+      <w:hyperlink w:anchor="_Toc79161112" w:history="1">
         <w:r>
           <w:rPr>
             <w:rStyle w:val="Hyperlink"/>
@@ -389,7 +389,7 @@
             <w:noProof/>
             <w:webHidden/>
           </w:rPr>
-          <w:instrText xml:space="preserve"> PAGEREF _Toc79068824 \h </w:instrText>
+          <w:instrText xml:space="preserve"> PAGEREF _Toc79161112 \h </w:instrText>
         </w:r>
         <w:r>
           <w:rPr>
@@ -432,7 +432,7 @@
           <w:noProof/>
         </w:rPr>
       </w:pPr>
-      <w:hyperlink w:anchor="_Toc79068825" w:history="1">
+      <w:hyperlink w:anchor="_Toc79161113" w:history="1">
         <w:r>
           <w:rPr>
             <w:rStyle w:val="Hyperlink"/>
@@ -473,7 +473,7 @@
             <w:noProof/>
             <w:webHidden/>
           </w:rPr>
-          <w:instrText xml:space="preserve"> PAGEREF _Toc79068825 \h </w:instrText>
+          <w:instrText xml:space="preserve"> PAGEREF _Toc79161113 \h </w:instrText>
         </w:r>
         <w:r>
           <w:rPr>
@@ -516,7 +516,7 @@
           <w:noProof/>
         </w:rPr>
       </w:pPr>
-      <w:hyperlink w:anchor="_Toc79068826" w:history="1">
+      <w:hyperlink w:anchor="_Toc79161114" w:history="1">
         <w:r>
           <w:rPr>
             <w:rStyle w:val="Hyperlink"/>
@@ -557,7 +557,7 @@
             <w:noProof/>
             <w:webHidden/>
           </w:rPr>
-          <w:instrText xml:space="preserve"> PAGEREF _Toc79068826 \h </w:instrText>
+          <w:instrText xml:space="preserve"> PAGEREF _Toc79161114 \h </w:instrText>
         </w:r>
         <w:r>
           <w:rPr>
@@ -600,7 +600,7 @@
           <w:noProof/>
         </w:rPr>
       </w:pPr>
-      <w:hyperlink w:anchor="_Toc79068827" w:history="1">
+      <w:hyperlink w:anchor="_Toc79161115" w:history="1">
         <w:r>
           <w:rPr>
             <w:rStyle w:val="Hyperlink"/>
@@ -641,7 +641,7 @@
             <w:noProof/>
             <w:webHidden/>
           </w:rPr>
-          <w:instrText xml:space="preserve"> PAGEREF _Toc79068827 \h </w:instrText>
+          <w:instrText xml:space="preserve"> PAGEREF _Toc79161115 \h </w:instrText>
         </w:r>
         <w:r>
           <w:rPr>
@@ -684,7 +684,7 @@
           <w:noProof/>
         </w:rPr>
       </w:pPr>
-      <w:hyperlink w:anchor="_Toc79068828" w:history="1">
+      <w:hyperlink w:anchor="_Toc79161116" w:history="1">
         <w:r>
           <w:rPr>
             <w:rStyle w:val="Hyperlink"/>
@@ -725,7 +725,7 @@
             <w:noProof/>
             <w:webHidden/>
           </w:rPr>
-          <w:instrText xml:space="preserve"> PAGEREF _Toc79068828 \h </w:instrText>
+          <w:instrText xml:space="preserve"> PAGEREF _Toc79161116 \h </w:instrText>
         </w:r>
         <w:r>
           <w:rPr>
@@ -768,7 +768,7 @@
           <w:noProof/>
         </w:rPr>
       </w:pPr>
-      <w:hyperlink w:anchor="_Toc79068829" w:history="1">
+      <w:hyperlink w:anchor="_Toc79161117" w:history="1">
         <w:r>
           <w:rPr>
             <w:rStyle w:val="Hyperlink"/>
@@ -809,7 +809,7 @@
             <w:noProof/>
             <w:webHidden/>
           </w:rPr>
-          <w:instrText xml:space="preserve"> PAGEREF _Toc79068829 \h </w:instrText>
+          <w:instrText xml:space="preserve"> PAGEREF _Toc79161117 \h </w:instrText>
         </w:r>
         <w:r>
           <w:rPr>
@@ -852,7 +852,7 @@
           <w:noProof/>
         </w:rPr>
       </w:pPr>
-      <w:hyperlink w:anchor="_Toc79068830" w:history="1">
+      <w:hyperlink w:anchor="_Toc79161118" w:history="1">
         <w:r>
           <w:rPr>
             <w:rStyle w:val="Hyperlink"/>
@@ -893,7 +893,7 @@
             <w:noProof/>
             <w:webHidden/>
           </w:rPr>
-          <w:instrText xml:space="preserve"> PAGEREF _Toc79068830 \h </w:instrText>
+          <w:instrText xml:space="preserve"> PAGEREF _Toc79161118 \h </w:instrText>
         </w:r>
         <w:r>
           <w:rPr>
@@ -936,7 +936,7 @@
           <w:noProof/>
         </w:rPr>
       </w:pPr>
-      <w:hyperlink w:anchor="_Toc79068831" w:history="1">
+      <w:hyperlink w:anchor="_Toc79161119" w:history="1">
         <w:r>
           <w:rPr>
             <w:rStyle w:val="Hyperlink"/>
@@ -977,7 +977,7 @@
             <w:noProof/>
             <w:webHidden/>
           </w:rPr>
-          <w:instrText xml:space="preserve"> PAGEREF _Toc79068831 \h </w:instrText>
+          <w:instrText xml:space="preserve"> PAGEREF _Toc79161119 \h </w:instrText>
         </w:r>
         <w:r>
           <w:rPr>
@@ -1020,7 +1020,7 @@
           <w:noProof/>
         </w:rPr>
       </w:pPr>
-      <w:hyperlink w:anchor="_Toc79068832" w:history="1">
+      <w:hyperlink w:anchor="_Toc79161120" w:history="1">
         <w:r>
           <w:rPr>
             <w:rStyle w:val="Hyperlink"/>
@@ -1061,7 +1061,7 @@
             <w:noProof/>
             <w:webHidden/>
           </w:rPr>
-          <w:instrText xml:space="preserve"> PAGEREF _Toc79068832 \h </w:instrText>
+          <w:instrText xml:space="preserve"> PAGEREF _Toc79161120 \h </w:instrText>
         </w:r>
         <w:r>
           <w:rPr>
@@ -1104,7 +1104,7 @@
           <w:noProof/>
         </w:rPr>
       </w:pPr>
-      <w:hyperlink w:anchor="_Toc79068833" w:history="1">
+      <w:hyperlink w:anchor="_Toc79161121" w:history="1">
         <w:r>
           <w:rPr>
             <w:rStyle w:val="Hyperlink"/>
@@ -1145,7 +1145,7 @@
             <w:noProof/>
             <w:webHidden/>
           </w:rPr>
-          <w:instrText xml:space="preserve"> PAGEREF _Toc79068833 \h </w:instrText>
+          <w:instrText xml:space="preserve"> PAGEREF _Toc79161121 \h </w:instrText>
         </w:r>
         <w:r>
           <w:rPr>
@@ -1188,7 +1188,7 @@
           <w:noProof/>
         </w:rPr>
       </w:pPr>
-      <w:hyperlink w:anchor="_Toc79068834" w:history="1">
+      <w:hyperlink w:anchor="_Toc79161122" w:history="1">
         <w:r>
           <w:rPr>
             <w:rStyle w:val="Hyperlink"/>
@@ -1229,7 +1229,7 @@
             <w:noProof/>
             <w:webHidden/>
           </w:rPr>
-          <w:instrText xml:space="preserve"> PAGEREF _Toc79068834 \h </w:instrText>
+          <w:instrText xml:space="preserve"> PAGEREF _Toc79161122 \h </w:instrText>
         </w:r>
         <w:r>
           <w:rPr>
@@ -1272,7 +1272,7 @@
           <w:noProof/>
         </w:rPr>
       </w:pPr>
-      <w:hyperlink w:anchor="_Toc79068835" w:history="1">
+      <w:hyperlink w:anchor="_Toc79161123" w:history="1">
         <w:r>
           <w:rPr>
             <w:rStyle w:val="Hyperlink"/>
@@ -1313,7 +1313,7 @@
             <w:noProof/>
             <w:webHidden/>
           </w:rPr>
-          <w:instrText xml:space="preserve"> PAGEREF _Toc79068835 \h </w:instrText>
+          <w:instrText xml:space="preserve"> PAGEREF _Toc79161123 \h </w:instrText>
         </w:r>
         <w:r>
           <w:rPr>
@@ -1356,7 +1356,7 @@
           <w:noProof/>
         </w:rPr>
       </w:pPr>
-      <w:hyperlink w:anchor="_Toc79068836" w:history="1">
+      <w:hyperlink w:anchor="_Toc79161124" w:history="1">
         <w:r>
           <w:rPr>
             <w:rStyle w:val="Hyperlink"/>
@@ -1397,7 +1397,7 @@
             <w:noProof/>
             <w:webHidden/>
           </w:rPr>
-          <w:instrText xml:space="preserve"> PAGEREF _Toc79068836 \h </w:instrText>
+          <w:instrText xml:space="preserve"> PAGEREF _Toc79161124 \h </w:instrText>
         </w:r>
         <w:r>
           <w:rPr>
@@ -1440,7 +1440,7 @@
           <w:noProof/>
         </w:rPr>
       </w:pPr>
-      <w:hyperlink w:anchor="_Toc79068837" w:history="1">
+      <w:hyperlink w:anchor="_Toc79161125" w:history="1">
         <w:r>
           <w:rPr>
             <w:rStyle w:val="Hyperlink"/>
@@ -1481,7 +1481,7 @@
             <w:noProof/>
             <w:webHidden/>
           </w:rPr>
-          <w:instrText xml:space="preserve"> PAGEREF _Toc79068837 \h </w:instrText>
+          <w:instrText xml:space="preserve"> PAGEREF _Toc79161125 \h </w:instrText>
         </w:r>
         <w:r>
           <w:rPr>
@@ -1524,7 +1524,7 @@
           <w:noProof/>
         </w:rPr>
       </w:pPr>
-      <w:hyperlink w:anchor="_Toc79068838" w:history="1">
+      <w:hyperlink w:anchor="_Toc79161126" w:history="1">
         <w:r>
           <w:rPr>
             <w:rStyle w:val="Hyperlink"/>
@@ -1565,7 +1565,7 @@
             <w:noProof/>
             <w:webHidden/>
           </w:rPr>
-          <w:instrText xml:space="preserve"> PAGEREF _Toc79068838 \h </w:instrText>
+          <w:instrText xml:space="preserve"> PAGEREF _Toc79161126 \h </w:instrText>
         </w:r>
         <w:r>
           <w:rPr>
@@ -1608,7 +1608,7 @@
           <w:noProof/>
         </w:rPr>
       </w:pPr>
-      <w:hyperlink w:anchor="_Toc79068839" w:history="1">
+      <w:hyperlink w:anchor="_Toc79161127" w:history="1">
         <w:r>
           <w:rPr>
             <w:rStyle w:val="Hyperlink"/>
@@ -1649,7 +1649,7 @@
             <w:noProof/>
             <w:webHidden/>
           </w:rPr>
-          <w:instrText xml:space="preserve"> PAGEREF _Toc79068839 \h </w:instrText>
+          <w:instrText xml:space="preserve"> PAGEREF _Toc79161127 \h </w:instrText>
         </w:r>
         <w:r>
           <w:rPr>
@@ -1692,7 +1692,7 @@
           <w:noProof/>
         </w:rPr>
       </w:pPr>
-      <w:hyperlink w:anchor="_Toc79068840" w:history="1">
+      <w:hyperlink w:anchor="_Toc79161128" w:history="1">
         <w:r>
           <w:rPr>
             <w:rStyle w:val="Hyperlink"/>
@@ -1733,7 +1733,7 @@
             <w:noProof/>
             <w:webHidden/>
           </w:rPr>
-          <w:instrText xml:space="preserve"> PAGEREF _Toc79068840 \h </w:instrText>
+          <w:instrText xml:space="preserve"> PAGEREF _Toc79161128 \h </w:instrText>
         </w:r>
         <w:r>
           <w:rPr>
@@ -1776,7 +1776,7 @@
           <w:noProof/>
         </w:rPr>
       </w:pPr>
-      <w:hyperlink w:anchor="_Toc79068841" w:history="1">
+      <w:hyperlink w:anchor="_Toc79161129" w:history="1">
         <w:r>
           <w:rPr>
             <w:rStyle w:val="Hyperlink"/>
@@ -1817,7 +1817,7 @@
             <w:noProof/>
             <w:webHidden/>
           </w:rPr>
-          <w:instrText xml:space="preserve"> PAGEREF _Toc79068841 \h </w:instrText>
+          <w:instrText xml:space="preserve"> PAGEREF _Toc79161129 \h </w:instrText>
         </w:r>
         <w:r>
           <w:rPr>
@@ -1860,7 +1860,7 @@
           <w:noProof/>
         </w:rPr>
       </w:pPr>
-      <w:hyperlink w:anchor="_Toc79068842" w:history="1">
+      <w:hyperlink w:anchor="_Toc79161130" w:history="1">
         <w:r>
           <w:rPr>
             <w:rStyle w:val="Hyperlink"/>
@@ -1901,7 +1901,7 @@
             <w:noProof/>
             <w:webHidden/>
           </w:rPr>
-          <w:instrText xml:space="preserve"> PAGEREF _Toc79068842 \h </w:instrText>
+          <w:instrText xml:space="preserve"> PAGEREF _Toc79161130 \h </w:instrText>
         </w:r>
         <w:r>
           <w:rPr>
@@ -1944,7 +1944,7 @@
           <w:noProof/>
         </w:rPr>
       </w:pPr>
-      <w:hyperlink w:anchor="_Toc79068843" w:history="1">
+      <w:hyperlink w:anchor="_Toc79161131" w:history="1">
         <w:r>
           <w:rPr>
             <w:rStyle w:val="Hyperlink"/>
@@ -1985,7 +1985,7 @@
             <w:noProof/>
             <w:webHidden/>
           </w:rPr>
-          <w:instrText xml:space="preserve"> PAGEREF _Toc79068843 \h </w:instrText>
+          <w:instrText xml:space="preserve"> PAGEREF _Toc79161131 \h </w:instrText>
         </w:r>
         <w:r>
           <w:rPr>
@@ -2028,7 +2028,7 @@
           <w:noProof/>
         </w:rPr>
       </w:pPr>
-      <w:hyperlink w:anchor="_Toc79068844" w:history="1">
+      <w:hyperlink w:anchor="_Toc79161132" w:history="1">
         <w:r>
           <w:rPr>
             <w:rStyle w:val="Hyperlink"/>
@@ -2069,7 +2069,7 @@
             <w:noProof/>
             <w:webHidden/>
           </w:rPr>
-          <w:instrText xml:space="preserve"> PAGEREF _Toc79068844 \h </w:instrText>
+          <w:instrText xml:space="preserve"> PAGEREF _Toc79161132 \h </w:instrText>
         </w:r>
         <w:r>
           <w:rPr>
@@ -2112,7 +2112,7 @@
           <w:noProof/>
         </w:rPr>
       </w:pPr>
-      <w:hyperlink w:anchor="_Toc79068845" w:history="1">
+      <w:hyperlink w:anchor="_Toc79161133" w:history="1">
         <w:r>
           <w:rPr>
             <w:rStyle w:val="Hyperlink"/>
@@ -2153,7 +2153,7 @@
             <w:noProof/>
             <w:webHidden/>
           </w:rPr>
-          <w:instrText xml:space="preserve"> PAGEREF _Toc79068845 \h </w:instrText>
+          <w:instrText xml:space="preserve"> PAGEREF _Toc79161133 \h </w:instrText>
         </w:r>
         <w:r>
           <w:rPr>
@@ -2196,7 +2196,7 @@
           <w:noProof/>
         </w:rPr>
       </w:pPr>
-      <w:hyperlink w:anchor="_Toc79068846" w:history="1">
+      <w:hyperlink w:anchor="_Toc79161134" w:history="1">
         <w:r>
           <w:rPr>
             <w:rStyle w:val="Hyperlink"/>
@@ -2237,7 +2237,7 @@
             <w:noProof/>
             <w:webHidden/>
           </w:rPr>
-          <w:instrText xml:space="preserve"> PAGEREF _Toc79068846 \h </w:instrText>
+          <w:instrText xml:space="preserve"> PAGEREF _Toc79161134 \h </w:instrText>
         </w:r>
         <w:r>
           <w:rPr>
@@ -2280,7 +2280,7 @@
           <w:noProof/>
         </w:rPr>
       </w:pPr>
-      <w:hyperlink w:anchor="_Toc79068847" w:history="1">
+      <w:hyperlink w:anchor="_Toc79161135" w:history="1">
         <w:r>
           <w:rPr>
             <w:rStyle w:val="Hyperlink"/>
@@ -2321,7 +2321,7 @@
             <w:noProof/>
             <w:webHidden/>
           </w:rPr>
-          <w:instrText xml:space="preserve"> PAGEREF _Toc79068847 \h </w:instrText>
+          <w:instrText xml:space="preserve"> PAGEREF _Toc79161135 \h </w:instrText>
         </w:r>
         <w:r>
           <w:rPr>
@@ -2364,7 +2364,7 @@
           <w:noProof/>
         </w:rPr>
       </w:pPr>
-      <w:hyperlink w:anchor="_Toc79068848" w:history="1">
+      <w:hyperlink w:anchor="_Toc79161136" w:history="1">
         <w:r>
           <w:rPr>
             <w:rStyle w:val="Hyperlink"/>
@@ -2405,7 +2405,7 @@
             <w:noProof/>
             <w:webHidden/>
           </w:rPr>
-          <w:instrText xml:space="preserve"> PAGEREF _Toc79068848 \h </w:instrText>
+          <w:instrText xml:space="preserve"> PAGEREF _Toc79161136 \h </w:instrText>
         </w:r>
         <w:r>
           <w:rPr>
@@ -2448,7 +2448,7 @@
           <w:noProof/>
         </w:rPr>
       </w:pPr>
-      <w:hyperlink w:anchor="_Toc79068849" w:history="1">
+      <w:hyperlink w:anchor="_Toc79161137" w:history="1">
         <w:r>
           <w:rPr>
             <w:rStyle w:val="Hyperlink"/>
@@ -2489,7 +2489,7 @@
             <w:noProof/>
             <w:webHidden/>
           </w:rPr>
-          <w:instrText xml:space="preserve"> PAGEREF _Toc79068849 \h </w:instrText>
+          <w:instrText xml:space="preserve"> PAGEREF _Toc79161137 \h </w:instrText>
         </w:r>
         <w:r>
           <w:rPr>
@@ -2532,7 +2532,7 @@
           <w:noProof/>
         </w:rPr>
       </w:pPr>
-      <w:hyperlink w:anchor="_Toc79068850" w:history="1">
+      <w:hyperlink w:anchor="_Toc79161138" w:history="1">
         <w:r>
           <w:rPr>
             <w:rStyle w:val="Hyperlink"/>
@@ -2573,7 +2573,7 @@
             <w:noProof/>
             <w:webHidden/>
           </w:rPr>
-          <w:instrText xml:space="preserve"> PAGEREF _Toc79068850 \h </w:instrText>
+          <w:instrText xml:space="preserve"> PAGEREF _Toc79161138 \h </w:instrText>
         </w:r>
         <w:r>
           <w:rPr>
@@ -2616,7 +2616,7 @@
           <w:noProof/>
         </w:rPr>
       </w:pPr>
-      <w:hyperlink w:anchor="_Toc79068851" w:history="1">
+      <w:hyperlink w:anchor="_Toc79161139" w:history="1">
         <w:r>
           <w:rPr>
             <w:rStyle w:val="Hyperlink"/>
@@ -2657,7 +2657,7 @@
             <w:noProof/>
             <w:webHidden/>
           </w:rPr>
-          <w:instrText xml:space="preserve"> PAGEREF _Toc79068851 \h </w:instrText>
+          <w:instrText xml:space="preserve"> PAGEREF _Toc79161139 \h </w:instrText>
         </w:r>
         <w:r>
           <w:rPr>
@@ -2708,7 +2708,7 @@
       <w:r>
         <w:br w:type="page"/>
       </w:r>
-      <w:bookmarkStart w:id="1" w:name="_Toc79068821"/>
+      <w:bookmarkStart w:id="1" w:name="_Toc79161109"/>
       <w:r>
         <w:rPr>
           <w:lang w:val="en-US" w:eastAsia="ja-JP"/>
@@ -2744,7 +2744,7 @@
       <w:pPr>
         <w:pStyle w:val="Heading2"/>
       </w:pPr>
-      <w:bookmarkStart w:id="2" w:name="_Toc79068822"/>
+      <w:bookmarkStart w:id="2" w:name="_Toc79161110"/>
       <w:bookmarkEnd w:id="0"/>
       <w:r>
         <w:t>Scope of this Document</w:t>
@@ -2762,7 +2762,7 @@
       <w:pPr>
         <w:pStyle w:val="Heading2"/>
       </w:pPr>
-      <w:bookmarkStart w:id="3" w:name="_Toc79068823"/>
+      <w:bookmarkStart w:id="3" w:name="_Toc79161111"/>
       <w:r>
         <w:t>Test Equipment</w:t>
       </w:r>
@@ -2982,7 +2982,7 @@
       <w:pPr>
         <w:pStyle w:val="Heading2"/>
       </w:pPr>
-      <w:bookmarkStart w:id="4" w:name="_Toc79068824"/>
+      <w:bookmarkStart w:id="4" w:name="_Toc79161112"/>
       <w:r>
         <w:t>Documentation</w:t>
       </w:r>
@@ -3081,7 +3081,7 @@
       <w:r>
         <w:br w:type="page"/>
       </w:r>
-      <w:bookmarkStart w:id="6" w:name="_Toc79068825"/>
+      <w:bookmarkStart w:id="6" w:name="_Toc79161113"/>
       <w:bookmarkEnd w:id="5"/>
       <w:r>
         <w:lastRenderedPageBreak/>
@@ -3097,7 +3097,7 @@
           <w:lang w:val="en-US"/>
         </w:rPr>
       </w:pPr>
-      <w:bookmarkStart w:id="7" w:name="_Toc79068826"/>
+      <w:bookmarkStart w:id="7" w:name="_Toc79161114"/>
       <w:r>
         <w:rPr>
           <w:lang w:val="en-US"/>
@@ -3603,7 +3603,7 @@
       <w:r>
         <w:br w:type="page"/>
       </w:r>
-      <w:bookmarkStart w:id="10" w:name="_Toc79068827"/>
+      <w:bookmarkStart w:id="10" w:name="_Toc79161115"/>
       <w:bookmarkEnd w:id="8"/>
       <w:bookmarkEnd w:id="9"/>
       <w:r>
@@ -6616,7 +6616,7 @@
       <w:pPr>
         <w:pStyle w:val="Heading2"/>
       </w:pPr>
-      <w:bookmarkStart w:id="11" w:name="_Toc79068828"/>
+      <w:bookmarkStart w:id="11" w:name="_Toc79161116"/>
       <w:r>
         <w:lastRenderedPageBreak/>
         <w:t>Test Labels</w:t>
@@ -7200,7 +7200,7 @@
       <w:pPr>
         <w:pStyle w:val="Heading2"/>
       </w:pPr>
-      <w:bookmarkStart w:id="12" w:name="_Toc79068829"/>
+      <w:bookmarkStart w:id="12" w:name="_Toc79161117"/>
       <w:r>
         <w:t>Test Label Generation</w:t>
       </w:r>
@@ -7263,13 +7263,10 @@
       <w:pPr>
         <w:pStyle w:val="Heading3"/>
       </w:pPr>
-      <w:bookmarkStart w:id="13" w:name="_Toc79068830"/>
+      <w:bookmarkStart w:id="13" w:name="_Toc79161118"/>
       <w:r>
         <w:lastRenderedPageBreak/>
-        <w:t xml:space="preserve">QR code </w:t>
-      </w:r>
-      <w:r>
-        <w:t>maximum data capacity</w:t>
+        <w:t>QR code maximum data capacity</w:t>
       </w:r>
       <w:bookmarkEnd w:id="13"/>
     </w:p>
@@ -7283,13 +7280,7 @@
       </w:r>
       <w:proofErr w:type="spellEnd"/>
       <w:r>
-        <w:t xml:space="preserve"> text. The table also shows that using JSON text is in the QR code will reduce the </w:t>
-      </w:r>
-      <w:r>
-        <w:t>maximum data capacity</w:t>
-      </w:r>
-      <w:r>
-        <w:t>.</w:t>
+        <w:t xml:space="preserve"> text. The table also shows that using JSON text is in the QR code will reduce the maximum data capacity.</w:t>
       </w:r>
     </w:p>
     <w:p/>
@@ -7390,8 +7381,9 @@
                 <w:szCs w:val="24"/>
                 <w:lang w:eastAsia="x-none"/>
               </w:rPr>
-              <w:t>Max</w:t>
-            </w:r>
+              <w:t xml:space="preserve">Max </w:t>
+            </w:r>
+            <w:proofErr w:type="spellStart"/>
             <w:r>
               <w:rPr>
                 <w:b/>
@@ -7400,10 +7392,18 @@
                 <w:szCs w:val="24"/>
                 <w:lang w:eastAsia="x-none"/>
               </w:rPr>
-              <w:t xml:space="preserve"> </w:t>
-            </w:r>
-            <w:proofErr w:type="spellStart"/>
-            <w:r>
+              <w:t>AlphaNum</w:t>
+            </w:r>
+            <w:proofErr w:type="spellEnd"/>
+          </w:p>
+        </w:tc>
+        <w:tc>
+          <w:tcPr>
+            <w:tcW w:w="3780" w:type="dxa"/>
+            <w:shd w:val="clear" w:color="auto" w:fill="BDD6EE"/>
+          </w:tcPr>
+          <w:p>
+            <w:pPr>
               <w:rPr>
                 <w:b/>
                 <w:bCs/>
@@ -7411,18 +7411,8 @@
                 <w:szCs w:val="24"/>
                 <w:lang w:eastAsia="x-none"/>
               </w:rPr>
-              <w:t>AlphaNum</w:t>
-            </w:r>
-            <w:proofErr w:type="spellEnd"/>
-          </w:p>
-        </w:tc>
-        <w:tc>
-          <w:tcPr>
-            <w:tcW w:w="3780" w:type="dxa"/>
-            <w:shd w:val="clear" w:color="auto" w:fill="BDD6EE"/>
-          </w:tcPr>
-          <w:p>
-            <w:pPr>
+            </w:pPr>
+            <w:r>
               <w:rPr>
                 <w:b/>
                 <w:bCs/>
@@ -7430,15 +7420,6 @@
                 <w:szCs w:val="24"/>
                 <w:lang w:eastAsia="x-none"/>
               </w:rPr>
-            </w:pPr>
-            <w:r>
-              <w:rPr>
-                <w:b/>
-                <w:bCs/>
-                <w:sz w:val="24"/>
-                <w:szCs w:val="24"/>
-                <w:lang w:eastAsia="x-none"/>
-              </w:rPr>
               <w:t>Max JSON Example</w:t>
             </w:r>
           </w:p>
@@ -7818,7 +7799,7 @@
           </w:tcPr>
           <w:p>
             <w:r>
-              <w:t>88</w:t>
+              <w:t>84</w:t>
             </w:r>
           </w:p>
         </w:tc>
@@ -7883,7 +7864,7 @@
           </w:tcPr>
           <w:p>
             <w:r>
-              <w:t>120</w:t>
+              <w:t>106</w:t>
             </w:r>
           </w:p>
         </w:tc>
@@ -7948,7 +7929,7 @@
           </w:tcPr>
           <w:p>
             <w:r>
-              <w:t>144</w:t>
+              <w:t>122</w:t>
             </w:r>
           </w:p>
         </w:tc>
@@ -8013,7 +7994,7 @@
           </w:tcPr>
           <w:p>
             <w:r>
-              <w:t>187</w:t>
+              <w:t>152</w:t>
             </w:r>
           </w:p>
         </w:tc>
@@ -8078,7 +8059,7 @@
           </w:tcPr>
           <w:p>
             <w:r>
-              <w:t>228</w:t>
+              <w:t>180</w:t>
             </w:r>
           </w:p>
         </w:tc>
@@ -8143,7 +8124,7 @@
           </w:tcPr>
           <w:p>
             <w:r>
-              <w:t>274</w:t>
+              <w:t>213</w:t>
             </w:r>
           </w:p>
         </w:tc>
@@ -8208,7 +8189,7 @@
           </w:tcPr>
           <w:p>
             <w:r>
-              <w:t>329</w:t>
+              <w:t>251</w:t>
             </w:r>
           </w:p>
         </w:tc>
@@ -8273,7 +8254,7 @@
           </w:tcPr>
           <w:p>
             <w:r>
-              <w:t>382</w:t>
+              <w:t>287</w:t>
             </w:r>
           </w:p>
         </w:tc>
@@ -8338,7 +8319,7 @@
           </w:tcPr>
           <w:p>
             <w:r>
-              <w:t>446</w:t>
+              <w:t>331</w:t>
             </w:r>
           </w:p>
         </w:tc>
@@ -8403,7 +8384,7 @@
           </w:tcPr>
           <w:p>
             <w:r>
-              <w:t>491</w:t>
+              <w:t>362</w:t>
             </w:r>
           </w:p>
         </w:tc>
@@ -8468,7 +8449,7 @@
           </w:tcPr>
           <w:p>
             <w:r>
-              <w:t>564</w:t>
+              <w:t>412</w:t>
             </w:r>
           </w:p>
         </w:tc>
@@ -8533,7 +8514,7 @@
           </w:tcPr>
           <w:p>
             <w:r>
-              <w:t>619</w:t>
+              <w:t>450</w:t>
             </w:r>
           </w:p>
         </w:tc>
@@ -8598,7 +8579,7 @@
           </w:tcPr>
           <w:p>
             <w:r>
-              <w:t>697</w:t>
+              <w:t>504</w:t>
             </w:r>
           </w:p>
         </w:tc>
@@ -8663,7 +8644,7 @@
           </w:tcPr>
           <w:p>
             <w:r>
-              <w:t>779</w:t>
+              <w:t>560</w:t>
             </w:r>
           </w:p>
         </w:tc>
@@ -8728,7 +8709,7 @@
           </w:tcPr>
           <w:p>
             <w:r>
-              <w:t>872</w:t>
+              <w:t>624</w:t>
             </w:r>
           </w:p>
         </w:tc>
@@ -8793,7 +8774,7 @@
           </w:tcPr>
           <w:p>
             <w:r>
-              <w:t>933</w:t>
+              <w:t>666</w:t>
             </w:r>
           </w:p>
         </w:tc>
@@ -8858,7 +8839,7 @@
           </w:tcPr>
           <w:p>
             <w:r>
-              <w:t>999</w:t>
+              <w:t>711</w:t>
             </w:r>
           </w:p>
         </w:tc>
@@ -8923,7 +8904,7 @@
           </w:tcPr>
           <w:p>
             <w:r>
-              <w:t>1097</w:t>
+              <w:t>779</w:t>
             </w:r>
           </w:p>
         </w:tc>
@@ -8988,7 +8969,7 @@
           </w:tcPr>
           <w:p>
             <w:r>
-              <w:t>1211</w:t>
+              <w:t>857</w:t>
             </w:r>
           </w:p>
         </w:tc>
@@ -9053,7 +9034,7 @@
           </w:tcPr>
           <w:p>
             <w:r>
-              <w:t>1289</w:t>
+              <w:t>911</w:t>
             </w:r>
           </w:p>
         </w:tc>
@@ -9118,7 +9099,7 @@
           </w:tcPr>
           <w:p>
             <w:r>
-              <w:t>1415</w:t>
+              <w:t>997</w:t>
             </w:r>
           </w:p>
         </w:tc>
@@ -9183,7 +9164,7 @@
           </w:tcPr>
           <w:p>
             <w:r>
-              <w:t>1505</w:t>
+              <w:t>1059</w:t>
             </w:r>
           </w:p>
         </w:tc>
@@ -9248,7 +9229,7 @@
           </w:tcPr>
           <w:p>
             <w:r>
-              <w:t>1600</w:t>
+              <w:t>1125</w:t>
             </w:r>
           </w:p>
         </w:tc>
@@ -9313,7 +9294,7 @@
           </w:tcPr>
           <w:p>
             <w:r>
-              <w:t>1695</w:t>
+              <w:t>1190</w:t>
             </w:r>
           </w:p>
         </w:tc>
@@ -9378,7 +9359,7 @@
           </w:tcPr>
           <w:p>
             <w:r>
-              <w:t>1803</w:t>
+              <w:t>1264</w:t>
             </w:r>
           </w:p>
         </w:tc>
@@ -9443,7 +9424,7 @@
           </w:tcPr>
           <w:p>
             <w:r>
-              <w:t>1957</w:t>
+              <w:t>1370</w:t>
             </w:r>
           </w:p>
         </w:tc>
@@ -9508,7 +9489,7 @@
           </w:tcPr>
           <w:p>
             <w:r>
-              <w:t>2076</w:t>
+              <w:t>1452</w:t>
             </w:r>
           </w:p>
         </w:tc>
@@ -9573,7 +9554,7 @@
           </w:tcPr>
           <w:p>
             <w:r>
-              <w:t>2201</w:t>
+              <w:t>1538</w:t>
             </w:r>
           </w:p>
         </w:tc>
@@ -9638,7 +9619,7 @@
           </w:tcPr>
           <w:p>
             <w:r>
-              <w:t>2332</w:t>
+              <w:t>1628</w:t>
             </w:r>
           </w:p>
         </w:tc>
@@ -9703,7 +9684,7 @@
           </w:tcPr>
           <w:p>
             <w:r>
-              <w:t>2469</w:t>
+              <w:t>1722</w:t>
             </w:r>
           </w:p>
         </w:tc>
@@ -9768,7 +9749,7 @@
           </w:tcPr>
           <w:p>
             <w:r>
-              <w:t>2595</w:t>
+              <w:t>1809</w:t>
             </w:r>
           </w:p>
         </w:tc>
@@ -9833,7 +9814,7 @@
           </w:tcPr>
           <w:p>
             <w:r>
-              <w:t>2744</w:t>
+              <w:t>1911</w:t>
             </w:r>
           </w:p>
         </w:tc>
@@ -9898,7 +9879,7 @@
           </w:tcPr>
           <w:p>
             <w:r>
-              <w:t>2857</w:t>
+              <w:t>1989</w:t>
             </w:r>
           </w:p>
         </w:tc>
@@ -9963,7 +9944,7 @@
           </w:tcPr>
           <w:p>
             <w:r>
-              <w:t>3017</w:t>
+              <w:t>2099</w:t>
             </w:r>
           </w:p>
         </w:tc>
@@ -10028,7 +10009,7 @@
           </w:tcPr>
           <w:p>
             <w:r>
-              <w:t>3183</w:t>
+              <w:t>2213</w:t>
             </w:r>
           </w:p>
         </w:tc>
@@ -10093,7 +10074,7 @@
           </w:tcPr>
           <w:p>
             <w:r>
-              <w:t>3355</w:t>
+              <w:t>2331</w:t>
             </w:r>
           </w:p>
         </w:tc>
@@ -10115,7 +10096,7 @@
       <w:pPr>
         <w:pStyle w:val="Heading2"/>
       </w:pPr>
-      <w:bookmarkStart w:id="14" w:name="_Toc79068831"/>
+      <w:bookmarkStart w:id="14" w:name="_Toc79161119"/>
       <w:r>
         <w:t>Test Label Printing</w:t>
       </w:r>
@@ -10593,7 +10574,7 @@
       <w:pPr>
         <w:pStyle w:val="Heading1"/>
       </w:pPr>
-      <w:bookmarkStart w:id="15" w:name="_Toc79068832"/>
+      <w:bookmarkStart w:id="15" w:name="_Toc79161120"/>
       <w:r>
         <w:t>Test #1:</w:t>
       </w:r>
@@ -10620,7 +10601,7 @@
       <w:pPr>
         <w:pStyle w:val="Heading2"/>
       </w:pPr>
-      <w:bookmarkStart w:id="16" w:name="_Toc79068833"/>
+      <w:bookmarkStart w:id="16" w:name="_Toc79161121"/>
       <w:r>
         <w:t>Test Setup</w:t>
       </w:r>
@@ -10797,7 +10778,7 @@
           <w:lang w:val="en-US"/>
         </w:rPr>
       </w:pPr>
-      <w:bookmarkStart w:id="17" w:name="_Toc79068834"/>
+      <w:bookmarkStart w:id="17" w:name="_Toc79161122"/>
       <w:r>
         <w:rPr>
           <w:lang w:val="en-US"/>
@@ -10876,7 +10857,7 @@
       <w:pPr>
         <w:pStyle w:val="Heading2"/>
       </w:pPr>
-      <w:bookmarkStart w:id="18" w:name="_Toc79068835"/>
+      <w:bookmarkStart w:id="18" w:name="_Toc79161123"/>
       <w:r>
         <w:t>Web App</w:t>
       </w:r>
@@ -10897,10 +10878,7 @@
     </w:p>
     <w:p>
       <w:r>
-        <w:t>Vetscan</w:t>
-      </w:r>
-      <w:r>
-        <w:t>:</w:t>
+        <w:t>Vetscan:</w:t>
       </w:r>
     </w:p>
     <w:p>
@@ -10908,10 +10886,7 @@
         <w:ind w:left="720"/>
       </w:pPr>
       <w:r>
-        <w:t>M</w:t>
-      </w:r>
-      <w:r>
-        <w:t>onitor titled to max angle.</w:t>
+        <w:t>Monitor titled to max angle.</w:t>
       </w:r>
     </w:p>
     <w:p>
@@ -10924,10 +10899,7 @@
     </w:p>
     <w:p>
       <w:r>
-        <w:t>ThinkPad P50</w:t>
-      </w:r>
-      <w:r>
-        <w:t xml:space="preserve"> </w:t>
+        <w:t xml:space="preserve">ThinkPad P50 </w:t>
       </w:r>
       <w:r>
         <w:t>Laptop:</w:t>
@@ -11339,7 +11311,7 @@
       <w:pPr>
         <w:pStyle w:val="Heading2"/>
       </w:pPr>
-      <w:bookmarkStart w:id="19" w:name="_Toc79068836"/>
+      <w:bookmarkStart w:id="19" w:name="_Toc79161124"/>
       <w:r>
         <w:t>Galaxy S10</w:t>
       </w:r>
@@ -11723,7 +11695,7 @@
       <w:pPr>
         <w:pStyle w:val="Heading2"/>
       </w:pPr>
-      <w:bookmarkStart w:id="20" w:name="_Toc79068837"/>
+      <w:bookmarkStart w:id="20" w:name="_Toc79161125"/>
       <w:r>
         <w:t>Python App</w:t>
       </w:r>
@@ -12144,7 +12116,7 @@
       <w:pPr>
         <w:pStyle w:val="Heading1"/>
       </w:pPr>
-      <w:bookmarkStart w:id="22" w:name="_Toc79068838"/>
+      <w:bookmarkStart w:id="22" w:name="_Toc79161126"/>
       <w:r>
         <w:lastRenderedPageBreak/>
         <w:t>Test Results</w:t>
@@ -12155,7 +12127,7 @@
       <w:pPr>
         <w:pStyle w:val="Heading2"/>
       </w:pPr>
-      <w:bookmarkStart w:id="23" w:name="_Toc79068839"/>
+      <w:bookmarkStart w:id="23" w:name="_Toc79161127"/>
       <w:r>
         <w:t>Vetscan</w:t>
       </w:r>
@@ -12466,16 +12438,14 @@
               <w:rPr>
                 <w:sz w:val="24"/>
                 <w:szCs w:val="24"/>
-                <w:lang w:eastAsia="x-none"/>
-              </w:rPr>
-            </w:pPr>
-            <w:r>
-              <w:rPr>
-                <w:sz w:val="24"/>
-                <w:szCs w:val="24"/>
-                <w:lang w:eastAsia="x-none"/>
-              </w:rPr>
-              <w:t>12</w:t>
+              </w:rPr>
+            </w:pPr>
+            <w:r>
+              <w:rPr>
+                <w:sz w:val="24"/>
+                <w:szCs w:val="24"/>
+              </w:rPr>
+              <w:t>10</w:t>
             </w:r>
           </w:p>
         </w:tc>
@@ -12489,15 +12459,14 @@
               <w:rPr>
                 <w:sz w:val="24"/>
                 <w:szCs w:val="24"/>
-                <w:lang w:eastAsia="x-none"/>
-              </w:rPr>
-            </w:pPr>
-            <w:r>
-              <w:rPr>
-                <w:sz w:val="24"/>
-                <w:szCs w:val="24"/>
-              </w:rPr>
-              <w:t>65 x 65</w:t>
+              </w:rPr>
+            </w:pPr>
+            <w:r>
+              <w:rPr>
+                <w:sz w:val="24"/>
+                <w:szCs w:val="24"/>
+              </w:rPr>
+              <w:t>57 x 57</w:t>
             </w:r>
           </w:p>
         </w:tc>
@@ -12508,7 +12477,7 @@
           </w:tcPr>
           <w:p>
             <w:r>
-              <w:t>419</w:t>
+              <w:t>311</w:t>
             </w:r>
           </w:p>
         </w:tc>
@@ -12519,7 +12488,7 @@
           </w:tcPr>
           <w:p>
             <w:r>
-              <w:t>382</w:t>
+              <w:t>213</w:t>
             </w:r>
           </w:p>
         </w:tc>
@@ -12562,7 +12531,7 @@
                 <w:sz w:val="24"/>
                 <w:szCs w:val="24"/>
               </w:rPr>
-              <w:t>14</w:t>
+              <w:t>16</w:t>
             </w:r>
           </w:p>
         </w:tc>
@@ -12583,7 +12552,7 @@
                 <w:sz w:val="24"/>
                 <w:szCs w:val="24"/>
               </w:rPr>
-              <w:t>73 x 73</w:t>
+              <w:t>81 x 81</w:t>
             </w:r>
           </w:p>
         </w:tc>
@@ -12594,7 +12563,7 @@
           </w:tcPr>
           <w:p>
             <w:r>
-              <w:t>528</w:t>
+              <w:t>656</w:t>
             </w:r>
           </w:p>
         </w:tc>
@@ -12605,7 +12574,7 @@
           </w:tcPr>
           <w:p>
             <w:r>
-              <w:t>491</w:t>
+              <w:t>450</w:t>
             </w:r>
           </w:p>
         </w:tc>
@@ -12620,7 +12589,7 @@
       <w:pPr>
         <w:pStyle w:val="Heading2"/>
       </w:pPr>
-      <w:bookmarkStart w:id="24" w:name="_Toc79068840"/>
+      <w:bookmarkStart w:id="24" w:name="_Toc79161128"/>
       <w:r>
         <w:t>Galaxy</w:t>
       </w:r>
@@ -12903,7 +12872,7 @@
           </w:tcPr>
           <w:p>
             <w:r>
-              <w:t>619</w:t>
+              <w:t>450</w:t>
             </w:r>
           </w:p>
         </w:tc>
@@ -12937,7 +12906,7 @@
                 <w:sz w:val="24"/>
                 <w:szCs w:val="24"/>
               </w:rPr>
-              <w:t>29</w:t>
+              <w:t>27</w:t>
             </w:r>
           </w:p>
         </w:tc>
@@ -12958,7 +12927,7 @@
                 <w:sz w:val="24"/>
                 <w:szCs w:val="24"/>
               </w:rPr>
-              <w:t>133 X 133</w:t>
+              <w:t>125 X 125</w:t>
             </w:r>
           </w:p>
         </w:tc>
@@ -12969,7 +12938,7 @@
           </w:tcPr>
           <w:p>
             <w:r>
-              <w:t>1839</w:t>
+              <w:t>1637</w:t>
             </w:r>
           </w:p>
         </w:tc>
@@ -12980,7 +12949,7 @@
           </w:tcPr>
           <w:p>
             <w:r>
-              <w:t>1803</w:t>
+              <w:t>1125</w:t>
             </w:r>
           </w:p>
         </w:tc>
@@ -13023,7 +12992,7 @@
                 <w:sz w:val="24"/>
                 <w:szCs w:val="24"/>
               </w:rPr>
-              <w:t>22</w:t>
+              <w:t>26</w:t>
             </w:r>
           </w:p>
         </w:tc>
@@ -13044,7 +13013,7 @@
                 <w:sz w:val="24"/>
                 <w:szCs w:val="24"/>
               </w:rPr>
-              <w:t>105 x 105</w:t>
+              <w:t>121 x 121</w:t>
             </w:r>
           </w:p>
         </w:tc>
@@ -13055,7 +13024,7 @@
           </w:tcPr>
           <w:p>
             <w:r>
-              <w:t>1134</w:t>
+              <w:t>1542</w:t>
             </w:r>
           </w:p>
         </w:tc>
@@ -13066,7 +13035,7 @@
           </w:tcPr>
           <w:p>
             <w:r>
-              <w:t>1097</w:t>
+              <w:t>1059</w:t>
             </w:r>
           </w:p>
         </w:tc>
@@ -13078,7 +13047,7 @@
       <w:pPr>
         <w:pStyle w:val="Heading2"/>
       </w:pPr>
-      <w:bookmarkStart w:id="26" w:name="_Toc79068841"/>
+      <w:bookmarkStart w:id="26" w:name="_Toc79161129"/>
       <w:r>
         <w:t>Laptop</w:t>
       </w:r>
@@ -13435,7 +13404,7 @@
           </w:tcPr>
           <w:p>
             <w:r>
-              <w:t>120</w:t>
+              <w:t>106</w:t>
             </w:r>
           </w:p>
         </w:tc>
@@ -13478,7 +13447,7 @@
                 <w:sz w:val="24"/>
                 <w:szCs w:val="24"/>
               </w:rPr>
-              <w:t>15</w:t>
+              <w:t>17</w:t>
             </w:r>
           </w:p>
         </w:tc>
@@ -13499,7 +13468,7 @@
                 <w:sz w:val="24"/>
                 <w:szCs w:val="24"/>
               </w:rPr>
-              <w:t>77 x 77</w:t>
+              <w:t>85 x 85</w:t>
             </w:r>
           </w:p>
         </w:tc>
@@ -13510,7 +13479,7 @@
           </w:tcPr>
           <w:p>
             <w:r>
-              <w:t>600</w:t>
+              <w:t>734</w:t>
             </w:r>
           </w:p>
         </w:tc>
@@ -13521,7 +13490,7 @@
           </w:tcPr>
           <w:p>
             <w:r>
-              <w:t>564</w:t>
+              <w:t>504</w:t>
             </w:r>
           </w:p>
         </w:tc>
@@ -13540,7 +13509,7 @@
       <w:pPr>
         <w:pStyle w:val="Heading2"/>
       </w:pPr>
-      <w:bookmarkStart w:id="27" w:name="_Toc79068842"/>
+      <w:bookmarkStart w:id="27" w:name="_Toc79161130"/>
       <w:r>
         <w:t>Laptop Python App</w:t>
       </w:r>
@@ -13845,7 +13814,7 @@
                 <w:sz w:val="24"/>
                 <w:szCs w:val="24"/>
               </w:rPr>
-              <w:t>9</w:t>
+              <w:t>10</w:t>
             </w:r>
           </w:p>
         </w:tc>
@@ -13866,7 +13835,7 @@
                 <w:sz w:val="24"/>
                 <w:szCs w:val="24"/>
               </w:rPr>
-              <w:t>53 x 53</w:t>
+              <w:t>57 x 57</w:t>
             </w:r>
           </w:p>
         </w:tc>
@@ -13877,7 +13846,7 @@
           </w:tcPr>
           <w:p>
             <w:r>
-              <w:t>262</w:t>
+              <w:t>311</w:t>
             </w:r>
           </w:p>
         </w:tc>
@@ -13888,7 +13857,7 @@
           </w:tcPr>
           <w:p>
             <w:r>
-              <w:t>228</w:t>
+              <w:t>213</w:t>
             </w:r>
           </w:p>
         </w:tc>
@@ -13974,7 +13943,7 @@
           </w:tcPr>
           <w:p>
             <w:r>
-              <w:t>1289</w:t>
+              <w:t>911</w:t>
             </w:r>
           </w:p>
         </w:tc>
@@ -13985,7 +13954,7 @@
       <w:pPr>
         <w:pStyle w:val="Heading2"/>
       </w:pPr>
-      <w:bookmarkStart w:id="28" w:name="_Toc79068843"/>
+      <w:bookmarkStart w:id="28" w:name="_Toc79161131"/>
       <w:r>
         <w:t>Vetscan Hub Mockup</w:t>
       </w:r>
@@ -14221,7 +14190,7 @@
                 <w:sz w:val="24"/>
                 <w:szCs w:val="24"/>
               </w:rPr>
-              <w:t>6</w:t>
+              <w:t>8</w:t>
             </w:r>
           </w:p>
         </w:tc>
@@ -14242,7 +14211,7 @@
                 <w:sz w:val="24"/>
                 <w:szCs w:val="24"/>
               </w:rPr>
-              <w:t>41 x 41</w:t>
+              <w:t>49 x 49</w:t>
             </w:r>
           </w:p>
         </w:tc>
@@ -14253,7 +14222,7 @@
           </w:tcPr>
           <w:p>
             <w:r>
-              <w:t>154</w:t>
+              <w:t>221</w:t>
             </w:r>
           </w:p>
         </w:tc>
@@ -14264,7 +14233,7 @@
           </w:tcPr>
           <w:p>
             <w:r>
-              <w:t>120</w:t>
+              <w:t>152</w:t>
             </w:r>
           </w:p>
         </w:tc>
@@ -14341,7 +14310,7 @@
           </w:tcPr>
           <w:p>
             <w:r>
-              <w:t>697</w:t>
+              <w:t>504</w:t>
             </w:r>
           </w:p>
         </w:tc>
@@ -14427,7 +14396,7 @@
           </w:tcPr>
           <w:p>
             <w:r>
-              <w:t>779</w:t>
+              <w:t>560</w:t>
             </w:r>
           </w:p>
         </w:tc>
@@ -14438,7 +14407,7 @@
       <w:pPr>
         <w:pStyle w:val="Heading2"/>
       </w:pPr>
-      <w:bookmarkStart w:id="29" w:name="_Toc79068844"/>
+      <w:bookmarkStart w:id="29" w:name="_Toc79161132"/>
       <w:r>
         <w:t xml:space="preserve">Vetscan Hub Mockup Python App - </w:t>
       </w:r>
@@ -14446,10 +14415,7 @@
         <w:t>Autofocus</w:t>
       </w:r>
       <w:r>
-        <w:t xml:space="preserve"> O</w:t>
-      </w:r>
-      <w:r>
-        <w:t>n</w:t>
+        <w:t xml:space="preserve"> On</w:t>
       </w:r>
       <w:bookmarkEnd w:id="29"/>
     </w:p>
@@ -14671,7 +14637,7 @@
                 <w:sz w:val="24"/>
                 <w:szCs w:val="24"/>
               </w:rPr>
-              <w:t>9</w:t>
+              <w:t>7</w:t>
             </w:r>
           </w:p>
         </w:tc>
@@ -14692,7 +14658,7 @@
                 <w:sz w:val="24"/>
                 <w:szCs w:val="24"/>
               </w:rPr>
-              <w:t>53 x 53</w:t>
+              <w:t>45 x 45</w:t>
             </w:r>
           </w:p>
         </w:tc>
@@ -14703,7 +14669,7 @@
           </w:tcPr>
           <w:p>
             <w:r>
-              <w:t>262</w:t>
+              <w:t>178</w:t>
             </w:r>
           </w:p>
         </w:tc>
@@ -14714,7 +14680,7 @@
           </w:tcPr>
           <w:p>
             <w:r>
-              <w:t>228</w:t>
+              <w:t>122</w:t>
             </w:r>
           </w:p>
         </w:tc>
@@ -14748,7 +14714,7 @@
                 <w:sz w:val="24"/>
                 <w:szCs w:val="24"/>
               </w:rPr>
-              <w:t>21</w:t>
+              <w:t>17</w:t>
             </w:r>
           </w:p>
         </w:tc>
@@ -14769,7 +14735,7 @@
                 <w:sz w:val="24"/>
                 <w:szCs w:val="24"/>
               </w:rPr>
-              <w:t>101 x 101</w:t>
+              <w:t>85 x 85</w:t>
             </w:r>
           </w:p>
         </w:tc>
@@ -14780,7 +14746,7 @@
           </w:tcPr>
           <w:p>
             <w:r>
-              <w:t>1035</w:t>
+              <w:t>734</w:t>
             </w:r>
           </w:p>
         </w:tc>
@@ -14791,12 +14757,15 @@
           </w:tcPr>
           <w:p>
             <w:r>
-              <w:t>999</w:t>
+              <w:t>504</w:t>
             </w:r>
           </w:p>
         </w:tc>
       </w:tr>
       <w:tr>
+        <w:trPr>
+          <w:trHeight w:val="65"/>
+        </w:trPr>
         <w:tc>
           <w:tcPr>
             <w:tcW w:w="1802" w:type="dxa"/>
@@ -14834,7 +14803,7 @@
                 <w:sz w:val="24"/>
                 <w:szCs w:val="24"/>
               </w:rPr>
-              <w:t>19</w:t>
+              <w:t>29</w:t>
             </w:r>
           </w:p>
         </w:tc>
@@ -14855,7 +14824,7 @@
                 <w:sz w:val="24"/>
                 <w:szCs w:val="24"/>
               </w:rPr>
-              <w:t>93 x 93</w:t>
+              <w:t>133 X 133</w:t>
             </w:r>
           </w:p>
         </w:tc>
@@ -14866,7 +14835,7 @@
           </w:tcPr>
           <w:p>
             <w:r>
-              <w:t>909</w:t>
+              <w:t>1839</w:t>
             </w:r>
           </w:p>
         </w:tc>
@@ -14877,7 +14846,7 @@
           </w:tcPr>
           <w:p>
             <w:r>
-              <w:t>872</w:t>
+              <w:t>1264</w:t>
             </w:r>
           </w:p>
         </w:tc>
@@ -14895,7 +14864,7 @@
         <w:pStyle w:val="Heading1"/>
       </w:pPr>
       <w:bookmarkStart w:id="30" w:name="_Toc77677312"/>
-      <w:bookmarkStart w:id="31" w:name="_Toc79068845"/>
+      <w:bookmarkStart w:id="31" w:name="_Toc79161133"/>
       <w:r>
         <w:t>Conclusions</w:t>
       </w:r>
@@ -14906,7 +14875,7 @@
       <w:pPr>
         <w:pStyle w:val="Heading2"/>
       </w:pPr>
-      <w:bookmarkStart w:id="32" w:name="_Toc79068846"/>
+      <w:bookmarkStart w:id="32" w:name="_Toc79161134"/>
       <w:r>
         <w:t>Glare</w:t>
       </w:r>
@@ -14940,7 +14909,7 @@
       <w:pPr>
         <w:pStyle w:val="Heading2"/>
       </w:pPr>
-      <w:bookmarkStart w:id="33" w:name="_Toc79068847"/>
+      <w:bookmarkStart w:id="33" w:name="_Toc79161135"/>
       <w:r>
         <w:t>10mm x 10mm QR labels</w:t>
       </w:r>
@@ -14968,7 +14937,7 @@
       <w:pPr>
         <w:pStyle w:val="Heading2"/>
       </w:pPr>
-      <w:bookmarkStart w:id="34" w:name="_Toc79068848"/>
+      <w:bookmarkStart w:id="34" w:name="_Toc79161136"/>
       <w:r>
         <w:t>Python app ver</w:t>
       </w:r>
@@ -15014,7 +14983,7 @@
       <w:pPr>
         <w:pStyle w:val="Heading2"/>
       </w:pPr>
-      <w:bookmarkStart w:id="35" w:name="_Toc79068849"/>
+      <w:bookmarkStart w:id="35" w:name="_Toc79161137"/>
       <w:r>
         <w:t>Comparison</w:t>
       </w:r>
@@ -15349,7 +15318,7 @@
           </w:tcPr>
           <w:p>
             <w:r>
-              <w:t>419</w:t>
+              <w:t>213</w:t>
             </w:r>
           </w:p>
         </w:tc>
@@ -15363,7 +15332,7 @@
           </w:tcPr>
           <w:p>
             <w:r>
-              <w:t>528</w:t>
+              <w:t>450</w:t>
             </w:r>
           </w:p>
         </w:tc>
@@ -15397,7 +15366,7 @@
           </w:tcPr>
           <w:p>
             <w:r>
-              <w:t>656</w:t>
+              <w:t>450</w:t>
             </w:r>
           </w:p>
         </w:tc>
@@ -15408,7 +15377,7 @@
           </w:tcPr>
           <w:p>
             <w:r>
-              <w:t>1839</w:t>
+              <w:t>1125</w:t>
             </w:r>
           </w:p>
         </w:tc>
@@ -15419,7 +15388,7 @@
           </w:tcPr>
           <w:p>
             <w:r>
-              <w:t>1134</w:t>
+              <w:t>1059</w:t>
             </w:r>
           </w:p>
         </w:tc>
@@ -15464,7 +15433,7 @@
           </w:tcPr>
           <w:p>
             <w:r>
-              <w:t>154</w:t>
+              <w:t>106</w:t>
             </w:r>
           </w:p>
         </w:tc>
@@ -15475,7 +15444,7 @@
           </w:tcPr>
           <w:p>
             <w:r>
-              <w:t>600</w:t>
+              <w:t>504</w:t>
             </w:r>
           </w:p>
         </w:tc>
@@ -15587,7 +15556,7 @@
           </w:tcPr>
           <w:p>
             <w:r>
-              <w:t>154</w:t>
+              <w:t>152</w:t>
             </w:r>
           </w:p>
         </w:tc>
@@ -15598,7 +15567,7 @@
           </w:tcPr>
           <w:p>
             <w:r>
-              <w:t>734</w:t>
+              <w:t>504</w:t>
             </w:r>
           </w:p>
         </w:tc>
@@ -15609,7 +15578,7 @@
           </w:tcPr>
           <w:p>
             <w:r>
-              <w:t>816</w:t>
+              <w:t>560</w:t>
             </w:r>
           </w:p>
         </w:tc>
@@ -15647,14 +15616,7 @@
                 <w:sz w:val="24"/>
                 <w:szCs w:val="24"/>
               </w:rPr>
-              <w:t>Autofocus O</w:t>
-            </w:r>
-            <w:r>
-              <w:rPr>
-                <w:sz w:val="24"/>
-                <w:szCs w:val="24"/>
-              </w:rPr>
-              <w:t>n</w:t>
+              <w:t>Autofocus On</w:t>
             </w:r>
           </w:p>
         </w:tc>
@@ -15665,7 +15627,7 @@
           </w:tcPr>
           <w:p>
             <w:r>
-              <w:t>262</w:t>
+              <w:t>122</w:t>
             </w:r>
           </w:p>
         </w:tc>
@@ -15676,7 +15638,7 @@
           </w:tcPr>
           <w:p>
             <w:r>
-              <w:t>1035</w:t>
+              <w:t>504</w:t>
             </w:r>
           </w:p>
         </w:tc>
@@ -15687,7 +15649,7 @@
           </w:tcPr>
           <w:p>
             <w:r>
-              <w:t>909</w:t>
+              <w:t>1264</w:t>
             </w:r>
           </w:p>
         </w:tc>
@@ -15696,14 +15658,15 @@
     <w:p/>
     <w:p/>
     <w:p>
+      <w:bookmarkStart w:id="36" w:name="_GoBack"/>
       <w:r>
         <w:rPr>
           <w:noProof/>
         </w:rPr>
         <w:drawing>
-          <wp:inline distT="0" distB="0" distL="0" distR="0" wp14:anchorId="4C66D6FE" wp14:editId="2052B9DF">
-            <wp:extent cx="6813550" cy="3200400"/>
-            <wp:effectExtent l="0" t="0" r="6350" b="0"/>
+          <wp:inline distT="0" distB="0" distL="0" distR="0" wp14:anchorId="5D04F972" wp14:editId="639FB29A">
+            <wp:extent cx="6488723" cy="2927839"/>
+            <wp:effectExtent l="0" t="0" r="7620" b="6350"/>
             <wp:docPr id="3" name="Chart 3">
               <a:extLst xmlns:a="http://schemas.openxmlformats.org/drawingml/2006/main">
                 <a:ext uri="{FF2B5EF4-FFF2-40B4-BE49-F238E27FC236}">
@@ -15720,17 +15683,23 @@
           </wp:inline>
         </w:drawing>
       </w:r>
+      <w:bookmarkEnd w:id="36"/>
+    </w:p>
+    <w:p>
+      <w:r>
+        <w:br w:type="page"/>
+      </w:r>
     </w:p>
     <w:p/>
     <w:p>
       <w:pPr>
         <w:pStyle w:val="Heading2"/>
       </w:pPr>
-      <w:bookmarkStart w:id="36" w:name="_Toc79068850"/>
+      <w:bookmarkStart w:id="37" w:name="_Toc79161138"/>
       <w:r>
         <w:t>Autofocus</w:t>
       </w:r>
-      <w:bookmarkEnd w:id="36"/>
+      <w:bookmarkEnd w:id="37"/>
     </w:p>
     <w:p>
       <w:r>
@@ -15772,16 +15741,16 @@
       <w:pPr>
         <w:pStyle w:val="Heading1"/>
       </w:pPr>
-      <w:bookmarkStart w:id="37" w:name="_Toc77677313"/>
-      <w:bookmarkStart w:id="38" w:name="_Toc79068851"/>
+      <w:bookmarkStart w:id="38" w:name="_Toc77677313"/>
+      <w:bookmarkStart w:id="39" w:name="_Toc79161139"/>
       <w:r>
         <w:t>Revision</w:t>
       </w:r>
       <w:r>
         <w:t xml:space="preserve"> History</w:t>
       </w:r>
-      <w:bookmarkEnd w:id="37"/>
       <w:bookmarkEnd w:id="38"/>
+      <w:bookmarkEnd w:id="39"/>
     </w:p>
     <w:p/>
     <w:p>
@@ -16500,18 +16469,86 @@
               <w:t>5.4</w:t>
             </w:r>
             <w:r>
-              <w:t xml:space="preserve"> </w:t>
-            </w:r>
-            <w:r>
-              <w:t>Added chart</w:t>
-            </w:r>
-            <w:r>
-              <w:t xml:space="preserve"> - </w:t>
-            </w:r>
-            <w:bookmarkStart w:id="39" w:name="_GoBack"/>
-            <w:bookmarkEnd w:id="39"/>
+              <w:t xml:space="preserve"> Added chart - </w:t>
+            </w:r>
             <w:r>
               <w:t>Comparison of results</w:t>
+            </w:r>
+          </w:p>
+        </w:tc>
+      </w:tr>
+      <w:tr>
+        <w:tc>
+          <w:tcPr>
+            <w:tcW w:w="1705" w:type="dxa"/>
+            <w:shd w:val="clear" w:color="auto" w:fill="auto"/>
+          </w:tcPr>
+          <w:p>
+            <w:pPr>
+              <w:rPr>
+                <w:sz w:val="24"/>
+                <w:szCs w:val="24"/>
+              </w:rPr>
+            </w:pPr>
+            <w:r>
+              <w:rPr>
+                <w:sz w:val="24"/>
+                <w:szCs w:val="24"/>
+              </w:rPr>
+              <w:t>5</w:t>
+            </w:r>
+          </w:p>
+        </w:tc>
+        <w:tc>
+          <w:tcPr>
+            <w:tcW w:w="1891" w:type="dxa"/>
+            <w:shd w:val="clear" w:color="auto" w:fill="auto"/>
+          </w:tcPr>
+          <w:p>
+            <w:pPr>
+              <w:rPr>
+                <w:sz w:val="24"/>
+                <w:szCs w:val="24"/>
+              </w:rPr>
+            </w:pPr>
+            <w:r>
+              <w:rPr>
+                <w:sz w:val="24"/>
+                <w:szCs w:val="24"/>
+              </w:rPr>
+              <w:t>6 Aug 2021</w:t>
+            </w:r>
+          </w:p>
+        </w:tc>
+        <w:tc>
+          <w:tcPr>
+            <w:tcW w:w="1798" w:type="dxa"/>
+            <w:shd w:val="clear" w:color="auto" w:fill="auto"/>
+          </w:tcPr>
+          <w:p>
+            <w:pPr>
+              <w:rPr>
+                <w:sz w:val="24"/>
+                <w:szCs w:val="24"/>
+              </w:rPr>
+            </w:pPr>
+            <w:r>
+              <w:rPr>
+                <w:sz w:val="24"/>
+                <w:szCs w:val="24"/>
+              </w:rPr>
+              <w:t>Bruce Graham</w:t>
+            </w:r>
+          </w:p>
+        </w:tc>
+        <w:tc>
+          <w:tcPr>
+            <w:tcW w:w="5491" w:type="dxa"/>
+            <w:shd w:val="clear" w:color="auto" w:fill="auto"/>
+          </w:tcPr>
+          <w:p>
+            <w:r>
+              <w:t>Updated all tables with test results with QR code that used JSON with more binary data</w:t>
             </w:r>
           </w:p>
         </w:tc>
@@ -16712,7 +16749,7 @@
       <w:rPr>
         <w:rStyle w:val="PageNumber"/>
       </w:rPr>
-      <w:t>4</w:t>
+      <w:t>5</w:t>
     </w:r>
     <w:r>
       <w:rPr>
@@ -16766,13 +16803,13 @@
       <w:rPr>
         <w:rStyle w:val="PageNumber"/>
       </w:rPr>
-      <w:t>5 Aug</w:t>
+      <w:t>6</w:t>
     </w:r>
     <w:r>
       <w:rPr>
         <w:rStyle w:val="PageNumber"/>
       </w:rPr>
-      <w:t xml:space="preserve"> 2021</w:t>
+      <w:t xml:space="preserve"> Aug 2021</w:t>
     </w:r>
   </w:p>
   <w:p>
@@ -20416,42 +20453,6 @@
   </mc:AlternateContent>
   <c:chart>
     <c:title>
-      <c:tx>
-        <c:rich>
-          <a:bodyPr rot="0" spcFirstLastPara="1" vertOverflow="ellipsis" vert="horz" wrap="square" anchor="ctr" anchorCtr="1"/>
-          <a:lstStyle/>
-          <a:p>
-            <a:pPr>
-              <a:defRPr sz="1400" b="0" i="0" u="none" strike="noStrike" kern="1200" spc="0" baseline="0">
-                <a:solidFill>
-                  <a:schemeClr val="tx1">
-                    <a:lumMod val="65000"/>
-                    <a:lumOff val="35000"/>
-                  </a:schemeClr>
-                </a:solidFill>
-                <a:latin typeface="+mn-lt"/>
-                <a:ea typeface="+mn-ea"/>
-                <a:cs typeface="+mn-cs"/>
-              </a:defRPr>
-            </a:pPr>
-            <a:r>
-              <a:rPr lang="en-US" sz="1400" b="0" i="0" u="none" strike="noStrike" baseline="0">
-                <a:effectLst/>
-              </a:rPr>
-              <a:t>QR code (data density) vs. </a:t>
-            </a:r>
-            <a:r>
-              <a:rPr lang="en-US"/>
-              <a:t>Test</a:t>
-            </a:r>
-            <a:r>
-              <a:rPr lang="en-US" baseline="0"/>
-              <a:t> Configuration</a:t>
-            </a:r>
-            <a:endParaRPr lang="en-US"/>
-          </a:p>
-        </c:rich>
-      </c:tx>
       <c:overlay val="0"/>
       <c:spPr>
         <a:noFill/>
@@ -20540,10 +20541,10 @@
                   <c:v>0</c:v>
                 </c:pt>
                 <c:pt idx="1">
-                  <c:v>419</c:v>
+                  <c:v>213</c:v>
                 </c:pt>
                 <c:pt idx="2">
-                  <c:v>528</c:v>
+                  <c:v>450</c:v>
                 </c:pt>
               </c:numCache>
             </c:numRef>
@@ -20551,7 +20552,7 @@
           <c:smooth val="0"/>
           <c:extLst>
             <c:ext xmlns:c16="http://schemas.microsoft.com/office/drawing/2014/chart" uri="{C3380CC4-5D6E-409C-BE32-E72D297353CC}">
-              <c16:uniqueId val="{00000000-536B-4FD8-B7AE-6699838602E0}"/>
+              <c16:uniqueId val="{00000000-49F9-4C93-BDF3-8E2034D217CF}"/>
             </c:ext>
           </c:extLst>
         </c:ser>
@@ -20605,13 +20606,13 @@
                 <c:formatCode>General</c:formatCode>
                 <c:ptCount val="3"/>
                 <c:pt idx="0">
-                  <c:v>656</c:v>
+                  <c:v>450</c:v>
                 </c:pt>
                 <c:pt idx="1">
-                  <c:v>1839</c:v>
+                  <c:v>1125</c:v>
                 </c:pt>
                 <c:pt idx="2">
-                  <c:v>1134</c:v>
+                  <c:v>1059</c:v>
                 </c:pt>
               </c:numCache>
             </c:numRef>
@@ -20619,7 +20620,7 @@
           <c:smooth val="0"/>
           <c:extLst>
             <c:ext xmlns:c16="http://schemas.microsoft.com/office/drawing/2014/chart" uri="{C3380CC4-5D6E-409C-BE32-E72D297353CC}">
-              <c16:uniqueId val="{00000001-536B-4FD8-B7AE-6699838602E0}"/>
+              <c16:uniqueId val="{00000001-49F9-4C93-BDF3-8E2034D217CF}"/>
             </c:ext>
           </c:extLst>
         </c:ser>
@@ -20676,10 +20677,10 @@
                   <c:v>0</c:v>
                 </c:pt>
                 <c:pt idx="1">
-                  <c:v>154</c:v>
+                  <c:v>106</c:v>
                 </c:pt>
                 <c:pt idx="2">
-                  <c:v>600</c:v>
+                  <c:v>504</c:v>
                 </c:pt>
               </c:numCache>
             </c:numRef>
@@ -20687,7 +20688,7 @@
           <c:smooth val="0"/>
           <c:extLst>
             <c:ext xmlns:c16="http://schemas.microsoft.com/office/drawing/2014/chart" uri="{C3380CC4-5D6E-409C-BE32-E72D297353CC}">
-              <c16:uniqueId val="{00000002-536B-4FD8-B7AE-6699838602E0}"/>
+              <c16:uniqueId val="{00000002-49F9-4C93-BDF3-8E2034D217CF}"/>
             </c:ext>
           </c:extLst>
         </c:ser>
@@ -20755,7 +20756,7 @@
           <c:smooth val="0"/>
           <c:extLst>
             <c:ext xmlns:c16="http://schemas.microsoft.com/office/drawing/2014/chart" uri="{C3380CC4-5D6E-409C-BE32-E72D297353CC}">
-              <c16:uniqueId val="{00000003-536B-4FD8-B7AE-6699838602E0}"/>
+              <c16:uniqueId val="{00000003-49F9-4C93-BDF3-8E2034D217CF}"/>
             </c:ext>
           </c:extLst>
         </c:ser>
@@ -20809,13 +20810,13 @@
                 <c:formatCode>General</c:formatCode>
                 <c:ptCount val="3"/>
                 <c:pt idx="0">
-                  <c:v>154</c:v>
+                  <c:v>152</c:v>
                 </c:pt>
                 <c:pt idx="1">
-                  <c:v>734</c:v>
+                  <c:v>504</c:v>
                 </c:pt>
                 <c:pt idx="2">
-                  <c:v>816</c:v>
+                  <c:v>560</c:v>
                 </c:pt>
               </c:numCache>
             </c:numRef>
@@ -20823,7 +20824,7 @@
           <c:smooth val="0"/>
           <c:extLst>
             <c:ext xmlns:c16="http://schemas.microsoft.com/office/drawing/2014/chart" uri="{C3380CC4-5D6E-409C-BE32-E72D297353CC}">
-              <c16:uniqueId val="{00000004-536B-4FD8-B7AE-6699838602E0}"/>
+              <c16:uniqueId val="{00000004-49F9-4C93-BDF3-8E2034D217CF}"/>
             </c:ext>
           </c:extLst>
         </c:ser>
@@ -20877,13 +20878,13 @@
                 <c:formatCode>General</c:formatCode>
                 <c:ptCount val="3"/>
                 <c:pt idx="0">
-                  <c:v>262</c:v>
+                  <c:v>122</c:v>
                 </c:pt>
                 <c:pt idx="1">
-                  <c:v>1035</c:v>
+                  <c:v>504</c:v>
                 </c:pt>
                 <c:pt idx="2">
-                  <c:v>909</c:v>
+                  <c:v>1264</c:v>
                 </c:pt>
               </c:numCache>
             </c:numRef>
@@ -20891,7 +20892,7 @@
           <c:smooth val="0"/>
           <c:extLst>
             <c:ext xmlns:c16="http://schemas.microsoft.com/office/drawing/2014/chart" uri="{C3380CC4-5D6E-409C-BE32-E72D297353CC}">
-              <c16:uniqueId val="{00000005-536B-4FD8-B7AE-6699838602E0}"/>
+              <c16:uniqueId val="{00000005-49F9-4C93-BDF3-8E2034D217CF}"/>
             </c:ext>
           </c:extLst>
         </c:ser>
@@ -21070,11 +21071,7 @@
       </a:solidFill>
       <a:round/>
     </a:ln>
-    <a:effectLst>
-      <a:innerShdw blurRad="114300">
-        <a:prstClr val="black"/>
-      </a:innerShdw>
-    </a:effectLst>
+    <a:effectLst/>
   </c:spPr>
   <c:txPr>
     <a:bodyPr/>
@@ -21948,7 +21945,7 @@
 </file>
 
 <file path=customXml/itemProps1.xml><?xml version="1.0" encoding="utf-8"?>
-<ds:datastoreItem xmlns:ds="http://schemas.openxmlformats.org/officeDocument/2006/customXml" ds:itemID="{6CE04557-8A8E-4856-AAE0-F1CB429264DE}">
+<ds:datastoreItem xmlns:ds="http://schemas.openxmlformats.org/officeDocument/2006/customXml" ds:itemID="{456A4C62-4E08-4250-9DC0-8DEA7A5F315B}">
   <ds:schemaRefs>
     <ds:schemaRef ds:uri="http://schemas.openxmlformats.org/officeDocument/2006/bibliography"/>
   </ds:schemaRefs>

</xml_diff>

<commit_message>
Updated doc with autofocus and fixed focus test results.
</commit_message>
<xml_diff>
--- a/QR_codes/Vetscan_QR_label_Docs/Vetscan_QR_Testing.docx
+++ b/QR_codes/Vetscan_QR_label_Docs/Vetscan_QR_Testing.docx
@@ -13186,11 +13186,11 @@
           <w:p>
             <w:proofErr w:type="gramStart"/>
             <w:r>
-              <w:t>2.90  0.05</w:t>
+              <w:t>8.22  1.51</w:t>
             </w:r>
             <w:proofErr w:type="gramEnd"/>
             <w:r>
-              <w:t xml:space="preserve">  0.07  0.05  0.07</w:t>
+              <w:t xml:space="preserve">  4.40  7.54  2.70</w:t>
             </w:r>
           </w:p>
         </w:tc>
@@ -13200,10 +13200,7 @@
           </w:tcPr>
           <w:p>
             <w:r>
-              <w:t>0.6</w:t>
-            </w:r>
-            <w:r>
-              <w:t>3</w:t>
+              <w:t>4.87</w:t>
             </w:r>
           </w:p>
         </w:tc>
@@ -13244,16 +13241,13 @@
             <w:tcW w:w="5900" w:type="dxa"/>
           </w:tcPr>
           <w:p>
-            <w:r>
-              <w:t>5.07 12.</w:t>
-            </w:r>
             <w:proofErr w:type="gramStart"/>
             <w:r>
-              <w:t>87  0.17</w:t>
+              <w:t>6.98  2.41</w:t>
             </w:r>
             <w:proofErr w:type="gramEnd"/>
             <w:r>
-              <w:t xml:space="preserve"> 16.13  0.21</w:t>
+              <w:t xml:space="preserve">  2.30  2.32 24.15</w:t>
             </w:r>
           </w:p>
         </w:tc>
@@ -13263,7 +13257,7 @@
           </w:tcPr>
           <w:p>
             <w:r>
-              <w:t>6.89</w:t>
+              <w:t>7.63</w:t>
             </w:r>
           </w:p>
         </w:tc>
@@ -13304,13 +13298,16 @@
             <w:tcW w:w="5900" w:type="dxa"/>
           </w:tcPr>
           <w:p>
+            <w:r>
+              <w:t xml:space="preserve">4.54 10.59 </w:t>
+            </w:r>
             <w:proofErr w:type="gramStart"/>
             <w:r>
-              <w:t>33.13  0.05</w:t>
+              <w:t>12.72  5.90</w:t>
             </w:r>
             <w:proofErr w:type="gramEnd"/>
             <w:r>
-              <w:t xml:space="preserve"> 24.96 12.04  4.85</w:t>
+              <w:t xml:space="preserve"> 14.43</w:t>
             </w:r>
           </w:p>
         </w:tc>
@@ -13320,7 +13317,7 @@
           </w:tcPr>
           <w:p>
             <w:r>
-              <w:t>15.01</w:t>
+              <w:t>9.64</w:t>
             </w:r>
           </w:p>
         </w:tc>
@@ -13559,11 +13556,11 @@
           <w:p>
             <w:proofErr w:type="gramStart"/>
             <w:r>
-              <w:t>1.59  0.06</w:t>
+              <w:t>3.84  5.50</w:t>
             </w:r>
             <w:proofErr w:type="gramEnd"/>
             <w:r>
-              <w:t xml:space="preserve">  0.07  0.07  0.08</w:t>
+              <w:t xml:space="preserve">  2.86  2.20  6.24</w:t>
             </w:r>
           </w:p>
         </w:tc>
@@ -13573,7 +13570,7 @@
           </w:tcPr>
           <w:p>
             <w:r>
-              <w:t>0.37</w:t>
+              <w:t>4.13</w:t>
             </w:r>
           </w:p>
         </w:tc>
@@ -13616,11 +13613,11 @@
           <w:p>
             <w:proofErr w:type="gramStart"/>
             <w:r>
-              <w:t>24.50  0.10</w:t>
+              <w:t>4.64  1.62</w:t>
             </w:r>
             <w:proofErr w:type="gramEnd"/>
             <w:r>
-              <w:t xml:space="preserve">  0.08  0.06  0.07</w:t>
+              <w:t xml:space="preserve">  1.91  5.27  2.40</w:t>
             </w:r>
           </w:p>
         </w:tc>
@@ -13630,7 +13627,7 @@
           </w:tcPr>
           <w:p>
             <w:r>
-              <w:t>4.96</w:t>
+              <w:t>3.17</w:t>
             </w:r>
           </w:p>
         </w:tc>
@@ -13673,11 +13670,11 @@
           <w:p>
             <w:proofErr w:type="gramStart"/>
             <w:r>
-              <w:t>2.00  3.36</w:t>
+              <w:t>4.37  2.95</w:t>
             </w:r>
             <w:proofErr w:type="gramEnd"/>
             <w:r>
-              <w:t xml:space="preserve">  0.07  0.07  0.07</w:t>
+              <w:t xml:space="preserve">  2.66  5.75  3.65</w:t>
             </w:r>
           </w:p>
         </w:tc>
@@ -13687,7 +13684,7 @@
           </w:tcPr>
           <w:p>
             <w:r>
-              <w:t>1.11</w:t>
+              <w:t>3.88</w:t>
             </w:r>
           </w:p>
         </w:tc>
@@ -13730,11 +13727,11 @@
           <w:p>
             <w:proofErr w:type="gramStart"/>
             <w:r>
-              <w:t>2.15  0.16</w:t>
+              <w:t>3.21  2.53</w:t>
             </w:r>
             <w:proofErr w:type="gramEnd"/>
             <w:r>
-              <w:t xml:space="preserve">  6.74  0.09  0.06</w:t>
+              <w:t xml:space="preserve">  7.12  2.40  2.65</w:t>
             </w:r>
           </w:p>
         </w:tc>
@@ -13744,7 +13741,7 @@
           </w:tcPr>
           <w:p>
             <w:r>
-              <w:t>1.84</w:t>
+              <w:t>3.58</w:t>
             </w:r>
           </w:p>
         </w:tc>
@@ -14027,11 +14024,11 @@
           <w:p>
             <w:proofErr w:type="gramStart"/>
             <w:r>
-              <w:t>2.79  4.89</w:t>
+              <w:t>19.13  9.09</w:t>
             </w:r>
             <w:proofErr w:type="gramEnd"/>
             <w:r>
-              <w:t xml:space="preserve">  7.24  0.16  0.08</w:t>
+              <w:t xml:space="preserve">  7.87  2.61  2.99</w:t>
             </w:r>
           </w:p>
         </w:tc>
@@ -14041,7 +14038,7 @@
           </w:tcPr>
           <w:p>
             <w:r>
-              <w:t>3.03</w:t>
+              <w:t>8.34</w:t>
             </w:r>
           </w:p>
         </w:tc>
@@ -14082,13 +14079,16 @@
             <w:tcW w:w="5900" w:type="dxa"/>
           </w:tcPr>
           <w:p>
+            <w:r>
+              <w:t>14.97 24.39 14.41 19.</w:t>
+            </w:r>
             <w:proofErr w:type="gramStart"/>
             <w:r>
-              <w:t>2.53  5.61</w:t>
+              <w:t>70  6</w:t>
             </w:r>
             <w:proofErr w:type="gramEnd"/>
             <w:r>
-              <w:t xml:space="preserve">  0.08  1.80  0.17</w:t>
+              <w:t>.43</w:t>
             </w:r>
           </w:p>
         </w:tc>
@@ -14098,7 +14098,7 @@
           </w:tcPr>
           <w:p>
             <w:r>
-              <w:t>2.04</w:t>
+              <w:t>15.98</w:t>
             </w:r>
           </w:p>
         </w:tc>
@@ -14139,13 +14139,8 @@
             <w:tcW w:w="5900" w:type="dxa"/>
           </w:tcPr>
           <w:p>
-            <w:proofErr w:type="gramStart"/>
-            <w:r>
-              <w:t>2.76  1.50</w:t>
-            </w:r>
-            <w:proofErr w:type="gramEnd"/>
-            <w:r>
-              <w:t xml:space="preserve"> 11.90 42.84  0.15</w:t>
+            <w:r>
+              <w:t>14.81 10.92 18.14 27.58 18.67</w:t>
             </w:r>
           </w:p>
         </w:tc>
@@ -14155,7 +14150,7 @@
           </w:tcPr>
           <w:p>
             <w:r>
-              <w:t>11.83</w:t>
+              <w:t>18.03</w:t>
             </w:r>
           </w:p>
         </w:tc>
@@ -14196,13 +14191,16 @@
             <w:tcW w:w="5900" w:type="dxa"/>
           </w:tcPr>
           <w:p>
+            <w:r>
+              <w:t xml:space="preserve">34.13 12.21 </w:t>
+            </w:r>
             <w:proofErr w:type="gramStart"/>
             <w:r>
-              <w:t>6.09  0.07</w:t>
+              <w:t>15.54  7.45</w:t>
             </w:r>
             <w:proofErr w:type="gramEnd"/>
             <w:r>
-              <w:t xml:space="preserve">  0.07  0.07  0.08</w:t>
+              <w:t xml:space="preserve">  9.33</w:t>
             </w:r>
           </w:p>
         </w:tc>
@@ -14212,7 +14210,7 @@
           </w:tcPr>
           <w:p>
             <w:r>
-              <w:t>1.27</w:t>
+              <w:t>15.73</w:t>
             </w:r>
           </w:p>
         </w:tc>
@@ -14567,8 +14565,13 @@
             <w:tcW w:w="5900" w:type="dxa"/>
           </w:tcPr>
           <w:p>
-            <w:r>
-              <w:t>Failed to scan 5 times</w:t>
+            <w:proofErr w:type="gramStart"/>
+            <w:r>
+              <w:t>2.74  2.62</w:t>
+            </w:r>
+            <w:proofErr w:type="gramEnd"/>
+            <w:r>
+              <w:t xml:space="preserve">  2.00  1.75  3.79</w:t>
             </w:r>
           </w:p>
         </w:tc>
@@ -14576,7 +14579,11 @@
           <w:tcPr>
             <w:tcW w:w="1835" w:type="dxa"/>
           </w:tcPr>
-          <w:p/>
+          <w:p>
+            <w:r>
+              <w:t>2.58</w:t>
+            </w:r>
+          </w:p>
         </w:tc>
       </w:tr>
       <w:tr>
@@ -14615,8 +14622,13 @@
             <w:tcW w:w="5900" w:type="dxa"/>
           </w:tcPr>
           <w:p>
-            <w:r>
-              <w:t>Failed to scan 5 times</w:t>
+            <w:proofErr w:type="gramStart"/>
+            <w:r>
+              <w:t>1.99  2.82</w:t>
+            </w:r>
+            <w:proofErr w:type="gramEnd"/>
+            <w:r>
+              <w:t xml:space="preserve">  2.61  1.78  2.54</w:t>
             </w:r>
           </w:p>
         </w:tc>
@@ -14624,7 +14636,11 @@
           <w:tcPr>
             <w:tcW w:w="1835" w:type="dxa"/>
           </w:tcPr>
-          <w:p/>
+          <w:p>
+            <w:r>
+              <w:t>2.35</w:t>
+            </w:r>
+          </w:p>
         </w:tc>
       </w:tr>
       <w:tr>
@@ -14663,8 +14679,13 @@
             <w:tcW w:w="5900" w:type="dxa"/>
           </w:tcPr>
           <w:p>
-            <w:r>
-              <w:t>Failed to scan 5 times</w:t>
+            <w:proofErr w:type="gramStart"/>
+            <w:r>
+              <w:t>0.46  1.80</w:t>
+            </w:r>
+            <w:proofErr w:type="gramEnd"/>
+            <w:r>
+              <w:t xml:space="preserve">  7.93  3.16  2.34</w:t>
             </w:r>
           </w:p>
         </w:tc>
@@ -14672,7 +14693,11 @@
           <w:tcPr>
             <w:tcW w:w="1835" w:type="dxa"/>
           </w:tcPr>
-          <w:p/>
+          <w:p>
+            <w:r>
+              <w:t>3.14</w:t>
+            </w:r>
+          </w:p>
         </w:tc>
       </w:tr>
       <w:tr>
@@ -14909,11 +14934,11 @@
           <w:p>
             <w:proofErr w:type="gramStart"/>
             <w:r>
-              <w:t>0.37  0.07</w:t>
+              <w:t>1.91  1.63</w:t>
             </w:r>
             <w:proofErr w:type="gramEnd"/>
             <w:r>
-              <w:t xml:space="preserve">  0.07  0.06  4.24</w:t>
+              <w:t xml:space="preserve">  2.18  1.71  2.05</w:t>
             </w:r>
           </w:p>
         </w:tc>
@@ -14923,7 +14948,7 @@
           </w:tcPr>
           <w:p>
             <w:r>
-              <w:t>0.96</w:t>
+              <w:t>1.90</w:t>
             </w:r>
           </w:p>
         </w:tc>
@@ -14966,11 +14991,11 @@
           <w:p>
             <w:proofErr w:type="gramStart"/>
             <w:r>
-              <w:t>2.24  0.06</w:t>
+              <w:t>2.64  2.39</w:t>
             </w:r>
             <w:proofErr w:type="gramEnd"/>
             <w:r>
-              <w:t xml:space="preserve">  3.08  0.07  0.06</w:t>
+              <w:t xml:space="preserve">  1.90  2.45  2.59</w:t>
             </w:r>
           </w:p>
         </w:tc>
@@ -14980,7 +15005,7 @@
           </w:tcPr>
           <w:p>
             <w:r>
-              <w:t>1.10</w:t>
+              <w:t>2.39</w:t>
             </w:r>
           </w:p>
         </w:tc>
@@ -15023,11 +15048,11 @@
           <w:p>
             <w:proofErr w:type="gramStart"/>
             <w:r>
-              <w:t>16.73  0.06</w:t>
+              <w:t>5.19  2.40</w:t>
             </w:r>
             <w:proofErr w:type="gramEnd"/>
             <w:r>
-              <w:t xml:space="preserve">  4.26 35.35  0.15</w:t>
+              <w:t xml:space="preserve">  2.02  2.38 15.92</w:t>
             </w:r>
           </w:p>
         </w:tc>
@@ -15037,7 +15062,7 @@
           </w:tcPr>
           <w:p>
             <w:r>
-              <w:t>11.31</w:t>
+              <w:t>5.58</w:t>
             </w:r>
           </w:p>
         </w:tc>
@@ -15080,11 +15105,11 @@
           <w:p>
             <w:proofErr w:type="gramStart"/>
             <w:r>
-              <w:t>2.24  0.09</w:t>
+              <w:t>3.30  0.06</w:t>
             </w:r>
             <w:proofErr w:type="gramEnd"/>
             <w:r>
-              <w:t xml:space="preserve">  0.15  0.07  4.26</w:t>
+              <w:t xml:space="preserve">  2.62  2.93  2.36</w:t>
             </w:r>
           </w:p>
         </w:tc>
@@ -15094,7 +15119,7 @@
           </w:tcPr>
           <w:p>
             <w:r>
-              <w:t>1.36</w:t>
+              <w:t>2.25</w:t>
             </w:r>
           </w:p>
         </w:tc>
@@ -15377,11 +15402,11 @@
           <w:p>
             <w:proofErr w:type="gramStart"/>
             <w:r>
-              <w:t>1.01  0.11</w:t>
+              <w:t>3.06  4.58</w:t>
             </w:r>
             <w:proofErr w:type="gramEnd"/>
             <w:r>
-              <w:t xml:space="preserve">  0.06  0.10  0.09</w:t>
+              <w:t xml:space="preserve"> 11.00  7.45  4.37</w:t>
             </w:r>
           </w:p>
         </w:tc>
@@ -15391,7 +15416,7 @@
           </w:tcPr>
           <w:p>
             <w:r>
-              <w:t>0.27</w:t>
+              <w:t>6.09</w:t>
             </w:r>
           </w:p>
         </w:tc>
@@ -15434,11 +15459,11 @@
           <w:p>
             <w:proofErr w:type="gramStart"/>
             <w:r>
-              <w:t>0.35  0.10</w:t>
+              <w:t>6.11  4.35</w:t>
             </w:r>
             <w:proofErr w:type="gramEnd"/>
             <w:r>
-              <w:t xml:space="preserve">  0.09  2.58  0.10</w:t>
+              <w:t xml:space="preserve">  4.69  8.06 10.48</w:t>
             </w:r>
           </w:p>
         </w:tc>
@@ -15448,7 +15473,7 @@
           </w:tcPr>
           <w:p>
             <w:r>
-              <w:t>0.64</w:t>
+              <w:t>6.74</w:t>
             </w:r>
           </w:p>
         </w:tc>
@@ -15491,11 +15516,11 @@
           <w:p>
             <w:proofErr w:type="gramStart"/>
             <w:r>
-              <w:t>0.42  0.08</w:t>
+              <w:t>6.92  5.06</w:t>
             </w:r>
             <w:proofErr w:type="gramEnd"/>
             <w:r>
-              <w:t xml:space="preserve">  0.07  0.10  0.09</w:t>
+              <w:t xml:space="preserve">  7.21  9.27  6.98</w:t>
             </w:r>
           </w:p>
         </w:tc>
@@ -15505,7 +15530,7 @@
           </w:tcPr>
           <w:p>
             <w:r>
-              <w:t>0.15</w:t>
+              <w:t>7.09</w:t>
             </w:r>
           </w:p>
         </w:tc>
@@ -15548,11 +15573,11 @@
           <w:p>
             <w:proofErr w:type="gramStart"/>
             <w:r>
-              <w:t>0.83  0.09</w:t>
+              <w:t>8.99  4.59</w:t>
             </w:r>
             <w:proofErr w:type="gramEnd"/>
             <w:r>
-              <w:t xml:space="preserve">  0.10  0.09  0.09</w:t>
+              <w:t xml:space="preserve"> 10.14 11.71  9.57</w:t>
             </w:r>
           </w:p>
         </w:tc>
@@ -15562,7 +15587,7 @@
           </w:tcPr>
           <w:p>
             <w:r>
-              <w:t>0.24</w:t>
+              <w:t>9.00</w:t>
             </w:r>
             <w:bookmarkStart w:id="37" w:name="_GoBack"/>
             <w:bookmarkEnd w:id="37"/>
@@ -22190,7 +22215,7 @@
 </file>
 
 <file path=customXml/itemProps1.xml><?xml version="1.0" encoding="utf-8"?>
-<ds:datastoreItem xmlns:ds="http://schemas.openxmlformats.org/officeDocument/2006/customXml" ds:itemID="{540009D7-A50B-45B7-B818-E1AC913533DA}">
+<ds:datastoreItem xmlns:ds="http://schemas.openxmlformats.org/officeDocument/2006/customXml" ds:itemID="{BAA6BFB2-C4D7-4428-A783-6684CE97D60B}">
   <ds:schemaRefs>
     <ds:schemaRef ds:uri="http://schemas.openxmlformats.org/officeDocument/2006/bibliography"/>
   </ds:schemaRefs>

</xml_diff>

<commit_message>
Added Brian's test results to doc.
</commit_message>
<xml_diff>
--- a/QR_codes/Vetscan_QR_label_Docs/Vetscan_QR_Testing.docx
+++ b/QR_codes/Vetscan_QR_label_Docs/Vetscan_QR_Testing.docx
@@ -13389,13 +13389,26 @@
           <w:tcPr>
             <w:tcW w:w="5900" w:type="dxa"/>
           </w:tcPr>
-          <w:p/>
+          <w:p>
+            <w:proofErr w:type="gramStart"/>
+            <w:r>
+              <w:t>3.74  5.33</w:t>
+            </w:r>
+            <w:proofErr w:type="gramEnd"/>
+            <w:r>
+              <w:t xml:space="preserve">  7.75  5.96  5.79</w:t>
+            </w:r>
+          </w:p>
         </w:tc>
         <w:tc>
           <w:tcPr>
             <w:tcW w:w="1835" w:type="dxa"/>
           </w:tcPr>
-          <w:p/>
+          <w:p>
+            <w:r>
+              <w:t>5.71</w:t>
+            </w:r>
+          </w:p>
         </w:tc>
       </w:tr>
       <w:tr>
@@ -13433,13 +13446,26 @@
           <w:tcPr>
             <w:tcW w:w="5900" w:type="dxa"/>
           </w:tcPr>
-          <w:p/>
+          <w:p>
+            <w:proofErr w:type="gramStart"/>
+            <w:r>
+              <w:t>6.40  4.96</w:t>
+            </w:r>
+            <w:proofErr w:type="gramEnd"/>
+            <w:r>
+              <w:t xml:space="preserve">  4.82  4.56  9.53</w:t>
+            </w:r>
+          </w:p>
         </w:tc>
         <w:tc>
           <w:tcPr>
             <w:tcW w:w="1835" w:type="dxa"/>
           </w:tcPr>
-          <w:p/>
+          <w:p>
+            <w:r>
+              <w:t>6.05</w:t>
+            </w:r>
+          </w:p>
         </w:tc>
       </w:tr>
       <w:tr>
@@ -13477,13 +13503,26 @@
           <w:tcPr>
             <w:tcW w:w="5900" w:type="dxa"/>
           </w:tcPr>
-          <w:p/>
+          <w:p>
+            <w:proofErr w:type="gramStart"/>
+            <w:r>
+              <w:t>8.22  5.62</w:t>
+            </w:r>
+            <w:proofErr w:type="gramEnd"/>
+            <w:r>
+              <w:t xml:space="preserve">  5.08  4.90  5.35</w:t>
+            </w:r>
+          </w:p>
         </w:tc>
         <w:tc>
           <w:tcPr>
             <w:tcW w:w="1835" w:type="dxa"/>
           </w:tcPr>
-          <w:p/>
+          <w:p>
+            <w:r>
+              <w:t>5.83</w:t>
+            </w:r>
+          </w:p>
         </w:tc>
       </w:tr>
       <w:tr>
@@ -13813,13 +13852,26 @@
           <w:tcPr>
             <w:tcW w:w="5900" w:type="dxa"/>
           </w:tcPr>
-          <w:p/>
+          <w:p>
+            <w:proofErr w:type="gramStart"/>
+            <w:r>
+              <w:t>3.39  5.65</w:t>
+            </w:r>
+            <w:proofErr w:type="gramEnd"/>
+            <w:r>
+              <w:t xml:space="preserve">  3.86  4.07  4.34</w:t>
+            </w:r>
+          </w:p>
         </w:tc>
         <w:tc>
           <w:tcPr>
             <w:tcW w:w="1835" w:type="dxa"/>
           </w:tcPr>
-          <w:p/>
+          <w:p>
+            <w:r>
+              <w:t>4.26</w:t>
+            </w:r>
+          </w:p>
         </w:tc>
       </w:tr>
       <w:tr>
@@ -13857,13 +13909,26 @@
           <w:tcPr>
             <w:tcW w:w="5900" w:type="dxa"/>
           </w:tcPr>
-          <w:p/>
+          <w:p>
+            <w:proofErr w:type="gramStart"/>
+            <w:r>
+              <w:t>9.85  8.44</w:t>
+            </w:r>
+            <w:proofErr w:type="gramEnd"/>
+            <w:r>
+              <w:t xml:space="preserve">  1.41  6.45  5.69</w:t>
+            </w:r>
+          </w:p>
         </w:tc>
         <w:tc>
           <w:tcPr>
             <w:tcW w:w="1835" w:type="dxa"/>
           </w:tcPr>
-          <w:p/>
+          <w:p>
+            <w:r>
+              <w:t>6.37</w:t>
+            </w:r>
+          </w:p>
         </w:tc>
       </w:tr>
       <w:tr>
@@ -13901,13 +13966,26 @@
           <w:tcPr>
             <w:tcW w:w="5900" w:type="dxa"/>
           </w:tcPr>
-          <w:p/>
+          <w:p>
+            <w:proofErr w:type="gramStart"/>
+            <w:r>
+              <w:t>5.83  3.62</w:t>
+            </w:r>
+            <w:proofErr w:type="gramEnd"/>
+            <w:r>
+              <w:t xml:space="preserve"> 10.90 18.72  8.23</w:t>
+            </w:r>
+          </w:p>
         </w:tc>
         <w:tc>
           <w:tcPr>
             <w:tcW w:w="1835" w:type="dxa"/>
           </w:tcPr>
-          <w:p/>
+          <w:p>
+            <w:r>
+              <w:t>9.46</w:t>
+            </w:r>
+          </w:p>
         </w:tc>
       </w:tr>
       <w:tr>
@@ -13945,13 +14023,26 @@
           <w:tcPr>
             <w:tcW w:w="5900" w:type="dxa"/>
           </w:tcPr>
-          <w:p/>
+          <w:p>
+            <w:proofErr w:type="gramStart"/>
+            <w:r>
+              <w:t>5.01  3.94</w:t>
+            </w:r>
+            <w:proofErr w:type="gramEnd"/>
+            <w:r>
+              <w:t xml:space="preserve">  4.57  3.76  7.63</w:t>
+            </w:r>
+          </w:p>
         </w:tc>
         <w:tc>
           <w:tcPr>
             <w:tcW w:w="1835" w:type="dxa"/>
           </w:tcPr>
-          <w:p/>
+          <w:p>
+            <w:r>
+              <w:t>4.98</w:t>
+            </w:r>
+          </w:p>
         </w:tc>
       </w:tr>
       <w:tr>
@@ -14282,13 +14373,26 @@
           <w:tcPr>
             <w:tcW w:w="5900" w:type="dxa"/>
           </w:tcPr>
-          <w:p/>
+          <w:p>
+            <w:proofErr w:type="gramStart"/>
+            <w:r>
+              <w:t>2.76  3.64</w:t>
+            </w:r>
+            <w:proofErr w:type="gramEnd"/>
+            <w:r>
+              <w:t xml:space="preserve">  5.35  5.42  3.23</w:t>
+            </w:r>
+          </w:p>
         </w:tc>
         <w:tc>
           <w:tcPr>
             <w:tcW w:w="1835" w:type="dxa"/>
           </w:tcPr>
-          <w:p/>
+          <w:p>
+            <w:r>
+              <w:t>4.08</w:t>
+            </w:r>
+          </w:p>
         </w:tc>
       </w:tr>
       <w:tr>
@@ -14326,13 +14430,26 @@
           <w:tcPr>
             <w:tcW w:w="5900" w:type="dxa"/>
           </w:tcPr>
-          <w:p/>
+          <w:p>
+            <w:proofErr w:type="gramStart"/>
+            <w:r>
+              <w:t>3.71  7.02</w:t>
+            </w:r>
+            <w:proofErr w:type="gramEnd"/>
+            <w:r>
+              <w:t xml:space="preserve">  2.95  4.58  3.59</w:t>
+            </w:r>
+          </w:p>
         </w:tc>
         <w:tc>
           <w:tcPr>
             <w:tcW w:w="1835" w:type="dxa"/>
           </w:tcPr>
-          <w:p/>
+          <w:p>
+            <w:r>
+              <w:t>4.37</w:t>
+            </w:r>
+          </w:p>
         </w:tc>
       </w:tr>
       <w:tr>
@@ -14370,13 +14487,26 @@
           <w:tcPr>
             <w:tcW w:w="5900" w:type="dxa"/>
           </w:tcPr>
-          <w:p/>
+          <w:p>
+            <w:proofErr w:type="gramStart"/>
+            <w:r>
+              <w:t>3.51  5.64</w:t>
+            </w:r>
+            <w:proofErr w:type="gramEnd"/>
+            <w:r>
+              <w:t xml:space="preserve">  3.94  3.06  3.10</w:t>
+            </w:r>
+          </w:p>
         </w:tc>
         <w:tc>
           <w:tcPr>
             <w:tcW w:w="1835" w:type="dxa"/>
           </w:tcPr>
-          <w:p/>
+          <w:p>
+            <w:r>
+              <w:t>3.85</w:t>
+            </w:r>
+          </w:p>
         </w:tc>
       </w:tr>
       <w:tr>
@@ -14414,13 +14544,26 @@
           <w:tcPr>
             <w:tcW w:w="5900" w:type="dxa"/>
           </w:tcPr>
-          <w:p/>
+          <w:p>
+            <w:proofErr w:type="gramStart"/>
+            <w:r>
+              <w:t>3.43  8.14</w:t>
+            </w:r>
+            <w:proofErr w:type="gramEnd"/>
+            <w:r>
+              <w:t xml:space="preserve">  3.99  6.33  3.19</w:t>
+            </w:r>
+          </w:p>
         </w:tc>
         <w:tc>
           <w:tcPr>
             <w:tcW w:w="1835" w:type="dxa"/>
           </w:tcPr>
-          <w:p/>
+          <w:p>
+            <w:r>
+              <w:t>5.02</w:t>
+            </w:r>
+          </w:p>
         </w:tc>
       </w:tr>
     </w:tbl>
@@ -14767,13 +14910,26 @@
           <w:tcPr>
             <w:tcW w:w="5900" w:type="dxa"/>
           </w:tcPr>
-          <w:p/>
+          <w:p>
+            <w:proofErr w:type="gramStart"/>
+            <w:r>
+              <w:t>5.86  1.18</w:t>
+            </w:r>
+            <w:proofErr w:type="gramEnd"/>
+            <w:r>
+              <w:t xml:space="preserve">  1.37  1.56  3.17</w:t>
+            </w:r>
+          </w:p>
         </w:tc>
         <w:tc>
           <w:tcPr>
             <w:tcW w:w="1835" w:type="dxa"/>
           </w:tcPr>
-          <w:p/>
+          <w:p>
+            <w:r>
+              <w:t>2.63</w:t>
+            </w:r>
+          </w:p>
         </w:tc>
       </w:tr>
       <w:tr>
@@ -14811,13 +14967,26 @@
           <w:tcPr>
             <w:tcW w:w="5900" w:type="dxa"/>
           </w:tcPr>
-          <w:p/>
+          <w:p>
+            <w:proofErr w:type="gramStart"/>
+            <w:r>
+              <w:t>3.80  4.04</w:t>
+            </w:r>
+            <w:proofErr w:type="gramEnd"/>
+            <w:r>
+              <w:t xml:space="preserve">  2.33  3.06  2.39</w:t>
+            </w:r>
+          </w:p>
         </w:tc>
         <w:tc>
           <w:tcPr>
             <w:tcW w:w="1835" w:type="dxa"/>
           </w:tcPr>
-          <w:p/>
+          <w:p>
+            <w:r>
+              <w:t>3.12</w:t>
+            </w:r>
+          </w:p>
         </w:tc>
       </w:tr>
       <w:tr>
@@ -14855,13 +15024,26 @@
           <w:tcPr>
             <w:tcW w:w="5900" w:type="dxa"/>
           </w:tcPr>
-          <w:p/>
+          <w:p>
+            <w:proofErr w:type="gramStart"/>
+            <w:r>
+              <w:t>6.20  7.71</w:t>
+            </w:r>
+            <w:proofErr w:type="gramEnd"/>
+            <w:r>
+              <w:t xml:space="preserve">  4.78  4.67  3.99</w:t>
+            </w:r>
+          </w:p>
         </w:tc>
         <w:tc>
           <w:tcPr>
             <w:tcW w:w="1835" w:type="dxa"/>
           </w:tcPr>
-          <w:p/>
+          <w:p>
+            <w:r>
+              <w:t>5.47</w:t>
+            </w:r>
+          </w:p>
         </w:tc>
       </w:tr>
       <w:tr>
@@ -15191,13 +15373,26 @@
           <w:tcPr>
             <w:tcW w:w="5900" w:type="dxa"/>
           </w:tcPr>
-          <w:p/>
+          <w:p>
+            <w:proofErr w:type="gramStart"/>
+            <w:r>
+              <w:t>3.23  3.66</w:t>
+            </w:r>
+            <w:proofErr w:type="gramEnd"/>
+            <w:r>
+              <w:t xml:space="preserve">  3.08  3.01  2.07</w:t>
+            </w:r>
+          </w:p>
         </w:tc>
         <w:tc>
           <w:tcPr>
             <w:tcW w:w="1835" w:type="dxa"/>
           </w:tcPr>
-          <w:p/>
+          <w:p>
+            <w:r>
+              <w:t>3.01</w:t>
+            </w:r>
+          </w:p>
         </w:tc>
       </w:tr>
       <w:tr>
@@ -15235,13 +15430,26 @@
           <w:tcPr>
             <w:tcW w:w="5900" w:type="dxa"/>
           </w:tcPr>
-          <w:p/>
+          <w:p>
+            <w:proofErr w:type="gramStart"/>
+            <w:r>
+              <w:t>3.90  2.42</w:t>
+            </w:r>
+            <w:proofErr w:type="gramEnd"/>
+            <w:r>
+              <w:t xml:space="preserve">  2.52  2.53  2.38</w:t>
+            </w:r>
+          </w:p>
         </w:tc>
         <w:tc>
           <w:tcPr>
             <w:tcW w:w="1835" w:type="dxa"/>
           </w:tcPr>
-          <w:p/>
+          <w:p>
+            <w:r>
+              <w:t>2.75</w:t>
+            </w:r>
+          </w:p>
         </w:tc>
       </w:tr>
       <w:tr>
@@ -15279,13 +15487,26 @@
           <w:tcPr>
             <w:tcW w:w="5900" w:type="dxa"/>
           </w:tcPr>
-          <w:p/>
+          <w:p>
+            <w:proofErr w:type="gramStart"/>
+            <w:r>
+              <w:t>3.48  2.06</w:t>
+            </w:r>
+            <w:proofErr w:type="gramEnd"/>
+            <w:r>
+              <w:t xml:space="preserve">  2.57  2.50  2.11</w:t>
+            </w:r>
+          </w:p>
         </w:tc>
         <w:tc>
           <w:tcPr>
             <w:tcW w:w="1835" w:type="dxa"/>
           </w:tcPr>
-          <w:p/>
+          <w:p>
+            <w:r>
+              <w:t>2.54</w:t>
+            </w:r>
+          </w:p>
         </w:tc>
       </w:tr>
       <w:tr>
@@ -15323,13 +15544,26 @@
           <w:tcPr>
             <w:tcW w:w="5900" w:type="dxa"/>
           </w:tcPr>
-          <w:p/>
+          <w:p>
+            <w:proofErr w:type="gramStart"/>
+            <w:r>
+              <w:t>1.70  1.74</w:t>
+            </w:r>
+            <w:proofErr w:type="gramEnd"/>
+            <w:r>
+              <w:t xml:space="preserve">  2.23  3.52  2.08</w:t>
+            </w:r>
+          </w:p>
         </w:tc>
         <w:tc>
           <w:tcPr>
             <w:tcW w:w="1835" w:type="dxa"/>
           </w:tcPr>
-          <w:p/>
+          <w:p>
+            <w:r>
+              <w:t>2.25</w:t>
+            </w:r>
+          </w:p>
         </w:tc>
       </w:tr>
       <w:tr>
@@ -15589,217 +15823,269 @@
             <w:r>
               <w:t>9.00</w:t>
             </w:r>
+          </w:p>
+        </w:tc>
+      </w:tr>
+      <w:tr>
+        <w:tc>
+          <w:tcPr>
+            <w:tcW w:w="954" w:type="dxa"/>
+          </w:tcPr>
+          <w:p/>
+        </w:tc>
+        <w:tc>
+          <w:tcPr>
+            <w:tcW w:w="1094" w:type="dxa"/>
+          </w:tcPr>
+          <w:p/>
+        </w:tc>
+        <w:tc>
+          <w:tcPr>
+            <w:tcW w:w="1007" w:type="dxa"/>
+          </w:tcPr>
+          <w:p/>
+        </w:tc>
+        <w:tc>
+          <w:tcPr>
+            <w:tcW w:w="5900" w:type="dxa"/>
+          </w:tcPr>
+          <w:p/>
+        </w:tc>
+        <w:tc>
+          <w:tcPr>
+            <w:tcW w:w="1835" w:type="dxa"/>
+          </w:tcPr>
+          <w:p/>
+        </w:tc>
+      </w:tr>
+      <w:tr>
+        <w:tc>
+          <w:tcPr>
+            <w:tcW w:w="954" w:type="dxa"/>
+          </w:tcPr>
+          <w:p>
+            <w:r>
+              <w:t>15</w:t>
+            </w:r>
+          </w:p>
+        </w:tc>
+        <w:tc>
+          <w:tcPr>
+            <w:tcW w:w="1094" w:type="dxa"/>
+          </w:tcPr>
+          <w:p>
+            <w:r>
+              <w:t>50 x 50</w:t>
+            </w:r>
+          </w:p>
+        </w:tc>
+        <w:tc>
+          <w:tcPr>
+            <w:tcW w:w="1007" w:type="dxa"/>
+          </w:tcPr>
+          <w:p>
+            <w:r>
+              <w:t>Brian</w:t>
+            </w:r>
+          </w:p>
+        </w:tc>
+        <w:tc>
+          <w:tcPr>
+            <w:tcW w:w="5900" w:type="dxa"/>
+          </w:tcPr>
+          <w:p>
+            <w:proofErr w:type="gramStart"/>
+            <w:r>
+              <w:t>7.88  3.91</w:t>
+            </w:r>
+            <w:proofErr w:type="gramEnd"/>
+            <w:r>
+              <w:t xml:space="preserve">  4.16  3.50  1.75</w:t>
+            </w:r>
+          </w:p>
+        </w:tc>
+        <w:tc>
+          <w:tcPr>
+            <w:tcW w:w="1835" w:type="dxa"/>
+          </w:tcPr>
+          <w:p>
+            <w:r>
+              <w:t>4.24</w:t>
+            </w:r>
+          </w:p>
+        </w:tc>
+      </w:tr>
+      <w:tr>
+        <w:tc>
+          <w:tcPr>
+            <w:tcW w:w="954" w:type="dxa"/>
+          </w:tcPr>
+          <w:p>
+            <w:r>
+              <w:t>16</w:t>
+            </w:r>
+          </w:p>
+        </w:tc>
+        <w:tc>
+          <w:tcPr>
+            <w:tcW w:w="1094" w:type="dxa"/>
+          </w:tcPr>
+          <w:p>
+            <w:r>
+              <w:t>50 x 50</w:t>
+            </w:r>
+          </w:p>
+        </w:tc>
+        <w:tc>
+          <w:tcPr>
+            <w:tcW w:w="1007" w:type="dxa"/>
+          </w:tcPr>
+          <w:p>
+            <w:r>
+              <w:t>Brian</w:t>
+            </w:r>
+          </w:p>
+        </w:tc>
+        <w:tc>
+          <w:tcPr>
+            <w:tcW w:w="5900" w:type="dxa"/>
+          </w:tcPr>
+          <w:p>
+            <w:proofErr w:type="gramStart"/>
+            <w:r>
+              <w:t>6.63  2.25</w:t>
+            </w:r>
+            <w:proofErr w:type="gramEnd"/>
+            <w:r>
+              <w:t xml:space="preserve">  4.39  2.08  3.58</w:t>
+            </w:r>
+          </w:p>
+        </w:tc>
+        <w:tc>
+          <w:tcPr>
+            <w:tcW w:w="1835" w:type="dxa"/>
+          </w:tcPr>
+          <w:p>
+            <w:r>
+              <w:t>3.79</w:t>
+            </w:r>
+          </w:p>
+        </w:tc>
+      </w:tr>
+      <w:tr>
+        <w:tc>
+          <w:tcPr>
+            <w:tcW w:w="954" w:type="dxa"/>
+          </w:tcPr>
+          <w:p>
+            <w:r>
+              <w:t>17</w:t>
+            </w:r>
+          </w:p>
+        </w:tc>
+        <w:tc>
+          <w:tcPr>
+            <w:tcW w:w="1094" w:type="dxa"/>
+          </w:tcPr>
+          <w:p>
+            <w:r>
+              <w:t>50 x 50</w:t>
+            </w:r>
+          </w:p>
+        </w:tc>
+        <w:tc>
+          <w:tcPr>
+            <w:tcW w:w="1007" w:type="dxa"/>
+          </w:tcPr>
+          <w:p>
+            <w:r>
+              <w:t>Brian</w:t>
+            </w:r>
+          </w:p>
+        </w:tc>
+        <w:tc>
+          <w:tcPr>
+            <w:tcW w:w="5900" w:type="dxa"/>
+          </w:tcPr>
+          <w:p>
+            <w:proofErr w:type="gramStart"/>
+            <w:r>
+              <w:t>3.88  7.51</w:t>
+            </w:r>
+            <w:proofErr w:type="gramEnd"/>
+            <w:r>
+              <w:t xml:space="preserve">  2.57  5.90 21.57</w:t>
+            </w:r>
+          </w:p>
+        </w:tc>
+        <w:tc>
+          <w:tcPr>
+            <w:tcW w:w="1835" w:type="dxa"/>
+          </w:tcPr>
+          <w:p>
+            <w:r>
+              <w:t>8.29</w:t>
+            </w:r>
+          </w:p>
+        </w:tc>
+      </w:tr>
+      <w:tr>
+        <w:tc>
+          <w:tcPr>
+            <w:tcW w:w="954" w:type="dxa"/>
+          </w:tcPr>
+          <w:p>
+            <w:r>
+              <w:t>18</w:t>
+            </w:r>
+          </w:p>
+        </w:tc>
+        <w:tc>
+          <w:tcPr>
+            <w:tcW w:w="1094" w:type="dxa"/>
+          </w:tcPr>
+          <w:p>
+            <w:r>
+              <w:t>50 x 50</w:t>
+            </w:r>
+          </w:p>
+        </w:tc>
+        <w:tc>
+          <w:tcPr>
+            <w:tcW w:w="1007" w:type="dxa"/>
+          </w:tcPr>
+          <w:p>
+            <w:r>
+              <w:t>Brian</w:t>
+            </w:r>
+          </w:p>
+        </w:tc>
+        <w:tc>
+          <w:tcPr>
+            <w:tcW w:w="5900" w:type="dxa"/>
+          </w:tcPr>
+          <w:p>
+            <w:proofErr w:type="gramStart"/>
+            <w:r>
+              <w:t>5.17  7.71</w:t>
+            </w:r>
+            <w:proofErr w:type="gramEnd"/>
+            <w:r>
+              <w:t xml:space="preserve"> 25.39  3.35  6.97</w:t>
+            </w:r>
+          </w:p>
+        </w:tc>
+        <w:tc>
+          <w:tcPr>
+            <w:tcW w:w="1835" w:type="dxa"/>
+          </w:tcPr>
+          <w:p>
+            <w:r>
+              <w:t>9.72</w:t>
+            </w:r>
             <w:bookmarkStart w:id="37" w:name="_GoBack"/>
             <w:bookmarkEnd w:id="37"/>
           </w:p>
-        </w:tc>
-      </w:tr>
-      <w:tr>
-        <w:tc>
-          <w:tcPr>
-            <w:tcW w:w="954" w:type="dxa"/>
-          </w:tcPr>
-          <w:p/>
-        </w:tc>
-        <w:tc>
-          <w:tcPr>
-            <w:tcW w:w="1094" w:type="dxa"/>
-          </w:tcPr>
-          <w:p/>
-        </w:tc>
-        <w:tc>
-          <w:tcPr>
-            <w:tcW w:w="1007" w:type="dxa"/>
-          </w:tcPr>
-          <w:p/>
-        </w:tc>
-        <w:tc>
-          <w:tcPr>
-            <w:tcW w:w="5900" w:type="dxa"/>
-          </w:tcPr>
-          <w:p/>
-        </w:tc>
-        <w:tc>
-          <w:tcPr>
-            <w:tcW w:w="1835" w:type="dxa"/>
-          </w:tcPr>
-          <w:p/>
-        </w:tc>
-      </w:tr>
-      <w:tr>
-        <w:tc>
-          <w:tcPr>
-            <w:tcW w:w="954" w:type="dxa"/>
-          </w:tcPr>
-          <w:p>
-            <w:r>
-              <w:t>15</w:t>
-            </w:r>
-          </w:p>
-        </w:tc>
-        <w:tc>
-          <w:tcPr>
-            <w:tcW w:w="1094" w:type="dxa"/>
-          </w:tcPr>
-          <w:p>
-            <w:r>
-              <w:t>50 x 50</w:t>
-            </w:r>
-          </w:p>
-        </w:tc>
-        <w:tc>
-          <w:tcPr>
-            <w:tcW w:w="1007" w:type="dxa"/>
-          </w:tcPr>
-          <w:p>
-            <w:r>
-              <w:t>Brian</w:t>
-            </w:r>
-          </w:p>
-        </w:tc>
-        <w:tc>
-          <w:tcPr>
-            <w:tcW w:w="5900" w:type="dxa"/>
-          </w:tcPr>
-          <w:p/>
-        </w:tc>
-        <w:tc>
-          <w:tcPr>
-            <w:tcW w:w="1835" w:type="dxa"/>
-          </w:tcPr>
-          <w:p/>
-        </w:tc>
-      </w:tr>
-      <w:tr>
-        <w:tc>
-          <w:tcPr>
-            <w:tcW w:w="954" w:type="dxa"/>
-          </w:tcPr>
-          <w:p>
-            <w:r>
-              <w:t>16</w:t>
-            </w:r>
-          </w:p>
-        </w:tc>
-        <w:tc>
-          <w:tcPr>
-            <w:tcW w:w="1094" w:type="dxa"/>
-          </w:tcPr>
-          <w:p>
-            <w:r>
-              <w:t>50 x 50</w:t>
-            </w:r>
-          </w:p>
-        </w:tc>
-        <w:tc>
-          <w:tcPr>
-            <w:tcW w:w="1007" w:type="dxa"/>
-          </w:tcPr>
-          <w:p>
-            <w:r>
-              <w:t>Brian</w:t>
-            </w:r>
-          </w:p>
-        </w:tc>
-        <w:tc>
-          <w:tcPr>
-            <w:tcW w:w="5900" w:type="dxa"/>
-          </w:tcPr>
-          <w:p/>
-        </w:tc>
-        <w:tc>
-          <w:tcPr>
-            <w:tcW w:w="1835" w:type="dxa"/>
-          </w:tcPr>
-          <w:p/>
-        </w:tc>
-      </w:tr>
-      <w:tr>
-        <w:tc>
-          <w:tcPr>
-            <w:tcW w:w="954" w:type="dxa"/>
-          </w:tcPr>
-          <w:p>
-            <w:r>
-              <w:t>17</w:t>
-            </w:r>
-          </w:p>
-        </w:tc>
-        <w:tc>
-          <w:tcPr>
-            <w:tcW w:w="1094" w:type="dxa"/>
-          </w:tcPr>
-          <w:p>
-            <w:r>
-              <w:t>50 x 50</w:t>
-            </w:r>
-          </w:p>
-        </w:tc>
-        <w:tc>
-          <w:tcPr>
-            <w:tcW w:w="1007" w:type="dxa"/>
-          </w:tcPr>
-          <w:p>
-            <w:r>
-              <w:t>Brian</w:t>
-            </w:r>
-          </w:p>
-        </w:tc>
-        <w:tc>
-          <w:tcPr>
-            <w:tcW w:w="5900" w:type="dxa"/>
-          </w:tcPr>
-          <w:p/>
-        </w:tc>
-        <w:tc>
-          <w:tcPr>
-            <w:tcW w:w="1835" w:type="dxa"/>
-          </w:tcPr>
-          <w:p/>
-        </w:tc>
-      </w:tr>
-      <w:tr>
-        <w:tc>
-          <w:tcPr>
-            <w:tcW w:w="954" w:type="dxa"/>
-          </w:tcPr>
-          <w:p>
-            <w:r>
-              <w:t>18</w:t>
-            </w:r>
-          </w:p>
-        </w:tc>
-        <w:tc>
-          <w:tcPr>
-            <w:tcW w:w="1094" w:type="dxa"/>
-          </w:tcPr>
-          <w:p>
-            <w:r>
-              <w:t>50 x 50</w:t>
-            </w:r>
-          </w:p>
-        </w:tc>
-        <w:tc>
-          <w:tcPr>
-            <w:tcW w:w="1007" w:type="dxa"/>
-          </w:tcPr>
-          <w:p>
-            <w:r>
-              <w:t>Brian</w:t>
-            </w:r>
-          </w:p>
-        </w:tc>
-        <w:tc>
-          <w:tcPr>
-            <w:tcW w:w="5900" w:type="dxa"/>
-          </w:tcPr>
-          <w:p/>
-        </w:tc>
-        <w:tc>
-          <w:tcPr>
-            <w:tcW w:w="1835" w:type="dxa"/>
-          </w:tcPr>
-          <w:p/>
         </w:tc>
       </w:tr>
     </w:tbl>
@@ -22215,7 +22501,7 @@
 </file>
 
 <file path=customXml/itemProps1.xml><?xml version="1.0" encoding="utf-8"?>
-<ds:datastoreItem xmlns:ds="http://schemas.openxmlformats.org/officeDocument/2006/customXml" ds:itemID="{BAA6BFB2-C4D7-4428-A783-6684CE97D60B}">
+<ds:datastoreItem xmlns:ds="http://schemas.openxmlformats.org/officeDocument/2006/customXml" ds:itemID="{1C5A5582-367F-4F27-8158-C2FCBE4A9012}">
   <ds:schemaRefs>
     <ds:schemaRef ds:uri="http://schemas.openxmlformats.org/officeDocument/2006/bibliography"/>
   </ds:schemaRefs>

</xml_diff>

<commit_message>
Added graph of autofocus vs. fixed focus to doc.
</commit_message>
<xml_diff>
--- a/QR_codes/Vetscan_QR_label_Docs/Vetscan_QR_Testing.docx
+++ b/QR_codes/Vetscan_QR_label_Docs/Vetscan_QR_Testing.docx
@@ -16180,12 +16180,33 @@
       </w:r>
       <w:bookmarkEnd w:id="37"/>
     </w:p>
-    <w:p>
-      <w:r>
-        <w:t>&lt; fill in analysis later&gt;</w:t>
-      </w:r>
-    </w:p>
     <w:p/>
+    <w:p>
+      <w:r>
+        <w:rPr>
+          <w:noProof/>
+        </w:rPr>
+        <w:drawing>
+          <wp:inline distT="0" distB="0" distL="0" distR="0" wp14:anchorId="22D11354" wp14:editId="49DF381C">
+            <wp:extent cx="6980555" cy="2312377"/>
+            <wp:effectExtent l="0" t="0" r="10795" b="12065"/>
+            <wp:docPr id="5" name="Chart 5">
+              <a:extLst xmlns:a="http://schemas.openxmlformats.org/drawingml/2006/main">
+                <a:ext uri="{FF2B5EF4-FFF2-40B4-BE49-F238E27FC236}">
+                  <a16:creationId xmlns:a16="http://schemas.microsoft.com/office/drawing/2014/main" id="{E03215DE-A41D-4F1A-9D17-8C6165320D60}"/>
+                </a:ext>
+              </a:extLst>
+            </wp:docPr>
+            <wp:cNvGraphicFramePr/>
+            <a:graphic xmlns:a="http://schemas.openxmlformats.org/drawingml/2006/main">
+              <a:graphicData uri="http://schemas.openxmlformats.org/drawingml/2006/chart">
+                <c:chart xmlns:c="http://schemas.openxmlformats.org/drawingml/2006/chart" xmlns:r="http://schemas.openxmlformats.org/officeDocument/2006/relationships" r:id="rId19"/>
+              </a:graphicData>
+            </a:graphic>
+          </wp:inline>
+        </w:drawing>
+      </w:r>
+    </w:p>
     <w:p>
       <w:pPr>
         <w:rPr>
@@ -16198,6 +16219,8 @@
           <w:lang w:eastAsia="x-none"/>
         </w:rPr>
       </w:pPr>
+      <w:bookmarkStart w:id="38" w:name="_GoBack"/>
+      <w:bookmarkEnd w:id="38"/>
       <w:r>
         <w:br w:type="page"/>
       </w:r>
@@ -16206,7 +16229,7 @@
       <w:pPr>
         <w:pStyle w:val="Heading1"/>
       </w:pPr>
-      <w:bookmarkStart w:id="38" w:name="_Toc79588446"/>
+      <w:bookmarkStart w:id="39" w:name="_Toc79588446"/>
       <w:r>
         <w:rPr>
           <w:lang w:val="en-US"/>
@@ -16220,7 +16243,7 @@
         </w:rPr>
         <w:t>s</w:t>
       </w:r>
-      <w:bookmarkEnd w:id="38"/>
+      <w:bookmarkEnd w:id="39"/>
     </w:p>
     <w:p>
       <w:pPr>
@@ -16409,8 +16432,6 @@
         </w:rPr>
         <w:t>takes less user effort</w:t>
       </w:r>
-      <w:bookmarkStart w:id="39" w:name="_GoBack"/>
-      <w:bookmarkEnd w:id="39"/>
       <w:r>
         <w:rPr>
           <w:rFonts w:ascii="Times New Roman" w:hAnsi="Times New Roman"/>
@@ -17266,7 +17287,7 @@
     </w:p>
     <w:p/>
     <w:sectPr>
-      <w:headerReference w:type="default" r:id="rId19"/>
+      <w:headerReference w:type="default" r:id="rId20"/>
       <w:pgSz w:w="12240" w:h="15840" w:code="1"/>
       <w:pgMar w:top="720" w:right="720" w:bottom="720" w:left="720" w:header="720" w:footer="720" w:gutter="0"/>
       <w:cols w:space="720"/>
@@ -22050,6 +22071,362 @@
 </c:chartSpace>
 </file>
 
+<file path=word/charts/chart2.xml><?xml version="1.0" encoding="utf-8"?>
+<c:chartSpace xmlns:c="http://schemas.openxmlformats.org/drawingml/2006/chart" xmlns:a="http://schemas.openxmlformats.org/drawingml/2006/main" xmlns:r="http://schemas.openxmlformats.org/officeDocument/2006/relationships" xmlns:c16r2="http://schemas.microsoft.com/office/drawing/2015/06/chart">
+  <c:date1904 val="0"/>
+  <c:lang val="en-US"/>
+  <c:roundedCorners val="0"/>
+  <mc:AlternateContent xmlns:mc="http://schemas.openxmlformats.org/markup-compatibility/2006">
+    <mc:Choice xmlns:c14="http://schemas.microsoft.com/office/drawing/2007/8/2/chart" Requires="c14">
+      <c14:style val="102"/>
+    </mc:Choice>
+    <mc:Fallback>
+      <c:style val="2"/>
+    </mc:Fallback>
+  </mc:AlternateContent>
+  <c:chart>
+    <c:title>
+      <c:tx>
+        <c:rich>
+          <a:bodyPr rot="0" spcFirstLastPara="1" vertOverflow="ellipsis" vert="horz" wrap="square" anchor="ctr" anchorCtr="1"/>
+          <a:lstStyle/>
+          <a:p>
+            <a:pPr>
+              <a:defRPr sz="1400" b="0" i="0" u="none" strike="noStrike" kern="1200" spc="0" baseline="0">
+                <a:solidFill>
+                  <a:schemeClr val="tx1">
+                    <a:lumMod val="65000"/>
+                    <a:lumOff val="35000"/>
+                  </a:schemeClr>
+                </a:solidFill>
+                <a:latin typeface="+mn-lt"/>
+                <a:ea typeface="+mn-ea"/>
+                <a:cs typeface="+mn-cs"/>
+              </a:defRPr>
+            </a:pPr>
+            <a:r>
+              <a:rPr lang="en-US"/>
+              <a:t>Blue:</a:t>
+            </a:r>
+            <a:r>
+              <a:rPr lang="en-US" baseline="0"/>
+              <a:t> autofocus  Orange: fixed focus</a:t>
+            </a:r>
+          </a:p>
+        </c:rich>
+      </c:tx>
+      <c:overlay val="0"/>
+      <c:spPr>
+        <a:noFill/>
+        <a:ln>
+          <a:noFill/>
+        </a:ln>
+        <a:effectLst/>
+      </c:spPr>
+      <c:txPr>
+        <a:bodyPr rot="0" spcFirstLastPara="1" vertOverflow="ellipsis" vert="horz" wrap="square" anchor="ctr" anchorCtr="1"/>
+        <a:lstStyle/>
+        <a:p>
+          <a:pPr>
+            <a:defRPr sz="1400" b="0" i="0" u="none" strike="noStrike" kern="1200" spc="0" baseline="0">
+              <a:solidFill>
+                <a:schemeClr val="tx1">
+                  <a:lumMod val="65000"/>
+                  <a:lumOff val="35000"/>
+                </a:schemeClr>
+              </a:solidFill>
+              <a:latin typeface="+mn-lt"/>
+              <a:ea typeface="+mn-ea"/>
+              <a:cs typeface="+mn-cs"/>
+            </a:defRPr>
+          </a:pPr>
+          <a:endParaRPr lang="en-US"/>
+        </a:p>
+      </c:txPr>
+    </c:title>
+    <c:autoTitleDeleted val="0"/>
+    <c:plotArea>
+      <c:layout/>
+      <c:lineChart>
+        <c:grouping val="standard"/>
+        <c:varyColors val="0"/>
+        <c:ser>
+          <c:idx val="0"/>
+          <c:order val="0"/>
+          <c:spPr>
+            <a:ln w="28575" cap="rnd">
+              <a:solidFill>
+                <a:schemeClr val="accent1"/>
+              </a:solidFill>
+              <a:round/>
+            </a:ln>
+            <a:effectLst/>
+          </c:spPr>
+          <c:marker>
+            <c:symbol val="none"/>
+          </c:marker>
+          <c:val>
+            <c:numRef>
+              <c:f>'auto.vs.fixed'!$F$3:$F$8</c:f>
+              <c:numCache>
+                <c:formatCode>0.00</c:formatCode>
+                <c:ptCount val="6"/>
+                <c:pt idx="0">
+                  <c:v>7.38</c:v>
+                </c:pt>
+                <c:pt idx="1">
+                  <c:v>5.8633333333333333</c:v>
+                </c:pt>
+                <c:pt idx="2">
+                  <c:v>3.69</c:v>
+                </c:pt>
+                <c:pt idx="3">
+                  <c:v>6.2675000000000001</c:v>
+                </c:pt>
+                <c:pt idx="4">
+                  <c:v>14.52</c:v>
+                </c:pt>
+                <c:pt idx="5">
+                  <c:v>4.33</c:v>
+                </c:pt>
+              </c:numCache>
+            </c:numRef>
+          </c:val>
+          <c:smooth val="0"/>
+          <c:extLst>
+            <c:ext xmlns:c16="http://schemas.microsoft.com/office/drawing/2014/chart" uri="{C3380CC4-5D6E-409C-BE32-E72D297353CC}">
+              <c16:uniqueId val="{00000000-1A34-4776-9FCE-E99E9574323B}"/>
+            </c:ext>
+          </c:extLst>
+        </c:ser>
+        <c:ser>
+          <c:idx val="1"/>
+          <c:order val="1"/>
+          <c:tx>
+            <c:strRef>
+              <c:f>'auto.vs.fixed'!$G$2</c:f>
+              <c:strCache>
+                <c:ptCount val="1"/>
+                <c:pt idx="0">
+                  <c:v>fixed focus averages</c:v>
+                </c:pt>
+              </c:strCache>
+            </c:strRef>
+          </c:tx>
+          <c:spPr>
+            <a:ln w="28575" cap="rnd">
+              <a:solidFill>
+                <a:schemeClr val="accent2"/>
+              </a:solidFill>
+              <a:round/>
+            </a:ln>
+            <a:effectLst/>
+          </c:spPr>
+          <c:marker>
+            <c:symbol val="none"/>
+          </c:marker>
+          <c:val>
+            <c:numRef>
+              <c:f>'auto.vs.fixed'!$G$3:$G$8</c:f>
+              <c:numCache>
+                <c:formatCode>0.00</c:formatCode>
+                <c:ptCount val="6"/>
+                <c:pt idx="0">
+                  <c:v>2.69</c:v>
+                </c:pt>
+                <c:pt idx="1">
+                  <c:v>3.7399999999999998</c:v>
+                </c:pt>
+                <c:pt idx="2">
+                  <c:v>3.0300000000000002</c:v>
+                </c:pt>
+                <c:pt idx="3">
+                  <c:v>2.6375000000000002</c:v>
+                </c:pt>
+                <c:pt idx="4">
+                  <c:v>7.23</c:v>
+                </c:pt>
+                <c:pt idx="5">
+                  <c:v>6.51</c:v>
+                </c:pt>
+              </c:numCache>
+            </c:numRef>
+          </c:val>
+          <c:smooth val="0"/>
+          <c:extLst>
+            <c:ext xmlns:c16="http://schemas.microsoft.com/office/drawing/2014/chart" uri="{C3380CC4-5D6E-409C-BE32-E72D297353CC}">
+              <c16:uniqueId val="{00000001-1A34-4776-9FCE-E99E9574323B}"/>
+            </c:ext>
+          </c:extLst>
+        </c:ser>
+        <c:dLbls>
+          <c:showLegendKey val="0"/>
+          <c:showVal val="0"/>
+          <c:showCatName val="0"/>
+          <c:showSerName val="0"/>
+          <c:showPercent val="0"/>
+          <c:showBubbleSize val="0"/>
+        </c:dLbls>
+        <c:smooth val="0"/>
+        <c:axId val="528156040"/>
+        <c:axId val="528158664"/>
+      </c:lineChart>
+      <c:catAx>
+        <c:axId val="528156040"/>
+        <c:scaling>
+          <c:orientation val="minMax"/>
+        </c:scaling>
+        <c:delete val="0"/>
+        <c:axPos val="b"/>
+        <c:majorTickMark val="none"/>
+        <c:minorTickMark val="none"/>
+        <c:tickLblPos val="nextTo"/>
+        <c:spPr>
+          <a:noFill/>
+          <a:ln w="9525" cap="flat" cmpd="sng" algn="ctr">
+            <a:solidFill>
+              <a:schemeClr val="tx1">
+                <a:lumMod val="15000"/>
+                <a:lumOff val="85000"/>
+              </a:schemeClr>
+            </a:solidFill>
+            <a:round/>
+          </a:ln>
+          <a:effectLst/>
+        </c:spPr>
+        <c:txPr>
+          <a:bodyPr rot="-60000000" spcFirstLastPara="1" vertOverflow="ellipsis" vert="horz" wrap="square" anchor="ctr" anchorCtr="1"/>
+          <a:lstStyle/>
+          <a:p>
+            <a:pPr>
+              <a:defRPr sz="900" b="0" i="0" u="none" strike="noStrike" kern="1200" baseline="0">
+                <a:solidFill>
+                  <a:schemeClr val="tx1">
+                    <a:lumMod val="65000"/>
+                    <a:lumOff val="35000"/>
+                  </a:schemeClr>
+                </a:solidFill>
+                <a:latin typeface="+mn-lt"/>
+                <a:ea typeface="+mn-ea"/>
+                <a:cs typeface="+mn-cs"/>
+              </a:defRPr>
+            </a:pPr>
+            <a:endParaRPr lang="en-US"/>
+          </a:p>
+        </c:txPr>
+        <c:crossAx val="528158664"/>
+        <c:crosses val="autoZero"/>
+        <c:auto val="1"/>
+        <c:lblAlgn val="ctr"/>
+        <c:lblOffset val="100"/>
+        <c:noMultiLvlLbl val="0"/>
+      </c:catAx>
+      <c:valAx>
+        <c:axId val="528158664"/>
+        <c:scaling>
+          <c:orientation val="minMax"/>
+        </c:scaling>
+        <c:delete val="0"/>
+        <c:axPos val="l"/>
+        <c:majorGridlines>
+          <c:spPr>
+            <a:ln w="9525" cap="flat" cmpd="sng" algn="ctr">
+              <a:solidFill>
+                <a:schemeClr val="tx1">
+                  <a:lumMod val="15000"/>
+                  <a:lumOff val="85000"/>
+                </a:schemeClr>
+              </a:solidFill>
+              <a:round/>
+            </a:ln>
+            <a:effectLst/>
+          </c:spPr>
+        </c:majorGridlines>
+        <c:numFmt formatCode="0.00" sourceLinked="1"/>
+        <c:majorTickMark val="none"/>
+        <c:minorTickMark val="none"/>
+        <c:tickLblPos val="nextTo"/>
+        <c:spPr>
+          <a:noFill/>
+          <a:ln>
+            <a:noFill/>
+          </a:ln>
+          <a:effectLst/>
+        </c:spPr>
+        <c:txPr>
+          <a:bodyPr rot="-60000000" spcFirstLastPara="1" vertOverflow="ellipsis" vert="horz" wrap="square" anchor="ctr" anchorCtr="1"/>
+          <a:lstStyle/>
+          <a:p>
+            <a:pPr>
+              <a:defRPr sz="900" b="0" i="0" u="none" strike="noStrike" kern="1200" baseline="0">
+                <a:solidFill>
+                  <a:schemeClr val="tx1">
+                    <a:lumMod val="65000"/>
+                    <a:lumOff val="35000"/>
+                  </a:schemeClr>
+                </a:solidFill>
+                <a:latin typeface="+mn-lt"/>
+                <a:ea typeface="+mn-ea"/>
+                <a:cs typeface="+mn-cs"/>
+              </a:defRPr>
+            </a:pPr>
+            <a:endParaRPr lang="en-US"/>
+          </a:p>
+        </c:txPr>
+        <c:crossAx val="528156040"/>
+        <c:crosses val="autoZero"/>
+        <c:crossBetween val="between"/>
+      </c:valAx>
+      <c:spPr>
+        <a:noFill/>
+        <a:ln>
+          <a:noFill/>
+        </a:ln>
+        <a:effectLst/>
+      </c:spPr>
+    </c:plotArea>
+    <c:plotVisOnly val="1"/>
+    <c:dispBlanksAs val="gap"/>
+    <c:extLst>
+      <c:ext xmlns:c16r3="http://schemas.microsoft.com/office/drawing/2017/03/chart" uri="{56B9EC1D-385E-4148-901F-78D8002777C0}">
+        <c16r3:dataDisplayOptions16>
+          <c16r3:dispNaAsBlank val="1"/>
+        </c16r3:dataDisplayOptions16>
+      </c:ext>
+    </c:extLst>
+    <c:showDLblsOverMax val="0"/>
+  </c:chart>
+  <c:spPr>
+    <a:solidFill>
+      <a:schemeClr val="bg1"/>
+    </a:solidFill>
+    <a:ln w="9525" cap="flat" cmpd="sng" algn="ctr">
+      <a:solidFill>
+        <a:schemeClr val="tx1">
+          <a:lumMod val="15000"/>
+          <a:lumOff val="85000"/>
+        </a:schemeClr>
+      </a:solidFill>
+      <a:round/>
+    </a:ln>
+    <a:effectLst/>
+  </c:spPr>
+  <c:txPr>
+    <a:bodyPr/>
+    <a:lstStyle/>
+    <a:p>
+      <a:pPr>
+        <a:defRPr/>
+      </a:pPr>
+      <a:endParaRPr lang="en-US"/>
+    </a:p>
+  </c:txPr>
+  <c:externalData r:id="rId3">
+    <c:autoUpdate val="0"/>
+  </c:externalData>
+</c:chartSpace>
+</file>
+
 <file path=word/charts/colors1.xml><?xml version="1.0" encoding="utf-8"?>
 <cs:colorStyle xmlns:cs="http://schemas.microsoft.com/office/drawing/2012/chartStyle" xmlns:a="http://schemas.openxmlformats.org/drawingml/2006/main" meth="cycle" id="10">
   <a:schemeClr val="accent1"/>
@@ -22090,7 +22467,563 @@
 </cs:colorStyle>
 </file>
 
+<file path=word/charts/colors2.xml><?xml version="1.0" encoding="utf-8"?>
+<cs:colorStyle xmlns:cs="http://schemas.microsoft.com/office/drawing/2012/chartStyle" xmlns:a="http://schemas.openxmlformats.org/drawingml/2006/main" meth="cycle" id="10">
+  <a:schemeClr val="accent1"/>
+  <a:schemeClr val="accent2"/>
+  <a:schemeClr val="accent3"/>
+  <a:schemeClr val="accent4"/>
+  <a:schemeClr val="accent5"/>
+  <a:schemeClr val="accent6"/>
+  <cs:variation/>
+  <cs:variation>
+    <a:lumMod val="60000"/>
+  </cs:variation>
+  <cs:variation>
+    <a:lumMod val="80000"/>
+    <a:lumOff val="20000"/>
+  </cs:variation>
+  <cs:variation>
+    <a:lumMod val="80000"/>
+  </cs:variation>
+  <cs:variation>
+    <a:lumMod val="60000"/>
+    <a:lumOff val="40000"/>
+  </cs:variation>
+  <cs:variation>
+    <a:lumMod val="50000"/>
+  </cs:variation>
+  <cs:variation>
+    <a:lumMod val="70000"/>
+    <a:lumOff val="30000"/>
+  </cs:variation>
+  <cs:variation>
+    <a:lumMod val="70000"/>
+  </cs:variation>
+  <cs:variation>
+    <a:lumMod val="50000"/>
+    <a:lumOff val="50000"/>
+  </cs:variation>
+</cs:colorStyle>
+</file>
+
 <file path=word/charts/style1.xml><?xml version="1.0" encoding="utf-8"?>
+<cs:chartStyle xmlns:cs="http://schemas.microsoft.com/office/drawing/2012/chartStyle" xmlns:a="http://schemas.openxmlformats.org/drawingml/2006/main" id="227">
+  <cs:axisTitle>
+    <cs:lnRef idx="0"/>
+    <cs:fillRef idx="0"/>
+    <cs:effectRef idx="0"/>
+    <cs:fontRef idx="minor">
+      <a:schemeClr val="tx1">
+        <a:lumMod val="65000"/>
+        <a:lumOff val="35000"/>
+      </a:schemeClr>
+    </cs:fontRef>
+    <cs:defRPr sz="1000" kern="1200"/>
+  </cs:axisTitle>
+  <cs:categoryAxis>
+    <cs:lnRef idx="0"/>
+    <cs:fillRef idx="0"/>
+    <cs:effectRef idx="0"/>
+    <cs:fontRef idx="minor">
+      <a:schemeClr val="tx1">
+        <a:lumMod val="65000"/>
+        <a:lumOff val="35000"/>
+      </a:schemeClr>
+    </cs:fontRef>
+    <cs:spPr>
+      <a:ln w="9525" cap="flat" cmpd="sng" algn="ctr">
+        <a:solidFill>
+          <a:schemeClr val="tx1">
+            <a:lumMod val="15000"/>
+            <a:lumOff val="85000"/>
+          </a:schemeClr>
+        </a:solidFill>
+        <a:round/>
+      </a:ln>
+    </cs:spPr>
+    <cs:defRPr sz="900" kern="1200"/>
+  </cs:categoryAxis>
+  <cs:chartArea mods="allowNoFillOverride allowNoLineOverride">
+    <cs:lnRef idx="0"/>
+    <cs:fillRef idx="0"/>
+    <cs:effectRef idx="0"/>
+    <cs:fontRef idx="minor">
+      <a:schemeClr val="tx1"/>
+    </cs:fontRef>
+    <cs:spPr>
+      <a:solidFill>
+        <a:schemeClr val="bg1"/>
+      </a:solidFill>
+      <a:ln w="9525" cap="flat" cmpd="sng" algn="ctr">
+        <a:solidFill>
+          <a:schemeClr val="tx1">
+            <a:lumMod val="15000"/>
+            <a:lumOff val="85000"/>
+          </a:schemeClr>
+        </a:solidFill>
+        <a:round/>
+      </a:ln>
+    </cs:spPr>
+    <cs:defRPr sz="1000" kern="1200"/>
+  </cs:chartArea>
+  <cs:dataLabel>
+    <cs:lnRef idx="0"/>
+    <cs:fillRef idx="0"/>
+    <cs:effectRef idx="0"/>
+    <cs:fontRef idx="minor">
+      <a:schemeClr val="tx1">
+        <a:lumMod val="75000"/>
+        <a:lumOff val="25000"/>
+      </a:schemeClr>
+    </cs:fontRef>
+    <cs:defRPr sz="900" kern="1200"/>
+  </cs:dataLabel>
+  <cs:dataLabelCallout>
+    <cs:lnRef idx="0"/>
+    <cs:fillRef idx="0"/>
+    <cs:effectRef idx="0"/>
+    <cs:fontRef idx="minor">
+      <a:schemeClr val="dk1">
+        <a:lumMod val="65000"/>
+        <a:lumOff val="35000"/>
+      </a:schemeClr>
+    </cs:fontRef>
+    <cs:spPr>
+      <a:solidFill>
+        <a:schemeClr val="lt1"/>
+      </a:solidFill>
+      <a:ln>
+        <a:solidFill>
+          <a:schemeClr val="dk1">
+            <a:lumMod val="25000"/>
+            <a:lumOff val="75000"/>
+          </a:schemeClr>
+        </a:solidFill>
+      </a:ln>
+    </cs:spPr>
+    <cs:defRPr sz="900" kern="1200"/>
+    <cs:bodyPr rot="0" spcFirstLastPara="1" vertOverflow="clip" horzOverflow="clip" vert="horz" wrap="square" lIns="36576" tIns="18288" rIns="36576" bIns="18288" anchor="ctr" anchorCtr="1">
+      <a:spAutoFit/>
+    </cs:bodyPr>
+  </cs:dataLabelCallout>
+  <cs:dataPoint>
+    <cs:lnRef idx="0"/>
+    <cs:fillRef idx="1">
+      <cs:styleClr val="auto"/>
+    </cs:fillRef>
+    <cs:effectRef idx="0"/>
+    <cs:fontRef idx="minor">
+      <a:schemeClr val="tx1"/>
+    </cs:fontRef>
+    <cs:spPr>
+      <a:solidFill>
+        <a:schemeClr val="phClr"/>
+      </a:solidFill>
+    </cs:spPr>
+  </cs:dataPoint>
+  <cs:dataPoint3D>
+    <cs:lnRef idx="0"/>
+    <cs:fillRef idx="1">
+      <cs:styleClr val="auto"/>
+    </cs:fillRef>
+    <cs:effectRef idx="0"/>
+    <cs:fontRef idx="minor">
+      <a:schemeClr val="tx1"/>
+    </cs:fontRef>
+    <cs:spPr>
+      <a:solidFill>
+        <a:schemeClr val="phClr"/>
+      </a:solidFill>
+    </cs:spPr>
+  </cs:dataPoint3D>
+  <cs:dataPointLine>
+    <cs:lnRef idx="0">
+      <cs:styleClr val="auto"/>
+    </cs:lnRef>
+    <cs:fillRef idx="1"/>
+    <cs:effectRef idx="0"/>
+    <cs:fontRef idx="minor">
+      <a:schemeClr val="tx1"/>
+    </cs:fontRef>
+    <cs:spPr>
+      <a:ln w="28575" cap="rnd">
+        <a:solidFill>
+          <a:schemeClr val="phClr"/>
+        </a:solidFill>
+        <a:round/>
+      </a:ln>
+    </cs:spPr>
+  </cs:dataPointLine>
+  <cs:dataPointMarker>
+    <cs:lnRef idx="0">
+      <cs:styleClr val="auto"/>
+    </cs:lnRef>
+    <cs:fillRef idx="1">
+      <cs:styleClr val="auto"/>
+    </cs:fillRef>
+    <cs:effectRef idx="0"/>
+    <cs:fontRef idx="minor">
+      <a:schemeClr val="tx1"/>
+    </cs:fontRef>
+    <cs:spPr>
+      <a:solidFill>
+        <a:schemeClr val="phClr"/>
+      </a:solidFill>
+      <a:ln w="9525">
+        <a:solidFill>
+          <a:schemeClr val="phClr"/>
+        </a:solidFill>
+      </a:ln>
+    </cs:spPr>
+  </cs:dataPointMarker>
+  <cs:dataPointMarkerLayout symbol="circle" size="5"/>
+  <cs:dataPointWireframe>
+    <cs:lnRef idx="0">
+      <cs:styleClr val="auto"/>
+    </cs:lnRef>
+    <cs:fillRef idx="1"/>
+    <cs:effectRef idx="0"/>
+    <cs:fontRef idx="minor">
+      <a:schemeClr val="tx1"/>
+    </cs:fontRef>
+    <cs:spPr>
+      <a:ln w="9525" cap="rnd">
+        <a:solidFill>
+          <a:schemeClr val="phClr"/>
+        </a:solidFill>
+        <a:round/>
+      </a:ln>
+    </cs:spPr>
+  </cs:dataPointWireframe>
+  <cs:dataTable>
+    <cs:lnRef idx="0"/>
+    <cs:fillRef idx="0"/>
+    <cs:effectRef idx="0"/>
+    <cs:fontRef idx="minor">
+      <a:schemeClr val="tx1">
+        <a:lumMod val="65000"/>
+        <a:lumOff val="35000"/>
+      </a:schemeClr>
+    </cs:fontRef>
+    <cs:spPr>
+      <a:noFill/>
+      <a:ln w="9525" cap="flat" cmpd="sng" algn="ctr">
+        <a:solidFill>
+          <a:schemeClr val="tx1">
+            <a:lumMod val="15000"/>
+            <a:lumOff val="85000"/>
+          </a:schemeClr>
+        </a:solidFill>
+        <a:round/>
+      </a:ln>
+    </cs:spPr>
+    <cs:defRPr sz="900" kern="1200"/>
+  </cs:dataTable>
+  <cs:downBar>
+    <cs:lnRef idx="0"/>
+    <cs:fillRef idx="0"/>
+    <cs:effectRef idx="0"/>
+    <cs:fontRef idx="minor">
+      <a:schemeClr val="dk1"/>
+    </cs:fontRef>
+    <cs:spPr>
+      <a:solidFill>
+        <a:schemeClr val="dk1">
+          <a:lumMod val="65000"/>
+          <a:lumOff val="35000"/>
+        </a:schemeClr>
+      </a:solidFill>
+      <a:ln w="9525">
+        <a:solidFill>
+          <a:schemeClr val="tx1">
+            <a:lumMod val="65000"/>
+            <a:lumOff val="35000"/>
+          </a:schemeClr>
+        </a:solidFill>
+      </a:ln>
+    </cs:spPr>
+  </cs:downBar>
+  <cs:dropLine>
+    <cs:lnRef idx="0"/>
+    <cs:fillRef idx="0"/>
+    <cs:effectRef idx="0"/>
+    <cs:fontRef idx="minor">
+      <a:schemeClr val="tx1"/>
+    </cs:fontRef>
+    <cs:spPr>
+      <a:ln w="9525" cap="flat" cmpd="sng" algn="ctr">
+        <a:solidFill>
+          <a:schemeClr val="tx1">
+            <a:lumMod val="35000"/>
+            <a:lumOff val="65000"/>
+          </a:schemeClr>
+        </a:solidFill>
+        <a:round/>
+      </a:ln>
+    </cs:spPr>
+  </cs:dropLine>
+  <cs:errorBar>
+    <cs:lnRef idx="0"/>
+    <cs:fillRef idx="0"/>
+    <cs:effectRef idx="0"/>
+    <cs:fontRef idx="minor">
+      <a:schemeClr val="tx1"/>
+    </cs:fontRef>
+    <cs:spPr>
+      <a:ln w="9525" cap="flat" cmpd="sng" algn="ctr">
+        <a:solidFill>
+          <a:schemeClr val="tx1">
+            <a:lumMod val="65000"/>
+            <a:lumOff val="35000"/>
+          </a:schemeClr>
+        </a:solidFill>
+        <a:round/>
+      </a:ln>
+    </cs:spPr>
+  </cs:errorBar>
+  <cs:floor>
+    <cs:lnRef idx="0"/>
+    <cs:fillRef idx="0"/>
+    <cs:effectRef idx="0"/>
+    <cs:fontRef idx="minor">
+      <a:schemeClr val="tx1"/>
+    </cs:fontRef>
+    <cs:spPr>
+      <a:noFill/>
+      <a:ln>
+        <a:noFill/>
+      </a:ln>
+    </cs:spPr>
+  </cs:floor>
+  <cs:gridlineMajor>
+    <cs:lnRef idx="0"/>
+    <cs:fillRef idx="0"/>
+    <cs:effectRef idx="0"/>
+    <cs:fontRef idx="minor">
+      <a:schemeClr val="tx1"/>
+    </cs:fontRef>
+    <cs:spPr>
+      <a:ln w="9525" cap="flat" cmpd="sng" algn="ctr">
+        <a:solidFill>
+          <a:schemeClr val="tx1">
+            <a:lumMod val="15000"/>
+            <a:lumOff val="85000"/>
+          </a:schemeClr>
+        </a:solidFill>
+        <a:round/>
+      </a:ln>
+    </cs:spPr>
+  </cs:gridlineMajor>
+  <cs:gridlineMinor>
+    <cs:lnRef idx="0"/>
+    <cs:fillRef idx="0"/>
+    <cs:effectRef idx="0"/>
+    <cs:fontRef idx="minor">
+      <a:schemeClr val="tx1"/>
+    </cs:fontRef>
+    <cs:spPr>
+      <a:ln w="9525" cap="flat" cmpd="sng" algn="ctr">
+        <a:solidFill>
+          <a:schemeClr val="tx1">
+            <a:lumMod val="5000"/>
+            <a:lumOff val="95000"/>
+          </a:schemeClr>
+        </a:solidFill>
+        <a:round/>
+      </a:ln>
+    </cs:spPr>
+  </cs:gridlineMinor>
+  <cs:hiLoLine>
+    <cs:lnRef idx="0"/>
+    <cs:fillRef idx="0"/>
+    <cs:effectRef idx="0"/>
+    <cs:fontRef idx="minor">
+      <a:schemeClr val="tx1"/>
+    </cs:fontRef>
+    <cs:spPr>
+      <a:ln w="9525" cap="flat" cmpd="sng" algn="ctr">
+        <a:solidFill>
+          <a:schemeClr val="tx1">
+            <a:lumMod val="75000"/>
+            <a:lumOff val="25000"/>
+          </a:schemeClr>
+        </a:solidFill>
+        <a:round/>
+      </a:ln>
+    </cs:spPr>
+  </cs:hiLoLine>
+  <cs:leaderLine>
+    <cs:lnRef idx="0"/>
+    <cs:fillRef idx="0"/>
+    <cs:effectRef idx="0"/>
+    <cs:fontRef idx="minor">
+      <a:schemeClr val="tx1"/>
+    </cs:fontRef>
+    <cs:spPr>
+      <a:ln w="9525" cap="flat" cmpd="sng" algn="ctr">
+        <a:solidFill>
+          <a:schemeClr val="tx1">
+            <a:lumMod val="35000"/>
+            <a:lumOff val="65000"/>
+          </a:schemeClr>
+        </a:solidFill>
+        <a:round/>
+      </a:ln>
+    </cs:spPr>
+  </cs:leaderLine>
+  <cs:legend>
+    <cs:lnRef idx="0"/>
+    <cs:fillRef idx="0"/>
+    <cs:effectRef idx="0"/>
+    <cs:fontRef idx="minor">
+      <a:schemeClr val="tx1">
+        <a:lumMod val="65000"/>
+        <a:lumOff val="35000"/>
+      </a:schemeClr>
+    </cs:fontRef>
+    <cs:defRPr sz="900" kern="1200"/>
+  </cs:legend>
+  <cs:plotArea mods="allowNoFillOverride allowNoLineOverride">
+    <cs:lnRef idx="0"/>
+    <cs:fillRef idx="0"/>
+    <cs:effectRef idx="0"/>
+    <cs:fontRef idx="minor">
+      <a:schemeClr val="tx1"/>
+    </cs:fontRef>
+  </cs:plotArea>
+  <cs:plotArea3D mods="allowNoFillOverride allowNoLineOverride">
+    <cs:lnRef idx="0"/>
+    <cs:fillRef idx="0"/>
+    <cs:effectRef idx="0"/>
+    <cs:fontRef idx="minor">
+      <a:schemeClr val="tx1"/>
+    </cs:fontRef>
+  </cs:plotArea3D>
+  <cs:seriesAxis>
+    <cs:lnRef idx="0"/>
+    <cs:fillRef idx="0"/>
+    <cs:effectRef idx="0"/>
+    <cs:fontRef idx="minor">
+      <a:schemeClr val="tx1">
+        <a:lumMod val="65000"/>
+        <a:lumOff val="35000"/>
+      </a:schemeClr>
+    </cs:fontRef>
+    <cs:defRPr sz="900" kern="1200"/>
+  </cs:seriesAxis>
+  <cs:seriesLine>
+    <cs:lnRef idx="0"/>
+    <cs:fillRef idx="0"/>
+    <cs:effectRef idx="0"/>
+    <cs:fontRef idx="minor">
+      <a:schemeClr val="tx1"/>
+    </cs:fontRef>
+    <cs:spPr>
+      <a:ln w="9525" cap="flat" cmpd="sng" algn="ctr">
+        <a:solidFill>
+          <a:schemeClr val="tx1">
+            <a:lumMod val="35000"/>
+            <a:lumOff val="65000"/>
+          </a:schemeClr>
+        </a:solidFill>
+        <a:round/>
+      </a:ln>
+    </cs:spPr>
+  </cs:seriesLine>
+  <cs:title>
+    <cs:lnRef idx="0"/>
+    <cs:fillRef idx="0"/>
+    <cs:effectRef idx="0"/>
+    <cs:fontRef idx="minor">
+      <a:schemeClr val="tx1">
+        <a:lumMod val="65000"/>
+        <a:lumOff val="35000"/>
+      </a:schemeClr>
+    </cs:fontRef>
+    <cs:defRPr sz="1400" b="0" kern="1200" spc="0" baseline="0"/>
+  </cs:title>
+  <cs:trendline>
+    <cs:lnRef idx="0">
+      <cs:styleClr val="auto"/>
+    </cs:lnRef>
+    <cs:fillRef idx="0"/>
+    <cs:effectRef idx="0"/>
+    <cs:fontRef idx="minor">
+      <a:schemeClr val="tx1"/>
+    </cs:fontRef>
+    <cs:spPr>
+      <a:ln w="19050" cap="rnd">
+        <a:solidFill>
+          <a:schemeClr val="phClr"/>
+        </a:solidFill>
+        <a:prstDash val="sysDot"/>
+      </a:ln>
+    </cs:spPr>
+  </cs:trendline>
+  <cs:trendlineLabel>
+    <cs:lnRef idx="0"/>
+    <cs:fillRef idx="0"/>
+    <cs:effectRef idx="0"/>
+    <cs:fontRef idx="minor">
+      <a:schemeClr val="tx1">
+        <a:lumMod val="65000"/>
+        <a:lumOff val="35000"/>
+      </a:schemeClr>
+    </cs:fontRef>
+    <cs:defRPr sz="900" kern="1200"/>
+  </cs:trendlineLabel>
+  <cs:upBar>
+    <cs:lnRef idx="0"/>
+    <cs:fillRef idx="0"/>
+    <cs:effectRef idx="0"/>
+    <cs:fontRef idx="minor">
+      <a:schemeClr val="dk1"/>
+    </cs:fontRef>
+    <cs:spPr>
+      <a:solidFill>
+        <a:schemeClr val="lt1"/>
+      </a:solidFill>
+      <a:ln w="9525">
+        <a:solidFill>
+          <a:schemeClr val="tx1">
+            <a:lumMod val="15000"/>
+            <a:lumOff val="85000"/>
+          </a:schemeClr>
+        </a:solidFill>
+      </a:ln>
+    </cs:spPr>
+  </cs:upBar>
+  <cs:valueAxis>
+    <cs:lnRef idx="0"/>
+    <cs:fillRef idx="0"/>
+    <cs:effectRef idx="0"/>
+    <cs:fontRef idx="minor">
+      <a:schemeClr val="tx1">
+        <a:lumMod val="65000"/>
+        <a:lumOff val="35000"/>
+      </a:schemeClr>
+    </cs:fontRef>
+    <cs:defRPr sz="900" kern="1200"/>
+  </cs:valueAxis>
+  <cs:wall>
+    <cs:lnRef idx="0"/>
+    <cs:fillRef idx="0"/>
+    <cs:effectRef idx="0"/>
+    <cs:fontRef idx="minor">
+      <a:schemeClr val="tx1"/>
+    </cs:fontRef>
+    <cs:spPr>
+      <a:noFill/>
+      <a:ln>
+        <a:noFill/>
+      </a:ln>
+    </cs:spPr>
+  </cs:wall>
+</cs:chartStyle>
+</file>
+
+<file path=word/charts/style2.xml><?xml version="1.0" encoding="utf-8"?>
 <cs:chartStyle xmlns:cs="http://schemas.microsoft.com/office/drawing/2012/chartStyle" xmlns:a="http://schemas.openxmlformats.org/drawingml/2006/main" id="227">
   <cs:axisTitle>
     <cs:lnRef idx="0"/>
@@ -22906,7 +23839,7 @@
 </file>
 
 <file path=customXml/itemProps1.xml><?xml version="1.0" encoding="utf-8"?>
-<ds:datastoreItem xmlns:ds="http://schemas.openxmlformats.org/officeDocument/2006/customXml" ds:itemID="{D3004694-559B-4674-B881-3D54D723335B}">
+<ds:datastoreItem xmlns:ds="http://schemas.openxmlformats.org/officeDocument/2006/customXml" ds:itemID="{EEF07193-5B0B-4E9B-9F25-8002455919B4}">
   <ds:schemaRefs>
     <ds:schemaRef ds:uri="http://schemas.openxmlformats.org/officeDocument/2006/bibliography"/>
   </ds:schemaRefs>

</xml_diff>

<commit_message>
Updated doc with graph for conclusions.
</commit_message>
<xml_diff>
--- a/QR_codes/Vetscan_QR_label_Docs/Vetscan_QR_Testing.docx
+++ b/QR_codes/Vetscan_QR_label_Docs/Vetscan_QR_Testing.docx
@@ -16219,8 +16219,6 @@
           <w:lang w:eastAsia="x-none"/>
         </w:rPr>
       </w:pPr>
-      <w:bookmarkStart w:id="38" w:name="_GoBack"/>
-      <w:bookmarkEnd w:id="38"/>
       <w:r>
         <w:br w:type="page"/>
       </w:r>
@@ -16229,7 +16227,7 @@
       <w:pPr>
         <w:pStyle w:val="Heading1"/>
       </w:pPr>
-      <w:bookmarkStart w:id="39" w:name="_Toc79588446"/>
+      <w:bookmarkStart w:id="38" w:name="_Toc79588446"/>
       <w:r>
         <w:rPr>
           <w:lang w:val="en-US"/>
@@ -16243,7 +16241,7 @@
         </w:rPr>
         <w:t>s</w:t>
       </w:r>
-      <w:bookmarkEnd w:id="39"/>
+      <w:bookmarkEnd w:id="38"/>
     </w:p>
     <w:p>
       <w:pPr>
@@ -16438,6 +16436,93 @@
         </w:rPr>
         <w:t xml:space="preserve"> than autofocus and should be the setting we use for the camera in production.</w:t>
       </w:r>
+    </w:p>
+    <w:p>
+      <w:pPr>
+        <w:pStyle w:val="ListParagraph"/>
+        <w:numPr>
+          <w:ilvl w:val="0"/>
+          <w:numId w:val="26"/>
+        </w:numPr>
+        <w:rPr>
+          <w:rFonts w:ascii="Times New Roman" w:hAnsi="Times New Roman"/>
+        </w:rPr>
+      </w:pPr>
+      <w:r>
+        <w:rPr>
+          <w:rFonts w:ascii="Times New Roman" w:hAnsi="Times New Roman"/>
+        </w:rPr>
+        <w:t>The camera is installed backwards. The captured camera images are rotated when displayed.</w:t>
+      </w:r>
+      <w:r>
+        <w:rPr>
+          <w:rFonts w:ascii="Times New Roman" w:hAnsi="Times New Roman"/>
+        </w:rPr>
+        <w:t xml:space="preserve"> This makes it confusing which way to move the QR code to get it into the captured image. See below.</w:t>
+      </w:r>
+    </w:p>
+    <w:p>
+      <w:pPr>
+        <w:ind w:left="360"/>
+      </w:pPr>
+      <w:r>
+        <w:rPr>
+          <w:noProof/>
+        </w:rPr>
+        <w:drawing>
+          <wp:inline distT="0" distB="0" distL="0" distR="0">
+            <wp:extent cx="4246684" cy="3185013"/>
+            <wp:effectExtent l="0" t="2540" r="0" b="0"/>
+            <wp:docPr id="6" name="Picture 6" descr="A picture containing text, indoor, book, shelf&#10;&#10;Description automatically generated"/>
+            <wp:cNvGraphicFramePr>
+              <a:graphicFrameLocks xmlns:a="http://schemas.openxmlformats.org/drawingml/2006/main" noChangeAspect="1"/>
+            </wp:cNvGraphicFramePr>
+            <a:graphic xmlns:a="http://schemas.openxmlformats.org/drawingml/2006/main">
+              <a:graphicData uri="http://schemas.openxmlformats.org/drawingml/2006/picture">
+                <pic:pic xmlns:pic="http://schemas.openxmlformats.org/drawingml/2006/picture">
+                  <pic:nvPicPr>
+                    <pic:cNvPr id="6" name="20210811_160623.jpg"/>
+                    <pic:cNvPicPr/>
+                  </pic:nvPicPr>
+                  <pic:blipFill>
+                    <a:blip r:embed="rId20" cstate="print">
+                      <a:extLst>
+                        <a:ext uri="{28A0092B-C50C-407E-A947-70E740481C1C}">
+                          <a14:useLocalDpi xmlns:a14="http://schemas.microsoft.com/office/drawing/2010/main" val="0"/>
+                        </a:ext>
+                      </a:extLst>
+                    </a:blip>
+                    <a:stretch>
+                      <a:fillRect/>
+                    </a:stretch>
+                  </pic:blipFill>
+                  <pic:spPr>
+                    <a:xfrm rot="5400000">
+                      <a:off x="0" y="0"/>
+                      <a:ext cx="4257708" cy="3193281"/>
+                    </a:xfrm>
+                    <a:prstGeom prst="rect">
+                      <a:avLst/>
+                    </a:prstGeom>
+                  </pic:spPr>
+                </pic:pic>
+              </a:graphicData>
+            </a:graphic>
+          </wp:inline>
+        </w:drawing>
+      </w:r>
+    </w:p>
+    <w:p>
+      <w:pPr>
+        <w:pStyle w:val="ListParagraph"/>
+        <w:numPr>
+          <w:ilvl w:val="0"/>
+          <w:numId w:val="26"/>
+        </w:numPr>
+        <w:rPr>
+          <w:rFonts w:ascii="Times New Roman" w:hAnsi="Times New Roman"/>
+        </w:rPr>
+      </w:pPr>
       <w:r>
         <w:br w:type="page"/>
       </w:r>
@@ -16454,6 +16539,8 @@
           <w:szCs w:val="28"/>
         </w:rPr>
       </w:pPr>
+      <w:bookmarkStart w:id="39" w:name="_GoBack"/>
+      <w:bookmarkEnd w:id="39"/>
     </w:p>
     <w:p>
       <w:pPr>
@@ -17271,6 +17358,194 @@
           </w:p>
         </w:tc>
       </w:tr>
+      <w:tr>
+        <w:tc>
+          <w:tcPr>
+            <w:tcW w:w="1705" w:type="dxa"/>
+            <w:shd w:val="clear" w:color="auto" w:fill="auto"/>
+          </w:tcPr>
+          <w:p>
+            <w:pPr>
+              <w:rPr>
+                <w:sz w:val="24"/>
+                <w:szCs w:val="24"/>
+              </w:rPr>
+            </w:pPr>
+            <w:r>
+              <w:rPr>
+                <w:sz w:val="24"/>
+                <w:szCs w:val="24"/>
+              </w:rPr>
+              <w:t>6</w:t>
+            </w:r>
+          </w:p>
+        </w:tc>
+        <w:tc>
+          <w:tcPr>
+            <w:tcW w:w="1891" w:type="dxa"/>
+            <w:shd w:val="clear" w:color="auto" w:fill="auto"/>
+          </w:tcPr>
+          <w:p>
+            <w:pPr>
+              <w:rPr>
+                <w:sz w:val="24"/>
+                <w:szCs w:val="24"/>
+              </w:rPr>
+            </w:pPr>
+            <w:r>
+              <w:rPr>
+                <w:sz w:val="24"/>
+                <w:szCs w:val="24"/>
+              </w:rPr>
+              <w:t>8 Aug 2021</w:t>
+            </w:r>
+          </w:p>
+        </w:tc>
+        <w:tc>
+          <w:tcPr>
+            <w:tcW w:w="1798" w:type="dxa"/>
+            <w:shd w:val="clear" w:color="auto" w:fill="auto"/>
+          </w:tcPr>
+          <w:p>
+            <w:pPr>
+              <w:rPr>
+                <w:sz w:val="24"/>
+                <w:szCs w:val="24"/>
+              </w:rPr>
+            </w:pPr>
+            <w:r>
+              <w:rPr>
+                <w:sz w:val="24"/>
+                <w:szCs w:val="24"/>
+              </w:rPr>
+              <w:t>Brain Newberry</w:t>
+            </w:r>
+          </w:p>
+        </w:tc>
+        <w:tc>
+          <w:tcPr>
+            <w:tcW w:w="5491" w:type="dxa"/>
+            <w:shd w:val="clear" w:color="auto" w:fill="auto"/>
+          </w:tcPr>
+          <w:p>
+            <w:r>
+              <w:t>5.4.2 Added tables for autofocus and fixed focus test times.</w:t>
+            </w:r>
+          </w:p>
+          <w:p>
+            <w:r>
+              <w:t>6</w:t>
+            </w:r>
+            <w:r>
+              <w:t xml:space="preserve"> Added - </w:t>
+            </w:r>
+            <w:r>
+              <w:t>Overall Recommendations</w:t>
+            </w:r>
+          </w:p>
+        </w:tc>
+      </w:tr>
+      <w:tr>
+        <w:tc>
+          <w:tcPr>
+            <w:tcW w:w="1705" w:type="dxa"/>
+            <w:shd w:val="clear" w:color="auto" w:fill="auto"/>
+          </w:tcPr>
+          <w:p>
+            <w:pPr>
+              <w:rPr>
+                <w:sz w:val="24"/>
+                <w:szCs w:val="24"/>
+              </w:rPr>
+            </w:pPr>
+            <w:r>
+              <w:rPr>
+                <w:sz w:val="24"/>
+                <w:szCs w:val="24"/>
+              </w:rPr>
+              <w:t>7</w:t>
+            </w:r>
+          </w:p>
+        </w:tc>
+        <w:tc>
+          <w:tcPr>
+            <w:tcW w:w="1891" w:type="dxa"/>
+            <w:shd w:val="clear" w:color="auto" w:fill="auto"/>
+          </w:tcPr>
+          <w:p>
+            <w:pPr>
+              <w:rPr>
+                <w:sz w:val="24"/>
+                <w:szCs w:val="24"/>
+              </w:rPr>
+            </w:pPr>
+            <w:r>
+              <w:rPr>
+                <w:sz w:val="24"/>
+                <w:szCs w:val="24"/>
+              </w:rPr>
+              <w:t>9 Aug 2021</w:t>
+            </w:r>
+          </w:p>
+        </w:tc>
+        <w:tc>
+          <w:tcPr>
+            <w:tcW w:w="1798" w:type="dxa"/>
+            <w:shd w:val="clear" w:color="auto" w:fill="auto"/>
+          </w:tcPr>
+          <w:p>
+            <w:pPr>
+              <w:rPr>
+                <w:sz w:val="24"/>
+                <w:szCs w:val="24"/>
+              </w:rPr>
+            </w:pPr>
+            <w:r>
+              <w:rPr>
+                <w:sz w:val="24"/>
+                <w:szCs w:val="24"/>
+              </w:rPr>
+              <w:t>Bruce Graham</w:t>
+            </w:r>
+          </w:p>
+        </w:tc>
+        <w:tc>
+          <w:tcPr>
+            <w:tcW w:w="5491" w:type="dxa"/>
+            <w:shd w:val="clear" w:color="auto" w:fill="auto"/>
+          </w:tcPr>
+          <w:p>
+            <w:r>
+              <w:t>5.4.3</w:t>
+            </w:r>
+            <w:r>
+              <w:t xml:space="preserve"> </w:t>
+            </w:r>
+            <w:r>
+              <w:t>Added graph</w:t>
+            </w:r>
+            <w:r>
+              <w:t xml:space="preserve"> - </w:t>
+            </w:r>
+            <w:r>
+              <w:t>Autofocus vs Fixed Focus Conclusions</w:t>
+            </w:r>
+          </w:p>
+          <w:p>
+            <w:r>
+              <w:t xml:space="preserve">6.6 Added photo to demonstrate backwards </w:t>
+            </w:r>
+            <w:proofErr w:type="spellStart"/>
+            <w:r>
+              <w:t>carmera</w:t>
+            </w:r>
+            <w:proofErr w:type="spellEnd"/>
+            <w:r>
+              <w:t>.</w:t>
+            </w:r>
+          </w:p>
+        </w:tc>
+      </w:tr>
     </w:tbl>
     <w:p>
       <w:pPr>
@@ -17287,7 +17562,7 @@
     </w:p>
     <w:p/>
     <w:sectPr>
-      <w:headerReference w:type="default" r:id="rId20"/>
+      <w:headerReference w:type="default" r:id="rId21"/>
       <w:pgSz w:w="12240" w:h="15840" w:code="1"/>
       <w:pgMar w:top="720" w:right="720" w:bottom="720" w:left="720" w:header="720" w:footer="720" w:gutter="0"/>
       <w:cols w:space="720"/>
@@ -17467,7 +17742,7 @@
       <w:rPr>
         <w:rStyle w:val="PageNumber"/>
       </w:rPr>
-      <w:t>5</w:t>
+      <w:t>7</w:t>
     </w:r>
     <w:r>
       <w:rPr>
@@ -17515,7 +17790,19 @@
       <w:rPr>
         <w:rStyle w:val="PageNumber"/>
       </w:rPr>
-      <w:t>Date: 6 Aug 2021</w:t>
+      <w:t xml:space="preserve">Date: </w:t>
+    </w:r>
+    <w:r>
+      <w:rPr>
+        <w:rStyle w:val="PageNumber"/>
+      </w:rPr>
+      <w:t>8</w:t>
+    </w:r>
+    <w:r>
+      <w:rPr>
+        <w:rStyle w:val="PageNumber"/>
+      </w:rPr>
+      <w:t xml:space="preserve"> Aug 2021</w:t>
     </w:r>
   </w:p>
   <w:p>
@@ -18000,7 +18287,7 @@
   <w:abstractNum w:abstractNumId="5" w15:restartNumberingAfterBreak="0">
     <w:nsid w:val="1FF36734"/>
     <w:multiLevelType w:val="hybridMultilevel"/>
-    <w:tmpl w:val="80AA78F0"/>
+    <w:tmpl w:val="6276D97A"/>
     <w:lvl w:ilvl="0" w:tplc="0409000F">
       <w:start w:val="1"/>
       <w:numFmt w:val="decimal"/>
@@ -23839,7 +24126,7 @@
 </file>
 
 <file path=customXml/itemProps1.xml><?xml version="1.0" encoding="utf-8"?>
-<ds:datastoreItem xmlns:ds="http://schemas.openxmlformats.org/officeDocument/2006/customXml" ds:itemID="{EEF07193-5B0B-4E9B-9F25-8002455919B4}">
+<ds:datastoreItem xmlns:ds="http://schemas.openxmlformats.org/officeDocument/2006/customXml" ds:itemID="{29EB3949-5E1C-411E-8619-EED4CB2F1CFE}">
   <ds:schemaRefs>
     <ds:schemaRef ds:uri="http://schemas.openxmlformats.org/officeDocument/2006/bibliography"/>
   </ds:schemaRefs>

</xml_diff>

<commit_message>
Added tables after the displayed image was re-orientated. Added more conclusions
</commit_message>
<xml_diff>
--- a/QR_codes/Vetscan_QR_label_Docs/Vetscan_QR_Testing.docx
+++ b/QR_codes/Vetscan_QR_label_Docs/Vetscan_QR_Testing.docx
@@ -16017,7 +16017,13 @@
       </w:pPr>
       <w:bookmarkStart w:id="37" w:name="_Toc79652839"/>
       <w:r>
-        <w:t>Autofocus vs Fixed Focus Conclusions</w:t>
+        <w:rPr>
+          <w:lang w:val="en-US"/>
+        </w:rPr>
+        <w:t xml:space="preserve">Graph of </w:t>
+      </w:r>
+      <w:r>
+        <w:t>Autofocus vs Fixed Focus</w:t>
       </w:r>
       <w:bookmarkEnd w:id="37"/>
     </w:p>
@@ -16028,10 +16034,10 @@
           <w:noProof/>
         </w:rPr>
         <w:drawing>
-          <wp:inline distT="0" distB="0" distL="0" distR="0" wp14:anchorId="22D11354" wp14:editId="49DF381C">
-            <wp:extent cx="6980555" cy="2312377"/>
-            <wp:effectExtent l="0" t="0" r="10795" b="12065"/>
-            <wp:docPr id="5" name="Chart 5">
+          <wp:inline distT="0" distB="0" distL="0" distR="0" wp14:anchorId="28915387" wp14:editId="6A3E3729">
+            <wp:extent cx="6834554" cy="2609850"/>
+            <wp:effectExtent l="0" t="0" r="4445" b="0"/>
+            <wp:docPr id="7" name="Chart 7">
               <a:extLst xmlns:a="http://schemas.openxmlformats.org/drawingml/2006/main">
                 <a:ext uri="{FF2B5EF4-FFF2-40B4-BE49-F238E27FC236}">
                   <a16:creationId xmlns:a16="http://schemas.microsoft.com/office/drawing/2014/main" id="{E03215DE-A41D-4F1A-9D17-8C6165320D60}"/>
@@ -16050,422 +16056,1579 @@
     </w:p>
     <w:p>
       <w:pPr>
-        <w:rPr>
-          <w:rFonts w:ascii="Arial" w:hAnsi="Arial"/>
-          <w:b/>
-          <w:bCs/>
-          <w:kern w:val="32"/>
-          <w:sz w:val="32"/>
-          <w:szCs w:val="32"/>
-          <w:lang w:eastAsia="x-none"/>
-        </w:rPr>
+        <w:pStyle w:val="Heading3"/>
       </w:pPr>
       <w:r>
         <w:br w:type="page"/>
+      </w:r>
+      <w:r>
+        <w:lastRenderedPageBreak/>
+        <w:t>Autofocus Time to Scan – run with image rotated</w:t>
       </w:r>
     </w:p>
     <w:p>
       <w:pPr>
-        <w:pStyle w:val="Heading1"/>
-      </w:pPr>
-      <w:bookmarkStart w:id="38" w:name="_Toc79652840"/>
-      <w:r>
-        <w:rPr>
-          <w:lang w:val="en-US"/>
-        </w:rPr>
-        <w:lastRenderedPageBreak/>
-        <w:t>Overall Recommendation</w:t>
-      </w:r>
-      <w:r>
-        <w:rPr>
-          <w:lang w:val="en-US"/>
-        </w:rPr>
-        <w:t>s</w:t>
-      </w:r>
-      <w:bookmarkEnd w:id="38"/>
+        <w:rPr>
+          <w:lang w:eastAsia="x-none"/>
+        </w:rPr>
+      </w:pPr>
+      <w:r>
+        <w:rPr>
+          <w:lang w:eastAsia="x-none"/>
+        </w:rPr>
+        <w:t xml:space="preserve">The data below was recorded with the images rotated in the qr_scanner.py app so that the QR code appears in the same </w:t>
+      </w:r>
+      <w:r>
+        <w:rPr>
+          <w:lang w:eastAsia="x-none"/>
+        </w:rPr>
+        <w:t>orientation</w:t>
+      </w:r>
+      <w:r>
+        <w:rPr>
+          <w:lang w:eastAsia="x-none"/>
+        </w:rPr>
+        <w:t xml:space="preserve"> as the displayed image.</w:t>
+      </w:r>
+    </w:p>
+    <w:p/>
+    <w:tbl>
+      <w:tblPr>
+        <w:tblStyle w:val="TableGrid"/>
+        <w:tblW w:w="0" w:type="auto"/>
+        <w:tblLook w:val="04A0" w:firstRow="1" w:lastRow="0" w:firstColumn="1" w:lastColumn="0" w:noHBand="0" w:noVBand="1"/>
+      </w:tblPr>
+      <w:tblGrid>
+        <w:gridCol w:w="954"/>
+        <w:gridCol w:w="1094"/>
+        <w:gridCol w:w="1007"/>
+        <w:gridCol w:w="5900"/>
+        <w:gridCol w:w="1835"/>
+      </w:tblGrid>
+      <w:tr>
+        <w:tc>
+          <w:tcPr>
+            <w:tcW w:w="954" w:type="dxa"/>
+            <w:shd w:val="clear" w:color="auto" w:fill="FFE599" w:themeFill="accent4" w:themeFillTint="66"/>
+          </w:tcPr>
+          <w:p>
+            <w:r>
+              <w:t>QR Version</w:t>
+            </w:r>
+          </w:p>
+        </w:tc>
+        <w:tc>
+          <w:tcPr>
+            <w:tcW w:w="1094" w:type="dxa"/>
+            <w:shd w:val="clear" w:color="auto" w:fill="FFE599" w:themeFill="accent4" w:themeFillTint="66"/>
+          </w:tcPr>
+          <w:p>
+            <w:r>
+              <w:t xml:space="preserve">Size </w:t>
+            </w:r>
+          </w:p>
+          <w:p>
+            <w:r>
+              <w:t>(mm x mm)</w:t>
+            </w:r>
+          </w:p>
+        </w:tc>
+        <w:tc>
+          <w:tcPr>
+            <w:tcW w:w="1007" w:type="dxa"/>
+            <w:shd w:val="clear" w:color="auto" w:fill="FFE599" w:themeFill="accent4" w:themeFillTint="66"/>
+          </w:tcPr>
+          <w:p>
+            <w:r>
+              <w:t>Operator</w:t>
+            </w:r>
+          </w:p>
+        </w:tc>
+        <w:tc>
+          <w:tcPr>
+            <w:tcW w:w="5900" w:type="dxa"/>
+            <w:shd w:val="clear" w:color="auto" w:fill="FFE599" w:themeFill="accent4" w:themeFillTint="66"/>
+          </w:tcPr>
+          <w:p>
+            <w:r>
+              <w:t>Scan Times (sec)</w:t>
+            </w:r>
+          </w:p>
+        </w:tc>
+        <w:tc>
+          <w:tcPr>
+            <w:tcW w:w="1835" w:type="dxa"/>
+            <w:shd w:val="clear" w:color="auto" w:fill="FFE599" w:themeFill="accent4" w:themeFillTint="66"/>
+          </w:tcPr>
+          <w:p>
+            <w:r>
+              <w:t>Avg Scan Time (sec)</w:t>
+            </w:r>
+          </w:p>
+        </w:tc>
+      </w:tr>
+      <w:tr>
+        <w:tc>
+          <w:tcPr>
+            <w:tcW w:w="954" w:type="dxa"/>
+          </w:tcPr>
+          <w:p>
+            <w:r>
+              <w:t>5</w:t>
+            </w:r>
+          </w:p>
+        </w:tc>
+        <w:tc>
+          <w:tcPr>
+            <w:tcW w:w="1094" w:type="dxa"/>
+          </w:tcPr>
+          <w:p>
+            <w:r>
+              <w:t>10 x 10</w:t>
+            </w:r>
+          </w:p>
+        </w:tc>
+        <w:tc>
+          <w:tcPr>
+            <w:tcW w:w="1007" w:type="dxa"/>
+          </w:tcPr>
+          <w:p>
+            <w:r>
+              <w:t>Bruce</w:t>
+            </w:r>
+          </w:p>
+        </w:tc>
+        <w:tc>
+          <w:tcPr>
+            <w:tcW w:w="5900" w:type="dxa"/>
+          </w:tcPr>
+          <w:p>
+            <w:proofErr w:type="gramStart"/>
+            <w:r>
+              <w:t>18.41  0.94</w:t>
+            </w:r>
+            <w:proofErr w:type="gramEnd"/>
+            <w:r>
+              <w:t xml:space="preserve">  1.68  5.38  6.25</w:t>
+            </w:r>
+          </w:p>
+        </w:tc>
+        <w:tc>
+          <w:tcPr>
+            <w:tcW w:w="1835" w:type="dxa"/>
+          </w:tcPr>
+          <w:p>
+            <w:r>
+              <w:t>6.53</w:t>
+            </w:r>
+          </w:p>
+        </w:tc>
+      </w:tr>
+      <w:tr>
+        <w:tc>
+          <w:tcPr>
+            <w:tcW w:w="954" w:type="dxa"/>
+          </w:tcPr>
+          <w:p>
+            <w:r>
+              <w:t>6</w:t>
+            </w:r>
+          </w:p>
+        </w:tc>
+        <w:tc>
+          <w:tcPr>
+            <w:tcW w:w="1094" w:type="dxa"/>
+          </w:tcPr>
+          <w:p>
+            <w:r>
+              <w:t>10 x 10</w:t>
+            </w:r>
+          </w:p>
+        </w:tc>
+        <w:tc>
+          <w:tcPr>
+            <w:tcW w:w="1007" w:type="dxa"/>
+          </w:tcPr>
+          <w:p>
+            <w:r>
+              <w:t>Bruce</w:t>
+            </w:r>
+          </w:p>
+        </w:tc>
+        <w:tc>
+          <w:tcPr>
+            <w:tcW w:w="5900" w:type="dxa"/>
+          </w:tcPr>
+          <w:p>
+            <w:proofErr w:type="gramStart"/>
+            <w:r>
+              <w:t>12.65  1.84</w:t>
+            </w:r>
+            <w:proofErr w:type="gramEnd"/>
+            <w:r>
+              <w:t xml:space="preserve">  2.07  6.28  2.42</w:t>
+            </w:r>
+          </w:p>
+        </w:tc>
+        <w:tc>
+          <w:tcPr>
+            <w:tcW w:w="1835" w:type="dxa"/>
+          </w:tcPr>
+          <w:p>
+            <w:r>
+              <w:t>5.05</w:t>
+            </w:r>
+          </w:p>
+        </w:tc>
+      </w:tr>
+      <w:tr>
+        <w:tc>
+          <w:tcPr>
+            <w:tcW w:w="954" w:type="dxa"/>
+          </w:tcPr>
+          <w:p>
+            <w:r>
+              <w:t>7</w:t>
+            </w:r>
+          </w:p>
+        </w:tc>
+        <w:tc>
+          <w:tcPr>
+            <w:tcW w:w="1094" w:type="dxa"/>
+          </w:tcPr>
+          <w:p>
+            <w:r>
+              <w:t>10 x 10</w:t>
+            </w:r>
+          </w:p>
+        </w:tc>
+        <w:tc>
+          <w:tcPr>
+            <w:tcW w:w="1007" w:type="dxa"/>
+          </w:tcPr>
+          <w:p>
+            <w:r>
+              <w:t>Bruce</w:t>
+            </w:r>
+          </w:p>
+        </w:tc>
+        <w:tc>
+          <w:tcPr>
+            <w:tcW w:w="5900" w:type="dxa"/>
+          </w:tcPr>
+          <w:p>
+            <w:r>
+              <w:t xml:space="preserve">2.48 19.54 </w:t>
+            </w:r>
+            <w:proofErr w:type="gramStart"/>
+            <w:r>
+              <w:t>11.42  2.65</w:t>
+            </w:r>
+            <w:proofErr w:type="gramEnd"/>
+            <w:r>
+              <w:t xml:space="preserve">  3.38</w:t>
+            </w:r>
+          </w:p>
+        </w:tc>
+        <w:tc>
+          <w:tcPr>
+            <w:tcW w:w="1835" w:type="dxa"/>
+          </w:tcPr>
+          <w:p>
+            <w:r>
+              <w:t>7.89</w:t>
+            </w:r>
+          </w:p>
+        </w:tc>
+      </w:tr>
+      <w:tr>
+        <w:tc>
+          <w:tcPr>
+            <w:tcW w:w="954" w:type="dxa"/>
+          </w:tcPr>
+          <w:p>
+            <w:r>
+              <w:t>14</w:t>
+            </w:r>
+          </w:p>
+        </w:tc>
+        <w:tc>
+          <w:tcPr>
+            <w:tcW w:w="1094" w:type="dxa"/>
+          </w:tcPr>
+          <w:p>
+            <w:r>
+              <w:t>20 x 20</w:t>
+            </w:r>
+          </w:p>
+        </w:tc>
+        <w:tc>
+          <w:tcPr>
+            <w:tcW w:w="1007" w:type="dxa"/>
+          </w:tcPr>
+          <w:p>
+            <w:r>
+              <w:t>Bruce</w:t>
+            </w:r>
+          </w:p>
+        </w:tc>
+        <w:tc>
+          <w:tcPr>
+            <w:tcW w:w="5900" w:type="dxa"/>
+          </w:tcPr>
+          <w:p>
+            <w:proofErr w:type="gramStart"/>
+            <w:r>
+              <w:t>10.73  2.22</w:t>
+            </w:r>
+            <w:proofErr w:type="gramEnd"/>
+            <w:r>
+              <w:t xml:space="preserve">  2.16  2.01  1.53</w:t>
+            </w:r>
+          </w:p>
+        </w:tc>
+        <w:tc>
+          <w:tcPr>
+            <w:tcW w:w="1835" w:type="dxa"/>
+          </w:tcPr>
+          <w:p>
+            <w:r>
+              <w:t>3.73</w:t>
+            </w:r>
+          </w:p>
+        </w:tc>
+      </w:tr>
+      <w:tr>
+        <w:tc>
+          <w:tcPr>
+            <w:tcW w:w="954" w:type="dxa"/>
+          </w:tcPr>
+          <w:p>
+            <w:r>
+              <w:t>15</w:t>
+            </w:r>
+          </w:p>
+        </w:tc>
+        <w:tc>
+          <w:tcPr>
+            <w:tcW w:w="1094" w:type="dxa"/>
+          </w:tcPr>
+          <w:p>
+            <w:r>
+              <w:t>20 x 20</w:t>
+            </w:r>
+          </w:p>
+        </w:tc>
+        <w:tc>
+          <w:tcPr>
+            <w:tcW w:w="1007" w:type="dxa"/>
+          </w:tcPr>
+          <w:p>
+            <w:r>
+              <w:t>Bruce</w:t>
+            </w:r>
+          </w:p>
+        </w:tc>
+        <w:tc>
+          <w:tcPr>
+            <w:tcW w:w="5900" w:type="dxa"/>
+          </w:tcPr>
+          <w:p>
+            <w:r>
+              <w:t>15.13 16.</w:t>
+            </w:r>
+            <w:proofErr w:type="gramStart"/>
+            <w:r>
+              <w:t>22  9.63</w:t>
+            </w:r>
+            <w:proofErr w:type="gramEnd"/>
+            <w:r>
+              <w:t xml:space="preserve"> 15.73  2.12</w:t>
+            </w:r>
+          </w:p>
+        </w:tc>
+        <w:tc>
+          <w:tcPr>
+            <w:tcW w:w="1835" w:type="dxa"/>
+          </w:tcPr>
+          <w:p>
+            <w:r>
+              <w:t>11.77</w:t>
+            </w:r>
+          </w:p>
+        </w:tc>
+      </w:tr>
+      <w:tr>
+        <w:tc>
+          <w:tcPr>
+            <w:tcW w:w="954" w:type="dxa"/>
+          </w:tcPr>
+          <w:p>
+            <w:r>
+              <w:t>16</w:t>
+            </w:r>
+          </w:p>
+        </w:tc>
+        <w:tc>
+          <w:tcPr>
+            <w:tcW w:w="1094" w:type="dxa"/>
+          </w:tcPr>
+          <w:p>
+            <w:r>
+              <w:t>20 x 20</w:t>
+            </w:r>
+          </w:p>
+        </w:tc>
+        <w:tc>
+          <w:tcPr>
+            <w:tcW w:w="1007" w:type="dxa"/>
+          </w:tcPr>
+          <w:p>
+            <w:r>
+              <w:t>Bruce</w:t>
+            </w:r>
+          </w:p>
+        </w:tc>
+        <w:tc>
+          <w:tcPr>
+            <w:tcW w:w="5900" w:type="dxa"/>
+          </w:tcPr>
+          <w:p>
+            <w:proofErr w:type="gramStart"/>
+            <w:r>
+              <w:t>17.53  7.69</w:t>
+            </w:r>
+            <w:proofErr w:type="gramEnd"/>
+            <w:r>
+              <w:t xml:space="preserve"> 10.28  2.36  6.79</w:t>
+            </w:r>
+          </w:p>
+        </w:tc>
+        <w:tc>
+          <w:tcPr>
+            <w:tcW w:w="1835" w:type="dxa"/>
+          </w:tcPr>
+          <w:p>
+            <w:r>
+              <w:t>8.93</w:t>
+            </w:r>
+          </w:p>
+        </w:tc>
+      </w:tr>
+      <w:tr>
+        <w:tc>
+          <w:tcPr>
+            <w:tcW w:w="954" w:type="dxa"/>
+          </w:tcPr>
+          <w:p>
+            <w:r>
+              <w:t>17</w:t>
+            </w:r>
+          </w:p>
+        </w:tc>
+        <w:tc>
+          <w:tcPr>
+            <w:tcW w:w="1094" w:type="dxa"/>
+          </w:tcPr>
+          <w:p>
+            <w:r>
+              <w:t>20 x 20</w:t>
+            </w:r>
+          </w:p>
+        </w:tc>
+        <w:tc>
+          <w:tcPr>
+            <w:tcW w:w="1007" w:type="dxa"/>
+          </w:tcPr>
+          <w:p>
+            <w:r>
+              <w:t>Bruce</w:t>
+            </w:r>
+          </w:p>
+        </w:tc>
+        <w:tc>
+          <w:tcPr>
+            <w:tcW w:w="5900" w:type="dxa"/>
+          </w:tcPr>
+          <w:p>
+            <w:proofErr w:type="gramStart"/>
+            <w:r>
+              <w:t>16.24  5.69</w:t>
+            </w:r>
+            <w:proofErr w:type="gramEnd"/>
+            <w:r>
+              <w:t xml:space="preserve">  2.09 11.15  8.31</w:t>
+            </w:r>
+          </w:p>
+        </w:tc>
+        <w:tc>
+          <w:tcPr>
+            <w:tcW w:w="1835" w:type="dxa"/>
+          </w:tcPr>
+          <w:p>
+            <w:r>
+              <w:t>8.69</w:t>
+            </w:r>
+          </w:p>
+        </w:tc>
+      </w:tr>
+      <w:tr>
+        <w:tc>
+          <w:tcPr>
+            <w:tcW w:w="954" w:type="dxa"/>
+          </w:tcPr>
+          <w:p>
+            <w:r>
+              <w:t>26</w:t>
+            </w:r>
+          </w:p>
+        </w:tc>
+        <w:tc>
+          <w:tcPr>
+            <w:tcW w:w="1094" w:type="dxa"/>
+          </w:tcPr>
+          <w:p>
+            <w:r>
+              <w:t>50 x 50</w:t>
+            </w:r>
+          </w:p>
+        </w:tc>
+        <w:tc>
+          <w:tcPr>
+            <w:tcW w:w="1007" w:type="dxa"/>
+          </w:tcPr>
+          <w:p>
+            <w:r>
+              <w:t>Bruce</w:t>
+            </w:r>
+          </w:p>
+        </w:tc>
+        <w:tc>
+          <w:tcPr>
+            <w:tcW w:w="5900" w:type="dxa"/>
+          </w:tcPr>
+          <w:p>
+            <w:proofErr w:type="gramStart"/>
+            <w:r>
+              <w:t>0.95  3.46</w:t>
+            </w:r>
+            <w:proofErr w:type="gramEnd"/>
+            <w:r>
+              <w:t xml:space="preserve"> 14.81  3.67  2.92</w:t>
+            </w:r>
+          </w:p>
+        </w:tc>
+        <w:tc>
+          <w:tcPr>
+            <w:tcW w:w="1835" w:type="dxa"/>
+          </w:tcPr>
+          <w:p>
+            <w:r>
+              <w:t>5.16</w:t>
+            </w:r>
+          </w:p>
+        </w:tc>
+      </w:tr>
+      <w:tr>
+        <w:tc>
+          <w:tcPr>
+            <w:tcW w:w="954" w:type="dxa"/>
+          </w:tcPr>
+          <w:p>
+            <w:r>
+              <w:t>27</w:t>
+            </w:r>
+          </w:p>
+        </w:tc>
+        <w:tc>
+          <w:tcPr>
+            <w:tcW w:w="1094" w:type="dxa"/>
+          </w:tcPr>
+          <w:p>
+            <w:r>
+              <w:t>50 x 50</w:t>
+            </w:r>
+          </w:p>
+        </w:tc>
+        <w:tc>
+          <w:tcPr>
+            <w:tcW w:w="1007" w:type="dxa"/>
+          </w:tcPr>
+          <w:p>
+            <w:r>
+              <w:t>Bruce</w:t>
+            </w:r>
+          </w:p>
+        </w:tc>
+        <w:tc>
+          <w:tcPr>
+            <w:tcW w:w="5900" w:type="dxa"/>
+          </w:tcPr>
+          <w:p>
+            <w:r>
+              <w:t>7.92 16.42 11.70 16.</w:t>
+            </w:r>
+            <w:proofErr w:type="gramStart"/>
+            <w:r>
+              <w:t>77  9</w:t>
+            </w:r>
+            <w:proofErr w:type="gramEnd"/>
+            <w:r>
+              <w:t>.26</w:t>
+            </w:r>
+          </w:p>
+        </w:tc>
+        <w:tc>
+          <w:tcPr>
+            <w:tcW w:w="1835" w:type="dxa"/>
+          </w:tcPr>
+          <w:p>
+            <w:r>
+              <w:t>12.41</w:t>
+            </w:r>
+          </w:p>
+        </w:tc>
+      </w:tr>
+      <w:tr>
+        <w:tc>
+          <w:tcPr>
+            <w:tcW w:w="954" w:type="dxa"/>
+          </w:tcPr>
+          <w:p>
+            <w:r>
+              <w:t>29</w:t>
+            </w:r>
+          </w:p>
+        </w:tc>
+        <w:tc>
+          <w:tcPr>
+            <w:tcW w:w="1094" w:type="dxa"/>
+          </w:tcPr>
+          <w:p>
+            <w:r>
+              <w:t>50 x 50</w:t>
+            </w:r>
+          </w:p>
+        </w:tc>
+        <w:tc>
+          <w:tcPr>
+            <w:tcW w:w="1007" w:type="dxa"/>
+          </w:tcPr>
+          <w:p>
+            <w:r>
+              <w:t>Bruce</w:t>
+            </w:r>
+          </w:p>
+        </w:tc>
+        <w:tc>
+          <w:tcPr>
+            <w:tcW w:w="5900" w:type="dxa"/>
+          </w:tcPr>
+          <w:p>
+            <w:proofErr w:type="gramStart"/>
+            <w:r>
+              <w:t>15.64  2.26</w:t>
+            </w:r>
+            <w:proofErr w:type="gramEnd"/>
+            <w:r>
+              <w:t xml:space="preserve">  3.66  5.28  2.03</w:t>
+            </w:r>
+          </w:p>
+        </w:tc>
+        <w:tc>
+          <w:tcPr>
+            <w:tcW w:w="1835" w:type="dxa"/>
+          </w:tcPr>
+          <w:p>
+            <w:r>
+              <w:t>5.77</w:t>
+            </w:r>
+          </w:p>
+        </w:tc>
+      </w:tr>
+    </w:tbl>
+    <w:p/>
+    <w:p>
+      <w:pPr>
+        <w:pStyle w:val="Heading3"/>
+      </w:pPr>
+      <w:r>
+        <w:t>Fixed Focus Time to Scan</w:t>
+      </w:r>
+      <w:r>
+        <w:t xml:space="preserve"> – run with image rotated</w:t>
+      </w:r>
     </w:p>
     <w:p>
       <w:pPr>
-        <w:pStyle w:val="ListParagraph"/>
-        <w:numPr>
-          <w:ilvl w:val="0"/>
-          <w:numId w:val="26"/>
-        </w:numPr>
-        <w:rPr>
-          <w:rFonts w:ascii="Times New Roman" w:hAnsi="Times New Roman"/>
-        </w:rPr>
-      </w:pPr>
-      <w:r>
-        <w:rPr>
-          <w:rFonts w:ascii="Times New Roman" w:hAnsi="Times New Roman"/>
-        </w:rPr>
-        <w:t xml:space="preserve">10 mm x 10 mm is only viable if there is no additional data in the </w:t>
-      </w:r>
-      <w:r>
-        <w:rPr>
-          <w:rFonts w:ascii="Times New Roman" w:hAnsi="Times New Roman"/>
-        </w:rPr>
-        <w:t>JSON</w:t>
-      </w:r>
-      <w:r>
-        <w:rPr>
-          <w:rFonts w:ascii="Times New Roman" w:hAnsi="Times New Roman"/>
-        </w:rPr>
-        <w:t xml:space="preserve"> </w:t>
-      </w:r>
-      <w:r>
-        <w:rPr>
-          <w:rFonts w:ascii="Times New Roman" w:hAnsi="Times New Roman"/>
-        </w:rPr>
-        <w:t>“</w:t>
-      </w:r>
-      <w:r>
-        <w:rPr>
-          <w:rFonts w:ascii="Times New Roman" w:hAnsi="Times New Roman"/>
-        </w:rPr>
-        <w:t>data</w:t>
-      </w:r>
-      <w:r>
-        <w:rPr>
-          <w:rFonts w:ascii="Times New Roman" w:hAnsi="Times New Roman"/>
-        </w:rPr>
-        <w:t>”</w:t>
-      </w:r>
-      <w:r>
-        <w:rPr>
-          <w:rFonts w:ascii="Times New Roman" w:hAnsi="Times New Roman"/>
-        </w:rPr>
-        <w:t xml:space="preserve"> field</w:t>
-      </w:r>
-      <w:r>
-        <w:rPr>
-          <w:rFonts w:ascii="Times New Roman" w:hAnsi="Times New Roman"/>
-        </w:rPr>
-        <w:t>.</w:t>
+        <w:rPr>
+          <w:lang w:eastAsia="x-none"/>
+        </w:rPr>
+      </w:pPr>
+      <w:r>
+        <w:rPr>
+          <w:lang w:eastAsia="x-none"/>
+        </w:rPr>
+        <w:t xml:space="preserve">The data below was recorded with the images rotated in the qr_scanner.py app so that the QR code appears in the same </w:t>
+      </w:r>
+      <w:r>
+        <w:rPr>
+          <w:lang w:eastAsia="x-none"/>
+        </w:rPr>
+        <w:t>orientation</w:t>
+      </w:r>
+      <w:r>
+        <w:rPr>
+          <w:lang w:eastAsia="x-none"/>
+        </w:rPr>
+        <w:t xml:space="preserve"> as the displayed image.</w:t>
+      </w:r>
+    </w:p>
+    <w:p/>
+    <w:tbl>
+      <w:tblPr>
+        <w:tblStyle w:val="TableGrid"/>
+        <w:tblW w:w="0" w:type="auto"/>
+        <w:tblLook w:val="04A0" w:firstRow="1" w:lastRow="0" w:firstColumn="1" w:lastColumn="0" w:noHBand="0" w:noVBand="1"/>
+      </w:tblPr>
+      <w:tblGrid>
+        <w:gridCol w:w="954"/>
+        <w:gridCol w:w="1094"/>
+        <w:gridCol w:w="1007"/>
+        <w:gridCol w:w="5900"/>
+        <w:gridCol w:w="1835"/>
+      </w:tblGrid>
+      <w:tr>
+        <w:tc>
+          <w:tcPr>
+            <w:tcW w:w="954" w:type="dxa"/>
+            <w:shd w:val="clear" w:color="auto" w:fill="FFE599" w:themeFill="accent4" w:themeFillTint="66"/>
+          </w:tcPr>
+          <w:p>
+            <w:r>
+              <w:t>QR Version</w:t>
+            </w:r>
+          </w:p>
+        </w:tc>
+        <w:tc>
+          <w:tcPr>
+            <w:tcW w:w="1094" w:type="dxa"/>
+            <w:shd w:val="clear" w:color="auto" w:fill="FFE599" w:themeFill="accent4" w:themeFillTint="66"/>
+          </w:tcPr>
+          <w:p>
+            <w:r>
+              <w:t xml:space="preserve">Size </w:t>
+            </w:r>
+          </w:p>
+          <w:p>
+            <w:r>
+              <w:t>(mm x mm)</w:t>
+            </w:r>
+          </w:p>
+        </w:tc>
+        <w:tc>
+          <w:tcPr>
+            <w:tcW w:w="1007" w:type="dxa"/>
+            <w:shd w:val="clear" w:color="auto" w:fill="FFE599" w:themeFill="accent4" w:themeFillTint="66"/>
+          </w:tcPr>
+          <w:p>
+            <w:r>
+              <w:t>Operator</w:t>
+            </w:r>
+          </w:p>
+        </w:tc>
+        <w:tc>
+          <w:tcPr>
+            <w:tcW w:w="5900" w:type="dxa"/>
+            <w:shd w:val="clear" w:color="auto" w:fill="FFE599" w:themeFill="accent4" w:themeFillTint="66"/>
+          </w:tcPr>
+          <w:p>
+            <w:r>
+              <w:t>Scan Times (sec)</w:t>
+            </w:r>
+          </w:p>
+        </w:tc>
+        <w:tc>
+          <w:tcPr>
+            <w:tcW w:w="1835" w:type="dxa"/>
+            <w:shd w:val="clear" w:color="auto" w:fill="FFE599" w:themeFill="accent4" w:themeFillTint="66"/>
+          </w:tcPr>
+          <w:p>
+            <w:r>
+              <w:t>Avg Scan Time (sec)</w:t>
+            </w:r>
+          </w:p>
+        </w:tc>
+      </w:tr>
+      <w:tr>
+        <w:tc>
+          <w:tcPr>
+            <w:tcW w:w="954" w:type="dxa"/>
+          </w:tcPr>
+          <w:p>
+            <w:r>
+              <w:t>6</w:t>
+            </w:r>
+          </w:p>
+        </w:tc>
+        <w:tc>
+          <w:tcPr>
+            <w:tcW w:w="1094" w:type="dxa"/>
+          </w:tcPr>
+          <w:p>
+            <w:r>
+              <w:t>10 x 10</w:t>
+            </w:r>
+          </w:p>
+        </w:tc>
+        <w:tc>
+          <w:tcPr>
+            <w:tcW w:w="1007" w:type="dxa"/>
+          </w:tcPr>
+          <w:p>
+            <w:r>
+              <w:t>Bruce</w:t>
+            </w:r>
+          </w:p>
+        </w:tc>
+        <w:tc>
+          <w:tcPr>
+            <w:tcW w:w="5900" w:type="dxa"/>
+          </w:tcPr>
+          <w:p>
+            <w:proofErr w:type="gramStart"/>
+            <w:r>
+              <w:t>3.45  2.95</w:t>
+            </w:r>
+            <w:proofErr w:type="gramEnd"/>
+            <w:r>
+              <w:t xml:space="preserve">  2.11  1.47  1.65</w:t>
+            </w:r>
+          </w:p>
+        </w:tc>
+        <w:tc>
+          <w:tcPr>
+            <w:tcW w:w="1835" w:type="dxa"/>
+          </w:tcPr>
+          <w:p>
+            <w:r>
+              <w:t>2.33</w:t>
+            </w:r>
+          </w:p>
+        </w:tc>
+      </w:tr>
+      <w:tr>
+        <w:tc>
+          <w:tcPr>
+            <w:tcW w:w="954" w:type="dxa"/>
+          </w:tcPr>
+          <w:p>
+            <w:r>
+              <w:t>7</w:t>
+            </w:r>
+          </w:p>
+        </w:tc>
+        <w:tc>
+          <w:tcPr>
+            <w:tcW w:w="1094" w:type="dxa"/>
+          </w:tcPr>
+          <w:p>
+            <w:r>
+              <w:t>10 x 10</w:t>
+            </w:r>
+          </w:p>
+        </w:tc>
+        <w:tc>
+          <w:tcPr>
+            <w:tcW w:w="1007" w:type="dxa"/>
+          </w:tcPr>
+          <w:p>
+            <w:r>
+              <w:t>Bruce</w:t>
+            </w:r>
+          </w:p>
+        </w:tc>
+        <w:tc>
+          <w:tcPr>
+            <w:tcW w:w="5900" w:type="dxa"/>
+          </w:tcPr>
+          <w:p>
+            <w:proofErr w:type="gramStart"/>
+            <w:r>
+              <w:t>4.94  2.38</w:t>
+            </w:r>
+            <w:proofErr w:type="gramEnd"/>
+            <w:r>
+              <w:t xml:space="preserve">  2.86  2.18  5.25</w:t>
+            </w:r>
+          </w:p>
+        </w:tc>
+        <w:tc>
+          <w:tcPr>
+            <w:tcW w:w="1835" w:type="dxa"/>
+          </w:tcPr>
+          <w:p>
+            <w:r>
+              <w:t>3.52</w:t>
+            </w:r>
+          </w:p>
+        </w:tc>
+      </w:tr>
+      <w:tr>
+        <w:tc>
+          <w:tcPr>
+            <w:tcW w:w="954" w:type="dxa"/>
+          </w:tcPr>
+          <w:p>
+            <w:r>
+              <w:t>8</w:t>
+            </w:r>
+          </w:p>
+        </w:tc>
+        <w:tc>
+          <w:tcPr>
+            <w:tcW w:w="1094" w:type="dxa"/>
+          </w:tcPr>
+          <w:p>
+            <w:r>
+              <w:t>10 x 10</w:t>
+            </w:r>
+          </w:p>
+        </w:tc>
+        <w:tc>
+          <w:tcPr>
+            <w:tcW w:w="1007" w:type="dxa"/>
+          </w:tcPr>
+          <w:p>
+            <w:r>
+              <w:t>Bruce</w:t>
+            </w:r>
+          </w:p>
+        </w:tc>
+        <w:tc>
+          <w:tcPr>
+            <w:tcW w:w="5900" w:type="dxa"/>
+          </w:tcPr>
+          <w:p>
+            <w:proofErr w:type="gramStart"/>
+            <w:r>
+              <w:t>5.32  3.89</w:t>
+            </w:r>
+            <w:proofErr w:type="gramEnd"/>
+            <w:r>
+              <w:t xml:space="preserve">  4.19  2.46  5.16</w:t>
+            </w:r>
+          </w:p>
+        </w:tc>
+        <w:tc>
+          <w:tcPr>
+            <w:tcW w:w="1835" w:type="dxa"/>
+          </w:tcPr>
+          <w:p>
+            <w:r>
+              <w:t>4.2</w:t>
+            </w:r>
+          </w:p>
+        </w:tc>
+      </w:tr>
+      <w:tr>
+        <w:tc>
+          <w:tcPr>
+            <w:tcW w:w="954" w:type="dxa"/>
+          </w:tcPr>
+          <w:p>
+            <w:r>
+              <w:t>14</w:t>
+            </w:r>
+          </w:p>
+        </w:tc>
+        <w:tc>
+          <w:tcPr>
+            <w:tcW w:w="1094" w:type="dxa"/>
+          </w:tcPr>
+          <w:p>
+            <w:r>
+              <w:t>20 x 20</w:t>
+            </w:r>
+          </w:p>
+        </w:tc>
+        <w:tc>
+          <w:tcPr>
+            <w:tcW w:w="1007" w:type="dxa"/>
+          </w:tcPr>
+          <w:p>
+            <w:r>
+              <w:t>Bruce</w:t>
+            </w:r>
+          </w:p>
+        </w:tc>
+        <w:tc>
+          <w:tcPr>
+            <w:tcW w:w="5900" w:type="dxa"/>
+          </w:tcPr>
+          <w:p>
+            <w:proofErr w:type="gramStart"/>
+            <w:r>
+              <w:t>0.49  3.25</w:t>
+            </w:r>
+            <w:proofErr w:type="gramEnd"/>
+            <w:r>
+              <w:t xml:space="preserve">  4.00  1.75  1.74</w:t>
+            </w:r>
+          </w:p>
+        </w:tc>
+        <w:tc>
+          <w:tcPr>
+            <w:tcW w:w="1835" w:type="dxa"/>
+          </w:tcPr>
+          <w:p>
+            <w:r>
+              <w:t>2.24</w:t>
+            </w:r>
+          </w:p>
+        </w:tc>
+      </w:tr>
+      <w:tr>
+        <w:tc>
+          <w:tcPr>
+            <w:tcW w:w="954" w:type="dxa"/>
+          </w:tcPr>
+          <w:p>
+            <w:r>
+              <w:t>15</w:t>
+            </w:r>
+          </w:p>
+        </w:tc>
+        <w:tc>
+          <w:tcPr>
+            <w:tcW w:w="1094" w:type="dxa"/>
+          </w:tcPr>
+          <w:p>
+            <w:r>
+              <w:t>20 x 20</w:t>
+            </w:r>
+          </w:p>
+        </w:tc>
+        <w:tc>
+          <w:tcPr>
+            <w:tcW w:w="1007" w:type="dxa"/>
+          </w:tcPr>
+          <w:p>
+            <w:r>
+              <w:t>Bruce</w:t>
+            </w:r>
+          </w:p>
+        </w:tc>
+        <w:tc>
+          <w:tcPr>
+            <w:tcW w:w="5900" w:type="dxa"/>
+          </w:tcPr>
+          <w:p>
+            <w:proofErr w:type="gramStart"/>
+            <w:r>
+              <w:t>5.59  6.45</w:t>
+            </w:r>
+            <w:proofErr w:type="gramEnd"/>
+            <w:r>
+              <w:t xml:space="preserve">  1.73  2.18  2.64</w:t>
+            </w:r>
+          </w:p>
+        </w:tc>
+        <w:tc>
+          <w:tcPr>
+            <w:tcW w:w="1835" w:type="dxa"/>
+          </w:tcPr>
+          <w:p>
+            <w:r>
+              <w:t>3.72</w:t>
+            </w:r>
+          </w:p>
+        </w:tc>
+      </w:tr>
+      <w:tr>
+        <w:tc>
+          <w:tcPr>
+            <w:tcW w:w="954" w:type="dxa"/>
+          </w:tcPr>
+          <w:p>
+            <w:r>
+              <w:t>16</w:t>
+            </w:r>
+          </w:p>
+        </w:tc>
+        <w:tc>
+          <w:tcPr>
+            <w:tcW w:w="1094" w:type="dxa"/>
+          </w:tcPr>
+          <w:p>
+            <w:r>
+              <w:t>20 x 20</w:t>
+            </w:r>
+          </w:p>
+        </w:tc>
+        <w:tc>
+          <w:tcPr>
+            <w:tcW w:w="1007" w:type="dxa"/>
+          </w:tcPr>
+          <w:p>
+            <w:r>
+              <w:t>Bruce</w:t>
+            </w:r>
+          </w:p>
+        </w:tc>
+        <w:tc>
+          <w:tcPr>
+            <w:tcW w:w="5900" w:type="dxa"/>
+          </w:tcPr>
+          <w:p>
+            <w:proofErr w:type="gramStart"/>
+            <w:r>
+              <w:t>2.53  2.21</w:t>
+            </w:r>
+            <w:proofErr w:type="gramEnd"/>
+            <w:r>
+              <w:t xml:space="preserve">  3.59  2.08  3.06</w:t>
+            </w:r>
+          </w:p>
+        </w:tc>
+        <w:tc>
+          <w:tcPr>
+            <w:tcW w:w="1835" w:type="dxa"/>
+          </w:tcPr>
+          <w:p>
+            <w:r>
+              <w:t>2.69</w:t>
+            </w:r>
+          </w:p>
+        </w:tc>
+      </w:tr>
+      <w:tr>
+        <w:tc>
+          <w:tcPr>
+            <w:tcW w:w="954" w:type="dxa"/>
+          </w:tcPr>
+          <w:p>
+            <w:r>
+              <w:t>17</w:t>
+            </w:r>
+          </w:p>
+        </w:tc>
+        <w:tc>
+          <w:tcPr>
+            <w:tcW w:w="1094" w:type="dxa"/>
+          </w:tcPr>
+          <w:p>
+            <w:r>
+              <w:t>20 x 20</w:t>
+            </w:r>
+          </w:p>
+        </w:tc>
+        <w:tc>
+          <w:tcPr>
+            <w:tcW w:w="1007" w:type="dxa"/>
+          </w:tcPr>
+          <w:p>
+            <w:r>
+              <w:t>Bruce</w:t>
+            </w:r>
+          </w:p>
+        </w:tc>
+        <w:tc>
+          <w:tcPr>
+            <w:tcW w:w="5900" w:type="dxa"/>
+          </w:tcPr>
+          <w:p>
+            <w:proofErr w:type="gramStart"/>
+            <w:r>
+              <w:t>7.20  0.27</w:t>
+            </w:r>
+            <w:proofErr w:type="gramEnd"/>
+            <w:r>
+              <w:t xml:space="preserve">  2.74  6.03  5.47</w:t>
+            </w:r>
+          </w:p>
+        </w:tc>
+        <w:tc>
+          <w:tcPr>
+            <w:tcW w:w="1835" w:type="dxa"/>
+          </w:tcPr>
+          <w:p>
+            <w:r>
+              <w:t>4.34</w:t>
+            </w:r>
+          </w:p>
+        </w:tc>
+      </w:tr>
+      <w:tr>
+        <w:tc>
+          <w:tcPr>
+            <w:tcW w:w="954" w:type="dxa"/>
+          </w:tcPr>
+          <w:p>
+            <w:r>
+              <w:t>15</w:t>
+            </w:r>
+          </w:p>
+        </w:tc>
+        <w:tc>
+          <w:tcPr>
+            <w:tcW w:w="1094" w:type="dxa"/>
+          </w:tcPr>
+          <w:p>
+            <w:r>
+              <w:t>50 x 50</w:t>
+            </w:r>
+          </w:p>
+        </w:tc>
+        <w:tc>
+          <w:tcPr>
+            <w:tcW w:w="1007" w:type="dxa"/>
+          </w:tcPr>
+          <w:p>
+            <w:r>
+              <w:t>Bruce</w:t>
+            </w:r>
+          </w:p>
+        </w:tc>
+        <w:tc>
+          <w:tcPr>
+            <w:tcW w:w="5900" w:type="dxa"/>
+          </w:tcPr>
+          <w:p>
+            <w:proofErr w:type="gramStart"/>
+            <w:r>
+              <w:t>9.85  5.35</w:t>
+            </w:r>
+            <w:proofErr w:type="gramEnd"/>
+            <w:r>
+              <w:t xml:space="preserve">  8.17  3.80  3.67</w:t>
+            </w:r>
+          </w:p>
+        </w:tc>
+        <w:tc>
+          <w:tcPr>
+            <w:tcW w:w="1835" w:type="dxa"/>
+          </w:tcPr>
+          <w:p>
+            <w:r>
+              <w:t>6.17</w:t>
+            </w:r>
+          </w:p>
+        </w:tc>
+      </w:tr>
+      <w:tr>
+        <w:tc>
+          <w:tcPr>
+            <w:tcW w:w="954" w:type="dxa"/>
+          </w:tcPr>
+          <w:p>
+            <w:r>
+              <w:t>16</w:t>
+            </w:r>
+          </w:p>
+        </w:tc>
+        <w:tc>
+          <w:tcPr>
+            <w:tcW w:w="1094" w:type="dxa"/>
+          </w:tcPr>
+          <w:p>
+            <w:r>
+              <w:t>50 x 50</w:t>
+            </w:r>
+          </w:p>
+        </w:tc>
+        <w:tc>
+          <w:tcPr>
+            <w:tcW w:w="1007" w:type="dxa"/>
+          </w:tcPr>
+          <w:p>
+            <w:r>
+              <w:t>Bruce</w:t>
+            </w:r>
+          </w:p>
+        </w:tc>
+        <w:tc>
+          <w:tcPr>
+            <w:tcW w:w="5900" w:type="dxa"/>
+          </w:tcPr>
+          <w:p>
+            <w:proofErr w:type="gramStart"/>
+            <w:r>
+              <w:t>9.41  4.79</w:t>
+            </w:r>
+            <w:proofErr w:type="gramEnd"/>
+            <w:r>
+              <w:t xml:space="preserve">  6.19 12.97  2.76</w:t>
+            </w:r>
+          </w:p>
+        </w:tc>
+        <w:tc>
+          <w:tcPr>
+            <w:tcW w:w="1835" w:type="dxa"/>
+          </w:tcPr>
+          <w:p>
+            <w:r>
+              <w:t>7.22</w:t>
+            </w:r>
+          </w:p>
+        </w:tc>
+      </w:tr>
+      <w:tr>
+        <w:tc>
+          <w:tcPr>
+            <w:tcW w:w="954" w:type="dxa"/>
+          </w:tcPr>
+          <w:p>
+            <w:r>
+              <w:t>17</w:t>
+            </w:r>
+          </w:p>
+        </w:tc>
+        <w:tc>
+          <w:tcPr>
+            <w:tcW w:w="1094" w:type="dxa"/>
+          </w:tcPr>
+          <w:p>
+            <w:r>
+              <w:t>50 x 50</w:t>
+            </w:r>
+          </w:p>
+        </w:tc>
+        <w:tc>
+          <w:tcPr>
+            <w:tcW w:w="1007" w:type="dxa"/>
+          </w:tcPr>
+          <w:p>
+            <w:r>
+              <w:t>Bruce</w:t>
+            </w:r>
+          </w:p>
+        </w:tc>
+        <w:tc>
+          <w:tcPr>
+            <w:tcW w:w="5900" w:type="dxa"/>
+          </w:tcPr>
+          <w:p>
+            <w:r>
+              <w:t xml:space="preserve">5.56 31.72 </w:t>
+            </w:r>
+            <w:proofErr w:type="gramStart"/>
+            <w:r>
+              <w:t>41.37  2.98</w:t>
+            </w:r>
+            <w:proofErr w:type="gramEnd"/>
+            <w:r>
+              <w:t xml:space="preserve">  3.33</w:t>
+            </w:r>
+          </w:p>
+        </w:tc>
+        <w:tc>
+          <w:tcPr>
+            <w:tcW w:w="1835" w:type="dxa"/>
+          </w:tcPr>
+          <w:p>
+            <w:r>
+              <w:t>16.99</w:t>
+            </w:r>
+          </w:p>
+        </w:tc>
+      </w:tr>
+      <w:tr>
+        <w:tc>
+          <w:tcPr>
+            <w:tcW w:w="954" w:type="dxa"/>
+          </w:tcPr>
+          <w:p>
+            <w:r>
+              <w:t>18</w:t>
+            </w:r>
+          </w:p>
+        </w:tc>
+        <w:tc>
+          <w:tcPr>
+            <w:tcW w:w="1094" w:type="dxa"/>
+          </w:tcPr>
+          <w:p>
+            <w:r>
+              <w:t>50 x 50</w:t>
+            </w:r>
+          </w:p>
+        </w:tc>
+        <w:tc>
+          <w:tcPr>
+            <w:tcW w:w="1007" w:type="dxa"/>
+          </w:tcPr>
+          <w:p>
+            <w:r>
+              <w:t>Bruce</w:t>
+            </w:r>
+          </w:p>
+        </w:tc>
+        <w:tc>
+          <w:tcPr>
+            <w:tcW w:w="5900" w:type="dxa"/>
+          </w:tcPr>
+          <w:p>
+            <w:proofErr w:type="gramStart"/>
+            <w:r>
+              <w:t>45.04  3.35</w:t>
+            </w:r>
+            <w:proofErr w:type="gramEnd"/>
+            <w:r>
+              <w:t xml:space="preserve">  8.37  6.71  6.34</w:t>
+            </w:r>
+          </w:p>
+        </w:tc>
+        <w:tc>
+          <w:tcPr>
+            <w:tcW w:w="1835" w:type="dxa"/>
+          </w:tcPr>
+          <w:p>
+            <w:r>
+              <w:t>13.96</w:t>
+            </w:r>
+          </w:p>
+        </w:tc>
+      </w:tr>
+    </w:tbl>
+    <w:p/>
+    <w:p>
+      <w:pPr>
+        <w:pStyle w:val="Heading3"/>
+      </w:pPr>
+      <w:r>
+        <w:rPr>
+          <w:lang w:val="en-US"/>
+        </w:rPr>
+        <w:t xml:space="preserve">Graph of </w:t>
+      </w:r>
+      <w:r>
+        <w:t>Autofocus vs Fixed Focus</w:t>
       </w:r>
     </w:p>
     <w:p>
-      <w:pPr>
-        <w:pStyle w:val="ListParagraph"/>
-        <w:numPr>
-          <w:ilvl w:val="1"/>
-          <w:numId w:val="26"/>
-        </w:numPr>
-        <w:rPr>
-          <w:rFonts w:ascii="Times New Roman" w:hAnsi="Times New Roman"/>
-        </w:rPr>
-      </w:pPr>
-      <w:r>
-        <w:rPr>
-          <w:rFonts w:ascii="Times New Roman" w:hAnsi="Times New Roman"/>
-        </w:rPr>
-        <w:t>Recommend we do not support 10 mm x 10 mm and support 20 mm x 20 mm as smallest supported consumable QR code size.</w:t>
+      <w:r>
+        <w:rPr>
+          <w:noProof/>
+        </w:rPr>
+        <w:drawing>
+          <wp:inline distT="0" distB="0" distL="0" distR="0" wp14:anchorId="0337161C" wp14:editId="0FB392BD">
+            <wp:extent cx="3416935" cy="1863970"/>
+            <wp:effectExtent l="0" t="0" r="12065" b="3175"/>
+            <wp:docPr id="8" name="Chart 8">
+              <a:extLst xmlns:a="http://schemas.openxmlformats.org/drawingml/2006/main">
+                <a:ext uri="{FF2B5EF4-FFF2-40B4-BE49-F238E27FC236}">
+                  <a16:creationId xmlns:a16="http://schemas.microsoft.com/office/drawing/2014/main" id="{405B30BF-2D55-4C78-856D-999FB6752620}"/>
+                </a:ext>
+              </a:extLst>
+            </wp:docPr>
+            <wp:cNvGraphicFramePr/>
+            <a:graphic xmlns:a="http://schemas.openxmlformats.org/drawingml/2006/main">
+              <a:graphicData uri="http://schemas.openxmlformats.org/drawingml/2006/chart">
+                <c:chart xmlns:c="http://schemas.openxmlformats.org/drawingml/2006/chart" xmlns:r="http://schemas.openxmlformats.org/officeDocument/2006/relationships" r:id="rId20"/>
+              </a:graphicData>
+            </a:graphic>
+          </wp:inline>
+        </w:drawing>
+      </w:r>
+      <w:r>
+        <w:br w:type="page"/>
       </w:r>
     </w:p>
     <w:p>
       <w:pPr>
-        <w:pStyle w:val="ListParagraph"/>
-        <w:numPr>
-          <w:ilvl w:val="0"/>
-          <w:numId w:val="26"/>
-        </w:numPr>
-        <w:rPr>
-          <w:rFonts w:ascii="Times New Roman" w:hAnsi="Times New Roman"/>
-        </w:rPr>
-      </w:pPr>
-      <w:r>
-        <w:rPr>
-          <w:rFonts w:ascii="Times New Roman" w:hAnsi="Times New Roman"/>
-        </w:rPr>
-        <w:t xml:space="preserve">If additional </w:t>
-      </w:r>
-      <w:r>
-        <w:rPr>
-          <w:rFonts w:ascii="Times New Roman" w:hAnsi="Times New Roman"/>
-        </w:rPr>
-        <w:t>information</w:t>
-      </w:r>
-      <w:r>
-        <w:rPr>
-          <w:rFonts w:ascii="Times New Roman" w:hAnsi="Times New Roman"/>
-        </w:rPr>
-        <w:t xml:space="preserve"> in the </w:t>
-      </w:r>
-      <w:r>
-        <w:rPr>
-          <w:rFonts w:ascii="Times New Roman" w:hAnsi="Times New Roman"/>
-        </w:rPr>
-        <w:t>JSON</w:t>
-      </w:r>
-      <w:r>
-        <w:rPr>
-          <w:rFonts w:ascii="Times New Roman" w:hAnsi="Times New Roman"/>
-        </w:rPr>
-        <w:t xml:space="preserve"> </w:t>
-      </w:r>
-      <w:r>
-        <w:rPr>
-          <w:rFonts w:ascii="Times New Roman" w:hAnsi="Times New Roman"/>
-        </w:rPr>
-        <w:t>“</w:t>
-      </w:r>
-      <w:r>
-        <w:rPr>
-          <w:rFonts w:ascii="Times New Roman" w:hAnsi="Times New Roman"/>
-        </w:rPr>
-        <w:t>data</w:t>
-      </w:r>
-      <w:r>
-        <w:rPr>
-          <w:rFonts w:ascii="Times New Roman" w:hAnsi="Times New Roman"/>
-        </w:rPr>
-        <w:t>”</w:t>
-      </w:r>
-      <w:r>
-        <w:rPr>
-          <w:rFonts w:ascii="Times New Roman" w:hAnsi="Times New Roman"/>
-        </w:rPr>
-        <w:t xml:space="preserve"> field</w:t>
-      </w:r>
-      <w:r>
-        <w:rPr>
-          <w:rFonts w:ascii="Times New Roman" w:hAnsi="Times New Roman"/>
-        </w:rPr>
-        <w:t xml:space="preserve"> is required</w:t>
-      </w:r>
-      <w:r>
-        <w:rPr>
-          <w:rFonts w:ascii="Times New Roman" w:hAnsi="Times New Roman"/>
-        </w:rPr>
-        <w:t xml:space="preserve">, 20 mm x 20 mm gives an additional 390 characters.  Derating this to 250 would </w:t>
-      </w:r>
-      <w:r>
-        <w:rPr>
-          <w:rFonts w:ascii="Times New Roman" w:hAnsi="Times New Roman"/>
-        </w:rPr>
-        <w:t>provide design margin</w:t>
-      </w:r>
-      <w:r>
-        <w:rPr>
-          <w:rFonts w:ascii="Times New Roman" w:hAnsi="Times New Roman"/>
-        </w:rPr>
-        <w:t>.</w:t>
+        <w:pStyle w:val="Heading3"/>
+        <w:rPr>
+          <w:lang w:val="en-US"/>
+        </w:rPr>
+      </w:pPr>
+      <w:r>
+        <w:rPr>
+          <w:lang w:val="en-US"/>
+        </w:rPr>
+        <w:lastRenderedPageBreak/>
+        <w:t>Captured images: no Diffuser, with Diffuser, LED</w:t>
+      </w:r>
+      <w:r>
+        <w:rPr>
+          <w:lang w:val="en-US"/>
+        </w:rPr>
+        <w:t xml:space="preserve"> covered</w:t>
       </w:r>
     </w:p>
     <w:p>
       <w:pPr>
-        <w:pStyle w:val="ListParagraph"/>
-        <w:numPr>
-          <w:ilvl w:val="0"/>
-          <w:numId w:val="26"/>
-        </w:numPr>
-        <w:rPr>
-          <w:rFonts w:ascii="Times New Roman" w:hAnsi="Times New Roman"/>
-        </w:rPr>
-      </w:pPr>
-      <w:r>
-        <w:rPr>
-          <w:rFonts w:ascii="Times New Roman" w:hAnsi="Times New Roman"/>
-        </w:rPr>
-        <w:t xml:space="preserve">50 mm x 50 mm is possible but not necessary.  Not much additional data was able to be captured, this is due to the difference in focal length needed for scanning dense 10 mm x 10 mm codes and 50 mm x 50 mm codes.  Setting the focal length further </w:t>
-      </w:r>
-      <w:r>
-        <w:rPr>
-          <w:rFonts w:ascii="Times New Roman" w:hAnsi="Times New Roman"/>
-        </w:rPr>
-        <w:t xml:space="preserve">away from the camera lens </w:t>
-      </w:r>
-      <w:r>
-        <w:rPr>
-          <w:rFonts w:ascii="Times New Roman" w:hAnsi="Times New Roman"/>
-        </w:rPr>
-        <w:t>would allow for a better experience with 50 mm x 50 mm codes but that would reduce the amount of functionality available for 10 mm x 10 mm.</w:t>
+        <w:rPr>
+          <w:lang w:eastAsia="x-none"/>
+        </w:rPr>
+      </w:pPr>
+      <w:r>
+        <w:rPr>
+          <w:lang w:eastAsia="x-none"/>
+        </w:rPr>
+        <w:t xml:space="preserve">The </w:t>
+      </w:r>
+      <w:proofErr w:type="spellStart"/>
+      <w:r>
+        <w:rPr>
+          <w:lang w:eastAsia="x-none"/>
+        </w:rPr>
+        <w:t>glair</w:t>
+      </w:r>
+      <w:proofErr w:type="spellEnd"/>
+      <w:r>
+        <w:rPr>
+          <w:lang w:eastAsia="x-none"/>
+        </w:rPr>
+        <w:t xml:space="preserve"> from the camera LED is reducing the ability of</w:t>
+      </w:r>
+      <w:r>
+        <w:rPr>
+          <w:lang w:eastAsia="x-none"/>
+        </w:rPr>
+        <w:t xml:space="preserve"> opencv (Open Computer Vision) software to detect the QR code in the images from the Vetscan camera. </w:t>
+      </w:r>
+      <w:r>
+        <w:rPr>
+          <w:lang w:eastAsia="x-none"/>
+        </w:rPr>
+        <w:t xml:space="preserve">The </w:t>
+      </w:r>
+      <w:proofErr w:type="spellStart"/>
+      <w:r>
+        <w:rPr>
+          <w:lang w:eastAsia="x-none"/>
+        </w:rPr>
+        <w:t>affects</w:t>
+      </w:r>
+      <w:proofErr w:type="spellEnd"/>
+      <w:r>
+        <w:rPr>
+          <w:lang w:eastAsia="x-none"/>
+        </w:rPr>
+        <w:t xml:space="preserve"> of the glare can be seen in the captured images below. With the LED covered, the QR code was illuminated by the overhead office lights.</w:t>
       </w:r>
     </w:p>
     <w:p>
       <w:pPr>
-        <w:pStyle w:val="ListParagraph"/>
-        <w:numPr>
-          <w:ilvl w:val="1"/>
-          <w:numId w:val="26"/>
-        </w:numPr>
-        <w:rPr>
-          <w:rFonts w:ascii="Times New Roman" w:hAnsi="Times New Roman"/>
-        </w:rPr>
-      </w:pPr>
-      <w:r>
-        <w:rPr>
-          <w:rFonts w:ascii="Times New Roman" w:hAnsi="Times New Roman"/>
-        </w:rPr>
-        <w:t>We can counter this by having each analyzer send the size of the consumable that it is requesting a scan for to the Hub at scan time.</w:t>
-      </w:r>
-      <w:r>
-        <w:rPr>
-          <w:rFonts w:ascii="Times New Roman" w:hAnsi="Times New Roman"/>
-        </w:rPr>
-        <w:t xml:space="preserve">  This would allow us to maximize the number of characters available in each size QR code we chose to use and to also minimize the operator effort to successfully scan.</w:t>
-      </w:r>
+        <w:rPr>
+          <w:lang w:eastAsia="x-none"/>
+        </w:rPr>
+      </w:pPr>
     </w:p>
     <w:p>
       <w:pPr>
-        <w:pStyle w:val="ListParagraph"/>
-        <w:numPr>
-          <w:ilvl w:val="0"/>
-          <w:numId w:val="26"/>
-        </w:numPr>
-        <w:rPr>
-          <w:rFonts w:ascii="Times New Roman" w:hAnsi="Times New Roman"/>
-        </w:rPr>
-      </w:pPr>
-      <w:r>
-        <w:rPr>
-          <w:rFonts w:ascii="Times New Roman" w:hAnsi="Times New Roman"/>
-        </w:rPr>
-        <w:t xml:space="preserve">If additional data is needed past 250 characters, a URL </w:t>
-      </w:r>
-      <w:r>
-        <w:rPr>
-          <w:rFonts w:ascii="Times New Roman" w:hAnsi="Times New Roman"/>
-        </w:rPr>
-        <w:t>could</w:t>
-      </w:r>
-      <w:r>
-        <w:rPr>
-          <w:rFonts w:ascii="Times New Roman" w:hAnsi="Times New Roman"/>
-        </w:rPr>
-        <w:t xml:space="preserve"> be embedded in the </w:t>
-      </w:r>
-      <w:r>
-        <w:rPr>
-          <w:rFonts w:ascii="Times New Roman" w:hAnsi="Times New Roman"/>
-        </w:rPr>
-        <w:t xml:space="preserve">data field from which data could be retrieved of any size over the internet.  </w:t>
-      </w:r>
-    </w:p>
-    <w:p>
-      <w:pPr>
-        <w:pStyle w:val="ListParagraph"/>
-        <w:numPr>
-          <w:ilvl w:val="1"/>
-          <w:numId w:val="26"/>
-        </w:numPr>
-        <w:rPr>
-          <w:rFonts w:ascii="Times New Roman" w:hAnsi="Times New Roman"/>
-        </w:rPr>
-      </w:pPr>
-      <w:r>
-        <w:rPr>
-          <w:rFonts w:ascii="Times New Roman" w:hAnsi="Times New Roman"/>
-        </w:rPr>
-        <w:t>This would impose a requirement for analyzers that needed lots of data from QR scanning would have to be connected to the internet to function.</w:t>
-      </w:r>
-    </w:p>
-    <w:p>
-      <w:pPr>
-        <w:pStyle w:val="ListParagraph"/>
-        <w:numPr>
-          <w:ilvl w:val="1"/>
-          <w:numId w:val="26"/>
-        </w:numPr>
-        <w:rPr>
-          <w:rFonts w:ascii="Times New Roman" w:hAnsi="Times New Roman"/>
-        </w:rPr>
-      </w:pPr>
-      <w:r>
-        <w:rPr>
-          <w:rFonts w:ascii="Times New Roman" w:hAnsi="Times New Roman"/>
-        </w:rPr>
-        <w:t>I</w:t>
-      </w:r>
-      <w:r>
-        <w:rPr>
-          <w:rFonts w:ascii="Times New Roman" w:hAnsi="Times New Roman"/>
-        </w:rPr>
-        <w:t>ntermediate sizes could also be used to increase data density.</w:t>
-      </w:r>
-      <w:bookmarkStart w:id="39" w:name="_GoBack"/>
-      <w:bookmarkEnd w:id="39"/>
-    </w:p>
-    <w:p>
-      <w:pPr>
-        <w:pStyle w:val="ListParagraph"/>
-        <w:numPr>
-          <w:ilvl w:val="0"/>
-          <w:numId w:val="26"/>
-        </w:numPr>
-        <w:rPr>
-          <w:rFonts w:ascii="Times New Roman" w:hAnsi="Times New Roman"/>
-        </w:rPr>
-      </w:pPr>
-      <w:r>
-        <w:rPr>
-          <w:rFonts w:ascii="Times New Roman" w:hAnsi="Times New Roman"/>
-        </w:rPr>
-        <w:t xml:space="preserve">Fixed focus is faster and </w:t>
-      </w:r>
-      <w:r>
-        <w:rPr>
-          <w:rFonts w:ascii="Times New Roman" w:hAnsi="Times New Roman"/>
-        </w:rPr>
-        <w:t>takes less user effort</w:t>
-      </w:r>
-      <w:r>
-        <w:rPr>
-          <w:rFonts w:ascii="Times New Roman" w:hAnsi="Times New Roman"/>
-        </w:rPr>
-        <w:t xml:space="preserve"> than autofocus and should be the setting we use for the camera in production.</w:t>
-      </w:r>
-    </w:p>
-    <w:p>
-      <w:pPr>
-        <w:pStyle w:val="ListParagraph"/>
-        <w:numPr>
-          <w:ilvl w:val="0"/>
-          <w:numId w:val="26"/>
-        </w:numPr>
-        <w:rPr>
-          <w:rFonts w:ascii="Times New Roman" w:hAnsi="Times New Roman"/>
-        </w:rPr>
-      </w:pPr>
-      <w:r>
-        <w:rPr>
-          <w:rFonts w:ascii="Times New Roman" w:hAnsi="Times New Roman"/>
-        </w:rPr>
-        <w:t>The camera is installed backwards. The captured camera images are rotated when displayed.</w:t>
-      </w:r>
-      <w:r>
-        <w:rPr>
-          <w:rFonts w:ascii="Times New Roman" w:hAnsi="Times New Roman"/>
-        </w:rPr>
-        <w:t xml:space="preserve"> This makes it confusing which way to move the QR code to get it into the captured image.</w:t>
-      </w:r>
-      <w:r>
-        <w:rPr>
-          <w:rFonts w:ascii="Times New Roman" w:hAnsi="Times New Roman"/>
-        </w:rPr>
-        <w:t xml:space="preserve">  The image will need to be flipped for final product.</w:t>
-      </w:r>
-      <w:r>
-        <w:rPr>
-          <w:rFonts w:ascii="Times New Roman" w:hAnsi="Times New Roman"/>
-        </w:rPr>
-        <w:t xml:space="preserve"> See below.</w:t>
-      </w:r>
-    </w:p>
-    <w:p>
-      <w:pPr>
-        <w:ind w:left="360"/>
+        <w:keepNext/>
       </w:pPr>
       <w:r>
         <w:rPr>
           <w:noProof/>
         </w:rPr>
-        <w:lastRenderedPageBreak/>
         <w:drawing>
           <wp:inline distT="0" distB="0" distL="0" distR="0">
-            <wp:extent cx="4246684" cy="3185013"/>
-            <wp:effectExtent l="0" t="2540" r="0" b="0"/>
-            <wp:docPr id="6" name="Picture 6" descr="A picture containing text, indoor, book, shelf&#10;&#10;Description automatically generated"/>
+            <wp:extent cx="1977032" cy="1482774"/>
+            <wp:effectExtent l="0" t="0" r="4445" b="3175"/>
+            <wp:docPr id="15" name="Picture 15"/>
             <wp:cNvGraphicFramePr>
               <a:graphicFrameLocks xmlns:a="http://schemas.openxmlformats.org/drawingml/2006/main" noChangeAspect="1"/>
             </wp:cNvGraphicFramePr>
@@ -16473,35 +17636,899 @@
               <a:graphicData uri="http://schemas.openxmlformats.org/drawingml/2006/picture">
                 <pic:pic xmlns:pic="http://schemas.openxmlformats.org/drawingml/2006/picture">
                   <pic:nvPicPr>
-                    <pic:cNvPr id="6" name="20210811_160623.jpg"/>
-                    <pic:cNvPicPr/>
+                    <pic:cNvPr id="0" name="Picture 17"/>
+                    <pic:cNvPicPr>
+                      <a:picLocks noChangeAspect="1" noChangeArrowheads="1"/>
+                    </pic:cNvPicPr>
                   </pic:nvPicPr>
                   <pic:blipFill>
-                    <a:blip r:embed="rId20" cstate="print">
+                    <a:blip r:embed="rId21" cstate="print">
                       <a:extLst>
                         <a:ext uri="{28A0092B-C50C-407E-A947-70E740481C1C}">
                           <a14:useLocalDpi xmlns:a14="http://schemas.microsoft.com/office/drawing/2010/main" val="0"/>
                         </a:ext>
                       </a:extLst>
                     </a:blip>
+                    <a:srcRect/>
                     <a:stretch>
                       <a:fillRect/>
                     </a:stretch>
                   </pic:blipFill>
-                  <pic:spPr>
-                    <a:xfrm rot="5400000">
+                  <pic:spPr bwMode="auto">
+                    <a:xfrm>
                       <a:off x="0" y="0"/>
-                      <a:ext cx="4257708" cy="3193281"/>
+                      <a:ext cx="2033877" cy="1525408"/>
                     </a:xfrm>
                     <a:prstGeom prst="rect">
                       <a:avLst/>
                     </a:prstGeom>
+                    <a:noFill/>
+                    <a:ln>
+                      <a:noFill/>
+                    </a:ln>
                   </pic:spPr>
                 </pic:pic>
               </a:graphicData>
             </a:graphic>
           </wp:inline>
         </w:drawing>
+      </w:r>
+    </w:p>
+    <w:p>
+      <w:pPr>
+        <w:pStyle w:val="Caption"/>
+        <w:rPr>
+          <w:noProof/>
+        </w:rPr>
+      </w:pPr>
+      <w:r>
+        <w:t xml:space="preserve">No Diffuser </w:t>
+      </w:r>
+      <w:fldSimple w:instr=" SEQ No_Diffuser \* ARABIC ">
+        <w:r>
+          <w:rPr>
+            <w:noProof/>
+          </w:rPr>
+          <w:t>1</w:t>
+        </w:r>
+      </w:fldSimple>
+    </w:p>
+    <w:p>
+      <w:pPr>
+        <w:keepNext/>
+      </w:pPr>
+      <w:r>
+        <w:rPr>
+          <w:noProof/>
+        </w:rPr>
+        <w:drawing>
+          <wp:inline distT="0" distB="0" distL="0" distR="0">
+            <wp:extent cx="1985107" cy="1488830"/>
+            <wp:effectExtent l="0" t="0" r="0" b="0"/>
+            <wp:docPr id="14" name="Picture 14"/>
+            <wp:cNvGraphicFramePr>
+              <a:graphicFrameLocks xmlns:a="http://schemas.openxmlformats.org/drawingml/2006/main" noChangeAspect="1"/>
+            </wp:cNvGraphicFramePr>
+            <a:graphic xmlns:a="http://schemas.openxmlformats.org/drawingml/2006/main">
+              <a:graphicData uri="http://schemas.openxmlformats.org/drawingml/2006/picture">
+                <pic:pic xmlns:pic="http://schemas.openxmlformats.org/drawingml/2006/picture">
+                  <pic:nvPicPr>
+                    <pic:cNvPr id="0" name="Picture 16"/>
+                    <pic:cNvPicPr>
+                      <a:picLocks noChangeAspect="1" noChangeArrowheads="1"/>
+                    </pic:cNvPicPr>
+                  </pic:nvPicPr>
+                  <pic:blipFill>
+                    <a:blip r:embed="rId22" cstate="print">
+                      <a:extLst>
+                        <a:ext uri="{28A0092B-C50C-407E-A947-70E740481C1C}">
+                          <a14:useLocalDpi xmlns:a14="http://schemas.microsoft.com/office/drawing/2010/main" val="0"/>
+                        </a:ext>
+                      </a:extLst>
+                    </a:blip>
+                    <a:srcRect/>
+                    <a:stretch>
+                      <a:fillRect/>
+                    </a:stretch>
+                  </pic:blipFill>
+                  <pic:spPr bwMode="auto">
+                    <a:xfrm flipH="1">
+                      <a:off x="0" y="0"/>
+                      <a:ext cx="2008701" cy="1506526"/>
+                    </a:xfrm>
+                    <a:prstGeom prst="rect">
+                      <a:avLst/>
+                    </a:prstGeom>
+                    <a:noFill/>
+                    <a:ln>
+                      <a:noFill/>
+                    </a:ln>
+                  </pic:spPr>
+                </pic:pic>
+              </a:graphicData>
+            </a:graphic>
+          </wp:inline>
+        </w:drawing>
+      </w:r>
+    </w:p>
+    <w:p>
+      <w:pPr>
+        <w:pStyle w:val="Caption"/>
+        <w:rPr>
+          <w:noProof/>
+        </w:rPr>
+      </w:pPr>
+      <w:r>
+        <w:t xml:space="preserve">Diffuser </w:t>
+      </w:r>
+      <w:fldSimple w:instr=" SEQ Diffuser \* ARABIC ">
+        <w:r>
+          <w:rPr>
+            <w:noProof/>
+          </w:rPr>
+          <w:t>1</w:t>
+        </w:r>
+      </w:fldSimple>
+    </w:p>
+    <w:p>
+      <w:pPr>
+        <w:keepNext/>
+      </w:pPr>
+      <w:r>
+        <w:rPr>
+          <w:noProof/>
+        </w:rPr>
+        <w:drawing>
+          <wp:inline distT="0" distB="0" distL="0" distR="0" wp14:anchorId="6402A8E6" wp14:editId="55167989">
+            <wp:extent cx="1992923" cy="1494692"/>
+            <wp:effectExtent l="0" t="0" r="7620" b="0"/>
+            <wp:docPr id="16" name="Picture 16" descr="No LED"/>
+            <wp:cNvGraphicFramePr>
+              <a:graphicFrameLocks xmlns:a="http://schemas.openxmlformats.org/drawingml/2006/main" noChangeAspect="1"/>
+            </wp:cNvGraphicFramePr>
+            <a:graphic xmlns:a="http://schemas.openxmlformats.org/drawingml/2006/main">
+              <a:graphicData uri="http://schemas.openxmlformats.org/drawingml/2006/picture">
+                <pic:pic xmlns:pic="http://schemas.openxmlformats.org/drawingml/2006/picture">
+                  <pic:nvPicPr>
+                    <pic:cNvPr id="0" name="Picture 18"/>
+                    <pic:cNvPicPr>
+                      <a:picLocks noChangeAspect="1" noChangeArrowheads="1"/>
+                    </pic:cNvPicPr>
+                  </pic:nvPicPr>
+                  <pic:blipFill>
+                    <a:blip r:embed="rId23" cstate="print">
+                      <a:extLst>
+                        <a:ext uri="{28A0092B-C50C-407E-A947-70E740481C1C}">
+                          <a14:useLocalDpi xmlns:a14="http://schemas.microsoft.com/office/drawing/2010/main" val="0"/>
+                        </a:ext>
+                      </a:extLst>
+                    </a:blip>
+                    <a:srcRect/>
+                    <a:stretch>
+                      <a:fillRect/>
+                    </a:stretch>
+                  </pic:blipFill>
+                  <pic:spPr bwMode="auto">
+                    <a:xfrm>
+                      <a:off x="0" y="0"/>
+                      <a:ext cx="2023558" cy="1517668"/>
+                    </a:xfrm>
+                    <a:prstGeom prst="rect">
+                      <a:avLst/>
+                    </a:prstGeom>
+                    <a:noFill/>
+                    <a:ln>
+                      <a:noFill/>
+                    </a:ln>
+                  </pic:spPr>
+                </pic:pic>
+              </a:graphicData>
+            </a:graphic>
+          </wp:inline>
+        </w:drawing>
+      </w:r>
+    </w:p>
+    <w:p>
+      <w:pPr>
+        <w:pStyle w:val="Caption"/>
+        <w:rPr>
+          <w:lang w:eastAsia="x-none"/>
+        </w:rPr>
+      </w:pPr>
+      <w:r>
+        <w:t xml:space="preserve">Camera LED covered </w:t>
+      </w:r>
+      <w:fldSimple w:instr=" SEQ Camera_LED_covered \* ARABIC ">
+        <w:r>
+          <w:rPr>
+            <w:noProof/>
+          </w:rPr>
+          <w:t>1</w:t>
+        </w:r>
+      </w:fldSimple>
+    </w:p>
+    <w:p>
+      <w:r>
+        <w:br w:type="page"/>
+      </w:r>
+    </w:p>
+    <w:p/>
+    <w:p>
+      <w:pPr>
+        <w:pStyle w:val="Heading1"/>
+      </w:pPr>
+      <w:bookmarkStart w:id="38" w:name="_Toc79652840"/>
+      <w:r>
+        <w:rPr>
+          <w:lang w:val="en-US"/>
+        </w:rPr>
+        <w:t>Overall Recommendation</w:t>
+      </w:r>
+      <w:r>
+        <w:rPr>
+          <w:lang w:val="en-US"/>
+        </w:rPr>
+        <w:t>s</w:t>
+      </w:r>
+      <w:bookmarkEnd w:id="38"/>
+    </w:p>
+    <w:p>
+      <w:pPr>
+        <w:pStyle w:val="ListParagraph"/>
+        <w:numPr>
+          <w:ilvl w:val="0"/>
+          <w:numId w:val="26"/>
+        </w:numPr>
+        <w:rPr>
+          <w:rFonts w:ascii="Times New Roman" w:hAnsi="Times New Roman"/>
+        </w:rPr>
+      </w:pPr>
+      <w:r>
+        <w:rPr>
+          <w:rFonts w:ascii="Times New Roman" w:hAnsi="Times New Roman"/>
+        </w:rPr>
+        <w:t xml:space="preserve">10 mm x 10 mm is only viable if there is no additional data in the </w:t>
+      </w:r>
+      <w:r>
+        <w:rPr>
+          <w:rFonts w:ascii="Times New Roman" w:hAnsi="Times New Roman"/>
+        </w:rPr>
+        <w:t>JSON</w:t>
+      </w:r>
+      <w:r>
+        <w:rPr>
+          <w:rFonts w:ascii="Times New Roman" w:hAnsi="Times New Roman"/>
+        </w:rPr>
+        <w:t xml:space="preserve"> </w:t>
+      </w:r>
+      <w:r>
+        <w:rPr>
+          <w:rFonts w:ascii="Times New Roman" w:hAnsi="Times New Roman"/>
+        </w:rPr>
+        <w:t>“</w:t>
+      </w:r>
+      <w:r>
+        <w:rPr>
+          <w:rFonts w:ascii="Times New Roman" w:hAnsi="Times New Roman"/>
+        </w:rPr>
+        <w:t>data</w:t>
+      </w:r>
+      <w:r>
+        <w:rPr>
+          <w:rFonts w:ascii="Times New Roman" w:hAnsi="Times New Roman"/>
+        </w:rPr>
+        <w:t>”</w:t>
+      </w:r>
+      <w:r>
+        <w:rPr>
+          <w:rFonts w:ascii="Times New Roman" w:hAnsi="Times New Roman"/>
+        </w:rPr>
+        <w:t xml:space="preserve"> field</w:t>
+      </w:r>
+      <w:r>
+        <w:rPr>
+          <w:rFonts w:ascii="Times New Roman" w:hAnsi="Times New Roman"/>
+        </w:rPr>
+        <w:t>.</w:t>
+      </w:r>
+    </w:p>
+    <w:p>
+      <w:pPr>
+        <w:pStyle w:val="ListParagraph"/>
+        <w:numPr>
+          <w:ilvl w:val="1"/>
+          <w:numId w:val="26"/>
+        </w:numPr>
+        <w:rPr>
+          <w:rFonts w:ascii="Times New Roman" w:hAnsi="Times New Roman"/>
+        </w:rPr>
+      </w:pPr>
+      <w:r>
+        <w:rPr>
+          <w:rFonts w:ascii="Times New Roman" w:hAnsi="Times New Roman"/>
+        </w:rPr>
+        <w:t>Recommend we do not support 10 mm x 10 mm and support 20 mm x 20 mm as smallest supported consumable QR code size.</w:t>
+      </w:r>
+    </w:p>
+    <w:p>
+      <w:pPr>
+        <w:pStyle w:val="ListParagraph"/>
+        <w:numPr>
+          <w:ilvl w:val="0"/>
+          <w:numId w:val="26"/>
+        </w:numPr>
+        <w:rPr>
+          <w:rFonts w:ascii="Times New Roman" w:hAnsi="Times New Roman"/>
+        </w:rPr>
+      </w:pPr>
+      <w:r>
+        <w:rPr>
+          <w:rFonts w:ascii="Times New Roman" w:hAnsi="Times New Roman"/>
+        </w:rPr>
+        <w:t xml:space="preserve">If additional </w:t>
+      </w:r>
+      <w:r>
+        <w:rPr>
+          <w:rFonts w:ascii="Times New Roman" w:hAnsi="Times New Roman"/>
+        </w:rPr>
+        <w:t>information</w:t>
+      </w:r>
+      <w:r>
+        <w:rPr>
+          <w:rFonts w:ascii="Times New Roman" w:hAnsi="Times New Roman"/>
+        </w:rPr>
+        <w:t xml:space="preserve"> in the </w:t>
+      </w:r>
+      <w:r>
+        <w:rPr>
+          <w:rFonts w:ascii="Times New Roman" w:hAnsi="Times New Roman"/>
+        </w:rPr>
+        <w:t>JSON</w:t>
+      </w:r>
+      <w:r>
+        <w:rPr>
+          <w:rFonts w:ascii="Times New Roman" w:hAnsi="Times New Roman"/>
+        </w:rPr>
+        <w:t xml:space="preserve"> </w:t>
+      </w:r>
+      <w:r>
+        <w:rPr>
+          <w:rFonts w:ascii="Times New Roman" w:hAnsi="Times New Roman"/>
+        </w:rPr>
+        <w:t>“</w:t>
+      </w:r>
+      <w:r>
+        <w:rPr>
+          <w:rFonts w:ascii="Times New Roman" w:hAnsi="Times New Roman"/>
+        </w:rPr>
+        <w:t>data</w:t>
+      </w:r>
+      <w:r>
+        <w:rPr>
+          <w:rFonts w:ascii="Times New Roman" w:hAnsi="Times New Roman"/>
+        </w:rPr>
+        <w:t>”</w:t>
+      </w:r>
+      <w:r>
+        <w:rPr>
+          <w:rFonts w:ascii="Times New Roman" w:hAnsi="Times New Roman"/>
+        </w:rPr>
+        <w:t xml:space="preserve"> field</w:t>
+      </w:r>
+      <w:r>
+        <w:rPr>
+          <w:rFonts w:ascii="Times New Roman" w:hAnsi="Times New Roman"/>
+        </w:rPr>
+        <w:t xml:space="preserve"> is required</w:t>
+      </w:r>
+      <w:r>
+        <w:rPr>
+          <w:rFonts w:ascii="Times New Roman" w:hAnsi="Times New Roman"/>
+        </w:rPr>
+        <w:t xml:space="preserve">, 20 mm x 20 mm gives an additional 390 characters.  Derating this to 250 would </w:t>
+      </w:r>
+      <w:r>
+        <w:rPr>
+          <w:rFonts w:ascii="Times New Roman" w:hAnsi="Times New Roman"/>
+        </w:rPr>
+        <w:t>provide design margin</w:t>
+      </w:r>
+      <w:r>
+        <w:rPr>
+          <w:rFonts w:ascii="Times New Roman" w:hAnsi="Times New Roman"/>
+        </w:rPr>
+        <w:t>.</w:t>
+      </w:r>
+    </w:p>
+    <w:p>
+      <w:pPr>
+        <w:pStyle w:val="ListParagraph"/>
+        <w:numPr>
+          <w:ilvl w:val="0"/>
+          <w:numId w:val="26"/>
+        </w:numPr>
+        <w:rPr>
+          <w:rFonts w:ascii="Times New Roman" w:hAnsi="Times New Roman"/>
+        </w:rPr>
+      </w:pPr>
+      <w:r>
+        <w:rPr>
+          <w:rFonts w:ascii="Times New Roman" w:hAnsi="Times New Roman"/>
+        </w:rPr>
+        <w:t xml:space="preserve">50 mm x 50 mm is possible but not necessary.  Not much additional data was able to be captured, this is due to the difference in focal length needed for scanning dense 10 mm x 10 mm codes and 50 mm x 50 mm codes.  Setting the focal length further </w:t>
+      </w:r>
+      <w:r>
+        <w:rPr>
+          <w:rFonts w:ascii="Times New Roman" w:hAnsi="Times New Roman"/>
+        </w:rPr>
+        <w:t xml:space="preserve">away from the camera lens </w:t>
+      </w:r>
+      <w:r>
+        <w:rPr>
+          <w:rFonts w:ascii="Times New Roman" w:hAnsi="Times New Roman"/>
+        </w:rPr>
+        <w:t>would allow for a better experience with 50 mm x 50 mm codes but that would reduce the amount of functionality available for 10 mm x 10 mm.</w:t>
+      </w:r>
+    </w:p>
+    <w:p>
+      <w:pPr>
+        <w:pStyle w:val="ListParagraph"/>
+        <w:numPr>
+          <w:ilvl w:val="1"/>
+          <w:numId w:val="26"/>
+        </w:numPr>
+        <w:rPr>
+          <w:rFonts w:ascii="Times New Roman" w:hAnsi="Times New Roman"/>
+        </w:rPr>
+      </w:pPr>
+      <w:r>
+        <w:rPr>
+          <w:rFonts w:ascii="Times New Roman" w:hAnsi="Times New Roman"/>
+        </w:rPr>
+        <w:t>We can counter this by having each analyzer send the size of the consumable that it is requesting a scan for to the Hub at scan time.</w:t>
+      </w:r>
+      <w:r>
+        <w:rPr>
+          <w:rFonts w:ascii="Times New Roman" w:hAnsi="Times New Roman"/>
+        </w:rPr>
+        <w:t xml:space="preserve">  This would allow us to maximize the number of characters available in each size QR code we chose to use and to also minimize the operator effort to successfully scan.</w:t>
+      </w:r>
+    </w:p>
+    <w:p>
+      <w:pPr>
+        <w:pStyle w:val="ListParagraph"/>
+        <w:numPr>
+          <w:ilvl w:val="0"/>
+          <w:numId w:val="26"/>
+        </w:numPr>
+        <w:rPr>
+          <w:rFonts w:ascii="Times New Roman" w:hAnsi="Times New Roman"/>
+        </w:rPr>
+      </w:pPr>
+      <w:r>
+        <w:rPr>
+          <w:rFonts w:ascii="Times New Roman" w:hAnsi="Times New Roman"/>
+        </w:rPr>
+        <w:t xml:space="preserve">If additional data is needed past 250 characters, a URL </w:t>
+      </w:r>
+      <w:r>
+        <w:rPr>
+          <w:rFonts w:ascii="Times New Roman" w:hAnsi="Times New Roman"/>
+        </w:rPr>
+        <w:t>could</w:t>
+      </w:r>
+      <w:r>
+        <w:rPr>
+          <w:rFonts w:ascii="Times New Roman" w:hAnsi="Times New Roman"/>
+        </w:rPr>
+        <w:t xml:space="preserve"> be embedded in the </w:t>
+      </w:r>
+      <w:r>
+        <w:rPr>
+          <w:rFonts w:ascii="Times New Roman" w:hAnsi="Times New Roman"/>
+        </w:rPr>
+        <w:t xml:space="preserve">data field from which data could be retrieved of any size over the internet.  </w:t>
+      </w:r>
+    </w:p>
+    <w:p>
+      <w:pPr>
+        <w:pStyle w:val="ListParagraph"/>
+        <w:numPr>
+          <w:ilvl w:val="1"/>
+          <w:numId w:val="26"/>
+        </w:numPr>
+        <w:rPr>
+          <w:rFonts w:ascii="Times New Roman" w:hAnsi="Times New Roman"/>
+        </w:rPr>
+      </w:pPr>
+      <w:r>
+        <w:rPr>
+          <w:rFonts w:ascii="Times New Roman" w:hAnsi="Times New Roman"/>
+        </w:rPr>
+        <w:t>This would impose a requirement for analyzers that needed lots of data from QR scanning would have to be connected to the internet to function.</w:t>
+      </w:r>
+    </w:p>
+    <w:p>
+      <w:pPr>
+        <w:pStyle w:val="ListParagraph"/>
+        <w:numPr>
+          <w:ilvl w:val="1"/>
+          <w:numId w:val="26"/>
+        </w:numPr>
+        <w:rPr>
+          <w:rFonts w:ascii="Times New Roman" w:hAnsi="Times New Roman"/>
+        </w:rPr>
+      </w:pPr>
+      <w:r>
+        <w:rPr>
+          <w:rFonts w:ascii="Times New Roman" w:hAnsi="Times New Roman"/>
+        </w:rPr>
+        <w:t>I</w:t>
+      </w:r>
+      <w:r>
+        <w:rPr>
+          <w:rFonts w:ascii="Times New Roman" w:hAnsi="Times New Roman"/>
+        </w:rPr>
+        <w:t>ntermediate sizes could also be used to increase data density.</w:t>
+      </w:r>
+    </w:p>
+    <w:p>
+      <w:pPr>
+        <w:pStyle w:val="ListParagraph"/>
+        <w:numPr>
+          <w:ilvl w:val="0"/>
+          <w:numId w:val="26"/>
+        </w:numPr>
+        <w:rPr>
+          <w:rFonts w:ascii="Times New Roman" w:hAnsi="Times New Roman"/>
+        </w:rPr>
+      </w:pPr>
+      <w:r>
+        <w:rPr>
+          <w:rFonts w:ascii="Times New Roman" w:hAnsi="Times New Roman"/>
+        </w:rPr>
+        <w:t xml:space="preserve">Fixed focus is faster and </w:t>
+      </w:r>
+      <w:r>
+        <w:rPr>
+          <w:rFonts w:ascii="Times New Roman" w:hAnsi="Times New Roman"/>
+        </w:rPr>
+        <w:t>takes less user effort</w:t>
+      </w:r>
+      <w:r>
+        <w:rPr>
+          <w:rFonts w:ascii="Times New Roman" w:hAnsi="Times New Roman"/>
+        </w:rPr>
+        <w:t xml:space="preserve"> than autofocus and should be the setting we use for the camera in production.</w:t>
+      </w:r>
+    </w:p>
+    <w:p>
+      <w:pPr>
+        <w:pStyle w:val="ListParagraph"/>
+        <w:numPr>
+          <w:ilvl w:val="0"/>
+          <w:numId w:val="26"/>
+        </w:numPr>
+        <w:rPr>
+          <w:rFonts w:ascii="Times New Roman" w:hAnsi="Times New Roman"/>
+        </w:rPr>
+      </w:pPr>
+      <w:r>
+        <w:rPr>
+          <w:rFonts w:ascii="Times New Roman" w:hAnsi="Times New Roman"/>
+        </w:rPr>
+        <w:t>The camera is installed backwards. The captured camera images are rotated when displayed.</w:t>
+      </w:r>
+      <w:r>
+        <w:rPr>
+          <w:rFonts w:ascii="Times New Roman" w:hAnsi="Times New Roman"/>
+        </w:rPr>
+        <w:t xml:space="preserve"> This makes it confusing which way to move the QR code to get it into the captured image.</w:t>
+      </w:r>
+      <w:r>
+        <w:rPr>
+          <w:rFonts w:ascii="Times New Roman" w:hAnsi="Times New Roman"/>
+        </w:rPr>
+        <w:t xml:space="preserve">  The image will need to be flipped for final product.</w:t>
+      </w:r>
+    </w:p>
+    <w:p>
+      <w:pPr>
+        <w:pStyle w:val="ListParagraph"/>
+        <w:numPr>
+          <w:ilvl w:val="0"/>
+          <w:numId w:val="26"/>
+        </w:numPr>
+        <w:rPr>
+          <w:rFonts w:ascii="Times New Roman" w:hAnsi="Times New Roman"/>
+        </w:rPr>
+      </w:pPr>
+      <w:r>
+        <w:rPr>
+          <w:rFonts w:ascii="Times New Roman" w:hAnsi="Times New Roman"/>
+        </w:rPr>
+        <w:t xml:space="preserve">In the latest version of the qr_scanner.py app (8/12/2021) is rotating the captured image before displaying the image in the app’s window. After re-learning how to move the QR code while watching the app window, the measured </w:t>
+      </w:r>
+      <w:r>
+        <w:rPr>
+          <w:rFonts w:ascii="Times New Roman" w:hAnsi="Times New Roman"/>
+        </w:rPr>
+        <w:t>times were about the same as the previous test results.</w:t>
+      </w:r>
+    </w:p>
+    <w:p>
+      <w:pPr>
+        <w:pStyle w:val="ListParagraph"/>
+        <w:numPr>
+          <w:ilvl w:val="0"/>
+          <w:numId w:val="26"/>
+        </w:numPr>
+        <w:rPr>
+          <w:rFonts w:ascii="Times New Roman" w:hAnsi="Times New Roman"/>
+        </w:rPr>
+      </w:pPr>
+      <w:r>
+        <w:rPr>
+          <w:rFonts w:ascii="Times New Roman" w:hAnsi="Times New Roman"/>
+        </w:rPr>
+        <w:t xml:space="preserve">The LED diffuser is not helping to illuminating the QR codes. The problem is that the LED is </w:t>
+      </w:r>
+      <w:r>
+        <w:rPr>
+          <w:rFonts w:ascii="Times New Roman" w:hAnsi="Times New Roman"/>
+        </w:rPr>
+        <w:t xml:space="preserve">near the camera lens so the </w:t>
+      </w:r>
+      <w:proofErr w:type="spellStart"/>
+      <w:r>
+        <w:rPr>
+          <w:rFonts w:ascii="Times New Roman" w:hAnsi="Times New Roman"/>
+        </w:rPr>
+        <w:t>intensense</w:t>
+      </w:r>
+      <w:proofErr w:type="spellEnd"/>
+      <w:r>
+        <w:rPr>
+          <w:rFonts w:ascii="Times New Roman" w:hAnsi="Times New Roman"/>
+        </w:rPr>
+        <w:t xml:space="preserve"> LED light always appears as glare in the image of the QR code. It would help if a wider light diffuser was used that lights the QR code a few inches from the camera lens.</w:t>
+      </w:r>
+    </w:p>
+    <w:p>
+      <w:r>
+        <w:br w:type="page"/>
+      </w:r>
+    </w:p>
+    <w:p>
+      <w:pPr>
+        <w:ind w:left="360"/>
+      </w:pPr>
+    </w:p>
+    <w:p>
+      <w:pPr>
+        <w:pStyle w:val="ListParagraph"/>
+        <w:numPr>
+          <w:ilvl w:val="0"/>
+          <w:numId w:val="26"/>
+        </w:numPr>
+        <w:ind w:left="360"/>
+      </w:pPr>
+      <w:r>
+        <w:rPr>
+          <w:rFonts w:ascii="Times New Roman" w:hAnsi="Times New Roman"/>
+        </w:rPr>
+        <w:t xml:space="preserve">It might help increase QR code detection if the </w:t>
+      </w:r>
+      <w:r>
+        <w:rPr>
+          <w:rFonts w:ascii="Times New Roman" w:hAnsi="Times New Roman"/>
+        </w:rPr>
+        <w:t>camera</w:t>
+      </w:r>
+      <w:r>
+        <w:rPr>
+          <w:rFonts w:ascii="Times New Roman" w:hAnsi="Times New Roman"/>
+        </w:rPr>
+        <w:t>’s</w:t>
+      </w:r>
+      <w:r>
+        <w:rPr>
+          <w:rFonts w:ascii="Times New Roman" w:hAnsi="Times New Roman"/>
+        </w:rPr>
+        <w:t xml:space="preserve"> f-stop </w:t>
+      </w:r>
+      <w:r>
+        <w:rPr>
+          <w:rFonts w:ascii="Times New Roman" w:hAnsi="Times New Roman"/>
+        </w:rPr>
+        <w:t xml:space="preserve">was increased to </w:t>
+      </w:r>
+      <w:r>
+        <w:rPr>
+          <w:rFonts w:ascii="Times New Roman" w:hAnsi="Times New Roman"/>
+        </w:rPr>
+        <w:t>increase depth of view</w:t>
+      </w:r>
+      <w:r>
+        <w:rPr>
+          <w:rFonts w:ascii="Times New Roman" w:hAnsi="Times New Roman"/>
+        </w:rPr>
+        <w:t>.</w:t>
+      </w:r>
+      <w:r>
+        <w:rPr>
+          <w:rFonts w:ascii="Times New Roman" w:hAnsi="Times New Roman"/>
+        </w:rPr>
+        <w:t xml:space="preserve"> </w:t>
+      </w:r>
+      <w:r>
+        <w:rPr>
+          <w:rFonts w:ascii="Times New Roman" w:hAnsi="Times New Roman"/>
+        </w:rPr>
+        <w:t xml:space="preserve">Increasing the depth of view will help improve images of curved </w:t>
+      </w:r>
+      <w:r>
+        <w:rPr>
+          <w:rFonts w:ascii="Times New Roman" w:hAnsi="Times New Roman"/>
+        </w:rPr>
+        <w:t xml:space="preserve">or titled </w:t>
+      </w:r>
+      <w:r>
+        <w:rPr>
+          <w:rFonts w:ascii="Times New Roman" w:hAnsi="Times New Roman"/>
+        </w:rPr>
+        <w:t>QR codes.</w:t>
+      </w:r>
+      <w:r>
+        <w:rPr>
+          <w:rFonts w:ascii="Times New Roman" w:hAnsi="Times New Roman"/>
+        </w:rPr>
+        <w:t xml:space="preserve"> See below.</w:t>
+      </w:r>
+    </w:p>
+    <w:p>
+      <w:pPr>
+        <w:ind w:left="360"/>
+      </w:pPr>
+      <w:r>
+        <w:rPr>
+          <w:noProof/>
+        </w:rPr>
+        <w:drawing>
+          <wp:inline distT="0" distB="0" distL="0" distR="0">
+            <wp:extent cx="2649415" cy="1955476"/>
+            <wp:effectExtent l="0" t="0" r="0" b="6985"/>
+            <wp:docPr id="19" name="Picture 19"/>
+            <wp:cNvGraphicFramePr>
+              <a:graphicFrameLocks xmlns:a="http://schemas.openxmlformats.org/drawingml/2006/main" noChangeAspect="1"/>
+            </wp:cNvGraphicFramePr>
+            <a:graphic xmlns:a="http://schemas.openxmlformats.org/drawingml/2006/main">
+              <a:graphicData uri="http://schemas.openxmlformats.org/drawingml/2006/picture">
+                <pic:pic xmlns:pic="http://schemas.openxmlformats.org/drawingml/2006/picture">
+                  <pic:nvPicPr>
+                    <pic:cNvPr id="0" name="Picture 26"/>
+                    <pic:cNvPicPr>
+                      <a:picLocks noChangeAspect="1" noChangeArrowheads="1"/>
+                    </pic:cNvPicPr>
+                  </pic:nvPicPr>
+                  <pic:blipFill>
+                    <a:blip r:embed="rId24">
+                      <a:extLst>
+                        <a:ext uri="{28A0092B-C50C-407E-A947-70E740481C1C}">
+                          <a14:useLocalDpi xmlns:a14="http://schemas.microsoft.com/office/drawing/2010/main" val="0"/>
+                        </a:ext>
+                      </a:extLst>
+                    </a:blip>
+                    <a:srcRect/>
+                    <a:stretch>
+                      <a:fillRect/>
+                    </a:stretch>
+                  </pic:blipFill>
+                  <pic:spPr bwMode="auto">
+                    <a:xfrm>
+                      <a:off x="0" y="0"/>
+                      <a:ext cx="2719550" cy="2007241"/>
+                    </a:xfrm>
+                    <a:prstGeom prst="rect">
+                      <a:avLst/>
+                    </a:prstGeom>
+                    <a:noFill/>
+                    <a:ln>
+                      <a:noFill/>
+                    </a:ln>
+                  </pic:spPr>
+                </pic:pic>
+              </a:graphicData>
+            </a:graphic>
+          </wp:inline>
+        </w:drawing>
+      </w:r>
+      <w:r>
+        <w:t xml:space="preserve">  </w:t>
+      </w:r>
+      <w:r>
+        <w:rPr>
+          <w:noProof/>
+        </w:rPr>
+        <w:drawing>
+          <wp:inline distT="0" distB="0" distL="0" distR="0">
+            <wp:extent cx="3674488" cy="2455887"/>
+            <wp:effectExtent l="0" t="0" r="2540" b="1905"/>
+            <wp:docPr id="18" name="Picture 18"/>
+            <wp:cNvGraphicFramePr>
+              <a:graphicFrameLocks xmlns:a="http://schemas.openxmlformats.org/drawingml/2006/main" noChangeAspect="1"/>
+            </wp:cNvGraphicFramePr>
+            <a:graphic xmlns:a="http://schemas.openxmlformats.org/drawingml/2006/main">
+              <a:graphicData uri="http://schemas.openxmlformats.org/drawingml/2006/picture">
+                <pic:pic xmlns:pic="http://schemas.openxmlformats.org/drawingml/2006/picture">
+                  <pic:nvPicPr>
+                    <pic:cNvPr id="0" name="Picture 24"/>
+                    <pic:cNvPicPr>
+                      <a:picLocks noChangeAspect="1" noChangeArrowheads="1"/>
+                    </pic:cNvPicPr>
+                  </pic:nvPicPr>
+                  <pic:blipFill>
+                    <a:blip r:embed="rId25">
+                      <a:extLst>
+                        <a:ext uri="{28A0092B-C50C-407E-A947-70E740481C1C}">
+                          <a14:useLocalDpi xmlns:a14="http://schemas.microsoft.com/office/drawing/2010/main" val="0"/>
+                        </a:ext>
+                      </a:extLst>
+                    </a:blip>
+                    <a:srcRect/>
+                    <a:stretch>
+                      <a:fillRect/>
+                    </a:stretch>
+                  </pic:blipFill>
+                  <pic:spPr bwMode="auto">
+                    <a:xfrm>
+                      <a:off x="0" y="0"/>
+                      <a:ext cx="3694368" cy="2469174"/>
+                    </a:xfrm>
+                    <a:prstGeom prst="rect">
+                      <a:avLst/>
+                    </a:prstGeom>
+                    <a:noFill/>
+                    <a:ln>
+                      <a:noFill/>
+                    </a:ln>
+                  </pic:spPr>
+                </pic:pic>
+              </a:graphicData>
+            </a:graphic>
+          </wp:inline>
+        </w:drawing>
+      </w:r>
+    </w:p>
+    <w:p>
+      <w:pPr>
+        <w:ind w:left="360"/>
+      </w:pPr>
+    </w:p>
+    <w:p>
+      <w:pPr>
+        <w:ind w:left="360"/>
+      </w:pPr>
+      <w:r>
+        <w:t>T</w:t>
+      </w:r>
+      <w:r>
+        <w:t>he opencv docs do not clearly explain how to control the</w:t>
+      </w:r>
+      <w:r>
+        <w:t xml:space="preserve"> camera’s f-stop or shutter settings.</w:t>
+      </w:r>
+      <w:r>
+        <w:t xml:space="preserve"> </w:t>
+      </w:r>
+      <w:r>
+        <w:t>I am making a W.A.G</w:t>
+      </w:r>
+      <w:r>
+        <w:t>.</w:t>
+      </w:r>
+      <w:r>
+        <w:t xml:space="preserve"> that the camera’s microcontroller is automatically adjusting these settings. It may be worth the time investigating how set the camera’s settings to improve depth of field.</w:t>
       </w:r>
     </w:p>
     <w:p>
@@ -16531,6 +18558,8 @@
           <w:szCs w:val="28"/>
         </w:rPr>
       </w:pPr>
+      <w:bookmarkStart w:id="39" w:name="_GoBack"/>
+      <w:bookmarkEnd w:id="39"/>
     </w:p>
     <w:p>
       <w:pPr>
@@ -17530,6 +19559,93 @@
           </w:p>
         </w:tc>
       </w:tr>
+      <w:tr>
+        <w:tc>
+          <w:tcPr>
+            <w:tcW w:w="1705" w:type="dxa"/>
+            <w:shd w:val="clear" w:color="auto" w:fill="auto"/>
+          </w:tcPr>
+          <w:p>
+            <w:pPr>
+              <w:rPr>
+                <w:sz w:val="24"/>
+                <w:szCs w:val="24"/>
+              </w:rPr>
+            </w:pPr>
+            <w:r>
+              <w:rPr>
+                <w:sz w:val="24"/>
+                <w:szCs w:val="24"/>
+              </w:rPr>
+              <w:t>8</w:t>
+            </w:r>
+          </w:p>
+        </w:tc>
+        <w:tc>
+          <w:tcPr>
+            <w:tcW w:w="1891" w:type="dxa"/>
+            <w:shd w:val="clear" w:color="auto" w:fill="auto"/>
+          </w:tcPr>
+          <w:p>
+            <w:pPr>
+              <w:rPr>
+                <w:sz w:val="24"/>
+                <w:szCs w:val="24"/>
+              </w:rPr>
+            </w:pPr>
+            <w:r>
+              <w:rPr>
+                <w:sz w:val="24"/>
+                <w:szCs w:val="24"/>
+              </w:rPr>
+              <w:t>13 Aug 2021</w:t>
+            </w:r>
+          </w:p>
+        </w:tc>
+        <w:tc>
+          <w:tcPr>
+            <w:tcW w:w="1798" w:type="dxa"/>
+            <w:shd w:val="clear" w:color="auto" w:fill="auto"/>
+          </w:tcPr>
+          <w:p>
+            <w:pPr>
+              <w:rPr>
+                <w:sz w:val="24"/>
+                <w:szCs w:val="24"/>
+              </w:rPr>
+            </w:pPr>
+            <w:r>
+              <w:rPr>
+                <w:sz w:val="24"/>
+                <w:szCs w:val="24"/>
+              </w:rPr>
+              <w:t>Bruce Graham</w:t>
+            </w:r>
+          </w:p>
+        </w:tc>
+        <w:tc>
+          <w:tcPr>
+            <w:tcW w:w="5491" w:type="dxa"/>
+            <w:shd w:val="clear" w:color="auto" w:fill="auto"/>
+          </w:tcPr>
+          <w:p>
+            <w:r>
+              <w:t>Added tables after the displayed image was re-</w:t>
+            </w:r>
+            <w:r>
+              <w:t>orientat</w:t>
+            </w:r>
+            <w:r>
+              <w:t>ed.</w:t>
+            </w:r>
+          </w:p>
+          <w:p>
+            <w:r>
+              <w:t>Added more conclusions</w:t>
+            </w:r>
+          </w:p>
+        </w:tc>
+      </w:tr>
     </w:tbl>
     <w:p>
       <w:pPr>
@@ -17546,7 +19662,7 @@
     </w:p>
     <w:p/>
     <w:sectPr>
-      <w:headerReference w:type="default" r:id="rId21"/>
+      <w:headerReference w:type="default" r:id="rId26"/>
       <w:pgSz w:w="12240" w:h="15840" w:code="1"/>
       <w:pgMar w:top="720" w:right="720" w:bottom="720" w:left="720" w:header="720" w:footer="720" w:gutter="0"/>
       <w:cols w:space="720"/>
@@ -17726,7 +19842,7 @@
       <w:rPr>
         <w:rStyle w:val="PageNumber"/>
       </w:rPr>
-      <w:t>7</w:t>
+      <w:t>8</w:t>
     </w:r>
     <w:r>
       <w:rPr>
@@ -17774,7 +19890,19 @@
       <w:rPr>
         <w:rStyle w:val="PageNumber"/>
       </w:rPr>
-      <w:t>Date: 8 Aug 2021</w:t>
+      <w:t xml:space="preserve">Date: </w:t>
+    </w:r>
+    <w:r>
+      <w:rPr>
+        <w:rStyle w:val="PageNumber"/>
+      </w:rPr>
+      <w:t>13</w:t>
+    </w:r>
+    <w:r>
+      <w:rPr>
+        <w:rStyle w:val="PageNumber"/>
+      </w:rPr>
+      <w:t xml:space="preserve"> Aug 2021</w:t>
     </w:r>
   </w:p>
   <w:p>
@@ -20577,6 +22705,126 @@
   </w:num>
   <w:num w:numId="26">
     <w:abstractNumId w:val="5"/>
+  </w:num>
+  <w:num w:numId="27">
+    <w:abstractNumId w:val="24"/>
+    <w:lvlOverride w:ilvl="0">
+      <w:startOverride w:val="1"/>
+    </w:lvlOverride>
+    <w:lvlOverride w:ilvl="1">
+      <w:startOverride w:val="1"/>
+    </w:lvlOverride>
+    <w:lvlOverride w:ilvl="2">
+      <w:startOverride w:val="1"/>
+    </w:lvlOverride>
+    <w:lvlOverride w:ilvl="3">
+      <w:startOverride w:val="1"/>
+    </w:lvlOverride>
+    <w:lvlOverride w:ilvl="4">
+      <w:startOverride w:val="1"/>
+    </w:lvlOverride>
+    <w:lvlOverride w:ilvl="5">
+      <w:startOverride w:val="1"/>
+    </w:lvlOverride>
+    <w:lvlOverride w:ilvl="6">
+      <w:startOverride w:val="1"/>
+    </w:lvlOverride>
+    <w:lvlOverride w:ilvl="7">
+      <w:startOverride w:val="1"/>
+    </w:lvlOverride>
+    <w:lvlOverride w:ilvl="8">
+      <w:startOverride w:val="1"/>
+    </w:lvlOverride>
+  </w:num>
+  <w:num w:numId="28">
+    <w:abstractNumId w:val="24"/>
+    <w:lvlOverride w:ilvl="0">
+      <w:startOverride w:val="1"/>
+    </w:lvlOverride>
+    <w:lvlOverride w:ilvl="1">
+      <w:startOverride w:val="1"/>
+    </w:lvlOverride>
+    <w:lvlOverride w:ilvl="2">
+      <w:startOverride w:val="1"/>
+    </w:lvlOverride>
+    <w:lvlOverride w:ilvl="3">
+      <w:startOverride w:val="1"/>
+    </w:lvlOverride>
+    <w:lvlOverride w:ilvl="4">
+      <w:startOverride w:val="1"/>
+    </w:lvlOverride>
+    <w:lvlOverride w:ilvl="5">
+      <w:startOverride w:val="1"/>
+    </w:lvlOverride>
+    <w:lvlOverride w:ilvl="6">
+      <w:startOverride w:val="1"/>
+    </w:lvlOverride>
+    <w:lvlOverride w:ilvl="7">
+      <w:startOverride w:val="1"/>
+    </w:lvlOverride>
+    <w:lvlOverride w:ilvl="8">
+      <w:startOverride w:val="1"/>
+    </w:lvlOverride>
+  </w:num>
+  <w:num w:numId="29">
+    <w:abstractNumId w:val="24"/>
+    <w:lvlOverride w:ilvl="0">
+      <w:startOverride w:val="1"/>
+    </w:lvlOverride>
+    <w:lvlOverride w:ilvl="1">
+      <w:startOverride w:val="1"/>
+    </w:lvlOverride>
+    <w:lvlOverride w:ilvl="2">
+      <w:startOverride w:val="1"/>
+    </w:lvlOverride>
+    <w:lvlOverride w:ilvl="3">
+      <w:startOverride w:val="1"/>
+    </w:lvlOverride>
+    <w:lvlOverride w:ilvl="4">
+      <w:startOverride w:val="1"/>
+    </w:lvlOverride>
+    <w:lvlOverride w:ilvl="5">
+      <w:startOverride w:val="1"/>
+    </w:lvlOverride>
+    <w:lvlOverride w:ilvl="6">
+      <w:startOverride w:val="1"/>
+    </w:lvlOverride>
+    <w:lvlOverride w:ilvl="7">
+      <w:startOverride w:val="1"/>
+    </w:lvlOverride>
+    <w:lvlOverride w:ilvl="8">
+      <w:startOverride w:val="1"/>
+    </w:lvlOverride>
+  </w:num>
+  <w:num w:numId="30">
+    <w:abstractNumId w:val="24"/>
+    <w:lvlOverride w:ilvl="0">
+      <w:startOverride w:val="1"/>
+    </w:lvlOverride>
+    <w:lvlOverride w:ilvl="1">
+      <w:startOverride w:val="1"/>
+    </w:lvlOverride>
+    <w:lvlOverride w:ilvl="2">
+      <w:startOverride w:val="1"/>
+    </w:lvlOverride>
+    <w:lvlOverride w:ilvl="3">
+      <w:startOverride w:val="1"/>
+    </w:lvlOverride>
+    <w:lvlOverride w:ilvl="4">
+      <w:startOverride w:val="1"/>
+    </w:lvlOverride>
+    <w:lvlOverride w:ilvl="5">
+      <w:startOverride w:val="1"/>
+    </w:lvlOverride>
+    <w:lvlOverride w:ilvl="6">
+      <w:startOverride w:val="1"/>
+    </w:lvlOverride>
+    <w:lvlOverride w:ilvl="7">
+      <w:startOverride w:val="1"/>
+    </w:lvlOverride>
+    <w:lvlOverride w:ilvl="8">
+      <w:startOverride w:val="1"/>
+    </w:lvlOverride>
   </w:num>
   <w:numIdMacAtCleanup w:val="18"/>
 </w:numbering>
@@ -22424,9 +24672,35 @@
           <c:marker>
             <c:symbol val="none"/>
           </c:marker>
+          <c:cat>
+            <c:strRef>
+              <c:f>'auto.vs.fixed'!$F$3:$F$8</c:f>
+              <c:strCache>
+                <c:ptCount val="6"/>
+                <c:pt idx="0">
+                  <c:v>10x10 Bruce</c:v>
+                </c:pt>
+                <c:pt idx="1">
+                  <c:v>10x10 Brian</c:v>
+                </c:pt>
+                <c:pt idx="2">
+                  <c:v>20x20 Bruce</c:v>
+                </c:pt>
+                <c:pt idx="3">
+                  <c:v>20x20 Brian</c:v>
+                </c:pt>
+                <c:pt idx="4">
+                  <c:v>50x50 Bruce</c:v>
+                </c:pt>
+                <c:pt idx="5">
+                  <c:v>50x50 Brain</c:v>
+                </c:pt>
+              </c:strCache>
+            </c:strRef>
+          </c:cat>
           <c:val>
             <c:numRef>
-              <c:f>'auto.vs.fixed'!$F$3:$F$8</c:f>
+              <c:f>'auto.vs.fixed'!$G$3:$G$8</c:f>
               <c:numCache>
                 <c:formatCode>0.00</c:formatCode>
                 <c:ptCount val="6"/>
@@ -22454,7 +24728,7 @@
           <c:smooth val="0"/>
           <c:extLst>
             <c:ext xmlns:c16="http://schemas.microsoft.com/office/drawing/2014/chart" uri="{C3380CC4-5D6E-409C-BE32-E72D297353CC}">
-              <c16:uniqueId val="{00000000-1A34-4776-9FCE-E99E9574323B}"/>
+              <c16:uniqueId val="{00000000-4E55-4B24-B750-83403564F883}"/>
             </c:ext>
           </c:extLst>
         </c:ser>
@@ -22463,7 +24737,7 @@
           <c:order val="1"/>
           <c:tx>
             <c:strRef>
-              <c:f>'auto.vs.fixed'!$G$2</c:f>
+              <c:f>'auto.vs.fixed'!$H$2</c:f>
               <c:strCache>
                 <c:ptCount val="1"/>
                 <c:pt idx="0">
@@ -22484,9 +24758,35 @@
           <c:marker>
             <c:symbol val="none"/>
           </c:marker>
+          <c:cat>
+            <c:strRef>
+              <c:f>'auto.vs.fixed'!$F$3:$F$8</c:f>
+              <c:strCache>
+                <c:ptCount val="6"/>
+                <c:pt idx="0">
+                  <c:v>10x10 Bruce</c:v>
+                </c:pt>
+                <c:pt idx="1">
+                  <c:v>10x10 Brian</c:v>
+                </c:pt>
+                <c:pt idx="2">
+                  <c:v>20x20 Bruce</c:v>
+                </c:pt>
+                <c:pt idx="3">
+                  <c:v>20x20 Brian</c:v>
+                </c:pt>
+                <c:pt idx="4">
+                  <c:v>50x50 Bruce</c:v>
+                </c:pt>
+                <c:pt idx="5">
+                  <c:v>50x50 Brain</c:v>
+                </c:pt>
+              </c:strCache>
+            </c:strRef>
+          </c:cat>
           <c:val>
             <c:numRef>
-              <c:f>'auto.vs.fixed'!$G$3:$G$8</c:f>
+              <c:f>'auto.vs.fixed'!$H$3:$H$8</c:f>
               <c:numCache>
                 <c:formatCode>0.00</c:formatCode>
                 <c:ptCount val="6"/>
@@ -22514,7 +24814,7 @@
           <c:smooth val="0"/>
           <c:extLst>
             <c:ext xmlns:c16="http://schemas.microsoft.com/office/drawing/2014/chart" uri="{C3380CC4-5D6E-409C-BE32-E72D297353CC}">
-              <c16:uniqueId val="{00000001-1A34-4776-9FCE-E99E9574323B}"/>
+              <c16:uniqueId val="{00000001-4E55-4B24-B750-83403564F883}"/>
             </c:ext>
           </c:extLst>
         </c:ser>
@@ -22537,6 +24837,380 @@
         </c:scaling>
         <c:delete val="0"/>
         <c:axPos val="b"/>
+        <c:numFmt formatCode="General" sourceLinked="1"/>
+        <c:majorTickMark val="none"/>
+        <c:minorTickMark val="none"/>
+        <c:tickLblPos val="nextTo"/>
+        <c:spPr>
+          <a:noFill/>
+          <a:ln w="9525" cap="flat" cmpd="sng" algn="ctr">
+            <a:solidFill>
+              <a:schemeClr val="tx1">
+                <a:lumMod val="15000"/>
+                <a:lumOff val="85000"/>
+              </a:schemeClr>
+            </a:solidFill>
+            <a:round/>
+          </a:ln>
+          <a:effectLst/>
+        </c:spPr>
+        <c:txPr>
+          <a:bodyPr rot="-60000000" spcFirstLastPara="1" vertOverflow="ellipsis" vert="horz" wrap="square" anchor="ctr" anchorCtr="1"/>
+          <a:lstStyle/>
+          <a:p>
+            <a:pPr>
+              <a:defRPr sz="900" b="0" i="0" u="none" strike="noStrike" kern="1200" baseline="0">
+                <a:solidFill>
+                  <a:schemeClr val="tx1">
+                    <a:lumMod val="65000"/>
+                    <a:lumOff val="35000"/>
+                  </a:schemeClr>
+                </a:solidFill>
+                <a:latin typeface="+mn-lt"/>
+                <a:ea typeface="+mn-ea"/>
+                <a:cs typeface="+mn-cs"/>
+              </a:defRPr>
+            </a:pPr>
+            <a:endParaRPr lang="en-US"/>
+          </a:p>
+        </c:txPr>
+        <c:crossAx val="528158664"/>
+        <c:crosses val="autoZero"/>
+        <c:auto val="1"/>
+        <c:lblAlgn val="ctr"/>
+        <c:lblOffset val="100"/>
+        <c:noMultiLvlLbl val="0"/>
+      </c:catAx>
+      <c:valAx>
+        <c:axId val="528158664"/>
+        <c:scaling>
+          <c:orientation val="minMax"/>
+        </c:scaling>
+        <c:delete val="0"/>
+        <c:axPos val="l"/>
+        <c:majorGridlines>
+          <c:spPr>
+            <a:ln w="9525" cap="flat" cmpd="sng" algn="ctr">
+              <a:solidFill>
+                <a:schemeClr val="tx1">
+                  <a:lumMod val="15000"/>
+                  <a:lumOff val="85000"/>
+                </a:schemeClr>
+              </a:solidFill>
+              <a:round/>
+            </a:ln>
+            <a:effectLst/>
+          </c:spPr>
+        </c:majorGridlines>
+        <c:numFmt formatCode="0.00" sourceLinked="1"/>
+        <c:majorTickMark val="none"/>
+        <c:minorTickMark val="none"/>
+        <c:tickLblPos val="nextTo"/>
+        <c:spPr>
+          <a:noFill/>
+          <a:ln>
+            <a:noFill/>
+          </a:ln>
+          <a:effectLst/>
+        </c:spPr>
+        <c:txPr>
+          <a:bodyPr rot="-60000000" spcFirstLastPara="1" vertOverflow="ellipsis" vert="horz" wrap="square" anchor="ctr" anchorCtr="1"/>
+          <a:lstStyle/>
+          <a:p>
+            <a:pPr>
+              <a:defRPr sz="900" b="0" i="0" u="none" strike="noStrike" kern="1200" baseline="0">
+                <a:solidFill>
+                  <a:schemeClr val="tx1">
+                    <a:lumMod val="65000"/>
+                    <a:lumOff val="35000"/>
+                  </a:schemeClr>
+                </a:solidFill>
+                <a:latin typeface="+mn-lt"/>
+                <a:ea typeface="+mn-ea"/>
+                <a:cs typeface="+mn-cs"/>
+              </a:defRPr>
+            </a:pPr>
+            <a:endParaRPr lang="en-US"/>
+          </a:p>
+        </c:txPr>
+        <c:crossAx val="528156040"/>
+        <c:crosses val="autoZero"/>
+        <c:crossBetween val="between"/>
+      </c:valAx>
+      <c:spPr>
+        <a:noFill/>
+        <a:ln>
+          <a:noFill/>
+        </a:ln>
+        <a:effectLst/>
+      </c:spPr>
+    </c:plotArea>
+    <c:plotVisOnly val="1"/>
+    <c:dispBlanksAs val="gap"/>
+    <c:extLst>
+      <c:ext xmlns:c16r3="http://schemas.microsoft.com/office/drawing/2017/03/chart" uri="{56B9EC1D-385E-4148-901F-78D8002777C0}">
+        <c16r3:dataDisplayOptions16>
+          <c16r3:dispNaAsBlank val="1"/>
+        </c16r3:dataDisplayOptions16>
+      </c:ext>
+    </c:extLst>
+    <c:showDLblsOverMax val="0"/>
+  </c:chart>
+  <c:spPr>
+    <a:solidFill>
+      <a:schemeClr val="bg1"/>
+    </a:solidFill>
+    <a:ln w="9525" cap="flat" cmpd="sng" algn="ctr">
+      <a:solidFill>
+        <a:schemeClr val="tx1">
+          <a:lumMod val="15000"/>
+          <a:lumOff val="85000"/>
+        </a:schemeClr>
+      </a:solidFill>
+      <a:round/>
+    </a:ln>
+    <a:effectLst/>
+  </c:spPr>
+  <c:txPr>
+    <a:bodyPr/>
+    <a:lstStyle/>
+    <a:p>
+      <a:pPr>
+        <a:defRPr/>
+      </a:pPr>
+      <a:endParaRPr lang="en-US"/>
+    </a:p>
+  </c:txPr>
+  <c:externalData r:id="rId3">
+    <c:autoUpdate val="0"/>
+  </c:externalData>
+</c:chartSpace>
+</file>
+
+<file path=word/charts/chart3.xml><?xml version="1.0" encoding="utf-8"?>
+<c:chartSpace xmlns:c="http://schemas.openxmlformats.org/drawingml/2006/chart" xmlns:a="http://schemas.openxmlformats.org/drawingml/2006/main" xmlns:r="http://schemas.openxmlformats.org/officeDocument/2006/relationships" xmlns:c16r2="http://schemas.microsoft.com/office/drawing/2015/06/chart">
+  <c:date1904 val="0"/>
+  <c:lang val="en-US"/>
+  <c:roundedCorners val="0"/>
+  <mc:AlternateContent xmlns:mc="http://schemas.openxmlformats.org/markup-compatibility/2006">
+    <mc:Choice xmlns:c14="http://schemas.microsoft.com/office/drawing/2007/8/2/chart" Requires="c14">
+      <c14:style val="102"/>
+    </mc:Choice>
+    <mc:Fallback>
+      <c:style val="2"/>
+    </mc:Fallback>
+  </mc:AlternateContent>
+  <c:chart>
+    <c:title>
+      <c:tx>
+        <c:rich>
+          <a:bodyPr rot="0" spcFirstLastPara="1" vertOverflow="ellipsis" vert="horz" wrap="square" anchor="ctr" anchorCtr="1"/>
+          <a:lstStyle/>
+          <a:p>
+            <a:pPr>
+              <a:defRPr sz="1400" b="0" i="0" u="none" strike="noStrike" kern="1200" spc="0" baseline="0">
+                <a:solidFill>
+                  <a:schemeClr val="tx1">
+                    <a:lumMod val="65000"/>
+                    <a:lumOff val="35000"/>
+                  </a:schemeClr>
+                </a:solidFill>
+                <a:latin typeface="+mn-lt"/>
+                <a:ea typeface="+mn-ea"/>
+                <a:cs typeface="+mn-cs"/>
+              </a:defRPr>
+            </a:pPr>
+            <a:r>
+              <a:rPr lang="en-US"/>
+              <a:t>Blue:</a:t>
+            </a:r>
+            <a:r>
+              <a:rPr lang="en-US" baseline="0"/>
+              <a:t> autofocus  Orange: fixed focus</a:t>
+            </a:r>
+          </a:p>
+        </c:rich>
+      </c:tx>
+      <c:overlay val="0"/>
+      <c:spPr>
+        <a:noFill/>
+        <a:ln>
+          <a:noFill/>
+        </a:ln>
+        <a:effectLst/>
+      </c:spPr>
+      <c:txPr>
+        <a:bodyPr rot="0" spcFirstLastPara="1" vertOverflow="ellipsis" vert="horz" wrap="square" anchor="ctr" anchorCtr="1"/>
+        <a:lstStyle/>
+        <a:p>
+          <a:pPr>
+            <a:defRPr sz="1400" b="0" i="0" u="none" strike="noStrike" kern="1200" spc="0" baseline="0">
+              <a:solidFill>
+                <a:schemeClr val="tx1">
+                  <a:lumMod val="65000"/>
+                  <a:lumOff val="35000"/>
+                </a:schemeClr>
+              </a:solidFill>
+              <a:latin typeface="+mn-lt"/>
+              <a:ea typeface="+mn-ea"/>
+              <a:cs typeface="+mn-cs"/>
+            </a:defRPr>
+          </a:pPr>
+          <a:endParaRPr lang="en-US"/>
+        </a:p>
+      </c:txPr>
+    </c:title>
+    <c:autoTitleDeleted val="0"/>
+    <c:plotArea>
+      <c:layout/>
+      <c:lineChart>
+        <c:grouping val="standard"/>
+        <c:varyColors val="0"/>
+        <c:ser>
+          <c:idx val="0"/>
+          <c:order val="0"/>
+          <c:spPr>
+            <a:ln w="28575" cap="rnd">
+              <a:solidFill>
+                <a:schemeClr val="accent1"/>
+              </a:solidFill>
+              <a:round/>
+            </a:ln>
+            <a:effectLst/>
+          </c:spPr>
+          <c:marker>
+            <c:symbol val="none"/>
+          </c:marker>
+          <c:cat>
+            <c:strRef>
+              <c:f>'auto.vs.fixed.rotated'!$F$3:$F$5</c:f>
+              <c:strCache>
+                <c:ptCount val="3"/>
+                <c:pt idx="0">
+                  <c:v>10x10</c:v>
+                </c:pt>
+                <c:pt idx="1">
+                  <c:v>20x20</c:v>
+                </c:pt>
+                <c:pt idx="2">
+                  <c:v>50x50</c:v>
+                </c:pt>
+              </c:strCache>
+            </c:strRef>
+          </c:cat>
+          <c:val>
+            <c:numRef>
+              <c:f>'auto.vs.fixed.rotated'!$G$3:$G$5</c:f>
+              <c:numCache>
+                <c:formatCode>0.00</c:formatCode>
+                <c:ptCount val="3"/>
+                <c:pt idx="0">
+                  <c:v>6.4899999999999993</c:v>
+                </c:pt>
+                <c:pt idx="1">
+                  <c:v>8.2799999999999994</c:v>
+                </c:pt>
+                <c:pt idx="2">
+                  <c:v>7.78</c:v>
+                </c:pt>
+              </c:numCache>
+            </c:numRef>
+          </c:val>
+          <c:smooth val="0"/>
+          <c:extLst>
+            <c:ext xmlns:c16="http://schemas.microsoft.com/office/drawing/2014/chart" uri="{C3380CC4-5D6E-409C-BE32-E72D297353CC}">
+              <c16:uniqueId val="{00000000-1936-4864-A208-B4FF61F3C3E9}"/>
+            </c:ext>
+          </c:extLst>
+        </c:ser>
+        <c:ser>
+          <c:idx val="1"/>
+          <c:order val="1"/>
+          <c:tx>
+            <c:strRef>
+              <c:f>'auto.vs.fixed.rotated'!$H$2</c:f>
+              <c:strCache>
+                <c:ptCount val="1"/>
+                <c:pt idx="0">
+                  <c:v>fixed focus averages</c:v>
+                </c:pt>
+              </c:strCache>
+            </c:strRef>
+          </c:tx>
+          <c:spPr>
+            <a:ln w="28575" cap="rnd">
+              <a:solidFill>
+                <a:schemeClr val="accent2"/>
+              </a:solidFill>
+              <a:round/>
+            </a:ln>
+            <a:effectLst/>
+          </c:spPr>
+          <c:marker>
+            <c:symbol val="none"/>
+          </c:marker>
+          <c:cat>
+            <c:strRef>
+              <c:f>'auto.vs.fixed.rotated'!$F$3:$F$5</c:f>
+              <c:strCache>
+                <c:ptCount val="3"/>
+                <c:pt idx="0">
+                  <c:v>10x10</c:v>
+                </c:pt>
+                <c:pt idx="1">
+                  <c:v>20x20</c:v>
+                </c:pt>
+                <c:pt idx="2">
+                  <c:v>50x50</c:v>
+                </c:pt>
+              </c:strCache>
+            </c:strRef>
+          </c:cat>
+          <c:val>
+            <c:numRef>
+              <c:f>'auto.vs.fixed.rotated'!$H$3:$H$5</c:f>
+              <c:numCache>
+                <c:formatCode>0.00</c:formatCode>
+                <c:ptCount val="3"/>
+                <c:pt idx="0">
+                  <c:v>3.35</c:v>
+                </c:pt>
+                <c:pt idx="1">
+                  <c:v>3.2475000000000001</c:v>
+                </c:pt>
+                <c:pt idx="2">
+                  <c:v>11.085000000000001</c:v>
+                </c:pt>
+              </c:numCache>
+            </c:numRef>
+          </c:val>
+          <c:smooth val="0"/>
+          <c:extLst>
+            <c:ext xmlns:c16="http://schemas.microsoft.com/office/drawing/2014/chart" uri="{C3380CC4-5D6E-409C-BE32-E72D297353CC}">
+              <c16:uniqueId val="{00000001-1936-4864-A208-B4FF61F3C3E9}"/>
+            </c:ext>
+          </c:extLst>
+        </c:ser>
+        <c:dLbls>
+          <c:showLegendKey val="0"/>
+          <c:showVal val="0"/>
+          <c:showCatName val="0"/>
+          <c:showSerName val="0"/>
+          <c:showPercent val="0"/>
+          <c:showBubbleSize val="0"/>
+        </c:dLbls>
+        <c:smooth val="0"/>
+        <c:axId val="528156040"/>
+        <c:axId val="528158664"/>
+      </c:lineChart>
+      <c:catAx>
+        <c:axId val="528156040"/>
+        <c:scaling>
+          <c:orientation val="minMax"/>
+        </c:scaling>
+        <c:delete val="0"/>
+        <c:axPos val="b"/>
+        <c:numFmt formatCode="General" sourceLinked="1"/>
         <c:majorTickMark val="none"/>
         <c:minorTickMark val="none"/>
         <c:tickLblPos val="nextTo"/>
@@ -22727,6 +25401,46 @@
 </file>
 
 <file path=word/charts/colors2.xml><?xml version="1.0" encoding="utf-8"?>
+<cs:colorStyle xmlns:cs="http://schemas.microsoft.com/office/drawing/2012/chartStyle" xmlns:a="http://schemas.openxmlformats.org/drawingml/2006/main" meth="cycle" id="10">
+  <a:schemeClr val="accent1"/>
+  <a:schemeClr val="accent2"/>
+  <a:schemeClr val="accent3"/>
+  <a:schemeClr val="accent4"/>
+  <a:schemeClr val="accent5"/>
+  <a:schemeClr val="accent6"/>
+  <cs:variation/>
+  <cs:variation>
+    <a:lumMod val="60000"/>
+  </cs:variation>
+  <cs:variation>
+    <a:lumMod val="80000"/>
+    <a:lumOff val="20000"/>
+  </cs:variation>
+  <cs:variation>
+    <a:lumMod val="80000"/>
+  </cs:variation>
+  <cs:variation>
+    <a:lumMod val="60000"/>
+    <a:lumOff val="40000"/>
+  </cs:variation>
+  <cs:variation>
+    <a:lumMod val="50000"/>
+  </cs:variation>
+  <cs:variation>
+    <a:lumMod val="70000"/>
+    <a:lumOff val="30000"/>
+  </cs:variation>
+  <cs:variation>
+    <a:lumMod val="70000"/>
+  </cs:variation>
+  <cs:variation>
+    <a:lumMod val="50000"/>
+    <a:lumOff val="50000"/>
+  </cs:variation>
+</cs:colorStyle>
+</file>
+
+<file path=word/charts/colors3.xml><?xml version="1.0" encoding="utf-8"?>
 <cs:colorStyle xmlns:cs="http://schemas.microsoft.com/office/drawing/2012/chartStyle" xmlns:a="http://schemas.openxmlformats.org/drawingml/2006/main" meth="cycle" id="10">
   <a:schemeClr val="accent1"/>
   <a:schemeClr val="accent2"/>
@@ -23798,6 +26512,522 @@
 </cs:chartStyle>
 </file>
 
+<file path=word/charts/style3.xml><?xml version="1.0" encoding="utf-8"?>
+<cs:chartStyle xmlns:cs="http://schemas.microsoft.com/office/drawing/2012/chartStyle" xmlns:a="http://schemas.openxmlformats.org/drawingml/2006/main" id="227">
+  <cs:axisTitle>
+    <cs:lnRef idx="0"/>
+    <cs:fillRef idx="0"/>
+    <cs:effectRef idx="0"/>
+    <cs:fontRef idx="minor">
+      <a:schemeClr val="tx1">
+        <a:lumMod val="65000"/>
+        <a:lumOff val="35000"/>
+      </a:schemeClr>
+    </cs:fontRef>
+    <cs:defRPr sz="1000" kern="1200"/>
+  </cs:axisTitle>
+  <cs:categoryAxis>
+    <cs:lnRef idx="0"/>
+    <cs:fillRef idx="0"/>
+    <cs:effectRef idx="0"/>
+    <cs:fontRef idx="minor">
+      <a:schemeClr val="tx1">
+        <a:lumMod val="65000"/>
+        <a:lumOff val="35000"/>
+      </a:schemeClr>
+    </cs:fontRef>
+    <cs:spPr>
+      <a:ln w="9525" cap="flat" cmpd="sng" algn="ctr">
+        <a:solidFill>
+          <a:schemeClr val="tx1">
+            <a:lumMod val="15000"/>
+            <a:lumOff val="85000"/>
+          </a:schemeClr>
+        </a:solidFill>
+        <a:round/>
+      </a:ln>
+    </cs:spPr>
+    <cs:defRPr sz="900" kern="1200"/>
+  </cs:categoryAxis>
+  <cs:chartArea mods="allowNoFillOverride allowNoLineOverride">
+    <cs:lnRef idx="0"/>
+    <cs:fillRef idx="0"/>
+    <cs:effectRef idx="0"/>
+    <cs:fontRef idx="minor">
+      <a:schemeClr val="tx1"/>
+    </cs:fontRef>
+    <cs:spPr>
+      <a:solidFill>
+        <a:schemeClr val="bg1"/>
+      </a:solidFill>
+      <a:ln w="9525" cap="flat" cmpd="sng" algn="ctr">
+        <a:solidFill>
+          <a:schemeClr val="tx1">
+            <a:lumMod val="15000"/>
+            <a:lumOff val="85000"/>
+          </a:schemeClr>
+        </a:solidFill>
+        <a:round/>
+      </a:ln>
+    </cs:spPr>
+    <cs:defRPr sz="1000" kern="1200"/>
+  </cs:chartArea>
+  <cs:dataLabel>
+    <cs:lnRef idx="0"/>
+    <cs:fillRef idx="0"/>
+    <cs:effectRef idx="0"/>
+    <cs:fontRef idx="minor">
+      <a:schemeClr val="tx1">
+        <a:lumMod val="75000"/>
+        <a:lumOff val="25000"/>
+      </a:schemeClr>
+    </cs:fontRef>
+    <cs:defRPr sz="900" kern="1200"/>
+  </cs:dataLabel>
+  <cs:dataLabelCallout>
+    <cs:lnRef idx="0"/>
+    <cs:fillRef idx="0"/>
+    <cs:effectRef idx="0"/>
+    <cs:fontRef idx="minor">
+      <a:schemeClr val="dk1">
+        <a:lumMod val="65000"/>
+        <a:lumOff val="35000"/>
+      </a:schemeClr>
+    </cs:fontRef>
+    <cs:spPr>
+      <a:solidFill>
+        <a:schemeClr val="lt1"/>
+      </a:solidFill>
+      <a:ln>
+        <a:solidFill>
+          <a:schemeClr val="dk1">
+            <a:lumMod val="25000"/>
+            <a:lumOff val="75000"/>
+          </a:schemeClr>
+        </a:solidFill>
+      </a:ln>
+    </cs:spPr>
+    <cs:defRPr sz="900" kern="1200"/>
+    <cs:bodyPr rot="0" spcFirstLastPara="1" vertOverflow="clip" horzOverflow="clip" vert="horz" wrap="square" lIns="36576" tIns="18288" rIns="36576" bIns="18288" anchor="ctr" anchorCtr="1">
+      <a:spAutoFit/>
+    </cs:bodyPr>
+  </cs:dataLabelCallout>
+  <cs:dataPoint>
+    <cs:lnRef idx="0"/>
+    <cs:fillRef idx="1">
+      <cs:styleClr val="auto"/>
+    </cs:fillRef>
+    <cs:effectRef idx="0"/>
+    <cs:fontRef idx="minor">
+      <a:schemeClr val="tx1"/>
+    </cs:fontRef>
+    <cs:spPr>
+      <a:solidFill>
+        <a:schemeClr val="phClr"/>
+      </a:solidFill>
+    </cs:spPr>
+  </cs:dataPoint>
+  <cs:dataPoint3D>
+    <cs:lnRef idx="0"/>
+    <cs:fillRef idx="1">
+      <cs:styleClr val="auto"/>
+    </cs:fillRef>
+    <cs:effectRef idx="0"/>
+    <cs:fontRef idx="minor">
+      <a:schemeClr val="tx1"/>
+    </cs:fontRef>
+    <cs:spPr>
+      <a:solidFill>
+        <a:schemeClr val="phClr"/>
+      </a:solidFill>
+    </cs:spPr>
+  </cs:dataPoint3D>
+  <cs:dataPointLine>
+    <cs:lnRef idx="0">
+      <cs:styleClr val="auto"/>
+    </cs:lnRef>
+    <cs:fillRef idx="1"/>
+    <cs:effectRef idx="0"/>
+    <cs:fontRef idx="minor">
+      <a:schemeClr val="tx1"/>
+    </cs:fontRef>
+    <cs:spPr>
+      <a:ln w="28575" cap="rnd">
+        <a:solidFill>
+          <a:schemeClr val="phClr"/>
+        </a:solidFill>
+        <a:round/>
+      </a:ln>
+    </cs:spPr>
+  </cs:dataPointLine>
+  <cs:dataPointMarker>
+    <cs:lnRef idx="0">
+      <cs:styleClr val="auto"/>
+    </cs:lnRef>
+    <cs:fillRef idx="1">
+      <cs:styleClr val="auto"/>
+    </cs:fillRef>
+    <cs:effectRef idx="0"/>
+    <cs:fontRef idx="minor">
+      <a:schemeClr val="tx1"/>
+    </cs:fontRef>
+    <cs:spPr>
+      <a:solidFill>
+        <a:schemeClr val="phClr"/>
+      </a:solidFill>
+      <a:ln w="9525">
+        <a:solidFill>
+          <a:schemeClr val="phClr"/>
+        </a:solidFill>
+      </a:ln>
+    </cs:spPr>
+  </cs:dataPointMarker>
+  <cs:dataPointMarkerLayout symbol="circle" size="5"/>
+  <cs:dataPointWireframe>
+    <cs:lnRef idx="0">
+      <cs:styleClr val="auto"/>
+    </cs:lnRef>
+    <cs:fillRef idx="1"/>
+    <cs:effectRef idx="0"/>
+    <cs:fontRef idx="minor">
+      <a:schemeClr val="tx1"/>
+    </cs:fontRef>
+    <cs:spPr>
+      <a:ln w="9525" cap="rnd">
+        <a:solidFill>
+          <a:schemeClr val="phClr"/>
+        </a:solidFill>
+        <a:round/>
+      </a:ln>
+    </cs:spPr>
+  </cs:dataPointWireframe>
+  <cs:dataTable>
+    <cs:lnRef idx="0"/>
+    <cs:fillRef idx="0"/>
+    <cs:effectRef idx="0"/>
+    <cs:fontRef idx="minor">
+      <a:schemeClr val="tx1">
+        <a:lumMod val="65000"/>
+        <a:lumOff val="35000"/>
+      </a:schemeClr>
+    </cs:fontRef>
+    <cs:spPr>
+      <a:noFill/>
+      <a:ln w="9525" cap="flat" cmpd="sng" algn="ctr">
+        <a:solidFill>
+          <a:schemeClr val="tx1">
+            <a:lumMod val="15000"/>
+            <a:lumOff val="85000"/>
+          </a:schemeClr>
+        </a:solidFill>
+        <a:round/>
+      </a:ln>
+    </cs:spPr>
+    <cs:defRPr sz="900" kern="1200"/>
+  </cs:dataTable>
+  <cs:downBar>
+    <cs:lnRef idx="0"/>
+    <cs:fillRef idx="0"/>
+    <cs:effectRef idx="0"/>
+    <cs:fontRef idx="minor">
+      <a:schemeClr val="dk1"/>
+    </cs:fontRef>
+    <cs:spPr>
+      <a:solidFill>
+        <a:schemeClr val="dk1">
+          <a:lumMod val="65000"/>
+          <a:lumOff val="35000"/>
+        </a:schemeClr>
+      </a:solidFill>
+      <a:ln w="9525">
+        <a:solidFill>
+          <a:schemeClr val="tx1">
+            <a:lumMod val="65000"/>
+            <a:lumOff val="35000"/>
+          </a:schemeClr>
+        </a:solidFill>
+      </a:ln>
+    </cs:spPr>
+  </cs:downBar>
+  <cs:dropLine>
+    <cs:lnRef idx="0"/>
+    <cs:fillRef idx="0"/>
+    <cs:effectRef idx="0"/>
+    <cs:fontRef idx="minor">
+      <a:schemeClr val="tx1"/>
+    </cs:fontRef>
+    <cs:spPr>
+      <a:ln w="9525" cap="flat" cmpd="sng" algn="ctr">
+        <a:solidFill>
+          <a:schemeClr val="tx1">
+            <a:lumMod val="35000"/>
+            <a:lumOff val="65000"/>
+          </a:schemeClr>
+        </a:solidFill>
+        <a:round/>
+      </a:ln>
+    </cs:spPr>
+  </cs:dropLine>
+  <cs:errorBar>
+    <cs:lnRef idx="0"/>
+    <cs:fillRef idx="0"/>
+    <cs:effectRef idx="0"/>
+    <cs:fontRef idx="minor">
+      <a:schemeClr val="tx1"/>
+    </cs:fontRef>
+    <cs:spPr>
+      <a:ln w="9525" cap="flat" cmpd="sng" algn="ctr">
+        <a:solidFill>
+          <a:schemeClr val="tx1">
+            <a:lumMod val="65000"/>
+            <a:lumOff val="35000"/>
+          </a:schemeClr>
+        </a:solidFill>
+        <a:round/>
+      </a:ln>
+    </cs:spPr>
+  </cs:errorBar>
+  <cs:floor>
+    <cs:lnRef idx="0"/>
+    <cs:fillRef idx="0"/>
+    <cs:effectRef idx="0"/>
+    <cs:fontRef idx="minor">
+      <a:schemeClr val="tx1"/>
+    </cs:fontRef>
+    <cs:spPr>
+      <a:noFill/>
+      <a:ln>
+        <a:noFill/>
+      </a:ln>
+    </cs:spPr>
+  </cs:floor>
+  <cs:gridlineMajor>
+    <cs:lnRef idx="0"/>
+    <cs:fillRef idx="0"/>
+    <cs:effectRef idx="0"/>
+    <cs:fontRef idx="minor">
+      <a:schemeClr val="tx1"/>
+    </cs:fontRef>
+    <cs:spPr>
+      <a:ln w="9525" cap="flat" cmpd="sng" algn="ctr">
+        <a:solidFill>
+          <a:schemeClr val="tx1">
+            <a:lumMod val="15000"/>
+            <a:lumOff val="85000"/>
+          </a:schemeClr>
+        </a:solidFill>
+        <a:round/>
+      </a:ln>
+    </cs:spPr>
+  </cs:gridlineMajor>
+  <cs:gridlineMinor>
+    <cs:lnRef idx="0"/>
+    <cs:fillRef idx="0"/>
+    <cs:effectRef idx="0"/>
+    <cs:fontRef idx="minor">
+      <a:schemeClr val="tx1"/>
+    </cs:fontRef>
+    <cs:spPr>
+      <a:ln w="9525" cap="flat" cmpd="sng" algn="ctr">
+        <a:solidFill>
+          <a:schemeClr val="tx1">
+            <a:lumMod val="5000"/>
+            <a:lumOff val="95000"/>
+          </a:schemeClr>
+        </a:solidFill>
+        <a:round/>
+      </a:ln>
+    </cs:spPr>
+  </cs:gridlineMinor>
+  <cs:hiLoLine>
+    <cs:lnRef idx="0"/>
+    <cs:fillRef idx="0"/>
+    <cs:effectRef idx="0"/>
+    <cs:fontRef idx="minor">
+      <a:schemeClr val="tx1"/>
+    </cs:fontRef>
+    <cs:spPr>
+      <a:ln w="9525" cap="flat" cmpd="sng" algn="ctr">
+        <a:solidFill>
+          <a:schemeClr val="tx1">
+            <a:lumMod val="75000"/>
+            <a:lumOff val="25000"/>
+          </a:schemeClr>
+        </a:solidFill>
+        <a:round/>
+      </a:ln>
+    </cs:spPr>
+  </cs:hiLoLine>
+  <cs:leaderLine>
+    <cs:lnRef idx="0"/>
+    <cs:fillRef idx="0"/>
+    <cs:effectRef idx="0"/>
+    <cs:fontRef idx="minor">
+      <a:schemeClr val="tx1"/>
+    </cs:fontRef>
+    <cs:spPr>
+      <a:ln w="9525" cap="flat" cmpd="sng" algn="ctr">
+        <a:solidFill>
+          <a:schemeClr val="tx1">
+            <a:lumMod val="35000"/>
+            <a:lumOff val="65000"/>
+          </a:schemeClr>
+        </a:solidFill>
+        <a:round/>
+      </a:ln>
+    </cs:spPr>
+  </cs:leaderLine>
+  <cs:legend>
+    <cs:lnRef idx="0"/>
+    <cs:fillRef idx="0"/>
+    <cs:effectRef idx="0"/>
+    <cs:fontRef idx="minor">
+      <a:schemeClr val="tx1">
+        <a:lumMod val="65000"/>
+        <a:lumOff val="35000"/>
+      </a:schemeClr>
+    </cs:fontRef>
+    <cs:defRPr sz="900" kern="1200"/>
+  </cs:legend>
+  <cs:plotArea mods="allowNoFillOverride allowNoLineOverride">
+    <cs:lnRef idx="0"/>
+    <cs:fillRef idx="0"/>
+    <cs:effectRef idx="0"/>
+    <cs:fontRef idx="minor">
+      <a:schemeClr val="tx1"/>
+    </cs:fontRef>
+  </cs:plotArea>
+  <cs:plotArea3D mods="allowNoFillOverride allowNoLineOverride">
+    <cs:lnRef idx="0"/>
+    <cs:fillRef idx="0"/>
+    <cs:effectRef idx="0"/>
+    <cs:fontRef idx="minor">
+      <a:schemeClr val="tx1"/>
+    </cs:fontRef>
+  </cs:plotArea3D>
+  <cs:seriesAxis>
+    <cs:lnRef idx="0"/>
+    <cs:fillRef idx="0"/>
+    <cs:effectRef idx="0"/>
+    <cs:fontRef idx="minor">
+      <a:schemeClr val="tx1">
+        <a:lumMod val="65000"/>
+        <a:lumOff val="35000"/>
+      </a:schemeClr>
+    </cs:fontRef>
+    <cs:defRPr sz="900" kern="1200"/>
+  </cs:seriesAxis>
+  <cs:seriesLine>
+    <cs:lnRef idx="0"/>
+    <cs:fillRef idx="0"/>
+    <cs:effectRef idx="0"/>
+    <cs:fontRef idx="minor">
+      <a:schemeClr val="tx1"/>
+    </cs:fontRef>
+    <cs:spPr>
+      <a:ln w="9525" cap="flat" cmpd="sng" algn="ctr">
+        <a:solidFill>
+          <a:schemeClr val="tx1">
+            <a:lumMod val="35000"/>
+            <a:lumOff val="65000"/>
+          </a:schemeClr>
+        </a:solidFill>
+        <a:round/>
+      </a:ln>
+    </cs:spPr>
+  </cs:seriesLine>
+  <cs:title>
+    <cs:lnRef idx="0"/>
+    <cs:fillRef idx="0"/>
+    <cs:effectRef idx="0"/>
+    <cs:fontRef idx="minor">
+      <a:schemeClr val="tx1">
+        <a:lumMod val="65000"/>
+        <a:lumOff val="35000"/>
+      </a:schemeClr>
+    </cs:fontRef>
+    <cs:defRPr sz="1400" b="0" kern="1200" spc="0" baseline="0"/>
+  </cs:title>
+  <cs:trendline>
+    <cs:lnRef idx="0">
+      <cs:styleClr val="auto"/>
+    </cs:lnRef>
+    <cs:fillRef idx="0"/>
+    <cs:effectRef idx="0"/>
+    <cs:fontRef idx="minor">
+      <a:schemeClr val="tx1"/>
+    </cs:fontRef>
+    <cs:spPr>
+      <a:ln w="19050" cap="rnd">
+        <a:solidFill>
+          <a:schemeClr val="phClr"/>
+        </a:solidFill>
+        <a:prstDash val="sysDot"/>
+      </a:ln>
+    </cs:spPr>
+  </cs:trendline>
+  <cs:trendlineLabel>
+    <cs:lnRef idx="0"/>
+    <cs:fillRef idx="0"/>
+    <cs:effectRef idx="0"/>
+    <cs:fontRef idx="minor">
+      <a:schemeClr val="tx1">
+        <a:lumMod val="65000"/>
+        <a:lumOff val="35000"/>
+      </a:schemeClr>
+    </cs:fontRef>
+    <cs:defRPr sz="900" kern="1200"/>
+  </cs:trendlineLabel>
+  <cs:upBar>
+    <cs:lnRef idx="0"/>
+    <cs:fillRef idx="0"/>
+    <cs:effectRef idx="0"/>
+    <cs:fontRef idx="minor">
+      <a:schemeClr val="dk1"/>
+    </cs:fontRef>
+    <cs:spPr>
+      <a:solidFill>
+        <a:schemeClr val="lt1"/>
+      </a:solidFill>
+      <a:ln w="9525">
+        <a:solidFill>
+          <a:schemeClr val="tx1">
+            <a:lumMod val="15000"/>
+            <a:lumOff val="85000"/>
+          </a:schemeClr>
+        </a:solidFill>
+      </a:ln>
+    </cs:spPr>
+  </cs:upBar>
+  <cs:valueAxis>
+    <cs:lnRef idx="0"/>
+    <cs:fillRef idx="0"/>
+    <cs:effectRef idx="0"/>
+    <cs:fontRef idx="minor">
+      <a:schemeClr val="tx1">
+        <a:lumMod val="65000"/>
+        <a:lumOff val="35000"/>
+      </a:schemeClr>
+    </cs:fontRef>
+    <cs:defRPr sz="900" kern="1200"/>
+  </cs:valueAxis>
+  <cs:wall>
+    <cs:lnRef idx="0"/>
+    <cs:fillRef idx="0"/>
+    <cs:effectRef idx="0"/>
+    <cs:fontRef idx="minor">
+      <a:schemeClr val="tx1"/>
+    </cs:fontRef>
+    <cs:spPr>
+      <a:noFill/>
+      <a:ln>
+        <a:noFill/>
+      </a:ln>
+    </cs:spPr>
+  </cs:wall>
+</cs:chartStyle>
+</file>
+
 <file path=word/theme/theme1.xml><?xml version="1.0" encoding="utf-8"?>
 <a:theme xmlns:a="http://schemas.openxmlformats.org/drawingml/2006/main" name="Office Theme">
   <a:themeElements>
@@ -24098,7 +27328,7 @@
 </file>
 
 <file path=customXml/itemProps1.xml><?xml version="1.0" encoding="utf-8"?>
-<ds:datastoreItem xmlns:ds="http://schemas.openxmlformats.org/officeDocument/2006/customXml" ds:itemID="{85155E55-EB0D-41F0-A766-36C301D18E27}">
+<ds:datastoreItem xmlns:ds="http://schemas.openxmlformats.org/officeDocument/2006/customXml" ds:itemID="{0D381C70-BE06-407A-8BEA-D1A46D690DF7}">
   <ds:schemaRefs>
     <ds:schemaRef ds:uri="http://schemas.openxmlformats.org/officeDocument/2006/bibliography"/>
   </ds:schemaRefs>

</xml_diff>

<commit_message>
Added results for scanning "Data Matrix" labels.
</commit_message>
<xml_diff>
--- a/QR_codes/Vetscan_QR_label_Docs/Vetscan_QR_Testing.docx
+++ b/QR_codes/Vetscan_QR_label_Docs/Vetscan_QR_Testing.docx
@@ -111,7 +111,7 @@
       <w:r>
         <w:fldChar w:fldCharType="separate"/>
       </w:r>
-      <w:hyperlink w:anchor="_Toc80175450" w:history="1">
+      <w:hyperlink w:anchor="_Toc80362702" w:history="1">
         <w:r>
           <w:rPr>
             <w:rStyle w:val="Hyperlink"/>
@@ -153,7 +153,7 @@
             <w:noProof/>
             <w:webHidden/>
           </w:rPr>
-          <w:instrText xml:space="preserve"> PAGEREF _Toc80175450 \h </w:instrText>
+          <w:instrText xml:space="preserve"> PAGEREF _Toc80362702 \h </w:instrText>
         </w:r>
         <w:r>
           <w:rPr>
@@ -196,7 +196,7 @@
           <w:noProof/>
         </w:rPr>
       </w:pPr>
-      <w:hyperlink w:anchor="_Toc80175451" w:history="1">
+      <w:hyperlink w:anchor="_Toc80362703" w:history="1">
         <w:r>
           <w:rPr>
             <w:rStyle w:val="Hyperlink"/>
@@ -237,7 +237,7 @@
             <w:noProof/>
             <w:webHidden/>
           </w:rPr>
-          <w:instrText xml:space="preserve"> PAGEREF _Toc80175451 \h </w:instrText>
+          <w:instrText xml:space="preserve"> PAGEREF _Toc80362703 \h </w:instrText>
         </w:r>
         <w:r>
           <w:rPr>
@@ -280,7 +280,7 @@
           <w:noProof/>
         </w:rPr>
       </w:pPr>
-      <w:hyperlink w:anchor="_Toc80175452" w:history="1">
+      <w:hyperlink w:anchor="_Toc80362704" w:history="1">
         <w:r>
           <w:rPr>
             <w:rStyle w:val="Hyperlink"/>
@@ -321,7 +321,7 @@
             <w:noProof/>
             <w:webHidden/>
           </w:rPr>
-          <w:instrText xml:space="preserve"> PAGEREF _Toc80175452 \h </w:instrText>
+          <w:instrText xml:space="preserve"> PAGEREF _Toc80362704 \h </w:instrText>
         </w:r>
         <w:r>
           <w:rPr>
@@ -364,7 +364,7 @@
           <w:noProof/>
         </w:rPr>
       </w:pPr>
-      <w:hyperlink w:anchor="_Toc80175453" w:history="1">
+      <w:hyperlink w:anchor="_Toc80362705" w:history="1">
         <w:r>
           <w:rPr>
             <w:rStyle w:val="Hyperlink"/>
@@ -405,7 +405,7 @@
             <w:noProof/>
             <w:webHidden/>
           </w:rPr>
-          <w:instrText xml:space="preserve"> PAGEREF _Toc80175453 \h </w:instrText>
+          <w:instrText xml:space="preserve"> PAGEREF _Toc80362705 \h </w:instrText>
         </w:r>
         <w:r>
           <w:rPr>
@@ -448,7 +448,7 @@
           <w:noProof/>
         </w:rPr>
       </w:pPr>
-      <w:hyperlink w:anchor="_Toc80175454" w:history="1">
+      <w:hyperlink w:anchor="_Toc80362706" w:history="1">
         <w:r>
           <w:rPr>
             <w:rStyle w:val="Hyperlink"/>
@@ -489,7 +489,7 @@
             <w:noProof/>
             <w:webHidden/>
           </w:rPr>
-          <w:instrText xml:space="preserve"> PAGEREF _Toc80175454 \h </w:instrText>
+          <w:instrText xml:space="preserve"> PAGEREF _Toc80362706 \h </w:instrText>
         </w:r>
         <w:r>
           <w:rPr>
@@ -532,7 +532,7 @@
           <w:noProof/>
         </w:rPr>
       </w:pPr>
-      <w:hyperlink w:anchor="_Toc80175455" w:history="1">
+      <w:hyperlink w:anchor="_Toc80362707" w:history="1">
         <w:r>
           <w:rPr>
             <w:rStyle w:val="Hyperlink"/>
@@ -573,7 +573,7 @@
             <w:noProof/>
             <w:webHidden/>
           </w:rPr>
-          <w:instrText xml:space="preserve"> PAGEREF _Toc80175455 \h </w:instrText>
+          <w:instrText xml:space="preserve"> PAGEREF _Toc80362707 \h </w:instrText>
         </w:r>
         <w:r>
           <w:rPr>
@@ -616,7 +616,7 @@
           <w:noProof/>
         </w:rPr>
       </w:pPr>
-      <w:hyperlink w:anchor="_Toc80175456" w:history="1">
+      <w:hyperlink w:anchor="_Toc80362708" w:history="1">
         <w:r>
           <w:rPr>
             <w:rStyle w:val="Hyperlink"/>
@@ -657,7 +657,7 @@
             <w:noProof/>
             <w:webHidden/>
           </w:rPr>
-          <w:instrText xml:space="preserve"> PAGEREF _Toc80175456 \h </w:instrText>
+          <w:instrText xml:space="preserve"> PAGEREF _Toc80362708 \h </w:instrText>
         </w:r>
         <w:r>
           <w:rPr>
@@ -700,7 +700,7 @@
           <w:noProof/>
         </w:rPr>
       </w:pPr>
-      <w:hyperlink w:anchor="_Toc80175457" w:history="1">
+      <w:hyperlink w:anchor="_Toc80362709" w:history="1">
         <w:r>
           <w:rPr>
             <w:rStyle w:val="Hyperlink"/>
@@ -741,7 +741,7 @@
             <w:noProof/>
             <w:webHidden/>
           </w:rPr>
-          <w:instrText xml:space="preserve"> PAGEREF _Toc80175457 \h </w:instrText>
+          <w:instrText xml:space="preserve"> PAGEREF _Toc80362709 \h </w:instrText>
         </w:r>
         <w:r>
           <w:rPr>
@@ -784,7 +784,7 @@
           <w:noProof/>
         </w:rPr>
       </w:pPr>
-      <w:hyperlink w:anchor="_Toc80175458" w:history="1">
+      <w:hyperlink w:anchor="_Toc80362710" w:history="1">
         <w:r>
           <w:rPr>
             <w:rStyle w:val="Hyperlink"/>
@@ -825,7 +825,7 @@
             <w:noProof/>
             <w:webHidden/>
           </w:rPr>
-          <w:instrText xml:space="preserve"> PAGEREF _Toc80175458 \h </w:instrText>
+          <w:instrText xml:space="preserve"> PAGEREF _Toc80362710 \h </w:instrText>
         </w:r>
         <w:r>
           <w:rPr>
@@ -868,7 +868,7 @@
           <w:noProof/>
         </w:rPr>
       </w:pPr>
-      <w:hyperlink w:anchor="_Toc80175459" w:history="1">
+      <w:hyperlink w:anchor="_Toc80362711" w:history="1">
         <w:r>
           <w:rPr>
             <w:rStyle w:val="Hyperlink"/>
@@ -909,7 +909,7 @@
             <w:noProof/>
             <w:webHidden/>
           </w:rPr>
-          <w:instrText xml:space="preserve"> PAGEREF _Toc80175459 \h </w:instrText>
+          <w:instrText xml:space="preserve"> PAGEREF _Toc80362711 \h </w:instrText>
         </w:r>
         <w:r>
           <w:rPr>
@@ -952,7 +952,7 @@
           <w:noProof/>
         </w:rPr>
       </w:pPr>
-      <w:hyperlink w:anchor="_Toc80175460" w:history="1">
+      <w:hyperlink w:anchor="_Toc80362712" w:history="1">
         <w:r>
           <w:rPr>
             <w:rStyle w:val="Hyperlink"/>
@@ -993,7 +993,7 @@
             <w:noProof/>
             <w:webHidden/>
           </w:rPr>
-          <w:instrText xml:space="preserve"> PAGEREF _Toc80175460 \h </w:instrText>
+          <w:instrText xml:space="preserve"> PAGEREF _Toc80362712 \h </w:instrText>
         </w:r>
         <w:r>
           <w:rPr>
@@ -1036,7 +1036,7 @@
           <w:noProof/>
         </w:rPr>
       </w:pPr>
-      <w:hyperlink w:anchor="_Toc80175461" w:history="1">
+      <w:hyperlink w:anchor="_Toc80362713" w:history="1">
         <w:r>
           <w:rPr>
             <w:rStyle w:val="Hyperlink"/>
@@ -1077,7 +1077,7 @@
             <w:noProof/>
             <w:webHidden/>
           </w:rPr>
-          <w:instrText xml:space="preserve"> PAGEREF _Toc80175461 \h </w:instrText>
+          <w:instrText xml:space="preserve"> PAGEREF _Toc80362713 \h </w:instrText>
         </w:r>
         <w:r>
           <w:rPr>
@@ -1120,7 +1120,7 @@
           <w:noProof/>
         </w:rPr>
       </w:pPr>
-      <w:hyperlink w:anchor="_Toc80175462" w:history="1">
+      <w:hyperlink w:anchor="_Toc80362714" w:history="1">
         <w:r>
           <w:rPr>
             <w:rStyle w:val="Hyperlink"/>
@@ -1161,7 +1161,7 @@
             <w:noProof/>
             <w:webHidden/>
           </w:rPr>
-          <w:instrText xml:space="preserve"> PAGEREF _Toc80175462 \h </w:instrText>
+          <w:instrText xml:space="preserve"> PAGEREF _Toc80362714 \h </w:instrText>
         </w:r>
         <w:r>
           <w:rPr>
@@ -1204,7 +1204,7 @@
           <w:noProof/>
         </w:rPr>
       </w:pPr>
-      <w:hyperlink w:anchor="_Toc80175463" w:history="1">
+      <w:hyperlink w:anchor="_Toc80362715" w:history="1">
         <w:r>
           <w:rPr>
             <w:rStyle w:val="Hyperlink"/>
@@ -1245,7 +1245,7 @@
             <w:noProof/>
             <w:webHidden/>
           </w:rPr>
-          <w:instrText xml:space="preserve"> PAGEREF _Toc80175463 \h </w:instrText>
+          <w:instrText xml:space="preserve"> PAGEREF _Toc80362715 \h </w:instrText>
         </w:r>
         <w:r>
           <w:rPr>
@@ -1288,7 +1288,7 @@
           <w:noProof/>
         </w:rPr>
       </w:pPr>
-      <w:hyperlink w:anchor="_Toc80175464" w:history="1">
+      <w:hyperlink w:anchor="_Toc80362716" w:history="1">
         <w:r>
           <w:rPr>
             <w:rStyle w:val="Hyperlink"/>
@@ -1329,7 +1329,7 @@
             <w:noProof/>
             <w:webHidden/>
           </w:rPr>
-          <w:instrText xml:space="preserve"> PAGEREF _Toc80175464 \h </w:instrText>
+          <w:instrText xml:space="preserve"> PAGEREF _Toc80362716 \h </w:instrText>
         </w:r>
         <w:r>
           <w:rPr>
@@ -1372,7 +1372,7 @@
           <w:noProof/>
         </w:rPr>
       </w:pPr>
-      <w:hyperlink w:anchor="_Toc80175465" w:history="1">
+      <w:hyperlink w:anchor="_Toc80362717" w:history="1">
         <w:r>
           <w:rPr>
             <w:rStyle w:val="Hyperlink"/>
@@ -1413,7 +1413,7 @@
             <w:noProof/>
             <w:webHidden/>
           </w:rPr>
-          <w:instrText xml:space="preserve"> PAGEREF _Toc80175465 \h </w:instrText>
+          <w:instrText xml:space="preserve"> PAGEREF _Toc80362717 \h </w:instrText>
         </w:r>
         <w:r>
           <w:rPr>
@@ -1456,7 +1456,7 @@
           <w:noProof/>
         </w:rPr>
       </w:pPr>
-      <w:hyperlink w:anchor="_Toc80175466" w:history="1">
+      <w:hyperlink w:anchor="_Toc80362718" w:history="1">
         <w:r>
           <w:rPr>
             <w:rStyle w:val="Hyperlink"/>
@@ -1497,7 +1497,7 @@
             <w:noProof/>
             <w:webHidden/>
           </w:rPr>
-          <w:instrText xml:space="preserve"> PAGEREF _Toc80175466 \h </w:instrText>
+          <w:instrText xml:space="preserve"> PAGEREF _Toc80362718 \h </w:instrText>
         </w:r>
         <w:r>
           <w:rPr>
@@ -1540,7 +1540,7 @@
           <w:noProof/>
         </w:rPr>
       </w:pPr>
-      <w:hyperlink w:anchor="_Toc80175467" w:history="1">
+      <w:hyperlink w:anchor="_Toc80362719" w:history="1">
         <w:r>
           <w:rPr>
             <w:rStyle w:val="Hyperlink"/>
@@ -1581,7 +1581,7 @@
             <w:noProof/>
             <w:webHidden/>
           </w:rPr>
-          <w:instrText xml:space="preserve"> PAGEREF _Toc80175467 \h </w:instrText>
+          <w:instrText xml:space="preserve"> PAGEREF _Toc80362719 \h </w:instrText>
         </w:r>
         <w:r>
           <w:rPr>
@@ -1624,7 +1624,7 @@
           <w:noProof/>
         </w:rPr>
       </w:pPr>
-      <w:hyperlink w:anchor="_Toc80175468" w:history="1">
+      <w:hyperlink w:anchor="_Toc80362720" w:history="1">
         <w:r>
           <w:rPr>
             <w:rStyle w:val="Hyperlink"/>
@@ -1665,7 +1665,7 @@
             <w:noProof/>
             <w:webHidden/>
           </w:rPr>
-          <w:instrText xml:space="preserve"> PAGEREF _Toc80175468 \h </w:instrText>
+          <w:instrText xml:space="preserve"> PAGEREF _Toc80362720 \h </w:instrText>
         </w:r>
         <w:r>
           <w:rPr>
@@ -1708,7 +1708,7 @@
           <w:noProof/>
         </w:rPr>
       </w:pPr>
-      <w:hyperlink w:anchor="_Toc80175469" w:history="1">
+      <w:hyperlink w:anchor="_Toc80362721" w:history="1">
         <w:r>
           <w:rPr>
             <w:rStyle w:val="Hyperlink"/>
@@ -1749,7 +1749,7 @@
             <w:noProof/>
             <w:webHidden/>
           </w:rPr>
-          <w:instrText xml:space="preserve"> PAGEREF _Toc80175469 \h </w:instrText>
+          <w:instrText xml:space="preserve"> PAGEREF _Toc80362721 \h </w:instrText>
         </w:r>
         <w:r>
           <w:rPr>
@@ -1792,7 +1792,7 @@
           <w:noProof/>
         </w:rPr>
       </w:pPr>
-      <w:hyperlink w:anchor="_Toc80175470" w:history="1">
+      <w:hyperlink w:anchor="_Toc80362722" w:history="1">
         <w:r>
           <w:rPr>
             <w:rStyle w:val="Hyperlink"/>
@@ -1833,7 +1833,7 @@
             <w:noProof/>
             <w:webHidden/>
           </w:rPr>
-          <w:instrText xml:space="preserve"> PAGEREF _Toc80175470 \h </w:instrText>
+          <w:instrText xml:space="preserve"> PAGEREF _Toc80362722 \h </w:instrText>
         </w:r>
         <w:r>
           <w:rPr>
@@ -1876,7 +1876,7 @@
           <w:noProof/>
         </w:rPr>
       </w:pPr>
-      <w:hyperlink w:anchor="_Toc80175471" w:history="1">
+      <w:hyperlink w:anchor="_Toc80362723" w:history="1">
         <w:r>
           <w:rPr>
             <w:rStyle w:val="Hyperlink"/>
@@ -1917,7 +1917,7 @@
             <w:noProof/>
             <w:webHidden/>
           </w:rPr>
-          <w:instrText xml:space="preserve"> PAGEREF _Toc80175471 \h </w:instrText>
+          <w:instrText xml:space="preserve"> PAGEREF _Toc80362723 \h </w:instrText>
         </w:r>
         <w:r>
           <w:rPr>
@@ -1960,7 +1960,7 @@
           <w:noProof/>
         </w:rPr>
       </w:pPr>
-      <w:hyperlink w:anchor="_Toc80175472" w:history="1">
+      <w:hyperlink w:anchor="_Toc80362724" w:history="1">
         <w:r>
           <w:rPr>
             <w:rStyle w:val="Hyperlink"/>
@@ -2001,7 +2001,7 @@
             <w:noProof/>
             <w:webHidden/>
           </w:rPr>
-          <w:instrText xml:space="preserve"> PAGEREF _Toc80175472 \h </w:instrText>
+          <w:instrText xml:space="preserve"> PAGEREF _Toc80362724 \h </w:instrText>
         </w:r>
         <w:r>
           <w:rPr>
@@ -2044,7 +2044,7 @@
           <w:noProof/>
         </w:rPr>
       </w:pPr>
-      <w:hyperlink w:anchor="_Toc80175473" w:history="1">
+      <w:hyperlink w:anchor="_Toc80362725" w:history="1">
         <w:r>
           <w:rPr>
             <w:rStyle w:val="Hyperlink"/>
@@ -2085,7 +2085,7 @@
             <w:noProof/>
             <w:webHidden/>
           </w:rPr>
-          <w:instrText xml:space="preserve"> PAGEREF _Toc80175473 \h </w:instrText>
+          <w:instrText xml:space="preserve"> PAGEREF _Toc80362725 \h </w:instrText>
         </w:r>
         <w:r>
           <w:rPr>
@@ -2128,7 +2128,7 @@
           <w:noProof/>
         </w:rPr>
       </w:pPr>
-      <w:hyperlink w:anchor="_Toc80175474" w:history="1">
+      <w:hyperlink w:anchor="_Toc80362726" w:history="1">
         <w:r>
           <w:rPr>
             <w:rStyle w:val="Hyperlink"/>
@@ -2169,7 +2169,7 @@
             <w:noProof/>
             <w:webHidden/>
           </w:rPr>
-          <w:instrText xml:space="preserve"> PAGEREF _Toc80175474 \h </w:instrText>
+          <w:instrText xml:space="preserve"> PAGEREF _Toc80362726 \h </w:instrText>
         </w:r>
         <w:r>
           <w:rPr>
@@ -2190,6 +2190,258 @@
             <w:webHidden/>
           </w:rPr>
           <w:t>12</w:t>
+        </w:r>
+        <w:r>
+          <w:rPr>
+            <w:noProof/>
+            <w:webHidden/>
+          </w:rPr>
+          <w:fldChar w:fldCharType="end"/>
+        </w:r>
+      </w:hyperlink>
+    </w:p>
+    <w:p>
+      <w:pPr>
+        <w:pStyle w:val="TOC2"/>
+        <w:tabs>
+          <w:tab w:val="left" w:pos="880"/>
+          <w:tab w:val="right" w:leader="dot" w:pos="10790"/>
+        </w:tabs>
+        <w:rPr>
+          <w:rFonts w:asciiTheme="minorHAnsi" w:eastAsiaTheme="minorEastAsia" w:hAnsiTheme="minorHAnsi" w:cstheme="minorBidi"/>
+          <w:noProof/>
+        </w:rPr>
+      </w:pPr>
+      <w:hyperlink w:anchor="_Toc80362727" w:history="1">
+        <w:r>
+          <w:rPr>
+            <w:rStyle w:val="Hyperlink"/>
+            <w:noProof/>
+          </w:rPr>
+          <w:t>4.7</w:t>
+        </w:r>
+        <w:r>
+          <w:rPr>
+            <w:rFonts w:asciiTheme="minorHAnsi" w:eastAsiaTheme="minorEastAsia" w:hAnsiTheme="minorHAnsi" w:cstheme="minorBidi"/>
+            <w:noProof/>
+          </w:rPr>
+          <w:tab/>
+        </w:r>
+        <w:r>
+          <w:rPr>
+            <w:rStyle w:val="Hyperlink"/>
+            <w:noProof/>
+          </w:rPr>
+          <w:t>“Data Matrix” decoding timing using pylibdmtx library</w:t>
+        </w:r>
+        <w:r>
+          <w:rPr>
+            <w:noProof/>
+            <w:webHidden/>
+          </w:rPr>
+          <w:tab/>
+        </w:r>
+        <w:r>
+          <w:rPr>
+            <w:noProof/>
+            <w:webHidden/>
+          </w:rPr>
+          <w:fldChar w:fldCharType="begin"/>
+        </w:r>
+        <w:r>
+          <w:rPr>
+            <w:noProof/>
+            <w:webHidden/>
+          </w:rPr>
+          <w:instrText xml:space="preserve"> PAGEREF _Toc80362727 \h </w:instrText>
+        </w:r>
+        <w:r>
+          <w:rPr>
+            <w:noProof/>
+            <w:webHidden/>
+          </w:rPr>
+        </w:r>
+        <w:r>
+          <w:rPr>
+            <w:noProof/>
+            <w:webHidden/>
+          </w:rPr>
+          <w:fldChar w:fldCharType="separate"/>
+        </w:r>
+        <w:r>
+          <w:rPr>
+            <w:noProof/>
+            <w:webHidden/>
+          </w:rPr>
+          <w:t>13</w:t>
+        </w:r>
+        <w:r>
+          <w:rPr>
+            <w:noProof/>
+            <w:webHidden/>
+          </w:rPr>
+          <w:fldChar w:fldCharType="end"/>
+        </w:r>
+      </w:hyperlink>
+    </w:p>
+    <w:p>
+      <w:pPr>
+        <w:pStyle w:val="TOC3"/>
+        <w:tabs>
+          <w:tab w:val="left" w:pos="1320"/>
+          <w:tab w:val="right" w:leader="dot" w:pos="10790"/>
+        </w:tabs>
+        <w:rPr>
+          <w:rFonts w:asciiTheme="minorHAnsi" w:eastAsiaTheme="minorEastAsia" w:hAnsiTheme="minorHAnsi" w:cstheme="minorBidi"/>
+          <w:noProof/>
+        </w:rPr>
+      </w:pPr>
+      <w:hyperlink w:anchor="_Toc80362728" w:history="1">
+        <w:r>
+          <w:rPr>
+            <w:rStyle w:val="Hyperlink"/>
+            <w:noProof/>
+          </w:rPr>
+          <w:t>4.7.1</w:t>
+        </w:r>
+        <w:r>
+          <w:rPr>
+            <w:rFonts w:asciiTheme="minorHAnsi" w:eastAsiaTheme="minorEastAsia" w:hAnsiTheme="minorHAnsi" w:cstheme="minorBidi"/>
+            <w:noProof/>
+          </w:rPr>
+          <w:tab/>
+        </w:r>
+        <w:r>
+          <w:rPr>
+            <w:rStyle w:val="Hyperlink"/>
+            <w:noProof/>
+          </w:rPr>
+          <w:t>Laptop - “Data Matrix” decoding times</w:t>
+        </w:r>
+        <w:r>
+          <w:rPr>
+            <w:noProof/>
+            <w:webHidden/>
+          </w:rPr>
+          <w:tab/>
+        </w:r>
+        <w:r>
+          <w:rPr>
+            <w:noProof/>
+            <w:webHidden/>
+          </w:rPr>
+          <w:fldChar w:fldCharType="begin"/>
+        </w:r>
+        <w:r>
+          <w:rPr>
+            <w:noProof/>
+            <w:webHidden/>
+          </w:rPr>
+          <w:instrText xml:space="preserve"> PAGEREF _Toc80362728 \h </w:instrText>
+        </w:r>
+        <w:r>
+          <w:rPr>
+            <w:noProof/>
+            <w:webHidden/>
+          </w:rPr>
+        </w:r>
+        <w:r>
+          <w:rPr>
+            <w:noProof/>
+            <w:webHidden/>
+          </w:rPr>
+          <w:fldChar w:fldCharType="separate"/>
+        </w:r>
+        <w:r>
+          <w:rPr>
+            <w:noProof/>
+            <w:webHidden/>
+          </w:rPr>
+          <w:t>14</w:t>
+        </w:r>
+        <w:r>
+          <w:rPr>
+            <w:noProof/>
+            <w:webHidden/>
+          </w:rPr>
+          <w:fldChar w:fldCharType="end"/>
+        </w:r>
+      </w:hyperlink>
+    </w:p>
+    <w:p>
+      <w:pPr>
+        <w:pStyle w:val="TOC3"/>
+        <w:tabs>
+          <w:tab w:val="left" w:pos="1320"/>
+          <w:tab w:val="right" w:leader="dot" w:pos="10790"/>
+        </w:tabs>
+        <w:rPr>
+          <w:rFonts w:asciiTheme="minorHAnsi" w:eastAsiaTheme="minorEastAsia" w:hAnsiTheme="minorHAnsi" w:cstheme="minorBidi"/>
+          <w:noProof/>
+        </w:rPr>
+      </w:pPr>
+      <w:hyperlink w:anchor="_Toc80362729" w:history="1">
+        <w:r>
+          <w:rPr>
+            <w:rStyle w:val="Hyperlink"/>
+            <w:noProof/>
+          </w:rPr>
+          <w:t>4.7.1</w:t>
+        </w:r>
+        <w:r>
+          <w:rPr>
+            <w:rFonts w:asciiTheme="minorHAnsi" w:eastAsiaTheme="minorEastAsia" w:hAnsiTheme="minorHAnsi" w:cstheme="minorBidi"/>
+            <w:noProof/>
+          </w:rPr>
+          <w:tab/>
+        </w:r>
+        <w:r>
+          <w:rPr>
+            <w:rStyle w:val="Hyperlink"/>
+            <w:noProof/>
+          </w:rPr>
+          <w:t>Vetscan Hub Mockup - “Data Matrix” decoding times</w:t>
+        </w:r>
+        <w:r>
+          <w:rPr>
+            <w:noProof/>
+            <w:webHidden/>
+          </w:rPr>
+          <w:tab/>
+        </w:r>
+        <w:r>
+          <w:rPr>
+            <w:noProof/>
+            <w:webHidden/>
+          </w:rPr>
+          <w:fldChar w:fldCharType="begin"/>
+        </w:r>
+        <w:r>
+          <w:rPr>
+            <w:noProof/>
+            <w:webHidden/>
+          </w:rPr>
+          <w:instrText xml:space="preserve"> PAGEREF _Toc80362729 \h </w:instrText>
+        </w:r>
+        <w:r>
+          <w:rPr>
+            <w:noProof/>
+            <w:webHidden/>
+          </w:rPr>
+        </w:r>
+        <w:r>
+          <w:rPr>
+            <w:noProof/>
+            <w:webHidden/>
+          </w:rPr>
+          <w:fldChar w:fldCharType="separate"/>
+        </w:r>
+        <w:r>
+          <w:rPr>
+            <w:noProof/>
+            <w:webHidden/>
+          </w:rPr>
+          <w:t>14</w:t>
         </w:r>
         <w:r>
           <w:rPr>
@@ -2212,7 +2464,7 @@
           <w:noProof/>
         </w:rPr>
       </w:pPr>
-      <w:hyperlink w:anchor="_Toc80175475" w:history="1">
+      <w:hyperlink w:anchor="_Toc80362730" w:history="1">
         <w:r>
           <w:rPr>
             <w:rStyle w:val="Hyperlink"/>
@@ -2253,7 +2505,7 @@
             <w:noProof/>
             <w:webHidden/>
           </w:rPr>
-          <w:instrText xml:space="preserve"> PAGEREF _Toc80175475 \h </w:instrText>
+          <w:instrText xml:space="preserve"> PAGEREF _Toc80362730 \h </w:instrText>
         </w:r>
         <w:r>
           <w:rPr>
@@ -2273,7 +2525,7 @@
             <w:noProof/>
             <w:webHidden/>
           </w:rPr>
-          <w:t>13</w:t>
+          <w:t>15</w:t>
         </w:r>
         <w:r>
           <w:rPr>
@@ -2296,7 +2548,7 @@
           <w:noProof/>
         </w:rPr>
       </w:pPr>
-      <w:hyperlink w:anchor="_Toc80175476" w:history="1">
+      <w:hyperlink w:anchor="_Toc80362731" w:history="1">
         <w:r>
           <w:rPr>
             <w:rStyle w:val="Hyperlink"/>
@@ -2337,7 +2589,7 @@
             <w:noProof/>
             <w:webHidden/>
           </w:rPr>
-          <w:instrText xml:space="preserve"> PAGEREF _Toc80175476 \h </w:instrText>
+          <w:instrText xml:space="preserve"> PAGEREF _Toc80362731 \h </w:instrText>
         </w:r>
         <w:r>
           <w:rPr>
@@ -2357,7 +2609,7 @@
             <w:noProof/>
             <w:webHidden/>
           </w:rPr>
-          <w:t>13</w:t>
+          <w:t>15</w:t>
         </w:r>
         <w:r>
           <w:rPr>
@@ -2380,7 +2632,7 @@
           <w:noProof/>
         </w:rPr>
       </w:pPr>
-      <w:hyperlink w:anchor="_Toc80175477" w:history="1">
+      <w:hyperlink w:anchor="_Toc80362732" w:history="1">
         <w:r>
           <w:rPr>
             <w:rStyle w:val="Hyperlink"/>
@@ -2421,7 +2673,7 @@
             <w:noProof/>
             <w:webHidden/>
           </w:rPr>
-          <w:instrText xml:space="preserve"> PAGEREF _Toc80175477 \h </w:instrText>
+          <w:instrText xml:space="preserve"> PAGEREF _Toc80362732 \h </w:instrText>
         </w:r>
         <w:r>
           <w:rPr>
@@ -2441,7 +2693,7 @@
             <w:noProof/>
             <w:webHidden/>
           </w:rPr>
-          <w:t>13</w:t>
+          <w:t>15</w:t>
         </w:r>
         <w:r>
           <w:rPr>
@@ -2464,7 +2716,7 @@
           <w:noProof/>
         </w:rPr>
       </w:pPr>
-      <w:hyperlink w:anchor="_Toc80175478" w:history="1">
+      <w:hyperlink w:anchor="_Toc80362733" w:history="1">
         <w:r>
           <w:rPr>
             <w:rStyle w:val="Hyperlink"/>
@@ -2505,7 +2757,7 @@
             <w:noProof/>
             <w:webHidden/>
           </w:rPr>
-          <w:instrText xml:space="preserve"> PAGEREF _Toc80175478 \h </w:instrText>
+          <w:instrText xml:space="preserve"> PAGEREF _Toc80362733 \h </w:instrText>
         </w:r>
         <w:r>
           <w:rPr>
@@ -2525,7 +2777,7 @@
             <w:noProof/>
             <w:webHidden/>
           </w:rPr>
-          <w:t>14</w:t>
+          <w:t>16</w:t>
         </w:r>
         <w:r>
           <w:rPr>
@@ -2548,7 +2800,7 @@
           <w:noProof/>
         </w:rPr>
       </w:pPr>
-      <w:hyperlink w:anchor="_Toc80175479" w:history="1">
+      <w:hyperlink w:anchor="_Toc80362734" w:history="1">
         <w:r>
           <w:rPr>
             <w:rStyle w:val="Hyperlink"/>
@@ -2589,7 +2841,7 @@
             <w:noProof/>
             <w:webHidden/>
           </w:rPr>
-          <w:instrText xml:space="preserve"> PAGEREF _Toc80175479 \h </w:instrText>
+          <w:instrText xml:space="preserve"> PAGEREF _Toc80362734 \h </w:instrText>
         </w:r>
         <w:r>
           <w:rPr>
@@ -2609,7 +2861,7 @@
             <w:noProof/>
             <w:webHidden/>
           </w:rPr>
-          <w:t>14</w:t>
+          <w:t>16</w:t>
         </w:r>
         <w:r>
           <w:rPr>
@@ -2632,7 +2884,7 @@
           <w:noProof/>
         </w:rPr>
       </w:pPr>
-      <w:hyperlink w:anchor="_Toc80175480" w:history="1">
+      <w:hyperlink w:anchor="_Toc80362735" w:history="1">
         <w:r>
           <w:rPr>
             <w:rStyle w:val="Hyperlink"/>
@@ -2673,7 +2925,7 @@
             <w:noProof/>
             <w:webHidden/>
           </w:rPr>
-          <w:instrText xml:space="preserve"> PAGEREF _Toc80175480 \h </w:instrText>
+          <w:instrText xml:space="preserve"> PAGEREF _Toc80362735 \h </w:instrText>
         </w:r>
         <w:r>
           <w:rPr>
@@ -2693,7 +2945,7 @@
             <w:noProof/>
             <w:webHidden/>
           </w:rPr>
-          <w:t>15</w:t>
+          <w:t>17</w:t>
         </w:r>
         <w:r>
           <w:rPr>
@@ -2716,7 +2968,7 @@
           <w:noProof/>
         </w:rPr>
       </w:pPr>
-      <w:hyperlink w:anchor="_Toc80175481" w:history="1">
+      <w:hyperlink w:anchor="_Toc80362736" w:history="1">
         <w:r>
           <w:rPr>
             <w:rStyle w:val="Hyperlink"/>
@@ -2757,7 +3009,7 @@
             <w:noProof/>
             <w:webHidden/>
           </w:rPr>
-          <w:instrText xml:space="preserve"> PAGEREF _Toc80175481 \h </w:instrText>
+          <w:instrText xml:space="preserve"> PAGEREF _Toc80362736 \h </w:instrText>
         </w:r>
         <w:r>
           <w:rPr>
@@ -2777,7 +3029,7 @@
             <w:noProof/>
             <w:webHidden/>
           </w:rPr>
-          <w:t>16</w:t>
+          <w:t>18</w:t>
         </w:r>
         <w:r>
           <w:rPr>
@@ -2800,7 +3052,7 @@
           <w:noProof/>
         </w:rPr>
       </w:pPr>
-      <w:hyperlink w:anchor="_Toc80175482" w:history="1">
+      <w:hyperlink w:anchor="_Toc80362737" w:history="1">
         <w:r>
           <w:rPr>
             <w:rStyle w:val="Hyperlink"/>
@@ -2841,7 +3093,7 @@
             <w:noProof/>
             <w:webHidden/>
           </w:rPr>
-          <w:instrText xml:space="preserve"> PAGEREF _Toc80175482 \h </w:instrText>
+          <w:instrText xml:space="preserve"> PAGEREF _Toc80362737 \h </w:instrText>
         </w:r>
         <w:r>
           <w:rPr>
@@ -2861,7 +3113,7 @@
             <w:noProof/>
             <w:webHidden/>
           </w:rPr>
-          <w:t>17</w:t>
+          <w:t>19</w:t>
         </w:r>
         <w:r>
           <w:rPr>
@@ -2884,7 +3136,7 @@
           <w:noProof/>
         </w:rPr>
       </w:pPr>
-      <w:hyperlink w:anchor="_Toc80175483" w:history="1">
+      <w:hyperlink w:anchor="_Toc80362738" w:history="1">
         <w:r>
           <w:rPr>
             <w:rStyle w:val="Hyperlink"/>
@@ -2925,7 +3177,7 @@
             <w:noProof/>
             <w:webHidden/>
           </w:rPr>
-          <w:instrText xml:space="preserve"> PAGEREF _Toc80175483 \h </w:instrText>
+          <w:instrText xml:space="preserve"> PAGEREF _Toc80362738 \h </w:instrText>
         </w:r>
         <w:r>
           <w:rPr>
@@ -2945,7 +3197,7 @@
             <w:noProof/>
             <w:webHidden/>
           </w:rPr>
-          <w:t>17</w:t>
+          <w:t>19</w:t>
         </w:r>
         <w:r>
           <w:rPr>
@@ -2968,7 +3220,7 @@
           <w:noProof/>
         </w:rPr>
       </w:pPr>
-      <w:hyperlink w:anchor="_Toc80175484" w:history="1">
+      <w:hyperlink w:anchor="_Toc80362739" w:history="1">
         <w:r>
           <w:rPr>
             <w:rStyle w:val="Hyperlink"/>
@@ -3009,7 +3261,7 @@
             <w:noProof/>
             <w:webHidden/>
           </w:rPr>
-          <w:instrText xml:space="preserve"> PAGEREF _Toc80175484 \h </w:instrText>
+          <w:instrText xml:space="preserve"> PAGEREF _Toc80362739 \h </w:instrText>
         </w:r>
         <w:r>
           <w:rPr>
@@ -3029,7 +3281,7 @@
             <w:noProof/>
             <w:webHidden/>
           </w:rPr>
-          <w:t>17</w:t>
+          <w:t>19</w:t>
         </w:r>
         <w:r>
           <w:rPr>
@@ -3052,7 +3304,7 @@
           <w:noProof/>
         </w:rPr>
       </w:pPr>
-      <w:hyperlink w:anchor="_Toc80175485" w:history="1">
+      <w:hyperlink w:anchor="_Toc80362740" w:history="1">
         <w:r>
           <w:rPr>
             <w:rStyle w:val="Hyperlink"/>
@@ -3093,7 +3345,7 @@
             <w:noProof/>
             <w:webHidden/>
           </w:rPr>
-          <w:instrText xml:space="preserve"> PAGEREF _Toc80175485 \h </w:instrText>
+          <w:instrText xml:space="preserve"> PAGEREF _Toc80362740 \h </w:instrText>
         </w:r>
         <w:r>
           <w:rPr>
@@ -3113,7 +3365,7 @@
             <w:noProof/>
             <w:webHidden/>
           </w:rPr>
-          <w:t>18</w:t>
+          <w:t>20</w:t>
         </w:r>
         <w:r>
           <w:rPr>
@@ -3136,7 +3388,7 @@
           <w:noProof/>
         </w:rPr>
       </w:pPr>
-      <w:hyperlink w:anchor="_Toc80175486" w:history="1">
+      <w:hyperlink w:anchor="_Toc80362741" w:history="1">
         <w:r>
           <w:rPr>
             <w:rStyle w:val="Hyperlink"/>
@@ -3177,7 +3429,7 @@
             <w:noProof/>
             <w:webHidden/>
           </w:rPr>
-          <w:instrText xml:space="preserve"> PAGEREF _Toc80175486 \h </w:instrText>
+          <w:instrText xml:space="preserve"> PAGEREF _Toc80362741 \h </w:instrText>
         </w:r>
         <w:r>
           <w:rPr>
@@ -3197,7 +3449,7 @@
             <w:noProof/>
             <w:webHidden/>
           </w:rPr>
-          <w:t>18</w:t>
+          <w:t>20</w:t>
         </w:r>
         <w:r>
           <w:rPr>
@@ -3220,7 +3472,7 @@
           <w:noProof/>
         </w:rPr>
       </w:pPr>
-      <w:hyperlink w:anchor="_Toc80175487" w:history="1">
+      <w:hyperlink w:anchor="_Toc80362742" w:history="1">
         <w:r>
           <w:rPr>
             <w:rStyle w:val="Hyperlink"/>
@@ -3261,7 +3513,7 @@
             <w:noProof/>
             <w:webHidden/>
           </w:rPr>
-          <w:instrText xml:space="preserve"> PAGEREF _Toc80175487 \h </w:instrText>
+          <w:instrText xml:space="preserve"> PAGEREF _Toc80362742 \h </w:instrText>
         </w:r>
         <w:r>
           <w:rPr>
@@ -3281,7 +3533,7 @@
             <w:noProof/>
             <w:webHidden/>
           </w:rPr>
-          <w:t>18</w:t>
+          <w:t>20</w:t>
         </w:r>
         <w:r>
           <w:rPr>
@@ -3304,7 +3556,7 @@
           <w:noProof/>
         </w:rPr>
       </w:pPr>
-      <w:hyperlink w:anchor="_Toc80175488" w:history="1">
+      <w:hyperlink w:anchor="_Toc80362743" w:history="1">
         <w:r>
           <w:rPr>
             <w:rStyle w:val="Hyperlink"/>
@@ -3345,7 +3597,7 @@
             <w:noProof/>
             <w:webHidden/>
           </w:rPr>
-          <w:instrText xml:space="preserve"> PAGEREF _Toc80175488 \h </w:instrText>
+          <w:instrText xml:space="preserve"> PAGEREF _Toc80362743 \h </w:instrText>
         </w:r>
         <w:r>
           <w:rPr>
@@ -3365,7 +3617,7 @@
             <w:noProof/>
             <w:webHidden/>
           </w:rPr>
-          <w:t>19</w:t>
+          <w:t>21</w:t>
         </w:r>
         <w:r>
           <w:rPr>
@@ -3393,10 +3645,12 @@
         </w:rPr>
       </w:pPr>
       <w:bookmarkStart w:id="0" w:name="_Toc358296861"/>
+      <w:bookmarkStart w:id="1" w:name="_GoBack"/>
+      <w:bookmarkEnd w:id="1"/>
       <w:r>
         <w:br w:type="page"/>
       </w:r>
-      <w:bookmarkStart w:id="1" w:name="_Toc80175450"/>
+      <w:bookmarkStart w:id="2" w:name="_Toc80362702"/>
       <w:r>
         <w:rPr>
           <w:lang w:val="en-US" w:eastAsia="ja-JP"/>
@@ -3404,7 +3658,7 @@
         <w:lastRenderedPageBreak/>
         <w:t>Overview</w:t>
       </w:r>
-      <w:bookmarkEnd w:id="1"/>
+      <w:bookmarkEnd w:id="2"/>
     </w:p>
     <w:p>
       <w:r>
@@ -3462,12 +3716,12 @@
       <w:pPr>
         <w:pStyle w:val="Heading2"/>
       </w:pPr>
-      <w:bookmarkStart w:id="2" w:name="_Toc80175451"/>
+      <w:bookmarkStart w:id="3" w:name="_Toc80362703"/>
       <w:bookmarkEnd w:id="0"/>
       <w:r>
         <w:t>Scope of this Document</w:t>
       </w:r>
-      <w:bookmarkEnd w:id="2"/>
+      <w:bookmarkEnd w:id="3"/>
     </w:p>
     <w:p/>
     <w:p>
@@ -3480,11 +3734,11 @@
       <w:pPr>
         <w:pStyle w:val="Heading2"/>
       </w:pPr>
-      <w:bookmarkStart w:id="3" w:name="_Toc80175452"/>
+      <w:bookmarkStart w:id="4" w:name="_Toc80362704"/>
       <w:r>
         <w:t>Test Equipment</w:t>
       </w:r>
-      <w:bookmarkEnd w:id="3"/>
+      <w:bookmarkEnd w:id="4"/>
     </w:p>
     <w:p/>
     <w:p>
@@ -3617,11 +3871,11 @@
       <w:pPr>
         <w:pStyle w:val="Heading2"/>
       </w:pPr>
-      <w:bookmarkStart w:id="4" w:name="_Toc80175453"/>
+      <w:bookmarkStart w:id="5" w:name="_Toc80362705"/>
       <w:r>
         <w:t>Documentation</w:t>
       </w:r>
-      <w:bookmarkEnd w:id="4"/>
+      <w:bookmarkEnd w:id="5"/>
     </w:p>
     <w:p/>
     <w:tbl>
@@ -3741,17 +3995,17 @@
       <w:pPr>
         <w:pStyle w:val="Heading2"/>
       </w:pPr>
-      <w:bookmarkStart w:id="5" w:name="_Toc358296863"/>
+      <w:bookmarkStart w:id="6" w:name="_Toc358296863"/>
       <w:r>
         <w:br w:type="page"/>
       </w:r>
-      <w:bookmarkStart w:id="6" w:name="_Toc80175454"/>
-      <w:bookmarkEnd w:id="5"/>
+      <w:bookmarkStart w:id="7" w:name="_Toc80362706"/>
+      <w:bookmarkEnd w:id="6"/>
       <w:r>
         <w:lastRenderedPageBreak/>
         <w:t>QR Specification</w:t>
       </w:r>
-      <w:bookmarkEnd w:id="6"/>
+      <w:bookmarkEnd w:id="7"/>
     </w:p>
     <w:p>
       <w:r>
@@ -3784,7 +4038,7 @@
           <w:lang w:val="en-US"/>
         </w:rPr>
       </w:pPr>
-      <w:bookmarkStart w:id="7" w:name="_Toc80175455"/>
+      <w:bookmarkStart w:id="8" w:name="_Toc80362707"/>
       <w:r>
         <w:rPr>
           <w:lang w:val="en-US"/>
@@ -3809,7 +4063,7 @@
         </w:rPr>
         <w:t>ode</w:t>
       </w:r>
-      <w:bookmarkEnd w:id="7"/>
+      <w:bookmarkEnd w:id="8"/>
     </w:p>
     <w:p>
       <w:pPr>
@@ -3822,8 +4076,8 @@
           <w:rFonts w:ascii="Times New Roman" w:eastAsia="Times New Roman" w:hAnsi="Times New Roman"/>
         </w:rPr>
       </w:pPr>
-      <w:bookmarkStart w:id="8" w:name="_Toc358296864"/>
-      <w:bookmarkStart w:id="9" w:name="_Ref360011163"/>
+      <w:bookmarkStart w:id="9" w:name="_Toc358296864"/>
+      <w:bookmarkStart w:id="10" w:name="_Ref360011163"/>
       <w:r>
         <w:rPr>
           <w:rFonts w:ascii="Times New Roman" w:eastAsia="Times New Roman" w:hAnsi="Times New Roman"/>
@@ -4428,14 +4682,14 @@
       <w:r>
         <w:br w:type="page"/>
       </w:r>
-      <w:bookmarkStart w:id="10" w:name="_Toc80175456"/>
-      <w:bookmarkEnd w:id="8"/>
+      <w:bookmarkStart w:id="11" w:name="_Toc80362708"/>
       <w:bookmarkEnd w:id="9"/>
+      <w:bookmarkEnd w:id="10"/>
       <w:r>
         <w:lastRenderedPageBreak/>
         <w:t>Test Labels</w:t>
       </w:r>
-      <w:bookmarkEnd w:id="10"/>
+      <w:bookmarkEnd w:id="11"/>
     </w:p>
     <w:p/>
     <w:p>
@@ -4716,11 +4970,11 @@
       <w:pPr>
         <w:pStyle w:val="Heading2"/>
       </w:pPr>
-      <w:bookmarkStart w:id="11" w:name="_Toc80175457"/>
+      <w:bookmarkStart w:id="12" w:name="_Toc80362709"/>
       <w:r>
         <w:t>Test Label Generation</w:t>
       </w:r>
-      <w:bookmarkEnd w:id="11"/>
+      <w:bookmarkEnd w:id="12"/>
     </w:p>
     <w:p>
       <w:pPr>
@@ -4766,12 +5020,12 @@
       <w:pPr>
         <w:pStyle w:val="Heading3"/>
       </w:pPr>
-      <w:bookmarkStart w:id="12" w:name="_Toc80175458"/>
+      <w:bookmarkStart w:id="13" w:name="_Toc80362710"/>
       <w:r>
         <w:lastRenderedPageBreak/>
         <w:t>QR code maximum data capacity</w:t>
       </w:r>
-      <w:bookmarkEnd w:id="12"/>
+      <w:bookmarkEnd w:id="13"/>
     </w:p>
     <w:p>
       <w:r>
@@ -8071,12 +8325,12 @@
       <w:pPr>
         <w:pStyle w:val="Heading2"/>
       </w:pPr>
-      <w:bookmarkStart w:id="13" w:name="_Toc80175459"/>
+      <w:bookmarkStart w:id="14" w:name="_Toc80362711"/>
       <w:r>
         <w:lastRenderedPageBreak/>
         <w:t>Test Label Printing</w:t>
       </w:r>
-      <w:bookmarkEnd w:id="13"/>
+      <w:bookmarkEnd w:id="14"/>
     </w:p>
     <w:p>
       <w:r>
@@ -8551,12 +8805,12 @@
       <w:pPr>
         <w:pStyle w:val="Heading1"/>
       </w:pPr>
-      <w:bookmarkStart w:id="14" w:name="_Toc80175460"/>
+      <w:bookmarkStart w:id="15" w:name="_Toc80362712"/>
       <w:r>
         <w:lastRenderedPageBreak/>
         <w:t>Test</w:t>
       </w:r>
-      <w:bookmarkEnd w:id="14"/>
+      <w:bookmarkEnd w:id="15"/>
     </w:p>
     <w:p>
       <w:r>
@@ -8568,11 +8822,11 @@
       <w:pPr>
         <w:pStyle w:val="Heading2"/>
       </w:pPr>
-      <w:bookmarkStart w:id="15" w:name="_Toc80175461"/>
+      <w:bookmarkStart w:id="16" w:name="_Toc80362713"/>
       <w:r>
         <w:t>Test Setup</w:t>
       </w:r>
-      <w:bookmarkEnd w:id="15"/>
+      <w:bookmarkEnd w:id="16"/>
     </w:p>
     <w:p/>
     <w:p>
@@ -8665,11 +8919,11 @@
       <w:pPr>
         <w:pStyle w:val="Heading2"/>
       </w:pPr>
-      <w:bookmarkStart w:id="16" w:name="_Toc80175462"/>
+      <w:bookmarkStart w:id="17" w:name="_Toc80362714"/>
       <w:r>
         <w:t>Glare with Varying LED Configurations</w:t>
       </w:r>
-      <w:bookmarkEnd w:id="16"/>
+      <w:bookmarkEnd w:id="17"/>
     </w:p>
     <w:p>
       <w:r>
@@ -8751,14 +9005,27 @@
       <w:r>
         <w:t xml:space="preserve">No Diffuser </w:t>
       </w:r>
-      <w:fldSimple w:instr=" SEQ No_Diffuser \* ARABIC ">
-        <w:r>
-          <w:rPr>
-            <w:noProof/>
-          </w:rPr>
-          <w:t>1</w:t>
-        </w:r>
-      </w:fldSimple>
+      <w:r>
+        <w:fldChar w:fldCharType="begin"/>
+      </w:r>
+      <w:r>
+        <w:instrText xml:space="preserve"> SEQ No_Diffuser \* ARABIC </w:instrText>
+      </w:r>
+      <w:r>
+        <w:fldChar w:fldCharType="separate"/>
+      </w:r>
+      <w:r>
+        <w:rPr>
+          <w:noProof/>
+        </w:rPr>
+        <w:t>1</w:t>
+      </w:r>
+      <w:r>
+        <w:rPr>
+          <w:noProof/>
+        </w:rPr>
+        <w:fldChar w:fldCharType="end"/>
+      </w:r>
     </w:p>
     <w:p>
       <w:pPr>
@@ -8828,14 +9095,27 @@
       <w:r>
         <w:t xml:space="preserve">Diffuser </w:t>
       </w:r>
-      <w:fldSimple w:instr=" SEQ Diffuser \* ARABIC ">
-        <w:r>
-          <w:rPr>
-            <w:noProof/>
-          </w:rPr>
-          <w:t>1</w:t>
-        </w:r>
-      </w:fldSimple>
+      <w:r>
+        <w:fldChar w:fldCharType="begin"/>
+      </w:r>
+      <w:r>
+        <w:instrText xml:space="preserve"> SEQ Diffuser \* ARABIC </w:instrText>
+      </w:r>
+      <w:r>
+        <w:fldChar w:fldCharType="separate"/>
+      </w:r>
+      <w:r>
+        <w:rPr>
+          <w:noProof/>
+        </w:rPr>
+        <w:t>1</w:t>
+      </w:r>
+      <w:r>
+        <w:rPr>
+          <w:noProof/>
+        </w:rPr>
+        <w:fldChar w:fldCharType="end"/>
+      </w:r>
     </w:p>
     <w:p>
       <w:pPr>
@@ -8906,14 +9186,27 @@
       <w:r>
         <w:t xml:space="preserve">Camera LED covered </w:t>
       </w:r>
-      <w:fldSimple w:instr=" SEQ Camera_LED_covered \* ARABIC ">
-        <w:r>
-          <w:rPr>
-            <w:noProof/>
-          </w:rPr>
-          <w:t>1</w:t>
-        </w:r>
-      </w:fldSimple>
+      <w:r>
+        <w:fldChar w:fldCharType="begin"/>
+      </w:r>
+      <w:r>
+        <w:instrText xml:space="preserve"> SEQ Camera_LED_covered \* ARABIC </w:instrText>
+      </w:r>
+      <w:r>
+        <w:fldChar w:fldCharType="separate"/>
+      </w:r>
+      <w:r>
+        <w:rPr>
+          <w:noProof/>
+        </w:rPr>
+        <w:t>1</w:t>
+      </w:r>
+      <w:r>
+        <w:rPr>
+          <w:noProof/>
+        </w:rPr>
+        <w:fldChar w:fldCharType="end"/>
+      </w:r>
     </w:p>
     <w:p/>
     <w:p/>
@@ -8921,11 +9214,11 @@
       <w:pPr>
         <w:pStyle w:val="Heading2"/>
       </w:pPr>
-      <w:bookmarkStart w:id="17" w:name="_Toc80175463"/>
+      <w:bookmarkStart w:id="18" w:name="_Toc80362715"/>
       <w:r>
         <w:t>Fixed Focus vs Autofocus</w:t>
       </w:r>
-      <w:bookmarkEnd w:id="17"/>
+      <w:bookmarkEnd w:id="18"/>
     </w:p>
     <w:p/>
     <w:p>
@@ -8965,7 +9258,7 @@
           <w:lang w:val="en-US"/>
         </w:rPr>
       </w:pPr>
-      <w:bookmarkStart w:id="18" w:name="_Toc80175464"/>
+      <w:bookmarkStart w:id="19" w:name="_Toc80362716"/>
       <w:r>
         <w:rPr>
           <w:lang w:val="en-US"/>
@@ -8973,7 +9266,7 @@
         <w:lastRenderedPageBreak/>
         <w:t>Test Instructions</w:t>
       </w:r>
-      <w:bookmarkEnd w:id="18"/>
+      <w:bookmarkEnd w:id="19"/>
     </w:p>
     <w:p>
       <w:pPr>
@@ -9020,11 +9313,11 @@
       <w:pPr>
         <w:pStyle w:val="Heading2"/>
       </w:pPr>
-      <w:bookmarkStart w:id="19" w:name="_Toc80175465"/>
+      <w:bookmarkStart w:id="20" w:name="_Toc80362717"/>
       <w:r>
         <w:t>Web App</w:t>
       </w:r>
-      <w:bookmarkEnd w:id="19"/>
+      <w:bookmarkEnd w:id="20"/>
     </w:p>
     <w:p>
       <w:r>
@@ -9408,12 +9701,12 @@
       <w:pPr>
         <w:pStyle w:val="Heading2"/>
       </w:pPr>
-      <w:bookmarkStart w:id="20" w:name="_Toc80175466"/>
+      <w:bookmarkStart w:id="21" w:name="_Toc80362718"/>
       <w:r>
         <w:lastRenderedPageBreak/>
         <w:t>Galaxy S10</w:t>
       </w:r>
-      <w:bookmarkEnd w:id="20"/>
+      <w:bookmarkEnd w:id="21"/>
     </w:p>
     <w:p>
       <w:r>
@@ -9768,11 +10061,11 @@
       <w:pPr>
         <w:pStyle w:val="Heading2"/>
       </w:pPr>
-      <w:bookmarkStart w:id="21" w:name="_Toc80175467"/>
+      <w:bookmarkStart w:id="22" w:name="_Toc80362719"/>
       <w:r>
         <w:t>Python App</w:t>
       </w:r>
-      <w:bookmarkEnd w:id="21"/>
+      <w:bookmarkEnd w:id="22"/>
     </w:p>
     <w:p>
       <w:r>
@@ -10077,51 +10370,51 @@
       <w:r>
         <w:br w:type="page"/>
       </w:r>
-      <w:bookmarkStart w:id="22" w:name="_Toc77677310"/>
+      <w:bookmarkStart w:id="23" w:name="_Toc77677310"/>
     </w:p>
     <w:p>
       <w:pPr>
         <w:pStyle w:val="Heading1"/>
       </w:pPr>
-      <w:bookmarkStart w:id="23" w:name="_Toc80175468"/>
+      <w:bookmarkStart w:id="24" w:name="_Toc80362720"/>
       <w:r>
         <w:lastRenderedPageBreak/>
         <w:t>Test Results</w:t>
       </w:r>
+      <w:bookmarkEnd w:id="24"/>
+    </w:p>
+    <w:p>
+      <w:pPr>
+        <w:rPr>
+          <w:lang w:eastAsia="x-none"/>
+        </w:rPr>
+      </w:pPr>
+      <w:r>
+        <w:rPr>
+          <w:lang w:eastAsia="x-none"/>
+        </w:rPr>
+        <w:t xml:space="preserve">The following tables show the densest QR codes (highest version) that was able to be successfully scanned with each </w:t>
+      </w:r>
+      <w:r>
+        <w:rPr>
+          <w:lang w:eastAsia="x-none"/>
+        </w:rPr>
+        <w:t>configuration.</w:t>
+      </w:r>
+    </w:p>
+    <w:p>
+      <w:pPr>
+        <w:rPr>
+          <w:lang w:eastAsia="x-none"/>
+        </w:rPr>
+      </w:pPr>
+    </w:p>
+    <w:p>
+      <w:pPr>
+        <w:pStyle w:val="Heading2"/>
+      </w:pPr>
+      <w:bookmarkStart w:id="25" w:name="_Toc80362721"/>
       <w:bookmarkEnd w:id="23"/>
-    </w:p>
-    <w:p>
-      <w:pPr>
-        <w:rPr>
-          <w:lang w:eastAsia="x-none"/>
-        </w:rPr>
-      </w:pPr>
-      <w:r>
-        <w:rPr>
-          <w:lang w:eastAsia="x-none"/>
-        </w:rPr>
-        <w:t xml:space="preserve">The following tables show the densest QR codes (highest version) that was able to be successfully scanned with each </w:t>
-      </w:r>
-      <w:r>
-        <w:rPr>
-          <w:lang w:eastAsia="x-none"/>
-        </w:rPr>
-        <w:t>configuration.</w:t>
-      </w:r>
-    </w:p>
-    <w:p>
-      <w:pPr>
-        <w:rPr>
-          <w:lang w:eastAsia="x-none"/>
-        </w:rPr>
-      </w:pPr>
-    </w:p>
-    <w:p>
-      <w:pPr>
-        <w:pStyle w:val="Heading2"/>
-      </w:pPr>
-      <w:bookmarkStart w:id="24" w:name="_Toc80175469"/>
-      <w:bookmarkEnd w:id="22"/>
       <w:r>
         <w:t>Galaxy</w:t>
       </w:r>
@@ -10140,7 +10433,7 @@
       <w:r>
         <w:t>hone</w:t>
       </w:r>
-      <w:bookmarkEnd w:id="24"/>
+      <w:bookmarkEnd w:id="25"/>
     </w:p>
     <w:p/>
     <w:tbl>
@@ -10308,7 +10601,7 @@
                 <w:lang w:eastAsia="x-none"/>
               </w:rPr>
             </w:pPr>
-            <w:bookmarkStart w:id="25" w:name="_Hlk79067906"/>
+            <w:bookmarkStart w:id="26" w:name="_Hlk79067906"/>
             <w:r>
               <w:t>1</w:t>
             </w:r>
@@ -10551,14 +10844,14 @@
           </w:p>
         </w:tc>
       </w:tr>
-      <w:bookmarkEnd w:id="25"/>
+      <w:bookmarkEnd w:id="26"/>
     </w:tbl>
     <w:p/>
     <w:p>
       <w:pPr>
         <w:pStyle w:val="Heading2"/>
       </w:pPr>
-      <w:bookmarkStart w:id="26" w:name="_Toc80175470"/>
+      <w:bookmarkStart w:id="27" w:name="_Toc80362722"/>
       <w:r>
         <w:t>Laptop</w:t>
       </w:r>
@@ -10571,7 +10864,7 @@
       <w:r>
         <w:t>pp</w:t>
       </w:r>
-      <w:bookmarkEnd w:id="26"/>
+      <w:bookmarkEnd w:id="27"/>
     </w:p>
     <w:p/>
     <w:tbl>
@@ -10999,11 +11292,11 @@
       <w:pPr>
         <w:pStyle w:val="Heading2"/>
       </w:pPr>
-      <w:bookmarkStart w:id="27" w:name="_Toc80175471"/>
+      <w:bookmarkStart w:id="28" w:name="_Toc80362723"/>
       <w:r>
         <w:t>Laptop Python App</w:t>
       </w:r>
-      <w:bookmarkEnd w:id="27"/>
+      <w:bookmarkEnd w:id="28"/>
     </w:p>
     <w:p/>
     <w:tbl>
@@ -11423,11 +11716,11 @@
       <w:pPr>
         <w:pStyle w:val="Heading2"/>
       </w:pPr>
-      <w:bookmarkStart w:id="28" w:name="_Toc80175472"/>
+      <w:bookmarkStart w:id="29" w:name="_Toc80362724"/>
       <w:r>
         <w:t>Vetscan Hub Mockup Web App</w:t>
       </w:r>
-      <w:bookmarkEnd w:id="28"/>
+      <w:bookmarkEnd w:id="29"/>
     </w:p>
     <w:p/>
     <w:tbl>
@@ -11851,7 +12144,7 @@
       <w:pPr>
         <w:pStyle w:val="Heading2"/>
       </w:pPr>
-      <w:bookmarkStart w:id="29" w:name="_Toc80175473"/>
+      <w:bookmarkStart w:id="30" w:name="_Toc80362725"/>
       <w:r>
         <w:t>Vetscan Hub Mockup</w:t>
       </w:r>
@@ -11867,7 +12160,7 @@
       <w:r>
         <w:t xml:space="preserve"> Off</w:t>
       </w:r>
-      <w:bookmarkEnd w:id="29"/>
+      <w:bookmarkEnd w:id="30"/>
     </w:p>
     <w:p/>
     <w:tbl>
@@ -12283,7 +12576,7 @@
       <w:pPr>
         <w:pStyle w:val="Heading2"/>
       </w:pPr>
-      <w:bookmarkStart w:id="30" w:name="_Toc80175474"/>
+      <w:bookmarkStart w:id="31" w:name="_Toc80362726"/>
       <w:r>
         <w:t xml:space="preserve">Vetscan Hub Mockup Python App - </w:t>
       </w:r>
@@ -12293,7 +12586,7 @@
       <w:r>
         <w:t xml:space="preserve"> On</w:t>
       </w:r>
-      <w:bookmarkEnd w:id="30"/>
+      <w:bookmarkEnd w:id="31"/>
     </w:p>
     <w:p/>
     <w:tbl>
@@ -12713,24 +13006,776 @@
         <w:br w:type="page"/>
       </w:r>
     </w:p>
+    <w:p>
+      <w:pPr>
+        <w:pStyle w:val="Heading2"/>
+      </w:pPr>
+      <w:bookmarkStart w:id="32" w:name="_Hlk80362700"/>
+      <w:bookmarkStart w:id="33" w:name="_Toc80362727"/>
+      <w:r>
+        <w:lastRenderedPageBreak/>
+        <w:t>“Data Matrix” decoding</w:t>
+      </w:r>
+      <w:r>
+        <w:t xml:space="preserve"> timing using </w:t>
+      </w:r>
+      <w:proofErr w:type="spellStart"/>
+      <w:r>
+        <w:t>pylibdmtx</w:t>
+      </w:r>
+      <w:proofErr w:type="spellEnd"/>
+      <w:r>
+        <w:t xml:space="preserve"> library</w:t>
+      </w:r>
+      <w:bookmarkEnd w:id="33"/>
+    </w:p>
+    <w:bookmarkEnd w:id="32"/>
+    <w:p>
+      <w:r>
+        <w:t>The decoding of “Data Matrix” labels using the Vetscan camera was tested using:</w:t>
+      </w:r>
+    </w:p>
+    <w:p>
+      <w:pPr>
+        <w:ind w:left="720"/>
+      </w:pPr>
+      <w:r>
+        <w:t xml:space="preserve">python library: </w:t>
+      </w:r>
+      <w:proofErr w:type="spellStart"/>
+      <w:r>
+        <w:t>pylibdmtx</w:t>
+      </w:r>
+      <w:proofErr w:type="spellEnd"/>
+    </w:p>
+    <w:p>
+      <w:pPr>
+        <w:ind w:left="720"/>
+      </w:pPr>
+      <w:r>
+        <w:t xml:space="preserve">python repo: </w:t>
+      </w:r>
+      <w:hyperlink r:id="rId21" w:history="1">
+        <w:r>
+          <w:rPr>
+            <w:rStyle w:val="Hyperlink"/>
+          </w:rPr>
+          <w:t>https://pypi.org/project/pylibdmtx/</w:t>
+        </w:r>
+      </w:hyperlink>
+    </w:p>
     <w:p/>
     <w:p>
+      <w:r>
+        <w:t xml:space="preserve">The </w:t>
+      </w:r>
+      <w:proofErr w:type="spellStart"/>
+      <w:r>
+        <w:t>pylibdmtx</w:t>
+      </w:r>
+      <w:proofErr w:type="spellEnd"/>
+      <w:r>
+        <w:t xml:space="preserve"> library was added to the qr_scanner.py application. The application takes captured images from a web cam and uses the library to decode and display the data contained in a “Data Matrix” or “QR code” label.</w:t>
+      </w:r>
+    </w:p>
+    <w:p>
+      <w:r>
+        <w:t xml:space="preserve">The files are stored in GitHub </w:t>
+      </w:r>
+      <w:proofErr w:type="spellStart"/>
+      <w:r>
+        <w:t>QR_code</w:t>
+      </w:r>
+      <w:proofErr w:type="spellEnd"/>
+      <w:r>
+        <w:t>/</w:t>
+      </w:r>
+      <w:proofErr w:type="spellStart"/>
+      <w:r>
+        <w:t>data_matrix_codes</w:t>
+      </w:r>
+      <w:proofErr w:type="spellEnd"/>
+    </w:p>
+    <w:p/>
+    <w:p>
+      <w:r>
+        <w:t xml:space="preserve">4 files were used to test the timing of the </w:t>
+      </w:r>
+      <w:r>
+        <w:t xml:space="preserve">“Data Matrix” </w:t>
+      </w:r>
+      <w:r>
+        <w:t>decoder:</w:t>
+      </w:r>
+    </w:p>
+    <w:p>
+      <w:pPr>
+        <w:pStyle w:val="ListParagraph"/>
+        <w:numPr>
+          <w:ilvl w:val="0"/>
+          <w:numId w:val="35"/>
+        </w:numPr>
+      </w:pPr>
+      <w:r>
+        <w:t>data_matrix_cdp.png</w:t>
+      </w:r>
+    </w:p>
+    <w:p>
+      <w:pPr>
+        <w:pStyle w:val="ListParagraph"/>
+        <w:numPr>
+          <w:ilvl w:val="1"/>
+          <w:numId w:val="35"/>
+        </w:numPr>
+      </w:pPr>
+      <w:r>
+        <w:rPr>
+          <w:noProof/>
+        </w:rPr>
+        <w:drawing>
+          <wp:inline distT="0" distB="0" distL="0" distR="0" wp14:anchorId="787905A0" wp14:editId="55D9BEAA">
+            <wp:extent cx="984738" cy="984738"/>
+            <wp:effectExtent l="0" t="0" r="6350" b="6350"/>
+            <wp:docPr id="5" name="Picture 5" descr="Qr code&#10;&#10;Description automatically generated"/>
+            <wp:cNvGraphicFramePr>
+              <a:graphicFrameLocks xmlns:a="http://schemas.openxmlformats.org/drawingml/2006/main" noChangeAspect="1"/>
+            </wp:cNvGraphicFramePr>
+            <a:graphic xmlns:a="http://schemas.openxmlformats.org/drawingml/2006/main">
+              <a:graphicData uri="http://schemas.openxmlformats.org/drawingml/2006/picture">
+                <pic:pic xmlns:pic="http://schemas.openxmlformats.org/drawingml/2006/picture">
+                  <pic:nvPicPr>
+                    <pic:cNvPr id="5" name="data_matrix_cdp.png"/>
+                    <pic:cNvPicPr/>
+                  </pic:nvPicPr>
+                  <pic:blipFill>
+                    <a:blip r:embed="rId22" cstate="print">
+                      <a:extLst>
+                        <a:ext uri="{28A0092B-C50C-407E-A947-70E740481C1C}">
+                          <a14:useLocalDpi xmlns:a14="http://schemas.microsoft.com/office/drawing/2010/main" val="0"/>
+                        </a:ext>
+                      </a:extLst>
+                    </a:blip>
+                    <a:stretch>
+                      <a:fillRect/>
+                    </a:stretch>
+                  </pic:blipFill>
+                  <pic:spPr>
+                    <a:xfrm>
+                      <a:off x="0" y="0"/>
+                      <a:ext cx="992618" cy="992618"/>
+                    </a:xfrm>
+                    <a:prstGeom prst="rect">
+                      <a:avLst/>
+                    </a:prstGeom>
+                  </pic:spPr>
+                </pic:pic>
+              </a:graphicData>
+            </a:graphic>
+          </wp:inline>
+        </w:drawing>
+      </w:r>
+    </w:p>
+    <w:p>
+      <w:pPr>
+        <w:pStyle w:val="ListParagraph"/>
+        <w:numPr>
+          <w:ilvl w:val="1"/>
+          <w:numId w:val="35"/>
+        </w:numPr>
+      </w:pPr>
+      <w:r>
+        <w:t xml:space="preserve">A generated </w:t>
+      </w:r>
+      <w:r>
+        <w:t xml:space="preserve">“Data Matrix” </w:t>
+      </w:r>
+      <w:proofErr w:type="spellStart"/>
+      <w:r>
+        <w:t>png</w:t>
+      </w:r>
+      <w:proofErr w:type="spellEnd"/>
+      <w:r>
+        <w:t xml:space="preserve"> file</w:t>
+      </w:r>
+      <w:r>
+        <w:t>.</w:t>
+      </w:r>
+    </w:p>
+    <w:p>
+      <w:pPr>
+        <w:pStyle w:val="ListParagraph"/>
+        <w:numPr>
+          <w:ilvl w:val="1"/>
+          <w:numId w:val="35"/>
+        </w:numPr>
+      </w:pPr>
+      <w:r>
+        <w:t>T</w:t>
+      </w:r>
+      <w:r>
+        <w:t>he data that came from a “COMPREHENSIVE DISGNOSTIC PROFILE” consumable package.</w:t>
+      </w:r>
+    </w:p>
+    <w:p>
+      <w:pPr>
+        <w:pStyle w:val="ListParagraph"/>
+        <w:numPr>
+          <w:ilvl w:val="0"/>
+          <w:numId w:val="35"/>
+        </w:numPr>
+      </w:pPr>
+      <w:r>
+        <w:t>data_matrix_cpl.png</w:t>
+      </w:r>
+    </w:p>
+    <w:p>
+      <w:pPr>
+        <w:pStyle w:val="ListParagraph"/>
+        <w:numPr>
+          <w:ilvl w:val="1"/>
+          <w:numId w:val="35"/>
+        </w:numPr>
+      </w:pPr>
+      <w:r>
+        <w:rPr>
+          <w:noProof/>
+        </w:rPr>
+        <w:drawing>
+          <wp:inline distT="0" distB="0" distL="0" distR="0">
+            <wp:extent cx="984739" cy="984739"/>
+            <wp:effectExtent l="0" t="0" r="6350" b="6350"/>
+            <wp:docPr id="6" name="Picture 6" descr="Qr code&#10;&#10;Description automatically generated"/>
+            <wp:cNvGraphicFramePr>
+              <a:graphicFrameLocks xmlns:a="http://schemas.openxmlformats.org/drawingml/2006/main" noChangeAspect="1"/>
+            </wp:cNvGraphicFramePr>
+            <a:graphic xmlns:a="http://schemas.openxmlformats.org/drawingml/2006/main">
+              <a:graphicData uri="http://schemas.openxmlformats.org/drawingml/2006/picture">
+                <pic:pic xmlns:pic="http://schemas.openxmlformats.org/drawingml/2006/picture">
+                  <pic:nvPicPr>
+                    <pic:cNvPr id="6" name="data_matrix_cpl.png"/>
+                    <pic:cNvPicPr/>
+                  </pic:nvPicPr>
+                  <pic:blipFill>
+                    <a:blip r:embed="rId23" cstate="print">
+                      <a:extLst>
+                        <a:ext uri="{28A0092B-C50C-407E-A947-70E740481C1C}">
+                          <a14:useLocalDpi xmlns:a14="http://schemas.microsoft.com/office/drawing/2010/main" val="0"/>
+                        </a:ext>
+                      </a:extLst>
+                    </a:blip>
+                    <a:stretch>
+                      <a:fillRect/>
+                    </a:stretch>
+                  </pic:blipFill>
+                  <pic:spPr>
+                    <a:xfrm>
+                      <a:off x="0" y="0"/>
+                      <a:ext cx="999208" cy="999208"/>
+                    </a:xfrm>
+                    <a:prstGeom prst="rect">
+                      <a:avLst/>
+                    </a:prstGeom>
+                  </pic:spPr>
+                </pic:pic>
+              </a:graphicData>
+            </a:graphic>
+          </wp:inline>
+        </w:drawing>
+      </w:r>
+    </w:p>
+    <w:p>
+      <w:pPr>
+        <w:pStyle w:val="ListParagraph"/>
+        <w:numPr>
+          <w:ilvl w:val="1"/>
+          <w:numId w:val="35"/>
+        </w:numPr>
+      </w:pPr>
+      <w:r>
+        <w:t xml:space="preserve">A generated “Data Matrix” </w:t>
+      </w:r>
+      <w:proofErr w:type="spellStart"/>
+      <w:r>
+        <w:t>png</w:t>
+      </w:r>
+      <w:proofErr w:type="spellEnd"/>
+      <w:r>
+        <w:t xml:space="preserve"> file</w:t>
+      </w:r>
+      <w:r>
+        <w:t>.</w:t>
+      </w:r>
+    </w:p>
+    <w:p>
+      <w:pPr>
+        <w:pStyle w:val="ListParagraph"/>
+        <w:numPr>
+          <w:ilvl w:val="1"/>
+          <w:numId w:val="35"/>
+        </w:numPr>
+      </w:pPr>
+      <w:r>
+        <w:t>T</w:t>
+      </w:r>
+      <w:r>
+        <w:t>he data that came from a “</w:t>
+      </w:r>
+      <w:proofErr w:type="spellStart"/>
+      <w:r>
+        <w:t>cPL</w:t>
+      </w:r>
+      <w:proofErr w:type="spellEnd"/>
+      <w:r>
+        <w:t xml:space="preserve"> Rapid Test”</w:t>
+      </w:r>
+      <w:r>
+        <w:t xml:space="preserve"> consumable package.</w:t>
+      </w:r>
+    </w:p>
+    <w:p>
+      <w:pPr>
+        <w:pStyle w:val="ListParagraph"/>
+        <w:numPr>
+          <w:ilvl w:val="0"/>
+          <w:numId w:val="35"/>
+        </w:numPr>
+      </w:pPr>
+      <w:r>
+        <w:t>data_matrix_cpl_camera.png</w:t>
+      </w:r>
+    </w:p>
+    <w:p>
+      <w:pPr>
+        <w:pStyle w:val="ListParagraph"/>
+        <w:numPr>
+          <w:ilvl w:val="1"/>
+          <w:numId w:val="35"/>
+        </w:numPr>
+      </w:pPr>
+      <w:r>
+        <w:rPr>
+          <w:noProof/>
+        </w:rPr>
+        <w:drawing>
+          <wp:inline distT="0" distB="0" distL="0" distR="0">
+            <wp:extent cx="949569" cy="712177"/>
+            <wp:effectExtent l="0" t="0" r="3175" b="0"/>
+            <wp:docPr id="9" name="Picture 9" descr="Text&#10;&#10;Description automatically generated"/>
+            <wp:cNvGraphicFramePr>
+              <a:graphicFrameLocks xmlns:a="http://schemas.openxmlformats.org/drawingml/2006/main" noChangeAspect="1"/>
+            </wp:cNvGraphicFramePr>
+            <a:graphic xmlns:a="http://schemas.openxmlformats.org/drawingml/2006/main">
+              <a:graphicData uri="http://schemas.openxmlformats.org/drawingml/2006/picture">
+                <pic:pic xmlns:pic="http://schemas.openxmlformats.org/drawingml/2006/picture">
+                  <pic:nvPicPr>
+                    <pic:cNvPr id="9" name="data_matrix_cpl_camera.png"/>
+                    <pic:cNvPicPr/>
+                  </pic:nvPicPr>
+                  <pic:blipFill>
+                    <a:blip r:embed="rId24" cstate="print">
+                      <a:extLst>
+                        <a:ext uri="{28A0092B-C50C-407E-A947-70E740481C1C}">
+                          <a14:useLocalDpi xmlns:a14="http://schemas.microsoft.com/office/drawing/2010/main" val="0"/>
+                        </a:ext>
+                      </a:extLst>
+                    </a:blip>
+                    <a:stretch>
+                      <a:fillRect/>
+                    </a:stretch>
+                  </pic:blipFill>
+                  <pic:spPr>
+                    <a:xfrm>
+                      <a:off x="0" y="0"/>
+                      <a:ext cx="959994" cy="719996"/>
+                    </a:xfrm>
+                    <a:prstGeom prst="rect">
+                      <a:avLst/>
+                    </a:prstGeom>
+                  </pic:spPr>
+                </pic:pic>
+              </a:graphicData>
+            </a:graphic>
+          </wp:inline>
+        </w:drawing>
+      </w:r>
+    </w:p>
+    <w:p>
+      <w:pPr>
+        <w:pStyle w:val="ListParagraph"/>
+        <w:numPr>
+          <w:ilvl w:val="1"/>
+          <w:numId w:val="35"/>
+        </w:numPr>
+      </w:pPr>
+      <w:r>
+        <w:t>A captured camera image file</w:t>
+      </w:r>
+    </w:p>
+    <w:p>
+      <w:pPr>
+        <w:pStyle w:val="ListParagraph"/>
+        <w:numPr>
+          <w:ilvl w:val="1"/>
+          <w:numId w:val="35"/>
+        </w:numPr>
+      </w:pPr>
+      <w:r>
+        <w:t>Image</w:t>
+      </w:r>
+      <w:r>
+        <w:t xml:space="preserve"> of a </w:t>
+      </w:r>
+      <w:r>
+        <w:t>“</w:t>
+      </w:r>
+      <w:proofErr w:type="spellStart"/>
+      <w:r>
+        <w:t>cPL</w:t>
+      </w:r>
+      <w:proofErr w:type="spellEnd"/>
+      <w:r>
+        <w:t xml:space="preserve"> Rapid Test” consumable package.</w:t>
+      </w:r>
+    </w:p>
+    <w:p>
+      <w:pPr>
+        <w:pStyle w:val="ListParagraph"/>
+        <w:numPr>
+          <w:ilvl w:val="1"/>
+          <w:numId w:val="35"/>
+        </w:numPr>
+      </w:pPr>
+      <w:r>
+        <w:t>Package was held to minimize</w:t>
+      </w:r>
+      <w:r>
+        <w:t xml:space="preserve"> glare from the camera LED.</w:t>
+      </w:r>
+    </w:p>
+    <w:p>
+      <w:pPr>
+        <w:pStyle w:val="ListParagraph"/>
+        <w:numPr>
+          <w:ilvl w:val="0"/>
+          <w:numId w:val="35"/>
+        </w:numPr>
+      </w:pPr>
+      <w:r>
+        <w:t>data_matrix_cpl_camera_glare.png</w:t>
+      </w:r>
+    </w:p>
+    <w:p>
+      <w:pPr>
+        <w:pStyle w:val="ListParagraph"/>
+        <w:numPr>
+          <w:ilvl w:val="1"/>
+          <w:numId w:val="35"/>
+        </w:numPr>
+      </w:pPr>
+      <w:r>
+        <w:rPr>
+          <w:noProof/>
+        </w:rPr>
+        <w:drawing>
+          <wp:inline distT="0" distB="0" distL="0" distR="0">
+            <wp:extent cx="861646" cy="646235"/>
+            <wp:effectExtent l="0" t="0" r="0" b="1905"/>
+            <wp:docPr id="10" name="Picture 10" descr="Map&#10;&#10;Description automatically generated"/>
+            <wp:cNvGraphicFramePr>
+              <a:graphicFrameLocks xmlns:a="http://schemas.openxmlformats.org/drawingml/2006/main" noChangeAspect="1"/>
+            </wp:cNvGraphicFramePr>
+            <a:graphic xmlns:a="http://schemas.openxmlformats.org/drawingml/2006/main">
+              <a:graphicData uri="http://schemas.openxmlformats.org/drawingml/2006/picture">
+                <pic:pic xmlns:pic="http://schemas.openxmlformats.org/drawingml/2006/picture">
+                  <pic:nvPicPr>
+                    <pic:cNvPr id="10" name="data_matrix_cpl_camera_glare.png"/>
+                    <pic:cNvPicPr/>
+                  </pic:nvPicPr>
+                  <pic:blipFill>
+                    <a:blip r:embed="rId25" cstate="print">
+                      <a:extLst>
+                        <a:ext uri="{28A0092B-C50C-407E-A947-70E740481C1C}">
+                          <a14:useLocalDpi xmlns:a14="http://schemas.microsoft.com/office/drawing/2010/main" val="0"/>
+                        </a:ext>
+                      </a:extLst>
+                    </a:blip>
+                    <a:stretch>
+                      <a:fillRect/>
+                    </a:stretch>
+                  </pic:blipFill>
+                  <pic:spPr>
+                    <a:xfrm>
+                      <a:off x="0" y="0"/>
+                      <a:ext cx="873961" cy="655471"/>
+                    </a:xfrm>
+                    <a:prstGeom prst="rect">
+                      <a:avLst/>
+                    </a:prstGeom>
+                  </pic:spPr>
+                </pic:pic>
+              </a:graphicData>
+            </a:graphic>
+          </wp:inline>
+        </w:drawing>
+      </w:r>
+    </w:p>
+    <w:p>
+      <w:pPr>
+        <w:pStyle w:val="ListParagraph"/>
+        <w:numPr>
+          <w:ilvl w:val="1"/>
+          <w:numId w:val="35"/>
+        </w:numPr>
+      </w:pPr>
+      <w:r>
+        <w:t>A captured camera image file of a “</w:t>
+      </w:r>
+      <w:proofErr w:type="spellStart"/>
+      <w:r>
+        <w:t>cPL</w:t>
+      </w:r>
+      <w:proofErr w:type="spellEnd"/>
+      <w:r>
+        <w:t xml:space="preserve"> Rapid Test” consumable package</w:t>
+      </w:r>
+      <w:r>
+        <w:t>.</w:t>
+      </w:r>
+    </w:p>
+    <w:p>
+      <w:pPr>
+        <w:pStyle w:val="ListParagraph"/>
+        <w:numPr>
+          <w:ilvl w:val="1"/>
+          <w:numId w:val="35"/>
+        </w:numPr>
+      </w:pPr>
+      <w:r>
+        <w:t>Package was held to</w:t>
+      </w:r>
+      <w:r>
+        <w:t xml:space="preserve"> maximize glare from the camera LED</w:t>
+      </w:r>
+      <w:r>
+        <w:t>.</w:t>
+      </w:r>
+    </w:p>
+    <w:p>
+      <w:pPr>
+        <w:ind w:left="360"/>
+      </w:pPr>
+    </w:p>
+    <w:p>
+      <w:r>
+        <w:br w:type="page"/>
+      </w:r>
+    </w:p>
+    <w:p>
+      <w:pPr>
+        <w:pStyle w:val="Heading3"/>
+      </w:pPr>
+      <w:bookmarkStart w:id="34" w:name="_Toc80362728"/>
+      <w:r>
+        <w:rPr>
+          <w:lang w:val="en-US"/>
+        </w:rPr>
+        <w:lastRenderedPageBreak/>
+        <w:t xml:space="preserve">Laptop </w:t>
+      </w:r>
+      <w:r>
+        <w:rPr>
+          <w:lang w:val="en-US"/>
+        </w:rPr>
+        <w:t xml:space="preserve">- </w:t>
+      </w:r>
+      <w:r>
+        <w:t>“Data Matrix” decoding</w:t>
+      </w:r>
+      <w:r>
+        <w:rPr>
+          <w:lang w:val="en-US"/>
+        </w:rPr>
+        <w:t xml:space="preserve"> times</w:t>
+      </w:r>
+      <w:bookmarkEnd w:id="34"/>
+    </w:p>
+    <w:p>
+      <w:r>
+        <w:t xml:space="preserve">Timing results </w:t>
+      </w:r>
+      <w:r>
+        <w:t xml:space="preserve">below were recorded </w:t>
+      </w:r>
+      <w:r>
+        <w:t xml:space="preserve">using </w:t>
+      </w:r>
+      <w:r>
+        <w:t xml:space="preserve">a ThinkPad laptop with the </w:t>
+      </w:r>
+      <w:proofErr w:type="gramStart"/>
+      <w:r>
+        <w:t>built in</w:t>
+      </w:r>
+      <w:proofErr w:type="gramEnd"/>
+      <w:r>
+        <w:t xml:space="preserve"> web cam.</w:t>
+      </w:r>
+    </w:p>
+    <w:p>
+      <w:r>
+        <w:t>0.08 seconds</w:t>
+      </w:r>
+      <w:r>
+        <w:t xml:space="preserve"> - </w:t>
+      </w:r>
+      <w:r>
+        <w:t>data_matrix_cdp.png</w:t>
+      </w:r>
+    </w:p>
+    <w:p>
+      <w:r>
+        <w:t>0.05 seconds</w:t>
+      </w:r>
+      <w:r>
+        <w:t xml:space="preserve"> - </w:t>
+      </w:r>
+      <w:r>
+        <w:t>data_matrix_cpl.png</w:t>
+      </w:r>
+    </w:p>
+    <w:p>
+      <w:r>
+        <w:t>1.86 seconds</w:t>
+      </w:r>
+      <w:r>
+        <w:t xml:space="preserve"> - </w:t>
+      </w:r>
+      <w:r>
+        <w:t>data_matrix_cpl_camera.png</w:t>
+      </w:r>
+    </w:p>
+    <w:p>
+      <w:r>
+        <w:t>1.88 seconds</w:t>
+      </w:r>
+      <w:r>
+        <w:t xml:space="preserve"> - </w:t>
+      </w:r>
+      <w:r>
+        <w:t>data_matrix_cpl_camera_glare.png</w:t>
+      </w:r>
+    </w:p>
+    <w:p/>
+    <w:p>
+      <w:pPr>
+        <w:pStyle w:val="Heading3"/>
+        <w:numPr>
+          <w:ilvl w:val="2"/>
+          <w:numId w:val="36"/>
+        </w:numPr>
+      </w:pPr>
+      <w:bookmarkStart w:id="35" w:name="_Toc80362729"/>
+      <w:r>
+        <w:t>Vetscan Hub Mockup</w:t>
+      </w:r>
+      <w:r>
+        <w:rPr>
+          <w:lang w:val="en-US"/>
+        </w:rPr>
+        <w:t xml:space="preserve"> - </w:t>
+      </w:r>
+      <w:r>
+        <w:t>“Data Matrix” decoding</w:t>
+      </w:r>
+      <w:r>
+        <w:rPr>
+          <w:lang w:val="en-US"/>
+        </w:rPr>
+        <w:t xml:space="preserve"> times</w:t>
+      </w:r>
+      <w:bookmarkEnd w:id="35"/>
+    </w:p>
+    <w:p>
+      <w:r>
+        <w:t xml:space="preserve">Timing results below were recorded using a </w:t>
+      </w:r>
+      <w:r>
+        <w:t>Vetscan Hub Mockup</w:t>
+      </w:r>
+      <w:r>
+        <w:t xml:space="preserve"> with the </w:t>
+      </w:r>
+      <w:proofErr w:type="gramStart"/>
+      <w:r>
+        <w:t>built in</w:t>
+      </w:r>
+      <w:proofErr w:type="gramEnd"/>
+      <w:r>
+        <w:t xml:space="preserve"> web cam.</w:t>
+      </w:r>
+    </w:p>
+    <w:p>
+      <w:r>
+        <w:t>0.</w:t>
+      </w:r>
+      <w:r>
+        <w:t>32</w:t>
+      </w:r>
+      <w:r>
+        <w:t xml:space="preserve"> seconds - data_matrix_cdp.png</w:t>
+      </w:r>
+    </w:p>
+    <w:p>
+      <w:r>
+        <w:t>0.</w:t>
+      </w:r>
+      <w:r>
+        <w:t>23</w:t>
+      </w:r>
+      <w:r>
+        <w:t xml:space="preserve"> seconds - data_matrix_cpl.png</w:t>
+      </w:r>
+    </w:p>
+    <w:p>
+      <w:r>
+        <w:t>8.43</w:t>
+      </w:r>
+      <w:r>
+        <w:t xml:space="preserve"> seconds - data_matrix_cpl_camera.png</w:t>
+      </w:r>
+    </w:p>
+    <w:p>
+      <w:r>
+        <w:t>8.38</w:t>
+      </w:r>
+      <w:r>
+        <w:t xml:space="preserve"> seconds - data_matrix_cpl_camera_glare.png</w:t>
+      </w:r>
+    </w:p>
+    <w:p/>
+    <w:p>
+      <w:r>
+        <w:br w:type="page"/>
+      </w:r>
+    </w:p>
+    <w:p>
       <w:pPr>
         <w:pStyle w:val="Heading1"/>
       </w:pPr>
-      <w:bookmarkStart w:id="31" w:name="_Toc77677312"/>
-      <w:bookmarkStart w:id="32" w:name="_Toc80175475"/>
-      <w:r>
+      <w:bookmarkStart w:id="36" w:name="_Toc77677312"/>
+      <w:bookmarkStart w:id="37" w:name="_Toc80362730"/>
+      <w:r>
+        <w:lastRenderedPageBreak/>
         <w:t>Conclusions</w:t>
       </w:r>
-      <w:bookmarkEnd w:id="31"/>
-      <w:bookmarkEnd w:id="32"/>
+      <w:bookmarkEnd w:id="36"/>
+      <w:bookmarkEnd w:id="37"/>
     </w:p>
     <w:p>
       <w:pPr>
         <w:pStyle w:val="Heading2"/>
       </w:pPr>
-      <w:bookmarkStart w:id="33" w:name="_Toc80175476"/>
+      <w:bookmarkStart w:id="38" w:name="_Toc80362731"/>
       <w:r>
         <w:t>Python app ver</w:t>
       </w:r>
@@ -12746,7 +13791,7 @@
       <w:r>
         <w:t xml:space="preserve"> web app</w:t>
       </w:r>
-      <w:bookmarkEnd w:id="33"/>
+      <w:bookmarkEnd w:id="38"/>
     </w:p>
     <w:p>
       <w:r>
@@ -12785,14 +13830,14 @@
       <w:pPr>
         <w:pStyle w:val="Heading2"/>
       </w:pPr>
-      <w:bookmarkStart w:id="34" w:name="_Toc80175477"/>
+      <w:bookmarkStart w:id="39" w:name="_Toc80362732"/>
       <w:r>
         <w:t>Comparison</w:t>
       </w:r>
       <w:r>
         <w:t xml:space="preserve"> of results</w:t>
       </w:r>
-      <w:bookmarkEnd w:id="34"/>
+      <w:bookmarkEnd w:id="39"/>
     </w:p>
     <w:p>
       <w:r>
@@ -13479,7 +14524,7 @@
             <wp:cNvGraphicFramePr/>
             <a:graphic xmlns:a="http://schemas.openxmlformats.org/drawingml/2006/main">
               <a:graphicData uri="http://schemas.openxmlformats.org/drawingml/2006/chart">
-                <c:chart xmlns:c="http://schemas.openxmlformats.org/drawingml/2006/chart" xmlns:r="http://schemas.openxmlformats.org/officeDocument/2006/relationships" r:id="rId21"/>
+                <c:chart xmlns:c="http://schemas.openxmlformats.org/drawingml/2006/chart" xmlns:r="http://schemas.openxmlformats.org/officeDocument/2006/relationships" r:id="rId26"/>
               </a:graphicData>
             </a:graphic>
           </wp:inline>
@@ -13496,11 +14541,11 @@
       <w:pPr>
         <w:pStyle w:val="Heading2"/>
       </w:pPr>
-      <w:bookmarkStart w:id="35" w:name="_Toc80175478"/>
+      <w:bookmarkStart w:id="40" w:name="_Toc80362733"/>
       <w:r>
         <w:t>Autofocus</w:t>
       </w:r>
-      <w:bookmarkEnd w:id="35"/>
+      <w:bookmarkEnd w:id="40"/>
     </w:p>
     <w:p>
       <w:r>
@@ -13539,11 +14584,11 @@
       <w:pPr>
         <w:pStyle w:val="Heading3"/>
       </w:pPr>
-      <w:bookmarkStart w:id="36" w:name="_Toc80175479"/>
+      <w:bookmarkStart w:id="41" w:name="_Toc80362734"/>
       <w:r>
         <w:t>Autofocus Time to Scan</w:t>
       </w:r>
-      <w:bookmarkEnd w:id="36"/>
+      <w:bookmarkEnd w:id="41"/>
     </w:p>
     <w:p/>
     <w:tbl>
@@ -14948,12 +15993,12 @@
       <w:pPr>
         <w:pStyle w:val="Heading3"/>
       </w:pPr>
-      <w:bookmarkStart w:id="37" w:name="_Toc80175480"/>
+      <w:bookmarkStart w:id="42" w:name="_Toc80362735"/>
       <w:r>
         <w:lastRenderedPageBreak/>
         <w:t>Fixed Focus Time to Scan</w:t>
       </w:r>
-      <w:bookmarkEnd w:id="37"/>
+      <w:bookmarkEnd w:id="42"/>
     </w:p>
     <w:p/>
     <w:tbl>
@@ -16356,7 +17401,7 @@
       <w:pPr>
         <w:pStyle w:val="Heading3"/>
       </w:pPr>
-      <w:bookmarkStart w:id="38" w:name="_Toc80175481"/>
+      <w:bookmarkStart w:id="43" w:name="_Toc80362736"/>
       <w:r>
         <w:rPr>
           <w:lang w:val="en-US"/>
@@ -16367,7 +17412,7 @@
       <w:r>
         <w:t>Autofocus vs Fixed Focus</w:t>
       </w:r>
-      <w:bookmarkEnd w:id="38"/>
+      <w:bookmarkEnd w:id="43"/>
     </w:p>
     <w:p>
       <w:pPr>
@@ -16421,7 +17466,7 @@
             <wp:cNvGraphicFramePr/>
             <a:graphic xmlns:a="http://schemas.openxmlformats.org/drawingml/2006/main">
               <a:graphicData uri="http://schemas.openxmlformats.org/drawingml/2006/chart">
-                <c:chart xmlns:c="http://schemas.openxmlformats.org/drawingml/2006/chart" xmlns:r="http://schemas.openxmlformats.org/officeDocument/2006/relationships" r:id="rId22"/>
+                <c:chart xmlns:c="http://schemas.openxmlformats.org/drawingml/2006/chart" xmlns:r="http://schemas.openxmlformats.org/officeDocument/2006/relationships" r:id="rId27"/>
               </a:graphicData>
             </a:graphic>
           </wp:inline>
@@ -16448,12 +17493,12 @@
       <w:pPr>
         <w:pStyle w:val="Heading3"/>
       </w:pPr>
-      <w:bookmarkStart w:id="39" w:name="_Toc80175482"/>
+      <w:bookmarkStart w:id="44" w:name="_Toc80362737"/>
       <w:r>
         <w:lastRenderedPageBreak/>
         <w:t>Autofocus Time to Scan – run with image rotated</w:t>
       </w:r>
-      <w:bookmarkEnd w:id="39"/>
+      <w:bookmarkEnd w:id="44"/>
     </w:p>
     <w:p>
       <w:pPr>
@@ -17093,14 +18138,14 @@
       <w:pPr>
         <w:pStyle w:val="Heading3"/>
       </w:pPr>
-      <w:bookmarkStart w:id="40" w:name="_Toc80175483"/>
+      <w:bookmarkStart w:id="45" w:name="_Toc80362738"/>
       <w:r>
         <w:t>Fixed Focus Time to Scan</w:t>
       </w:r>
       <w:r>
         <w:t xml:space="preserve"> – run with image rotated</w:t>
       </w:r>
-      <w:bookmarkEnd w:id="40"/>
+      <w:bookmarkEnd w:id="45"/>
     </w:p>
     <w:p>
       <w:pPr>
@@ -17787,7 +18832,7 @@
       <w:pPr>
         <w:pStyle w:val="Heading3"/>
       </w:pPr>
-      <w:bookmarkStart w:id="41" w:name="_Toc80175484"/>
+      <w:bookmarkStart w:id="46" w:name="_Toc80362739"/>
       <w:r>
         <w:rPr>
           <w:lang w:val="en-US"/>
@@ -17797,7 +18842,7 @@
       <w:r>
         <w:t>Autofocus vs Fixed Focus</w:t>
       </w:r>
-      <w:bookmarkEnd w:id="41"/>
+      <w:bookmarkEnd w:id="46"/>
     </w:p>
     <w:p>
       <w:r>
@@ -17818,7 +18863,7 @@
             <wp:cNvGraphicFramePr/>
             <a:graphic xmlns:a="http://schemas.openxmlformats.org/drawingml/2006/main">
               <a:graphicData uri="http://schemas.openxmlformats.org/drawingml/2006/chart">
-                <c:chart xmlns:c="http://schemas.openxmlformats.org/drawingml/2006/chart" xmlns:r="http://schemas.openxmlformats.org/officeDocument/2006/relationships" r:id="rId23"/>
+                <c:chart xmlns:c="http://schemas.openxmlformats.org/drawingml/2006/chart" xmlns:r="http://schemas.openxmlformats.org/officeDocument/2006/relationships" r:id="rId28"/>
               </a:graphicData>
             </a:graphic>
           </wp:inline>
@@ -17828,6 +18873,7 @@
         <w:br w:type="page"/>
       </w:r>
     </w:p>
+    <w:p/>
     <w:p>
       <w:pPr>
         <w:pStyle w:val="Heading1"/>
@@ -17835,12 +18881,11 @@
           <w:lang w:val="en-US"/>
         </w:rPr>
       </w:pPr>
-      <w:bookmarkStart w:id="42" w:name="_Toc80175485"/>
+      <w:bookmarkStart w:id="47" w:name="_Toc80362740"/>
       <w:r>
         <w:rPr>
           <w:lang w:val="en-US"/>
         </w:rPr>
-        <w:lastRenderedPageBreak/>
         <w:t>Recommendation</w:t>
       </w:r>
       <w:r>
@@ -17849,17 +18894,17 @@
         </w:rPr>
         <w:t>s</w:t>
       </w:r>
-      <w:bookmarkEnd w:id="42"/>
+      <w:bookmarkEnd w:id="47"/>
     </w:p>
     <w:p>
       <w:pPr>
         <w:pStyle w:val="Heading2"/>
       </w:pPr>
-      <w:bookmarkStart w:id="43" w:name="_Toc80175486"/>
+      <w:bookmarkStart w:id="48" w:name="_Toc80362741"/>
       <w:r>
         <w:t>Current Camera Module</w:t>
       </w:r>
-      <w:bookmarkEnd w:id="43"/>
+      <w:bookmarkEnd w:id="48"/>
     </w:p>
     <w:p>
       <w:pPr>
@@ -18223,13 +19268,51 @@
     </w:p>
     <w:p>
       <w:pPr>
+        <w:pStyle w:val="ListParagraph"/>
+        <w:numPr>
+          <w:ilvl w:val="0"/>
+          <w:numId w:val="26"/>
+        </w:numPr>
+        <w:rPr>
+          <w:rFonts w:ascii="Times New Roman" w:hAnsi="Times New Roman"/>
+        </w:rPr>
+      </w:pPr>
+      <w:r>
+        <w:rPr>
+          <w:rFonts w:ascii="Times New Roman" w:hAnsi="Times New Roman"/>
+        </w:rPr>
+        <w:t xml:space="preserve">Scanning of “Data Matrix” with the Vetscan camera and the </w:t>
+      </w:r>
+      <w:proofErr w:type="spellStart"/>
+      <w:r>
+        <w:rPr>
+          <w:rFonts w:ascii="Times New Roman" w:hAnsi="Times New Roman"/>
+        </w:rPr>
+        <w:t>pylibdmtx</w:t>
+      </w:r>
+      <w:proofErr w:type="spellEnd"/>
+      <w:r>
+        <w:rPr>
+          <w:rFonts w:ascii="Times New Roman" w:hAnsi="Times New Roman"/>
+        </w:rPr>
+        <w:t xml:space="preserve"> library</w:t>
+      </w:r>
+      <w:r>
+        <w:rPr>
+          <w:rFonts w:ascii="Times New Roman" w:hAnsi="Times New Roman"/>
+        </w:rPr>
+        <w:t xml:space="preserve"> is not practical. The decoder library is so slow that it will prevent the camera images from being updated in near real time.</w:t>
+      </w:r>
+    </w:p>
+    <w:p>
+      <w:pPr>
         <w:pStyle w:val="Heading2"/>
       </w:pPr>
-      <w:bookmarkStart w:id="44" w:name="_Toc80175487"/>
+      <w:bookmarkStart w:id="49" w:name="_Toc80362742"/>
       <w:r>
         <w:t>Future Improvements</w:t>
       </w:r>
-      <w:bookmarkEnd w:id="44"/>
+      <w:bookmarkEnd w:id="49"/>
     </w:p>
     <w:p>
       <w:pPr>
@@ -18514,6 +19597,7 @@
         <w:rPr>
           <w:rFonts w:ascii="Times New Roman" w:hAnsi="Times New Roman"/>
         </w:rPr>
+        <w:lastRenderedPageBreak/>
         <w:t xml:space="preserve">Investigation of other technologies that could remove the </w:t>
       </w:r>
       <w:r>
@@ -18532,21 +19616,13 @@
         <w:rPr>
           <w:rFonts w:ascii="Times New Roman" w:hAnsi="Times New Roman"/>
         </w:rPr>
-        <w:t>.  NFC and RFID are used for similar applicati</w:t>
-      </w:r>
-      <w:bookmarkStart w:id="45" w:name="_GoBack"/>
-      <w:bookmarkEnd w:id="45"/>
+        <w:t xml:space="preserve">.  NFC and RFID are used for similar applications </w:t>
+      </w:r>
+      <w:bookmarkStart w:id="50" w:name="_Toc77677313"/>
       <w:r>
         <w:rPr>
           <w:rFonts w:ascii="Times New Roman" w:hAnsi="Times New Roman"/>
         </w:rPr>
-        <w:t xml:space="preserve">ons </w:t>
-      </w:r>
-      <w:bookmarkStart w:id="46" w:name="_Toc77677313"/>
-      <w:r>
-        <w:rPr>
-          <w:rFonts w:ascii="Times New Roman" w:hAnsi="Times New Roman"/>
-        </w:rPr>
         <w:t>and have some significant advantages but some challenges as well.</w:t>
       </w:r>
     </w:p>
@@ -18555,16 +19631,15 @@
       <w:pPr>
         <w:pStyle w:val="Heading1"/>
       </w:pPr>
-      <w:bookmarkStart w:id="47" w:name="_Toc80175488"/>
-      <w:r>
-        <w:lastRenderedPageBreak/>
+      <w:bookmarkStart w:id="51" w:name="_Toc80362743"/>
+      <w:r>
         <w:t>Revision</w:t>
       </w:r>
       <w:r>
         <w:t xml:space="preserve"> History</w:t>
       </w:r>
-      <w:bookmarkEnd w:id="46"/>
-      <w:bookmarkEnd w:id="47"/>
+      <w:bookmarkEnd w:id="50"/>
+      <w:bookmarkEnd w:id="51"/>
     </w:p>
     <w:p/>
     <w:p>
@@ -19778,6 +20853,93 @@
           </w:p>
         </w:tc>
       </w:tr>
+      <w:tr>
+        <w:tc>
+          <w:tcPr>
+            <w:tcW w:w="1705" w:type="dxa"/>
+            <w:shd w:val="clear" w:color="auto" w:fill="auto"/>
+          </w:tcPr>
+          <w:p>
+            <w:pPr>
+              <w:rPr>
+                <w:sz w:val="24"/>
+                <w:szCs w:val="24"/>
+              </w:rPr>
+            </w:pPr>
+            <w:r>
+              <w:rPr>
+                <w:sz w:val="24"/>
+                <w:szCs w:val="24"/>
+              </w:rPr>
+              <w:t>10</w:t>
+            </w:r>
+          </w:p>
+        </w:tc>
+        <w:tc>
+          <w:tcPr>
+            <w:tcW w:w="1891" w:type="dxa"/>
+            <w:shd w:val="clear" w:color="auto" w:fill="auto"/>
+          </w:tcPr>
+          <w:p>
+            <w:pPr>
+              <w:rPr>
+                <w:sz w:val="24"/>
+                <w:szCs w:val="24"/>
+              </w:rPr>
+            </w:pPr>
+            <w:r>
+              <w:rPr>
+                <w:sz w:val="24"/>
+                <w:szCs w:val="24"/>
+              </w:rPr>
+              <w:t>20 AUG 2021</w:t>
+            </w:r>
+          </w:p>
+        </w:tc>
+        <w:tc>
+          <w:tcPr>
+            <w:tcW w:w="1798" w:type="dxa"/>
+            <w:shd w:val="clear" w:color="auto" w:fill="auto"/>
+          </w:tcPr>
+          <w:p>
+            <w:pPr>
+              <w:rPr>
+                <w:sz w:val="24"/>
+                <w:szCs w:val="24"/>
+              </w:rPr>
+            </w:pPr>
+            <w:r>
+              <w:rPr>
+                <w:sz w:val="24"/>
+                <w:szCs w:val="24"/>
+              </w:rPr>
+              <w:t>Bruce Graham</w:t>
+            </w:r>
+          </w:p>
+        </w:tc>
+        <w:tc>
+          <w:tcPr>
+            <w:tcW w:w="5491" w:type="dxa"/>
+            <w:shd w:val="clear" w:color="auto" w:fill="auto"/>
+          </w:tcPr>
+          <w:p>
+            <w:r>
+              <w:t xml:space="preserve">4.7 Added </w:t>
+            </w:r>
+            <w:r>
+              <w:t xml:space="preserve">“Data Matrix” decoding timing using </w:t>
+            </w:r>
+            <w:proofErr w:type="spellStart"/>
+            <w:r>
+              <w:t>pylibdmtx</w:t>
+            </w:r>
+            <w:proofErr w:type="spellEnd"/>
+            <w:r>
+              <w:t xml:space="preserve"> library</w:t>
+            </w:r>
+          </w:p>
+        </w:tc>
+      </w:tr>
     </w:tbl>
     <w:p>
       <w:pPr>
@@ -19794,7 +20956,7 @@
     </w:p>
     <w:p/>
     <w:sectPr>
-      <w:headerReference w:type="default" r:id="rId24"/>
+      <w:headerReference w:type="default" r:id="rId29"/>
       <w:pgSz w:w="12240" w:h="15840" w:code="1"/>
       <w:pgMar w:top="720" w:right="720" w:bottom="720" w:left="720" w:header="720" w:footer="720" w:gutter="0"/>
       <w:cols w:space="720"/>
@@ -19974,7 +21136,7 @@
       <w:rPr>
         <w:rStyle w:val="PageNumber"/>
       </w:rPr>
-      <w:t>9</w:t>
+      <w:t>10</w:t>
     </w:r>
     <w:r>
       <w:rPr>
@@ -20022,7 +21184,19 @@
       <w:rPr>
         <w:rStyle w:val="PageNumber"/>
       </w:rPr>
-      <w:t>Date: 13 Aug 2021</w:t>
+      <w:t xml:space="preserve">Date: </w:t>
+    </w:r>
+    <w:r>
+      <w:rPr>
+        <w:rStyle w:val="PageNumber"/>
+      </w:rPr>
+      <w:t>20</w:t>
+    </w:r>
+    <w:r>
+      <w:rPr>
+        <w:rStyle w:val="PageNumber"/>
+      </w:rPr>
+      <w:t xml:space="preserve"> Aug 2021</w:t>
     </w:r>
   </w:p>
   <w:p>
@@ -21197,16 +22371,16 @@
     </w:lvl>
   </w:abstractNum>
   <w:abstractNum w:abstractNumId="12" w15:restartNumberingAfterBreak="0">
-    <w:nsid w:val="43001E57"/>
+    <w:nsid w:val="3CD33B36"/>
     <w:multiLevelType w:val="hybridMultilevel"/>
-    <w:tmpl w:val="68C60BE0"/>
+    <w:tmpl w:val="81F0755C"/>
     <w:lvl w:ilvl="0" w:tplc="04090001">
       <w:start w:val="1"/>
       <w:numFmt w:val="bullet"/>
       <w:lvlText w:val=""/>
       <w:lvlJc w:val="left"/>
       <w:pPr>
-        <w:ind w:left="720" w:hanging="360"/>
+        <w:ind w:left="1080" w:hanging="360"/>
       </w:pPr>
       <w:rPr>
         <w:rFonts w:ascii="Symbol" w:hAnsi="Symbol" w:hint="default"/>
@@ -21218,7 +22392,7 @@
       <w:lvlText w:val="o"/>
       <w:lvlJc w:val="left"/>
       <w:pPr>
-        <w:ind w:left="1440" w:hanging="360"/>
+        <w:ind w:left="1800" w:hanging="360"/>
       </w:pPr>
       <w:rPr>
         <w:rFonts w:ascii="Courier New" w:hAnsi="Courier New" w:cs="Courier New" w:hint="default"/>
@@ -21230,7 +22404,7 @@
       <w:lvlText w:val=""/>
       <w:lvlJc w:val="left"/>
       <w:pPr>
-        <w:ind w:left="2160" w:hanging="360"/>
+        <w:ind w:left="2520" w:hanging="360"/>
       </w:pPr>
       <w:rPr>
         <w:rFonts w:ascii="Wingdings" w:hAnsi="Wingdings" w:hint="default"/>
@@ -21242,7 +22416,7 @@
       <w:lvlText w:val=""/>
       <w:lvlJc w:val="left"/>
       <w:pPr>
-        <w:ind w:left="2880" w:hanging="360"/>
+        <w:ind w:left="3240" w:hanging="360"/>
       </w:pPr>
       <w:rPr>
         <w:rFonts w:ascii="Symbol" w:hAnsi="Symbol" w:hint="default"/>
@@ -21254,7 +22428,7 @@
       <w:lvlText w:val="o"/>
       <w:lvlJc w:val="left"/>
       <w:pPr>
-        <w:ind w:left="3600" w:hanging="360"/>
+        <w:ind w:left="3960" w:hanging="360"/>
       </w:pPr>
       <w:rPr>
         <w:rFonts w:ascii="Courier New" w:hAnsi="Courier New" w:cs="Courier New" w:hint="default"/>
@@ -21266,7 +22440,7 @@
       <w:lvlText w:val=""/>
       <w:lvlJc w:val="left"/>
       <w:pPr>
-        <w:ind w:left="4320" w:hanging="360"/>
+        <w:ind w:left="4680" w:hanging="360"/>
       </w:pPr>
       <w:rPr>
         <w:rFonts w:ascii="Wingdings" w:hAnsi="Wingdings" w:hint="default"/>
@@ -21278,7 +22452,7 @@
       <w:lvlText w:val=""/>
       <w:lvlJc w:val="left"/>
       <w:pPr>
-        <w:ind w:left="5040" w:hanging="360"/>
+        <w:ind w:left="5400" w:hanging="360"/>
       </w:pPr>
       <w:rPr>
         <w:rFonts w:ascii="Symbol" w:hAnsi="Symbol" w:hint="default"/>
@@ -21290,7 +22464,7 @@
       <w:lvlText w:val="o"/>
       <w:lvlJc w:val="left"/>
       <w:pPr>
-        <w:ind w:left="5760" w:hanging="360"/>
+        <w:ind w:left="6120" w:hanging="360"/>
       </w:pPr>
       <w:rPr>
         <w:rFonts w:ascii="Courier New" w:hAnsi="Courier New" w:cs="Courier New" w:hint="default"/>
@@ -21302,7 +22476,7 @@
       <w:lvlText w:val=""/>
       <w:lvlJc w:val="left"/>
       <w:pPr>
-        <w:ind w:left="6480" w:hanging="360"/>
+        <w:ind w:left="6840" w:hanging="360"/>
       </w:pPr>
       <w:rPr>
         <w:rFonts w:ascii="Wingdings" w:hAnsi="Wingdings" w:hint="default"/>
@@ -21310,6 +22484,119 @@
     </w:lvl>
   </w:abstractNum>
   <w:abstractNum w:abstractNumId="13" w15:restartNumberingAfterBreak="0">
+    <w:nsid w:val="43001E57"/>
+    <w:multiLevelType w:val="hybridMultilevel"/>
+    <w:tmpl w:val="68C60BE0"/>
+    <w:lvl w:ilvl="0" w:tplc="04090001">
+      <w:start w:val="1"/>
+      <w:numFmt w:val="bullet"/>
+      <w:lvlText w:val=""/>
+      <w:lvlJc w:val="left"/>
+      <w:pPr>
+        <w:ind w:left="720" w:hanging="360"/>
+      </w:pPr>
+      <w:rPr>
+        <w:rFonts w:ascii="Symbol" w:hAnsi="Symbol" w:hint="default"/>
+      </w:rPr>
+    </w:lvl>
+    <w:lvl w:ilvl="1" w:tplc="04090003" w:tentative="1">
+      <w:start w:val="1"/>
+      <w:numFmt w:val="bullet"/>
+      <w:lvlText w:val="o"/>
+      <w:lvlJc w:val="left"/>
+      <w:pPr>
+        <w:ind w:left="1440" w:hanging="360"/>
+      </w:pPr>
+      <w:rPr>
+        <w:rFonts w:ascii="Courier New" w:hAnsi="Courier New" w:cs="Courier New" w:hint="default"/>
+      </w:rPr>
+    </w:lvl>
+    <w:lvl w:ilvl="2" w:tplc="04090005" w:tentative="1">
+      <w:start w:val="1"/>
+      <w:numFmt w:val="bullet"/>
+      <w:lvlText w:val=""/>
+      <w:lvlJc w:val="left"/>
+      <w:pPr>
+        <w:ind w:left="2160" w:hanging="360"/>
+      </w:pPr>
+      <w:rPr>
+        <w:rFonts w:ascii="Wingdings" w:hAnsi="Wingdings" w:hint="default"/>
+      </w:rPr>
+    </w:lvl>
+    <w:lvl w:ilvl="3" w:tplc="04090001" w:tentative="1">
+      <w:start w:val="1"/>
+      <w:numFmt w:val="bullet"/>
+      <w:lvlText w:val=""/>
+      <w:lvlJc w:val="left"/>
+      <w:pPr>
+        <w:ind w:left="2880" w:hanging="360"/>
+      </w:pPr>
+      <w:rPr>
+        <w:rFonts w:ascii="Symbol" w:hAnsi="Symbol" w:hint="default"/>
+      </w:rPr>
+    </w:lvl>
+    <w:lvl w:ilvl="4" w:tplc="04090003" w:tentative="1">
+      <w:start w:val="1"/>
+      <w:numFmt w:val="bullet"/>
+      <w:lvlText w:val="o"/>
+      <w:lvlJc w:val="left"/>
+      <w:pPr>
+        <w:ind w:left="3600" w:hanging="360"/>
+      </w:pPr>
+      <w:rPr>
+        <w:rFonts w:ascii="Courier New" w:hAnsi="Courier New" w:cs="Courier New" w:hint="default"/>
+      </w:rPr>
+    </w:lvl>
+    <w:lvl w:ilvl="5" w:tplc="04090005" w:tentative="1">
+      <w:start w:val="1"/>
+      <w:numFmt w:val="bullet"/>
+      <w:lvlText w:val=""/>
+      <w:lvlJc w:val="left"/>
+      <w:pPr>
+        <w:ind w:left="4320" w:hanging="360"/>
+      </w:pPr>
+      <w:rPr>
+        <w:rFonts w:ascii="Wingdings" w:hAnsi="Wingdings" w:hint="default"/>
+      </w:rPr>
+    </w:lvl>
+    <w:lvl w:ilvl="6" w:tplc="04090001" w:tentative="1">
+      <w:start w:val="1"/>
+      <w:numFmt w:val="bullet"/>
+      <w:lvlText w:val=""/>
+      <w:lvlJc w:val="left"/>
+      <w:pPr>
+        <w:ind w:left="5040" w:hanging="360"/>
+      </w:pPr>
+      <w:rPr>
+        <w:rFonts w:ascii="Symbol" w:hAnsi="Symbol" w:hint="default"/>
+      </w:rPr>
+    </w:lvl>
+    <w:lvl w:ilvl="7" w:tplc="04090003" w:tentative="1">
+      <w:start w:val="1"/>
+      <w:numFmt w:val="bullet"/>
+      <w:lvlText w:val="o"/>
+      <w:lvlJc w:val="left"/>
+      <w:pPr>
+        <w:ind w:left="5760" w:hanging="360"/>
+      </w:pPr>
+      <w:rPr>
+        <w:rFonts w:ascii="Courier New" w:hAnsi="Courier New" w:cs="Courier New" w:hint="default"/>
+      </w:rPr>
+    </w:lvl>
+    <w:lvl w:ilvl="8" w:tplc="04090005" w:tentative="1">
+      <w:start w:val="1"/>
+      <w:numFmt w:val="bullet"/>
+      <w:lvlText w:val=""/>
+      <w:lvlJc w:val="left"/>
+      <w:pPr>
+        <w:ind w:left="6480" w:hanging="360"/>
+      </w:pPr>
+      <w:rPr>
+        <w:rFonts w:ascii="Wingdings" w:hAnsi="Wingdings" w:hint="default"/>
+      </w:rPr>
+    </w:lvl>
+  </w:abstractNum>
+  <w:abstractNum w:abstractNumId="14" w15:restartNumberingAfterBreak="0">
     <w:nsid w:val="432E0B07"/>
     <w:multiLevelType w:val="hybridMultilevel"/>
     <w:tmpl w:val="D1903750"/>
@@ -21423,7 +22710,7 @@
       </w:rPr>
     </w:lvl>
   </w:abstractNum>
-  <w:abstractNum w:abstractNumId="14" w15:restartNumberingAfterBreak="0">
+  <w:abstractNum w:abstractNumId="15" w15:restartNumberingAfterBreak="0">
     <w:nsid w:val="43FC53A3"/>
     <w:multiLevelType w:val="hybridMultilevel"/>
     <w:tmpl w:val="A0FED6AA"/>
@@ -21536,7 +22823,7 @@
       </w:rPr>
     </w:lvl>
   </w:abstractNum>
-  <w:abstractNum w:abstractNumId="15" w15:restartNumberingAfterBreak="0">
+  <w:abstractNum w:abstractNumId="16" w15:restartNumberingAfterBreak="0">
     <w:nsid w:val="45DD7A1C"/>
     <w:multiLevelType w:val="hybridMultilevel"/>
     <w:tmpl w:val="B0704528"/>
@@ -21649,7 +22936,7 @@
       </w:rPr>
     </w:lvl>
   </w:abstractNum>
-  <w:abstractNum w:abstractNumId="16" w15:restartNumberingAfterBreak="0">
+  <w:abstractNum w:abstractNumId="17" w15:restartNumberingAfterBreak="0">
     <w:nsid w:val="468102FA"/>
     <w:multiLevelType w:val="hybridMultilevel"/>
     <w:tmpl w:val="A44CA22A"/>
@@ -21762,7 +23049,7 @@
       </w:rPr>
     </w:lvl>
   </w:abstractNum>
-  <w:abstractNum w:abstractNumId="17" w15:restartNumberingAfterBreak="0">
+  <w:abstractNum w:abstractNumId="18" w15:restartNumberingAfterBreak="0">
     <w:nsid w:val="478B6C13"/>
     <w:multiLevelType w:val="hybridMultilevel"/>
     <w:tmpl w:val="F8EE4E86"/>
@@ -21851,7 +23138,7 @@
       </w:pPr>
     </w:lvl>
   </w:abstractNum>
-  <w:abstractNum w:abstractNumId="18" w15:restartNumberingAfterBreak="0">
+  <w:abstractNum w:abstractNumId="19" w15:restartNumberingAfterBreak="0">
     <w:nsid w:val="48FF0FEC"/>
     <w:multiLevelType w:val="hybridMultilevel"/>
     <w:tmpl w:val="DA56C452"/>
@@ -21940,7 +23227,120 @@
       </w:pPr>
     </w:lvl>
   </w:abstractNum>
-  <w:abstractNum w:abstractNumId="19" w15:restartNumberingAfterBreak="0">
+  <w:abstractNum w:abstractNumId="20" w15:restartNumberingAfterBreak="0">
+    <w:nsid w:val="4D69686C"/>
+    <w:multiLevelType w:val="hybridMultilevel"/>
+    <w:tmpl w:val="6DD4B7EE"/>
+    <w:lvl w:ilvl="0" w:tplc="04090001">
+      <w:start w:val="1"/>
+      <w:numFmt w:val="bullet"/>
+      <w:lvlText w:val=""/>
+      <w:lvlJc w:val="left"/>
+      <w:pPr>
+        <w:ind w:left="720" w:hanging="360"/>
+      </w:pPr>
+      <w:rPr>
+        <w:rFonts w:ascii="Symbol" w:hAnsi="Symbol" w:hint="default"/>
+      </w:rPr>
+    </w:lvl>
+    <w:lvl w:ilvl="1" w:tplc="04090003" w:tentative="1">
+      <w:start w:val="1"/>
+      <w:numFmt w:val="bullet"/>
+      <w:lvlText w:val="o"/>
+      <w:lvlJc w:val="left"/>
+      <w:pPr>
+        <w:ind w:left="1440" w:hanging="360"/>
+      </w:pPr>
+      <w:rPr>
+        <w:rFonts w:ascii="Courier New" w:hAnsi="Courier New" w:cs="Courier New" w:hint="default"/>
+      </w:rPr>
+    </w:lvl>
+    <w:lvl w:ilvl="2" w:tplc="04090005" w:tentative="1">
+      <w:start w:val="1"/>
+      <w:numFmt w:val="bullet"/>
+      <w:lvlText w:val=""/>
+      <w:lvlJc w:val="left"/>
+      <w:pPr>
+        <w:ind w:left="2160" w:hanging="360"/>
+      </w:pPr>
+      <w:rPr>
+        <w:rFonts w:ascii="Wingdings" w:hAnsi="Wingdings" w:hint="default"/>
+      </w:rPr>
+    </w:lvl>
+    <w:lvl w:ilvl="3" w:tplc="04090001" w:tentative="1">
+      <w:start w:val="1"/>
+      <w:numFmt w:val="bullet"/>
+      <w:lvlText w:val=""/>
+      <w:lvlJc w:val="left"/>
+      <w:pPr>
+        <w:ind w:left="2880" w:hanging="360"/>
+      </w:pPr>
+      <w:rPr>
+        <w:rFonts w:ascii="Symbol" w:hAnsi="Symbol" w:hint="default"/>
+      </w:rPr>
+    </w:lvl>
+    <w:lvl w:ilvl="4" w:tplc="04090003" w:tentative="1">
+      <w:start w:val="1"/>
+      <w:numFmt w:val="bullet"/>
+      <w:lvlText w:val="o"/>
+      <w:lvlJc w:val="left"/>
+      <w:pPr>
+        <w:ind w:left="3600" w:hanging="360"/>
+      </w:pPr>
+      <w:rPr>
+        <w:rFonts w:ascii="Courier New" w:hAnsi="Courier New" w:cs="Courier New" w:hint="default"/>
+      </w:rPr>
+    </w:lvl>
+    <w:lvl w:ilvl="5" w:tplc="04090005" w:tentative="1">
+      <w:start w:val="1"/>
+      <w:numFmt w:val="bullet"/>
+      <w:lvlText w:val=""/>
+      <w:lvlJc w:val="left"/>
+      <w:pPr>
+        <w:ind w:left="4320" w:hanging="360"/>
+      </w:pPr>
+      <w:rPr>
+        <w:rFonts w:ascii="Wingdings" w:hAnsi="Wingdings" w:hint="default"/>
+      </w:rPr>
+    </w:lvl>
+    <w:lvl w:ilvl="6" w:tplc="04090001" w:tentative="1">
+      <w:start w:val="1"/>
+      <w:numFmt w:val="bullet"/>
+      <w:lvlText w:val=""/>
+      <w:lvlJc w:val="left"/>
+      <w:pPr>
+        <w:ind w:left="5040" w:hanging="360"/>
+      </w:pPr>
+      <w:rPr>
+        <w:rFonts w:ascii="Symbol" w:hAnsi="Symbol" w:hint="default"/>
+      </w:rPr>
+    </w:lvl>
+    <w:lvl w:ilvl="7" w:tplc="04090003" w:tentative="1">
+      <w:start w:val="1"/>
+      <w:numFmt w:val="bullet"/>
+      <w:lvlText w:val="o"/>
+      <w:lvlJc w:val="left"/>
+      <w:pPr>
+        <w:ind w:left="5760" w:hanging="360"/>
+      </w:pPr>
+      <w:rPr>
+        <w:rFonts w:ascii="Courier New" w:hAnsi="Courier New" w:cs="Courier New" w:hint="default"/>
+      </w:rPr>
+    </w:lvl>
+    <w:lvl w:ilvl="8" w:tplc="04090005" w:tentative="1">
+      <w:start w:val="1"/>
+      <w:numFmt w:val="bullet"/>
+      <w:lvlText w:val=""/>
+      <w:lvlJc w:val="left"/>
+      <w:pPr>
+        <w:ind w:left="6480" w:hanging="360"/>
+      </w:pPr>
+      <w:rPr>
+        <w:rFonts w:ascii="Wingdings" w:hAnsi="Wingdings" w:hint="default"/>
+      </w:rPr>
+    </w:lvl>
+  </w:abstractNum>
+  <w:abstractNum w:abstractNumId="21" w15:restartNumberingAfterBreak="0">
     <w:nsid w:val="536B72A4"/>
     <w:multiLevelType w:val="hybridMultilevel"/>
     <w:tmpl w:val="D95C45D6"/>
@@ -22029,7 +23429,7 @@
       </w:pPr>
     </w:lvl>
   </w:abstractNum>
-  <w:abstractNum w:abstractNumId="20" w15:restartNumberingAfterBreak="0">
+  <w:abstractNum w:abstractNumId="22" w15:restartNumberingAfterBreak="0">
     <w:nsid w:val="588813F3"/>
     <w:multiLevelType w:val="hybridMultilevel"/>
     <w:tmpl w:val="07163116"/>
@@ -22142,7 +23542,7 @@
       </w:rPr>
     </w:lvl>
   </w:abstractNum>
-  <w:abstractNum w:abstractNumId="21" w15:restartNumberingAfterBreak="0">
+  <w:abstractNum w:abstractNumId="23" w15:restartNumberingAfterBreak="0">
     <w:nsid w:val="59FA22E8"/>
     <w:multiLevelType w:val="hybridMultilevel"/>
     <w:tmpl w:val="CCE2A422"/>
@@ -22255,7 +23655,7 @@
       </w:rPr>
     </w:lvl>
   </w:abstractNum>
-  <w:abstractNum w:abstractNumId="22" w15:restartNumberingAfterBreak="0">
+  <w:abstractNum w:abstractNumId="24" w15:restartNumberingAfterBreak="0">
     <w:nsid w:val="5B981FA7"/>
     <w:multiLevelType w:val="hybridMultilevel"/>
     <w:tmpl w:val="28B2B798"/>
@@ -22368,7 +23768,120 @@
       </w:rPr>
     </w:lvl>
   </w:abstractNum>
-  <w:abstractNum w:abstractNumId="23" w15:restartNumberingAfterBreak="0">
+  <w:abstractNum w:abstractNumId="25" w15:restartNumberingAfterBreak="0">
+    <w:nsid w:val="5BCB434B"/>
+    <w:multiLevelType w:val="hybridMultilevel"/>
+    <w:tmpl w:val="C0BA5AFC"/>
+    <w:lvl w:ilvl="0" w:tplc="04090001">
+      <w:start w:val="1"/>
+      <w:numFmt w:val="bullet"/>
+      <w:lvlText w:val=""/>
+      <w:lvlJc w:val="left"/>
+      <w:pPr>
+        <w:ind w:left="360" w:hanging="360"/>
+      </w:pPr>
+      <w:rPr>
+        <w:rFonts w:ascii="Symbol" w:hAnsi="Symbol" w:hint="default"/>
+      </w:rPr>
+    </w:lvl>
+    <w:lvl w:ilvl="1" w:tplc="04090003">
+      <w:start w:val="1"/>
+      <w:numFmt w:val="bullet"/>
+      <w:lvlText w:val="o"/>
+      <w:lvlJc w:val="left"/>
+      <w:pPr>
+        <w:ind w:left="1080" w:hanging="360"/>
+      </w:pPr>
+      <w:rPr>
+        <w:rFonts w:ascii="Courier New" w:hAnsi="Courier New" w:cs="Courier New" w:hint="default"/>
+      </w:rPr>
+    </w:lvl>
+    <w:lvl w:ilvl="2" w:tplc="04090005" w:tentative="1">
+      <w:start w:val="1"/>
+      <w:numFmt w:val="bullet"/>
+      <w:lvlText w:val=""/>
+      <w:lvlJc w:val="left"/>
+      <w:pPr>
+        <w:ind w:left="1800" w:hanging="360"/>
+      </w:pPr>
+      <w:rPr>
+        <w:rFonts w:ascii="Wingdings" w:hAnsi="Wingdings" w:hint="default"/>
+      </w:rPr>
+    </w:lvl>
+    <w:lvl w:ilvl="3" w:tplc="04090001" w:tentative="1">
+      <w:start w:val="1"/>
+      <w:numFmt w:val="bullet"/>
+      <w:lvlText w:val=""/>
+      <w:lvlJc w:val="left"/>
+      <w:pPr>
+        <w:ind w:left="2520" w:hanging="360"/>
+      </w:pPr>
+      <w:rPr>
+        <w:rFonts w:ascii="Symbol" w:hAnsi="Symbol" w:hint="default"/>
+      </w:rPr>
+    </w:lvl>
+    <w:lvl w:ilvl="4" w:tplc="04090003" w:tentative="1">
+      <w:start w:val="1"/>
+      <w:numFmt w:val="bullet"/>
+      <w:lvlText w:val="o"/>
+      <w:lvlJc w:val="left"/>
+      <w:pPr>
+        <w:ind w:left="3240" w:hanging="360"/>
+      </w:pPr>
+      <w:rPr>
+        <w:rFonts w:ascii="Courier New" w:hAnsi="Courier New" w:cs="Courier New" w:hint="default"/>
+      </w:rPr>
+    </w:lvl>
+    <w:lvl w:ilvl="5" w:tplc="04090005" w:tentative="1">
+      <w:start w:val="1"/>
+      <w:numFmt w:val="bullet"/>
+      <w:lvlText w:val=""/>
+      <w:lvlJc w:val="left"/>
+      <w:pPr>
+        <w:ind w:left="3960" w:hanging="360"/>
+      </w:pPr>
+      <w:rPr>
+        <w:rFonts w:ascii="Wingdings" w:hAnsi="Wingdings" w:hint="default"/>
+      </w:rPr>
+    </w:lvl>
+    <w:lvl w:ilvl="6" w:tplc="04090001" w:tentative="1">
+      <w:start w:val="1"/>
+      <w:numFmt w:val="bullet"/>
+      <w:lvlText w:val=""/>
+      <w:lvlJc w:val="left"/>
+      <w:pPr>
+        <w:ind w:left="4680" w:hanging="360"/>
+      </w:pPr>
+      <w:rPr>
+        <w:rFonts w:ascii="Symbol" w:hAnsi="Symbol" w:hint="default"/>
+      </w:rPr>
+    </w:lvl>
+    <w:lvl w:ilvl="7" w:tplc="04090003" w:tentative="1">
+      <w:start w:val="1"/>
+      <w:numFmt w:val="bullet"/>
+      <w:lvlText w:val="o"/>
+      <w:lvlJc w:val="left"/>
+      <w:pPr>
+        <w:ind w:left="5400" w:hanging="360"/>
+      </w:pPr>
+      <w:rPr>
+        <w:rFonts w:ascii="Courier New" w:hAnsi="Courier New" w:cs="Courier New" w:hint="default"/>
+      </w:rPr>
+    </w:lvl>
+    <w:lvl w:ilvl="8" w:tplc="04090005" w:tentative="1">
+      <w:start w:val="1"/>
+      <w:numFmt w:val="bullet"/>
+      <w:lvlText w:val=""/>
+      <w:lvlJc w:val="left"/>
+      <w:pPr>
+        <w:ind w:left="6120" w:hanging="360"/>
+      </w:pPr>
+      <w:rPr>
+        <w:rFonts w:ascii="Wingdings" w:hAnsi="Wingdings" w:hint="default"/>
+      </w:rPr>
+    </w:lvl>
+  </w:abstractNum>
+  <w:abstractNum w:abstractNumId="26" w15:restartNumberingAfterBreak="0">
     <w:nsid w:val="617F7EA1"/>
     <w:multiLevelType w:val="multilevel"/>
     <w:tmpl w:val="E2DEF2DC"/>
@@ -22482,7 +23995,7 @@
       </w:pPr>
     </w:lvl>
   </w:abstractNum>
-  <w:abstractNum w:abstractNumId="24" w15:restartNumberingAfterBreak="0">
+  <w:abstractNum w:abstractNumId="27" w15:restartNumberingAfterBreak="0">
     <w:nsid w:val="635A3A3A"/>
     <w:multiLevelType w:val="hybridMultilevel"/>
     <w:tmpl w:val="F8EE4E86"/>
@@ -22571,7 +24084,7 @@
       </w:pPr>
     </w:lvl>
   </w:abstractNum>
-  <w:abstractNum w:abstractNumId="25" w15:restartNumberingAfterBreak="0">
+  <w:abstractNum w:abstractNumId="28" w15:restartNumberingAfterBreak="0">
     <w:nsid w:val="6B8101F0"/>
     <w:multiLevelType w:val="multilevel"/>
     <w:tmpl w:val="CD0026FE"/>
@@ -22748,7 +24261,7 @@
       </w:rPr>
     </w:lvl>
   </w:abstractNum>
-  <w:abstractNum w:abstractNumId="26" w15:restartNumberingAfterBreak="0">
+  <w:abstractNum w:abstractNumId="29" w15:restartNumberingAfterBreak="0">
     <w:nsid w:val="782B5197"/>
     <w:multiLevelType w:val="hybridMultilevel"/>
     <w:tmpl w:val="DA56C452"/>
@@ -22837,41 +24350,154 @@
       </w:pPr>
     </w:lvl>
   </w:abstractNum>
+  <w:abstractNum w:abstractNumId="30" w15:restartNumberingAfterBreak="0">
+    <w:nsid w:val="7D41084E"/>
+    <w:multiLevelType w:val="hybridMultilevel"/>
+    <w:tmpl w:val="8132F42A"/>
+    <w:lvl w:ilvl="0" w:tplc="04090001">
+      <w:start w:val="1"/>
+      <w:numFmt w:val="bullet"/>
+      <w:lvlText w:val=""/>
+      <w:lvlJc w:val="left"/>
+      <w:pPr>
+        <w:ind w:left="720" w:hanging="360"/>
+      </w:pPr>
+      <w:rPr>
+        <w:rFonts w:ascii="Symbol" w:hAnsi="Symbol" w:hint="default"/>
+      </w:rPr>
+    </w:lvl>
+    <w:lvl w:ilvl="1" w:tplc="04090003">
+      <w:start w:val="1"/>
+      <w:numFmt w:val="bullet"/>
+      <w:lvlText w:val="o"/>
+      <w:lvlJc w:val="left"/>
+      <w:pPr>
+        <w:ind w:left="1440" w:hanging="360"/>
+      </w:pPr>
+      <w:rPr>
+        <w:rFonts w:ascii="Courier New" w:hAnsi="Courier New" w:cs="Courier New" w:hint="default"/>
+      </w:rPr>
+    </w:lvl>
+    <w:lvl w:ilvl="2" w:tplc="04090005" w:tentative="1">
+      <w:start w:val="1"/>
+      <w:numFmt w:val="bullet"/>
+      <w:lvlText w:val=""/>
+      <w:lvlJc w:val="left"/>
+      <w:pPr>
+        <w:ind w:left="2160" w:hanging="360"/>
+      </w:pPr>
+      <w:rPr>
+        <w:rFonts w:ascii="Wingdings" w:hAnsi="Wingdings" w:hint="default"/>
+      </w:rPr>
+    </w:lvl>
+    <w:lvl w:ilvl="3" w:tplc="04090001" w:tentative="1">
+      <w:start w:val="1"/>
+      <w:numFmt w:val="bullet"/>
+      <w:lvlText w:val=""/>
+      <w:lvlJc w:val="left"/>
+      <w:pPr>
+        <w:ind w:left="2880" w:hanging="360"/>
+      </w:pPr>
+      <w:rPr>
+        <w:rFonts w:ascii="Symbol" w:hAnsi="Symbol" w:hint="default"/>
+      </w:rPr>
+    </w:lvl>
+    <w:lvl w:ilvl="4" w:tplc="04090003" w:tentative="1">
+      <w:start w:val="1"/>
+      <w:numFmt w:val="bullet"/>
+      <w:lvlText w:val="o"/>
+      <w:lvlJc w:val="left"/>
+      <w:pPr>
+        <w:ind w:left="3600" w:hanging="360"/>
+      </w:pPr>
+      <w:rPr>
+        <w:rFonts w:ascii="Courier New" w:hAnsi="Courier New" w:cs="Courier New" w:hint="default"/>
+      </w:rPr>
+    </w:lvl>
+    <w:lvl w:ilvl="5" w:tplc="04090005" w:tentative="1">
+      <w:start w:val="1"/>
+      <w:numFmt w:val="bullet"/>
+      <w:lvlText w:val=""/>
+      <w:lvlJc w:val="left"/>
+      <w:pPr>
+        <w:ind w:left="4320" w:hanging="360"/>
+      </w:pPr>
+      <w:rPr>
+        <w:rFonts w:ascii="Wingdings" w:hAnsi="Wingdings" w:hint="default"/>
+      </w:rPr>
+    </w:lvl>
+    <w:lvl w:ilvl="6" w:tplc="04090001" w:tentative="1">
+      <w:start w:val="1"/>
+      <w:numFmt w:val="bullet"/>
+      <w:lvlText w:val=""/>
+      <w:lvlJc w:val="left"/>
+      <w:pPr>
+        <w:ind w:left="5040" w:hanging="360"/>
+      </w:pPr>
+      <w:rPr>
+        <w:rFonts w:ascii="Symbol" w:hAnsi="Symbol" w:hint="default"/>
+      </w:rPr>
+    </w:lvl>
+    <w:lvl w:ilvl="7" w:tplc="04090003" w:tentative="1">
+      <w:start w:val="1"/>
+      <w:numFmt w:val="bullet"/>
+      <w:lvlText w:val="o"/>
+      <w:lvlJc w:val="left"/>
+      <w:pPr>
+        <w:ind w:left="5760" w:hanging="360"/>
+      </w:pPr>
+      <w:rPr>
+        <w:rFonts w:ascii="Courier New" w:hAnsi="Courier New" w:cs="Courier New" w:hint="default"/>
+      </w:rPr>
+    </w:lvl>
+    <w:lvl w:ilvl="8" w:tplc="04090005" w:tentative="1">
+      <w:start w:val="1"/>
+      <w:numFmt w:val="bullet"/>
+      <w:lvlText w:val=""/>
+      <w:lvlJc w:val="left"/>
+      <w:pPr>
+        <w:ind w:left="6480" w:hanging="360"/>
+      </w:pPr>
+      <w:rPr>
+        <w:rFonts w:ascii="Wingdings" w:hAnsi="Wingdings" w:hint="default"/>
+      </w:rPr>
+    </w:lvl>
+  </w:abstractNum>
   <w:num w:numId="1">
-    <w:abstractNumId w:val="23"/>
+    <w:abstractNumId w:val="26"/>
   </w:num>
   <w:num w:numId="2">
-    <w:abstractNumId w:val="13"/>
+    <w:abstractNumId w:val="14"/>
   </w:num>
   <w:num w:numId="3">
-    <w:abstractNumId w:val="25"/>
+    <w:abstractNumId w:val="28"/>
   </w:num>
   <w:num w:numId="4">
-    <w:abstractNumId w:val="14"/>
+    <w:abstractNumId w:val="15"/>
   </w:num>
   <w:num w:numId="5">
     <w:abstractNumId w:val="9"/>
   </w:num>
   <w:num w:numId="6">
-    <w:abstractNumId w:val="15"/>
+    <w:abstractNumId w:val="16"/>
   </w:num>
   <w:num w:numId="7">
+    <w:abstractNumId w:val="18"/>
+  </w:num>
+  <w:num w:numId="8">
+    <w:abstractNumId w:val="29"/>
+  </w:num>
+  <w:num w:numId="9">
+    <w:abstractNumId w:val="13"/>
+  </w:num>
+  <w:num w:numId="10">
     <w:abstractNumId w:val="17"/>
   </w:num>
-  <w:num w:numId="8">
-    <w:abstractNumId w:val="26"/>
-  </w:num>
-  <w:num w:numId="9">
-    <w:abstractNumId w:val="12"/>
-  </w:num>
-  <w:num w:numId="10">
-    <w:abstractNumId w:val="16"/>
-  </w:num>
   <w:num w:numId="11">
-    <w:abstractNumId w:val="22"/>
+    <w:abstractNumId w:val="24"/>
   </w:num>
   <w:num w:numId="12">
-    <w:abstractNumId w:val="20"/>
+    <w:abstractNumId w:val="22"/>
   </w:num>
   <w:num w:numId="13">
     <w:abstractNumId w:val="0"/>
@@ -22880,7 +24506,7 @@
     <w:abstractNumId w:val="7"/>
   </w:num>
   <w:num w:numId="15">
-    <w:abstractNumId w:val="18"/>
+    <w:abstractNumId w:val="19"/>
   </w:num>
   <w:num w:numId="16">
     <w:abstractNumId w:val="2"/>
@@ -22892,13 +24518,13 @@
     <w:abstractNumId w:val="4"/>
   </w:num>
   <w:num w:numId="19">
-    <w:abstractNumId w:val="21"/>
+    <w:abstractNumId w:val="23"/>
   </w:num>
   <w:num w:numId="20">
     <w:abstractNumId w:val="3"/>
   </w:num>
   <w:num w:numId="21">
-    <w:abstractNumId w:val="24"/>
+    <w:abstractNumId w:val="27"/>
   </w:num>
   <w:num w:numId="22">
     <w:abstractNumId w:val="10"/>
@@ -22907,7 +24533,7 @@
     <w:abstractNumId w:val="11"/>
   </w:num>
   <w:num w:numId="24">
-    <w:abstractNumId w:val="19"/>
+    <w:abstractNumId w:val="21"/>
   </w:num>
   <w:num w:numId="25">
     <w:abstractNumId w:val="6"/>
@@ -22916,7 +24542,7 @@
     <w:abstractNumId w:val="5"/>
   </w:num>
   <w:num w:numId="27">
-    <w:abstractNumId w:val="25"/>
+    <w:abstractNumId w:val="28"/>
     <w:lvlOverride w:ilvl="0">
       <w:startOverride w:val="1"/>
     </w:lvlOverride>
@@ -22946,7 +24572,7 @@
     </w:lvlOverride>
   </w:num>
   <w:num w:numId="28">
-    <w:abstractNumId w:val="25"/>
+    <w:abstractNumId w:val="28"/>
     <w:lvlOverride w:ilvl="0">
       <w:startOverride w:val="1"/>
     </w:lvlOverride>
@@ -22976,7 +24602,7 @@
     </w:lvlOverride>
   </w:num>
   <w:num w:numId="29">
-    <w:abstractNumId w:val="25"/>
+    <w:abstractNumId w:val="28"/>
     <w:lvlOverride w:ilvl="0">
       <w:startOverride w:val="1"/>
     </w:lvlOverride>
@@ -23006,7 +24632,7 @@
     </w:lvlOverride>
   </w:num>
   <w:num w:numId="30">
-    <w:abstractNumId w:val="25"/>
+    <w:abstractNumId w:val="28"/>
     <w:lvlOverride w:ilvl="0">
       <w:startOverride w:val="1"/>
     </w:lvlOverride>
@@ -23037,6 +24663,48 @@
   </w:num>
   <w:num w:numId="31">
     <w:abstractNumId w:val="8"/>
+  </w:num>
+  <w:num w:numId="32">
+    <w:abstractNumId w:val="12"/>
+  </w:num>
+  <w:num w:numId="33">
+    <w:abstractNumId w:val="30"/>
+  </w:num>
+  <w:num w:numId="34">
+    <w:abstractNumId w:val="20"/>
+  </w:num>
+  <w:num w:numId="35">
+    <w:abstractNumId w:val="25"/>
+  </w:num>
+  <w:num w:numId="36">
+    <w:abstractNumId w:val="28"/>
+    <w:lvlOverride w:ilvl="0">
+      <w:startOverride w:val="1"/>
+    </w:lvlOverride>
+    <w:lvlOverride w:ilvl="1">
+      <w:startOverride w:val="1"/>
+    </w:lvlOverride>
+    <w:lvlOverride w:ilvl="2">
+      <w:startOverride w:val="1"/>
+    </w:lvlOverride>
+    <w:lvlOverride w:ilvl="3">
+      <w:startOverride w:val="1"/>
+    </w:lvlOverride>
+    <w:lvlOverride w:ilvl="4">
+      <w:startOverride w:val="1"/>
+    </w:lvlOverride>
+    <w:lvlOverride w:ilvl="5">
+      <w:startOverride w:val="1"/>
+    </w:lvlOverride>
+    <w:lvlOverride w:ilvl="6">
+      <w:startOverride w:val="1"/>
+    </w:lvlOverride>
+    <w:lvlOverride w:ilvl="7">
+      <w:startOverride w:val="1"/>
+    </w:lvlOverride>
+    <w:lvlOverride w:ilvl="8">
+      <w:startOverride w:val="1"/>
+    </w:lvlOverride>
   </w:num>
   <w:numIdMacAtCleanup w:val="18"/>
 </w:numbering>
@@ -27570,7 +29238,7 @@
 </file>
 
 <file path=customXml/itemProps1.xml><?xml version="1.0" encoding="utf-8"?>
-<ds:datastoreItem xmlns:ds="http://schemas.openxmlformats.org/officeDocument/2006/customXml" ds:itemID="{B0B6F862-740B-4B9F-9EB4-00642446308A}">
+<ds:datastoreItem xmlns:ds="http://schemas.openxmlformats.org/officeDocument/2006/customXml" ds:itemID="{2AD00D22-039F-4A5F-9879-F193BB8072DE}">
   <ds:schemaRefs>
     <ds:schemaRef ds:uri="http://schemas.openxmlformats.org/officeDocument/2006/bibliography"/>
   </ds:schemaRefs>

</xml_diff>

<commit_message>
Updates with UPC barcode scanning results
</commit_message>
<xml_diff>
--- a/QR_codes/Vetscan_QR_label_Docs/Vetscan_QR_Testing.docx
+++ b/QR_codes/Vetscan_QR_label_Docs/Vetscan_QR_Testing.docx
@@ -111,7 +111,7 @@
       <w:r>
         <w:fldChar w:fldCharType="separate"/>
       </w:r>
-      <w:hyperlink w:anchor="_Toc80362702" w:history="1">
+      <w:hyperlink w:anchor="_Toc80368733" w:history="1">
         <w:r>
           <w:rPr>
             <w:rStyle w:val="Hyperlink"/>
@@ -153,7 +153,7 @@
             <w:noProof/>
             <w:webHidden/>
           </w:rPr>
-          <w:instrText xml:space="preserve"> PAGEREF _Toc80362702 \h </w:instrText>
+          <w:instrText xml:space="preserve"> PAGEREF _Toc80368733 \h </w:instrText>
         </w:r>
         <w:r>
           <w:rPr>
@@ -196,7 +196,7 @@
           <w:noProof/>
         </w:rPr>
       </w:pPr>
-      <w:hyperlink w:anchor="_Toc80362703" w:history="1">
+      <w:hyperlink w:anchor="_Toc80368734" w:history="1">
         <w:r>
           <w:rPr>
             <w:rStyle w:val="Hyperlink"/>
@@ -237,7 +237,7 @@
             <w:noProof/>
             <w:webHidden/>
           </w:rPr>
-          <w:instrText xml:space="preserve"> PAGEREF _Toc80362703 \h </w:instrText>
+          <w:instrText xml:space="preserve"> PAGEREF _Toc80368734 \h </w:instrText>
         </w:r>
         <w:r>
           <w:rPr>
@@ -280,7 +280,7 @@
           <w:noProof/>
         </w:rPr>
       </w:pPr>
-      <w:hyperlink w:anchor="_Toc80362704" w:history="1">
+      <w:hyperlink w:anchor="_Toc80368735" w:history="1">
         <w:r>
           <w:rPr>
             <w:rStyle w:val="Hyperlink"/>
@@ -321,7 +321,7 @@
             <w:noProof/>
             <w:webHidden/>
           </w:rPr>
-          <w:instrText xml:space="preserve"> PAGEREF _Toc80362704 \h </w:instrText>
+          <w:instrText xml:space="preserve"> PAGEREF _Toc80368735 \h </w:instrText>
         </w:r>
         <w:r>
           <w:rPr>
@@ -364,7 +364,7 @@
           <w:noProof/>
         </w:rPr>
       </w:pPr>
-      <w:hyperlink w:anchor="_Toc80362705" w:history="1">
+      <w:hyperlink w:anchor="_Toc80368736" w:history="1">
         <w:r>
           <w:rPr>
             <w:rStyle w:val="Hyperlink"/>
@@ -405,7 +405,7 @@
             <w:noProof/>
             <w:webHidden/>
           </w:rPr>
-          <w:instrText xml:space="preserve"> PAGEREF _Toc80362705 \h </w:instrText>
+          <w:instrText xml:space="preserve"> PAGEREF _Toc80368736 \h </w:instrText>
         </w:r>
         <w:r>
           <w:rPr>
@@ -448,7 +448,7 @@
           <w:noProof/>
         </w:rPr>
       </w:pPr>
-      <w:hyperlink w:anchor="_Toc80362706" w:history="1">
+      <w:hyperlink w:anchor="_Toc80368737" w:history="1">
         <w:r>
           <w:rPr>
             <w:rStyle w:val="Hyperlink"/>
@@ -489,7 +489,7 @@
             <w:noProof/>
             <w:webHidden/>
           </w:rPr>
-          <w:instrText xml:space="preserve"> PAGEREF _Toc80362706 \h </w:instrText>
+          <w:instrText xml:space="preserve"> PAGEREF _Toc80368737 \h </w:instrText>
         </w:r>
         <w:r>
           <w:rPr>
@@ -532,7 +532,7 @@
           <w:noProof/>
         </w:rPr>
       </w:pPr>
-      <w:hyperlink w:anchor="_Toc80362707" w:history="1">
+      <w:hyperlink w:anchor="_Toc80368738" w:history="1">
         <w:r>
           <w:rPr>
             <w:rStyle w:val="Hyperlink"/>
@@ -573,7 +573,7 @@
             <w:noProof/>
             <w:webHidden/>
           </w:rPr>
-          <w:instrText xml:space="preserve"> PAGEREF _Toc80362707 \h </w:instrText>
+          <w:instrText xml:space="preserve"> PAGEREF _Toc80368738 \h </w:instrText>
         </w:r>
         <w:r>
           <w:rPr>
@@ -616,7 +616,7 @@
           <w:noProof/>
         </w:rPr>
       </w:pPr>
-      <w:hyperlink w:anchor="_Toc80362708" w:history="1">
+      <w:hyperlink w:anchor="_Toc80368739" w:history="1">
         <w:r>
           <w:rPr>
             <w:rStyle w:val="Hyperlink"/>
@@ -657,7 +657,7 @@
             <w:noProof/>
             <w:webHidden/>
           </w:rPr>
-          <w:instrText xml:space="preserve"> PAGEREF _Toc80362708 \h </w:instrText>
+          <w:instrText xml:space="preserve"> PAGEREF _Toc80368739 \h </w:instrText>
         </w:r>
         <w:r>
           <w:rPr>
@@ -700,7 +700,7 @@
           <w:noProof/>
         </w:rPr>
       </w:pPr>
-      <w:hyperlink w:anchor="_Toc80362709" w:history="1">
+      <w:hyperlink w:anchor="_Toc80368740" w:history="1">
         <w:r>
           <w:rPr>
             <w:rStyle w:val="Hyperlink"/>
@@ -741,7 +741,7 @@
             <w:noProof/>
             <w:webHidden/>
           </w:rPr>
-          <w:instrText xml:space="preserve"> PAGEREF _Toc80362709 \h </w:instrText>
+          <w:instrText xml:space="preserve"> PAGEREF _Toc80368740 \h </w:instrText>
         </w:r>
         <w:r>
           <w:rPr>
@@ -784,7 +784,7 @@
           <w:noProof/>
         </w:rPr>
       </w:pPr>
-      <w:hyperlink w:anchor="_Toc80362710" w:history="1">
+      <w:hyperlink w:anchor="_Toc80368741" w:history="1">
         <w:r>
           <w:rPr>
             <w:rStyle w:val="Hyperlink"/>
@@ -825,7 +825,7 @@
             <w:noProof/>
             <w:webHidden/>
           </w:rPr>
-          <w:instrText xml:space="preserve"> PAGEREF _Toc80362710 \h </w:instrText>
+          <w:instrText xml:space="preserve"> PAGEREF _Toc80368741 \h </w:instrText>
         </w:r>
         <w:r>
           <w:rPr>
@@ -868,7 +868,7 @@
           <w:noProof/>
         </w:rPr>
       </w:pPr>
-      <w:hyperlink w:anchor="_Toc80362711" w:history="1">
+      <w:hyperlink w:anchor="_Toc80368742" w:history="1">
         <w:r>
           <w:rPr>
             <w:rStyle w:val="Hyperlink"/>
@@ -909,7 +909,7 @@
             <w:noProof/>
             <w:webHidden/>
           </w:rPr>
-          <w:instrText xml:space="preserve"> PAGEREF _Toc80362711 \h </w:instrText>
+          <w:instrText xml:space="preserve"> PAGEREF _Toc80368742 \h </w:instrText>
         </w:r>
         <w:r>
           <w:rPr>
@@ -952,7 +952,7 @@
           <w:noProof/>
         </w:rPr>
       </w:pPr>
-      <w:hyperlink w:anchor="_Toc80362712" w:history="1">
+      <w:hyperlink w:anchor="_Toc80368743" w:history="1">
         <w:r>
           <w:rPr>
             <w:rStyle w:val="Hyperlink"/>
@@ -993,7 +993,7 @@
             <w:noProof/>
             <w:webHidden/>
           </w:rPr>
-          <w:instrText xml:space="preserve"> PAGEREF _Toc80362712 \h </w:instrText>
+          <w:instrText xml:space="preserve"> PAGEREF _Toc80368743 \h </w:instrText>
         </w:r>
         <w:r>
           <w:rPr>
@@ -1036,7 +1036,7 @@
           <w:noProof/>
         </w:rPr>
       </w:pPr>
-      <w:hyperlink w:anchor="_Toc80362713" w:history="1">
+      <w:hyperlink w:anchor="_Toc80368744" w:history="1">
         <w:r>
           <w:rPr>
             <w:rStyle w:val="Hyperlink"/>
@@ -1077,7 +1077,7 @@
             <w:noProof/>
             <w:webHidden/>
           </w:rPr>
-          <w:instrText xml:space="preserve"> PAGEREF _Toc80362713 \h </w:instrText>
+          <w:instrText xml:space="preserve"> PAGEREF _Toc80368744 \h </w:instrText>
         </w:r>
         <w:r>
           <w:rPr>
@@ -1120,7 +1120,7 @@
           <w:noProof/>
         </w:rPr>
       </w:pPr>
-      <w:hyperlink w:anchor="_Toc80362714" w:history="1">
+      <w:hyperlink w:anchor="_Toc80368745" w:history="1">
         <w:r>
           <w:rPr>
             <w:rStyle w:val="Hyperlink"/>
@@ -1161,7 +1161,7 @@
             <w:noProof/>
             <w:webHidden/>
           </w:rPr>
-          <w:instrText xml:space="preserve"> PAGEREF _Toc80362714 \h </w:instrText>
+          <w:instrText xml:space="preserve"> PAGEREF _Toc80368745 \h </w:instrText>
         </w:r>
         <w:r>
           <w:rPr>
@@ -1204,7 +1204,7 @@
           <w:noProof/>
         </w:rPr>
       </w:pPr>
-      <w:hyperlink w:anchor="_Toc80362715" w:history="1">
+      <w:hyperlink w:anchor="_Toc80368746" w:history="1">
         <w:r>
           <w:rPr>
             <w:rStyle w:val="Hyperlink"/>
@@ -1245,7 +1245,7 @@
             <w:noProof/>
             <w:webHidden/>
           </w:rPr>
-          <w:instrText xml:space="preserve"> PAGEREF _Toc80362715 \h </w:instrText>
+          <w:instrText xml:space="preserve"> PAGEREF _Toc80368746 \h </w:instrText>
         </w:r>
         <w:r>
           <w:rPr>
@@ -1288,7 +1288,7 @@
           <w:noProof/>
         </w:rPr>
       </w:pPr>
-      <w:hyperlink w:anchor="_Toc80362716" w:history="1">
+      <w:hyperlink w:anchor="_Toc80368747" w:history="1">
         <w:r>
           <w:rPr>
             <w:rStyle w:val="Hyperlink"/>
@@ -1329,7 +1329,7 @@
             <w:noProof/>
             <w:webHidden/>
           </w:rPr>
-          <w:instrText xml:space="preserve"> PAGEREF _Toc80362716 \h </w:instrText>
+          <w:instrText xml:space="preserve"> PAGEREF _Toc80368747 \h </w:instrText>
         </w:r>
         <w:r>
           <w:rPr>
@@ -1372,7 +1372,7 @@
           <w:noProof/>
         </w:rPr>
       </w:pPr>
-      <w:hyperlink w:anchor="_Toc80362717" w:history="1">
+      <w:hyperlink w:anchor="_Toc80368748" w:history="1">
         <w:r>
           <w:rPr>
             <w:rStyle w:val="Hyperlink"/>
@@ -1413,7 +1413,7 @@
             <w:noProof/>
             <w:webHidden/>
           </w:rPr>
-          <w:instrText xml:space="preserve"> PAGEREF _Toc80362717 \h </w:instrText>
+          <w:instrText xml:space="preserve"> PAGEREF _Toc80368748 \h </w:instrText>
         </w:r>
         <w:r>
           <w:rPr>
@@ -1456,7 +1456,7 @@
           <w:noProof/>
         </w:rPr>
       </w:pPr>
-      <w:hyperlink w:anchor="_Toc80362718" w:history="1">
+      <w:hyperlink w:anchor="_Toc80368749" w:history="1">
         <w:r>
           <w:rPr>
             <w:rStyle w:val="Hyperlink"/>
@@ -1497,7 +1497,7 @@
             <w:noProof/>
             <w:webHidden/>
           </w:rPr>
-          <w:instrText xml:space="preserve"> PAGEREF _Toc80362718 \h </w:instrText>
+          <w:instrText xml:space="preserve"> PAGEREF _Toc80368749 \h </w:instrText>
         </w:r>
         <w:r>
           <w:rPr>
@@ -1540,7 +1540,7 @@
           <w:noProof/>
         </w:rPr>
       </w:pPr>
-      <w:hyperlink w:anchor="_Toc80362719" w:history="1">
+      <w:hyperlink w:anchor="_Toc80368750" w:history="1">
         <w:r>
           <w:rPr>
             <w:rStyle w:val="Hyperlink"/>
@@ -1581,7 +1581,7 @@
             <w:noProof/>
             <w:webHidden/>
           </w:rPr>
-          <w:instrText xml:space="preserve"> PAGEREF _Toc80362719 \h </w:instrText>
+          <w:instrText xml:space="preserve"> PAGEREF _Toc80368750 \h </w:instrText>
         </w:r>
         <w:r>
           <w:rPr>
@@ -1624,7 +1624,7 @@
           <w:noProof/>
         </w:rPr>
       </w:pPr>
-      <w:hyperlink w:anchor="_Toc80362720" w:history="1">
+      <w:hyperlink w:anchor="_Toc80368751" w:history="1">
         <w:r>
           <w:rPr>
             <w:rStyle w:val="Hyperlink"/>
@@ -1665,7 +1665,7 @@
             <w:noProof/>
             <w:webHidden/>
           </w:rPr>
-          <w:instrText xml:space="preserve"> PAGEREF _Toc80362720 \h </w:instrText>
+          <w:instrText xml:space="preserve"> PAGEREF _Toc80368751 \h </w:instrText>
         </w:r>
         <w:r>
           <w:rPr>
@@ -1708,7 +1708,7 @@
           <w:noProof/>
         </w:rPr>
       </w:pPr>
-      <w:hyperlink w:anchor="_Toc80362721" w:history="1">
+      <w:hyperlink w:anchor="_Toc80368752" w:history="1">
         <w:r>
           <w:rPr>
             <w:rStyle w:val="Hyperlink"/>
@@ -1749,7 +1749,7 @@
             <w:noProof/>
             <w:webHidden/>
           </w:rPr>
-          <w:instrText xml:space="preserve"> PAGEREF _Toc80362721 \h </w:instrText>
+          <w:instrText xml:space="preserve"> PAGEREF _Toc80368752 \h </w:instrText>
         </w:r>
         <w:r>
           <w:rPr>
@@ -1792,7 +1792,7 @@
           <w:noProof/>
         </w:rPr>
       </w:pPr>
-      <w:hyperlink w:anchor="_Toc80362722" w:history="1">
+      <w:hyperlink w:anchor="_Toc80368753" w:history="1">
         <w:r>
           <w:rPr>
             <w:rStyle w:val="Hyperlink"/>
@@ -1833,7 +1833,7 @@
             <w:noProof/>
             <w:webHidden/>
           </w:rPr>
-          <w:instrText xml:space="preserve"> PAGEREF _Toc80362722 \h </w:instrText>
+          <w:instrText xml:space="preserve"> PAGEREF _Toc80368753 \h </w:instrText>
         </w:r>
         <w:r>
           <w:rPr>
@@ -1876,7 +1876,7 @@
           <w:noProof/>
         </w:rPr>
       </w:pPr>
-      <w:hyperlink w:anchor="_Toc80362723" w:history="1">
+      <w:hyperlink w:anchor="_Toc80368754" w:history="1">
         <w:r>
           <w:rPr>
             <w:rStyle w:val="Hyperlink"/>
@@ -1917,7 +1917,7 @@
             <w:noProof/>
             <w:webHidden/>
           </w:rPr>
-          <w:instrText xml:space="preserve"> PAGEREF _Toc80362723 \h </w:instrText>
+          <w:instrText xml:space="preserve"> PAGEREF _Toc80368754 \h </w:instrText>
         </w:r>
         <w:r>
           <w:rPr>
@@ -1960,7 +1960,7 @@
           <w:noProof/>
         </w:rPr>
       </w:pPr>
-      <w:hyperlink w:anchor="_Toc80362724" w:history="1">
+      <w:hyperlink w:anchor="_Toc80368755" w:history="1">
         <w:r>
           <w:rPr>
             <w:rStyle w:val="Hyperlink"/>
@@ -2001,7 +2001,7 @@
             <w:noProof/>
             <w:webHidden/>
           </w:rPr>
-          <w:instrText xml:space="preserve"> PAGEREF _Toc80362724 \h </w:instrText>
+          <w:instrText xml:space="preserve"> PAGEREF _Toc80368755 \h </w:instrText>
         </w:r>
         <w:r>
           <w:rPr>
@@ -2044,7 +2044,7 @@
           <w:noProof/>
         </w:rPr>
       </w:pPr>
-      <w:hyperlink w:anchor="_Toc80362725" w:history="1">
+      <w:hyperlink w:anchor="_Toc80368756" w:history="1">
         <w:r>
           <w:rPr>
             <w:rStyle w:val="Hyperlink"/>
@@ -2085,7 +2085,7 @@
             <w:noProof/>
             <w:webHidden/>
           </w:rPr>
-          <w:instrText xml:space="preserve"> PAGEREF _Toc80362725 \h </w:instrText>
+          <w:instrText xml:space="preserve"> PAGEREF _Toc80368756 \h </w:instrText>
         </w:r>
         <w:r>
           <w:rPr>
@@ -2128,7 +2128,7 @@
           <w:noProof/>
         </w:rPr>
       </w:pPr>
-      <w:hyperlink w:anchor="_Toc80362726" w:history="1">
+      <w:hyperlink w:anchor="_Toc80368757" w:history="1">
         <w:r>
           <w:rPr>
             <w:rStyle w:val="Hyperlink"/>
@@ -2169,7 +2169,7 @@
             <w:noProof/>
             <w:webHidden/>
           </w:rPr>
-          <w:instrText xml:space="preserve"> PAGEREF _Toc80362726 \h </w:instrText>
+          <w:instrText xml:space="preserve"> PAGEREF _Toc80368757 \h </w:instrText>
         </w:r>
         <w:r>
           <w:rPr>
@@ -2212,7 +2212,7 @@
           <w:noProof/>
         </w:rPr>
       </w:pPr>
-      <w:hyperlink w:anchor="_Toc80362727" w:history="1">
+      <w:hyperlink w:anchor="_Toc80368758" w:history="1">
         <w:r>
           <w:rPr>
             <w:rStyle w:val="Hyperlink"/>
@@ -2232,6 +2232,90 @@
             <w:rStyle w:val="Hyperlink"/>
             <w:noProof/>
           </w:rPr>
+          <w:t>UPC Scanning</w:t>
+        </w:r>
+        <w:r>
+          <w:rPr>
+            <w:noProof/>
+            <w:webHidden/>
+          </w:rPr>
+          <w:tab/>
+        </w:r>
+        <w:r>
+          <w:rPr>
+            <w:noProof/>
+            <w:webHidden/>
+          </w:rPr>
+          <w:fldChar w:fldCharType="begin"/>
+        </w:r>
+        <w:r>
+          <w:rPr>
+            <w:noProof/>
+            <w:webHidden/>
+          </w:rPr>
+          <w:instrText xml:space="preserve"> PAGEREF _Toc80368758 \h </w:instrText>
+        </w:r>
+        <w:r>
+          <w:rPr>
+            <w:noProof/>
+            <w:webHidden/>
+          </w:rPr>
+        </w:r>
+        <w:r>
+          <w:rPr>
+            <w:noProof/>
+            <w:webHidden/>
+          </w:rPr>
+          <w:fldChar w:fldCharType="separate"/>
+        </w:r>
+        <w:r>
+          <w:rPr>
+            <w:noProof/>
+            <w:webHidden/>
+          </w:rPr>
+          <w:t>13</w:t>
+        </w:r>
+        <w:r>
+          <w:rPr>
+            <w:noProof/>
+            <w:webHidden/>
+          </w:rPr>
+          <w:fldChar w:fldCharType="end"/>
+        </w:r>
+      </w:hyperlink>
+    </w:p>
+    <w:p>
+      <w:pPr>
+        <w:pStyle w:val="TOC2"/>
+        <w:tabs>
+          <w:tab w:val="left" w:pos="880"/>
+          <w:tab w:val="right" w:leader="dot" w:pos="10790"/>
+        </w:tabs>
+        <w:rPr>
+          <w:rFonts w:asciiTheme="minorHAnsi" w:eastAsiaTheme="minorEastAsia" w:hAnsiTheme="minorHAnsi" w:cstheme="minorBidi"/>
+          <w:noProof/>
+        </w:rPr>
+      </w:pPr>
+      <w:hyperlink w:anchor="_Toc80368759" w:history="1">
+        <w:r>
+          <w:rPr>
+            <w:rStyle w:val="Hyperlink"/>
+            <w:noProof/>
+          </w:rPr>
+          <w:t>4.8</w:t>
+        </w:r>
+        <w:r>
+          <w:rPr>
+            <w:rFonts w:asciiTheme="minorHAnsi" w:eastAsiaTheme="minorEastAsia" w:hAnsiTheme="minorHAnsi" w:cstheme="minorBidi"/>
+            <w:noProof/>
+          </w:rPr>
+          <w:tab/>
+        </w:r>
+        <w:r>
+          <w:rPr>
+            <w:rStyle w:val="Hyperlink"/>
+            <w:noProof/>
+          </w:rPr>
           <w:t>“Data Matrix” decoding timing using pylibdmtx library</w:t>
         </w:r>
         <w:r>
@@ -2253,7 +2337,7 @@
             <w:noProof/>
             <w:webHidden/>
           </w:rPr>
-          <w:instrText xml:space="preserve"> PAGEREF _Toc80362727 \h </w:instrText>
+          <w:instrText xml:space="preserve"> PAGEREF _Toc80368759 \h </w:instrText>
         </w:r>
         <w:r>
           <w:rPr>
@@ -2296,13 +2380,13 @@
           <w:noProof/>
         </w:rPr>
       </w:pPr>
-      <w:hyperlink w:anchor="_Toc80362728" w:history="1">
+      <w:hyperlink w:anchor="_Toc80368760" w:history="1">
         <w:r>
           <w:rPr>
             <w:rStyle w:val="Hyperlink"/>
             <w:noProof/>
           </w:rPr>
-          <w:t>4.7.1</w:t>
+          <w:t>4.8.1</w:t>
         </w:r>
         <w:r>
           <w:rPr>
@@ -2337,7 +2421,7 @@
             <w:noProof/>
             <w:webHidden/>
           </w:rPr>
-          <w:instrText xml:space="preserve"> PAGEREF _Toc80362728 \h </w:instrText>
+          <w:instrText xml:space="preserve"> PAGEREF _Toc80368760 \h </w:instrText>
         </w:r>
         <w:r>
           <w:rPr>
@@ -2380,13 +2464,13 @@
           <w:noProof/>
         </w:rPr>
       </w:pPr>
-      <w:hyperlink w:anchor="_Toc80362729" w:history="1">
+      <w:hyperlink w:anchor="_Toc80368761" w:history="1">
         <w:r>
           <w:rPr>
             <w:rStyle w:val="Hyperlink"/>
             <w:noProof/>
           </w:rPr>
-          <w:t>4.7.1</w:t>
+          <w:t>4.8.1</w:t>
         </w:r>
         <w:r>
           <w:rPr>
@@ -2421,7 +2505,7 @@
             <w:noProof/>
             <w:webHidden/>
           </w:rPr>
-          <w:instrText xml:space="preserve"> PAGEREF _Toc80362729 \h </w:instrText>
+          <w:instrText xml:space="preserve"> PAGEREF _Toc80368761 \h </w:instrText>
         </w:r>
         <w:r>
           <w:rPr>
@@ -2464,7 +2548,7 @@
           <w:noProof/>
         </w:rPr>
       </w:pPr>
-      <w:hyperlink w:anchor="_Toc80362730" w:history="1">
+      <w:hyperlink w:anchor="_Toc80368762" w:history="1">
         <w:r>
           <w:rPr>
             <w:rStyle w:val="Hyperlink"/>
@@ -2505,7 +2589,7 @@
             <w:noProof/>
             <w:webHidden/>
           </w:rPr>
-          <w:instrText xml:space="preserve"> PAGEREF _Toc80362730 \h </w:instrText>
+          <w:instrText xml:space="preserve"> PAGEREF _Toc80368762 \h </w:instrText>
         </w:r>
         <w:r>
           <w:rPr>
@@ -2548,7 +2632,7 @@
           <w:noProof/>
         </w:rPr>
       </w:pPr>
-      <w:hyperlink w:anchor="_Toc80362731" w:history="1">
+      <w:hyperlink w:anchor="_Toc80368763" w:history="1">
         <w:r>
           <w:rPr>
             <w:rStyle w:val="Hyperlink"/>
@@ -2589,7 +2673,7 @@
             <w:noProof/>
             <w:webHidden/>
           </w:rPr>
-          <w:instrText xml:space="preserve"> PAGEREF _Toc80362731 \h </w:instrText>
+          <w:instrText xml:space="preserve"> PAGEREF _Toc80368763 \h </w:instrText>
         </w:r>
         <w:r>
           <w:rPr>
@@ -2632,7 +2716,7 @@
           <w:noProof/>
         </w:rPr>
       </w:pPr>
-      <w:hyperlink w:anchor="_Toc80362732" w:history="1">
+      <w:hyperlink w:anchor="_Toc80368764" w:history="1">
         <w:r>
           <w:rPr>
             <w:rStyle w:val="Hyperlink"/>
@@ -2673,7 +2757,7 @@
             <w:noProof/>
             <w:webHidden/>
           </w:rPr>
-          <w:instrText xml:space="preserve"> PAGEREF _Toc80362732 \h </w:instrText>
+          <w:instrText xml:space="preserve"> PAGEREF _Toc80368764 \h </w:instrText>
         </w:r>
         <w:r>
           <w:rPr>
@@ -2716,7 +2800,7 @@
           <w:noProof/>
         </w:rPr>
       </w:pPr>
-      <w:hyperlink w:anchor="_Toc80362733" w:history="1">
+      <w:hyperlink w:anchor="_Toc80368765" w:history="1">
         <w:r>
           <w:rPr>
             <w:rStyle w:val="Hyperlink"/>
@@ -2757,7 +2841,7 @@
             <w:noProof/>
             <w:webHidden/>
           </w:rPr>
-          <w:instrText xml:space="preserve"> PAGEREF _Toc80362733 \h </w:instrText>
+          <w:instrText xml:space="preserve"> PAGEREF _Toc80368765 \h </w:instrText>
         </w:r>
         <w:r>
           <w:rPr>
@@ -2800,7 +2884,7 @@
           <w:noProof/>
         </w:rPr>
       </w:pPr>
-      <w:hyperlink w:anchor="_Toc80362734" w:history="1">
+      <w:hyperlink w:anchor="_Toc80368766" w:history="1">
         <w:r>
           <w:rPr>
             <w:rStyle w:val="Hyperlink"/>
@@ -2841,7 +2925,7 @@
             <w:noProof/>
             <w:webHidden/>
           </w:rPr>
-          <w:instrText xml:space="preserve"> PAGEREF _Toc80362734 \h </w:instrText>
+          <w:instrText xml:space="preserve"> PAGEREF _Toc80368766 \h </w:instrText>
         </w:r>
         <w:r>
           <w:rPr>
@@ -2884,7 +2968,7 @@
           <w:noProof/>
         </w:rPr>
       </w:pPr>
-      <w:hyperlink w:anchor="_Toc80362735" w:history="1">
+      <w:hyperlink w:anchor="_Toc80368767" w:history="1">
         <w:r>
           <w:rPr>
             <w:rStyle w:val="Hyperlink"/>
@@ -2925,7 +3009,7 @@
             <w:noProof/>
             <w:webHidden/>
           </w:rPr>
-          <w:instrText xml:space="preserve"> PAGEREF _Toc80362735 \h </w:instrText>
+          <w:instrText xml:space="preserve"> PAGEREF _Toc80368767 \h </w:instrText>
         </w:r>
         <w:r>
           <w:rPr>
@@ -2968,7 +3052,7 @@
           <w:noProof/>
         </w:rPr>
       </w:pPr>
-      <w:hyperlink w:anchor="_Toc80362736" w:history="1">
+      <w:hyperlink w:anchor="_Toc80368768" w:history="1">
         <w:r>
           <w:rPr>
             <w:rStyle w:val="Hyperlink"/>
@@ -3009,7 +3093,7 @@
             <w:noProof/>
             <w:webHidden/>
           </w:rPr>
-          <w:instrText xml:space="preserve"> PAGEREF _Toc80362736 \h </w:instrText>
+          <w:instrText xml:space="preserve"> PAGEREF _Toc80368768 \h </w:instrText>
         </w:r>
         <w:r>
           <w:rPr>
@@ -3052,7 +3136,7 @@
           <w:noProof/>
         </w:rPr>
       </w:pPr>
-      <w:hyperlink w:anchor="_Toc80362737" w:history="1">
+      <w:hyperlink w:anchor="_Toc80368769" w:history="1">
         <w:r>
           <w:rPr>
             <w:rStyle w:val="Hyperlink"/>
@@ -3093,7 +3177,7 @@
             <w:noProof/>
             <w:webHidden/>
           </w:rPr>
-          <w:instrText xml:space="preserve"> PAGEREF _Toc80362737 \h </w:instrText>
+          <w:instrText xml:space="preserve"> PAGEREF _Toc80368769 \h </w:instrText>
         </w:r>
         <w:r>
           <w:rPr>
@@ -3136,7 +3220,7 @@
           <w:noProof/>
         </w:rPr>
       </w:pPr>
-      <w:hyperlink w:anchor="_Toc80362738" w:history="1">
+      <w:hyperlink w:anchor="_Toc80368770" w:history="1">
         <w:r>
           <w:rPr>
             <w:rStyle w:val="Hyperlink"/>
@@ -3177,7 +3261,7 @@
             <w:noProof/>
             <w:webHidden/>
           </w:rPr>
-          <w:instrText xml:space="preserve"> PAGEREF _Toc80362738 \h </w:instrText>
+          <w:instrText xml:space="preserve"> PAGEREF _Toc80368770 \h </w:instrText>
         </w:r>
         <w:r>
           <w:rPr>
@@ -3220,7 +3304,7 @@
           <w:noProof/>
         </w:rPr>
       </w:pPr>
-      <w:hyperlink w:anchor="_Toc80362739" w:history="1">
+      <w:hyperlink w:anchor="_Toc80368771" w:history="1">
         <w:r>
           <w:rPr>
             <w:rStyle w:val="Hyperlink"/>
@@ -3261,7 +3345,7 @@
             <w:noProof/>
             <w:webHidden/>
           </w:rPr>
-          <w:instrText xml:space="preserve"> PAGEREF _Toc80362739 \h </w:instrText>
+          <w:instrText xml:space="preserve"> PAGEREF _Toc80368771 \h </w:instrText>
         </w:r>
         <w:r>
           <w:rPr>
@@ -3304,7 +3388,7 @@
           <w:noProof/>
         </w:rPr>
       </w:pPr>
-      <w:hyperlink w:anchor="_Toc80362740" w:history="1">
+      <w:hyperlink w:anchor="_Toc80368772" w:history="1">
         <w:r>
           <w:rPr>
             <w:rStyle w:val="Hyperlink"/>
@@ -3345,7 +3429,7 @@
             <w:noProof/>
             <w:webHidden/>
           </w:rPr>
-          <w:instrText xml:space="preserve"> PAGEREF _Toc80362740 \h </w:instrText>
+          <w:instrText xml:space="preserve"> PAGEREF _Toc80368772 \h </w:instrText>
         </w:r>
         <w:r>
           <w:rPr>
@@ -3388,7 +3472,7 @@
           <w:noProof/>
         </w:rPr>
       </w:pPr>
-      <w:hyperlink w:anchor="_Toc80362741" w:history="1">
+      <w:hyperlink w:anchor="_Toc80368773" w:history="1">
         <w:r>
           <w:rPr>
             <w:rStyle w:val="Hyperlink"/>
@@ -3429,7 +3513,7 @@
             <w:noProof/>
             <w:webHidden/>
           </w:rPr>
-          <w:instrText xml:space="preserve"> PAGEREF _Toc80362741 \h </w:instrText>
+          <w:instrText xml:space="preserve"> PAGEREF _Toc80368773 \h </w:instrText>
         </w:r>
         <w:r>
           <w:rPr>
@@ -3472,7 +3556,7 @@
           <w:noProof/>
         </w:rPr>
       </w:pPr>
-      <w:hyperlink w:anchor="_Toc80362742" w:history="1">
+      <w:hyperlink w:anchor="_Toc80368774" w:history="1">
         <w:r>
           <w:rPr>
             <w:rStyle w:val="Hyperlink"/>
@@ -3513,7 +3597,7 @@
             <w:noProof/>
             <w:webHidden/>
           </w:rPr>
-          <w:instrText xml:space="preserve"> PAGEREF _Toc80362742 \h </w:instrText>
+          <w:instrText xml:space="preserve"> PAGEREF _Toc80368774 \h </w:instrText>
         </w:r>
         <w:r>
           <w:rPr>
@@ -3556,7 +3640,7 @@
           <w:noProof/>
         </w:rPr>
       </w:pPr>
-      <w:hyperlink w:anchor="_Toc80362743" w:history="1">
+      <w:hyperlink w:anchor="_Toc80368775" w:history="1">
         <w:r>
           <w:rPr>
             <w:rStyle w:val="Hyperlink"/>
@@ -3597,7 +3681,7 @@
             <w:noProof/>
             <w:webHidden/>
           </w:rPr>
-          <w:instrText xml:space="preserve"> PAGEREF _Toc80362743 \h </w:instrText>
+          <w:instrText xml:space="preserve"> PAGEREF _Toc80368775 \h </w:instrText>
         </w:r>
         <w:r>
           <w:rPr>
@@ -3645,12 +3729,10 @@
         </w:rPr>
       </w:pPr>
       <w:bookmarkStart w:id="0" w:name="_Toc358296861"/>
-      <w:bookmarkStart w:id="1" w:name="_GoBack"/>
-      <w:bookmarkEnd w:id="1"/>
       <w:r>
         <w:br w:type="page"/>
       </w:r>
-      <w:bookmarkStart w:id="2" w:name="_Toc80362702"/>
+      <w:bookmarkStart w:id="1" w:name="_Toc80368733"/>
       <w:r>
         <w:rPr>
           <w:lang w:val="en-US" w:eastAsia="ja-JP"/>
@@ -3658,7 +3740,7 @@
         <w:lastRenderedPageBreak/>
         <w:t>Overview</w:t>
       </w:r>
-      <w:bookmarkEnd w:id="2"/>
+      <w:bookmarkEnd w:id="1"/>
     </w:p>
     <w:p>
       <w:r>
@@ -3716,29 +3798,29 @@
       <w:pPr>
         <w:pStyle w:val="Heading2"/>
       </w:pPr>
-      <w:bookmarkStart w:id="3" w:name="_Toc80362703"/>
+      <w:bookmarkStart w:id="2" w:name="_Toc80368734"/>
       <w:bookmarkEnd w:id="0"/>
       <w:r>
         <w:t>Scope of this Document</w:t>
       </w:r>
+      <w:bookmarkEnd w:id="2"/>
+    </w:p>
+    <w:p/>
+    <w:p>
+      <w:r>
+        <w:t>This document will be used for engineering staff to plan and document testing.</w:t>
+      </w:r>
+    </w:p>
+    <w:p/>
+    <w:p>
+      <w:pPr>
+        <w:pStyle w:val="Heading2"/>
+      </w:pPr>
+      <w:bookmarkStart w:id="3" w:name="_Toc80368735"/>
+      <w:r>
+        <w:t>Test Equipment</w:t>
+      </w:r>
       <w:bookmarkEnd w:id="3"/>
-    </w:p>
-    <w:p/>
-    <w:p>
-      <w:r>
-        <w:t>This document will be used for engineering staff to plan and document testing.</w:t>
-      </w:r>
-    </w:p>
-    <w:p/>
-    <w:p>
-      <w:pPr>
-        <w:pStyle w:val="Heading2"/>
-      </w:pPr>
-      <w:bookmarkStart w:id="4" w:name="_Toc80362704"/>
-      <w:r>
-        <w:t>Test Equipment</w:t>
-      </w:r>
-      <w:bookmarkEnd w:id="4"/>
     </w:p>
     <w:p/>
     <w:p>
@@ -3871,11 +3953,11 @@
       <w:pPr>
         <w:pStyle w:val="Heading2"/>
       </w:pPr>
-      <w:bookmarkStart w:id="5" w:name="_Toc80362705"/>
+      <w:bookmarkStart w:id="4" w:name="_Toc80368736"/>
       <w:r>
         <w:t>Documentation</w:t>
       </w:r>
-      <w:bookmarkEnd w:id="5"/>
+      <w:bookmarkEnd w:id="4"/>
     </w:p>
     <w:p/>
     <w:tbl>
@@ -3995,75 +4077,75 @@
       <w:pPr>
         <w:pStyle w:val="Heading2"/>
       </w:pPr>
-      <w:bookmarkStart w:id="6" w:name="_Toc358296863"/>
+      <w:bookmarkStart w:id="5" w:name="_Toc358296863"/>
       <w:r>
         <w:br w:type="page"/>
       </w:r>
-      <w:bookmarkStart w:id="7" w:name="_Toc80362706"/>
-      <w:bookmarkEnd w:id="6"/>
+      <w:bookmarkStart w:id="6" w:name="_Toc80368737"/>
+      <w:bookmarkEnd w:id="5"/>
       <w:r>
         <w:lastRenderedPageBreak/>
         <w:t>QR Specification</w:t>
       </w:r>
+      <w:bookmarkEnd w:id="6"/>
+    </w:p>
+    <w:p>
+      <w:r>
+        <w:t>A QR code (abbreviated from Quick Response code) is a type of matrix barcode (or two-dimensional barcode) invented in 1994 by the Japanese automotive company Denso Wave. A barcode is a machine-readable optical label that contains information about the item to which it is attached. In practice, QR codes often contain data for a locator, identifier, or tracker that points to a website or application. A QR code uses four standardized encoding modes (numeric, alphanumeric, byte/binary, and kanji) to store data efficiently; extensions may also be used.</w:t>
+      </w:r>
+    </w:p>
+    <w:p/>
+    <w:p>
+      <w:r>
+        <w:t xml:space="preserve">Provisional specification </w:t>
+      </w:r>
+      <w:r>
+        <w:t xml:space="preserve">for the QR codes for </w:t>
+      </w:r>
+      <w:r>
+        <w:t xml:space="preserve">Zoetis </w:t>
+      </w:r>
+      <w:r>
+        <w:t xml:space="preserve">Vetscan ecosystem consumables that are to be read by the Hub </w:t>
+      </w:r>
+      <w:r>
+        <w:t>was provided by Martin Heller and Jeppe Sorrenson.</w:t>
+      </w:r>
+    </w:p>
+    <w:p/>
+    <w:p>
+      <w:pPr>
+        <w:pStyle w:val="Heading3"/>
+        <w:rPr>
+          <w:lang w:val="en-US"/>
+        </w:rPr>
+      </w:pPr>
+      <w:bookmarkStart w:id="7" w:name="_Toc80368738"/>
+      <w:r>
+        <w:rPr>
+          <w:lang w:val="en-US"/>
+        </w:rPr>
+        <w:t xml:space="preserve">Provisional Specification of Zoetis Vetscan Ecosystem Consumable </w:t>
+      </w:r>
+      <w:r>
+        <w:rPr>
+          <w:lang w:val="en-US"/>
+        </w:rPr>
+        <w:t xml:space="preserve">QR </w:t>
+      </w:r>
+      <w:r>
+        <w:rPr>
+          <w:lang w:val="en-US"/>
+        </w:rPr>
+        <w:t>C</w:t>
+      </w:r>
+      <w:r>
+        <w:rPr>
+          <w:lang w:val="en-US"/>
+        </w:rPr>
+        <w:t>ode</w:t>
+      </w:r>
       <w:bookmarkEnd w:id="7"/>
-    </w:p>
-    <w:p>
-      <w:r>
-        <w:t>A QR code (abbreviated from Quick Response code) is a type of matrix barcode (or two-dimensional barcode) invented in 1994 by the Japanese automotive company Denso Wave. A barcode is a machine-readable optical label that contains information about the item to which it is attached. In practice, QR codes often contain data for a locator, identifier, or tracker that points to a website or application. A QR code uses four standardized encoding modes (numeric, alphanumeric, byte/binary, and kanji) to store data efficiently; extensions may also be used.</w:t>
-      </w:r>
-    </w:p>
-    <w:p/>
-    <w:p>
-      <w:r>
-        <w:t xml:space="preserve">Provisional specification </w:t>
-      </w:r>
-      <w:r>
-        <w:t xml:space="preserve">for the QR codes for </w:t>
-      </w:r>
-      <w:r>
-        <w:t xml:space="preserve">Zoetis </w:t>
-      </w:r>
-      <w:r>
-        <w:t xml:space="preserve">Vetscan ecosystem consumables that are to be read by the Hub </w:t>
-      </w:r>
-      <w:r>
-        <w:t>was provided by Martin Heller and Jeppe Sorrenson.</w:t>
-      </w:r>
-    </w:p>
-    <w:p/>
-    <w:p>
-      <w:pPr>
-        <w:pStyle w:val="Heading3"/>
-        <w:rPr>
-          <w:lang w:val="en-US"/>
-        </w:rPr>
-      </w:pPr>
-      <w:bookmarkStart w:id="8" w:name="_Toc80362707"/>
-      <w:r>
-        <w:rPr>
-          <w:lang w:val="en-US"/>
-        </w:rPr>
-        <w:t xml:space="preserve">Provisional Specification of Zoetis Vetscan Ecosystem Consumable </w:t>
-      </w:r>
-      <w:r>
-        <w:rPr>
-          <w:lang w:val="en-US"/>
-        </w:rPr>
-        <w:t xml:space="preserve">QR </w:t>
-      </w:r>
-      <w:r>
-        <w:rPr>
-          <w:lang w:val="en-US"/>
-        </w:rPr>
-        <w:t>C</w:t>
-      </w:r>
-      <w:r>
-        <w:rPr>
-          <w:lang w:val="en-US"/>
-        </w:rPr>
-        <w:t>ode</w:t>
-      </w:r>
-      <w:bookmarkEnd w:id="8"/>
     </w:p>
     <w:p>
       <w:pPr>
@@ -4076,8 +4158,8 @@
           <w:rFonts w:ascii="Times New Roman" w:eastAsia="Times New Roman" w:hAnsi="Times New Roman"/>
         </w:rPr>
       </w:pPr>
-      <w:bookmarkStart w:id="9" w:name="_Toc358296864"/>
-      <w:bookmarkStart w:id="10" w:name="_Ref360011163"/>
+      <w:bookmarkStart w:id="8" w:name="_Toc358296864"/>
+      <w:bookmarkStart w:id="9" w:name="_Ref360011163"/>
       <w:r>
         <w:rPr>
           <w:rFonts w:ascii="Times New Roman" w:eastAsia="Times New Roman" w:hAnsi="Times New Roman"/>
@@ -4682,14 +4764,14 @@
       <w:r>
         <w:br w:type="page"/>
       </w:r>
-      <w:bookmarkStart w:id="11" w:name="_Toc80362708"/>
+      <w:bookmarkStart w:id="10" w:name="_Toc80368739"/>
+      <w:bookmarkEnd w:id="8"/>
       <w:bookmarkEnd w:id="9"/>
-      <w:bookmarkEnd w:id="10"/>
       <w:r>
         <w:lastRenderedPageBreak/>
         <w:t>Test Labels</w:t>
       </w:r>
-      <w:bookmarkEnd w:id="11"/>
+      <w:bookmarkEnd w:id="10"/>
     </w:p>
     <w:p/>
     <w:p>
@@ -4970,11 +5052,11 @@
       <w:pPr>
         <w:pStyle w:val="Heading2"/>
       </w:pPr>
-      <w:bookmarkStart w:id="12" w:name="_Toc80362709"/>
+      <w:bookmarkStart w:id="11" w:name="_Toc80368740"/>
       <w:r>
         <w:t>Test Label Generation</w:t>
       </w:r>
-      <w:bookmarkEnd w:id="12"/>
+      <w:bookmarkEnd w:id="11"/>
     </w:p>
     <w:p>
       <w:pPr>
@@ -5020,12 +5102,12 @@
       <w:pPr>
         <w:pStyle w:val="Heading3"/>
       </w:pPr>
-      <w:bookmarkStart w:id="13" w:name="_Toc80362710"/>
+      <w:bookmarkStart w:id="12" w:name="_Toc80368741"/>
       <w:r>
         <w:lastRenderedPageBreak/>
         <w:t>QR code maximum data capacity</w:t>
       </w:r>
-      <w:bookmarkEnd w:id="13"/>
+      <w:bookmarkEnd w:id="12"/>
     </w:p>
     <w:p>
       <w:r>
@@ -8325,12 +8407,12 @@
       <w:pPr>
         <w:pStyle w:val="Heading2"/>
       </w:pPr>
-      <w:bookmarkStart w:id="14" w:name="_Toc80362711"/>
+      <w:bookmarkStart w:id="13" w:name="_Toc80368742"/>
       <w:r>
         <w:lastRenderedPageBreak/>
         <w:t>Test Label Printing</w:t>
       </w:r>
-      <w:bookmarkEnd w:id="14"/>
+      <w:bookmarkEnd w:id="13"/>
     </w:p>
     <w:p>
       <w:r>
@@ -8805,28 +8887,28 @@
       <w:pPr>
         <w:pStyle w:val="Heading1"/>
       </w:pPr>
-      <w:bookmarkStart w:id="15" w:name="_Toc80362712"/>
+      <w:bookmarkStart w:id="14" w:name="_Toc80368743"/>
       <w:r>
         <w:lastRenderedPageBreak/>
         <w:t>Test</w:t>
       </w:r>
+      <w:bookmarkEnd w:id="14"/>
+    </w:p>
+    <w:p>
+      <w:r>
+        <w:t>The purpose of this test is to determine what the maximum amount of data that can be read with the camera at given distances, label sizes, and label densities.</w:t>
+      </w:r>
+    </w:p>
+    <w:p/>
+    <w:p>
+      <w:pPr>
+        <w:pStyle w:val="Heading2"/>
+      </w:pPr>
+      <w:bookmarkStart w:id="15" w:name="_Toc80368744"/>
+      <w:r>
+        <w:t>Test Setup</w:t>
+      </w:r>
       <w:bookmarkEnd w:id="15"/>
-    </w:p>
-    <w:p>
-      <w:r>
-        <w:t>The purpose of this test is to determine what the maximum amount of data that can be read with the camera at given distances, label sizes, and label densities.</w:t>
-      </w:r>
-    </w:p>
-    <w:p/>
-    <w:p>
-      <w:pPr>
-        <w:pStyle w:val="Heading2"/>
-      </w:pPr>
-      <w:bookmarkStart w:id="16" w:name="_Toc80362713"/>
-      <w:r>
-        <w:t>Test Setup</w:t>
-      </w:r>
-      <w:bookmarkEnd w:id="16"/>
     </w:p>
     <w:p/>
     <w:p>
@@ -8919,11 +9001,11 @@
       <w:pPr>
         <w:pStyle w:val="Heading2"/>
       </w:pPr>
-      <w:bookmarkStart w:id="17" w:name="_Toc80362714"/>
+      <w:bookmarkStart w:id="16" w:name="_Toc80368745"/>
       <w:r>
         <w:t>Glare with Varying LED Configurations</w:t>
       </w:r>
-      <w:bookmarkEnd w:id="17"/>
+      <w:bookmarkEnd w:id="16"/>
     </w:p>
     <w:p>
       <w:r>
@@ -9005,27 +9087,14 @@
       <w:r>
         <w:t xml:space="preserve">No Diffuser </w:t>
       </w:r>
-      <w:r>
-        <w:fldChar w:fldCharType="begin"/>
-      </w:r>
-      <w:r>
-        <w:instrText xml:space="preserve"> SEQ No_Diffuser \* ARABIC </w:instrText>
-      </w:r>
-      <w:r>
-        <w:fldChar w:fldCharType="separate"/>
-      </w:r>
-      <w:r>
-        <w:rPr>
-          <w:noProof/>
-        </w:rPr>
-        <w:t>1</w:t>
-      </w:r>
-      <w:r>
-        <w:rPr>
-          <w:noProof/>
-        </w:rPr>
-        <w:fldChar w:fldCharType="end"/>
-      </w:r>
+      <w:fldSimple w:instr=" SEQ No_Diffuser \* ARABIC ">
+        <w:r>
+          <w:rPr>
+            <w:noProof/>
+          </w:rPr>
+          <w:t>1</w:t>
+        </w:r>
+      </w:fldSimple>
     </w:p>
     <w:p>
       <w:pPr>
@@ -9095,27 +9164,14 @@
       <w:r>
         <w:t xml:space="preserve">Diffuser </w:t>
       </w:r>
-      <w:r>
-        <w:fldChar w:fldCharType="begin"/>
-      </w:r>
-      <w:r>
-        <w:instrText xml:space="preserve"> SEQ Diffuser \* ARABIC </w:instrText>
-      </w:r>
-      <w:r>
-        <w:fldChar w:fldCharType="separate"/>
-      </w:r>
-      <w:r>
-        <w:rPr>
-          <w:noProof/>
-        </w:rPr>
-        <w:t>1</w:t>
-      </w:r>
-      <w:r>
-        <w:rPr>
-          <w:noProof/>
-        </w:rPr>
-        <w:fldChar w:fldCharType="end"/>
-      </w:r>
+      <w:fldSimple w:instr=" SEQ Diffuser \* ARABIC ">
+        <w:r>
+          <w:rPr>
+            <w:noProof/>
+          </w:rPr>
+          <w:t>1</w:t>
+        </w:r>
+      </w:fldSimple>
     </w:p>
     <w:p>
       <w:pPr>
@@ -9186,27 +9242,14 @@
       <w:r>
         <w:t xml:space="preserve">Camera LED covered </w:t>
       </w:r>
-      <w:r>
-        <w:fldChar w:fldCharType="begin"/>
-      </w:r>
-      <w:r>
-        <w:instrText xml:space="preserve"> SEQ Camera_LED_covered \* ARABIC </w:instrText>
-      </w:r>
-      <w:r>
-        <w:fldChar w:fldCharType="separate"/>
-      </w:r>
-      <w:r>
-        <w:rPr>
-          <w:noProof/>
-        </w:rPr>
-        <w:t>1</w:t>
-      </w:r>
-      <w:r>
-        <w:rPr>
-          <w:noProof/>
-        </w:rPr>
-        <w:fldChar w:fldCharType="end"/>
-      </w:r>
+      <w:fldSimple w:instr=" SEQ Camera_LED_covered \* ARABIC ">
+        <w:r>
+          <w:rPr>
+            <w:noProof/>
+          </w:rPr>
+          <w:t>1</w:t>
+        </w:r>
+      </w:fldSimple>
     </w:p>
     <w:p/>
     <w:p/>
@@ -9214,11 +9257,11 @@
       <w:pPr>
         <w:pStyle w:val="Heading2"/>
       </w:pPr>
-      <w:bookmarkStart w:id="18" w:name="_Toc80362715"/>
+      <w:bookmarkStart w:id="17" w:name="_Toc80368746"/>
       <w:r>
         <w:t>Fixed Focus vs Autofocus</w:t>
       </w:r>
-      <w:bookmarkEnd w:id="18"/>
+      <w:bookmarkEnd w:id="17"/>
     </w:p>
     <w:p/>
     <w:p>
@@ -9258,7 +9301,7 @@
           <w:lang w:val="en-US"/>
         </w:rPr>
       </w:pPr>
-      <w:bookmarkStart w:id="19" w:name="_Toc80362716"/>
+      <w:bookmarkStart w:id="18" w:name="_Toc80368747"/>
       <w:r>
         <w:rPr>
           <w:lang w:val="en-US"/>
@@ -9266,7 +9309,7 @@
         <w:lastRenderedPageBreak/>
         <w:t>Test Instructions</w:t>
       </w:r>
-      <w:bookmarkEnd w:id="19"/>
+      <w:bookmarkEnd w:id="18"/>
     </w:p>
     <w:p>
       <w:pPr>
@@ -9313,11 +9356,11 @@
       <w:pPr>
         <w:pStyle w:val="Heading2"/>
       </w:pPr>
-      <w:bookmarkStart w:id="20" w:name="_Toc80362717"/>
+      <w:bookmarkStart w:id="19" w:name="_Toc80368748"/>
       <w:r>
         <w:t>Web App</w:t>
       </w:r>
-      <w:bookmarkEnd w:id="20"/>
+      <w:bookmarkEnd w:id="19"/>
     </w:p>
     <w:p>
       <w:r>
@@ -9701,12 +9744,12 @@
       <w:pPr>
         <w:pStyle w:val="Heading2"/>
       </w:pPr>
-      <w:bookmarkStart w:id="21" w:name="_Toc80362718"/>
+      <w:bookmarkStart w:id="20" w:name="_Toc80368749"/>
       <w:r>
         <w:lastRenderedPageBreak/>
         <w:t>Galaxy S10</w:t>
       </w:r>
-      <w:bookmarkEnd w:id="21"/>
+      <w:bookmarkEnd w:id="20"/>
     </w:p>
     <w:p>
       <w:r>
@@ -10061,11 +10104,11 @@
       <w:pPr>
         <w:pStyle w:val="Heading2"/>
       </w:pPr>
-      <w:bookmarkStart w:id="22" w:name="_Toc80362719"/>
+      <w:bookmarkStart w:id="21" w:name="_Toc80368750"/>
       <w:r>
         <w:t>Python App</w:t>
       </w:r>
-      <w:bookmarkEnd w:id="22"/>
+      <w:bookmarkEnd w:id="21"/>
     </w:p>
     <w:p>
       <w:r>
@@ -10370,70 +10413,70 @@
       <w:r>
         <w:br w:type="page"/>
       </w:r>
-      <w:bookmarkStart w:id="23" w:name="_Toc77677310"/>
+      <w:bookmarkStart w:id="22" w:name="_Toc77677310"/>
     </w:p>
     <w:p>
       <w:pPr>
         <w:pStyle w:val="Heading1"/>
       </w:pPr>
-      <w:bookmarkStart w:id="24" w:name="_Toc80362720"/>
+      <w:bookmarkStart w:id="23" w:name="_Toc80368751"/>
       <w:r>
         <w:lastRenderedPageBreak/>
         <w:t>Test Results</w:t>
       </w:r>
+      <w:bookmarkEnd w:id="23"/>
+    </w:p>
+    <w:p>
+      <w:pPr>
+        <w:rPr>
+          <w:lang w:eastAsia="x-none"/>
+        </w:rPr>
+      </w:pPr>
+      <w:r>
+        <w:rPr>
+          <w:lang w:eastAsia="x-none"/>
+        </w:rPr>
+        <w:t xml:space="preserve">The following tables show the densest QR codes (highest version) that was able to be successfully scanned with each </w:t>
+      </w:r>
+      <w:r>
+        <w:rPr>
+          <w:lang w:eastAsia="x-none"/>
+        </w:rPr>
+        <w:t>configuration.</w:t>
+      </w:r>
+    </w:p>
+    <w:p>
+      <w:pPr>
+        <w:rPr>
+          <w:lang w:eastAsia="x-none"/>
+        </w:rPr>
+      </w:pPr>
+    </w:p>
+    <w:p>
+      <w:pPr>
+        <w:pStyle w:val="Heading2"/>
+      </w:pPr>
+      <w:bookmarkStart w:id="24" w:name="_Toc80368752"/>
+      <w:bookmarkEnd w:id="22"/>
+      <w:r>
+        <w:t>Galaxy</w:t>
+      </w:r>
+      <w:r>
+        <w:t xml:space="preserve"> S10 </w:t>
+      </w:r>
+      <w:r>
+        <w:t>C</w:t>
+      </w:r>
+      <w:r>
+        <w:t xml:space="preserve">ell </w:t>
+      </w:r>
+      <w:r>
+        <w:t>P</w:t>
+      </w:r>
+      <w:r>
+        <w:t>hone</w:t>
+      </w:r>
       <w:bookmarkEnd w:id="24"/>
-    </w:p>
-    <w:p>
-      <w:pPr>
-        <w:rPr>
-          <w:lang w:eastAsia="x-none"/>
-        </w:rPr>
-      </w:pPr>
-      <w:r>
-        <w:rPr>
-          <w:lang w:eastAsia="x-none"/>
-        </w:rPr>
-        <w:t xml:space="preserve">The following tables show the densest QR codes (highest version) that was able to be successfully scanned with each </w:t>
-      </w:r>
-      <w:r>
-        <w:rPr>
-          <w:lang w:eastAsia="x-none"/>
-        </w:rPr>
-        <w:t>configuration.</w:t>
-      </w:r>
-    </w:p>
-    <w:p>
-      <w:pPr>
-        <w:rPr>
-          <w:lang w:eastAsia="x-none"/>
-        </w:rPr>
-      </w:pPr>
-    </w:p>
-    <w:p>
-      <w:pPr>
-        <w:pStyle w:val="Heading2"/>
-      </w:pPr>
-      <w:bookmarkStart w:id="25" w:name="_Toc80362721"/>
-      <w:bookmarkEnd w:id="23"/>
-      <w:r>
-        <w:t>Galaxy</w:t>
-      </w:r>
-      <w:r>
-        <w:t xml:space="preserve"> S10 </w:t>
-      </w:r>
-      <w:r>
-        <w:t>C</w:t>
-      </w:r>
-      <w:r>
-        <w:t xml:space="preserve">ell </w:t>
-      </w:r>
-      <w:r>
-        <w:t>P</w:t>
-      </w:r>
-      <w:r>
-        <w:t>hone</w:t>
-      </w:r>
-      <w:bookmarkEnd w:id="25"/>
     </w:p>
     <w:p/>
     <w:tbl>
@@ -10601,7 +10644,7 @@
                 <w:lang w:eastAsia="x-none"/>
               </w:rPr>
             </w:pPr>
-            <w:bookmarkStart w:id="26" w:name="_Hlk79067906"/>
+            <w:bookmarkStart w:id="25" w:name="_Hlk79067906"/>
             <w:r>
               <w:t>1</w:t>
             </w:r>
@@ -10844,14 +10887,14 @@
           </w:p>
         </w:tc>
       </w:tr>
-      <w:bookmarkEnd w:id="26"/>
+      <w:bookmarkEnd w:id="25"/>
     </w:tbl>
     <w:p/>
     <w:p>
       <w:pPr>
         <w:pStyle w:val="Heading2"/>
       </w:pPr>
-      <w:bookmarkStart w:id="27" w:name="_Toc80362722"/>
+      <w:bookmarkStart w:id="26" w:name="_Toc80368753"/>
       <w:r>
         <w:t>Laptop</w:t>
       </w:r>
@@ -10864,7 +10907,7 @@
       <w:r>
         <w:t>pp</w:t>
       </w:r>
-      <w:bookmarkEnd w:id="27"/>
+      <w:bookmarkEnd w:id="26"/>
     </w:p>
     <w:p/>
     <w:tbl>
@@ -11292,11 +11335,11 @@
       <w:pPr>
         <w:pStyle w:val="Heading2"/>
       </w:pPr>
-      <w:bookmarkStart w:id="28" w:name="_Toc80362723"/>
+      <w:bookmarkStart w:id="27" w:name="_Toc80368754"/>
       <w:r>
         <w:t>Laptop Python App</w:t>
       </w:r>
-      <w:bookmarkEnd w:id="28"/>
+      <w:bookmarkEnd w:id="27"/>
     </w:p>
     <w:p/>
     <w:tbl>
@@ -11716,11 +11759,11 @@
       <w:pPr>
         <w:pStyle w:val="Heading2"/>
       </w:pPr>
-      <w:bookmarkStart w:id="29" w:name="_Toc80362724"/>
+      <w:bookmarkStart w:id="28" w:name="_Toc80368755"/>
       <w:r>
         <w:t>Vetscan Hub Mockup Web App</w:t>
       </w:r>
-      <w:bookmarkEnd w:id="29"/>
+      <w:bookmarkEnd w:id="28"/>
     </w:p>
     <w:p/>
     <w:tbl>
@@ -12144,7 +12187,7 @@
       <w:pPr>
         <w:pStyle w:val="Heading2"/>
       </w:pPr>
-      <w:bookmarkStart w:id="30" w:name="_Toc80362725"/>
+      <w:bookmarkStart w:id="29" w:name="_Toc80368756"/>
       <w:r>
         <w:t>Vetscan Hub Mockup</w:t>
       </w:r>
@@ -12160,7 +12203,7 @@
       <w:r>
         <w:t xml:space="preserve"> Off</w:t>
       </w:r>
-      <w:bookmarkEnd w:id="30"/>
+      <w:bookmarkEnd w:id="29"/>
     </w:p>
     <w:p/>
     <w:tbl>
@@ -12576,7 +12619,7 @@
       <w:pPr>
         <w:pStyle w:val="Heading2"/>
       </w:pPr>
-      <w:bookmarkStart w:id="31" w:name="_Toc80362726"/>
+      <w:bookmarkStart w:id="30" w:name="_Toc80368757"/>
       <w:r>
         <w:t xml:space="preserve">Vetscan Hub Mockup Python App - </w:t>
       </w:r>
@@ -12586,7 +12629,7 @@
       <w:r>
         <w:t xml:space="preserve"> On</w:t>
       </w:r>
-      <w:bookmarkEnd w:id="31"/>
+      <w:bookmarkEnd w:id="30"/>
     </w:p>
     <w:p/>
     <w:tbl>
@@ -13010,10 +13053,35 @@
       <w:pPr>
         <w:pStyle w:val="Heading2"/>
       </w:pPr>
-      <w:bookmarkStart w:id="32" w:name="_Hlk80362700"/>
-      <w:bookmarkStart w:id="33" w:name="_Toc80362727"/>
+      <w:bookmarkStart w:id="31" w:name="_Hlk80362700"/>
+      <w:bookmarkStart w:id="32" w:name="_Toc80368758"/>
       <w:r>
         <w:lastRenderedPageBreak/>
+        <w:t>UPC Scanning</w:t>
+      </w:r>
+      <w:bookmarkEnd w:id="32"/>
+    </w:p>
+    <w:p>
+      <w:r>
+        <w:t>The same python libraries used to support scanning and decoding of QR codes also scans UPC barcodes</w:t>
+      </w:r>
+      <w:r>
+        <w:t>.  Barcodes on consumer products of sizes 30 mm x 15 mm, 25 mm x 1</w:t>
+      </w:r>
+      <w:bookmarkStart w:id="33" w:name="_GoBack"/>
+      <w:bookmarkEnd w:id="33"/>
+      <w:r>
+        <w:t>0 mm, and 13 mm x 6 mm were all scanned successfully.</w:t>
+      </w:r>
+    </w:p>
+    <w:p/>
+    <w:p/>
+    <w:p>
+      <w:pPr>
+        <w:pStyle w:val="Heading2"/>
+      </w:pPr>
+      <w:bookmarkStart w:id="34" w:name="_Toc80368759"/>
+      <w:r>
         <w:t>“Data Matrix” decoding</w:t>
       </w:r>
       <w:r>
@@ -13027,9 +13095,9 @@
       <w:r>
         <w:t xml:space="preserve"> library</w:t>
       </w:r>
-      <w:bookmarkEnd w:id="33"/>
-    </w:p>
-    <w:bookmarkEnd w:id="32"/>
+      <w:bookmarkEnd w:id="34"/>
+    </w:p>
+    <w:bookmarkEnd w:id="31"/>
     <w:p>
       <w:r>
         <w:t>The decoding of “Data Matrix” labels using the Vetscan camera was tested using:</w:t>
@@ -13099,13 +13167,7 @@
     <w:p/>
     <w:p>
       <w:r>
-        <w:t xml:space="preserve">4 files were used to test the timing of the </w:t>
-      </w:r>
-      <w:r>
-        <w:t xml:space="preserve">“Data Matrix” </w:t>
-      </w:r>
-      <w:r>
-        <w:t>decoder:</w:t>
+        <w:t>4 files were used to test the timing of the “Data Matrix” decoder:</w:t>
       </w:r>
     </w:p>
     <w:p>
@@ -13184,10 +13246,7 @@
         </w:numPr>
       </w:pPr>
       <w:r>
-        <w:t xml:space="preserve">A generated </w:t>
-      </w:r>
-      <w:r>
-        <w:t xml:space="preserve">“Data Matrix” </w:t>
+        <w:t xml:space="preserve">A generated “Data Matrix” </w:t>
       </w:r>
       <w:proofErr w:type="spellStart"/>
       <w:r>
@@ -13326,10 +13385,7 @@
       </w:r>
       <w:proofErr w:type="spellEnd"/>
       <w:r>
-        <w:t xml:space="preserve"> Rapid Test”</w:t>
-      </w:r>
-      <w:r>
-        <w:t xml:space="preserve"> consumable package.</w:t>
+        <w:t xml:space="preserve"> Rapid Test” consumable package.</w:t>
       </w:r>
     </w:p>
     <w:p>
@@ -13446,10 +13502,7 @@
         </w:numPr>
       </w:pPr>
       <w:r>
-        <w:t>Package was held to minimize</w:t>
-      </w:r>
-      <w:r>
-        <w:t xml:space="preserve"> glare from the camera LED.</w:t>
+        <w:t>Package was held to minimize glare from the camera LED.</w:t>
       </w:r>
     </w:p>
     <w:p>
@@ -13536,10 +13589,7 @@
       </w:r>
       <w:proofErr w:type="spellEnd"/>
       <w:r>
-        <w:t xml:space="preserve"> Rapid Test” consumable package</w:t>
-      </w:r>
-      <w:r>
-        <w:t>.</w:t>
+        <w:t xml:space="preserve"> Rapid Test” consumable package.</w:t>
       </w:r>
     </w:p>
     <w:p>
@@ -13551,30 +13601,14 @@
         </w:numPr>
       </w:pPr>
       <w:r>
-        <w:t>Package was held to</w:t>
-      </w:r>
-      <w:r>
-        <w:t xml:space="preserve"> maximize glare from the camera LED</w:t>
-      </w:r>
-      <w:r>
-        <w:t>.</w:t>
-      </w:r>
-    </w:p>
-    <w:p>
-      <w:pPr>
-        <w:ind w:left="360"/>
-      </w:pPr>
-    </w:p>
-    <w:p>
-      <w:r>
-        <w:br w:type="page"/>
+        <w:t>Package was held to maximize glare from the camera LED.</w:t>
       </w:r>
     </w:p>
     <w:p>
       <w:pPr>
         <w:pStyle w:val="Heading3"/>
       </w:pPr>
-      <w:bookmarkStart w:id="34" w:name="_Toc80362728"/>
+      <w:bookmarkStart w:id="35" w:name="_Toc80368760"/>
       <w:r>
         <w:rPr>
           <w:lang w:val="en-US"/>
@@ -13597,7 +13631,7 @@
         </w:rPr>
         <w:t xml:space="preserve"> times</w:t>
       </w:r>
-      <w:bookmarkEnd w:id="34"/>
+      <w:bookmarkEnd w:id="35"/>
     </w:p>
     <w:p>
       <w:r>
@@ -13623,46 +13657,22 @@
     </w:p>
     <w:p>
       <w:r>
-        <w:t>0.08 seconds</w:t>
-      </w:r>
-      <w:r>
-        <w:t xml:space="preserve"> - </w:t>
-      </w:r>
-      <w:r>
-        <w:t>data_matrix_cdp.png</w:t>
-      </w:r>
-    </w:p>
-    <w:p>
-      <w:r>
-        <w:t>0.05 seconds</w:t>
-      </w:r>
-      <w:r>
-        <w:t xml:space="preserve"> - </w:t>
-      </w:r>
-      <w:r>
-        <w:t>data_matrix_cpl.png</w:t>
-      </w:r>
-    </w:p>
-    <w:p>
-      <w:r>
-        <w:t>1.86 seconds</w:t>
-      </w:r>
-      <w:r>
-        <w:t xml:space="preserve"> - </w:t>
-      </w:r>
-      <w:r>
-        <w:t>data_matrix_cpl_camera.png</w:t>
-      </w:r>
-    </w:p>
-    <w:p>
-      <w:r>
-        <w:t>1.88 seconds</w:t>
-      </w:r>
-      <w:r>
-        <w:t xml:space="preserve"> - </w:t>
-      </w:r>
-      <w:r>
-        <w:t>data_matrix_cpl_camera_glare.png</w:t>
+        <w:t>0.08 seconds - data_matrix_cdp.png</w:t>
+      </w:r>
+    </w:p>
+    <w:p>
+      <w:r>
+        <w:t>0.05 seconds - data_matrix_cpl.png</w:t>
+      </w:r>
+    </w:p>
+    <w:p>
+      <w:r>
+        <w:t>1.86 seconds - data_matrix_cpl_camera.png</w:t>
+      </w:r>
+    </w:p>
+    <w:p>
+      <w:r>
+        <w:t>1.88 seconds - data_matrix_cpl_camera_glare.png</w:t>
       </w:r>
     </w:p>
     <w:p/>
@@ -13674,7 +13684,7 @@
           <w:numId w:val="36"/>
         </w:numPr>
       </w:pPr>
-      <w:bookmarkStart w:id="35" w:name="_Toc80362729"/>
+      <w:bookmarkStart w:id="36" w:name="_Toc80368761"/>
       <w:r>
         <w:t>Vetscan Hub Mockup</w:t>
       </w:r>
@@ -13693,17 +13703,11 @@
         </w:rPr>
         <w:t xml:space="preserve"> times</w:t>
       </w:r>
-      <w:bookmarkEnd w:id="35"/>
-    </w:p>
-    <w:p>
-      <w:r>
-        <w:t xml:space="preserve">Timing results below were recorded using a </w:t>
-      </w:r>
-      <w:r>
-        <w:t>Vetscan Hub Mockup</w:t>
-      </w:r>
-      <w:r>
-        <w:t xml:space="preserve"> with the </w:t>
+      <w:bookmarkEnd w:id="36"/>
+    </w:p>
+    <w:p>
+      <w:r>
+        <w:t xml:space="preserve">Timing results below were recorded using a Vetscan Hub Mockup with the </w:t>
       </w:r>
       <w:proofErr w:type="gramStart"/>
       <w:r>
@@ -13762,20 +13766,20 @@
       <w:pPr>
         <w:pStyle w:val="Heading1"/>
       </w:pPr>
-      <w:bookmarkStart w:id="36" w:name="_Toc77677312"/>
-      <w:bookmarkStart w:id="37" w:name="_Toc80362730"/>
+      <w:bookmarkStart w:id="37" w:name="_Toc77677312"/>
+      <w:bookmarkStart w:id="38" w:name="_Toc80368762"/>
       <w:r>
         <w:lastRenderedPageBreak/>
         <w:t>Conclusions</w:t>
       </w:r>
-      <w:bookmarkEnd w:id="36"/>
       <w:bookmarkEnd w:id="37"/>
+      <w:bookmarkEnd w:id="38"/>
     </w:p>
     <w:p>
       <w:pPr>
         <w:pStyle w:val="Heading2"/>
       </w:pPr>
-      <w:bookmarkStart w:id="38" w:name="_Toc80362731"/>
+      <w:bookmarkStart w:id="39" w:name="_Toc80368763"/>
       <w:r>
         <w:t>Python app ver</w:t>
       </w:r>
@@ -13791,7 +13795,7 @@
       <w:r>
         <w:t xml:space="preserve"> web app</w:t>
       </w:r>
-      <w:bookmarkEnd w:id="38"/>
+      <w:bookmarkEnd w:id="39"/>
     </w:p>
     <w:p>
       <w:r>
@@ -13830,14 +13834,14 @@
       <w:pPr>
         <w:pStyle w:val="Heading2"/>
       </w:pPr>
-      <w:bookmarkStart w:id="39" w:name="_Toc80362732"/>
+      <w:bookmarkStart w:id="40" w:name="_Toc80368764"/>
       <w:r>
         <w:t>Comparison</w:t>
       </w:r>
       <w:r>
         <w:t xml:space="preserve"> of results</w:t>
       </w:r>
-      <w:bookmarkEnd w:id="39"/>
+      <w:bookmarkEnd w:id="40"/>
     </w:p>
     <w:p>
       <w:r>
@@ -14541,11 +14545,11 @@
       <w:pPr>
         <w:pStyle w:val="Heading2"/>
       </w:pPr>
-      <w:bookmarkStart w:id="40" w:name="_Toc80362733"/>
+      <w:bookmarkStart w:id="41" w:name="_Toc80368765"/>
       <w:r>
         <w:t>Autofocus</w:t>
       </w:r>
-      <w:bookmarkEnd w:id="40"/>
+      <w:bookmarkEnd w:id="41"/>
     </w:p>
     <w:p>
       <w:r>
@@ -14584,11 +14588,11 @@
       <w:pPr>
         <w:pStyle w:val="Heading3"/>
       </w:pPr>
-      <w:bookmarkStart w:id="41" w:name="_Toc80362734"/>
+      <w:bookmarkStart w:id="42" w:name="_Toc80368766"/>
       <w:r>
         <w:t>Autofocus Time to Scan</w:t>
       </w:r>
-      <w:bookmarkEnd w:id="41"/>
+      <w:bookmarkEnd w:id="42"/>
     </w:p>
     <w:p/>
     <w:tbl>
@@ -15993,12 +15997,12 @@
       <w:pPr>
         <w:pStyle w:val="Heading3"/>
       </w:pPr>
-      <w:bookmarkStart w:id="42" w:name="_Toc80362735"/>
+      <w:bookmarkStart w:id="43" w:name="_Toc80368767"/>
       <w:r>
         <w:lastRenderedPageBreak/>
         <w:t>Fixed Focus Time to Scan</w:t>
       </w:r>
-      <w:bookmarkEnd w:id="42"/>
+      <w:bookmarkEnd w:id="43"/>
     </w:p>
     <w:p/>
     <w:tbl>
@@ -17401,7 +17405,7 @@
       <w:pPr>
         <w:pStyle w:val="Heading3"/>
       </w:pPr>
-      <w:bookmarkStart w:id="43" w:name="_Toc80362736"/>
+      <w:bookmarkStart w:id="44" w:name="_Toc80368768"/>
       <w:r>
         <w:rPr>
           <w:lang w:val="en-US"/>
@@ -17412,7 +17416,7 @@
       <w:r>
         <w:t>Autofocus vs Fixed Focus</w:t>
       </w:r>
-      <w:bookmarkEnd w:id="43"/>
+      <w:bookmarkEnd w:id="44"/>
     </w:p>
     <w:p>
       <w:pPr>
@@ -17493,12 +17497,12 @@
       <w:pPr>
         <w:pStyle w:val="Heading3"/>
       </w:pPr>
-      <w:bookmarkStart w:id="44" w:name="_Toc80362737"/>
+      <w:bookmarkStart w:id="45" w:name="_Toc80368769"/>
       <w:r>
         <w:lastRenderedPageBreak/>
         <w:t>Autofocus Time to Scan – run with image rotated</w:t>
       </w:r>
-      <w:bookmarkEnd w:id="44"/>
+      <w:bookmarkEnd w:id="45"/>
     </w:p>
     <w:p>
       <w:pPr>
@@ -18138,14 +18142,14 @@
       <w:pPr>
         <w:pStyle w:val="Heading3"/>
       </w:pPr>
-      <w:bookmarkStart w:id="45" w:name="_Toc80362738"/>
+      <w:bookmarkStart w:id="46" w:name="_Toc80368770"/>
       <w:r>
         <w:t>Fixed Focus Time to Scan</w:t>
       </w:r>
       <w:r>
         <w:t xml:space="preserve"> – run with image rotated</w:t>
       </w:r>
-      <w:bookmarkEnd w:id="45"/>
+      <w:bookmarkEnd w:id="46"/>
     </w:p>
     <w:p>
       <w:pPr>
@@ -18832,7 +18836,7 @@
       <w:pPr>
         <w:pStyle w:val="Heading3"/>
       </w:pPr>
-      <w:bookmarkStart w:id="46" w:name="_Toc80362739"/>
+      <w:bookmarkStart w:id="47" w:name="_Toc80368771"/>
       <w:r>
         <w:rPr>
           <w:lang w:val="en-US"/>
@@ -18842,7 +18846,7 @@
       <w:r>
         <w:t>Autofocus vs Fixed Focus</w:t>
       </w:r>
-      <w:bookmarkEnd w:id="46"/>
+      <w:bookmarkEnd w:id="47"/>
     </w:p>
     <w:p>
       <w:r>
@@ -18881,7 +18885,7 @@
           <w:lang w:val="en-US"/>
         </w:rPr>
       </w:pPr>
-      <w:bookmarkStart w:id="47" w:name="_Toc80362740"/>
+      <w:bookmarkStart w:id="48" w:name="_Toc80368772"/>
       <w:r>
         <w:rPr>
           <w:lang w:val="en-US"/>
@@ -18894,17 +18898,17 @@
         </w:rPr>
         <w:t>s</w:t>
       </w:r>
-      <w:bookmarkEnd w:id="47"/>
+      <w:bookmarkEnd w:id="48"/>
     </w:p>
     <w:p>
       <w:pPr>
         <w:pStyle w:val="Heading2"/>
       </w:pPr>
-      <w:bookmarkStart w:id="48" w:name="_Toc80362741"/>
+      <w:bookmarkStart w:id="49" w:name="_Toc80368773"/>
       <w:r>
         <w:t>Current Camera Module</w:t>
       </w:r>
-      <w:bookmarkEnd w:id="48"/>
+      <w:bookmarkEnd w:id="49"/>
     </w:p>
     <w:p>
       <w:pPr>
@@ -19308,11 +19312,11 @@
       <w:pPr>
         <w:pStyle w:val="Heading2"/>
       </w:pPr>
-      <w:bookmarkStart w:id="49" w:name="_Toc80362742"/>
+      <w:bookmarkStart w:id="50" w:name="_Toc80368774"/>
       <w:r>
         <w:t>Future Improvements</w:t>
       </w:r>
-      <w:bookmarkEnd w:id="49"/>
+      <w:bookmarkEnd w:id="50"/>
     </w:p>
     <w:p>
       <w:pPr>
@@ -19618,7 +19622,7 @@
         </w:rPr>
         <w:t xml:space="preserve">.  NFC and RFID are used for similar applications </w:t>
       </w:r>
-      <w:bookmarkStart w:id="50" w:name="_Toc77677313"/>
+      <w:bookmarkStart w:id="51" w:name="_Toc77677313"/>
       <w:r>
         <w:rPr>
           <w:rFonts w:ascii="Times New Roman" w:hAnsi="Times New Roman"/>
@@ -19631,15 +19635,15 @@
       <w:pPr>
         <w:pStyle w:val="Heading1"/>
       </w:pPr>
-      <w:bookmarkStart w:id="51" w:name="_Toc80362743"/>
+      <w:bookmarkStart w:id="52" w:name="_Toc80368775"/>
       <w:r>
         <w:t>Revision</w:t>
       </w:r>
       <w:r>
         <w:t xml:space="preserve"> History</w:t>
       </w:r>
-      <w:bookmarkEnd w:id="50"/>
       <w:bookmarkEnd w:id="51"/>
+      <w:bookmarkEnd w:id="52"/>
     </w:p>
     <w:p/>
     <w:p>
@@ -29238,7 +29242,7 @@
 </file>
 
 <file path=customXml/itemProps1.xml><?xml version="1.0" encoding="utf-8"?>
-<ds:datastoreItem xmlns:ds="http://schemas.openxmlformats.org/officeDocument/2006/customXml" ds:itemID="{2AD00D22-039F-4A5F-9879-F193BB8072DE}">
+<ds:datastoreItem xmlns:ds="http://schemas.openxmlformats.org/officeDocument/2006/customXml" ds:itemID="{A0783266-6D5B-41F6-93D5-D318AAAE664B}">
   <ds:schemaRefs>
     <ds:schemaRef ds:uri="http://schemas.openxmlformats.org/officeDocument/2006/bibliography"/>
   </ds:schemaRefs>

</xml_diff>

<commit_message>
Added results of using a darker diffuser.
</commit_message>
<xml_diff>
--- a/QR_codes/Vetscan_QR_label_Docs/Vetscan_QR_Testing.docx
+++ b/QR_codes/Vetscan_QR_label_Docs/Vetscan_QR_Testing.docx
@@ -3365,7 +3365,14 @@
             <w:noProof/>
             <w:webHidden/>
           </w:rPr>
-          <w:t>19</w:t>
+          <w:t>1</w:t>
+        </w:r>
+        <w:r>
+          <w:rPr>
+            <w:noProof/>
+            <w:webHidden/>
+          </w:rPr>
+          <w:t>9</w:t>
         </w:r>
         <w:r>
           <w:rPr>
@@ -13053,25 +13060,20 @@
       <w:pPr>
         <w:pStyle w:val="Heading2"/>
       </w:pPr>
-      <w:bookmarkStart w:id="31" w:name="_Hlk80362700"/>
-      <w:bookmarkStart w:id="32" w:name="_Toc80368758"/>
+      <w:bookmarkStart w:id="31" w:name="_Toc80368758"/>
+      <w:bookmarkStart w:id="32" w:name="_Hlk80362700"/>
       <w:r>
         <w:lastRenderedPageBreak/>
         <w:t>UPC Scanning</w:t>
       </w:r>
-      <w:bookmarkEnd w:id="32"/>
+      <w:bookmarkEnd w:id="31"/>
     </w:p>
     <w:p>
       <w:r>
         <w:t>The same python libraries used to support scanning and decoding of QR codes also scans UPC barcodes</w:t>
       </w:r>
       <w:r>
-        <w:t>.  Barcodes on consumer products of sizes 30 mm x 15 mm, 25 mm x 1</w:t>
-      </w:r>
-      <w:bookmarkStart w:id="33" w:name="_GoBack"/>
-      <w:bookmarkEnd w:id="33"/>
-      <w:r>
-        <w:t>0 mm, and 13 mm x 6 mm were all scanned successfully.</w:t>
+        <w:t>.  Barcodes on consumer products of sizes 30 mm x 15 mm, 25 mm x 10 mm, and 13 mm x 6 mm were all scanned successfully.</w:t>
       </w:r>
     </w:p>
     <w:p/>
@@ -13080,7 +13082,7 @@
       <w:pPr>
         <w:pStyle w:val="Heading2"/>
       </w:pPr>
-      <w:bookmarkStart w:id="34" w:name="_Toc80368759"/>
+      <w:bookmarkStart w:id="33" w:name="_Toc80368759"/>
       <w:r>
         <w:t>“Data Matrix” decoding</w:t>
       </w:r>
@@ -13095,9 +13097,9 @@
       <w:r>
         <w:t xml:space="preserve"> library</w:t>
       </w:r>
-      <w:bookmarkEnd w:id="34"/>
-    </w:p>
-    <w:bookmarkEnd w:id="31"/>
+      <w:bookmarkEnd w:id="33"/>
+    </w:p>
+    <w:bookmarkEnd w:id="32"/>
     <w:p>
       <w:r>
         <w:t>The decoding of “Data Matrix” labels using the Vetscan camera was tested using:</w:t>
@@ -13608,7 +13610,7 @@
       <w:pPr>
         <w:pStyle w:val="Heading3"/>
       </w:pPr>
-      <w:bookmarkStart w:id="35" w:name="_Toc80368760"/>
+      <w:bookmarkStart w:id="34" w:name="_Toc80368760"/>
       <w:r>
         <w:rPr>
           <w:lang w:val="en-US"/>
@@ -13631,7 +13633,7 @@
         </w:rPr>
         <w:t xml:space="preserve"> times</w:t>
       </w:r>
-      <w:bookmarkEnd w:id="35"/>
+      <w:bookmarkEnd w:id="34"/>
     </w:p>
     <w:p>
       <w:r>
@@ -13684,7 +13686,7 @@
           <w:numId w:val="36"/>
         </w:numPr>
       </w:pPr>
-      <w:bookmarkStart w:id="36" w:name="_Toc80368761"/>
+      <w:bookmarkStart w:id="35" w:name="_Toc80368761"/>
       <w:r>
         <w:t>Vetscan Hub Mockup</w:t>
       </w:r>
@@ -13703,7 +13705,7 @@
         </w:rPr>
         <w:t xml:space="preserve"> times</w:t>
       </w:r>
-      <w:bookmarkEnd w:id="36"/>
+      <w:bookmarkEnd w:id="35"/>
     </w:p>
     <w:p>
       <w:r>
@@ -13766,82 +13768,82 @@
       <w:pPr>
         <w:pStyle w:val="Heading1"/>
       </w:pPr>
-      <w:bookmarkStart w:id="37" w:name="_Toc77677312"/>
-      <w:bookmarkStart w:id="38" w:name="_Toc80368762"/>
+      <w:bookmarkStart w:id="36" w:name="_Toc77677312"/>
+      <w:bookmarkStart w:id="37" w:name="_Toc80368762"/>
       <w:r>
         <w:lastRenderedPageBreak/>
         <w:t>Conclusions</w:t>
       </w:r>
+      <w:bookmarkEnd w:id="36"/>
       <w:bookmarkEnd w:id="37"/>
+    </w:p>
+    <w:p>
+      <w:pPr>
+        <w:pStyle w:val="Heading2"/>
+      </w:pPr>
+      <w:bookmarkStart w:id="38" w:name="_Toc80368763"/>
+      <w:r>
+        <w:t>Python app ver</w:t>
+      </w:r>
+      <w:r>
+        <w:t>s</w:t>
+      </w:r>
+      <w:r>
+        <w:t>u</w:t>
+      </w:r>
+      <w:r>
+        <w:t>s</w:t>
+      </w:r>
+      <w:r>
+        <w:t xml:space="preserve"> web app</w:t>
+      </w:r>
       <w:bookmarkEnd w:id="38"/>
     </w:p>
     <w:p>
+      <w:r>
+        <w:t>On the Vetscan</w:t>
+      </w:r>
+      <w:r>
+        <w:t xml:space="preserve"> Hub Mockup</w:t>
+      </w:r>
+      <w:r>
+        <w:t>, t</w:t>
+      </w:r>
+      <w:r>
+        <w:t xml:space="preserve">he Python app was </w:t>
+      </w:r>
+      <w:r>
+        <w:t>much</w:t>
+      </w:r>
+      <w:r>
+        <w:t xml:space="preserve"> better at decoding the </w:t>
+      </w:r>
+      <w:r>
+        <w:t>labels</w:t>
+      </w:r>
+      <w:r>
+        <w:t xml:space="preserve"> then the web</w:t>
+      </w:r>
+      <w:r>
+        <w:t xml:space="preserve"> app</w:t>
+      </w:r>
+      <w:r>
+        <w:t>.</w:t>
+      </w:r>
+    </w:p>
+    <w:p/>
+    <w:p>
       <w:pPr>
         <w:pStyle w:val="Heading2"/>
       </w:pPr>
-      <w:bookmarkStart w:id="39" w:name="_Toc80368763"/>
-      <w:r>
-        <w:t>Python app ver</w:t>
-      </w:r>
-      <w:r>
-        <w:t>s</w:t>
-      </w:r>
-      <w:r>
-        <w:t>u</w:t>
-      </w:r>
-      <w:r>
-        <w:t>s</w:t>
-      </w:r>
-      <w:r>
-        <w:t xml:space="preserve"> web app</w:t>
+      <w:bookmarkStart w:id="39" w:name="_Toc80368764"/>
+      <w:r>
+        <w:t>Comparison</w:t>
+      </w:r>
+      <w:r>
+        <w:t xml:space="preserve"> of results</w:t>
       </w:r>
       <w:bookmarkEnd w:id="39"/>
-    </w:p>
-    <w:p>
-      <w:r>
-        <w:t>On the Vetscan</w:t>
-      </w:r>
-      <w:r>
-        <w:t xml:space="preserve"> Hub Mockup</w:t>
-      </w:r>
-      <w:r>
-        <w:t>, t</w:t>
-      </w:r>
-      <w:r>
-        <w:t xml:space="preserve">he Python app was </w:t>
-      </w:r>
-      <w:r>
-        <w:t>much</w:t>
-      </w:r>
-      <w:r>
-        <w:t xml:space="preserve"> better at decoding the </w:t>
-      </w:r>
-      <w:r>
-        <w:t>labels</w:t>
-      </w:r>
-      <w:r>
-        <w:t xml:space="preserve"> then the web</w:t>
-      </w:r>
-      <w:r>
-        <w:t xml:space="preserve"> app</w:t>
-      </w:r>
-      <w:r>
-        <w:t>.</w:t>
-      </w:r>
-    </w:p>
-    <w:p/>
-    <w:p>
-      <w:pPr>
-        <w:pStyle w:val="Heading2"/>
-      </w:pPr>
-      <w:bookmarkStart w:id="40" w:name="_Toc80368764"/>
-      <w:r>
-        <w:t>Comparison</w:t>
-      </w:r>
-      <w:r>
-        <w:t xml:space="preserve"> of results</w:t>
-      </w:r>
-      <w:bookmarkEnd w:id="40"/>
     </w:p>
     <w:p>
       <w:r>
@@ -14545,54 +14547,54 @@
       <w:pPr>
         <w:pStyle w:val="Heading2"/>
       </w:pPr>
-      <w:bookmarkStart w:id="41" w:name="_Toc80368765"/>
+      <w:bookmarkStart w:id="40" w:name="_Toc80368765"/>
       <w:r>
         <w:t>Autofocus</w:t>
       </w:r>
+      <w:bookmarkEnd w:id="40"/>
+    </w:p>
+    <w:p>
+      <w:r>
+        <w:t>The autofocus feature is slow, requiring that the QR code be held at the same distance for a few seconds before the camera is in focus.</w:t>
+      </w:r>
+    </w:p>
+    <w:p/>
+    <w:p>
+      <w:r>
+        <w:t xml:space="preserve">The Autofocus did help read the higher density QR codes, but the QR code must be held very still </w:t>
+      </w:r>
+      <w:r>
+        <w:t xml:space="preserve">for 2 or 3 seconds </w:t>
+      </w:r>
+      <w:r>
+        <w:t>so that the slow autofocus can move the lens.</w:t>
+      </w:r>
+    </w:p>
+    <w:p/>
+    <w:p>
+      <w:r>
+        <w:t>With 2 different operators, fill out the following tables to gauge the relative times it takes to scan barcodes with autofocus on and off</w:t>
+      </w:r>
+      <w:r>
+        <w:t xml:space="preserve"> using the python application on the Vetscan Hub Mockup with the attached LED diffuser</w:t>
+      </w:r>
+      <w:r>
+        <w:t>.</w:t>
+      </w:r>
+      <w:r>
+        <w:t xml:space="preserve">  Perform 5 scans for each field.</w:t>
+      </w:r>
+    </w:p>
+    <w:p/>
+    <w:p>
+      <w:pPr>
+        <w:pStyle w:val="Heading3"/>
+      </w:pPr>
+      <w:bookmarkStart w:id="41" w:name="_Toc80368766"/>
+      <w:r>
+        <w:t>Autofocus Time to Scan</w:t>
+      </w:r>
       <w:bookmarkEnd w:id="41"/>
-    </w:p>
-    <w:p>
-      <w:r>
-        <w:t>The autofocus feature is slow, requiring that the QR code be held at the same distance for a few seconds before the camera is in focus.</w:t>
-      </w:r>
-    </w:p>
-    <w:p/>
-    <w:p>
-      <w:r>
-        <w:t xml:space="preserve">The Autofocus did help read the higher density QR codes, but the QR code must be held very still </w:t>
-      </w:r>
-      <w:r>
-        <w:t xml:space="preserve">for 2 or 3 seconds </w:t>
-      </w:r>
-      <w:r>
-        <w:t>so that the slow autofocus can move the lens.</w:t>
-      </w:r>
-    </w:p>
-    <w:p/>
-    <w:p>
-      <w:r>
-        <w:t>With 2 different operators, fill out the following tables to gauge the relative times it takes to scan barcodes with autofocus on and off</w:t>
-      </w:r>
-      <w:r>
-        <w:t xml:space="preserve"> using the python application on the Vetscan Hub Mockup with the attached LED diffuser</w:t>
-      </w:r>
-      <w:r>
-        <w:t>.</w:t>
-      </w:r>
-      <w:r>
-        <w:t xml:space="preserve">  Perform 5 scans for each field.</w:t>
-      </w:r>
-    </w:p>
-    <w:p/>
-    <w:p>
-      <w:pPr>
-        <w:pStyle w:val="Heading3"/>
-      </w:pPr>
-      <w:bookmarkStart w:id="42" w:name="_Toc80368766"/>
-      <w:r>
-        <w:t>Autofocus Time to Scan</w:t>
-      </w:r>
-      <w:bookmarkEnd w:id="42"/>
     </w:p>
     <w:p/>
     <w:tbl>
@@ -15997,12 +15999,12 @@
       <w:pPr>
         <w:pStyle w:val="Heading3"/>
       </w:pPr>
-      <w:bookmarkStart w:id="43" w:name="_Toc80368767"/>
+      <w:bookmarkStart w:id="42" w:name="_Toc80368767"/>
       <w:r>
         <w:lastRenderedPageBreak/>
         <w:t>Fixed Focus Time to Scan</w:t>
       </w:r>
-      <w:bookmarkEnd w:id="43"/>
+      <w:bookmarkEnd w:id="42"/>
     </w:p>
     <w:p/>
     <w:tbl>
@@ -17405,7 +17407,7 @@
       <w:pPr>
         <w:pStyle w:val="Heading3"/>
       </w:pPr>
-      <w:bookmarkStart w:id="44" w:name="_Toc80368768"/>
+      <w:bookmarkStart w:id="43" w:name="_Toc80368768"/>
       <w:r>
         <w:rPr>
           <w:lang w:val="en-US"/>
@@ -17416,7 +17418,7 @@
       <w:r>
         <w:t>Autofocus vs Fixed Focus</w:t>
       </w:r>
-      <w:bookmarkEnd w:id="44"/>
+      <w:bookmarkEnd w:id="43"/>
     </w:p>
     <w:p>
       <w:pPr>
@@ -17497,12 +17499,12 @@
       <w:pPr>
         <w:pStyle w:val="Heading3"/>
       </w:pPr>
-      <w:bookmarkStart w:id="45" w:name="_Toc80368769"/>
+      <w:bookmarkStart w:id="44" w:name="_Toc80368769"/>
       <w:r>
         <w:lastRenderedPageBreak/>
         <w:t>Autofocus Time to Scan – run with image rotated</w:t>
       </w:r>
-      <w:bookmarkEnd w:id="45"/>
+      <w:bookmarkEnd w:id="44"/>
     </w:p>
     <w:p>
       <w:pPr>
@@ -18142,14 +18144,14 @@
       <w:pPr>
         <w:pStyle w:val="Heading3"/>
       </w:pPr>
-      <w:bookmarkStart w:id="46" w:name="_Toc80368770"/>
+      <w:bookmarkStart w:id="45" w:name="_Toc80368770"/>
       <w:r>
         <w:t>Fixed Focus Time to Scan</w:t>
       </w:r>
       <w:r>
         <w:t xml:space="preserve"> – run with image rotated</w:t>
       </w:r>
-      <w:bookmarkEnd w:id="46"/>
+      <w:bookmarkEnd w:id="45"/>
     </w:p>
     <w:p>
       <w:pPr>
@@ -18836,7 +18838,7 @@
       <w:pPr>
         <w:pStyle w:val="Heading3"/>
       </w:pPr>
-      <w:bookmarkStart w:id="47" w:name="_Toc80368771"/>
+      <w:bookmarkStart w:id="46" w:name="_Toc80368771"/>
       <w:r>
         <w:rPr>
           <w:lang w:val="en-US"/>
@@ -18846,7 +18848,7 @@
       <w:r>
         <w:t>Autofocus vs Fixed Focus</w:t>
       </w:r>
-      <w:bookmarkEnd w:id="47"/>
+      <w:bookmarkEnd w:id="46"/>
     </w:p>
     <w:p>
       <w:r>
@@ -18877,7 +18879,980 @@
         <w:br w:type="page"/>
       </w:r>
     </w:p>
+    <w:p>
+      <w:pPr>
+        <w:pStyle w:val="Heading3"/>
+      </w:pPr>
+      <w:proofErr w:type="spellStart"/>
+      <w:r>
+        <w:lastRenderedPageBreak/>
+        <w:t>Disfusser</w:t>
+      </w:r>
+      <w:proofErr w:type="spellEnd"/>
+      <w:r>
+        <w:t xml:space="preserve"> #2</w:t>
+      </w:r>
+    </w:p>
+    <w:p>
+      <w:pPr>
+        <w:rPr>
+          <w:lang w:eastAsia="x-none"/>
+        </w:rPr>
+      </w:pPr>
+      <w:proofErr w:type="spellStart"/>
+      <w:r>
+        <w:rPr>
+          <w:lang w:eastAsia="x-none"/>
+        </w:rPr>
+        <w:t>Disfusser</w:t>
+      </w:r>
+      <w:proofErr w:type="spellEnd"/>
+      <w:r>
+        <w:rPr>
+          <w:lang w:eastAsia="x-none"/>
+        </w:rPr>
+        <w:t xml:space="preserve"> #2 was received on Aug 30 and the tests were re-run with it installed.</w:t>
+      </w:r>
+    </w:p>
+    <w:p>
+      <w:pPr>
+        <w:rPr>
+          <w:lang w:eastAsia="x-none"/>
+        </w:rPr>
+      </w:pPr>
+    </w:p>
+    <w:p>
+      <w:pPr>
+        <w:pStyle w:val="Heading4"/>
+      </w:pPr>
+      <w:r>
+        <w:t>Diffuser #2 – Glare in image</w:t>
+      </w:r>
+    </w:p>
+    <w:p>
+      <w:r>
+        <w:t>F</w:t>
+      </w:r>
+      <w:r>
+        <w:t xml:space="preserve">ile GitHub </w:t>
+      </w:r>
+      <w:proofErr w:type="spellStart"/>
+      <w:r>
+        <w:t>QR_code</w:t>
+      </w:r>
+      <w:proofErr w:type="spellEnd"/>
+      <w:r>
+        <w:t>/</w:t>
+      </w:r>
+      <w:proofErr w:type="spellStart"/>
+      <w:r>
+        <w:t>qr_decoder</w:t>
+      </w:r>
+      <w:proofErr w:type="spellEnd"/>
+      <w:r>
+        <w:t>/camera/diffuser2.png</w:t>
+      </w:r>
+    </w:p>
+    <w:p>
+      <w:r>
+        <w:rPr>
+          <w:noProof/>
+        </w:rPr>
+        <w:drawing>
+          <wp:inline distT="0" distB="0" distL="0" distR="0">
+            <wp:extent cx="4678878" cy="3509159"/>
+            <wp:effectExtent l="0" t="0" r="7620" b="0"/>
+            <wp:docPr id="17" name="Picture 17" descr="Text, qr code&#10;&#10;Description automatically generated"/>
+            <wp:cNvGraphicFramePr>
+              <a:graphicFrameLocks xmlns:a="http://schemas.openxmlformats.org/drawingml/2006/main" noChangeAspect="1"/>
+            </wp:cNvGraphicFramePr>
+            <a:graphic xmlns:a="http://schemas.openxmlformats.org/drawingml/2006/main">
+              <a:graphicData uri="http://schemas.openxmlformats.org/drawingml/2006/picture">
+                <pic:pic xmlns:pic="http://schemas.openxmlformats.org/drawingml/2006/picture">
+                  <pic:nvPicPr>
+                    <pic:cNvPr id="17" name="diffuser2.png"/>
+                    <pic:cNvPicPr/>
+                  </pic:nvPicPr>
+                  <pic:blipFill>
+                    <a:blip r:embed="rId29">
+                      <a:extLst>
+                        <a:ext uri="{28A0092B-C50C-407E-A947-70E740481C1C}">
+                          <a14:useLocalDpi xmlns:a14="http://schemas.microsoft.com/office/drawing/2010/main" val="0"/>
+                        </a:ext>
+                      </a:extLst>
+                    </a:blip>
+                    <a:stretch>
+                      <a:fillRect/>
+                    </a:stretch>
+                  </pic:blipFill>
+                  <pic:spPr>
+                    <a:xfrm>
+                      <a:off x="0" y="0"/>
+                      <a:ext cx="4713975" cy="3535482"/>
+                    </a:xfrm>
+                    <a:prstGeom prst="rect">
+                      <a:avLst/>
+                    </a:prstGeom>
+                  </pic:spPr>
+                </pic:pic>
+              </a:graphicData>
+            </a:graphic>
+          </wp:inline>
+        </w:drawing>
+      </w:r>
+    </w:p>
+    <w:p>
+      <w:pPr>
+        <w:rPr>
+          <w:lang w:eastAsia="x-none"/>
+        </w:rPr>
+      </w:pPr>
+    </w:p>
+    <w:p>
+      <w:pPr>
+        <w:pStyle w:val="Heading4"/>
+      </w:pPr>
+      <w:proofErr w:type="spellStart"/>
+      <w:r>
+        <w:t>Disfusser</w:t>
+      </w:r>
+      <w:proofErr w:type="spellEnd"/>
+      <w:r>
+        <w:t xml:space="preserve"> #2 -</w:t>
+      </w:r>
+      <w:r>
+        <w:t xml:space="preserve"> Time to Scan</w:t>
+      </w:r>
+    </w:p>
+    <w:p>
+      <w:pPr>
+        <w:rPr>
+          <w:lang w:eastAsia="x-none"/>
+        </w:rPr>
+      </w:pPr>
+      <w:r>
+        <w:rPr>
+          <w:lang w:eastAsia="x-none"/>
+        </w:rPr>
+        <w:t>Diffuser #2 was used.</w:t>
+      </w:r>
+    </w:p>
+    <w:p>
+      <w:pPr>
+        <w:rPr>
+          <w:lang w:eastAsia="x-none"/>
+        </w:rPr>
+      </w:pPr>
+    </w:p>
+    <w:p>
+      <w:pPr>
+        <w:rPr>
+          <w:lang w:eastAsia="x-none"/>
+        </w:rPr>
+      </w:pPr>
+      <w:r>
+        <w:rPr>
+          <w:lang w:eastAsia="x-none"/>
+        </w:rPr>
+        <w:t xml:space="preserve">The data below was recorded </w:t>
+      </w:r>
+      <w:r>
+        <w:rPr>
+          <w:lang w:eastAsia="x-none"/>
+        </w:rPr>
+        <w:t>using</w:t>
+      </w:r>
+      <w:r>
+        <w:rPr>
+          <w:lang w:eastAsia="x-none"/>
+        </w:rPr>
+        <w:t xml:space="preserve"> the qr</w:t>
+      </w:r>
+      <w:r>
+        <w:rPr>
+          <w:lang w:eastAsia="x-none"/>
+        </w:rPr>
+        <w:t>_</w:t>
+      </w:r>
+      <w:r>
+        <w:rPr>
+          <w:lang w:eastAsia="x-none"/>
+        </w:rPr>
+        <w:t>scanner.py app</w:t>
+      </w:r>
+      <w:r>
+        <w:rPr>
+          <w:lang w:eastAsia="x-none"/>
+        </w:rPr>
+        <w:t>.</w:t>
+      </w:r>
+    </w:p>
     <w:p/>
+    <w:tbl>
+      <w:tblPr>
+        <w:tblStyle w:val="TableGrid"/>
+        <w:tblW w:w="0" w:type="auto"/>
+        <w:tblLook w:val="04A0" w:firstRow="1" w:lastRow="0" w:firstColumn="1" w:lastColumn="0" w:noHBand="0" w:noVBand="1"/>
+      </w:tblPr>
+      <w:tblGrid>
+        <w:gridCol w:w="954"/>
+        <w:gridCol w:w="1094"/>
+        <w:gridCol w:w="1007"/>
+        <w:gridCol w:w="5900"/>
+        <w:gridCol w:w="1835"/>
+      </w:tblGrid>
+      <w:tr>
+        <w:tc>
+          <w:tcPr>
+            <w:tcW w:w="954" w:type="dxa"/>
+            <w:shd w:val="clear" w:color="auto" w:fill="FFE599" w:themeFill="accent4" w:themeFillTint="66"/>
+          </w:tcPr>
+          <w:p>
+            <w:r>
+              <w:t>QR Version</w:t>
+            </w:r>
+          </w:p>
+        </w:tc>
+        <w:tc>
+          <w:tcPr>
+            <w:tcW w:w="1094" w:type="dxa"/>
+            <w:shd w:val="clear" w:color="auto" w:fill="FFE599" w:themeFill="accent4" w:themeFillTint="66"/>
+          </w:tcPr>
+          <w:p>
+            <w:r>
+              <w:t xml:space="preserve">Size </w:t>
+            </w:r>
+          </w:p>
+          <w:p>
+            <w:r>
+              <w:t>(mm x mm)</w:t>
+            </w:r>
+          </w:p>
+        </w:tc>
+        <w:tc>
+          <w:tcPr>
+            <w:tcW w:w="1007" w:type="dxa"/>
+            <w:shd w:val="clear" w:color="auto" w:fill="FFE599" w:themeFill="accent4" w:themeFillTint="66"/>
+          </w:tcPr>
+          <w:p>
+            <w:r>
+              <w:t>Operator</w:t>
+            </w:r>
+          </w:p>
+        </w:tc>
+        <w:tc>
+          <w:tcPr>
+            <w:tcW w:w="5900" w:type="dxa"/>
+            <w:shd w:val="clear" w:color="auto" w:fill="FFE599" w:themeFill="accent4" w:themeFillTint="66"/>
+          </w:tcPr>
+          <w:p>
+            <w:r>
+              <w:t>Scan Times (sec)</w:t>
+            </w:r>
+          </w:p>
+        </w:tc>
+        <w:tc>
+          <w:tcPr>
+            <w:tcW w:w="1835" w:type="dxa"/>
+            <w:shd w:val="clear" w:color="auto" w:fill="FFE599" w:themeFill="accent4" w:themeFillTint="66"/>
+          </w:tcPr>
+          <w:p>
+            <w:r>
+              <w:t>Avg Scan Time (sec)</w:t>
+            </w:r>
+          </w:p>
+        </w:tc>
+      </w:tr>
+      <w:tr>
+        <w:tc>
+          <w:tcPr>
+            <w:tcW w:w="954" w:type="dxa"/>
+          </w:tcPr>
+          <w:p>
+            <w:r>
+              <w:t>6</w:t>
+            </w:r>
+          </w:p>
+        </w:tc>
+        <w:tc>
+          <w:tcPr>
+            <w:tcW w:w="1094" w:type="dxa"/>
+          </w:tcPr>
+          <w:p>
+            <w:r>
+              <w:t>10 x 10</w:t>
+            </w:r>
+          </w:p>
+        </w:tc>
+        <w:tc>
+          <w:tcPr>
+            <w:tcW w:w="1007" w:type="dxa"/>
+          </w:tcPr>
+          <w:p>
+            <w:r>
+              <w:t>Bruce</w:t>
+            </w:r>
+          </w:p>
+        </w:tc>
+        <w:tc>
+          <w:tcPr>
+            <w:tcW w:w="5900" w:type="dxa"/>
+          </w:tcPr>
+          <w:p>
+            <w:proofErr w:type="gramStart"/>
+            <w:r>
+              <w:t>3.82  3.93</w:t>
+            </w:r>
+            <w:proofErr w:type="gramEnd"/>
+            <w:r>
+              <w:t xml:space="preserve">  3.24  6.80  4.87</w:t>
+            </w:r>
+          </w:p>
+        </w:tc>
+        <w:tc>
+          <w:tcPr>
+            <w:tcW w:w="1835" w:type="dxa"/>
+          </w:tcPr>
+          <w:p>
+            <w:r>
+              <w:t>4.53</w:t>
+            </w:r>
+          </w:p>
+        </w:tc>
+      </w:tr>
+      <w:tr>
+        <w:tc>
+          <w:tcPr>
+            <w:tcW w:w="954" w:type="dxa"/>
+          </w:tcPr>
+          <w:p>
+            <w:r>
+              <w:t>7</w:t>
+            </w:r>
+          </w:p>
+        </w:tc>
+        <w:tc>
+          <w:tcPr>
+            <w:tcW w:w="1094" w:type="dxa"/>
+          </w:tcPr>
+          <w:p>
+            <w:r>
+              <w:t>10 x 10</w:t>
+            </w:r>
+          </w:p>
+        </w:tc>
+        <w:tc>
+          <w:tcPr>
+            <w:tcW w:w="1007" w:type="dxa"/>
+          </w:tcPr>
+          <w:p>
+            <w:r>
+              <w:t>Bruce</w:t>
+            </w:r>
+          </w:p>
+        </w:tc>
+        <w:tc>
+          <w:tcPr>
+            <w:tcW w:w="5900" w:type="dxa"/>
+          </w:tcPr>
+          <w:p>
+            <w:proofErr w:type="gramStart"/>
+            <w:r>
+              <w:t>7.68  4.30</w:t>
+            </w:r>
+            <w:proofErr w:type="gramEnd"/>
+            <w:r>
+              <w:t xml:space="preserve"> 22.70  8.12 11.16</w:t>
+            </w:r>
+          </w:p>
+        </w:tc>
+        <w:tc>
+          <w:tcPr>
+            <w:tcW w:w="1835" w:type="dxa"/>
+          </w:tcPr>
+          <w:p>
+            <w:r>
+              <w:t>10.79</w:t>
+            </w:r>
+          </w:p>
+        </w:tc>
+      </w:tr>
+      <w:tr>
+        <w:tc>
+          <w:tcPr>
+            <w:tcW w:w="954" w:type="dxa"/>
+          </w:tcPr>
+          <w:p>
+            <w:r>
+              <w:t>8</w:t>
+            </w:r>
+          </w:p>
+        </w:tc>
+        <w:tc>
+          <w:tcPr>
+            <w:tcW w:w="1094" w:type="dxa"/>
+          </w:tcPr>
+          <w:p>
+            <w:r>
+              <w:t>10 x 10</w:t>
+            </w:r>
+          </w:p>
+        </w:tc>
+        <w:tc>
+          <w:tcPr>
+            <w:tcW w:w="1007" w:type="dxa"/>
+          </w:tcPr>
+          <w:p>
+            <w:r>
+              <w:t>Bruce</w:t>
+            </w:r>
+          </w:p>
+        </w:tc>
+        <w:tc>
+          <w:tcPr>
+            <w:tcW w:w="5900" w:type="dxa"/>
+          </w:tcPr>
+          <w:p>
+            <w:proofErr w:type="gramStart"/>
+            <w:r>
+              <w:t>23.55  7.21</w:t>
+            </w:r>
+            <w:proofErr w:type="gramEnd"/>
+            <w:r>
+              <w:t xml:space="preserve"> 12.31 10.85  5.52</w:t>
+            </w:r>
+          </w:p>
+        </w:tc>
+        <w:tc>
+          <w:tcPr>
+            <w:tcW w:w="1835" w:type="dxa"/>
+          </w:tcPr>
+          <w:p>
+            <w:r>
+              <w:t>11.89</w:t>
+            </w:r>
+          </w:p>
+        </w:tc>
+      </w:tr>
+      <w:tr>
+        <w:tc>
+          <w:tcPr>
+            <w:tcW w:w="954" w:type="dxa"/>
+          </w:tcPr>
+          <w:p>
+            <w:r>
+              <w:t>14</w:t>
+            </w:r>
+          </w:p>
+        </w:tc>
+        <w:tc>
+          <w:tcPr>
+            <w:tcW w:w="1094" w:type="dxa"/>
+          </w:tcPr>
+          <w:p>
+            <w:r>
+              <w:t>20 x 20</w:t>
+            </w:r>
+          </w:p>
+        </w:tc>
+        <w:tc>
+          <w:tcPr>
+            <w:tcW w:w="1007" w:type="dxa"/>
+          </w:tcPr>
+          <w:p>
+            <w:r>
+              <w:t>Bruce</w:t>
+            </w:r>
+          </w:p>
+        </w:tc>
+        <w:tc>
+          <w:tcPr>
+            <w:tcW w:w="5900" w:type="dxa"/>
+          </w:tcPr>
+          <w:p>
+            <w:r>
+              <w:t xml:space="preserve">11.05 12.32 </w:t>
+            </w:r>
+            <w:proofErr w:type="gramStart"/>
+            <w:r>
+              <w:t>10.52  4.46</w:t>
+            </w:r>
+            <w:proofErr w:type="gramEnd"/>
+            <w:r>
+              <w:t xml:space="preserve">  4.07</w:t>
+            </w:r>
+          </w:p>
+        </w:tc>
+        <w:tc>
+          <w:tcPr>
+            <w:tcW w:w="1835" w:type="dxa"/>
+          </w:tcPr>
+          <w:p>
+            <w:r>
+              <w:t>8.48</w:t>
+            </w:r>
+          </w:p>
+        </w:tc>
+      </w:tr>
+      <w:tr>
+        <w:tc>
+          <w:tcPr>
+            <w:tcW w:w="954" w:type="dxa"/>
+          </w:tcPr>
+          <w:p>
+            <w:r>
+              <w:t>15</w:t>
+            </w:r>
+          </w:p>
+        </w:tc>
+        <w:tc>
+          <w:tcPr>
+            <w:tcW w:w="1094" w:type="dxa"/>
+          </w:tcPr>
+          <w:p>
+            <w:r>
+              <w:t>20 x 20</w:t>
+            </w:r>
+          </w:p>
+        </w:tc>
+        <w:tc>
+          <w:tcPr>
+            <w:tcW w:w="1007" w:type="dxa"/>
+          </w:tcPr>
+          <w:p>
+            <w:r>
+              <w:t>Bruce</w:t>
+            </w:r>
+          </w:p>
+        </w:tc>
+        <w:tc>
+          <w:tcPr>
+            <w:tcW w:w="5900" w:type="dxa"/>
+          </w:tcPr>
+          <w:p>
+            <w:proofErr w:type="gramStart"/>
+            <w:r>
+              <w:t>6.04  6.33</w:t>
+            </w:r>
+            <w:proofErr w:type="gramEnd"/>
+            <w:r>
+              <w:t xml:space="preserve">  5.35  4.91  5.73</w:t>
+            </w:r>
+          </w:p>
+        </w:tc>
+        <w:tc>
+          <w:tcPr>
+            <w:tcW w:w="1835" w:type="dxa"/>
+          </w:tcPr>
+          <w:p>
+            <w:r>
+              <w:t>5.67</w:t>
+            </w:r>
+          </w:p>
+        </w:tc>
+      </w:tr>
+      <w:tr>
+        <w:tc>
+          <w:tcPr>
+            <w:tcW w:w="954" w:type="dxa"/>
+          </w:tcPr>
+          <w:p>
+            <w:r>
+              <w:t>16</w:t>
+            </w:r>
+          </w:p>
+        </w:tc>
+        <w:tc>
+          <w:tcPr>
+            <w:tcW w:w="1094" w:type="dxa"/>
+          </w:tcPr>
+          <w:p>
+            <w:r>
+              <w:t>20 x 20</w:t>
+            </w:r>
+          </w:p>
+        </w:tc>
+        <w:tc>
+          <w:tcPr>
+            <w:tcW w:w="1007" w:type="dxa"/>
+          </w:tcPr>
+          <w:p>
+            <w:r>
+              <w:t>Bruce</w:t>
+            </w:r>
+          </w:p>
+        </w:tc>
+        <w:tc>
+          <w:tcPr>
+            <w:tcW w:w="5900" w:type="dxa"/>
+          </w:tcPr>
+          <w:p>
+            <w:proofErr w:type="gramStart"/>
+            <w:r>
+              <w:t>4.53  3.54</w:t>
+            </w:r>
+            <w:proofErr w:type="gramEnd"/>
+            <w:r>
+              <w:t xml:space="preserve"> 10.35  5.11  5.11</w:t>
+            </w:r>
+          </w:p>
+        </w:tc>
+        <w:tc>
+          <w:tcPr>
+            <w:tcW w:w="1835" w:type="dxa"/>
+          </w:tcPr>
+          <w:p>
+            <w:r>
+              <w:t>5.73</w:t>
+            </w:r>
+          </w:p>
+        </w:tc>
+      </w:tr>
+      <w:tr>
+        <w:tc>
+          <w:tcPr>
+            <w:tcW w:w="954" w:type="dxa"/>
+          </w:tcPr>
+          <w:p>
+            <w:r>
+              <w:t>17</w:t>
+            </w:r>
+          </w:p>
+        </w:tc>
+        <w:tc>
+          <w:tcPr>
+            <w:tcW w:w="1094" w:type="dxa"/>
+          </w:tcPr>
+          <w:p>
+            <w:r>
+              <w:t>20 x 20</w:t>
+            </w:r>
+          </w:p>
+        </w:tc>
+        <w:tc>
+          <w:tcPr>
+            <w:tcW w:w="1007" w:type="dxa"/>
+          </w:tcPr>
+          <w:p>
+            <w:r>
+              <w:t>Bruce</w:t>
+            </w:r>
+          </w:p>
+        </w:tc>
+        <w:tc>
+          <w:tcPr>
+            <w:tcW w:w="5900" w:type="dxa"/>
+          </w:tcPr>
+          <w:p>
+            <w:proofErr w:type="gramStart"/>
+            <w:r>
+              <w:t>6.23  4.59</w:t>
+            </w:r>
+            <w:proofErr w:type="gramEnd"/>
+            <w:r>
+              <w:t xml:space="preserve">  9.58 12.00 10.16</w:t>
+            </w:r>
+          </w:p>
+        </w:tc>
+        <w:tc>
+          <w:tcPr>
+            <w:tcW w:w="1835" w:type="dxa"/>
+          </w:tcPr>
+          <w:p>
+            <w:r>
+              <w:t>8.51</w:t>
+            </w:r>
+          </w:p>
+        </w:tc>
+      </w:tr>
+      <w:tr>
+        <w:tc>
+          <w:tcPr>
+            <w:tcW w:w="954" w:type="dxa"/>
+          </w:tcPr>
+          <w:p>
+            <w:r>
+              <w:t>15</w:t>
+            </w:r>
+          </w:p>
+        </w:tc>
+        <w:tc>
+          <w:tcPr>
+            <w:tcW w:w="1094" w:type="dxa"/>
+          </w:tcPr>
+          <w:p>
+            <w:r>
+              <w:t>50 x 50</w:t>
+            </w:r>
+          </w:p>
+        </w:tc>
+        <w:tc>
+          <w:tcPr>
+            <w:tcW w:w="1007" w:type="dxa"/>
+          </w:tcPr>
+          <w:p>
+            <w:r>
+              <w:t>Bruce</w:t>
+            </w:r>
+          </w:p>
+        </w:tc>
+        <w:tc>
+          <w:tcPr>
+            <w:tcW w:w="5900" w:type="dxa"/>
+          </w:tcPr>
+          <w:p>
+            <w:proofErr w:type="gramStart"/>
+            <w:r>
+              <w:t>6.15  4.11</w:t>
+            </w:r>
+            <w:proofErr w:type="gramEnd"/>
+            <w:r>
+              <w:t xml:space="preserve">  2.87  4.76  3.65</w:t>
+            </w:r>
+          </w:p>
+        </w:tc>
+        <w:tc>
+          <w:tcPr>
+            <w:tcW w:w="1835" w:type="dxa"/>
+          </w:tcPr>
+          <w:p>
+            <w:r>
+              <w:t>4.31</w:t>
+            </w:r>
+          </w:p>
+        </w:tc>
+      </w:tr>
+      <w:tr>
+        <w:tc>
+          <w:tcPr>
+            <w:tcW w:w="954" w:type="dxa"/>
+          </w:tcPr>
+          <w:p>
+            <w:r>
+              <w:t>16</w:t>
+            </w:r>
+          </w:p>
+        </w:tc>
+        <w:tc>
+          <w:tcPr>
+            <w:tcW w:w="1094" w:type="dxa"/>
+          </w:tcPr>
+          <w:p>
+            <w:r>
+              <w:t>50 x 50</w:t>
+            </w:r>
+          </w:p>
+        </w:tc>
+        <w:tc>
+          <w:tcPr>
+            <w:tcW w:w="1007" w:type="dxa"/>
+          </w:tcPr>
+          <w:p>
+            <w:r>
+              <w:t>Bruce</w:t>
+            </w:r>
+          </w:p>
+        </w:tc>
+        <w:tc>
+          <w:tcPr>
+            <w:tcW w:w="5900" w:type="dxa"/>
+          </w:tcPr>
+          <w:p>
+            <w:proofErr w:type="gramStart"/>
+            <w:r>
+              <w:t>2.40  4.20</w:t>
+            </w:r>
+            <w:proofErr w:type="gramEnd"/>
+            <w:r>
+              <w:t xml:space="preserve">  3.37  2.92  5.32</w:t>
+            </w:r>
+          </w:p>
+        </w:tc>
+        <w:tc>
+          <w:tcPr>
+            <w:tcW w:w="1835" w:type="dxa"/>
+          </w:tcPr>
+          <w:p>
+            <w:r>
+              <w:t>3.64</w:t>
+            </w:r>
+          </w:p>
+        </w:tc>
+      </w:tr>
+      <w:tr>
+        <w:tc>
+          <w:tcPr>
+            <w:tcW w:w="954" w:type="dxa"/>
+          </w:tcPr>
+          <w:p>
+            <w:r>
+              <w:t>17</w:t>
+            </w:r>
+          </w:p>
+        </w:tc>
+        <w:tc>
+          <w:tcPr>
+            <w:tcW w:w="1094" w:type="dxa"/>
+          </w:tcPr>
+          <w:p>
+            <w:r>
+              <w:t>50 x 50</w:t>
+            </w:r>
+          </w:p>
+        </w:tc>
+        <w:tc>
+          <w:tcPr>
+            <w:tcW w:w="1007" w:type="dxa"/>
+          </w:tcPr>
+          <w:p>
+            <w:r>
+              <w:t>Bruce</w:t>
+            </w:r>
+          </w:p>
+        </w:tc>
+        <w:tc>
+          <w:tcPr>
+            <w:tcW w:w="5900" w:type="dxa"/>
+          </w:tcPr>
+          <w:p>
+            <w:proofErr w:type="gramStart"/>
+            <w:r>
+              <w:t>5.10  6.26</w:t>
+            </w:r>
+            <w:proofErr w:type="gramEnd"/>
+            <w:r>
+              <w:t xml:space="preserve">  2.27  3.33  5.60</w:t>
+            </w:r>
+          </w:p>
+        </w:tc>
+        <w:tc>
+          <w:tcPr>
+            <w:tcW w:w="1835" w:type="dxa"/>
+          </w:tcPr>
+          <w:p>
+            <w:r>
+              <w:t>4.51</w:t>
+            </w:r>
+          </w:p>
+        </w:tc>
+      </w:tr>
+      <w:tr>
+        <w:tc>
+          <w:tcPr>
+            <w:tcW w:w="954" w:type="dxa"/>
+          </w:tcPr>
+          <w:p>
+            <w:r>
+              <w:t>18</w:t>
+            </w:r>
+          </w:p>
+        </w:tc>
+        <w:tc>
+          <w:tcPr>
+            <w:tcW w:w="1094" w:type="dxa"/>
+          </w:tcPr>
+          <w:p>
+            <w:r>
+              <w:t>50 x 50</w:t>
+            </w:r>
+          </w:p>
+        </w:tc>
+        <w:tc>
+          <w:tcPr>
+            <w:tcW w:w="1007" w:type="dxa"/>
+          </w:tcPr>
+          <w:p>
+            <w:r>
+              <w:t>Bruce</w:t>
+            </w:r>
+          </w:p>
+        </w:tc>
+        <w:tc>
+          <w:tcPr>
+            <w:tcW w:w="5900" w:type="dxa"/>
+          </w:tcPr>
+          <w:p>
+            <w:proofErr w:type="gramStart"/>
+            <w:r>
+              <w:t>3.74  2.58</w:t>
+            </w:r>
+            <w:proofErr w:type="gramEnd"/>
+            <w:r>
+              <w:t xml:space="preserve">  3.22  4.57  3.80</w:t>
+            </w:r>
+          </w:p>
+        </w:tc>
+        <w:tc>
+          <w:tcPr>
+            <w:tcW w:w="1835" w:type="dxa"/>
+          </w:tcPr>
+          <w:p>
+            <w:r>
+              <w:t>3.59</w:t>
+            </w:r>
+          </w:p>
+        </w:tc>
+      </w:tr>
+    </w:tbl>
+    <w:p/>
+    <w:p>
+      <w:pPr>
+        <w:pStyle w:val="Heading3"/>
+      </w:pPr>
+      <w:r>
+        <w:rPr>
+          <w:lang w:val="en-US"/>
+        </w:rPr>
+        <w:lastRenderedPageBreak/>
+        <w:t xml:space="preserve">Graph of </w:t>
+      </w:r>
+      <w:r>
+        <w:rPr>
+          <w:lang w:val="en-US"/>
+        </w:rPr>
+        <w:t>diffuser #1</w:t>
+      </w:r>
+      <w:r>
+        <w:t xml:space="preserve"> vs </w:t>
+      </w:r>
+      <w:r>
+        <w:rPr>
+          <w:lang w:val="en-US"/>
+        </w:rPr>
+        <w:t>diffuser #2</w:t>
+      </w:r>
+    </w:p>
+    <w:p>
+      <w:r>
+        <w:rPr>
+          <w:noProof/>
+        </w:rPr>
+        <w:drawing>
+          <wp:inline distT="0" distB="0" distL="0" distR="0" wp14:anchorId="59071191" wp14:editId="65C1B69F">
+            <wp:extent cx="4572000" cy="2295525"/>
+            <wp:effectExtent l="0" t="0" r="0" b="9525"/>
+            <wp:docPr id="18" name="Chart 18">
+              <a:extLst xmlns:a="http://schemas.openxmlformats.org/drawingml/2006/main">
+                <a:ext uri="{FF2B5EF4-FFF2-40B4-BE49-F238E27FC236}">
+                  <a16:creationId xmlns:a16="http://schemas.microsoft.com/office/drawing/2014/main" id="{EDF679B7-2DE0-452F-9CA2-5B84B0621465}"/>
+                </a:ext>
+              </a:extLst>
+            </wp:docPr>
+            <wp:cNvGraphicFramePr/>
+            <a:graphic xmlns:a="http://schemas.openxmlformats.org/drawingml/2006/main">
+              <a:graphicData uri="http://schemas.openxmlformats.org/drawingml/2006/chart">
+                <c:chart xmlns:c="http://schemas.openxmlformats.org/drawingml/2006/chart" xmlns:r="http://schemas.openxmlformats.org/officeDocument/2006/relationships" r:id="rId30"/>
+              </a:graphicData>
+            </a:graphic>
+          </wp:inline>
+        </w:drawing>
+      </w:r>
+      <w:r>
+        <w:br w:type="page"/>
+      </w:r>
+    </w:p>
+    <w:p/>
+    <w:p/>
     <w:p>
       <w:pPr>
         <w:pStyle w:val="Heading1"/>
@@ -18885,7 +19860,7 @@
           <w:lang w:val="en-US"/>
         </w:rPr>
       </w:pPr>
-      <w:bookmarkStart w:id="48" w:name="_Toc80368772"/>
+      <w:bookmarkStart w:id="47" w:name="_Toc80368772"/>
       <w:r>
         <w:rPr>
           <w:lang w:val="en-US"/>
@@ -18898,17 +19873,17 @@
         </w:rPr>
         <w:t>s</w:t>
       </w:r>
+      <w:bookmarkEnd w:id="47"/>
+    </w:p>
+    <w:p>
+      <w:pPr>
+        <w:pStyle w:val="Heading2"/>
+      </w:pPr>
+      <w:bookmarkStart w:id="48" w:name="_Toc80368773"/>
+      <w:r>
+        <w:t>Current Camera Module</w:t>
+      </w:r>
       <w:bookmarkEnd w:id="48"/>
-    </w:p>
-    <w:p>
-      <w:pPr>
-        <w:pStyle w:val="Heading2"/>
-      </w:pPr>
-      <w:bookmarkStart w:id="49" w:name="_Toc80368773"/>
-      <w:r>
-        <w:t>Current Camera Module</w:t>
-      </w:r>
-      <w:bookmarkEnd w:id="49"/>
     </w:p>
     <w:p>
       <w:pPr>
@@ -19312,11 +20287,11 @@
       <w:pPr>
         <w:pStyle w:val="Heading2"/>
       </w:pPr>
-      <w:bookmarkStart w:id="50" w:name="_Toc80368774"/>
+      <w:bookmarkStart w:id="49" w:name="_Toc80368774"/>
       <w:r>
         <w:t>Future Improvements</w:t>
       </w:r>
-      <w:bookmarkEnd w:id="50"/>
+      <w:bookmarkEnd w:id="49"/>
     </w:p>
     <w:p>
       <w:pPr>
@@ -19602,12 +20577,20 @@
           <w:rFonts w:ascii="Times New Roman" w:hAnsi="Times New Roman"/>
         </w:rPr>
         <w:lastRenderedPageBreak/>
-        <w:t xml:space="preserve">Investigation of other technologies that could remove the </w:t>
-      </w:r>
+        <w:t>Investigation of other technologies that could r</w:t>
+      </w:r>
+      <w:bookmarkStart w:id="50" w:name="_GoBack"/>
+      <w:bookmarkEnd w:id="50"/>
       <w:r>
         <w:rPr>
           <w:rFonts w:ascii="Times New Roman" w:hAnsi="Times New Roman"/>
         </w:rPr>
+        <w:t xml:space="preserve">emove the </w:t>
+      </w:r>
+      <w:r>
+        <w:rPr>
+          <w:rFonts w:ascii="Times New Roman" w:hAnsi="Times New Roman"/>
+        </w:rPr>
         <w:t>need for QR codes</w:t>
       </w:r>
       <w:r>
@@ -19628,6 +20611,85 @@
           <w:rFonts w:ascii="Times New Roman" w:hAnsi="Times New Roman"/>
         </w:rPr>
         <w:t>and have some significant advantages but some challenges as well.</w:t>
+      </w:r>
+    </w:p>
+    <w:p>
+      <w:pPr>
+        <w:pStyle w:val="Heading2"/>
+      </w:pPr>
+      <w:r>
+        <w:t>Diffusers</w:t>
+      </w:r>
+    </w:p>
+    <w:p>
+      <w:pPr>
+        <w:pStyle w:val="ListParagraph"/>
+        <w:numPr>
+          <w:ilvl w:val="0"/>
+          <w:numId w:val="39"/>
+        </w:numPr>
+        <w:rPr>
+          <w:rFonts w:ascii="Times New Roman" w:hAnsi="Times New Roman"/>
+        </w:rPr>
+      </w:pPr>
+      <w:r>
+        <w:t xml:space="preserve">See </w:t>
+      </w:r>
+      <w:r>
+        <w:rPr>
+          <w:rFonts w:ascii="Times New Roman" w:hAnsi="Times New Roman"/>
+        </w:rPr>
+        <w:t>Diffuser #2 – Glare in image</w:t>
+      </w:r>
+      <w:r>
+        <w:t xml:space="preserve">. The darker diffuser </w:t>
+      </w:r>
+      <w:proofErr w:type="spellStart"/>
+      <w:r>
+        <w:t>reduses</w:t>
+      </w:r>
+      <w:proofErr w:type="spellEnd"/>
+      <w:r>
+        <w:t xml:space="preserve"> the glare in the middle of the captured images. The reduced glare still </w:t>
+      </w:r>
+      <w:proofErr w:type="spellStart"/>
+      <w:r>
+        <w:t>interfers</w:t>
+      </w:r>
+      <w:proofErr w:type="spellEnd"/>
+      <w:r>
+        <w:t xml:space="preserve"> with the image decoder software and reduces the </w:t>
+      </w:r>
+      <w:proofErr w:type="spellStart"/>
+      <w:r>
+        <w:t>ablity</w:t>
+      </w:r>
+      <w:proofErr w:type="spellEnd"/>
+      <w:r>
+        <w:t xml:space="preserve"> of the software to decode the QR codes.</w:t>
+      </w:r>
+    </w:p>
+    <w:p>
+      <w:pPr>
+        <w:pStyle w:val="ListParagraph"/>
+        <w:numPr>
+          <w:ilvl w:val="0"/>
+          <w:numId w:val="39"/>
+        </w:numPr>
+        <w:rPr>
+          <w:rFonts w:ascii="Times New Roman" w:hAnsi="Times New Roman"/>
+        </w:rPr>
+      </w:pPr>
+      <w:r>
+        <w:t xml:space="preserve">The glare reduction improves decoding large QR </w:t>
+      </w:r>
+      <w:proofErr w:type="gramStart"/>
+      <w:r>
+        <w:t>codes, but</w:t>
+      </w:r>
+      <w:proofErr w:type="gramEnd"/>
+      <w:r>
+        <w:t xml:space="preserve"> makes decoding smaller QR codes even worse. I suspect that this is due to light in the office illuminating the QR code instead of the camera’s LED.</w:t>
       </w:r>
     </w:p>
     <w:p/>
@@ -20262,7 +21324,13 @@
           </w:p>
           <w:p>
             <w:r>
-              <w:t>5 Conclusions - Put the results into a table to make it easier to compare the text configurations.</w:t>
+              <w:t xml:space="preserve">5 Conclusions </w:t>
+            </w:r>
+            <w:r>
+              <w:t>–</w:t>
+            </w:r>
+            <w:r>
+              <w:t xml:space="preserve"> Put the results into a table to make it easier to compare the text configurations.</w:t>
             </w:r>
           </w:p>
         </w:tc>
@@ -20352,7 +21420,13 @@
           </w:tcPr>
           <w:p>
             <w:r>
-              <w:t xml:space="preserve">1.7.1 Added table - </w:t>
+              <w:t xml:space="preserve">1.7.1 Added table </w:t>
+            </w:r>
+            <w:r>
+              <w:t>–</w:t>
+            </w:r>
+            <w:r>
+              <w:t xml:space="preserve"> </w:t>
             </w:r>
             <w:r>
               <w:t>QR code maximum data capacity</w:t>
@@ -20374,7 +21448,13 @@
               <w:t>5.4</w:t>
             </w:r>
             <w:r>
-              <w:t xml:space="preserve"> Added chart - </w:t>
+              <w:t xml:space="preserve"> Added chart </w:t>
+            </w:r>
+            <w:r>
+              <w:t>–</w:t>
+            </w:r>
+            <w:r>
+              <w:t xml:space="preserve"> </w:t>
             </w:r>
             <w:r>
               <w:t>Comparison of results</w:t>
@@ -20565,7 +21645,13 @@
               <w:t>6</w:t>
             </w:r>
             <w:r>
-              <w:t xml:space="preserve"> Added - </w:t>
+              <w:t xml:space="preserve"> Added </w:t>
+            </w:r>
+            <w:r>
+              <w:t>–</w:t>
+            </w:r>
+            <w:r>
+              <w:t xml:space="preserve"> </w:t>
             </w:r>
             <w:r>
               <w:t>Overall Recommendations</w:t>
@@ -20661,7 +21747,13 @@
               <w:t>5.4.3</w:t>
             </w:r>
             <w:r>
-              <w:t xml:space="preserve"> Added graph - </w:t>
+              <w:t xml:space="preserve"> Added graph </w:t>
+            </w:r>
+            <w:r>
+              <w:t>–</w:t>
+            </w:r>
+            <w:r>
+              <w:t xml:space="preserve"> </w:t>
             </w:r>
             <w:r>
               <w:t>Autofocus vs Fixed Focus Conclusions</w:t>
@@ -20941,6 +22033,93 @@
             <w:r>
               <w:t xml:space="preserve"> library</w:t>
             </w:r>
+          </w:p>
+        </w:tc>
+      </w:tr>
+      <w:tr>
+        <w:tc>
+          <w:tcPr>
+            <w:tcW w:w="1705" w:type="dxa"/>
+            <w:shd w:val="clear" w:color="auto" w:fill="auto"/>
+          </w:tcPr>
+          <w:p>
+            <w:pPr>
+              <w:rPr>
+                <w:sz w:val="24"/>
+                <w:szCs w:val="24"/>
+              </w:rPr>
+            </w:pPr>
+            <w:r>
+              <w:rPr>
+                <w:sz w:val="24"/>
+                <w:szCs w:val="24"/>
+              </w:rPr>
+              <w:t>11</w:t>
+            </w:r>
+          </w:p>
+        </w:tc>
+        <w:tc>
+          <w:tcPr>
+            <w:tcW w:w="1891" w:type="dxa"/>
+            <w:shd w:val="clear" w:color="auto" w:fill="auto"/>
+          </w:tcPr>
+          <w:p>
+            <w:pPr>
+              <w:rPr>
+                <w:sz w:val="24"/>
+                <w:szCs w:val="24"/>
+              </w:rPr>
+            </w:pPr>
+            <w:r>
+              <w:rPr>
+                <w:sz w:val="24"/>
+                <w:szCs w:val="24"/>
+              </w:rPr>
+              <w:t>2 SEP 2021</w:t>
+            </w:r>
+          </w:p>
+        </w:tc>
+        <w:tc>
+          <w:tcPr>
+            <w:tcW w:w="1798" w:type="dxa"/>
+            <w:shd w:val="clear" w:color="auto" w:fill="auto"/>
+          </w:tcPr>
+          <w:p>
+            <w:pPr>
+              <w:rPr>
+                <w:sz w:val="24"/>
+                <w:szCs w:val="24"/>
+              </w:rPr>
+            </w:pPr>
+            <w:r>
+              <w:rPr>
+                <w:sz w:val="24"/>
+                <w:szCs w:val="24"/>
+              </w:rPr>
+              <w:t>Bruce Graham</w:t>
+            </w:r>
+          </w:p>
+        </w:tc>
+        <w:tc>
+          <w:tcPr>
+            <w:tcW w:w="5491" w:type="dxa"/>
+            <w:shd w:val="clear" w:color="auto" w:fill="auto"/>
+          </w:tcPr>
+          <w:p>
+            <w:r>
+              <w:t>6.3</w:t>
+            </w:r>
+            <w:r>
+              <w:t xml:space="preserve"> Added </w:t>
+            </w:r>
+            <w:proofErr w:type="spellStart"/>
+            <w:r>
+              <w:t>Disfusser</w:t>
+            </w:r>
+            <w:r>
+              <w:t>s</w:t>
+            </w:r>
+            <w:proofErr w:type="spellEnd"/>
           </w:p>
         </w:tc>
       </w:tr>
@@ -20960,7 +22139,7 @@
     </w:p>
     <w:p/>
     <w:sectPr>
-      <w:headerReference w:type="default" r:id="rId29"/>
+      <w:headerReference w:type="default" r:id="rId31"/>
       <w:pgSz w:w="12240" w:h="15840" w:code="1"/>
       <w:pgMar w:top="720" w:right="720" w:bottom="720" w:left="720" w:header="720" w:footer="720" w:gutter="0"/>
       <w:cols w:space="720"/>
@@ -21140,7 +22319,13 @@
       <w:rPr>
         <w:rStyle w:val="PageNumber"/>
       </w:rPr>
-      <w:t>10</w:t>
+      <w:t>1</w:t>
+    </w:r>
+    <w:r>
+      <w:rPr>
+        <w:rStyle w:val="PageNumber"/>
+      </w:rPr>
+      <w:t>1</w:t>
     </w:r>
     <w:r>
       <w:rPr>
@@ -21188,19 +22373,19 @@
       <w:rPr>
         <w:rStyle w:val="PageNumber"/>
       </w:rPr>
-      <w:t xml:space="preserve">Date: </w:t>
+      <w:t>Date: 2</w:t>
     </w:r>
     <w:r>
       <w:rPr>
         <w:rStyle w:val="PageNumber"/>
       </w:rPr>
-      <w:t>20</w:t>
+      <w:t xml:space="preserve"> SEP </w:t>
     </w:r>
     <w:r>
       <w:rPr>
         <w:rStyle w:val="PageNumber"/>
       </w:rPr>
-      <w:t xml:space="preserve"> Aug 2021</w:t>
+      <w:t>2021</w:t>
     </w:r>
   </w:p>
   <w:p>
@@ -22828,6 +24013,95 @@
     </w:lvl>
   </w:abstractNum>
   <w:abstractNum w:abstractNumId="16" w15:restartNumberingAfterBreak="0">
+    <w:nsid w:val="449423FF"/>
+    <w:multiLevelType w:val="hybridMultilevel"/>
+    <w:tmpl w:val="6276D97A"/>
+    <w:lvl w:ilvl="0" w:tplc="0409000F">
+      <w:start w:val="1"/>
+      <w:numFmt w:val="decimal"/>
+      <w:lvlText w:val="%1."/>
+      <w:lvlJc w:val="left"/>
+      <w:pPr>
+        <w:ind w:left="720" w:hanging="360"/>
+      </w:pPr>
+      <w:rPr>
+        <w:rFonts w:hint="default"/>
+      </w:rPr>
+    </w:lvl>
+    <w:lvl w:ilvl="1" w:tplc="04090019">
+      <w:start w:val="1"/>
+      <w:numFmt w:val="lowerLetter"/>
+      <w:lvlText w:val="%2."/>
+      <w:lvlJc w:val="left"/>
+      <w:pPr>
+        <w:ind w:left="1440" w:hanging="360"/>
+      </w:pPr>
+    </w:lvl>
+    <w:lvl w:ilvl="2" w:tplc="0409001B" w:tentative="1">
+      <w:start w:val="1"/>
+      <w:numFmt w:val="lowerRoman"/>
+      <w:lvlText w:val="%3."/>
+      <w:lvlJc w:val="right"/>
+      <w:pPr>
+        <w:ind w:left="2160" w:hanging="180"/>
+      </w:pPr>
+    </w:lvl>
+    <w:lvl w:ilvl="3" w:tplc="0409000F" w:tentative="1">
+      <w:start w:val="1"/>
+      <w:numFmt w:val="decimal"/>
+      <w:lvlText w:val="%4."/>
+      <w:lvlJc w:val="left"/>
+      <w:pPr>
+        <w:ind w:left="2880" w:hanging="360"/>
+      </w:pPr>
+    </w:lvl>
+    <w:lvl w:ilvl="4" w:tplc="04090019" w:tentative="1">
+      <w:start w:val="1"/>
+      <w:numFmt w:val="lowerLetter"/>
+      <w:lvlText w:val="%5."/>
+      <w:lvlJc w:val="left"/>
+      <w:pPr>
+        <w:ind w:left="3600" w:hanging="360"/>
+      </w:pPr>
+    </w:lvl>
+    <w:lvl w:ilvl="5" w:tplc="0409001B" w:tentative="1">
+      <w:start w:val="1"/>
+      <w:numFmt w:val="lowerRoman"/>
+      <w:lvlText w:val="%6."/>
+      <w:lvlJc w:val="right"/>
+      <w:pPr>
+        <w:ind w:left="4320" w:hanging="180"/>
+      </w:pPr>
+    </w:lvl>
+    <w:lvl w:ilvl="6" w:tplc="0409000F" w:tentative="1">
+      <w:start w:val="1"/>
+      <w:numFmt w:val="decimal"/>
+      <w:lvlText w:val="%7."/>
+      <w:lvlJc w:val="left"/>
+      <w:pPr>
+        <w:ind w:left="5040" w:hanging="360"/>
+      </w:pPr>
+    </w:lvl>
+    <w:lvl w:ilvl="7" w:tplc="04090019" w:tentative="1">
+      <w:start w:val="1"/>
+      <w:numFmt w:val="lowerLetter"/>
+      <w:lvlText w:val="%8."/>
+      <w:lvlJc w:val="left"/>
+      <w:pPr>
+        <w:ind w:left="5760" w:hanging="360"/>
+      </w:pPr>
+    </w:lvl>
+    <w:lvl w:ilvl="8" w:tplc="0409001B" w:tentative="1">
+      <w:start w:val="1"/>
+      <w:numFmt w:val="lowerRoman"/>
+      <w:lvlText w:val="%9."/>
+      <w:lvlJc w:val="right"/>
+      <w:pPr>
+        <w:ind w:left="6480" w:hanging="180"/>
+      </w:pPr>
+    </w:lvl>
+  </w:abstractNum>
+  <w:abstractNum w:abstractNumId="17" w15:restartNumberingAfterBreak="0">
     <w:nsid w:val="45DD7A1C"/>
     <w:multiLevelType w:val="hybridMultilevel"/>
     <w:tmpl w:val="B0704528"/>
@@ -22940,7 +24214,7 @@
       </w:rPr>
     </w:lvl>
   </w:abstractNum>
-  <w:abstractNum w:abstractNumId="17" w15:restartNumberingAfterBreak="0">
+  <w:abstractNum w:abstractNumId="18" w15:restartNumberingAfterBreak="0">
     <w:nsid w:val="468102FA"/>
     <w:multiLevelType w:val="hybridMultilevel"/>
     <w:tmpl w:val="A44CA22A"/>
@@ -23053,7 +24327,7 @@
       </w:rPr>
     </w:lvl>
   </w:abstractNum>
-  <w:abstractNum w:abstractNumId="18" w15:restartNumberingAfterBreak="0">
+  <w:abstractNum w:abstractNumId="19" w15:restartNumberingAfterBreak="0">
     <w:nsid w:val="478B6C13"/>
     <w:multiLevelType w:val="hybridMultilevel"/>
     <w:tmpl w:val="F8EE4E86"/>
@@ -23142,7 +24416,7 @@
       </w:pPr>
     </w:lvl>
   </w:abstractNum>
-  <w:abstractNum w:abstractNumId="19" w15:restartNumberingAfterBreak="0">
+  <w:abstractNum w:abstractNumId="20" w15:restartNumberingAfterBreak="0">
     <w:nsid w:val="48FF0FEC"/>
     <w:multiLevelType w:val="hybridMultilevel"/>
     <w:tmpl w:val="DA56C452"/>
@@ -23231,7 +24505,7 @@
       </w:pPr>
     </w:lvl>
   </w:abstractNum>
-  <w:abstractNum w:abstractNumId="20" w15:restartNumberingAfterBreak="0">
+  <w:abstractNum w:abstractNumId="21" w15:restartNumberingAfterBreak="0">
     <w:nsid w:val="4D69686C"/>
     <w:multiLevelType w:val="hybridMultilevel"/>
     <w:tmpl w:val="6DD4B7EE"/>
@@ -23344,7 +24618,7 @@
       </w:rPr>
     </w:lvl>
   </w:abstractNum>
-  <w:abstractNum w:abstractNumId="21" w15:restartNumberingAfterBreak="0">
+  <w:abstractNum w:abstractNumId="22" w15:restartNumberingAfterBreak="0">
     <w:nsid w:val="536B72A4"/>
     <w:multiLevelType w:val="hybridMultilevel"/>
     <w:tmpl w:val="D95C45D6"/>
@@ -23433,7 +24707,7 @@
       </w:pPr>
     </w:lvl>
   </w:abstractNum>
-  <w:abstractNum w:abstractNumId="22" w15:restartNumberingAfterBreak="0">
+  <w:abstractNum w:abstractNumId="23" w15:restartNumberingAfterBreak="0">
     <w:nsid w:val="588813F3"/>
     <w:multiLevelType w:val="hybridMultilevel"/>
     <w:tmpl w:val="07163116"/>
@@ -23546,7 +24820,7 @@
       </w:rPr>
     </w:lvl>
   </w:abstractNum>
-  <w:abstractNum w:abstractNumId="23" w15:restartNumberingAfterBreak="0">
+  <w:abstractNum w:abstractNumId="24" w15:restartNumberingAfterBreak="0">
     <w:nsid w:val="59FA22E8"/>
     <w:multiLevelType w:val="hybridMultilevel"/>
     <w:tmpl w:val="CCE2A422"/>
@@ -23659,7 +24933,7 @@
       </w:rPr>
     </w:lvl>
   </w:abstractNum>
-  <w:abstractNum w:abstractNumId="24" w15:restartNumberingAfterBreak="0">
+  <w:abstractNum w:abstractNumId="25" w15:restartNumberingAfterBreak="0">
     <w:nsid w:val="5B981FA7"/>
     <w:multiLevelType w:val="hybridMultilevel"/>
     <w:tmpl w:val="28B2B798"/>
@@ -23772,7 +25046,7 @@
       </w:rPr>
     </w:lvl>
   </w:abstractNum>
-  <w:abstractNum w:abstractNumId="25" w15:restartNumberingAfterBreak="0">
+  <w:abstractNum w:abstractNumId="26" w15:restartNumberingAfterBreak="0">
     <w:nsid w:val="5BCB434B"/>
     <w:multiLevelType w:val="hybridMultilevel"/>
     <w:tmpl w:val="C0BA5AFC"/>
@@ -23885,7 +25159,7 @@
       </w:rPr>
     </w:lvl>
   </w:abstractNum>
-  <w:abstractNum w:abstractNumId="26" w15:restartNumberingAfterBreak="0">
+  <w:abstractNum w:abstractNumId="27" w15:restartNumberingAfterBreak="0">
     <w:nsid w:val="617F7EA1"/>
     <w:multiLevelType w:val="multilevel"/>
     <w:tmpl w:val="E2DEF2DC"/>
@@ -23999,7 +25273,7 @@
       </w:pPr>
     </w:lvl>
   </w:abstractNum>
-  <w:abstractNum w:abstractNumId="27" w15:restartNumberingAfterBreak="0">
+  <w:abstractNum w:abstractNumId="28" w15:restartNumberingAfterBreak="0">
     <w:nsid w:val="635A3A3A"/>
     <w:multiLevelType w:val="hybridMultilevel"/>
     <w:tmpl w:val="F8EE4E86"/>
@@ -24088,10 +25362,10 @@
       </w:pPr>
     </w:lvl>
   </w:abstractNum>
-  <w:abstractNum w:abstractNumId="28" w15:restartNumberingAfterBreak="0">
+  <w:abstractNum w:abstractNumId="29" w15:restartNumberingAfterBreak="0">
     <w:nsid w:val="6B8101F0"/>
     <w:multiLevelType w:val="multilevel"/>
-    <w:tmpl w:val="CD0026FE"/>
+    <w:tmpl w:val="CF5EBF38"/>
     <w:lvl w:ilvl="0">
       <w:start w:val="1"/>
       <w:numFmt w:val="decimal"/>
@@ -24265,7 +25539,7 @@
       </w:rPr>
     </w:lvl>
   </w:abstractNum>
-  <w:abstractNum w:abstractNumId="29" w15:restartNumberingAfterBreak="0">
+  <w:abstractNum w:abstractNumId="30" w15:restartNumberingAfterBreak="0">
     <w:nsid w:val="782B5197"/>
     <w:multiLevelType w:val="hybridMultilevel"/>
     <w:tmpl w:val="DA56C452"/>
@@ -24354,7 +25628,7 @@
       </w:pPr>
     </w:lvl>
   </w:abstractNum>
-  <w:abstractNum w:abstractNumId="30" w15:restartNumberingAfterBreak="0">
+  <w:abstractNum w:abstractNumId="31" w15:restartNumberingAfterBreak="0">
     <w:nsid w:val="7D41084E"/>
     <w:multiLevelType w:val="hybridMultilevel"/>
     <w:tmpl w:val="8132F42A"/>
@@ -24468,13 +25742,13 @@
     </w:lvl>
   </w:abstractNum>
   <w:num w:numId="1">
-    <w:abstractNumId w:val="26"/>
+    <w:abstractNumId w:val="27"/>
   </w:num>
   <w:num w:numId="2">
     <w:abstractNumId w:val="14"/>
   </w:num>
   <w:num w:numId="3">
-    <w:abstractNumId w:val="28"/>
+    <w:abstractNumId w:val="29"/>
   </w:num>
   <w:num w:numId="4">
     <w:abstractNumId w:val="15"/>
@@ -24483,25 +25757,25 @@
     <w:abstractNumId w:val="9"/>
   </w:num>
   <w:num w:numId="6">
-    <w:abstractNumId w:val="16"/>
+    <w:abstractNumId w:val="17"/>
   </w:num>
   <w:num w:numId="7">
-    <w:abstractNumId w:val="18"/>
+    <w:abstractNumId w:val="19"/>
   </w:num>
   <w:num w:numId="8">
-    <w:abstractNumId w:val="29"/>
+    <w:abstractNumId w:val="30"/>
   </w:num>
   <w:num w:numId="9">
     <w:abstractNumId w:val="13"/>
   </w:num>
   <w:num w:numId="10">
-    <w:abstractNumId w:val="17"/>
+    <w:abstractNumId w:val="18"/>
   </w:num>
   <w:num w:numId="11">
-    <w:abstractNumId w:val="24"/>
+    <w:abstractNumId w:val="25"/>
   </w:num>
   <w:num w:numId="12">
-    <w:abstractNumId w:val="22"/>
+    <w:abstractNumId w:val="23"/>
   </w:num>
   <w:num w:numId="13">
     <w:abstractNumId w:val="0"/>
@@ -24510,7 +25784,7 @@
     <w:abstractNumId w:val="7"/>
   </w:num>
   <w:num w:numId="15">
-    <w:abstractNumId w:val="19"/>
+    <w:abstractNumId w:val="20"/>
   </w:num>
   <w:num w:numId="16">
     <w:abstractNumId w:val="2"/>
@@ -24522,13 +25796,13 @@
     <w:abstractNumId w:val="4"/>
   </w:num>
   <w:num w:numId="19">
-    <w:abstractNumId w:val="23"/>
+    <w:abstractNumId w:val="24"/>
   </w:num>
   <w:num w:numId="20">
     <w:abstractNumId w:val="3"/>
   </w:num>
   <w:num w:numId="21">
-    <w:abstractNumId w:val="27"/>
+    <w:abstractNumId w:val="28"/>
   </w:num>
   <w:num w:numId="22">
     <w:abstractNumId w:val="10"/>
@@ -24537,7 +25811,7 @@
     <w:abstractNumId w:val="11"/>
   </w:num>
   <w:num w:numId="24">
-    <w:abstractNumId w:val="21"/>
+    <w:abstractNumId w:val="22"/>
   </w:num>
   <w:num w:numId="25">
     <w:abstractNumId w:val="6"/>
@@ -24546,7 +25820,7 @@
     <w:abstractNumId w:val="5"/>
   </w:num>
   <w:num w:numId="27">
-    <w:abstractNumId w:val="28"/>
+    <w:abstractNumId w:val="29"/>
     <w:lvlOverride w:ilvl="0">
       <w:startOverride w:val="1"/>
     </w:lvlOverride>
@@ -24576,7 +25850,7 @@
     </w:lvlOverride>
   </w:num>
   <w:num w:numId="28">
-    <w:abstractNumId w:val="28"/>
+    <w:abstractNumId w:val="29"/>
     <w:lvlOverride w:ilvl="0">
       <w:startOverride w:val="1"/>
     </w:lvlOverride>
@@ -24606,7 +25880,7 @@
     </w:lvlOverride>
   </w:num>
   <w:num w:numId="29">
-    <w:abstractNumId w:val="28"/>
+    <w:abstractNumId w:val="29"/>
     <w:lvlOverride w:ilvl="0">
       <w:startOverride w:val="1"/>
     </w:lvlOverride>
@@ -24636,7 +25910,7 @@
     </w:lvlOverride>
   </w:num>
   <w:num w:numId="30">
-    <w:abstractNumId w:val="28"/>
+    <w:abstractNumId w:val="29"/>
     <w:lvlOverride w:ilvl="0">
       <w:startOverride w:val="1"/>
     </w:lvlOverride>
@@ -24672,16 +25946,16 @@
     <w:abstractNumId w:val="12"/>
   </w:num>
   <w:num w:numId="33">
-    <w:abstractNumId w:val="30"/>
+    <w:abstractNumId w:val="31"/>
   </w:num>
   <w:num w:numId="34">
-    <w:abstractNumId w:val="20"/>
+    <w:abstractNumId w:val="21"/>
   </w:num>
   <w:num w:numId="35">
-    <w:abstractNumId w:val="25"/>
+    <w:abstractNumId w:val="26"/>
   </w:num>
   <w:num w:numId="36">
-    <w:abstractNumId w:val="28"/>
+    <w:abstractNumId w:val="29"/>
     <w:lvlOverride w:ilvl="0">
       <w:startOverride w:val="1"/>
     </w:lvlOverride>
@@ -24709,6 +25983,69 @@
     <w:lvlOverride w:ilvl="8">
       <w:startOverride w:val="1"/>
     </w:lvlOverride>
+  </w:num>
+  <w:num w:numId="37">
+    <w:abstractNumId w:val="29"/>
+    <w:lvlOverride w:ilvl="0">
+      <w:startOverride w:val="1"/>
+    </w:lvlOverride>
+    <w:lvlOverride w:ilvl="1">
+      <w:startOverride w:val="1"/>
+    </w:lvlOverride>
+    <w:lvlOverride w:ilvl="2">
+      <w:startOverride w:val="1"/>
+    </w:lvlOverride>
+    <w:lvlOverride w:ilvl="3">
+      <w:startOverride w:val="1"/>
+    </w:lvlOverride>
+    <w:lvlOverride w:ilvl="4">
+      <w:startOverride w:val="1"/>
+    </w:lvlOverride>
+    <w:lvlOverride w:ilvl="5">
+      <w:startOverride w:val="1"/>
+    </w:lvlOverride>
+    <w:lvlOverride w:ilvl="6">
+      <w:startOverride w:val="1"/>
+    </w:lvlOverride>
+    <w:lvlOverride w:ilvl="7">
+      <w:startOverride w:val="1"/>
+    </w:lvlOverride>
+    <w:lvlOverride w:ilvl="8">
+      <w:startOverride w:val="1"/>
+    </w:lvlOverride>
+  </w:num>
+  <w:num w:numId="38">
+    <w:abstractNumId w:val="29"/>
+    <w:lvlOverride w:ilvl="0">
+      <w:startOverride w:val="1"/>
+    </w:lvlOverride>
+    <w:lvlOverride w:ilvl="1">
+      <w:startOverride w:val="1"/>
+    </w:lvlOverride>
+    <w:lvlOverride w:ilvl="2">
+      <w:startOverride w:val="1"/>
+    </w:lvlOverride>
+    <w:lvlOverride w:ilvl="3">
+      <w:startOverride w:val="1"/>
+    </w:lvlOverride>
+    <w:lvlOverride w:ilvl="4">
+      <w:startOverride w:val="1"/>
+    </w:lvlOverride>
+    <w:lvlOverride w:ilvl="5">
+      <w:startOverride w:val="1"/>
+    </w:lvlOverride>
+    <w:lvlOverride w:ilvl="6">
+      <w:startOverride w:val="1"/>
+    </w:lvlOverride>
+    <w:lvlOverride w:ilvl="7">
+      <w:startOverride w:val="1"/>
+    </w:lvlOverride>
+    <w:lvlOverride w:ilvl="8">
+      <w:startOverride w:val="1"/>
+    </w:lvlOverride>
+  </w:num>
+  <w:num w:numId="39">
+    <w:abstractNumId w:val="16"/>
   </w:num>
   <w:numIdMacAtCleanup w:val="18"/>
 </w:numbering>
@@ -27274,6 +28611,382 @@
 </c:chartSpace>
 </file>
 
+<file path=word/charts/chart4.xml><?xml version="1.0" encoding="utf-8"?>
+<c:chartSpace xmlns:c="http://schemas.openxmlformats.org/drawingml/2006/chart" xmlns:a="http://schemas.openxmlformats.org/drawingml/2006/main" xmlns:r="http://schemas.openxmlformats.org/officeDocument/2006/relationships" xmlns:c16r2="http://schemas.microsoft.com/office/drawing/2015/06/chart">
+  <c:date1904 val="0"/>
+  <c:lang val="en-US"/>
+  <c:roundedCorners val="0"/>
+  <mc:AlternateContent xmlns:mc="http://schemas.openxmlformats.org/markup-compatibility/2006">
+    <mc:Choice xmlns:c14="http://schemas.microsoft.com/office/drawing/2007/8/2/chart" Requires="c14">
+      <c14:style val="102"/>
+    </mc:Choice>
+    <mc:Fallback>
+      <c:style val="2"/>
+    </mc:Fallback>
+  </mc:AlternateContent>
+  <c:chart>
+    <c:title>
+      <c:tx>
+        <c:rich>
+          <a:bodyPr rot="0" spcFirstLastPara="1" vertOverflow="ellipsis" vert="horz" wrap="square" anchor="ctr" anchorCtr="1"/>
+          <a:lstStyle/>
+          <a:p>
+            <a:pPr>
+              <a:defRPr sz="1400" b="0" i="0" u="none" strike="noStrike" kern="1200" spc="0" baseline="0">
+                <a:solidFill>
+                  <a:schemeClr val="tx1">
+                    <a:lumMod val="65000"/>
+                    <a:lumOff val="35000"/>
+                  </a:schemeClr>
+                </a:solidFill>
+                <a:latin typeface="+mn-lt"/>
+                <a:ea typeface="+mn-ea"/>
+                <a:cs typeface="+mn-cs"/>
+              </a:defRPr>
+            </a:pPr>
+            <a:r>
+              <a:rPr lang="en-US"/>
+              <a:t>Blue:</a:t>
+            </a:r>
+            <a:r>
+              <a:rPr lang="en-US" baseline="0"/>
+              <a:t> diffuser#1  Orange: diffuser#2</a:t>
+            </a:r>
+          </a:p>
+        </c:rich>
+      </c:tx>
+      <c:overlay val="0"/>
+      <c:spPr>
+        <a:noFill/>
+        <a:ln>
+          <a:noFill/>
+        </a:ln>
+        <a:effectLst/>
+      </c:spPr>
+      <c:txPr>
+        <a:bodyPr rot="0" spcFirstLastPara="1" vertOverflow="ellipsis" vert="horz" wrap="square" anchor="ctr" anchorCtr="1"/>
+        <a:lstStyle/>
+        <a:p>
+          <a:pPr>
+            <a:defRPr sz="1400" b="0" i="0" u="none" strike="noStrike" kern="1200" spc="0" baseline="0">
+              <a:solidFill>
+                <a:schemeClr val="tx1">
+                  <a:lumMod val="65000"/>
+                  <a:lumOff val="35000"/>
+                </a:schemeClr>
+              </a:solidFill>
+              <a:latin typeface="+mn-lt"/>
+              <a:ea typeface="+mn-ea"/>
+              <a:cs typeface="+mn-cs"/>
+            </a:defRPr>
+          </a:pPr>
+          <a:endParaRPr lang="en-US"/>
+        </a:p>
+      </c:txPr>
+    </c:title>
+    <c:autoTitleDeleted val="0"/>
+    <c:plotArea>
+      <c:layout/>
+      <c:lineChart>
+        <c:grouping val="standard"/>
+        <c:varyColors val="0"/>
+        <c:ser>
+          <c:idx val="0"/>
+          <c:order val="0"/>
+          <c:tx>
+            <c:v>diffuser#1</c:v>
+          </c:tx>
+          <c:spPr>
+            <a:ln w="28575" cap="rnd">
+              <a:solidFill>
+                <a:schemeClr val="accent1"/>
+              </a:solidFill>
+              <a:round/>
+            </a:ln>
+            <a:effectLst/>
+          </c:spPr>
+          <c:marker>
+            <c:symbol val="none"/>
+          </c:marker>
+          <c:val>
+            <c:numRef>
+              <c:f>'diffuser#2'!$C$4:$C$13</c:f>
+              <c:numCache>
+                <c:formatCode>General</c:formatCode>
+                <c:ptCount val="10"/>
+                <c:pt idx="0">
+                  <c:v>6.53</c:v>
+                </c:pt>
+                <c:pt idx="1">
+                  <c:v>5.05</c:v>
+                </c:pt>
+                <c:pt idx="2">
+                  <c:v>7.89</c:v>
+                </c:pt>
+                <c:pt idx="3">
+                  <c:v>3.73</c:v>
+                </c:pt>
+                <c:pt idx="4">
+                  <c:v>11.77</c:v>
+                </c:pt>
+                <c:pt idx="5">
+                  <c:v>8.93</c:v>
+                </c:pt>
+                <c:pt idx="6">
+                  <c:v>8.69</c:v>
+                </c:pt>
+                <c:pt idx="7">
+                  <c:v>5.16</c:v>
+                </c:pt>
+                <c:pt idx="8">
+                  <c:v>12.41</c:v>
+                </c:pt>
+                <c:pt idx="9">
+                  <c:v>5.77</c:v>
+                </c:pt>
+              </c:numCache>
+            </c:numRef>
+          </c:val>
+          <c:smooth val="0"/>
+          <c:extLst>
+            <c:ext xmlns:c16="http://schemas.microsoft.com/office/drawing/2014/chart" uri="{C3380CC4-5D6E-409C-BE32-E72D297353CC}">
+              <c16:uniqueId val="{00000000-5E48-4C7F-8695-2AA276CE3E65}"/>
+            </c:ext>
+          </c:extLst>
+        </c:ser>
+        <c:ser>
+          <c:idx val="1"/>
+          <c:order val="1"/>
+          <c:tx>
+            <c:v>diffuser#2</c:v>
+          </c:tx>
+          <c:spPr>
+            <a:ln w="28575" cap="rnd">
+              <a:solidFill>
+                <a:schemeClr val="accent2"/>
+              </a:solidFill>
+              <a:round/>
+            </a:ln>
+            <a:effectLst/>
+          </c:spPr>
+          <c:marker>
+            <c:symbol val="none"/>
+          </c:marker>
+          <c:val>
+            <c:numRef>
+              <c:f>'diffuser#2'!$D$4:$D$13</c:f>
+              <c:numCache>
+                <c:formatCode>General</c:formatCode>
+                <c:ptCount val="10"/>
+                <c:pt idx="0">
+                  <c:v>10.79</c:v>
+                </c:pt>
+                <c:pt idx="1">
+                  <c:v>11.89</c:v>
+                </c:pt>
+                <c:pt idx="2">
+                  <c:v>8.48</c:v>
+                </c:pt>
+                <c:pt idx="3">
+                  <c:v>5.67</c:v>
+                </c:pt>
+                <c:pt idx="4">
+                  <c:v>5.73</c:v>
+                </c:pt>
+                <c:pt idx="5">
+                  <c:v>8.51</c:v>
+                </c:pt>
+                <c:pt idx="6">
+                  <c:v>4.3099999999999996</c:v>
+                </c:pt>
+                <c:pt idx="7">
+                  <c:v>3.64</c:v>
+                </c:pt>
+                <c:pt idx="8">
+                  <c:v>4.51</c:v>
+                </c:pt>
+                <c:pt idx="9">
+                  <c:v>3.59</c:v>
+                </c:pt>
+              </c:numCache>
+            </c:numRef>
+          </c:val>
+          <c:smooth val="0"/>
+          <c:extLst>
+            <c:ext xmlns:c16="http://schemas.microsoft.com/office/drawing/2014/chart" uri="{C3380CC4-5D6E-409C-BE32-E72D297353CC}">
+              <c16:uniqueId val="{00000001-5E48-4C7F-8695-2AA276CE3E65}"/>
+            </c:ext>
+          </c:extLst>
+        </c:ser>
+        <c:dLbls>
+          <c:showLegendKey val="0"/>
+          <c:showVal val="0"/>
+          <c:showCatName val="0"/>
+          <c:showSerName val="0"/>
+          <c:showPercent val="0"/>
+          <c:showBubbleSize val="0"/>
+        </c:dLbls>
+        <c:smooth val="0"/>
+        <c:axId val="528156040"/>
+        <c:axId val="528158664"/>
+      </c:lineChart>
+      <c:catAx>
+        <c:axId val="528156040"/>
+        <c:scaling>
+          <c:orientation val="minMax"/>
+        </c:scaling>
+        <c:delete val="0"/>
+        <c:axPos val="b"/>
+        <c:numFmt formatCode="General" sourceLinked="1"/>
+        <c:majorTickMark val="none"/>
+        <c:minorTickMark val="none"/>
+        <c:tickLblPos val="nextTo"/>
+        <c:spPr>
+          <a:noFill/>
+          <a:ln w="9525" cap="flat" cmpd="sng" algn="ctr">
+            <a:solidFill>
+              <a:schemeClr val="tx1">
+                <a:lumMod val="15000"/>
+                <a:lumOff val="85000"/>
+              </a:schemeClr>
+            </a:solidFill>
+            <a:round/>
+          </a:ln>
+          <a:effectLst/>
+        </c:spPr>
+        <c:txPr>
+          <a:bodyPr rot="-60000000" spcFirstLastPara="1" vertOverflow="ellipsis" vert="horz" wrap="square" anchor="ctr" anchorCtr="1"/>
+          <a:lstStyle/>
+          <a:p>
+            <a:pPr>
+              <a:defRPr sz="900" b="0" i="0" u="none" strike="noStrike" kern="1200" baseline="0">
+                <a:solidFill>
+                  <a:schemeClr val="tx1">
+                    <a:lumMod val="65000"/>
+                    <a:lumOff val="35000"/>
+                  </a:schemeClr>
+                </a:solidFill>
+                <a:latin typeface="+mn-lt"/>
+                <a:ea typeface="+mn-ea"/>
+                <a:cs typeface="+mn-cs"/>
+              </a:defRPr>
+            </a:pPr>
+            <a:endParaRPr lang="en-US"/>
+          </a:p>
+        </c:txPr>
+        <c:crossAx val="528158664"/>
+        <c:crosses val="autoZero"/>
+        <c:auto val="1"/>
+        <c:lblAlgn val="ctr"/>
+        <c:lblOffset val="100"/>
+        <c:noMultiLvlLbl val="0"/>
+      </c:catAx>
+      <c:valAx>
+        <c:axId val="528158664"/>
+        <c:scaling>
+          <c:orientation val="minMax"/>
+        </c:scaling>
+        <c:delete val="0"/>
+        <c:axPos val="l"/>
+        <c:majorGridlines>
+          <c:spPr>
+            <a:ln w="9525" cap="flat" cmpd="sng" algn="ctr">
+              <a:solidFill>
+                <a:schemeClr val="tx1">
+                  <a:lumMod val="15000"/>
+                  <a:lumOff val="85000"/>
+                </a:schemeClr>
+              </a:solidFill>
+              <a:round/>
+            </a:ln>
+            <a:effectLst/>
+          </c:spPr>
+        </c:majorGridlines>
+        <c:numFmt formatCode="General" sourceLinked="1"/>
+        <c:majorTickMark val="none"/>
+        <c:minorTickMark val="none"/>
+        <c:tickLblPos val="nextTo"/>
+        <c:spPr>
+          <a:noFill/>
+          <a:ln>
+            <a:noFill/>
+          </a:ln>
+          <a:effectLst/>
+        </c:spPr>
+        <c:txPr>
+          <a:bodyPr rot="-60000000" spcFirstLastPara="1" vertOverflow="ellipsis" vert="horz" wrap="square" anchor="ctr" anchorCtr="1"/>
+          <a:lstStyle/>
+          <a:p>
+            <a:pPr>
+              <a:defRPr sz="900" b="0" i="0" u="none" strike="noStrike" kern="1200" baseline="0">
+                <a:solidFill>
+                  <a:schemeClr val="tx1">
+                    <a:lumMod val="65000"/>
+                    <a:lumOff val="35000"/>
+                  </a:schemeClr>
+                </a:solidFill>
+                <a:latin typeface="+mn-lt"/>
+                <a:ea typeface="+mn-ea"/>
+                <a:cs typeface="+mn-cs"/>
+              </a:defRPr>
+            </a:pPr>
+            <a:endParaRPr lang="en-US"/>
+          </a:p>
+        </c:txPr>
+        <c:crossAx val="528156040"/>
+        <c:crosses val="autoZero"/>
+        <c:crossBetween val="between"/>
+      </c:valAx>
+      <c:spPr>
+        <a:noFill/>
+        <a:ln>
+          <a:noFill/>
+        </a:ln>
+        <a:effectLst/>
+      </c:spPr>
+    </c:plotArea>
+    <c:plotVisOnly val="1"/>
+    <c:dispBlanksAs val="gap"/>
+    <c:extLst>
+      <c:ext xmlns:c16r3="http://schemas.microsoft.com/office/drawing/2017/03/chart" uri="{56B9EC1D-385E-4148-901F-78D8002777C0}">
+        <c16r3:dataDisplayOptions16>
+          <c16r3:dispNaAsBlank val="1"/>
+        </c16r3:dataDisplayOptions16>
+      </c:ext>
+    </c:extLst>
+    <c:showDLblsOverMax val="0"/>
+  </c:chart>
+  <c:spPr>
+    <a:solidFill>
+      <a:schemeClr val="bg1"/>
+    </a:solidFill>
+    <a:ln w="9525" cap="flat" cmpd="sng" algn="ctr">
+      <a:solidFill>
+        <a:schemeClr val="tx1">
+          <a:lumMod val="15000"/>
+          <a:lumOff val="85000"/>
+        </a:schemeClr>
+      </a:solidFill>
+      <a:round/>
+    </a:ln>
+    <a:effectLst/>
+  </c:spPr>
+  <c:txPr>
+    <a:bodyPr/>
+    <a:lstStyle/>
+    <a:p>
+      <a:pPr>
+        <a:defRPr/>
+      </a:pPr>
+      <a:endParaRPr lang="en-US"/>
+    </a:p>
+  </c:txPr>
+  <c:externalData r:id="rId3">
+    <c:autoUpdate val="0"/>
+  </c:externalData>
+</c:chartSpace>
+</file>
+
 <file path=word/charts/colors1.xml><?xml version="1.0" encoding="utf-8"?>
 <cs:colorStyle xmlns:cs="http://schemas.microsoft.com/office/drawing/2012/chartStyle" xmlns:a="http://schemas.openxmlformats.org/drawingml/2006/main" meth="cycle" id="10">
   <a:schemeClr val="accent1"/>
@@ -27355,6 +29068,46 @@
 </file>
 
 <file path=word/charts/colors3.xml><?xml version="1.0" encoding="utf-8"?>
+<cs:colorStyle xmlns:cs="http://schemas.microsoft.com/office/drawing/2012/chartStyle" xmlns:a="http://schemas.openxmlformats.org/drawingml/2006/main" meth="cycle" id="10">
+  <a:schemeClr val="accent1"/>
+  <a:schemeClr val="accent2"/>
+  <a:schemeClr val="accent3"/>
+  <a:schemeClr val="accent4"/>
+  <a:schemeClr val="accent5"/>
+  <a:schemeClr val="accent6"/>
+  <cs:variation/>
+  <cs:variation>
+    <a:lumMod val="60000"/>
+  </cs:variation>
+  <cs:variation>
+    <a:lumMod val="80000"/>
+    <a:lumOff val="20000"/>
+  </cs:variation>
+  <cs:variation>
+    <a:lumMod val="80000"/>
+  </cs:variation>
+  <cs:variation>
+    <a:lumMod val="60000"/>
+    <a:lumOff val="40000"/>
+  </cs:variation>
+  <cs:variation>
+    <a:lumMod val="50000"/>
+  </cs:variation>
+  <cs:variation>
+    <a:lumMod val="70000"/>
+    <a:lumOff val="30000"/>
+  </cs:variation>
+  <cs:variation>
+    <a:lumMod val="70000"/>
+  </cs:variation>
+  <cs:variation>
+    <a:lumMod val="50000"/>
+    <a:lumOff val="50000"/>
+  </cs:variation>
+</cs:colorStyle>
+</file>
+
+<file path=word/charts/colors4.xml><?xml version="1.0" encoding="utf-8"?>
 <cs:colorStyle xmlns:cs="http://schemas.microsoft.com/office/drawing/2012/chartStyle" xmlns:a="http://schemas.openxmlformats.org/drawingml/2006/main" meth="cycle" id="10">
   <a:schemeClr val="accent1"/>
   <a:schemeClr val="accent2"/>
@@ -28942,6 +30695,522 @@
 </cs:chartStyle>
 </file>
 
+<file path=word/charts/style4.xml><?xml version="1.0" encoding="utf-8"?>
+<cs:chartStyle xmlns:cs="http://schemas.microsoft.com/office/drawing/2012/chartStyle" xmlns:a="http://schemas.openxmlformats.org/drawingml/2006/main" id="227">
+  <cs:axisTitle>
+    <cs:lnRef idx="0"/>
+    <cs:fillRef idx="0"/>
+    <cs:effectRef idx="0"/>
+    <cs:fontRef idx="minor">
+      <a:schemeClr val="tx1">
+        <a:lumMod val="65000"/>
+        <a:lumOff val="35000"/>
+      </a:schemeClr>
+    </cs:fontRef>
+    <cs:defRPr sz="1000" kern="1200"/>
+  </cs:axisTitle>
+  <cs:categoryAxis>
+    <cs:lnRef idx="0"/>
+    <cs:fillRef idx="0"/>
+    <cs:effectRef idx="0"/>
+    <cs:fontRef idx="minor">
+      <a:schemeClr val="tx1">
+        <a:lumMod val="65000"/>
+        <a:lumOff val="35000"/>
+      </a:schemeClr>
+    </cs:fontRef>
+    <cs:spPr>
+      <a:ln w="9525" cap="flat" cmpd="sng" algn="ctr">
+        <a:solidFill>
+          <a:schemeClr val="tx1">
+            <a:lumMod val="15000"/>
+            <a:lumOff val="85000"/>
+          </a:schemeClr>
+        </a:solidFill>
+        <a:round/>
+      </a:ln>
+    </cs:spPr>
+    <cs:defRPr sz="900" kern="1200"/>
+  </cs:categoryAxis>
+  <cs:chartArea mods="allowNoFillOverride allowNoLineOverride">
+    <cs:lnRef idx="0"/>
+    <cs:fillRef idx="0"/>
+    <cs:effectRef idx="0"/>
+    <cs:fontRef idx="minor">
+      <a:schemeClr val="tx1"/>
+    </cs:fontRef>
+    <cs:spPr>
+      <a:solidFill>
+        <a:schemeClr val="bg1"/>
+      </a:solidFill>
+      <a:ln w="9525" cap="flat" cmpd="sng" algn="ctr">
+        <a:solidFill>
+          <a:schemeClr val="tx1">
+            <a:lumMod val="15000"/>
+            <a:lumOff val="85000"/>
+          </a:schemeClr>
+        </a:solidFill>
+        <a:round/>
+      </a:ln>
+    </cs:spPr>
+    <cs:defRPr sz="1000" kern="1200"/>
+  </cs:chartArea>
+  <cs:dataLabel>
+    <cs:lnRef idx="0"/>
+    <cs:fillRef idx="0"/>
+    <cs:effectRef idx="0"/>
+    <cs:fontRef idx="minor">
+      <a:schemeClr val="tx1">
+        <a:lumMod val="75000"/>
+        <a:lumOff val="25000"/>
+      </a:schemeClr>
+    </cs:fontRef>
+    <cs:defRPr sz="900" kern="1200"/>
+  </cs:dataLabel>
+  <cs:dataLabelCallout>
+    <cs:lnRef idx="0"/>
+    <cs:fillRef idx="0"/>
+    <cs:effectRef idx="0"/>
+    <cs:fontRef idx="minor">
+      <a:schemeClr val="dk1">
+        <a:lumMod val="65000"/>
+        <a:lumOff val="35000"/>
+      </a:schemeClr>
+    </cs:fontRef>
+    <cs:spPr>
+      <a:solidFill>
+        <a:schemeClr val="lt1"/>
+      </a:solidFill>
+      <a:ln>
+        <a:solidFill>
+          <a:schemeClr val="dk1">
+            <a:lumMod val="25000"/>
+            <a:lumOff val="75000"/>
+          </a:schemeClr>
+        </a:solidFill>
+      </a:ln>
+    </cs:spPr>
+    <cs:defRPr sz="900" kern="1200"/>
+    <cs:bodyPr rot="0" spcFirstLastPara="1" vertOverflow="clip" horzOverflow="clip" vert="horz" wrap="square" lIns="36576" tIns="18288" rIns="36576" bIns="18288" anchor="ctr" anchorCtr="1">
+      <a:spAutoFit/>
+    </cs:bodyPr>
+  </cs:dataLabelCallout>
+  <cs:dataPoint>
+    <cs:lnRef idx="0"/>
+    <cs:fillRef idx="1">
+      <cs:styleClr val="auto"/>
+    </cs:fillRef>
+    <cs:effectRef idx="0"/>
+    <cs:fontRef idx="minor">
+      <a:schemeClr val="tx1"/>
+    </cs:fontRef>
+    <cs:spPr>
+      <a:solidFill>
+        <a:schemeClr val="phClr"/>
+      </a:solidFill>
+    </cs:spPr>
+  </cs:dataPoint>
+  <cs:dataPoint3D>
+    <cs:lnRef idx="0"/>
+    <cs:fillRef idx="1">
+      <cs:styleClr val="auto"/>
+    </cs:fillRef>
+    <cs:effectRef idx="0"/>
+    <cs:fontRef idx="minor">
+      <a:schemeClr val="tx1"/>
+    </cs:fontRef>
+    <cs:spPr>
+      <a:solidFill>
+        <a:schemeClr val="phClr"/>
+      </a:solidFill>
+    </cs:spPr>
+  </cs:dataPoint3D>
+  <cs:dataPointLine>
+    <cs:lnRef idx="0">
+      <cs:styleClr val="auto"/>
+    </cs:lnRef>
+    <cs:fillRef idx="1"/>
+    <cs:effectRef idx="0"/>
+    <cs:fontRef idx="minor">
+      <a:schemeClr val="tx1"/>
+    </cs:fontRef>
+    <cs:spPr>
+      <a:ln w="28575" cap="rnd">
+        <a:solidFill>
+          <a:schemeClr val="phClr"/>
+        </a:solidFill>
+        <a:round/>
+      </a:ln>
+    </cs:spPr>
+  </cs:dataPointLine>
+  <cs:dataPointMarker>
+    <cs:lnRef idx="0">
+      <cs:styleClr val="auto"/>
+    </cs:lnRef>
+    <cs:fillRef idx="1">
+      <cs:styleClr val="auto"/>
+    </cs:fillRef>
+    <cs:effectRef idx="0"/>
+    <cs:fontRef idx="minor">
+      <a:schemeClr val="tx1"/>
+    </cs:fontRef>
+    <cs:spPr>
+      <a:solidFill>
+        <a:schemeClr val="phClr"/>
+      </a:solidFill>
+      <a:ln w="9525">
+        <a:solidFill>
+          <a:schemeClr val="phClr"/>
+        </a:solidFill>
+      </a:ln>
+    </cs:spPr>
+  </cs:dataPointMarker>
+  <cs:dataPointMarkerLayout symbol="circle" size="5"/>
+  <cs:dataPointWireframe>
+    <cs:lnRef idx="0">
+      <cs:styleClr val="auto"/>
+    </cs:lnRef>
+    <cs:fillRef idx="1"/>
+    <cs:effectRef idx="0"/>
+    <cs:fontRef idx="minor">
+      <a:schemeClr val="tx1"/>
+    </cs:fontRef>
+    <cs:spPr>
+      <a:ln w="9525" cap="rnd">
+        <a:solidFill>
+          <a:schemeClr val="phClr"/>
+        </a:solidFill>
+        <a:round/>
+      </a:ln>
+    </cs:spPr>
+  </cs:dataPointWireframe>
+  <cs:dataTable>
+    <cs:lnRef idx="0"/>
+    <cs:fillRef idx="0"/>
+    <cs:effectRef idx="0"/>
+    <cs:fontRef idx="minor">
+      <a:schemeClr val="tx1">
+        <a:lumMod val="65000"/>
+        <a:lumOff val="35000"/>
+      </a:schemeClr>
+    </cs:fontRef>
+    <cs:spPr>
+      <a:noFill/>
+      <a:ln w="9525" cap="flat" cmpd="sng" algn="ctr">
+        <a:solidFill>
+          <a:schemeClr val="tx1">
+            <a:lumMod val="15000"/>
+            <a:lumOff val="85000"/>
+          </a:schemeClr>
+        </a:solidFill>
+        <a:round/>
+      </a:ln>
+    </cs:spPr>
+    <cs:defRPr sz="900" kern="1200"/>
+  </cs:dataTable>
+  <cs:downBar>
+    <cs:lnRef idx="0"/>
+    <cs:fillRef idx="0"/>
+    <cs:effectRef idx="0"/>
+    <cs:fontRef idx="minor">
+      <a:schemeClr val="dk1"/>
+    </cs:fontRef>
+    <cs:spPr>
+      <a:solidFill>
+        <a:schemeClr val="dk1">
+          <a:lumMod val="65000"/>
+          <a:lumOff val="35000"/>
+        </a:schemeClr>
+      </a:solidFill>
+      <a:ln w="9525">
+        <a:solidFill>
+          <a:schemeClr val="tx1">
+            <a:lumMod val="65000"/>
+            <a:lumOff val="35000"/>
+          </a:schemeClr>
+        </a:solidFill>
+      </a:ln>
+    </cs:spPr>
+  </cs:downBar>
+  <cs:dropLine>
+    <cs:lnRef idx="0"/>
+    <cs:fillRef idx="0"/>
+    <cs:effectRef idx="0"/>
+    <cs:fontRef idx="minor">
+      <a:schemeClr val="tx1"/>
+    </cs:fontRef>
+    <cs:spPr>
+      <a:ln w="9525" cap="flat" cmpd="sng" algn="ctr">
+        <a:solidFill>
+          <a:schemeClr val="tx1">
+            <a:lumMod val="35000"/>
+            <a:lumOff val="65000"/>
+          </a:schemeClr>
+        </a:solidFill>
+        <a:round/>
+      </a:ln>
+    </cs:spPr>
+  </cs:dropLine>
+  <cs:errorBar>
+    <cs:lnRef idx="0"/>
+    <cs:fillRef idx="0"/>
+    <cs:effectRef idx="0"/>
+    <cs:fontRef idx="minor">
+      <a:schemeClr val="tx1"/>
+    </cs:fontRef>
+    <cs:spPr>
+      <a:ln w="9525" cap="flat" cmpd="sng" algn="ctr">
+        <a:solidFill>
+          <a:schemeClr val="tx1">
+            <a:lumMod val="65000"/>
+            <a:lumOff val="35000"/>
+          </a:schemeClr>
+        </a:solidFill>
+        <a:round/>
+      </a:ln>
+    </cs:spPr>
+  </cs:errorBar>
+  <cs:floor>
+    <cs:lnRef idx="0"/>
+    <cs:fillRef idx="0"/>
+    <cs:effectRef idx="0"/>
+    <cs:fontRef idx="minor">
+      <a:schemeClr val="tx1"/>
+    </cs:fontRef>
+    <cs:spPr>
+      <a:noFill/>
+      <a:ln>
+        <a:noFill/>
+      </a:ln>
+    </cs:spPr>
+  </cs:floor>
+  <cs:gridlineMajor>
+    <cs:lnRef idx="0"/>
+    <cs:fillRef idx="0"/>
+    <cs:effectRef idx="0"/>
+    <cs:fontRef idx="minor">
+      <a:schemeClr val="tx1"/>
+    </cs:fontRef>
+    <cs:spPr>
+      <a:ln w="9525" cap="flat" cmpd="sng" algn="ctr">
+        <a:solidFill>
+          <a:schemeClr val="tx1">
+            <a:lumMod val="15000"/>
+            <a:lumOff val="85000"/>
+          </a:schemeClr>
+        </a:solidFill>
+        <a:round/>
+      </a:ln>
+    </cs:spPr>
+  </cs:gridlineMajor>
+  <cs:gridlineMinor>
+    <cs:lnRef idx="0"/>
+    <cs:fillRef idx="0"/>
+    <cs:effectRef idx="0"/>
+    <cs:fontRef idx="minor">
+      <a:schemeClr val="tx1"/>
+    </cs:fontRef>
+    <cs:spPr>
+      <a:ln w="9525" cap="flat" cmpd="sng" algn="ctr">
+        <a:solidFill>
+          <a:schemeClr val="tx1">
+            <a:lumMod val="5000"/>
+            <a:lumOff val="95000"/>
+          </a:schemeClr>
+        </a:solidFill>
+        <a:round/>
+      </a:ln>
+    </cs:spPr>
+  </cs:gridlineMinor>
+  <cs:hiLoLine>
+    <cs:lnRef idx="0"/>
+    <cs:fillRef idx="0"/>
+    <cs:effectRef idx="0"/>
+    <cs:fontRef idx="minor">
+      <a:schemeClr val="tx1"/>
+    </cs:fontRef>
+    <cs:spPr>
+      <a:ln w="9525" cap="flat" cmpd="sng" algn="ctr">
+        <a:solidFill>
+          <a:schemeClr val="tx1">
+            <a:lumMod val="75000"/>
+            <a:lumOff val="25000"/>
+          </a:schemeClr>
+        </a:solidFill>
+        <a:round/>
+      </a:ln>
+    </cs:spPr>
+  </cs:hiLoLine>
+  <cs:leaderLine>
+    <cs:lnRef idx="0"/>
+    <cs:fillRef idx="0"/>
+    <cs:effectRef idx="0"/>
+    <cs:fontRef idx="minor">
+      <a:schemeClr val="tx1"/>
+    </cs:fontRef>
+    <cs:spPr>
+      <a:ln w="9525" cap="flat" cmpd="sng" algn="ctr">
+        <a:solidFill>
+          <a:schemeClr val="tx1">
+            <a:lumMod val="35000"/>
+            <a:lumOff val="65000"/>
+          </a:schemeClr>
+        </a:solidFill>
+        <a:round/>
+      </a:ln>
+    </cs:spPr>
+  </cs:leaderLine>
+  <cs:legend>
+    <cs:lnRef idx="0"/>
+    <cs:fillRef idx="0"/>
+    <cs:effectRef idx="0"/>
+    <cs:fontRef idx="minor">
+      <a:schemeClr val="tx1">
+        <a:lumMod val="65000"/>
+        <a:lumOff val="35000"/>
+      </a:schemeClr>
+    </cs:fontRef>
+    <cs:defRPr sz="900" kern="1200"/>
+  </cs:legend>
+  <cs:plotArea mods="allowNoFillOverride allowNoLineOverride">
+    <cs:lnRef idx="0"/>
+    <cs:fillRef idx="0"/>
+    <cs:effectRef idx="0"/>
+    <cs:fontRef idx="minor">
+      <a:schemeClr val="tx1"/>
+    </cs:fontRef>
+  </cs:plotArea>
+  <cs:plotArea3D mods="allowNoFillOverride allowNoLineOverride">
+    <cs:lnRef idx="0"/>
+    <cs:fillRef idx="0"/>
+    <cs:effectRef idx="0"/>
+    <cs:fontRef idx="minor">
+      <a:schemeClr val="tx1"/>
+    </cs:fontRef>
+  </cs:plotArea3D>
+  <cs:seriesAxis>
+    <cs:lnRef idx="0"/>
+    <cs:fillRef idx="0"/>
+    <cs:effectRef idx="0"/>
+    <cs:fontRef idx="minor">
+      <a:schemeClr val="tx1">
+        <a:lumMod val="65000"/>
+        <a:lumOff val="35000"/>
+      </a:schemeClr>
+    </cs:fontRef>
+    <cs:defRPr sz="900" kern="1200"/>
+  </cs:seriesAxis>
+  <cs:seriesLine>
+    <cs:lnRef idx="0"/>
+    <cs:fillRef idx="0"/>
+    <cs:effectRef idx="0"/>
+    <cs:fontRef idx="minor">
+      <a:schemeClr val="tx1"/>
+    </cs:fontRef>
+    <cs:spPr>
+      <a:ln w="9525" cap="flat" cmpd="sng" algn="ctr">
+        <a:solidFill>
+          <a:schemeClr val="tx1">
+            <a:lumMod val="35000"/>
+            <a:lumOff val="65000"/>
+          </a:schemeClr>
+        </a:solidFill>
+        <a:round/>
+      </a:ln>
+    </cs:spPr>
+  </cs:seriesLine>
+  <cs:title>
+    <cs:lnRef idx="0"/>
+    <cs:fillRef idx="0"/>
+    <cs:effectRef idx="0"/>
+    <cs:fontRef idx="minor">
+      <a:schemeClr val="tx1">
+        <a:lumMod val="65000"/>
+        <a:lumOff val="35000"/>
+      </a:schemeClr>
+    </cs:fontRef>
+    <cs:defRPr sz="1400" b="0" kern="1200" spc="0" baseline="0"/>
+  </cs:title>
+  <cs:trendline>
+    <cs:lnRef idx="0">
+      <cs:styleClr val="auto"/>
+    </cs:lnRef>
+    <cs:fillRef idx="0"/>
+    <cs:effectRef idx="0"/>
+    <cs:fontRef idx="minor">
+      <a:schemeClr val="tx1"/>
+    </cs:fontRef>
+    <cs:spPr>
+      <a:ln w="19050" cap="rnd">
+        <a:solidFill>
+          <a:schemeClr val="phClr"/>
+        </a:solidFill>
+        <a:prstDash val="sysDot"/>
+      </a:ln>
+    </cs:spPr>
+  </cs:trendline>
+  <cs:trendlineLabel>
+    <cs:lnRef idx="0"/>
+    <cs:fillRef idx="0"/>
+    <cs:effectRef idx="0"/>
+    <cs:fontRef idx="minor">
+      <a:schemeClr val="tx1">
+        <a:lumMod val="65000"/>
+        <a:lumOff val="35000"/>
+      </a:schemeClr>
+    </cs:fontRef>
+    <cs:defRPr sz="900" kern="1200"/>
+  </cs:trendlineLabel>
+  <cs:upBar>
+    <cs:lnRef idx="0"/>
+    <cs:fillRef idx="0"/>
+    <cs:effectRef idx="0"/>
+    <cs:fontRef idx="minor">
+      <a:schemeClr val="dk1"/>
+    </cs:fontRef>
+    <cs:spPr>
+      <a:solidFill>
+        <a:schemeClr val="lt1"/>
+      </a:solidFill>
+      <a:ln w="9525">
+        <a:solidFill>
+          <a:schemeClr val="tx1">
+            <a:lumMod val="15000"/>
+            <a:lumOff val="85000"/>
+          </a:schemeClr>
+        </a:solidFill>
+      </a:ln>
+    </cs:spPr>
+  </cs:upBar>
+  <cs:valueAxis>
+    <cs:lnRef idx="0"/>
+    <cs:fillRef idx="0"/>
+    <cs:effectRef idx="0"/>
+    <cs:fontRef idx="minor">
+      <a:schemeClr val="tx1">
+        <a:lumMod val="65000"/>
+        <a:lumOff val="35000"/>
+      </a:schemeClr>
+    </cs:fontRef>
+    <cs:defRPr sz="900" kern="1200"/>
+  </cs:valueAxis>
+  <cs:wall>
+    <cs:lnRef idx="0"/>
+    <cs:fillRef idx="0"/>
+    <cs:effectRef idx="0"/>
+    <cs:fontRef idx="minor">
+      <a:schemeClr val="tx1"/>
+    </cs:fontRef>
+    <cs:spPr>
+      <a:noFill/>
+      <a:ln>
+        <a:noFill/>
+      </a:ln>
+    </cs:spPr>
+  </cs:wall>
+</cs:chartStyle>
+</file>
+
 <file path=word/theme/theme1.xml><?xml version="1.0" encoding="utf-8"?>
 <a:theme xmlns:a="http://schemas.openxmlformats.org/drawingml/2006/main" name="Office Theme">
   <a:themeElements>
@@ -29242,7 +31511,7 @@
 </file>
 
 <file path=customXml/itemProps1.xml><?xml version="1.0" encoding="utf-8"?>
-<ds:datastoreItem xmlns:ds="http://schemas.openxmlformats.org/officeDocument/2006/customXml" ds:itemID="{A0783266-6D5B-41F6-93D5-D318AAAE664B}">
+<ds:datastoreItem xmlns:ds="http://schemas.openxmlformats.org/officeDocument/2006/customXml" ds:itemID="{4994FCB8-B8AD-48D3-A85C-734AE6E21FF6}">
   <ds:schemaRefs>
     <ds:schemaRef ds:uri="http://schemas.openxmlformats.org/officeDocument/2006/bibliography"/>
   </ds:schemaRefs>

</xml_diff>

<commit_message>
camera image rotate, not flip
</commit_message>
<xml_diff>
--- a/QR_codes/Vetscan_QR_label_Docs/Vetscan_QR_Testing.docx
+++ b/QR_codes/Vetscan_QR_label_Docs/Vetscan_QR_Testing.docx
@@ -3365,14 +3365,7 @@
             <w:noProof/>
             <w:webHidden/>
           </w:rPr>
-          <w:t>1</w:t>
-        </w:r>
-        <w:r>
-          <w:rPr>
-            <w:noProof/>
-            <w:webHidden/>
-          </w:rPr>
-          <w:t>9</w:t>
+          <w:t>19</w:t>
         </w:r>
         <w:r>
           <w:rPr>
@@ -9025,250 +9018,418 @@
         <w:t>All test data in this report was collected using the Vetscan Hub Mockup with an LED diffuser.</w:t>
       </w:r>
     </w:p>
-    <w:p/>
-    <w:p>
-      <w:pPr>
-        <w:keepNext/>
-      </w:pPr>
-      <w:r>
-        <w:rPr>
-          <w:noProof/>
-        </w:rPr>
-        <w:drawing>
-          <wp:inline distT="0" distB="0" distL="0" distR="0" wp14:anchorId="0D111B84" wp14:editId="64595FDB">
-            <wp:extent cx="2679700" cy="2009775"/>
-            <wp:effectExtent l="0" t="0" r="6350" b="9525"/>
-            <wp:docPr id="15" name="Picture 15"/>
-            <wp:cNvGraphicFramePr>
-              <a:graphicFrameLocks xmlns:a="http://schemas.openxmlformats.org/drawingml/2006/main" noChangeAspect="1"/>
-            </wp:cNvGraphicFramePr>
-            <a:graphic xmlns:a="http://schemas.openxmlformats.org/drawingml/2006/main">
-              <a:graphicData uri="http://schemas.openxmlformats.org/drawingml/2006/picture">
-                <pic:pic xmlns:pic="http://schemas.openxmlformats.org/drawingml/2006/picture">
-                  <pic:nvPicPr>
-                    <pic:cNvPr id="0" name="Picture 17"/>
-                    <pic:cNvPicPr>
-                      <a:picLocks noChangeAspect="1" noChangeArrowheads="1"/>
-                    </pic:cNvPicPr>
-                  </pic:nvPicPr>
-                  <pic:blipFill>
-                    <a:blip r:embed="rId12" cstate="print">
-                      <a:extLst>
-                        <a:ext uri="{28A0092B-C50C-407E-A947-70E740481C1C}">
-                          <a14:useLocalDpi xmlns:a14="http://schemas.microsoft.com/office/drawing/2010/main" val="0"/>
-                        </a:ext>
-                      </a:extLst>
-                    </a:blip>
-                    <a:srcRect/>
-                    <a:stretch>
-                      <a:fillRect/>
-                    </a:stretch>
-                  </pic:blipFill>
-                  <pic:spPr bwMode="auto">
-                    <a:xfrm>
-                      <a:off x="0" y="0"/>
-                      <a:ext cx="2767364" cy="2075523"/>
-                    </a:xfrm>
-                    <a:prstGeom prst="rect">
-                      <a:avLst/>
-                    </a:prstGeom>
-                    <a:noFill/>
-                    <a:ln>
-                      <a:noFill/>
-                    </a:ln>
-                  </pic:spPr>
-                </pic:pic>
-              </a:graphicData>
-            </a:graphic>
-          </wp:inline>
-        </w:drawing>
-      </w:r>
-    </w:p>
-    <w:p>
-      <w:pPr>
-        <w:pStyle w:val="Caption"/>
-        <w:rPr>
-          <w:noProof/>
-        </w:rPr>
-      </w:pPr>
-      <w:r>
-        <w:t xml:space="preserve">No Diffuser </w:t>
-      </w:r>
-      <w:fldSimple w:instr=" SEQ No_Diffuser \* ARABIC ">
-        <w:r>
-          <w:rPr>
-            <w:noProof/>
-          </w:rPr>
-          <w:t>1</w:t>
-        </w:r>
-      </w:fldSimple>
-    </w:p>
-    <w:p>
-      <w:pPr>
-        <w:keepNext/>
-      </w:pPr>
-      <w:r>
-        <w:rPr>
-          <w:noProof/>
-        </w:rPr>
-        <w:drawing>
-          <wp:inline distT="0" distB="0" distL="0" distR="0" wp14:anchorId="53BF4AA5" wp14:editId="6C9F7FF8">
-            <wp:extent cx="2679700" cy="2009775"/>
-            <wp:effectExtent l="0" t="0" r="6350" b="9525"/>
-            <wp:docPr id="14" name="Picture 14"/>
-            <wp:cNvGraphicFramePr>
-              <a:graphicFrameLocks xmlns:a="http://schemas.openxmlformats.org/drawingml/2006/main" noChangeAspect="1"/>
-            </wp:cNvGraphicFramePr>
-            <a:graphic xmlns:a="http://schemas.openxmlformats.org/drawingml/2006/main">
-              <a:graphicData uri="http://schemas.openxmlformats.org/drawingml/2006/picture">
-                <pic:pic xmlns:pic="http://schemas.openxmlformats.org/drawingml/2006/picture">
-                  <pic:nvPicPr>
-                    <pic:cNvPr id="0" name="Picture 16"/>
-                    <pic:cNvPicPr>
-                      <a:picLocks noChangeAspect="1" noChangeArrowheads="1"/>
-                    </pic:cNvPicPr>
-                  </pic:nvPicPr>
-                  <pic:blipFill>
-                    <a:blip r:embed="rId13" cstate="print">
-                      <a:extLst>
-                        <a:ext uri="{28A0092B-C50C-407E-A947-70E740481C1C}">
-                          <a14:useLocalDpi xmlns:a14="http://schemas.microsoft.com/office/drawing/2010/main" val="0"/>
-                        </a:ext>
-                      </a:extLst>
-                    </a:blip>
-                    <a:srcRect/>
-                    <a:stretch>
-                      <a:fillRect/>
-                    </a:stretch>
-                  </pic:blipFill>
-                  <pic:spPr bwMode="auto">
-                    <a:xfrm flipH="1">
-                      <a:off x="0" y="0"/>
-                      <a:ext cx="2777675" cy="2083256"/>
-                    </a:xfrm>
-                    <a:prstGeom prst="rect">
-                      <a:avLst/>
-                    </a:prstGeom>
-                    <a:noFill/>
-                    <a:ln>
-                      <a:noFill/>
-                    </a:ln>
-                  </pic:spPr>
-                </pic:pic>
-              </a:graphicData>
-            </a:graphic>
-          </wp:inline>
-        </w:drawing>
-      </w:r>
-    </w:p>
-    <w:p>
-      <w:pPr>
-        <w:pStyle w:val="Caption"/>
-        <w:rPr>
-          <w:noProof/>
-        </w:rPr>
-      </w:pPr>
-      <w:r>
-        <w:t xml:space="preserve">Diffuser </w:t>
-      </w:r>
-      <w:fldSimple w:instr=" SEQ Diffuser \* ARABIC ">
-        <w:r>
-          <w:rPr>
-            <w:noProof/>
-          </w:rPr>
-          <w:t>1</w:t>
-        </w:r>
-      </w:fldSimple>
-    </w:p>
-    <w:p>
-      <w:pPr>
-        <w:keepNext/>
-      </w:pPr>
-      <w:r>
-        <w:rPr>
-          <w:noProof/>
-        </w:rPr>
-        <w:lastRenderedPageBreak/>
-        <w:drawing>
-          <wp:inline distT="0" distB="0" distL="0" distR="0" wp14:anchorId="3DFD39BE" wp14:editId="369CF030">
-            <wp:extent cx="2657475" cy="1993106"/>
-            <wp:effectExtent l="0" t="0" r="0" b="7620"/>
-            <wp:docPr id="16" name="Picture 16" descr="No LED"/>
-            <wp:cNvGraphicFramePr>
-              <a:graphicFrameLocks xmlns:a="http://schemas.openxmlformats.org/drawingml/2006/main" noChangeAspect="1"/>
-            </wp:cNvGraphicFramePr>
-            <a:graphic xmlns:a="http://schemas.openxmlformats.org/drawingml/2006/main">
-              <a:graphicData uri="http://schemas.openxmlformats.org/drawingml/2006/picture">
-                <pic:pic xmlns:pic="http://schemas.openxmlformats.org/drawingml/2006/picture">
-                  <pic:nvPicPr>
-                    <pic:cNvPr id="0" name="Picture 18"/>
-                    <pic:cNvPicPr>
-                      <a:picLocks noChangeAspect="1" noChangeArrowheads="1"/>
-                    </pic:cNvPicPr>
-                  </pic:nvPicPr>
-                  <pic:blipFill>
-                    <a:blip r:embed="rId14" cstate="print">
-                      <a:extLst>
-                        <a:ext uri="{28A0092B-C50C-407E-A947-70E740481C1C}">
-                          <a14:useLocalDpi xmlns:a14="http://schemas.microsoft.com/office/drawing/2010/main" val="0"/>
-                        </a:ext>
-                      </a:extLst>
-                    </a:blip>
-                    <a:srcRect/>
-                    <a:stretch>
-                      <a:fillRect/>
-                    </a:stretch>
-                  </pic:blipFill>
-                  <pic:spPr bwMode="auto">
-                    <a:xfrm>
-                      <a:off x="0" y="0"/>
-                      <a:ext cx="2721884" cy="2041413"/>
-                    </a:xfrm>
-                    <a:prstGeom prst="rect">
-                      <a:avLst/>
-                    </a:prstGeom>
-                    <a:noFill/>
-                    <a:ln>
-                      <a:noFill/>
-                    </a:ln>
-                  </pic:spPr>
-                </pic:pic>
-              </a:graphicData>
-            </a:graphic>
-          </wp:inline>
-        </w:drawing>
-      </w:r>
-    </w:p>
-    <w:p>
-      <w:pPr>
-        <w:pStyle w:val="Caption"/>
-        <w:rPr>
-          <w:lang w:eastAsia="x-none"/>
-        </w:rPr>
-      </w:pPr>
-      <w:r>
-        <w:t xml:space="preserve">Camera LED covered </w:t>
-      </w:r>
-      <w:fldSimple w:instr=" SEQ Camera_LED_covered \* ARABIC ">
-        <w:r>
-          <w:rPr>
-            <w:noProof/>
-          </w:rPr>
-          <w:t>1</w:t>
-        </w:r>
-      </w:fldSimple>
-    </w:p>
+    <w:tbl>
+      <w:tblPr>
+        <w:tblStyle w:val="TableGrid"/>
+        <w:tblW w:w="0" w:type="auto"/>
+        <w:tblLook w:val="04A0" w:firstRow="1" w:lastRow="0" w:firstColumn="1" w:lastColumn="0" w:noHBand="0" w:noVBand="1"/>
+      </w:tblPr>
+      <w:tblGrid>
+        <w:gridCol w:w="4446"/>
+        <w:gridCol w:w="4448"/>
+      </w:tblGrid>
+      <w:tr>
+        <w:tc>
+          <w:tcPr>
+            <w:tcW w:w="4446" w:type="dxa"/>
+          </w:tcPr>
+          <w:p>
+            <w:r>
+              <w:rPr>
+                <w:noProof/>
+              </w:rPr>
+              <w:drawing>
+                <wp:inline distT="0" distB="0" distL="0" distR="0" wp14:anchorId="7FDF7BDC" wp14:editId="3B9F94FE">
+                  <wp:extent cx="2679700" cy="2009775"/>
+                  <wp:effectExtent l="0" t="0" r="6350" b="9525"/>
+                  <wp:docPr id="15" name="Picture 15"/>
+                  <wp:cNvGraphicFramePr>
+                    <a:graphicFrameLocks xmlns:a="http://schemas.openxmlformats.org/drawingml/2006/main" noChangeAspect="1"/>
+                  </wp:cNvGraphicFramePr>
+                  <a:graphic xmlns:a="http://schemas.openxmlformats.org/drawingml/2006/main">
+                    <a:graphicData uri="http://schemas.openxmlformats.org/drawingml/2006/picture">
+                      <pic:pic xmlns:pic="http://schemas.openxmlformats.org/drawingml/2006/picture">
+                        <pic:nvPicPr>
+                          <pic:cNvPr id="0" name="Picture 17"/>
+                          <pic:cNvPicPr>
+                            <a:picLocks noChangeAspect="1" noChangeArrowheads="1"/>
+                          </pic:cNvPicPr>
+                        </pic:nvPicPr>
+                        <pic:blipFill>
+                          <a:blip r:embed="rId12" cstate="print">
+                            <a:extLst>
+                              <a:ext uri="{28A0092B-C50C-407E-A947-70E740481C1C}">
+                                <a14:useLocalDpi xmlns:a14="http://schemas.microsoft.com/office/drawing/2010/main" val="0"/>
+                              </a:ext>
+                            </a:extLst>
+                          </a:blip>
+                          <a:srcRect/>
+                          <a:stretch>
+                            <a:fillRect/>
+                          </a:stretch>
+                        </pic:blipFill>
+                        <pic:spPr bwMode="auto">
+                          <a:xfrm>
+                            <a:off x="0" y="0"/>
+                            <a:ext cx="2767364" cy="2075523"/>
+                          </a:xfrm>
+                          <a:prstGeom prst="rect">
+                            <a:avLst/>
+                          </a:prstGeom>
+                          <a:noFill/>
+                          <a:ln>
+                            <a:noFill/>
+                          </a:ln>
+                        </pic:spPr>
+                      </pic:pic>
+                    </a:graphicData>
+                  </a:graphic>
+                </wp:inline>
+              </w:drawing>
+            </w:r>
+          </w:p>
+          <w:p>
+            <w:pPr>
+              <w:pStyle w:val="Caption"/>
+            </w:pPr>
+            <w:r>
+              <w:t xml:space="preserve">Figure </w:t>
+            </w:r>
+            <w:r>
+              <w:fldChar w:fldCharType="begin"/>
+            </w:r>
+            <w:r>
+              <w:instrText xml:space="preserve"> SEQ Figure \* ARABIC </w:instrText>
+            </w:r>
+            <w:r>
+              <w:fldChar w:fldCharType="separate"/>
+            </w:r>
+            <w:r>
+              <w:rPr>
+                <w:noProof/>
+              </w:rPr>
+              <w:t>1</w:t>
+            </w:r>
+            <w:r>
+              <w:fldChar w:fldCharType="end"/>
+            </w:r>
+            <w:r>
+              <w:t xml:space="preserve"> </w:t>
+            </w:r>
+            <w:r>
+              <w:t>No Diffuser</w:t>
+            </w:r>
+          </w:p>
+        </w:tc>
+        <w:tc>
+          <w:tcPr>
+            <w:tcW w:w="4446" w:type="dxa"/>
+          </w:tcPr>
+          <w:p>
+            <w:pPr>
+              <w:keepNext/>
+            </w:pPr>
+            <w:r>
+              <w:rPr>
+                <w:noProof/>
+              </w:rPr>
+              <w:drawing>
+                <wp:inline distT="0" distB="0" distL="0" distR="0" wp14:anchorId="7423A7AA" wp14:editId="16E42B55">
+                  <wp:extent cx="2682240" cy="2011680"/>
+                  <wp:effectExtent l="0" t="0" r="3810" b="7620"/>
+                  <wp:docPr id="11" name="Picture 11"/>
+                  <wp:cNvGraphicFramePr>
+                    <a:graphicFrameLocks xmlns:a="http://schemas.openxmlformats.org/drawingml/2006/main" noChangeAspect="1"/>
+                  </wp:cNvGraphicFramePr>
+                  <a:graphic xmlns:a="http://schemas.openxmlformats.org/drawingml/2006/main">
+                    <a:graphicData uri="http://schemas.openxmlformats.org/drawingml/2006/picture">
+                      <pic:pic xmlns:pic="http://schemas.openxmlformats.org/drawingml/2006/picture">
+                        <pic:nvPicPr>
+                          <pic:cNvPr id="0" name="Picture 2"/>
+                          <pic:cNvPicPr>
+                            <a:picLocks noChangeAspect="1" noChangeArrowheads="1"/>
+                          </pic:cNvPicPr>
+                        </pic:nvPicPr>
+                        <pic:blipFill>
+                          <a:blip r:embed="rId13">
+                            <a:extLst>
+                              <a:ext uri="{28A0092B-C50C-407E-A947-70E740481C1C}">
+                                <a14:useLocalDpi xmlns:a14="http://schemas.microsoft.com/office/drawing/2010/main" val="0"/>
+                              </a:ext>
+                            </a:extLst>
+                          </a:blip>
+                          <a:srcRect/>
+                          <a:stretch>
+                            <a:fillRect/>
+                          </a:stretch>
+                        </pic:blipFill>
+                        <pic:spPr bwMode="auto">
+                          <a:xfrm>
+                            <a:off x="0" y="0"/>
+                            <a:ext cx="2682240" cy="2011680"/>
+                          </a:xfrm>
+                          <a:prstGeom prst="rect">
+                            <a:avLst/>
+                          </a:prstGeom>
+                          <a:noFill/>
+                        </pic:spPr>
+                      </pic:pic>
+                    </a:graphicData>
+                  </a:graphic>
+                </wp:inline>
+              </w:drawing>
+            </w:r>
+          </w:p>
+          <w:p>
+            <w:pPr>
+              <w:pStyle w:val="Caption"/>
+            </w:pPr>
+            <w:r>
+              <w:t xml:space="preserve">Figure </w:t>
+            </w:r>
+            <w:fldSimple w:instr=" SEQ Figure \* ARABIC ">
+              <w:r>
+                <w:rPr>
+                  <w:noProof/>
+                </w:rPr>
+                <w:t>2</w:t>
+              </w:r>
+            </w:fldSimple>
+            <w:r>
+              <w:t xml:space="preserve"> </w:t>
+            </w:r>
+            <w:r>
+              <w:t xml:space="preserve">Diffuser </w:t>
+            </w:r>
+            <w:r>
+              <w:t>#</w:t>
+            </w:r>
+            <w:r>
+              <w:t>1</w:t>
+            </w:r>
+          </w:p>
+        </w:tc>
+      </w:tr>
+      <w:tr>
+        <w:tc>
+          <w:tcPr>
+            <w:tcW w:w="4446" w:type="dxa"/>
+          </w:tcPr>
+          <w:p>
+            <w:pPr>
+              <w:keepNext/>
+            </w:pPr>
+            <w:r>
+              <w:rPr>
+                <w:noProof/>
+              </w:rPr>
+              <w:drawing>
+                <wp:inline distT="0" distB="0" distL="0" distR="0" wp14:anchorId="3D2A58BB" wp14:editId="1C9AC5A4">
+                  <wp:extent cx="2657475" cy="1993106"/>
+                  <wp:effectExtent l="0" t="0" r="0" b="7620"/>
+                  <wp:docPr id="16" name="Picture 16" descr="No LED"/>
+                  <wp:cNvGraphicFramePr>
+                    <a:graphicFrameLocks xmlns:a="http://schemas.openxmlformats.org/drawingml/2006/main" noChangeAspect="1"/>
+                  </wp:cNvGraphicFramePr>
+                  <a:graphic xmlns:a="http://schemas.openxmlformats.org/drawingml/2006/main">
+                    <a:graphicData uri="http://schemas.openxmlformats.org/drawingml/2006/picture">
+                      <pic:pic xmlns:pic="http://schemas.openxmlformats.org/drawingml/2006/picture">
+                        <pic:nvPicPr>
+                          <pic:cNvPr id="0" name="Picture 18"/>
+                          <pic:cNvPicPr>
+                            <a:picLocks noChangeAspect="1" noChangeArrowheads="1"/>
+                          </pic:cNvPicPr>
+                        </pic:nvPicPr>
+                        <pic:blipFill>
+                          <a:blip r:embed="rId14" cstate="print">
+                            <a:extLst>
+                              <a:ext uri="{28A0092B-C50C-407E-A947-70E740481C1C}">
+                                <a14:useLocalDpi xmlns:a14="http://schemas.microsoft.com/office/drawing/2010/main" val="0"/>
+                              </a:ext>
+                            </a:extLst>
+                          </a:blip>
+                          <a:srcRect/>
+                          <a:stretch>
+                            <a:fillRect/>
+                          </a:stretch>
+                        </pic:blipFill>
+                        <pic:spPr bwMode="auto">
+                          <a:xfrm>
+                            <a:off x="0" y="0"/>
+                            <a:ext cx="2721884" cy="2041413"/>
+                          </a:xfrm>
+                          <a:prstGeom prst="rect">
+                            <a:avLst/>
+                          </a:prstGeom>
+                          <a:noFill/>
+                          <a:ln>
+                            <a:noFill/>
+                          </a:ln>
+                        </pic:spPr>
+                      </pic:pic>
+                    </a:graphicData>
+                  </a:graphic>
+                </wp:inline>
+              </w:drawing>
+            </w:r>
+          </w:p>
+          <w:p>
+            <w:pPr>
+              <w:pStyle w:val="Caption"/>
+            </w:pPr>
+            <w:r>
+              <w:t xml:space="preserve">Figure </w:t>
+            </w:r>
+            <w:fldSimple w:instr=" SEQ Figure \* ARABIC ">
+              <w:r>
+                <w:rPr>
+                  <w:noProof/>
+                </w:rPr>
+                <w:t>3</w:t>
+              </w:r>
+            </w:fldSimple>
+            <w:r>
+              <w:t xml:space="preserve"> Camera </w:t>
+            </w:r>
+            <w:r>
+              <w:t>LED covered</w:t>
+            </w:r>
+          </w:p>
+        </w:tc>
+        <w:tc>
+          <w:tcPr>
+            <w:tcW w:w="4446" w:type="dxa"/>
+          </w:tcPr>
+          <w:p>
+            <w:pPr>
+              <w:keepNext/>
+            </w:pPr>
+            <w:r>
+              <w:rPr>
+                <w:noProof/>
+              </w:rPr>
+              <w:drawing>
+                <wp:inline distT="0" distB="0" distL="0" distR="0">
+                  <wp:extent cx="2687782" cy="2015837"/>
+                  <wp:effectExtent l="0" t="0" r="0" b="3810"/>
+                  <wp:docPr id="19" name="Picture 19" descr="Text, qr code&#10;&#10;Description automatically generated"/>
+                  <wp:cNvGraphicFramePr>
+                    <a:graphicFrameLocks xmlns:a="http://schemas.openxmlformats.org/drawingml/2006/main" noChangeAspect="1"/>
+                  </wp:cNvGraphicFramePr>
+                  <a:graphic xmlns:a="http://schemas.openxmlformats.org/drawingml/2006/main">
+                    <a:graphicData uri="http://schemas.openxmlformats.org/drawingml/2006/picture">
+                      <pic:pic xmlns:pic="http://schemas.openxmlformats.org/drawingml/2006/picture">
+                        <pic:nvPicPr>
+                          <pic:cNvPr id="19" name="diffuser2.png"/>
+                          <pic:cNvPicPr/>
+                        </pic:nvPicPr>
+                        <pic:blipFill>
+                          <a:blip r:embed="rId15">
+                            <a:extLst>
+                              <a:ext uri="{28A0092B-C50C-407E-A947-70E740481C1C}">
+                                <a14:useLocalDpi xmlns:a14="http://schemas.microsoft.com/office/drawing/2010/main" val="0"/>
+                              </a:ext>
+                            </a:extLst>
+                          </a:blip>
+                          <a:stretch>
+                            <a:fillRect/>
+                          </a:stretch>
+                        </pic:blipFill>
+                        <pic:spPr>
+                          <a:xfrm>
+                            <a:off x="0" y="0"/>
+                            <a:ext cx="2702931" cy="2027199"/>
+                          </a:xfrm>
+                          <a:prstGeom prst="rect">
+                            <a:avLst/>
+                          </a:prstGeom>
+                        </pic:spPr>
+                      </pic:pic>
+                    </a:graphicData>
+                  </a:graphic>
+                </wp:inline>
+              </w:drawing>
+            </w:r>
+          </w:p>
+          <w:p>
+            <w:pPr>
+              <w:pStyle w:val="Caption"/>
+            </w:pPr>
+            <w:r>
+              <w:t xml:space="preserve">Figure </w:t>
+            </w:r>
+            <w:fldSimple w:instr=" SEQ Figure \* ARABIC ">
+              <w:r>
+                <w:rPr>
+                  <w:noProof/>
+                </w:rPr>
+                <w:t>4</w:t>
+              </w:r>
+            </w:fldSimple>
+            <w:r>
+              <w:t xml:space="preserve"> Diffuser #2 (less light)</w:t>
+            </w:r>
+            <w:bookmarkStart w:id="17" w:name="_GoBack"/>
+            <w:bookmarkEnd w:id="17"/>
+          </w:p>
+        </w:tc>
+      </w:tr>
+      <w:tr>
+        <w:tc>
+          <w:tcPr>
+            <w:tcW w:w="4446" w:type="dxa"/>
+          </w:tcPr>
+          <w:p/>
+        </w:tc>
+        <w:tc>
+          <w:tcPr>
+            <w:tcW w:w="4446" w:type="dxa"/>
+          </w:tcPr>
+          <w:p/>
+        </w:tc>
+      </w:tr>
+    </w:tbl>
     <w:p/>
     <w:p/>
     <w:p>
       <w:pPr>
+        <w:keepNext/>
+      </w:pPr>
+    </w:p>
+    <w:p>
+      <w:pPr>
+        <w:keepNext/>
+      </w:pPr>
+      <w:r>
+        <w:t xml:space="preserve">  </w:t>
+      </w:r>
+    </w:p>
+    <w:p>
+      <w:pPr>
+        <w:keepNext/>
+      </w:pPr>
+    </w:p>
+    <w:p>
+      <w:pPr>
+        <w:keepNext/>
+      </w:pPr>
+    </w:p>
+    <w:p>
+      <w:pPr>
+        <w:keepNext/>
+      </w:pPr>
+    </w:p>
+    <w:p/>
+    <w:p/>
+    <w:p>
+      <w:pPr>
         <w:pStyle w:val="Heading2"/>
       </w:pPr>
-      <w:bookmarkStart w:id="17" w:name="_Toc80368746"/>
+      <w:bookmarkStart w:id="18" w:name="_Toc80368746"/>
       <w:r>
         <w:t>Fixed Focus vs Autofocus</w:t>
       </w:r>
-      <w:bookmarkEnd w:id="17"/>
+      <w:bookmarkEnd w:id="18"/>
     </w:p>
     <w:p/>
     <w:p>
@@ -9308,7 +9469,7 @@
           <w:lang w:val="en-US"/>
         </w:rPr>
       </w:pPr>
-      <w:bookmarkStart w:id="18" w:name="_Toc80368747"/>
+      <w:bookmarkStart w:id="19" w:name="_Toc80368747"/>
       <w:r>
         <w:rPr>
           <w:lang w:val="en-US"/>
@@ -9316,7 +9477,7 @@
         <w:lastRenderedPageBreak/>
         <w:t>Test Instructions</w:t>
       </w:r>
-      <w:bookmarkEnd w:id="18"/>
+      <w:bookmarkEnd w:id="19"/>
     </w:p>
     <w:p>
       <w:pPr>
@@ -9363,17 +9524,17 @@
       <w:pPr>
         <w:pStyle w:val="Heading2"/>
       </w:pPr>
-      <w:bookmarkStart w:id="19" w:name="_Toc80368748"/>
+      <w:bookmarkStart w:id="20" w:name="_Toc80368748"/>
       <w:r>
         <w:t>Web App</w:t>
       </w:r>
-      <w:bookmarkEnd w:id="19"/>
+      <w:bookmarkEnd w:id="20"/>
     </w:p>
     <w:p>
       <w:r>
         <w:t xml:space="preserve">Web page: </w:t>
       </w:r>
-      <w:hyperlink r:id="rId15" w:history="1">
+      <w:hyperlink r:id="rId16" w:history="1">
         <w:r>
           <w:rPr>
             <w:rStyle w:val="Hyperlink"/>
@@ -9492,7 +9653,7 @@
         </w:rPr>
         <w:t xml:space="preserve">Open the web site: </w:t>
       </w:r>
-      <w:hyperlink r:id="rId16" w:history="1">
+      <w:hyperlink r:id="rId17" w:history="1">
         <w:r>
           <w:rPr>
             <w:rStyle w:val="Hyperlink"/>
@@ -9588,7 +9749,7 @@
                     </pic:cNvPicPr>
                   </pic:nvPicPr>
                   <pic:blipFill>
-                    <a:blip r:embed="rId17"/>
+                    <a:blip r:embed="rId18"/>
                     <a:srcRect/>
                     <a:stretch>
                       <a:fillRect/>
@@ -9751,12 +9912,12 @@
       <w:pPr>
         <w:pStyle w:val="Heading2"/>
       </w:pPr>
-      <w:bookmarkStart w:id="20" w:name="_Toc80368749"/>
+      <w:bookmarkStart w:id="21" w:name="_Toc80368749"/>
       <w:r>
         <w:lastRenderedPageBreak/>
         <w:t>Galaxy S10</w:t>
       </w:r>
-      <w:bookmarkEnd w:id="20"/>
+      <w:bookmarkEnd w:id="21"/>
     </w:p>
     <w:p>
       <w:r>
@@ -9859,7 +10020,7 @@
                     </pic:cNvPicPr>
                   </pic:nvPicPr>
                   <pic:blipFill>
-                    <a:blip r:embed="rId18">
+                    <a:blip r:embed="rId19">
                       <a:extLst>
                         <a:ext uri="{28A0092B-C50C-407E-A947-70E740481C1C}">
                           <a14:useLocalDpi xmlns:a14="http://schemas.microsoft.com/office/drawing/2010/main" val="0"/>
@@ -9915,7 +10076,7 @@
                     </pic:cNvPicPr>
                   </pic:nvPicPr>
                   <pic:blipFill>
-                    <a:blip r:embed="rId19">
+                    <a:blip r:embed="rId20">
                       <a:extLst>
                         <a:ext uri="{28A0092B-C50C-407E-A947-70E740481C1C}">
                           <a14:useLocalDpi xmlns:a14="http://schemas.microsoft.com/office/drawing/2010/main" val="0"/>
@@ -10111,11 +10272,11 @@
       <w:pPr>
         <w:pStyle w:val="Heading2"/>
       </w:pPr>
-      <w:bookmarkStart w:id="21" w:name="_Toc80368750"/>
+      <w:bookmarkStart w:id="22" w:name="_Toc80368750"/>
       <w:r>
         <w:t>Python App</w:t>
       </w:r>
-      <w:bookmarkEnd w:id="21"/>
+      <w:bookmarkEnd w:id="22"/>
     </w:p>
     <w:p>
       <w:r>
@@ -10248,7 +10409,7 @@
                     <pic:cNvPicPr/>
                   </pic:nvPicPr>
                   <pic:blipFill>
-                    <a:blip r:embed="rId20"/>
+                    <a:blip r:embed="rId21"/>
                     <a:stretch>
                       <a:fillRect/>
                     </a:stretch>
@@ -10420,51 +10581,51 @@
       <w:r>
         <w:br w:type="page"/>
       </w:r>
-      <w:bookmarkStart w:id="22" w:name="_Toc77677310"/>
+      <w:bookmarkStart w:id="23" w:name="_Toc77677310"/>
     </w:p>
     <w:p>
       <w:pPr>
         <w:pStyle w:val="Heading1"/>
       </w:pPr>
-      <w:bookmarkStart w:id="23" w:name="_Toc80368751"/>
+      <w:bookmarkStart w:id="24" w:name="_Toc80368751"/>
       <w:r>
         <w:lastRenderedPageBreak/>
         <w:t>Test Results</w:t>
       </w:r>
+      <w:bookmarkEnd w:id="24"/>
+    </w:p>
+    <w:p>
+      <w:pPr>
+        <w:rPr>
+          <w:lang w:eastAsia="x-none"/>
+        </w:rPr>
+      </w:pPr>
+      <w:r>
+        <w:rPr>
+          <w:lang w:eastAsia="x-none"/>
+        </w:rPr>
+        <w:t xml:space="preserve">The following tables show the densest QR codes (highest version) that was able to be successfully scanned with each </w:t>
+      </w:r>
+      <w:r>
+        <w:rPr>
+          <w:lang w:eastAsia="x-none"/>
+        </w:rPr>
+        <w:t>configuration.</w:t>
+      </w:r>
+    </w:p>
+    <w:p>
+      <w:pPr>
+        <w:rPr>
+          <w:lang w:eastAsia="x-none"/>
+        </w:rPr>
+      </w:pPr>
+    </w:p>
+    <w:p>
+      <w:pPr>
+        <w:pStyle w:val="Heading2"/>
+      </w:pPr>
+      <w:bookmarkStart w:id="25" w:name="_Toc80368752"/>
       <w:bookmarkEnd w:id="23"/>
-    </w:p>
-    <w:p>
-      <w:pPr>
-        <w:rPr>
-          <w:lang w:eastAsia="x-none"/>
-        </w:rPr>
-      </w:pPr>
-      <w:r>
-        <w:rPr>
-          <w:lang w:eastAsia="x-none"/>
-        </w:rPr>
-        <w:t xml:space="preserve">The following tables show the densest QR codes (highest version) that was able to be successfully scanned with each </w:t>
-      </w:r>
-      <w:r>
-        <w:rPr>
-          <w:lang w:eastAsia="x-none"/>
-        </w:rPr>
-        <w:t>configuration.</w:t>
-      </w:r>
-    </w:p>
-    <w:p>
-      <w:pPr>
-        <w:rPr>
-          <w:lang w:eastAsia="x-none"/>
-        </w:rPr>
-      </w:pPr>
-    </w:p>
-    <w:p>
-      <w:pPr>
-        <w:pStyle w:val="Heading2"/>
-      </w:pPr>
-      <w:bookmarkStart w:id="24" w:name="_Toc80368752"/>
-      <w:bookmarkEnd w:id="22"/>
       <w:r>
         <w:t>Galaxy</w:t>
       </w:r>
@@ -10483,7 +10644,7 @@
       <w:r>
         <w:t>hone</w:t>
       </w:r>
-      <w:bookmarkEnd w:id="24"/>
+      <w:bookmarkEnd w:id="25"/>
     </w:p>
     <w:p/>
     <w:tbl>
@@ -10651,7 +10812,7 @@
                 <w:lang w:eastAsia="x-none"/>
               </w:rPr>
             </w:pPr>
-            <w:bookmarkStart w:id="25" w:name="_Hlk79067906"/>
+            <w:bookmarkStart w:id="26" w:name="_Hlk79067906"/>
             <w:r>
               <w:t>1</w:t>
             </w:r>
@@ -10894,14 +11055,14 @@
           </w:p>
         </w:tc>
       </w:tr>
-      <w:bookmarkEnd w:id="25"/>
+      <w:bookmarkEnd w:id="26"/>
     </w:tbl>
     <w:p/>
     <w:p>
       <w:pPr>
         <w:pStyle w:val="Heading2"/>
       </w:pPr>
-      <w:bookmarkStart w:id="26" w:name="_Toc80368753"/>
+      <w:bookmarkStart w:id="27" w:name="_Toc80368753"/>
       <w:r>
         <w:t>Laptop</w:t>
       </w:r>
@@ -10914,7 +11075,7 @@
       <w:r>
         <w:t>pp</w:t>
       </w:r>
-      <w:bookmarkEnd w:id="26"/>
+      <w:bookmarkEnd w:id="27"/>
     </w:p>
     <w:p/>
     <w:tbl>
@@ -11342,11 +11503,11 @@
       <w:pPr>
         <w:pStyle w:val="Heading2"/>
       </w:pPr>
-      <w:bookmarkStart w:id="27" w:name="_Toc80368754"/>
+      <w:bookmarkStart w:id="28" w:name="_Toc80368754"/>
       <w:r>
         <w:t>Laptop Python App</w:t>
       </w:r>
-      <w:bookmarkEnd w:id="27"/>
+      <w:bookmarkEnd w:id="28"/>
     </w:p>
     <w:p/>
     <w:tbl>
@@ -11766,11 +11927,11 @@
       <w:pPr>
         <w:pStyle w:val="Heading2"/>
       </w:pPr>
-      <w:bookmarkStart w:id="28" w:name="_Toc80368755"/>
+      <w:bookmarkStart w:id="29" w:name="_Toc80368755"/>
       <w:r>
         <w:t>Vetscan Hub Mockup Web App</w:t>
       </w:r>
-      <w:bookmarkEnd w:id="28"/>
+      <w:bookmarkEnd w:id="29"/>
     </w:p>
     <w:p/>
     <w:tbl>
@@ -12194,7 +12355,7 @@
       <w:pPr>
         <w:pStyle w:val="Heading2"/>
       </w:pPr>
-      <w:bookmarkStart w:id="29" w:name="_Toc80368756"/>
+      <w:bookmarkStart w:id="30" w:name="_Toc80368756"/>
       <w:r>
         <w:t>Vetscan Hub Mockup</w:t>
       </w:r>
@@ -12210,7 +12371,7 @@
       <w:r>
         <w:t xml:space="preserve"> Off</w:t>
       </w:r>
-      <w:bookmarkEnd w:id="29"/>
+      <w:bookmarkEnd w:id="30"/>
     </w:p>
     <w:p/>
     <w:tbl>
@@ -12626,7 +12787,7 @@
       <w:pPr>
         <w:pStyle w:val="Heading2"/>
       </w:pPr>
-      <w:bookmarkStart w:id="30" w:name="_Toc80368757"/>
+      <w:bookmarkStart w:id="31" w:name="_Toc80368757"/>
       <w:r>
         <w:t xml:space="preserve">Vetscan Hub Mockup Python App - </w:t>
       </w:r>
@@ -12636,7 +12797,7 @@
       <w:r>
         <w:t xml:space="preserve"> On</w:t>
       </w:r>
-      <w:bookmarkEnd w:id="30"/>
+      <w:bookmarkEnd w:id="31"/>
     </w:p>
     <w:p/>
     <w:tbl>
@@ -13060,13 +13221,13 @@
       <w:pPr>
         <w:pStyle w:val="Heading2"/>
       </w:pPr>
-      <w:bookmarkStart w:id="31" w:name="_Toc80368758"/>
-      <w:bookmarkStart w:id="32" w:name="_Hlk80362700"/>
+      <w:bookmarkStart w:id="32" w:name="_Toc80368758"/>
+      <w:bookmarkStart w:id="33" w:name="_Hlk80362700"/>
       <w:r>
         <w:lastRenderedPageBreak/>
         <w:t>UPC Scanning</w:t>
       </w:r>
-      <w:bookmarkEnd w:id="31"/>
+      <w:bookmarkEnd w:id="32"/>
     </w:p>
     <w:p>
       <w:r>
@@ -13082,7 +13243,7 @@
       <w:pPr>
         <w:pStyle w:val="Heading2"/>
       </w:pPr>
-      <w:bookmarkStart w:id="33" w:name="_Toc80368759"/>
+      <w:bookmarkStart w:id="34" w:name="_Toc80368759"/>
       <w:r>
         <w:t>“Data Matrix” decoding</w:t>
       </w:r>
@@ -13097,9 +13258,9 @@
       <w:r>
         <w:t xml:space="preserve"> library</w:t>
       </w:r>
-      <w:bookmarkEnd w:id="33"/>
-    </w:p>
-    <w:bookmarkEnd w:id="32"/>
+      <w:bookmarkEnd w:id="34"/>
+    </w:p>
+    <w:bookmarkEnd w:id="33"/>
     <w:p>
       <w:r>
         <w:t>The decoding of “Data Matrix” labels using the Vetscan camera was tested using:</w:t>
@@ -13125,7 +13286,7 @@
       <w:r>
         <w:t xml:space="preserve">python repo: </w:t>
       </w:r>
-      <w:hyperlink r:id="rId21" w:history="1">
+      <w:hyperlink r:id="rId22" w:history="1">
         <w:r>
           <w:rPr>
             <w:rStyle w:val="Hyperlink"/>
@@ -13212,7 +13373,7 @@
                     <pic:cNvPicPr/>
                   </pic:nvPicPr>
                   <pic:blipFill>
-                    <a:blip r:embed="rId22" cstate="print">
+                    <a:blip r:embed="rId23" cstate="print">
                       <a:extLst>
                         <a:ext uri="{28A0092B-C50C-407E-A947-70E740481C1C}">
                           <a14:useLocalDpi xmlns:a14="http://schemas.microsoft.com/office/drawing/2010/main" val="0"/>
@@ -13317,7 +13478,7 @@
                     <pic:cNvPicPr/>
                   </pic:nvPicPr>
                   <pic:blipFill>
-                    <a:blip r:embed="rId23" cstate="print">
+                    <a:blip r:embed="rId24" cstate="print">
                       <a:extLst>
                         <a:ext uri="{28A0092B-C50C-407E-A947-70E740481C1C}">
                           <a14:useLocalDpi xmlns:a14="http://schemas.microsoft.com/office/drawing/2010/main" val="0"/>
@@ -13430,7 +13591,7 @@
                     <pic:cNvPicPr/>
                   </pic:nvPicPr>
                   <pic:blipFill>
-                    <a:blip r:embed="rId24" cstate="print">
+                    <a:blip r:embed="rId25" cstate="print">
                       <a:extLst>
                         <a:ext uri="{28A0092B-C50C-407E-A947-70E740481C1C}">
                           <a14:useLocalDpi xmlns:a14="http://schemas.microsoft.com/office/drawing/2010/main" val="0"/>
@@ -13547,7 +13708,7 @@
                     <pic:cNvPicPr/>
                   </pic:nvPicPr>
                   <pic:blipFill>
-                    <a:blip r:embed="rId25" cstate="print">
+                    <a:blip r:embed="rId26" cstate="print">
                       <a:extLst>
                         <a:ext uri="{28A0092B-C50C-407E-A947-70E740481C1C}">
                           <a14:useLocalDpi xmlns:a14="http://schemas.microsoft.com/office/drawing/2010/main" val="0"/>
@@ -13610,7 +13771,7 @@
       <w:pPr>
         <w:pStyle w:val="Heading3"/>
       </w:pPr>
-      <w:bookmarkStart w:id="34" w:name="_Toc80368760"/>
+      <w:bookmarkStart w:id="35" w:name="_Toc80368760"/>
       <w:r>
         <w:rPr>
           <w:lang w:val="en-US"/>
@@ -13633,7 +13794,7 @@
         </w:rPr>
         <w:t xml:space="preserve"> times</w:t>
       </w:r>
-      <w:bookmarkEnd w:id="34"/>
+      <w:bookmarkEnd w:id="35"/>
     </w:p>
     <w:p>
       <w:r>
@@ -13686,7 +13847,7 @@
           <w:numId w:val="36"/>
         </w:numPr>
       </w:pPr>
-      <w:bookmarkStart w:id="35" w:name="_Toc80368761"/>
+      <w:bookmarkStart w:id="36" w:name="_Toc80368761"/>
       <w:r>
         <w:t>Vetscan Hub Mockup</w:t>
       </w:r>
@@ -13705,7 +13866,7 @@
         </w:rPr>
         <w:t xml:space="preserve"> times</w:t>
       </w:r>
-      <w:bookmarkEnd w:id="35"/>
+      <w:bookmarkEnd w:id="36"/>
     </w:p>
     <w:p>
       <w:r>
@@ -13768,20 +13929,20 @@
       <w:pPr>
         <w:pStyle w:val="Heading1"/>
       </w:pPr>
-      <w:bookmarkStart w:id="36" w:name="_Toc77677312"/>
-      <w:bookmarkStart w:id="37" w:name="_Toc80368762"/>
+      <w:bookmarkStart w:id="37" w:name="_Toc77677312"/>
+      <w:bookmarkStart w:id="38" w:name="_Toc80368762"/>
       <w:r>
         <w:lastRenderedPageBreak/>
         <w:t>Conclusions</w:t>
       </w:r>
-      <w:bookmarkEnd w:id="36"/>
       <w:bookmarkEnd w:id="37"/>
+      <w:bookmarkEnd w:id="38"/>
     </w:p>
     <w:p>
       <w:pPr>
         <w:pStyle w:val="Heading2"/>
       </w:pPr>
-      <w:bookmarkStart w:id="38" w:name="_Toc80368763"/>
+      <w:bookmarkStart w:id="39" w:name="_Toc80368763"/>
       <w:r>
         <w:t>Python app ver</w:t>
       </w:r>
@@ -13797,7 +13958,7 @@
       <w:r>
         <w:t xml:space="preserve"> web app</w:t>
       </w:r>
-      <w:bookmarkEnd w:id="38"/>
+      <w:bookmarkEnd w:id="39"/>
     </w:p>
     <w:p>
       <w:r>
@@ -13836,14 +13997,14 @@
       <w:pPr>
         <w:pStyle w:val="Heading2"/>
       </w:pPr>
-      <w:bookmarkStart w:id="39" w:name="_Toc80368764"/>
+      <w:bookmarkStart w:id="40" w:name="_Toc80368764"/>
       <w:r>
         <w:t>Comparison</w:t>
       </w:r>
       <w:r>
         <w:t xml:space="preserve"> of results</w:t>
       </w:r>
-      <w:bookmarkEnd w:id="39"/>
+      <w:bookmarkEnd w:id="40"/>
     </w:p>
     <w:p>
       <w:r>
@@ -14530,7 +14691,7 @@
             <wp:cNvGraphicFramePr/>
             <a:graphic xmlns:a="http://schemas.openxmlformats.org/drawingml/2006/main">
               <a:graphicData uri="http://schemas.openxmlformats.org/drawingml/2006/chart">
-                <c:chart xmlns:c="http://schemas.openxmlformats.org/drawingml/2006/chart" xmlns:r="http://schemas.openxmlformats.org/officeDocument/2006/relationships" r:id="rId26"/>
+                <c:chart xmlns:c="http://schemas.openxmlformats.org/drawingml/2006/chart" xmlns:r="http://schemas.openxmlformats.org/officeDocument/2006/relationships" r:id="rId27"/>
               </a:graphicData>
             </a:graphic>
           </wp:inline>
@@ -14547,11 +14708,11 @@
       <w:pPr>
         <w:pStyle w:val="Heading2"/>
       </w:pPr>
-      <w:bookmarkStart w:id="40" w:name="_Toc80368765"/>
+      <w:bookmarkStart w:id="41" w:name="_Toc80368765"/>
       <w:r>
         <w:t>Autofocus</w:t>
       </w:r>
-      <w:bookmarkEnd w:id="40"/>
+      <w:bookmarkEnd w:id="41"/>
     </w:p>
     <w:p>
       <w:r>
@@ -14590,11 +14751,11 @@
       <w:pPr>
         <w:pStyle w:val="Heading3"/>
       </w:pPr>
-      <w:bookmarkStart w:id="41" w:name="_Toc80368766"/>
+      <w:bookmarkStart w:id="42" w:name="_Toc80368766"/>
       <w:r>
         <w:t>Autofocus Time to Scan</w:t>
       </w:r>
-      <w:bookmarkEnd w:id="41"/>
+      <w:bookmarkEnd w:id="42"/>
     </w:p>
     <w:p/>
     <w:tbl>
@@ -15999,12 +16160,12 @@
       <w:pPr>
         <w:pStyle w:val="Heading3"/>
       </w:pPr>
-      <w:bookmarkStart w:id="42" w:name="_Toc80368767"/>
+      <w:bookmarkStart w:id="43" w:name="_Toc80368767"/>
       <w:r>
         <w:lastRenderedPageBreak/>
         <w:t>Fixed Focus Time to Scan</w:t>
       </w:r>
-      <w:bookmarkEnd w:id="42"/>
+      <w:bookmarkEnd w:id="43"/>
     </w:p>
     <w:p/>
     <w:tbl>
@@ -17407,7 +17568,7 @@
       <w:pPr>
         <w:pStyle w:val="Heading3"/>
       </w:pPr>
-      <w:bookmarkStart w:id="43" w:name="_Toc80368768"/>
+      <w:bookmarkStart w:id="44" w:name="_Toc80368768"/>
       <w:r>
         <w:rPr>
           <w:lang w:val="en-US"/>
@@ -17418,7 +17579,7 @@
       <w:r>
         <w:t>Autofocus vs Fixed Focus</w:t>
       </w:r>
-      <w:bookmarkEnd w:id="43"/>
+      <w:bookmarkEnd w:id="44"/>
     </w:p>
     <w:p>
       <w:pPr>
@@ -17472,7 +17633,7 @@
             <wp:cNvGraphicFramePr/>
             <a:graphic xmlns:a="http://schemas.openxmlformats.org/drawingml/2006/main">
               <a:graphicData uri="http://schemas.openxmlformats.org/drawingml/2006/chart">
-                <c:chart xmlns:c="http://schemas.openxmlformats.org/drawingml/2006/chart" xmlns:r="http://schemas.openxmlformats.org/officeDocument/2006/relationships" r:id="rId27"/>
+                <c:chart xmlns:c="http://schemas.openxmlformats.org/drawingml/2006/chart" xmlns:r="http://schemas.openxmlformats.org/officeDocument/2006/relationships" r:id="rId28"/>
               </a:graphicData>
             </a:graphic>
           </wp:inline>
@@ -17499,12 +17660,12 @@
       <w:pPr>
         <w:pStyle w:val="Heading3"/>
       </w:pPr>
-      <w:bookmarkStart w:id="44" w:name="_Toc80368769"/>
+      <w:bookmarkStart w:id="45" w:name="_Toc80368769"/>
       <w:r>
         <w:lastRenderedPageBreak/>
         <w:t>Autofocus Time to Scan – run with image rotated</w:t>
       </w:r>
-      <w:bookmarkEnd w:id="44"/>
+      <w:bookmarkEnd w:id="45"/>
     </w:p>
     <w:p>
       <w:pPr>
@@ -18144,14 +18305,14 @@
       <w:pPr>
         <w:pStyle w:val="Heading3"/>
       </w:pPr>
-      <w:bookmarkStart w:id="45" w:name="_Toc80368770"/>
+      <w:bookmarkStart w:id="46" w:name="_Toc80368770"/>
       <w:r>
         <w:t>Fixed Focus Time to Scan</w:t>
       </w:r>
       <w:r>
         <w:t xml:space="preserve"> – run with image rotated</w:t>
       </w:r>
-      <w:bookmarkEnd w:id="45"/>
+      <w:bookmarkEnd w:id="46"/>
     </w:p>
     <w:p>
       <w:pPr>
@@ -18838,7 +18999,7 @@
       <w:pPr>
         <w:pStyle w:val="Heading3"/>
       </w:pPr>
-      <w:bookmarkStart w:id="46" w:name="_Toc80368771"/>
+      <w:bookmarkStart w:id="47" w:name="_Toc80368771"/>
       <w:r>
         <w:rPr>
           <w:lang w:val="en-US"/>
@@ -18848,7 +19009,7 @@
       <w:r>
         <w:t>Autofocus vs Fixed Focus</w:t>
       </w:r>
-      <w:bookmarkEnd w:id="46"/>
+      <w:bookmarkEnd w:id="47"/>
     </w:p>
     <w:p>
       <w:r>
@@ -18869,7 +19030,7 @@
             <wp:cNvGraphicFramePr/>
             <a:graphic xmlns:a="http://schemas.openxmlformats.org/drawingml/2006/main">
               <a:graphicData uri="http://schemas.openxmlformats.org/drawingml/2006/chart">
-                <c:chart xmlns:c="http://schemas.openxmlformats.org/drawingml/2006/chart" xmlns:r="http://schemas.openxmlformats.org/officeDocument/2006/relationships" r:id="rId28"/>
+                <c:chart xmlns:c="http://schemas.openxmlformats.org/drawingml/2006/chart" xmlns:r="http://schemas.openxmlformats.org/officeDocument/2006/relationships" r:id="rId29"/>
               </a:graphicData>
             </a:graphic>
           </wp:inline>
@@ -18912,93 +19073,6 @@
           <w:lang w:eastAsia="x-none"/>
         </w:rPr>
         <w:t xml:space="preserve"> #2 was received on Aug 30 and the tests were re-run with it installed.</w:t>
-      </w:r>
-    </w:p>
-    <w:p>
-      <w:pPr>
-        <w:rPr>
-          <w:lang w:eastAsia="x-none"/>
-        </w:rPr>
-      </w:pPr>
-    </w:p>
-    <w:p>
-      <w:pPr>
-        <w:pStyle w:val="Heading4"/>
-      </w:pPr>
-      <w:r>
-        <w:t>Diffuser #2 – Glare in image</w:t>
-      </w:r>
-    </w:p>
-    <w:p>
-      <w:r>
-        <w:t>F</w:t>
-      </w:r>
-      <w:r>
-        <w:t xml:space="preserve">ile GitHub </w:t>
-      </w:r>
-      <w:proofErr w:type="spellStart"/>
-      <w:r>
-        <w:t>QR_code</w:t>
-      </w:r>
-      <w:proofErr w:type="spellEnd"/>
-      <w:r>
-        <w:t>/</w:t>
-      </w:r>
-      <w:proofErr w:type="spellStart"/>
-      <w:r>
-        <w:t>qr_decoder</w:t>
-      </w:r>
-      <w:proofErr w:type="spellEnd"/>
-      <w:r>
-        <w:t>/camera/diffuser2.png</w:t>
-      </w:r>
-    </w:p>
-    <w:p>
-      <w:r>
-        <w:rPr>
-          <w:noProof/>
-        </w:rPr>
-        <w:drawing>
-          <wp:inline distT="0" distB="0" distL="0" distR="0">
-            <wp:extent cx="4678878" cy="3509159"/>
-            <wp:effectExtent l="0" t="0" r="7620" b="0"/>
-            <wp:docPr id="17" name="Picture 17" descr="Text, qr code&#10;&#10;Description automatically generated"/>
-            <wp:cNvGraphicFramePr>
-              <a:graphicFrameLocks xmlns:a="http://schemas.openxmlformats.org/drawingml/2006/main" noChangeAspect="1"/>
-            </wp:cNvGraphicFramePr>
-            <a:graphic xmlns:a="http://schemas.openxmlformats.org/drawingml/2006/main">
-              <a:graphicData uri="http://schemas.openxmlformats.org/drawingml/2006/picture">
-                <pic:pic xmlns:pic="http://schemas.openxmlformats.org/drawingml/2006/picture">
-                  <pic:nvPicPr>
-                    <pic:cNvPr id="17" name="diffuser2.png"/>
-                    <pic:cNvPicPr/>
-                  </pic:nvPicPr>
-                  <pic:blipFill>
-                    <a:blip r:embed="rId29">
-                      <a:extLst>
-                        <a:ext uri="{28A0092B-C50C-407E-A947-70E740481C1C}">
-                          <a14:useLocalDpi xmlns:a14="http://schemas.microsoft.com/office/drawing/2010/main" val="0"/>
-                        </a:ext>
-                      </a:extLst>
-                    </a:blip>
-                    <a:stretch>
-                      <a:fillRect/>
-                    </a:stretch>
-                  </pic:blipFill>
-                  <pic:spPr>
-                    <a:xfrm>
-                      <a:off x="0" y="0"/>
-                      <a:ext cx="4713975" cy="3535482"/>
-                    </a:xfrm>
-                    <a:prstGeom prst="rect">
-                      <a:avLst/>
-                    </a:prstGeom>
-                  </pic:spPr>
-                </pic:pic>
-              </a:graphicData>
-            </a:graphic>
-          </wp:inline>
-        </w:drawing>
       </w:r>
     </w:p>
     <w:p>
@@ -19803,7 +19877,6 @@
         <w:rPr>
           <w:lang w:val="en-US"/>
         </w:rPr>
-        <w:lastRenderedPageBreak/>
         <w:t xml:space="preserve">Graph of </w:t>
       </w:r>
       <w:r>
@@ -19860,7 +19933,7 @@
           <w:lang w:val="en-US"/>
         </w:rPr>
       </w:pPr>
-      <w:bookmarkStart w:id="47" w:name="_Toc80368772"/>
+      <w:bookmarkStart w:id="48" w:name="_Toc80368772"/>
       <w:r>
         <w:rPr>
           <w:lang w:val="en-US"/>
@@ -19873,17 +19946,17 @@
         </w:rPr>
         <w:t>s</w:t>
       </w:r>
-      <w:bookmarkEnd w:id="47"/>
+      <w:bookmarkEnd w:id="48"/>
     </w:p>
     <w:p>
       <w:pPr>
         <w:pStyle w:val="Heading2"/>
       </w:pPr>
-      <w:bookmarkStart w:id="48" w:name="_Toc80368773"/>
+      <w:bookmarkStart w:id="49" w:name="_Toc80368773"/>
       <w:r>
         <w:t>Current Camera Module</w:t>
       </w:r>
-      <w:bookmarkEnd w:id="48"/>
+      <w:bookmarkEnd w:id="49"/>
     </w:p>
     <w:p>
       <w:pPr>
@@ -20287,11 +20360,11 @@
       <w:pPr>
         <w:pStyle w:val="Heading2"/>
       </w:pPr>
-      <w:bookmarkStart w:id="49" w:name="_Toc80368774"/>
+      <w:bookmarkStart w:id="50" w:name="_Toc80368774"/>
       <w:r>
         <w:t>Future Improvements</w:t>
       </w:r>
-      <w:bookmarkEnd w:id="49"/>
+      <w:bookmarkEnd w:id="50"/>
     </w:p>
     <w:p>
       <w:pPr>
@@ -20577,15 +20650,7 @@
           <w:rFonts w:ascii="Times New Roman" w:hAnsi="Times New Roman"/>
         </w:rPr>
         <w:lastRenderedPageBreak/>
-        <w:t>Investigation of other technologies that could r</w:t>
-      </w:r>
-      <w:bookmarkStart w:id="50" w:name="_GoBack"/>
-      <w:bookmarkEnd w:id="50"/>
-      <w:r>
-        <w:rPr>
-          <w:rFonts w:ascii="Times New Roman" w:hAnsi="Times New Roman"/>
-        </w:rPr>
-        <w:t xml:space="preserve">emove the </w:t>
+        <w:t xml:space="preserve">Investigation of other technologies that could remove the </w:t>
       </w:r>
       <w:r>
         <w:rPr>
@@ -31511,7 +31576,7 @@
 </file>
 
 <file path=customXml/itemProps1.xml><?xml version="1.0" encoding="utf-8"?>
-<ds:datastoreItem xmlns:ds="http://schemas.openxmlformats.org/officeDocument/2006/customXml" ds:itemID="{4994FCB8-B8AD-48D3-A85C-734AE6E21FF6}">
+<ds:datastoreItem xmlns:ds="http://schemas.openxmlformats.org/officeDocument/2006/customXml" ds:itemID="{3EE97C14-F7AC-499A-AC20-BA47FF6B86F1}">
   <ds:schemaRefs>
     <ds:schemaRef ds:uri="http://schemas.openxmlformats.org/officeDocument/2006/bibliography"/>
   </ds:schemaRefs>

</xml_diff>

<commit_message>
5.3.8 Updated graph with Diffuser 3 data. Graph of Diffusers vs. Scan Times 5.3.9.5 Added notes for Diffuser 3.
</commit_message>
<xml_diff>
--- a/QR_codes/Vetscan_QR_label_Docs/Vetscan_QR_Testing.docx
+++ b/QR_codes/Vetscan_QR_label_Docs/Vetscan_QR_Testing.docx
@@ -1,6 +1,6 @@
 
 <file path=word/document.xml><?xml version="1.0" encoding="utf-8"?>
-<w:document xmlns:wpc="http://schemas.microsoft.com/office/word/2010/wordprocessingCanvas" xmlns:cx="http://schemas.microsoft.com/office/drawing/2014/chartex" xmlns:cx1="http://schemas.microsoft.com/office/drawing/2015/9/8/chartex" xmlns:cx2="http://schemas.microsoft.com/office/drawing/2015/10/21/chartex" xmlns:cx3="http://schemas.microsoft.com/office/drawing/2016/5/9/chartex" xmlns:cx4="http://schemas.microsoft.com/office/drawing/2016/5/10/chartex" xmlns:cx5="http://schemas.microsoft.com/office/drawing/2016/5/11/chartex" xmlns:cx6="http://schemas.microsoft.com/office/drawing/2016/5/12/chartex" xmlns:cx7="http://schemas.microsoft.com/office/drawing/2016/5/13/chartex" xmlns:cx8="http://schemas.microsoft.com/office/drawing/2016/5/14/chartex" xmlns:mc="http://schemas.openxmlformats.org/markup-compatibility/2006" xmlns:aink="http://schemas.microsoft.com/office/drawing/2016/ink" xmlns:am3d="http://schemas.microsoft.com/office/drawing/2017/model3d" xmlns:o="urn:schemas-microsoft-com:office:office" xmlns:r="http://schemas.openxmlformats.org/officeDocument/2006/relationships" xmlns:m="http://schemas.openxmlformats.org/officeDocument/2006/math" xmlns:v="urn:schemas-microsoft-com:vml" xmlns:wp14="http://schemas.microsoft.com/office/word/2010/wordprocessingDrawing" xmlns:wp="http://schemas.openxmlformats.org/drawingml/2006/wordprocessingDrawing" xmlns:w10="urn:schemas-microsoft-com:office:word" xmlns:w="http://schemas.openxmlformats.org/wordprocessingml/2006/main" xmlns:w14="http://schemas.microsoft.com/office/word/2010/wordml" xmlns:w15="http://schemas.microsoft.com/office/word/2012/wordml" xmlns:w16cid="http://schemas.microsoft.com/office/word/2016/wordml/cid" xmlns:w16se="http://schemas.microsoft.com/office/word/2015/wordml/symex" xmlns:wpg="http://schemas.microsoft.com/office/word/2010/wordprocessingGroup" xmlns:wpi="http://schemas.microsoft.com/office/word/2010/wordprocessingInk" xmlns:wne="http://schemas.microsoft.com/office/word/2006/wordml" xmlns:wps="http://schemas.microsoft.com/office/word/2010/wordprocessingShape" mc:Ignorable="w14 w15 w16se w16cid wp14">
+<w:document xmlns:wpc="http://schemas.microsoft.com/office/word/2010/wordprocessingCanvas" xmlns:cx="http://schemas.microsoft.com/office/drawing/2014/chartex" xmlns:cx1="http://schemas.microsoft.com/office/drawing/2015/9/8/chartex" xmlns:cx2="http://schemas.microsoft.com/office/drawing/2015/10/21/chartex" xmlns:cx3="http://schemas.microsoft.com/office/drawing/2016/5/9/chartex" xmlns:cx4="http://schemas.microsoft.com/office/drawing/2016/5/10/chartex" xmlns:cx5="http://schemas.microsoft.com/office/drawing/2016/5/11/chartex" xmlns:cx6="http://schemas.microsoft.com/office/drawing/2016/5/12/chartex" xmlns:cx7="http://schemas.microsoft.com/office/drawing/2016/5/13/chartex" xmlns:cx8="http://schemas.microsoft.com/office/drawing/2016/5/14/chartex" xmlns:mc="http://schemas.openxmlformats.org/markup-compatibility/2006" xmlns:aink="http://schemas.microsoft.com/office/drawing/2016/ink" xmlns:am3d="http://schemas.microsoft.com/office/drawing/2017/model3d" xmlns:o="urn:schemas-microsoft-com:office:office" xmlns:r="http://schemas.openxmlformats.org/officeDocument/2006/relationships" xmlns:m="http://schemas.openxmlformats.org/officeDocument/2006/math" xmlns:v="urn:schemas-microsoft-com:vml" xmlns:wp14="http://schemas.microsoft.com/office/word/2010/wordprocessingDrawing" xmlns:wp="http://schemas.openxmlformats.org/drawingml/2006/wordprocessingDrawing" xmlns:w10="urn:schemas-microsoft-com:office:word" xmlns:w="http://schemas.openxmlformats.org/wordprocessingml/2006/main" xmlns:w14="http://schemas.microsoft.com/office/word/2010/wordml" xmlns:w15="http://schemas.microsoft.com/office/word/2012/wordml" xmlns:w16cex="http://schemas.microsoft.com/office/word/2018/wordml/cex" xmlns:w16cid="http://schemas.microsoft.com/office/word/2016/wordml/cid" xmlns:w16="http://schemas.microsoft.com/office/word/2018/wordml" xmlns:w16se="http://schemas.microsoft.com/office/word/2015/wordml/symex" xmlns:wpg="http://schemas.microsoft.com/office/word/2010/wordprocessingGroup" xmlns:wpi="http://schemas.microsoft.com/office/word/2010/wordprocessingInk" xmlns:wne="http://schemas.microsoft.com/office/word/2006/wordml" xmlns:wps="http://schemas.microsoft.com/office/word/2010/wordprocessingShape" mc:Ignorable="w14 w15 w16se w16cid w16 w16cex wp14">
   <w:body>
     <w:p>
       <w:pPr>
@@ -111,7 +111,7 @@
       <w:r>
         <w:fldChar w:fldCharType="separate"/>
       </w:r>
-      <w:hyperlink w:anchor="_Toc81571116" w:history="1">
+      <w:hyperlink w:anchor="_Toc84603263" w:history="1">
         <w:r>
           <w:rPr>
             <w:rStyle w:val="Hyperlink"/>
@@ -153,7 +153,7 @@
             <w:noProof/>
             <w:webHidden/>
           </w:rPr>
-          <w:instrText xml:space="preserve"> PAGEREF _Toc81571116 \h </w:instrText>
+          <w:instrText xml:space="preserve"> PAGEREF _Toc84603263 \h </w:instrText>
         </w:r>
         <w:r>
           <w:rPr>
@@ -196,7 +196,7 @@
           <w:noProof/>
         </w:rPr>
       </w:pPr>
-      <w:hyperlink w:anchor="_Toc81571117" w:history="1">
+      <w:hyperlink w:anchor="_Toc84603264" w:history="1">
         <w:r>
           <w:rPr>
             <w:rStyle w:val="Hyperlink"/>
@@ -237,7 +237,7 @@
             <w:noProof/>
             <w:webHidden/>
           </w:rPr>
-          <w:instrText xml:space="preserve"> PAGEREF _Toc81571117 \h </w:instrText>
+          <w:instrText xml:space="preserve"> PAGEREF _Toc84603264 \h </w:instrText>
         </w:r>
         <w:r>
           <w:rPr>
@@ -280,7 +280,7 @@
           <w:noProof/>
         </w:rPr>
       </w:pPr>
-      <w:hyperlink w:anchor="_Toc81571118" w:history="1">
+      <w:hyperlink w:anchor="_Toc84603265" w:history="1">
         <w:r>
           <w:rPr>
             <w:rStyle w:val="Hyperlink"/>
@@ -321,7 +321,7 @@
             <w:noProof/>
             <w:webHidden/>
           </w:rPr>
-          <w:instrText xml:space="preserve"> PAGEREF _Toc81571118 \h </w:instrText>
+          <w:instrText xml:space="preserve"> PAGEREF _Toc84603265 \h </w:instrText>
         </w:r>
         <w:r>
           <w:rPr>
@@ -364,7 +364,7 @@
           <w:noProof/>
         </w:rPr>
       </w:pPr>
-      <w:hyperlink w:anchor="_Toc81571119" w:history="1">
+      <w:hyperlink w:anchor="_Toc84603266" w:history="1">
         <w:r>
           <w:rPr>
             <w:rStyle w:val="Hyperlink"/>
@@ -405,7 +405,7 @@
             <w:noProof/>
             <w:webHidden/>
           </w:rPr>
-          <w:instrText xml:space="preserve"> PAGEREF _Toc81571119 \h </w:instrText>
+          <w:instrText xml:space="preserve"> PAGEREF _Toc84603266 \h </w:instrText>
         </w:r>
         <w:r>
           <w:rPr>
@@ -448,7 +448,7 @@
           <w:noProof/>
         </w:rPr>
       </w:pPr>
-      <w:hyperlink w:anchor="_Toc81571120" w:history="1">
+      <w:hyperlink w:anchor="_Toc84603267" w:history="1">
         <w:r>
           <w:rPr>
             <w:rStyle w:val="Hyperlink"/>
@@ -489,7 +489,7 @@
             <w:noProof/>
             <w:webHidden/>
           </w:rPr>
-          <w:instrText xml:space="preserve"> PAGEREF _Toc81571120 \h </w:instrText>
+          <w:instrText xml:space="preserve"> PAGEREF _Toc84603267 \h </w:instrText>
         </w:r>
         <w:r>
           <w:rPr>
@@ -532,7 +532,7 @@
           <w:noProof/>
         </w:rPr>
       </w:pPr>
-      <w:hyperlink w:anchor="_Toc81571121" w:history="1">
+      <w:hyperlink w:anchor="_Toc84603268" w:history="1">
         <w:r>
           <w:rPr>
             <w:rStyle w:val="Hyperlink"/>
@@ -573,7 +573,7 @@
             <w:noProof/>
             <w:webHidden/>
           </w:rPr>
-          <w:instrText xml:space="preserve"> PAGEREF _Toc81571121 \h </w:instrText>
+          <w:instrText xml:space="preserve"> PAGEREF _Toc84603268 \h </w:instrText>
         </w:r>
         <w:r>
           <w:rPr>
@@ -616,7 +616,7 @@
           <w:noProof/>
         </w:rPr>
       </w:pPr>
-      <w:hyperlink w:anchor="_Toc81571122" w:history="1">
+      <w:hyperlink w:anchor="_Toc84603269" w:history="1">
         <w:r>
           <w:rPr>
             <w:rStyle w:val="Hyperlink"/>
@@ -657,7 +657,7 @@
             <w:noProof/>
             <w:webHidden/>
           </w:rPr>
-          <w:instrText xml:space="preserve"> PAGEREF _Toc81571122 \h </w:instrText>
+          <w:instrText xml:space="preserve"> PAGEREF _Toc84603269 \h </w:instrText>
         </w:r>
         <w:r>
           <w:rPr>
@@ -700,7 +700,7 @@
           <w:noProof/>
         </w:rPr>
       </w:pPr>
-      <w:hyperlink w:anchor="_Toc81571123" w:history="1">
+      <w:hyperlink w:anchor="_Toc84603270" w:history="1">
         <w:r>
           <w:rPr>
             <w:rStyle w:val="Hyperlink"/>
@@ -741,7 +741,7 @@
             <w:noProof/>
             <w:webHidden/>
           </w:rPr>
-          <w:instrText xml:space="preserve"> PAGEREF _Toc81571123 \h </w:instrText>
+          <w:instrText xml:space="preserve"> PAGEREF _Toc84603270 \h </w:instrText>
         </w:r>
         <w:r>
           <w:rPr>
@@ -784,7 +784,7 @@
           <w:noProof/>
         </w:rPr>
       </w:pPr>
-      <w:hyperlink w:anchor="_Toc81571124" w:history="1">
+      <w:hyperlink w:anchor="_Toc84603271" w:history="1">
         <w:r>
           <w:rPr>
             <w:rStyle w:val="Hyperlink"/>
@@ -825,7 +825,7 @@
             <w:noProof/>
             <w:webHidden/>
           </w:rPr>
-          <w:instrText xml:space="preserve"> PAGEREF _Toc81571124 \h </w:instrText>
+          <w:instrText xml:space="preserve"> PAGEREF _Toc84603271 \h </w:instrText>
         </w:r>
         <w:r>
           <w:rPr>
@@ -868,7 +868,7 @@
           <w:noProof/>
         </w:rPr>
       </w:pPr>
-      <w:hyperlink w:anchor="_Toc81571125" w:history="1">
+      <w:hyperlink w:anchor="_Toc84603272" w:history="1">
         <w:r>
           <w:rPr>
             <w:rStyle w:val="Hyperlink"/>
@@ -909,7 +909,7 @@
             <w:noProof/>
             <w:webHidden/>
           </w:rPr>
-          <w:instrText xml:space="preserve"> PAGEREF _Toc81571125 \h </w:instrText>
+          <w:instrText xml:space="preserve"> PAGEREF _Toc84603272 \h </w:instrText>
         </w:r>
         <w:r>
           <w:rPr>
@@ -952,7 +952,7 @@
           <w:noProof/>
         </w:rPr>
       </w:pPr>
-      <w:hyperlink w:anchor="_Toc81571126" w:history="1">
+      <w:hyperlink w:anchor="_Toc84603273" w:history="1">
         <w:r>
           <w:rPr>
             <w:rStyle w:val="Hyperlink"/>
@@ -993,7 +993,7 @@
             <w:noProof/>
             <w:webHidden/>
           </w:rPr>
-          <w:instrText xml:space="preserve"> PAGEREF _Toc81571126 \h </w:instrText>
+          <w:instrText xml:space="preserve"> PAGEREF _Toc84603273 \h </w:instrText>
         </w:r>
         <w:r>
           <w:rPr>
@@ -1036,7 +1036,7 @@
           <w:noProof/>
         </w:rPr>
       </w:pPr>
-      <w:hyperlink w:anchor="_Toc81571127" w:history="1">
+      <w:hyperlink w:anchor="_Toc84603274" w:history="1">
         <w:r>
           <w:rPr>
             <w:rStyle w:val="Hyperlink"/>
@@ -1077,7 +1077,7 @@
             <w:noProof/>
             <w:webHidden/>
           </w:rPr>
-          <w:instrText xml:space="preserve"> PAGEREF _Toc81571127 \h </w:instrText>
+          <w:instrText xml:space="preserve"> PAGEREF _Toc84603274 \h </w:instrText>
         </w:r>
         <w:r>
           <w:rPr>
@@ -1120,7 +1120,7 @@
           <w:noProof/>
         </w:rPr>
       </w:pPr>
-      <w:hyperlink w:anchor="_Toc81571128" w:history="1">
+      <w:hyperlink w:anchor="_Toc84603275" w:history="1">
         <w:r>
           <w:rPr>
             <w:rStyle w:val="Hyperlink"/>
@@ -1161,7 +1161,7 @@
             <w:noProof/>
             <w:webHidden/>
           </w:rPr>
-          <w:instrText xml:space="preserve"> PAGEREF _Toc81571128 \h </w:instrText>
+          <w:instrText xml:space="preserve"> PAGEREF _Toc84603275 \h </w:instrText>
         </w:r>
         <w:r>
           <w:rPr>
@@ -1204,7 +1204,7 @@
           <w:noProof/>
         </w:rPr>
       </w:pPr>
-      <w:hyperlink w:anchor="_Toc81571129" w:history="1">
+      <w:hyperlink w:anchor="_Toc84603276" w:history="1">
         <w:r>
           <w:rPr>
             <w:rStyle w:val="Hyperlink"/>
@@ -1245,7 +1245,7 @@
             <w:noProof/>
             <w:webHidden/>
           </w:rPr>
-          <w:instrText xml:space="preserve"> PAGEREF _Toc81571129 \h </w:instrText>
+          <w:instrText xml:space="preserve"> PAGEREF _Toc84603276 \h </w:instrText>
         </w:r>
         <w:r>
           <w:rPr>
@@ -1288,7 +1288,7 @@
           <w:noProof/>
         </w:rPr>
       </w:pPr>
-      <w:hyperlink w:anchor="_Toc81571130" w:history="1">
+      <w:hyperlink w:anchor="_Toc84603277" w:history="1">
         <w:r>
           <w:rPr>
             <w:rStyle w:val="Hyperlink"/>
@@ -1329,7 +1329,7 @@
             <w:noProof/>
             <w:webHidden/>
           </w:rPr>
-          <w:instrText xml:space="preserve"> PAGEREF _Toc81571130 \h </w:instrText>
+          <w:instrText xml:space="preserve"> PAGEREF _Toc84603277 \h </w:instrText>
         </w:r>
         <w:r>
           <w:rPr>
@@ -1372,7 +1372,7 @@
           <w:noProof/>
         </w:rPr>
       </w:pPr>
-      <w:hyperlink w:anchor="_Toc81571131" w:history="1">
+      <w:hyperlink w:anchor="_Toc84603278" w:history="1">
         <w:r>
           <w:rPr>
             <w:rStyle w:val="Hyperlink"/>
@@ -1413,7 +1413,7 @@
             <w:noProof/>
             <w:webHidden/>
           </w:rPr>
-          <w:instrText xml:space="preserve"> PAGEREF _Toc81571131 \h </w:instrText>
+          <w:instrText xml:space="preserve"> PAGEREF _Toc84603278 \h </w:instrText>
         </w:r>
         <w:r>
           <w:rPr>
@@ -1456,7 +1456,7 @@
           <w:noProof/>
         </w:rPr>
       </w:pPr>
-      <w:hyperlink w:anchor="_Toc81571132" w:history="1">
+      <w:hyperlink w:anchor="_Toc84603279" w:history="1">
         <w:r>
           <w:rPr>
             <w:rStyle w:val="Hyperlink"/>
@@ -1497,7 +1497,7 @@
             <w:noProof/>
             <w:webHidden/>
           </w:rPr>
-          <w:instrText xml:space="preserve"> PAGEREF _Toc81571132 \h </w:instrText>
+          <w:instrText xml:space="preserve"> PAGEREF _Toc84603279 \h </w:instrText>
         </w:r>
         <w:r>
           <w:rPr>
@@ -1540,7 +1540,7 @@
           <w:noProof/>
         </w:rPr>
       </w:pPr>
-      <w:hyperlink w:anchor="_Toc81571133" w:history="1">
+      <w:hyperlink w:anchor="_Toc84603280" w:history="1">
         <w:r>
           <w:rPr>
             <w:rStyle w:val="Hyperlink"/>
@@ -1581,7 +1581,7 @@
             <w:noProof/>
             <w:webHidden/>
           </w:rPr>
-          <w:instrText xml:space="preserve"> PAGEREF _Toc81571133 \h </w:instrText>
+          <w:instrText xml:space="preserve"> PAGEREF _Toc84603280 \h </w:instrText>
         </w:r>
         <w:r>
           <w:rPr>
@@ -1624,7 +1624,7 @@
           <w:noProof/>
         </w:rPr>
       </w:pPr>
-      <w:hyperlink w:anchor="_Toc81571134" w:history="1">
+      <w:hyperlink w:anchor="_Toc84603281" w:history="1">
         <w:r>
           <w:rPr>
             <w:rStyle w:val="Hyperlink"/>
@@ -1665,7 +1665,7 @@
             <w:noProof/>
             <w:webHidden/>
           </w:rPr>
-          <w:instrText xml:space="preserve"> PAGEREF _Toc81571134 \h </w:instrText>
+          <w:instrText xml:space="preserve"> PAGEREF _Toc84603281 \h </w:instrText>
         </w:r>
         <w:r>
           <w:rPr>
@@ -1708,7 +1708,7 @@
           <w:noProof/>
         </w:rPr>
       </w:pPr>
-      <w:hyperlink w:anchor="_Toc81571135" w:history="1">
+      <w:hyperlink w:anchor="_Toc84603282" w:history="1">
         <w:r>
           <w:rPr>
             <w:rStyle w:val="Hyperlink"/>
@@ -1749,7 +1749,7 @@
             <w:noProof/>
             <w:webHidden/>
           </w:rPr>
-          <w:instrText xml:space="preserve"> PAGEREF _Toc81571135 \h </w:instrText>
+          <w:instrText xml:space="preserve"> PAGEREF _Toc84603282 \h </w:instrText>
         </w:r>
         <w:r>
           <w:rPr>
@@ -1792,7 +1792,7 @@
           <w:noProof/>
         </w:rPr>
       </w:pPr>
-      <w:hyperlink w:anchor="_Toc81571136" w:history="1">
+      <w:hyperlink w:anchor="_Toc84603283" w:history="1">
         <w:r>
           <w:rPr>
             <w:rStyle w:val="Hyperlink"/>
@@ -1833,7 +1833,7 @@
             <w:noProof/>
             <w:webHidden/>
           </w:rPr>
-          <w:instrText xml:space="preserve"> PAGEREF _Toc81571136 \h </w:instrText>
+          <w:instrText xml:space="preserve"> PAGEREF _Toc84603283 \h </w:instrText>
         </w:r>
         <w:r>
           <w:rPr>
@@ -1876,7 +1876,7 @@
           <w:noProof/>
         </w:rPr>
       </w:pPr>
-      <w:hyperlink w:anchor="_Toc81571137" w:history="1">
+      <w:hyperlink w:anchor="_Toc84603284" w:history="1">
         <w:r>
           <w:rPr>
             <w:rStyle w:val="Hyperlink"/>
@@ -1917,7 +1917,7 @@
             <w:noProof/>
             <w:webHidden/>
           </w:rPr>
-          <w:instrText xml:space="preserve"> PAGEREF _Toc81571137 \h </w:instrText>
+          <w:instrText xml:space="preserve"> PAGEREF _Toc84603284 \h </w:instrText>
         </w:r>
         <w:r>
           <w:rPr>
@@ -1960,7 +1960,7 @@
           <w:noProof/>
         </w:rPr>
       </w:pPr>
-      <w:hyperlink w:anchor="_Toc81571138" w:history="1">
+      <w:hyperlink w:anchor="_Toc84603285" w:history="1">
         <w:r>
           <w:rPr>
             <w:rStyle w:val="Hyperlink"/>
@@ -2001,7 +2001,7 @@
             <w:noProof/>
             <w:webHidden/>
           </w:rPr>
-          <w:instrText xml:space="preserve"> PAGEREF _Toc81571138 \h </w:instrText>
+          <w:instrText xml:space="preserve"> PAGEREF _Toc84603285 \h </w:instrText>
         </w:r>
         <w:r>
           <w:rPr>
@@ -2044,7 +2044,7 @@
           <w:noProof/>
         </w:rPr>
       </w:pPr>
-      <w:hyperlink w:anchor="_Toc81571139" w:history="1">
+      <w:hyperlink w:anchor="_Toc84603286" w:history="1">
         <w:r>
           <w:rPr>
             <w:rStyle w:val="Hyperlink"/>
@@ -2085,7 +2085,7 @@
             <w:noProof/>
             <w:webHidden/>
           </w:rPr>
-          <w:instrText xml:space="preserve"> PAGEREF _Toc81571139 \h </w:instrText>
+          <w:instrText xml:space="preserve"> PAGEREF _Toc84603286 \h </w:instrText>
         </w:r>
         <w:r>
           <w:rPr>
@@ -2128,7 +2128,7 @@
           <w:noProof/>
         </w:rPr>
       </w:pPr>
-      <w:hyperlink w:anchor="_Toc81571140" w:history="1">
+      <w:hyperlink w:anchor="_Toc84603287" w:history="1">
         <w:r>
           <w:rPr>
             <w:rStyle w:val="Hyperlink"/>
@@ -2169,7 +2169,7 @@
             <w:noProof/>
             <w:webHidden/>
           </w:rPr>
-          <w:instrText xml:space="preserve"> PAGEREF _Toc81571140 \h </w:instrText>
+          <w:instrText xml:space="preserve"> PAGEREF _Toc84603287 \h </w:instrText>
         </w:r>
         <w:r>
           <w:rPr>
@@ -2212,7 +2212,7 @@
           <w:noProof/>
         </w:rPr>
       </w:pPr>
-      <w:hyperlink w:anchor="_Toc81571141" w:history="1">
+      <w:hyperlink w:anchor="_Toc84603288" w:history="1">
         <w:r>
           <w:rPr>
             <w:rStyle w:val="Hyperlink"/>
@@ -2253,7 +2253,7 @@
             <w:noProof/>
             <w:webHidden/>
           </w:rPr>
-          <w:instrText xml:space="preserve"> PAGEREF _Toc81571141 \h </w:instrText>
+          <w:instrText xml:space="preserve"> PAGEREF _Toc84603288 \h </w:instrText>
         </w:r>
         <w:r>
           <w:rPr>
@@ -2296,7 +2296,7 @@
           <w:noProof/>
         </w:rPr>
       </w:pPr>
-      <w:hyperlink w:anchor="_Toc81571142" w:history="1">
+      <w:hyperlink w:anchor="_Toc84603289" w:history="1">
         <w:r>
           <w:rPr>
             <w:rStyle w:val="Hyperlink"/>
@@ -2337,7 +2337,7 @@
             <w:noProof/>
             <w:webHidden/>
           </w:rPr>
-          <w:instrText xml:space="preserve"> PAGEREF _Toc81571142 \h </w:instrText>
+          <w:instrText xml:space="preserve"> PAGEREF _Toc84603289 \h </w:instrText>
         </w:r>
         <w:r>
           <w:rPr>
@@ -2380,7 +2380,7 @@
           <w:noProof/>
         </w:rPr>
       </w:pPr>
-      <w:hyperlink w:anchor="_Toc81571143" w:history="1">
+      <w:hyperlink w:anchor="_Toc84603290" w:history="1">
         <w:r>
           <w:rPr>
             <w:rStyle w:val="Hyperlink"/>
@@ -2421,7 +2421,7 @@
             <w:noProof/>
             <w:webHidden/>
           </w:rPr>
-          <w:instrText xml:space="preserve"> PAGEREF _Toc81571143 \h </w:instrText>
+          <w:instrText xml:space="preserve"> PAGEREF _Toc84603290 \h </w:instrText>
         </w:r>
         <w:r>
           <w:rPr>
@@ -2464,7 +2464,7 @@
           <w:noProof/>
         </w:rPr>
       </w:pPr>
-      <w:hyperlink w:anchor="_Toc81571144" w:history="1">
+      <w:hyperlink w:anchor="_Toc84603291" w:history="1">
         <w:r>
           <w:rPr>
             <w:rStyle w:val="Hyperlink"/>
@@ -2505,7 +2505,7 @@
             <w:noProof/>
             <w:webHidden/>
           </w:rPr>
-          <w:instrText xml:space="preserve"> PAGEREF _Toc81571144 \h </w:instrText>
+          <w:instrText xml:space="preserve"> PAGEREF _Toc84603291 \h </w:instrText>
         </w:r>
         <w:r>
           <w:rPr>
@@ -2548,7 +2548,7 @@
           <w:noProof/>
         </w:rPr>
       </w:pPr>
-      <w:hyperlink w:anchor="_Toc81571145" w:history="1">
+      <w:hyperlink w:anchor="_Toc84603292" w:history="1">
         <w:r>
           <w:rPr>
             <w:rStyle w:val="Hyperlink"/>
@@ -2589,7 +2589,7 @@
             <w:noProof/>
             <w:webHidden/>
           </w:rPr>
-          <w:instrText xml:space="preserve"> PAGEREF _Toc81571145 \h </w:instrText>
+          <w:instrText xml:space="preserve"> PAGEREF _Toc84603292 \h </w:instrText>
         </w:r>
         <w:r>
           <w:rPr>
@@ -2632,7 +2632,7 @@
           <w:noProof/>
         </w:rPr>
       </w:pPr>
-      <w:hyperlink w:anchor="_Toc81571146" w:history="1">
+      <w:hyperlink w:anchor="_Toc84603293" w:history="1">
         <w:r>
           <w:rPr>
             <w:rStyle w:val="Hyperlink"/>
@@ -2673,7 +2673,7 @@
             <w:noProof/>
             <w:webHidden/>
           </w:rPr>
-          <w:instrText xml:space="preserve"> PAGEREF _Toc81571146 \h </w:instrText>
+          <w:instrText xml:space="preserve"> PAGEREF _Toc84603293 \h </w:instrText>
         </w:r>
         <w:r>
           <w:rPr>
@@ -2716,7 +2716,7 @@
           <w:noProof/>
         </w:rPr>
       </w:pPr>
-      <w:hyperlink w:anchor="_Toc81571147" w:history="1">
+      <w:hyperlink w:anchor="_Toc84603294" w:history="1">
         <w:r>
           <w:rPr>
             <w:rStyle w:val="Hyperlink"/>
@@ -2757,7 +2757,7 @@
             <w:noProof/>
             <w:webHidden/>
           </w:rPr>
-          <w:instrText xml:space="preserve"> PAGEREF _Toc81571147 \h </w:instrText>
+          <w:instrText xml:space="preserve"> PAGEREF _Toc84603294 \h </w:instrText>
         </w:r>
         <w:r>
           <w:rPr>
@@ -2800,7 +2800,7 @@
           <w:noProof/>
         </w:rPr>
       </w:pPr>
-      <w:hyperlink w:anchor="_Toc81571148" w:history="1">
+      <w:hyperlink w:anchor="_Toc84603295" w:history="1">
         <w:r>
           <w:rPr>
             <w:rStyle w:val="Hyperlink"/>
@@ -2841,7 +2841,7 @@
             <w:noProof/>
             <w:webHidden/>
           </w:rPr>
-          <w:instrText xml:space="preserve"> PAGEREF _Toc81571148 \h </w:instrText>
+          <w:instrText xml:space="preserve"> PAGEREF _Toc84603295 \h </w:instrText>
         </w:r>
         <w:r>
           <w:rPr>
@@ -2884,7 +2884,7 @@
           <w:noProof/>
         </w:rPr>
       </w:pPr>
-      <w:hyperlink w:anchor="_Toc81571149" w:history="1">
+      <w:hyperlink w:anchor="_Toc84603296" w:history="1">
         <w:r>
           <w:rPr>
             <w:rStyle w:val="Hyperlink"/>
@@ -2925,7 +2925,7 @@
             <w:noProof/>
             <w:webHidden/>
           </w:rPr>
-          <w:instrText xml:space="preserve"> PAGEREF _Toc81571149 \h </w:instrText>
+          <w:instrText xml:space="preserve"> PAGEREF _Toc84603296 \h </w:instrText>
         </w:r>
         <w:r>
           <w:rPr>
@@ -2968,7 +2968,7 @@
           <w:noProof/>
         </w:rPr>
       </w:pPr>
-      <w:hyperlink w:anchor="_Toc81571150" w:history="1">
+      <w:hyperlink w:anchor="_Toc84603297" w:history="1">
         <w:r>
           <w:rPr>
             <w:rStyle w:val="Hyperlink"/>
@@ -3009,7 +3009,7 @@
             <w:noProof/>
             <w:webHidden/>
           </w:rPr>
-          <w:instrText xml:space="preserve"> PAGEREF _Toc81571150 \h </w:instrText>
+          <w:instrText xml:space="preserve"> PAGEREF _Toc84603297 \h </w:instrText>
         </w:r>
         <w:r>
           <w:rPr>
@@ -3052,7 +3052,7 @@
           <w:noProof/>
         </w:rPr>
       </w:pPr>
-      <w:hyperlink w:anchor="_Toc81571151" w:history="1">
+      <w:hyperlink w:anchor="_Toc84603298" w:history="1">
         <w:r>
           <w:rPr>
             <w:rStyle w:val="Hyperlink"/>
@@ -3093,7 +3093,7 @@
             <w:noProof/>
             <w:webHidden/>
           </w:rPr>
-          <w:instrText xml:space="preserve"> PAGEREF _Toc81571151 \h </w:instrText>
+          <w:instrText xml:space="preserve"> PAGEREF _Toc84603298 \h </w:instrText>
         </w:r>
         <w:r>
           <w:rPr>
@@ -3136,7 +3136,7 @@
           <w:noProof/>
         </w:rPr>
       </w:pPr>
-      <w:hyperlink w:anchor="_Toc81571152" w:history="1">
+      <w:hyperlink w:anchor="_Toc84603299" w:history="1">
         <w:r>
           <w:rPr>
             <w:rStyle w:val="Hyperlink"/>
@@ -3177,7 +3177,7 @@
             <w:noProof/>
             <w:webHidden/>
           </w:rPr>
-          <w:instrText xml:space="preserve"> PAGEREF _Toc81571152 \h </w:instrText>
+          <w:instrText xml:space="preserve"> PAGEREF _Toc84603299 \h </w:instrText>
         </w:r>
         <w:r>
           <w:rPr>
@@ -3220,7 +3220,7 @@
           <w:noProof/>
         </w:rPr>
       </w:pPr>
-      <w:hyperlink w:anchor="_Toc81571153" w:history="1">
+      <w:hyperlink w:anchor="_Toc84603300" w:history="1">
         <w:r>
           <w:rPr>
             <w:rStyle w:val="Hyperlink"/>
@@ -3261,7 +3261,7 @@
             <w:noProof/>
             <w:webHidden/>
           </w:rPr>
-          <w:instrText xml:space="preserve"> PAGEREF _Toc81571153 \h </w:instrText>
+          <w:instrText xml:space="preserve"> PAGEREF _Toc84603300 \h </w:instrText>
         </w:r>
         <w:r>
           <w:rPr>
@@ -3304,7 +3304,7 @@
           <w:noProof/>
         </w:rPr>
       </w:pPr>
-      <w:hyperlink w:anchor="_Toc81571154" w:history="1">
+      <w:hyperlink w:anchor="_Toc84603301" w:history="1">
         <w:r>
           <w:rPr>
             <w:rStyle w:val="Hyperlink"/>
@@ -3345,7 +3345,7 @@
             <w:noProof/>
             <w:webHidden/>
           </w:rPr>
-          <w:instrText xml:space="preserve"> PAGEREF _Toc81571154 \h </w:instrText>
+          <w:instrText xml:space="preserve"> PAGEREF _Toc84603301 \h </w:instrText>
         </w:r>
         <w:r>
           <w:rPr>
@@ -3388,7 +3388,7 @@
           <w:noProof/>
         </w:rPr>
       </w:pPr>
-      <w:hyperlink w:anchor="_Toc81571155" w:history="1">
+      <w:hyperlink w:anchor="_Toc84603302" w:history="1">
         <w:r>
           <w:rPr>
             <w:rStyle w:val="Hyperlink"/>
@@ -3429,7 +3429,7 @@
             <w:noProof/>
             <w:webHidden/>
           </w:rPr>
-          <w:instrText xml:space="preserve"> PAGEREF _Toc81571155 \h </w:instrText>
+          <w:instrText xml:space="preserve"> PAGEREF _Toc84603302 \h </w:instrText>
         </w:r>
         <w:r>
           <w:rPr>
@@ -3472,7 +3472,7 @@
           <w:noProof/>
         </w:rPr>
       </w:pPr>
-      <w:hyperlink w:anchor="_Toc81571156" w:history="1">
+      <w:hyperlink w:anchor="_Toc84603303" w:history="1">
         <w:r>
           <w:rPr>
             <w:rStyle w:val="Hyperlink"/>
@@ -3492,7 +3492,7 @@
             <w:rStyle w:val="Hyperlink"/>
             <w:noProof/>
           </w:rPr>
-          <w:t>Graph of diffuser #1 vs diffuser #2</w:t>
+          <w:t>Graph of Diffusers vs. Scan Times</w:t>
         </w:r>
         <w:r>
           <w:rPr>
@@ -3513,7 +3513,7 @@
             <w:noProof/>
             <w:webHidden/>
           </w:rPr>
-          <w:instrText xml:space="preserve"> PAGEREF _Toc81571156 \h </w:instrText>
+          <w:instrText xml:space="preserve"> PAGEREF _Toc84603303 \h </w:instrText>
         </w:r>
         <w:r>
           <w:rPr>
@@ -3533,7 +3533,7 @@
             <w:noProof/>
             <w:webHidden/>
           </w:rPr>
-          <w:t>22</w:t>
+          <w:t>23</w:t>
         </w:r>
         <w:r>
           <w:rPr>
@@ -3556,7 +3556,7 @@
           <w:noProof/>
         </w:rPr>
       </w:pPr>
-      <w:hyperlink w:anchor="_Toc81571157" w:history="1">
+      <w:hyperlink w:anchor="_Toc84603304" w:history="1">
         <w:r>
           <w:rPr>
             <w:rStyle w:val="Hyperlink"/>
@@ -3597,7 +3597,7 @@
             <w:noProof/>
             <w:webHidden/>
           </w:rPr>
-          <w:instrText xml:space="preserve"> PAGEREF _Toc81571157 \h </w:instrText>
+          <w:instrText xml:space="preserve"> PAGEREF _Toc84603304 \h </w:instrText>
         </w:r>
         <w:r>
           <w:rPr>
@@ -3617,7 +3617,7 @@
             <w:noProof/>
             <w:webHidden/>
           </w:rPr>
-          <w:t>23</w:t>
+          <w:t>24</w:t>
         </w:r>
         <w:r>
           <w:rPr>
@@ -3640,7 +3640,7 @@
           <w:noProof/>
         </w:rPr>
       </w:pPr>
-      <w:hyperlink w:anchor="_Toc81571158" w:history="1">
+      <w:hyperlink w:anchor="_Toc84603305" w:history="1">
         <w:r>
           <w:rPr>
             <w:rStyle w:val="Hyperlink"/>
@@ -3681,7 +3681,7 @@
             <w:noProof/>
             <w:webHidden/>
           </w:rPr>
-          <w:instrText xml:space="preserve"> PAGEREF _Toc81571158 \h </w:instrText>
+          <w:instrText xml:space="preserve"> PAGEREF _Toc84603305 \h </w:instrText>
         </w:r>
         <w:r>
           <w:rPr>
@@ -3701,7 +3701,7 @@
             <w:noProof/>
             <w:webHidden/>
           </w:rPr>
-          <w:t>23</w:t>
+          <w:t>24</w:t>
         </w:r>
         <w:r>
           <w:rPr>
@@ -3724,7 +3724,7 @@
           <w:noProof/>
         </w:rPr>
       </w:pPr>
-      <w:hyperlink w:anchor="_Toc81571159" w:history="1">
+      <w:hyperlink w:anchor="_Toc84603306" w:history="1">
         <w:r>
           <w:rPr>
             <w:rStyle w:val="Hyperlink"/>
@@ -3765,7 +3765,7 @@
             <w:noProof/>
             <w:webHidden/>
           </w:rPr>
-          <w:instrText xml:space="preserve"> PAGEREF _Toc81571159 \h </w:instrText>
+          <w:instrText xml:space="preserve"> PAGEREF _Toc84603306 \h </w:instrText>
         </w:r>
         <w:r>
           <w:rPr>
@@ -3785,7 +3785,7 @@
             <w:noProof/>
             <w:webHidden/>
           </w:rPr>
-          <w:t>23</w:t>
+          <w:t>24</w:t>
         </w:r>
         <w:r>
           <w:rPr>
@@ -3808,7 +3808,7 @@
           <w:noProof/>
         </w:rPr>
       </w:pPr>
-      <w:hyperlink w:anchor="_Toc81571160" w:history="1">
+      <w:hyperlink w:anchor="_Toc84603307" w:history="1">
         <w:r>
           <w:rPr>
             <w:rStyle w:val="Hyperlink"/>
@@ -3849,7 +3849,7 @@
             <w:noProof/>
             <w:webHidden/>
           </w:rPr>
-          <w:instrText xml:space="preserve"> PAGEREF _Toc81571160 \h </w:instrText>
+          <w:instrText xml:space="preserve"> PAGEREF _Toc84603307 \h </w:instrText>
         </w:r>
         <w:r>
           <w:rPr>
@@ -3869,7 +3869,7 @@
             <w:noProof/>
             <w:webHidden/>
           </w:rPr>
-          <w:t>24</w:t>
+          <w:t>25</w:t>
         </w:r>
         <w:r>
           <w:rPr>
@@ -3892,7 +3892,7 @@
           <w:noProof/>
         </w:rPr>
       </w:pPr>
-      <w:hyperlink w:anchor="_Toc81571161" w:history="1">
+      <w:hyperlink w:anchor="_Toc84603308" w:history="1">
         <w:r>
           <w:rPr>
             <w:rStyle w:val="Hyperlink"/>
@@ -3933,7 +3933,7 @@
             <w:noProof/>
             <w:webHidden/>
           </w:rPr>
-          <w:instrText xml:space="preserve"> PAGEREF _Toc81571161 \h </w:instrText>
+          <w:instrText xml:space="preserve"> PAGEREF _Toc84603308 \h </w:instrText>
         </w:r>
         <w:r>
           <w:rPr>
@@ -3953,7 +3953,7 @@
             <w:noProof/>
             <w:webHidden/>
           </w:rPr>
-          <w:t>24</w:t>
+          <w:t>25</w:t>
         </w:r>
         <w:r>
           <w:rPr>
@@ -3985,7 +3985,7 @@
       <w:r>
         <w:br w:type="page"/>
       </w:r>
-      <w:bookmarkStart w:id="1" w:name="_Toc81571116"/>
+      <w:bookmarkStart w:id="1" w:name="_Toc84603263"/>
       <w:r>
         <w:rPr>
           <w:lang w:val="en-US" w:eastAsia="ja-JP"/>
@@ -4051,7 +4051,7 @@
       <w:pPr>
         <w:pStyle w:val="Heading2"/>
       </w:pPr>
-      <w:bookmarkStart w:id="2" w:name="_Toc81571117"/>
+      <w:bookmarkStart w:id="2" w:name="_Toc84603264"/>
       <w:bookmarkEnd w:id="0"/>
       <w:r>
         <w:t>Scope of this Document</w:t>
@@ -4069,7 +4069,7 @@
       <w:pPr>
         <w:pStyle w:val="Heading2"/>
       </w:pPr>
-      <w:bookmarkStart w:id="3" w:name="_Toc81571118"/>
+      <w:bookmarkStart w:id="3" w:name="_Toc84603265"/>
       <w:r>
         <w:t>Test Equipment</w:t>
       </w:r>
@@ -4206,7 +4206,7 @@
       <w:pPr>
         <w:pStyle w:val="Heading2"/>
       </w:pPr>
-      <w:bookmarkStart w:id="4" w:name="_Toc81571119"/>
+      <w:bookmarkStart w:id="4" w:name="_Toc84603266"/>
       <w:r>
         <w:t>Documentation</w:t>
       </w:r>
@@ -4334,7 +4334,7 @@
       <w:r>
         <w:br w:type="page"/>
       </w:r>
-      <w:bookmarkStart w:id="6" w:name="_Toc81571120"/>
+      <w:bookmarkStart w:id="6" w:name="_Toc84603267"/>
       <w:bookmarkEnd w:id="5"/>
       <w:r>
         <w:lastRenderedPageBreak/>
@@ -4373,7 +4373,7 @@
           <w:lang w:val="en-US"/>
         </w:rPr>
       </w:pPr>
-      <w:bookmarkStart w:id="7" w:name="_Toc81571121"/>
+      <w:bookmarkStart w:id="7" w:name="_Toc84603268"/>
       <w:r>
         <w:rPr>
           <w:lang w:val="en-US"/>
@@ -5017,7 +5017,7 @@
       <w:r>
         <w:br w:type="page"/>
       </w:r>
-      <w:bookmarkStart w:id="10" w:name="_Toc81571122"/>
+      <w:bookmarkStart w:id="10" w:name="_Toc84603269"/>
       <w:bookmarkEnd w:id="8"/>
       <w:bookmarkEnd w:id="9"/>
       <w:r>
@@ -5305,7 +5305,7 @@
       <w:pPr>
         <w:pStyle w:val="Heading2"/>
       </w:pPr>
-      <w:bookmarkStart w:id="11" w:name="_Toc81571123"/>
+      <w:bookmarkStart w:id="11" w:name="_Toc84603270"/>
       <w:r>
         <w:t>Test Label Generation</w:t>
       </w:r>
@@ -5355,7 +5355,7 @@
       <w:pPr>
         <w:pStyle w:val="Heading3"/>
       </w:pPr>
-      <w:bookmarkStart w:id="12" w:name="_Toc81571124"/>
+      <w:bookmarkStart w:id="12" w:name="_Toc84603271"/>
       <w:r>
         <w:lastRenderedPageBreak/>
         <w:t>QR code maximum data capacity</w:t>
@@ -8660,7 +8660,7 @@
       <w:pPr>
         <w:pStyle w:val="Heading2"/>
       </w:pPr>
-      <w:bookmarkStart w:id="13" w:name="_Toc81571125"/>
+      <w:bookmarkStart w:id="13" w:name="_Toc84603272"/>
       <w:r>
         <w:lastRenderedPageBreak/>
         <w:t>Test Label Printing</w:t>
@@ -9092,7 +9092,7 @@
           <w:noProof/>
         </w:rPr>
         <w:drawing>
-          <wp:inline distT="0" distB="0" distL="0" distR="0" wp14:anchorId="1B53AC69" wp14:editId="4AD953CE">
+          <wp:inline distT="0" distB="0" distL="0" distR="0" wp14:anchorId="5740F16C" wp14:editId="717AA641">
             <wp:extent cx="5213587" cy="4676775"/>
             <wp:effectExtent l="0" t="0" r="6350" b="0"/>
             <wp:docPr id="4" name="Picture 4"/>
@@ -9132,7 +9132,7 @@
       <w:pPr>
         <w:pStyle w:val="Heading1"/>
       </w:pPr>
-      <w:bookmarkStart w:id="14" w:name="_Toc81571126"/>
+      <w:bookmarkStart w:id="14" w:name="_Toc84603273"/>
       <w:r>
         <w:lastRenderedPageBreak/>
         <w:t>Test</w:t>
@@ -9149,7 +9149,7 @@
       <w:pPr>
         <w:pStyle w:val="Heading2"/>
       </w:pPr>
-      <w:bookmarkStart w:id="15" w:name="_Toc81571127"/>
+      <w:bookmarkStart w:id="15" w:name="_Toc84603274"/>
       <w:r>
         <w:t>Test Setup</w:t>
       </w:r>
@@ -9250,7 +9250,7 @@
       <w:pPr>
         <w:pStyle w:val="Heading2"/>
       </w:pPr>
-      <w:bookmarkStart w:id="16" w:name="_Toc81571128"/>
+      <w:bookmarkStart w:id="16" w:name="_Toc84603275"/>
       <w:r>
         <w:lastRenderedPageBreak/>
         <w:t>Glare with Varying LED Configurations</w:t>
@@ -9279,126 +9279,72 @@
         <w:t>Figure 2</w:t>
       </w:r>
       <w:r>
-        <w:t xml:space="preserve"> </w:t>
+        <w:t xml:space="preserve"> 50cm x 50cm,</w:t>
+      </w:r>
+      <w:r>
+        <w:t xml:space="preserve"> with diffuser #1. There is still a lot of glare.</w:t>
+      </w:r>
+    </w:p>
+    <w:p>
+      <w:r>
+        <w:t>Figure 3</w:t>
+      </w:r>
+      <w:r>
+        <w:t xml:space="preserve"> 50cm x 50cm,</w:t>
+      </w:r>
+      <w:r>
+        <w:t xml:space="preserve"> with </w:t>
+      </w:r>
+      <w:r>
+        <w:t xml:space="preserve">the LED </w:t>
+      </w:r>
+      <w:r>
+        <w:t>covered</w:t>
+      </w:r>
+      <w:r>
+        <w:t xml:space="preserve"> and </w:t>
+      </w:r>
+      <w:r>
+        <w:t xml:space="preserve">only ambient light from </w:t>
+      </w:r>
+      <w:r>
+        <w:t xml:space="preserve">overhead </w:t>
+      </w:r>
+      <w:r>
+        <w:t xml:space="preserve">office </w:t>
+      </w:r>
+      <w:r>
+        <w:t>lighting</w:t>
+      </w:r>
+      <w:r>
+        <w:t>.</w:t>
+      </w:r>
+    </w:p>
+    <w:p>
+      <w:r>
+        <w:t xml:space="preserve">Figure 4 </w:t>
       </w:r>
       <w:r>
         <w:t>50cm x 50cm,</w:t>
       </w:r>
       <w:r>
-        <w:t xml:space="preserve"> with diffuser #1. There is still a lot of glare.</w:t>
-      </w:r>
-    </w:p>
-    <w:p>
-      <w:r>
-        <w:t>Figure 3</w:t>
-      </w:r>
-      <w:r>
-        <w:t xml:space="preserve"> </w:t>
-      </w:r>
-      <w:r>
-        <w:t>50cm x 50cm,</w:t>
-      </w:r>
-      <w:r>
-        <w:t xml:space="preserve"> with </w:t>
-      </w:r>
-      <w:r>
-        <w:t xml:space="preserve">the LED </w:t>
-      </w:r>
-      <w:r>
-        <w:t>covered</w:t>
-      </w:r>
-      <w:r>
-        <w:t xml:space="preserve"> and </w:t>
-      </w:r>
-      <w:r>
-        <w:t xml:space="preserve">only ambient light from </w:t>
-      </w:r>
-      <w:r>
-        <w:t xml:space="preserve">overhead </w:t>
-      </w:r>
-      <w:r>
-        <w:t xml:space="preserve">office </w:t>
-      </w:r>
-      <w:r>
-        <w:t>lighting</w:t>
-      </w:r>
-      <w:r>
-        <w:t>.</w:t>
-      </w:r>
-    </w:p>
-    <w:p>
-      <w:r>
-        <w:t xml:space="preserve">Figure 4 </w:t>
-      </w:r>
-      <w:r>
-        <w:t>50cm x 50cm,</w:t>
-      </w:r>
-      <w:r>
-        <w:t xml:space="preserve"> </w:t>
-      </w:r>
-      <w:r>
-        <w:t>with diffuser #</w:t>
-      </w:r>
-      <w:r>
-        <w:t>2</w:t>
-      </w:r>
-      <w:r>
-        <w:t xml:space="preserve">. There is </w:t>
-      </w:r>
-      <w:r>
-        <w:t>reduced</w:t>
-      </w:r>
-      <w:r>
-        <w:t xml:space="preserve"> glare.</w:t>
-      </w:r>
-      <w:r>
-        <w:t xml:space="preserve"> Most of the lighting is from </w:t>
-      </w:r>
-      <w:r>
-        <w:t>overhead office lighting.</w:t>
-      </w:r>
-    </w:p>
-    <w:p>
-      <w:r>
-        <w:t>Figure 5 10cm x 10cm, with d</w:t>
-      </w:r>
-      <w:r>
-        <w:t>iffuser #2</w:t>
-      </w:r>
-      <w:r>
-        <w:t>.</w:t>
-      </w:r>
-      <w:r>
-        <w:t xml:space="preserve"> There is still a lot of glare.</w:t>
-      </w:r>
-    </w:p>
-    <w:p>
-      <w:r>
-        <w:t xml:space="preserve">Figure 6 </w:t>
-      </w:r>
-      <w:r>
-        <w:t>10cm x 10cm, diffuser</w:t>
-      </w:r>
-      <w:r>
-        <w:t xml:space="preserve"> is covered</w:t>
-      </w:r>
-      <w:r>
-        <w:t xml:space="preserve">. There is still </w:t>
-      </w:r>
-      <w:r>
-        <w:t>no</w:t>
-      </w:r>
-      <w:r>
-        <w:t xml:space="preserve"> glare. </w:t>
+        <w:t xml:space="preserve"> with diffuser #2. There is reduced glare. Most of the lighting is from overhead office lighting.</w:t>
+      </w:r>
+    </w:p>
+    <w:p>
+      <w:r>
+        <w:t>Figure 5 10cm x 10cm, with diffuser #2. There is still a lot of glare.</w:t>
+      </w:r>
+    </w:p>
+    <w:p>
+      <w:r>
+        <w:t xml:space="preserve">Figure 6 10cm x 10cm, diffuser is covered. There is still no glare. </w:t>
       </w:r>
       <w:r>
         <w:t>All</w:t>
       </w:r>
       <w:r>
-        <w:t xml:space="preserve"> </w:t>
-      </w:r>
-      <w:r>
-        <w:t>the lighting is from overhead office lighting.</w:t>
+        <w:t xml:space="preserve"> the lighting is from overhead office lighting.</w:t>
       </w:r>
     </w:p>
     <w:p/>
@@ -9423,7 +9369,7 @@
                 <w:noProof/>
               </w:rPr>
               <w:drawing>
-                <wp:inline distT="0" distB="0" distL="0" distR="0" wp14:anchorId="7FDF7BDC" wp14:editId="3B9F94FE">
+                <wp:inline distT="0" distB="0" distL="0" distR="0" wp14:anchorId="09490CA5" wp14:editId="5276C153">
                   <wp:extent cx="2441448" cy="1828800"/>
                   <wp:effectExtent l="0" t="0" r="0" b="0"/>
                   <wp:docPr id="15" name="Picture 15"/>
@@ -9508,7 +9454,7 @@
                 <w:noProof/>
               </w:rPr>
               <w:drawing>
-                <wp:inline distT="0" distB="0" distL="0" distR="0" wp14:anchorId="7423A7AA" wp14:editId="16E42B55">
+                <wp:inline distT="0" distB="0" distL="0" distR="0" wp14:anchorId="30E36D83" wp14:editId="1FED04B2">
                   <wp:extent cx="2441448" cy="1828800"/>
                   <wp:effectExtent l="0" t="0" r="0" b="0"/>
                   <wp:docPr id="11" name="Picture 11"/>
@@ -9598,7 +9544,7 @@
                 <w:noProof/>
               </w:rPr>
               <w:drawing>
-                <wp:inline distT="0" distB="0" distL="0" distR="0" wp14:anchorId="3D2A58BB" wp14:editId="1C9AC5A4">
+                <wp:inline distT="0" distB="0" distL="0" distR="0" wp14:anchorId="62D9ECCA" wp14:editId="5D5DF033">
                   <wp:extent cx="2441448" cy="1828800"/>
                   <wp:effectExtent l="0" t="0" r="0" b="0"/>
                   <wp:docPr id="16" name="Picture 16" descr="No LED"/>
@@ -9683,7 +9629,7 @@
                 <w:noProof/>
               </w:rPr>
               <w:drawing>
-                <wp:inline distT="0" distB="0" distL="0" distR="0">
+                <wp:inline distT="0" distB="0" distL="0" distR="0" wp14:anchorId="77D4C72A" wp14:editId="38E99304">
                   <wp:extent cx="2441448" cy="1828800"/>
                   <wp:effectExtent l="0" t="0" r="0" b="0"/>
                   <wp:docPr id="19" name="Picture 19" descr="Text, qr code&#10;&#10;Description automatically generated"/>
@@ -9760,7 +9706,7 @@
                 <w:noProof/>
               </w:rPr>
               <w:drawing>
-                <wp:inline distT="0" distB="0" distL="0" distR="0">
+                <wp:inline distT="0" distB="0" distL="0" distR="0" wp14:anchorId="73B9C48F" wp14:editId="38B6A66C">
                   <wp:extent cx="2441448" cy="1828800"/>
                   <wp:effectExtent l="0" t="0" r="0" b="0"/>
                   <wp:docPr id="20" name="Picture 20" descr="Qr code&#10;&#10;Description automatically generated"/>
@@ -9838,7 +9784,7 @@
                 <w:noProof/>
               </w:rPr>
               <w:drawing>
-                <wp:inline distT="0" distB="0" distL="0" distR="0">
+                <wp:inline distT="0" distB="0" distL="0" distR="0" wp14:anchorId="521B5C78" wp14:editId="7EB73C42">
                   <wp:extent cx="2441448" cy="1828800"/>
                   <wp:effectExtent l="0" t="0" r="0" b="0"/>
                   <wp:docPr id="21" name="Picture 21" descr="Qr code&#10;&#10;Description automatically generated"/>
@@ -9925,7 +9871,7 @@
       <w:pPr>
         <w:pStyle w:val="Heading2"/>
       </w:pPr>
-      <w:bookmarkStart w:id="17" w:name="_Toc81571129"/>
+      <w:bookmarkStart w:id="17" w:name="_Toc84603276"/>
       <w:r>
         <w:t>Fixed Focus vs Autofocus</w:t>
       </w:r>
@@ -9969,7 +9915,7 @@
           <w:lang w:val="en-US"/>
         </w:rPr>
       </w:pPr>
-      <w:bookmarkStart w:id="18" w:name="_Toc81571130"/>
+      <w:bookmarkStart w:id="18" w:name="_Toc84603277"/>
       <w:r>
         <w:rPr>
           <w:lang w:val="en-US"/>
@@ -10024,7 +9970,7 @@
       <w:pPr>
         <w:pStyle w:val="Heading2"/>
       </w:pPr>
-      <w:bookmarkStart w:id="19" w:name="_Toc81571131"/>
+      <w:bookmarkStart w:id="19" w:name="_Toc84603278"/>
       <w:r>
         <w:t>Web App</w:t>
       </w:r>
@@ -10232,7 +10178,7 @@
           <w:noProof/>
         </w:rPr>
         <w:drawing>
-          <wp:inline distT="0" distB="0" distL="0" distR="0" wp14:anchorId="6F3EC027" wp14:editId="555E8AE2">
+          <wp:inline distT="0" distB="0" distL="0" distR="0" wp14:anchorId="568FB9EB" wp14:editId="62DC55A5">
             <wp:extent cx="5521243" cy="3168650"/>
             <wp:effectExtent l="38100" t="38100" r="99060" b="88900"/>
             <wp:docPr id="1" name="Picture 3"/>
@@ -10412,7 +10358,7 @@
       <w:pPr>
         <w:pStyle w:val="Heading2"/>
       </w:pPr>
-      <w:bookmarkStart w:id="20" w:name="_Toc81571132"/>
+      <w:bookmarkStart w:id="20" w:name="_Toc84603279"/>
       <w:r>
         <w:lastRenderedPageBreak/>
         <w:t>Galaxy S10</w:t>
@@ -10503,7 +10449,7 @@
           <w:noProof/>
         </w:rPr>
         <w:drawing>
-          <wp:inline distT="0" distB="0" distL="0" distR="0">
+          <wp:inline distT="0" distB="0" distL="0" distR="0" wp14:anchorId="39CE7CA6" wp14:editId="4190C0C0">
             <wp:extent cx="2030730" cy="2954020"/>
             <wp:effectExtent l="0" t="0" r="7620" b="0"/>
             <wp:docPr id="13" name="Picture 13"/>
@@ -10559,7 +10505,7 @@
           <w:noProof/>
         </w:rPr>
         <w:drawing>
-          <wp:inline distT="0" distB="0" distL="0" distR="0">
+          <wp:inline distT="0" distB="0" distL="0" distR="0" wp14:anchorId="693F546C" wp14:editId="3D96A8CC">
             <wp:extent cx="1670685" cy="2954020"/>
             <wp:effectExtent l="0" t="0" r="5715" b="0"/>
             <wp:docPr id="12" name="Picture 12"/>
@@ -10772,7 +10718,7 @@
       <w:pPr>
         <w:pStyle w:val="Heading2"/>
       </w:pPr>
-      <w:bookmarkStart w:id="21" w:name="_Toc81571133"/>
+      <w:bookmarkStart w:id="21" w:name="_Toc84603280"/>
       <w:r>
         <w:t>Python App</w:t>
       </w:r>
@@ -10894,7 +10840,7 @@
           <w:noProof/>
         </w:rPr>
         <w:drawing>
-          <wp:inline distT="0" distB="0" distL="0" distR="0" wp14:anchorId="6133DC57" wp14:editId="0D51F7F3">
+          <wp:inline distT="0" distB="0" distL="0" distR="0" wp14:anchorId="57D673B9" wp14:editId="59226356">
             <wp:extent cx="2950952" cy="2353407"/>
             <wp:effectExtent l="0" t="0" r="1905" b="8890"/>
             <wp:docPr id="2" name="Picture 2"/>
@@ -11087,7 +11033,7 @@
       <w:pPr>
         <w:pStyle w:val="Heading1"/>
       </w:pPr>
-      <w:bookmarkStart w:id="23" w:name="_Toc81571134"/>
+      <w:bookmarkStart w:id="23" w:name="_Toc84603281"/>
       <w:r>
         <w:lastRenderedPageBreak/>
         <w:t>Test Results</w:t>
@@ -11124,7 +11070,7 @@
       <w:pPr>
         <w:pStyle w:val="Heading2"/>
       </w:pPr>
-      <w:bookmarkStart w:id="24" w:name="_Toc81571135"/>
+      <w:bookmarkStart w:id="24" w:name="_Toc84603282"/>
       <w:bookmarkEnd w:id="22"/>
       <w:r>
         <w:t>Galaxy</w:t>
@@ -11562,7 +11508,7 @@
       <w:pPr>
         <w:pStyle w:val="Heading2"/>
       </w:pPr>
-      <w:bookmarkStart w:id="26" w:name="_Toc81571136"/>
+      <w:bookmarkStart w:id="26" w:name="_Toc84603283"/>
       <w:r>
         <w:t>Laptop</w:t>
       </w:r>
@@ -12003,7 +11949,7 @@
       <w:pPr>
         <w:pStyle w:val="Heading2"/>
       </w:pPr>
-      <w:bookmarkStart w:id="27" w:name="_Toc81571137"/>
+      <w:bookmarkStart w:id="27" w:name="_Toc84603284"/>
       <w:r>
         <w:t>Laptop Python App</w:t>
       </w:r>
@@ -12427,7 +12373,7 @@
       <w:pPr>
         <w:pStyle w:val="Heading2"/>
       </w:pPr>
-      <w:bookmarkStart w:id="28" w:name="_Toc81571138"/>
+      <w:bookmarkStart w:id="28" w:name="_Toc84603285"/>
       <w:r>
         <w:t>Vetscan Hub Mockup Web App</w:t>
       </w:r>
@@ -12855,7 +12801,7 @@
       <w:pPr>
         <w:pStyle w:val="Heading2"/>
       </w:pPr>
-      <w:bookmarkStart w:id="29" w:name="_Toc81571139"/>
+      <w:bookmarkStart w:id="29" w:name="_Toc84603286"/>
       <w:r>
         <w:t>Vetscan Hub Mockup</w:t>
       </w:r>
@@ -13287,7 +13233,7 @@
       <w:pPr>
         <w:pStyle w:val="Heading2"/>
       </w:pPr>
-      <w:bookmarkStart w:id="30" w:name="_Toc81571140"/>
+      <w:bookmarkStart w:id="30" w:name="_Toc84603287"/>
       <w:r>
         <w:t xml:space="preserve">Vetscan Hub Mockup Python App - </w:t>
       </w:r>
@@ -13722,7 +13668,7 @@
         <w:pStyle w:val="Heading2"/>
       </w:pPr>
       <w:bookmarkStart w:id="31" w:name="_Hlk80362700"/>
-      <w:bookmarkStart w:id="32" w:name="_Toc81571141"/>
+      <w:bookmarkStart w:id="32" w:name="_Toc84603288"/>
       <w:r>
         <w:lastRenderedPageBreak/>
         <w:t>UPC Scanning</w:t>
@@ -13743,7 +13689,7 @@
       <w:pPr>
         <w:pStyle w:val="Heading2"/>
       </w:pPr>
-      <w:bookmarkStart w:id="33" w:name="_Toc81571142"/>
+      <w:bookmarkStart w:id="33" w:name="_Toc84603289"/>
       <w:r>
         <w:t>“Data Matrix” decoding</w:t>
       </w:r>
@@ -13833,7 +13779,7 @@
           <w:noProof/>
         </w:rPr>
         <w:drawing>
-          <wp:inline distT="0" distB="0" distL="0" distR="0" wp14:anchorId="787905A0" wp14:editId="55D9BEAA">
+          <wp:inline distT="0" distB="0" distL="0" distR="0" wp14:anchorId="1749BFFF" wp14:editId="035766BE">
             <wp:extent cx="984738" cy="984738"/>
             <wp:effectExtent l="0" t="0" r="6350" b="6350"/>
             <wp:docPr id="5" name="Picture 5" descr="Qr code&#10;&#10;Description automatically generated"/>
@@ -13930,7 +13876,7 @@
           <w:noProof/>
         </w:rPr>
         <w:drawing>
-          <wp:inline distT="0" distB="0" distL="0" distR="0">
+          <wp:inline distT="0" distB="0" distL="0" distR="0" wp14:anchorId="4B0D36FA" wp14:editId="5502F840">
             <wp:extent cx="984739" cy="984739"/>
             <wp:effectExtent l="0" t="0" r="6350" b="6350"/>
             <wp:docPr id="6" name="Picture 6" descr="Qr code&#10;&#10;Description automatically generated"/>
@@ -14027,7 +13973,7 @@
           <w:noProof/>
         </w:rPr>
         <w:drawing>
-          <wp:inline distT="0" distB="0" distL="0" distR="0">
+          <wp:inline distT="0" distB="0" distL="0" distR="0" wp14:anchorId="6DFA8A83" wp14:editId="3FA0A692">
             <wp:extent cx="949569" cy="712177"/>
             <wp:effectExtent l="0" t="0" r="3175" b="0"/>
             <wp:docPr id="9" name="Picture 9" descr="Text&#10;&#10;Description automatically generated"/>
@@ -14136,7 +14082,7 @@
           <w:noProof/>
         </w:rPr>
         <w:drawing>
-          <wp:inline distT="0" distB="0" distL="0" distR="0">
+          <wp:inline distT="0" distB="0" distL="0" distR="0" wp14:anchorId="112306EF" wp14:editId="07CDB4C7">
             <wp:extent cx="861646" cy="646235"/>
             <wp:effectExtent l="0" t="0" r="0" b="1905"/>
             <wp:docPr id="10" name="Picture 10" descr="Map&#10;&#10;Description automatically generated"/>
@@ -14206,7 +14152,7 @@
       <w:pPr>
         <w:pStyle w:val="Heading3"/>
       </w:pPr>
-      <w:bookmarkStart w:id="34" w:name="_Toc81571143"/>
+      <w:bookmarkStart w:id="34" w:name="_Toc84603290"/>
       <w:r>
         <w:rPr>
           <w:lang w:val="en-US"/>
@@ -14280,7 +14226,7 @@
           <w:numId w:val="36"/>
         </w:numPr>
       </w:pPr>
-      <w:bookmarkStart w:id="35" w:name="_Toc81571144"/>
+      <w:bookmarkStart w:id="35" w:name="_Toc84603291"/>
       <w:r>
         <w:t>Vetscan Hub Mockup</w:t>
       </w:r>
@@ -14361,7 +14307,7 @@
         <w:pStyle w:val="Heading1"/>
       </w:pPr>
       <w:bookmarkStart w:id="36" w:name="_Toc77677312"/>
-      <w:bookmarkStart w:id="37" w:name="_Toc81571145"/>
+      <w:bookmarkStart w:id="37" w:name="_Toc84603292"/>
       <w:r>
         <w:lastRenderedPageBreak/>
         <w:t>Conclusions</w:t>
@@ -14373,7 +14319,7 @@
       <w:pPr>
         <w:pStyle w:val="Heading2"/>
       </w:pPr>
-      <w:bookmarkStart w:id="38" w:name="_Toc81571146"/>
+      <w:bookmarkStart w:id="38" w:name="_Toc84603293"/>
       <w:r>
         <w:t>Python app ver</w:t>
       </w:r>
@@ -14428,7 +14374,7 @@
       <w:pPr>
         <w:pStyle w:val="Heading2"/>
       </w:pPr>
-      <w:bookmarkStart w:id="39" w:name="_Toc81571147"/>
+      <w:bookmarkStart w:id="39" w:name="_Toc84603294"/>
       <w:r>
         <w:t>Comparison</w:t>
       </w:r>
@@ -15109,7 +15055,7 @@
           <w:noProof/>
         </w:rPr>
         <w:drawing>
-          <wp:inline distT="0" distB="0" distL="0" distR="0" wp14:anchorId="5D04F972" wp14:editId="639FB29A">
+          <wp:inline distT="0" distB="0" distL="0" distR="0" wp14:anchorId="799CE160" wp14:editId="127F0ABA">
             <wp:extent cx="6488723" cy="2927839"/>
             <wp:effectExtent l="0" t="0" r="7620" b="6350"/>
             <wp:docPr id="3" name="Chart 3">
@@ -15139,7 +15085,7 @@
       <w:pPr>
         <w:pStyle w:val="Heading2"/>
       </w:pPr>
-      <w:bookmarkStart w:id="40" w:name="_Toc81571148"/>
+      <w:bookmarkStart w:id="40" w:name="_Toc84603295"/>
       <w:r>
         <w:t>Autofocus</w:t>
       </w:r>
@@ -15182,7 +15128,7 @@
       <w:pPr>
         <w:pStyle w:val="Heading3"/>
       </w:pPr>
-      <w:bookmarkStart w:id="41" w:name="_Toc81571149"/>
+      <w:bookmarkStart w:id="41" w:name="_Toc84603296"/>
       <w:r>
         <w:t>Autofocus Time to Scan</w:t>
       </w:r>
@@ -16591,7 +16537,7 @@
       <w:pPr>
         <w:pStyle w:val="Heading3"/>
       </w:pPr>
-      <w:bookmarkStart w:id="42" w:name="_Toc81571150"/>
+      <w:bookmarkStart w:id="42" w:name="_Toc84603297"/>
       <w:r>
         <w:lastRenderedPageBreak/>
         <w:t>Fixed Focus Time to Scan</w:t>
@@ -17999,7 +17945,7 @@
       <w:pPr>
         <w:pStyle w:val="Heading3"/>
       </w:pPr>
-      <w:bookmarkStart w:id="43" w:name="_Toc81571151"/>
+      <w:bookmarkStart w:id="43" w:name="_Toc84603298"/>
       <w:r>
         <w:rPr>
           <w:lang w:val="en-US"/>
@@ -18051,7 +17997,7 @@
           <w:noProof/>
         </w:rPr>
         <w:drawing>
-          <wp:inline distT="0" distB="0" distL="0" distR="0" wp14:anchorId="28915387" wp14:editId="6A3E3729">
+          <wp:inline distT="0" distB="0" distL="0" distR="0" wp14:anchorId="2ECB35F2" wp14:editId="44E15D7B">
             <wp:extent cx="6834554" cy="2609850"/>
             <wp:effectExtent l="0" t="0" r="4445" b="0"/>
             <wp:docPr id="7" name="Chart 7">
@@ -18091,7 +18037,7 @@
       <w:pPr>
         <w:pStyle w:val="Heading3"/>
       </w:pPr>
-      <w:bookmarkStart w:id="44" w:name="_Toc81571152"/>
+      <w:bookmarkStart w:id="44" w:name="_Toc84603299"/>
       <w:r>
         <w:lastRenderedPageBreak/>
         <w:t>Autofocus Time to Scan – run with image rotated</w:t>
@@ -18736,7 +18682,7 @@
       <w:pPr>
         <w:pStyle w:val="Heading3"/>
       </w:pPr>
-      <w:bookmarkStart w:id="45" w:name="_Toc81571153"/>
+      <w:bookmarkStart w:id="45" w:name="_Toc84603300"/>
       <w:r>
         <w:t>Fixed Focus Time to Scan</w:t>
       </w:r>
@@ -19430,7 +19376,7 @@
       <w:pPr>
         <w:pStyle w:val="Heading3"/>
       </w:pPr>
-      <w:bookmarkStart w:id="46" w:name="_Toc81571154"/>
+      <w:bookmarkStart w:id="46" w:name="_Toc84603301"/>
       <w:r>
         <w:rPr>
           <w:lang w:val="en-US"/>
@@ -19448,7 +19394,7 @@
           <w:noProof/>
         </w:rPr>
         <w:drawing>
-          <wp:inline distT="0" distB="0" distL="0" distR="0" wp14:anchorId="0337161C" wp14:editId="0FB392BD">
+          <wp:inline distT="0" distB="0" distL="0" distR="0" wp14:anchorId="14CC05FD" wp14:editId="720E6744">
             <wp:extent cx="3416935" cy="1863970"/>
             <wp:effectExtent l="0" t="0" r="12065" b="3175"/>
             <wp:docPr id="8" name="Chart 8">
@@ -19475,7 +19421,7 @@
       <w:pPr>
         <w:pStyle w:val="Heading3"/>
       </w:pPr>
-      <w:bookmarkStart w:id="47" w:name="_Toc81571155"/>
+      <w:bookmarkStart w:id="47" w:name="_Toc84603302"/>
       <w:r>
         <w:lastRenderedPageBreak/>
         <w:t>Diffuser</w:t>
@@ -19621,7 +19567,7 @@
     <w:tbl>
       <w:tblPr>
         <w:tblStyle w:val="TableGrid"/>
-        <w:tblW w:w="0" w:type="auto"/>
+        <w:tblW w:w="13041" w:type="dxa"/>
         <w:tblLayout w:type="fixed"/>
         <w:tblLook w:val="04A0" w:firstRow="1" w:lastRow="0" w:firstColumn="1" w:lastColumn="0" w:noHBand="0" w:noVBand="1"/>
       </w:tblPr>
@@ -19630,8 +19576,9 @@
         <w:gridCol w:w="1310"/>
         <w:gridCol w:w="1080"/>
         <w:gridCol w:w="2970"/>
-        <w:gridCol w:w="2250"/>
-        <w:gridCol w:w="2245"/>
+        <w:gridCol w:w="1170"/>
+        <w:gridCol w:w="1170"/>
+        <w:gridCol w:w="4406"/>
       </w:tblGrid>
       <w:tr>
         <w:tc>
@@ -19685,7 +19632,8 @@
         </w:tc>
         <w:tc>
           <w:tcPr>
-            <w:tcW w:w="2250" w:type="dxa"/>
+            <w:tcW w:w="6746" w:type="dxa"/>
+            <w:gridSpan w:val="3"/>
             <w:shd w:val="clear" w:color="auto" w:fill="8EAADB" w:themeFill="accent1" w:themeFillTint="99"/>
           </w:tcPr>
           <w:p>
@@ -19693,51 +19641,16 @@
               <w:rPr>
                 <w:color w:val="000000"/>
               </w:rPr>
-              <w:t>diffuser#1 autofocus</w:t>
-            </w:r>
-            <w:r>
-              <w:t xml:space="preserve"> </w:t>
-            </w:r>
-          </w:p>
-          <w:p>
-            <w:r>
-              <w:t>Avg Scan Time (sec)</w:t>
-            </w:r>
-          </w:p>
-        </w:tc>
-        <w:tc>
-          <w:tcPr>
-            <w:tcW w:w="2245" w:type="dxa"/>
-            <w:shd w:val="clear" w:color="auto" w:fill="FFE599" w:themeFill="accent4" w:themeFillTint="66"/>
-          </w:tcPr>
-          <w:p>
-            <w:pPr>
+              <w:t>A</w:t>
+            </w:r>
+            <w:r>
               <w:rPr>
                 <w:color w:val="000000"/>
               </w:rPr>
-            </w:pPr>
-            <w:r>
-              <w:rPr>
-                <w:color w:val="000000"/>
-              </w:rPr>
-              <w:t>diffuser#</w:t>
-            </w:r>
-            <w:r>
-              <w:rPr>
-                <w:color w:val="000000"/>
-              </w:rPr>
-              <w:t>2</w:t>
-            </w:r>
-            <w:r>
-              <w:rPr>
-                <w:color w:val="000000"/>
-              </w:rPr>
-              <w:t xml:space="preserve"> autofocus</w:t>
-            </w:r>
-          </w:p>
-          <w:p>
-            <w:r>
-              <w:t>Avg Scan Time (sec)</w:t>
+              <w:t>utofocus</w:t>
+            </w:r>
+            <w:r>
+              <w:t xml:space="preserve"> Avg Scan Time (sec)</w:t>
             </w:r>
           </w:p>
         </w:tc>
@@ -19746,47 +19659,35 @@
         <w:tc>
           <w:tcPr>
             <w:tcW w:w="935" w:type="dxa"/>
-          </w:tcPr>
-          <w:p>
-            <w:r>
-              <w:t>5</w:t>
-            </w:r>
-          </w:p>
+            <w:shd w:val="clear" w:color="auto" w:fill="auto"/>
+          </w:tcPr>
+          <w:p/>
         </w:tc>
         <w:tc>
           <w:tcPr>
             <w:tcW w:w="1310" w:type="dxa"/>
-          </w:tcPr>
-          <w:p>
-            <w:r>
-              <w:t>10 x 10</w:t>
-            </w:r>
-          </w:p>
+            <w:shd w:val="clear" w:color="auto" w:fill="auto"/>
+          </w:tcPr>
+          <w:p/>
         </w:tc>
         <w:tc>
           <w:tcPr>
             <w:tcW w:w="1080" w:type="dxa"/>
-          </w:tcPr>
-          <w:p>
-            <w:r>
-              <w:t>Bruce</w:t>
-            </w:r>
-          </w:p>
+            <w:shd w:val="clear" w:color="auto" w:fill="auto"/>
+          </w:tcPr>
+          <w:p/>
         </w:tc>
         <w:tc>
           <w:tcPr>
             <w:tcW w:w="2970" w:type="dxa"/>
-          </w:tcPr>
-          <w:p>
-            <w:r>
-              <w:t>6.41  7.04  2.83  5.85  2.57</w:t>
-            </w:r>
-          </w:p>
-        </w:tc>
-        <w:tc>
-          <w:tcPr>
-            <w:tcW w:w="2250" w:type="dxa"/>
-            <w:vAlign w:val="center"/>
+            <w:shd w:val="clear" w:color="auto" w:fill="auto"/>
+          </w:tcPr>
+          <w:p/>
+        </w:tc>
+        <w:tc>
+          <w:tcPr>
+            <w:tcW w:w="1170" w:type="dxa"/>
+            <w:shd w:val="clear" w:color="auto" w:fill="8EAADB" w:themeFill="accent1" w:themeFillTint="99"/>
           </w:tcPr>
           <w:p>
             <w:pPr>
@@ -19798,14 +19699,14 @@
               <w:rPr>
                 <w:color w:val="000000"/>
               </w:rPr>
-              <w:t>4.87</w:t>
-            </w:r>
-          </w:p>
-        </w:tc>
-        <w:tc>
-          <w:tcPr>
-            <w:tcW w:w="2245" w:type="dxa"/>
-            <w:vAlign w:val="center"/>
+              <w:t>Diffuser#1</w:t>
+            </w:r>
+          </w:p>
+        </w:tc>
+        <w:tc>
+          <w:tcPr>
+            <w:tcW w:w="1170" w:type="dxa"/>
+            <w:shd w:val="clear" w:color="auto" w:fill="FFE599" w:themeFill="accent4" w:themeFillTint="66"/>
           </w:tcPr>
           <w:p>
             <w:pPr>
@@ -19817,7 +19718,26 @@
               <w:rPr>
                 <w:color w:val="000000"/>
               </w:rPr>
-              <w:t>4.94</w:t>
+              <w:t>Diffuser#2</w:t>
+            </w:r>
+          </w:p>
+        </w:tc>
+        <w:tc>
+          <w:tcPr>
+            <w:tcW w:w="4406" w:type="dxa"/>
+            <w:shd w:val="clear" w:color="auto" w:fill="FFE599" w:themeFill="accent4" w:themeFillTint="66"/>
+          </w:tcPr>
+          <w:p>
+            <w:pPr>
+              <w:rPr>
+                <w:color w:val="000000"/>
+              </w:rPr>
+            </w:pPr>
+            <w:r>
+              <w:rPr>
+                <w:color w:val="000000"/>
+              </w:rPr>
+              <w:t>Diffuser#3</w:t>
             </w:r>
           </w:p>
         </w:tc>
@@ -19829,7 +19749,7 @@
           </w:tcPr>
           <w:p>
             <w:r>
-              <w:t>6</w:t>
+              <w:t>5</w:t>
             </w:r>
           </w:p>
         </w:tc>
@@ -19859,13 +19779,13 @@
           </w:tcPr>
           <w:p>
             <w:r>
-              <w:t>3.82  3.93  3.24  6.80  4.87</w:t>
-            </w:r>
-          </w:p>
-        </w:tc>
-        <w:tc>
-          <w:tcPr>
-            <w:tcW w:w="2250" w:type="dxa"/>
+              <w:t>6.41  7.04  2.83  5.85  2.57</w:t>
+            </w:r>
+          </w:p>
+        </w:tc>
+        <w:tc>
+          <w:tcPr>
+            <w:tcW w:w="1170" w:type="dxa"/>
             <w:vAlign w:val="center"/>
           </w:tcPr>
           <w:p>
@@ -19878,13 +19798,13 @@
               <w:rPr>
                 <w:color w:val="000000"/>
               </w:rPr>
-              <w:t>7.63</w:t>
-            </w:r>
-          </w:p>
-        </w:tc>
-        <w:tc>
-          <w:tcPr>
-            <w:tcW w:w="2245" w:type="dxa"/>
+              <w:t>4.87</w:t>
+            </w:r>
+          </w:p>
+        </w:tc>
+        <w:tc>
+          <w:tcPr>
+            <w:tcW w:w="1170" w:type="dxa"/>
             <w:vAlign w:val="center"/>
           </w:tcPr>
           <w:p>
@@ -19897,8 +19817,21 @@
               <w:rPr>
                 <w:color w:val="000000"/>
               </w:rPr>
-              <w:t>4.53</w:t>
-            </w:r>
+              <w:t>4.94</w:t>
+            </w:r>
+          </w:p>
+        </w:tc>
+        <w:tc>
+          <w:tcPr>
+            <w:tcW w:w="4406" w:type="dxa"/>
+            <w:vAlign w:val="center"/>
+          </w:tcPr>
+          <w:p>
+            <w:pPr>
+              <w:rPr>
+                <w:color w:val="000000"/>
+              </w:rPr>
+            </w:pPr>
           </w:p>
         </w:tc>
       </w:tr>
@@ -19909,7 +19842,7 @@
           </w:tcPr>
           <w:p>
             <w:r>
-              <w:t>7</w:t>
+              <w:t>6</w:t>
             </w:r>
           </w:p>
         </w:tc>
@@ -19939,13 +19872,13 @@
           </w:tcPr>
           <w:p>
             <w:r>
-              <w:t>7.68  4.30 22.70  8.12 11.16</w:t>
-            </w:r>
-          </w:p>
-        </w:tc>
-        <w:tc>
-          <w:tcPr>
-            <w:tcW w:w="2250" w:type="dxa"/>
+              <w:t>3.82  3.93  3.24  6.80  4.87</w:t>
+            </w:r>
+          </w:p>
+        </w:tc>
+        <w:tc>
+          <w:tcPr>
+            <w:tcW w:w="1170" w:type="dxa"/>
             <w:vAlign w:val="center"/>
           </w:tcPr>
           <w:p>
@@ -19958,13 +19891,13 @@
               <w:rPr>
                 <w:color w:val="000000"/>
               </w:rPr>
-              <w:t>9.64</w:t>
-            </w:r>
-          </w:p>
-        </w:tc>
-        <w:tc>
-          <w:tcPr>
-            <w:tcW w:w="2245" w:type="dxa"/>
+              <w:t>7.63</w:t>
+            </w:r>
+          </w:p>
+        </w:tc>
+        <w:tc>
+          <w:tcPr>
+            <w:tcW w:w="1170" w:type="dxa"/>
             <w:vAlign w:val="center"/>
           </w:tcPr>
           <w:p>
@@ -19977,8 +19910,21 @@
               <w:rPr>
                 <w:color w:val="000000"/>
               </w:rPr>
-              <w:t>10.79</w:t>
-            </w:r>
+              <w:t>4.53</w:t>
+            </w:r>
+          </w:p>
+        </w:tc>
+        <w:tc>
+          <w:tcPr>
+            <w:tcW w:w="4406" w:type="dxa"/>
+            <w:vAlign w:val="center"/>
+          </w:tcPr>
+          <w:p>
+            <w:pPr>
+              <w:rPr>
+                <w:color w:val="000000"/>
+              </w:rPr>
+            </w:pPr>
           </w:p>
         </w:tc>
       </w:tr>
@@ -19989,7 +19935,7 @@
           </w:tcPr>
           <w:p>
             <w:r>
-              <w:t>14</w:t>
+              <w:t>7</w:t>
             </w:r>
           </w:p>
         </w:tc>
@@ -19999,7 +19945,7 @@
           </w:tcPr>
           <w:p>
             <w:r>
-              <w:t>20 x 20</w:t>
+              <w:t>10 x 10</w:t>
             </w:r>
           </w:p>
         </w:tc>
@@ -20019,13 +19965,13 @@
           </w:tcPr>
           <w:p>
             <w:r>
-              <w:t>11.05 12.32 10.52  4.46  4.07</w:t>
-            </w:r>
-          </w:p>
-        </w:tc>
-        <w:tc>
-          <w:tcPr>
-            <w:tcW w:w="2250" w:type="dxa"/>
+              <w:t>7.68  4.30 22.70  8.12 11.16</w:t>
+            </w:r>
+          </w:p>
+        </w:tc>
+        <w:tc>
+          <w:tcPr>
+            <w:tcW w:w="1170" w:type="dxa"/>
             <w:vAlign w:val="center"/>
           </w:tcPr>
           <w:p>
@@ -20038,13 +19984,13 @@
               <w:rPr>
                 <w:color w:val="000000"/>
               </w:rPr>
-              <w:t>4.13</w:t>
-            </w:r>
-          </w:p>
-        </w:tc>
-        <w:tc>
-          <w:tcPr>
-            <w:tcW w:w="2245" w:type="dxa"/>
+              <w:t>9.64</w:t>
+            </w:r>
+          </w:p>
+        </w:tc>
+        <w:tc>
+          <w:tcPr>
+            <w:tcW w:w="1170" w:type="dxa"/>
             <w:vAlign w:val="center"/>
           </w:tcPr>
           <w:p>
@@ -20057,8 +20003,21 @@
               <w:rPr>
                 <w:color w:val="000000"/>
               </w:rPr>
-              <w:t>8.48</w:t>
-            </w:r>
+              <w:t>10.79</w:t>
+            </w:r>
+          </w:p>
+        </w:tc>
+        <w:tc>
+          <w:tcPr>
+            <w:tcW w:w="4406" w:type="dxa"/>
+            <w:vAlign w:val="center"/>
+          </w:tcPr>
+          <w:p>
+            <w:pPr>
+              <w:rPr>
+                <w:color w:val="000000"/>
+              </w:rPr>
+            </w:pPr>
           </w:p>
         </w:tc>
       </w:tr>
@@ -20069,7 +20028,7 @@
           </w:tcPr>
           <w:p>
             <w:r>
-              <w:t>15</w:t>
+              <w:t>14</w:t>
             </w:r>
           </w:p>
         </w:tc>
@@ -20099,13 +20058,13 @@
           </w:tcPr>
           <w:p>
             <w:r>
-              <w:t>6.04  6.33  5.35  4.91  5.73</w:t>
-            </w:r>
-          </w:p>
-        </w:tc>
-        <w:tc>
-          <w:tcPr>
-            <w:tcW w:w="2250" w:type="dxa"/>
+              <w:t>11.05 12.32 10.52  4.46  4.07</w:t>
+            </w:r>
+          </w:p>
+        </w:tc>
+        <w:tc>
+          <w:tcPr>
+            <w:tcW w:w="1170" w:type="dxa"/>
             <w:vAlign w:val="center"/>
           </w:tcPr>
           <w:p>
@@ -20118,13 +20077,13 @@
               <w:rPr>
                 <w:color w:val="000000"/>
               </w:rPr>
-              <w:t>3.17</w:t>
-            </w:r>
-          </w:p>
-        </w:tc>
-        <w:tc>
-          <w:tcPr>
-            <w:tcW w:w="2245" w:type="dxa"/>
+              <w:t>4.13</w:t>
+            </w:r>
+          </w:p>
+        </w:tc>
+        <w:tc>
+          <w:tcPr>
+            <w:tcW w:w="1170" w:type="dxa"/>
             <w:vAlign w:val="center"/>
           </w:tcPr>
           <w:p>
@@ -20137,8 +20096,21 @@
               <w:rPr>
                 <w:color w:val="000000"/>
               </w:rPr>
-              <w:t>5.67</w:t>
-            </w:r>
+              <w:t>8.48</w:t>
+            </w:r>
+          </w:p>
+        </w:tc>
+        <w:tc>
+          <w:tcPr>
+            <w:tcW w:w="4406" w:type="dxa"/>
+            <w:vAlign w:val="center"/>
+          </w:tcPr>
+          <w:p>
+            <w:pPr>
+              <w:rPr>
+                <w:color w:val="000000"/>
+              </w:rPr>
+            </w:pPr>
           </w:p>
         </w:tc>
       </w:tr>
@@ -20149,7 +20121,7 @@
           </w:tcPr>
           <w:p>
             <w:r>
-              <w:t>16</w:t>
+              <w:t>15</w:t>
             </w:r>
           </w:p>
         </w:tc>
@@ -20179,13 +20151,13 @@
           </w:tcPr>
           <w:p>
             <w:r>
-              <w:t>4.53  3.54 10.35  5.11  5.11</w:t>
-            </w:r>
-          </w:p>
-        </w:tc>
-        <w:tc>
-          <w:tcPr>
-            <w:tcW w:w="2250" w:type="dxa"/>
+              <w:t>6.04  6.33  5.35  4.91  5.73</w:t>
+            </w:r>
+          </w:p>
+        </w:tc>
+        <w:tc>
+          <w:tcPr>
+            <w:tcW w:w="1170" w:type="dxa"/>
             <w:vAlign w:val="center"/>
           </w:tcPr>
           <w:p>
@@ -20198,13 +20170,13 @@
               <w:rPr>
                 <w:color w:val="000000"/>
               </w:rPr>
-              <w:t>3.88</w:t>
-            </w:r>
-          </w:p>
-        </w:tc>
-        <w:tc>
-          <w:tcPr>
-            <w:tcW w:w="2245" w:type="dxa"/>
+              <w:t>3.17</w:t>
+            </w:r>
+          </w:p>
+        </w:tc>
+        <w:tc>
+          <w:tcPr>
+            <w:tcW w:w="1170" w:type="dxa"/>
             <w:vAlign w:val="center"/>
           </w:tcPr>
           <w:p>
@@ -20217,8 +20189,21 @@
               <w:rPr>
                 <w:color w:val="000000"/>
               </w:rPr>
-              <w:t>5.73</w:t>
-            </w:r>
+              <w:t>5.67</w:t>
+            </w:r>
+          </w:p>
+        </w:tc>
+        <w:tc>
+          <w:tcPr>
+            <w:tcW w:w="4406" w:type="dxa"/>
+            <w:vAlign w:val="center"/>
+          </w:tcPr>
+          <w:p>
+            <w:pPr>
+              <w:rPr>
+                <w:color w:val="000000"/>
+              </w:rPr>
+            </w:pPr>
           </w:p>
         </w:tc>
       </w:tr>
@@ -20229,7 +20214,7 @@
           </w:tcPr>
           <w:p>
             <w:r>
-              <w:t>17</w:t>
+              <w:t>16</w:t>
             </w:r>
           </w:p>
         </w:tc>
@@ -20259,13 +20244,13 @@
           </w:tcPr>
           <w:p>
             <w:r>
-              <w:t>6.23  4.59  9.58 12.00 10.16</w:t>
-            </w:r>
-          </w:p>
-        </w:tc>
-        <w:tc>
-          <w:tcPr>
-            <w:tcW w:w="2250" w:type="dxa"/>
+              <w:t>4.53  3.54 10.35  5.11  5.11</w:t>
+            </w:r>
+          </w:p>
+        </w:tc>
+        <w:tc>
+          <w:tcPr>
+            <w:tcW w:w="1170" w:type="dxa"/>
             <w:vAlign w:val="center"/>
           </w:tcPr>
           <w:p>
@@ -20278,13 +20263,13 @@
               <w:rPr>
                 <w:color w:val="000000"/>
               </w:rPr>
-              <w:t>3.58</w:t>
-            </w:r>
-          </w:p>
-        </w:tc>
-        <w:tc>
-          <w:tcPr>
-            <w:tcW w:w="2245" w:type="dxa"/>
+              <w:t>3.88</w:t>
+            </w:r>
+          </w:p>
+        </w:tc>
+        <w:tc>
+          <w:tcPr>
+            <w:tcW w:w="1170" w:type="dxa"/>
             <w:vAlign w:val="center"/>
           </w:tcPr>
           <w:p>
@@ -20297,8 +20282,21 @@
               <w:rPr>
                 <w:color w:val="000000"/>
               </w:rPr>
-              <w:t>8.51</w:t>
-            </w:r>
+              <w:t>5.73</w:t>
+            </w:r>
+          </w:p>
+        </w:tc>
+        <w:tc>
+          <w:tcPr>
+            <w:tcW w:w="4406" w:type="dxa"/>
+            <w:vAlign w:val="center"/>
+          </w:tcPr>
+          <w:p>
+            <w:pPr>
+              <w:rPr>
+                <w:color w:val="000000"/>
+              </w:rPr>
+            </w:pPr>
           </w:p>
         </w:tc>
       </w:tr>
@@ -20309,7 +20307,7 @@
           </w:tcPr>
           <w:p>
             <w:r>
-              <w:t>15</w:t>
+              <w:t>17</w:t>
             </w:r>
           </w:p>
         </w:tc>
@@ -20319,7 +20317,7 @@
           </w:tcPr>
           <w:p>
             <w:r>
-              <w:t>50 x 50</w:t>
+              <w:t>20 x 20</w:t>
             </w:r>
           </w:p>
         </w:tc>
@@ -20339,13 +20337,13 @@
           </w:tcPr>
           <w:p>
             <w:r>
-              <w:t>6.15  4.11  2.87  4.76  3.65</w:t>
-            </w:r>
-          </w:p>
-        </w:tc>
-        <w:tc>
-          <w:tcPr>
-            <w:tcW w:w="2250" w:type="dxa"/>
+              <w:t>6.23  4.59  9.58 12.00 10.16</w:t>
+            </w:r>
+          </w:p>
+        </w:tc>
+        <w:tc>
+          <w:tcPr>
+            <w:tcW w:w="1170" w:type="dxa"/>
             <w:vAlign w:val="center"/>
           </w:tcPr>
           <w:p>
@@ -20358,13 +20356,13 @@
               <w:rPr>
                 <w:color w:val="000000"/>
               </w:rPr>
-              <w:t>6.09</w:t>
-            </w:r>
-          </w:p>
-        </w:tc>
-        <w:tc>
-          <w:tcPr>
-            <w:tcW w:w="2245" w:type="dxa"/>
+              <w:t>3.58</w:t>
+            </w:r>
+          </w:p>
+        </w:tc>
+        <w:tc>
+          <w:tcPr>
+            <w:tcW w:w="1170" w:type="dxa"/>
             <w:vAlign w:val="center"/>
           </w:tcPr>
           <w:p>
@@ -20377,8 +20375,21 @@
               <w:rPr>
                 <w:color w:val="000000"/>
               </w:rPr>
-              <w:t>4.31</w:t>
-            </w:r>
+              <w:t>8.51</w:t>
+            </w:r>
+          </w:p>
+        </w:tc>
+        <w:tc>
+          <w:tcPr>
+            <w:tcW w:w="4406" w:type="dxa"/>
+            <w:vAlign w:val="center"/>
+          </w:tcPr>
+          <w:p>
+            <w:pPr>
+              <w:rPr>
+                <w:color w:val="000000"/>
+              </w:rPr>
+            </w:pPr>
           </w:p>
         </w:tc>
       </w:tr>
@@ -20389,7 +20400,7 @@
           </w:tcPr>
           <w:p>
             <w:r>
-              <w:t>16</w:t>
+              <w:t>15</w:t>
             </w:r>
           </w:p>
         </w:tc>
@@ -20419,13 +20430,13 @@
           </w:tcPr>
           <w:p>
             <w:r>
-              <w:t>2.40  4.20  3.37  2.92  5.32</w:t>
-            </w:r>
-          </w:p>
-        </w:tc>
-        <w:tc>
-          <w:tcPr>
-            <w:tcW w:w="2250" w:type="dxa"/>
+              <w:t>6.15  4.11  2.87  4.76  3.65</w:t>
+            </w:r>
+          </w:p>
+        </w:tc>
+        <w:tc>
+          <w:tcPr>
+            <w:tcW w:w="1170" w:type="dxa"/>
             <w:vAlign w:val="center"/>
           </w:tcPr>
           <w:p>
@@ -20438,13 +20449,13 @@
               <w:rPr>
                 <w:color w:val="000000"/>
               </w:rPr>
-              <w:t>6.74</w:t>
-            </w:r>
-          </w:p>
-        </w:tc>
-        <w:tc>
-          <w:tcPr>
-            <w:tcW w:w="2245" w:type="dxa"/>
+              <w:t>6.09</w:t>
+            </w:r>
+          </w:p>
+        </w:tc>
+        <w:tc>
+          <w:tcPr>
+            <w:tcW w:w="1170" w:type="dxa"/>
             <w:vAlign w:val="center"/>
           </w:tcPr>
           <w:p>
@@ -20457,8 +20468,21 @@
               <w:rPr>
                 <w:color w:val="000000"/>
               </w:rPr>
-              <w:t>3.64</w:t>
-            </w:r>
+              <w:t>4.31</w:t>
+            </w:r>
+          </w:p>
+        </w:tc>
+        <w:tc>
+          <w:tcPr>
+            <w:tcW w:w="4406" w:type="dxa"/>
+            <w:vAlign w:val="center"/>
+          </w:tcPr>
+          <w:p>
+            <w:pPr>
+              <w:rPr>
+                <w:color w:val="000000"/>
+              </w:rPr>
+            </w:pPr>
           </w:p>
         </w:tc>
       </w:tr>
@@ -20469,7 +20493,7 @@
           </w:tcPr>
           <w:p>
             <w:r>
-              <w:t>17</w:t>
+              <w:t>16</w:t>
             </w:r>
           </w:p>
         </w:tc>
@@ -20499,13 +20523,13 @@
           </w:tcPr>
           <w:p>
             <w:r>
-              <w:t>5.10  6.26  2.27  3.33  5.60</w:t>
-            </w:r>
-          </w:p>
-        </w:tc>
-        <w:tc>
-          <w:tcPr>
-            <w:tcW w:w="2250" w:type="dxa"/>
+              <w:t>2.40  4.20  3.37  2.92  5.32</w:t>
+            </w:r>
+          </w:p>
+        </w:tc>
+        <w:tc>
+          <w:tcPr>
+            <w:tcW w:w="1170" w:type="dxa"/>
             <w:vAlign w:val="center"/>
           </w:tcPr>
           <w:p>
@@ -20518,13 +20542,13 @@
               <w:rPr>
                 <w:color w:val="000000"/>
               </w:rPr>
-              <w:t>7.09</w:t>
-            </w:r>
-          </w:p>
-        </w:tc>
-        <w:tc>
-          <w:tcPr>
-            <w:tcW w:w="2245" w:type="dxa"/>
+              <w:t>6.74</w:t>
+            </w:r>
+          </w:p>
+        </w:tc>
+        <w:tc>
+          <w:tcPr>
+            <w:tcW w:w="1170" w:type="dxa"/>
             <w:vAlign w:val="center"/>
           </w:tcPr>
           <w:p>
@@ -20537,8 +20561,21 @@
               <w:rPr>
                 <w:color w:val="000000"/>
               </w:rPr>
-              <w:t>4.51</w:t>
-            </w:r>
+              <w:t>3.64</w:t>
+            </w:r>
+          </w:p>
+        </w:tc>
+        <w:tc>
+          <w:tcPr>
+            <w:tcW w:w="4406" w:type="dxa"/>
+            <w:vAlign w:val="center"/>
+          </w:tcPr>
+          <w:p>
+            <w:pPr>
+              <w:rPr>
+                <w:color w:val="000000"/>
+              </w:rPr>
+            </w:pPr>
           </w:p>
         </w:tc>
       </w:tr>
@@ -20549,6 +20586,99 @@
           </w:tcPr>
           <w:p>
             <w:r>
+              <w:t>17</w:t>
+            </w:r>
+          </w:p>
+        </w:tc>
+        <w:tc>
+          <w:tcPr>
+            <w:tcW w:w="1310" w:type="dxa"/>
+          </w:tcPr>
+          <w:p>
+            <w:r>
+              <w:t>50 x 50</w:t>
+            </w:r>
+          </w:p>
+        </w:tc>
+        <w:tc>
+          <w:tcPr>
+            <w:tcW w:w="1080" w:type="dxa"/>
+          </w:tcPr>
+          <w:p>
+            <w:r>
+              <w:t>Bruce</w:t>
+            </w:r>
+          </w:p>
+        </w:tc>
+        <w:tc>
+          <w:tcPr>
+            <w:tcW w:w="2970" w:type="dxa"/>
+          </w:tcPr>
+          <w:p>
+            <w:r>
+              <w:t>5.10  6.26  2.27  3.33  5.60</w:t>
+            </w:r>
+          </w:p>
+        </w:tc>
+        <w:tc>
+          <w:tcPr>
+            <w:tcW w:w="1170" w:type="dxa"/>
+            <w:vAlign w:val="center"/>
+          </w:tcPr>
+          <w:p>
+            <w:pPr>
+              <w:rPr>
+                <w:color w:val="000000"/>
+              </w:rPr>
+            </w:pPr>
+            <w:r>
+              <w:rPr>
+                <w:color w:val="000000"/>
+              </w:rPr>
+              <w:t>7.09</w:t>
+            </w:r>
+          </w:p>
+        </w:tc>
+        <w:tc>
+          <w:tcPr>
+            <w:tcW w:w="1170" w:type="dxa"/>
+            <w:vAlign w:val="center"/>
+          </w:tcPr>
+          <w:p>
+            <w:pPr>
+              <w:rPr>
+                <w:color w:val="000000"/>
+              </w:rPr>
+            </w:pPr>
+            <w:r>
+              <w:rPr>
+                <w:color w:val="000000"/>
+              </w:rPr>
+              <w:t>4.51</w:t>
+            </w:r>
+          </w:p>
+        </w:tc>
+        <w:tc>
+          <w:tcPr>
+            <w:tcW w:w="4406" w:type="dxa"/>
+            <w:vAlign w:val="center"/>
+          </w:tcPr>
+          <w:p>
+            <w:pPr>
+              <w:rPr>
+                <w:color w:val="000000"/>
+              </w:rPr>
+            </w:pPr>
+          </w:p>
+        </w:tc>
+      </w:tr>
+      <w:tr>
+        <w:tc>
+          <w:tcPr>
+            <w:tcW w:w="935" w:type="dxa"/>
+          </w:tcPr>
+          <w:p>
+            <w:r>
               <w:t>18</w:t>
             </w:r>
           </w:p>
@@ -20585,7 +20715,7 @@
         </w:tc>
         <w:tc>
           <w:tcPr>
-            <w:tcW w:w="2250" w:type="dxa"/>
+            <w:tcW w:w="1170" w:type="dxa"/>
             <w:vAlign w:val="center"/>
           </w:tcPr>
           <w:p>
@@ -20604,7 +20734,7 @@
         </w:tc>
         <w:tc>
           <w:tcPr>
-            <w:tcW w:w="2245" w:type="dxa"/>
+            <w:tcW w:w="1170" w:type="dxa"/>
             <w:vAlign w:val="center"/>
           </w:tcPr>
           <w:p>
@@ -20619,53 +20749,84 @@
               </w:rPr>
               <w:t>3.59</w:t>
             </w:r>
+          </w:p>
+        </w:tc>
+        <w:tc>
+          <w:tcPr>
+            <w:tcW w:w="4406" w:type="dxa"/>
+            <w:vAlign w:val="center"/>
+          </w:tcPr>
+          <w:p>
+            <w:pPr>
+              <w:rPr>
+                <w:color w:val="000000"/>
+              </w:rPr>
+            </w:pPr>
           </w:p>
         </w:tc>
       </w:tr>
     </w:tbl>
     <w:p/>
+    <w:p>
+      <w:r>
+        <w:br w:type="page"/>
+      </w:r>
+    </w:p>
     <w:p/>
     <w:p>
       <w:pPr>
         <w:pStyle w:val="Heading3"/>
-      </w:pPr>
-      <w:bookmarkStart w:id="48" w:name="_Toc81571156"/>
-      <w:r>
         <w:rPr>
           <w:lang w:val="en-US"/>
         </w:rPr>
+      </w:pPr>
+      <w:bookmarkStart w:id="48" w:name="_Toc84603303"/>
+      <w:r>
+        <w:rPr>
+          <w:lang w:val="en-US"/>
+        </w:rPr>
         <w:t xml:space="preserve">Graph of </w:t>
       </w:r>
       <w:r>
         <w:rPr>
           <w:lang w:val="en-US"/>
         </w:rPr>
-        <w:t>diffuser #1</w:t>
-      </w:r>
-      <w:r>
-        <w:t xml:space="preserve"> vs </w:t>
+        <w:t>D</w:t>
       </w:r>
       <w:r>
         <w:rPr>
           <w:lang w:val="en-US"/>
         </w:rPr>
-        <w:t>diffuser #2</w:t>
+        <w:t>iffuser</w:t>
+      </w:r>
+      <w:r>
+        <w:rPr>
+          <w:lang w:val="en-US"/>
+        </w:rPr>
+        <w:t>s vs. Scan Times</w:t>
       </w:r>
       <w:bookmarkEnd w:id="48"/>
     </w:p>
     <w:p>
+      <w:pPr>
+        <w:rPr>
+          <w:lang w:eastAsia="x-none"/>
+        </w:rPr>
+      </w:pPr>
+    </w:p>
+    <w:p>
       <w:r>
         <w:rPr>
           <w:noProof/>
         </w:rPr>
         <w:drawing>
-          <wp:inline distT="0" distB="0" distL="0" distR="0" wp14:anchorId="03F218DE" wp14:editId="07D7EA87">
-            <wp:extent cx="5219700" cy="3672839"/>
-            <wp:effectExtent l="0" t="0" r="0" b="4445"/>
-            <wp:docPr id="24" name="Chart 24">
+          <wp:inline distT="0" distB="0" distL="0" distR="0" wp14:anchorId="21DBB2D3" wp14:editId="454EBE4F">
+            <wp:extent cx="6819900" cy="3742690"/>
+            <wp:effectExtent l="0" t="0" r="0" b="10160"/>
+            <wp:docPr id="14" name="Chart 14">
               <a:extLst xmlns:a="http://schemas.openxmlformats.org/drawingml/2006/main">
                 <a:ext uri="{FF2B5EF4-FFF2-40B4-BE49-F238E27FC236}">
-                  <a16:creationId xmlns:a16="http://schemas.microsoft.com/office/drawing/2014/main" id="{EDF679B7-2DE0-452F-9CA2-5B84B0621465}"/>
+                  <a16:creationId xmlns:a16="http://schemas.microsoft.com/office/drawing/2014/main" id="{BF52EE21-2B7B-4E0E-B64C-ED893EA9609E}"/>
                 </a:ext>
               </a:extLst>
             </wp:docPr>
@@ -20678,6 +20839,378 @@
           </wp:inline>
         </w:drawing>
       </w:r>
+    </w:p>
+    <w:p/>
+    <w:tbl>
+      <w:tblPr>
+        <w:tblW w:w="3920" w:type="dxa"/>
+        <w:tblLook w:val="04A0" w:firstRow="1" w:lastRow="0" w:firstColumn="1" w:lastColumn="0" w:noHBand="0" w:noVBand="1"/>
+      </w:tblPr>
+      <w:tblGrid>
+        <w:gridCol w:w="2560"/>
+        <w:gridCol w:w="1360"/>
+      </w:tblGrid>
+      <w:tr>
+        <w:trPr>
+          <w:trHeight w:val="375"/>
+        </w:trPr>
+        <w:tc>
+          <w:tcPr>
+            <w:tcW w:w="2560" w:type="dxa"/>
+            <w:tcBorders>
+              <w:top w:val="single" w:sz="4" w:space="0" w:color="auto"/>
+              <w:left w:val="single" w:sz="4" w:space="0" w:color="auto"/>
+              <w:bottom w:val="single" w:sz="4" w:space="0" w:color="auto"/>
+              <w:right w:val="single" w:sz="4" w:space="0" w:color="auto"/>
+            </w:tcBorders>
+            <w:shd w:val="clear" w:color="auto" w:fill="auto"/>
+            <w:noWrap/>
+            <w:hideMark/>
+          </w:tcPr>
+          <w:p>
+            <w:pPr>
+              <w:rPr>
+                <w:rFonts w:ascii="Calibri" w:hAnsi="Calibri" w:cs="Calibri"/>
+                <w:color w:val="000000"/>
+                <w:sz w:val="28"/>
+                <w:szCs w:val="28"/>
+              </w:rPr>
+            </w:pPr>
+            <w:r>
+              <w:rPr>
+                <w:rFonts w:ascii="Calibri" w:hAnsi="Calibri" w:cs="Calibri"/>
+                <w:color w:val="000000"/>
+                <w:sz w:val="28"/>
+                <w:szCs w:val="28"/>
+              </w:rPr>
+              <w:t>Diffusers</w:t>
+            </w:r>
+          </w:p>
+        </w:tc>
+        <w:tc>
+          <w:tcPr>
+            <w:tcW w:w="1360" w:type="dxa"/>
+            <w:tcBorders>
+              <w:top w:val="single" w:sz="4" w:space="0" w:color="auto"/>
+              <w:left w:val="nil"/>
+              <w:bottom w:val="single" w:sz="4" w:space="0" w:color="auto"/>
+              <w:right w:val="single" w:sz="4" w:space="0" w:color="auto"/>
+            </w:tcBorders>
+            <w:shd w:val="clear" w:color="auto" w:fill="auto"/>
+            <w:noWrap/>
+            <w:hideMark/>
+          </w:tcPr>
+          <w:p>
+            <w:pPr>
+              <w:rPr>
+                <w:rFonts w:ascii="Calibri" w:hAnsi="Calibri" w:cs="Calibri"/>
+                <w:color w:val="000000"/>
+                <w:sz w:val="28"/>
+                <w:szCs w:val="28"/>
+              </w:rPr>
+            </w:pPr>
+            <w:r>
+              <w:rPr>
+                <w:rFonts w:ascii="Calibri" w:hAnsi="Calibri" w:cs="Calibri"/>
+                <w:color w:val="000000"/>
+                <w:sz w:val="28"/>
+                <w:szCs w:val="28"/>
+              </w:rPr>
+              <w:t> </w:t>
+            </w:r>
+          </w:p>
+        </w:tc>
+      </w:tr>
+      <w:tr>
+        <w:trPr>
+          <w:trHeight w:val="375"/>
+        </w:trPr>
+        <w:tc>
+          <w:tcPr>
+            <w:tcW w:w="2560" w:type="dxa"/>
+            <w:tcBorders>
+              <w:top w:val="nil"/>
+              <w:left w:val="single" w:sz="4" w:space="0" w:color="auto"/>
+              <w:bottom w:val="single" w:sz="4" w:space="0" w:color="auto"/>
+              <w:right w:val="single" w:sz="4" w:space="0" w:color="auto"/>
+            </w:tcBorders>
+            <w:shd w:val="clear" w:color="auto" w:fill="auto"/>
+            <w:noWrap/>
+            <w:vAlign w:val="bottom"/>
+            <w:hideMark/>
+          </w:tcPr>
+          <w:p>
+            <w:pPr>
+              <w:rPr>
+                <w:rFonts w:ascii="Calibri" w:hAnsi="Calibri" w:cs="Calibri"/>
+                <w:color w:val="000000"/>
+                <w:sz w:val="28"/>
+                <w:szCs w:val="28"/>
+              </w:rPr>
+            </w:pPr>
+            <w:r>
+              <w:rPr>
+                <w:rFonts w:ascii="Calibri" w:hAnsi="Calibri" w:cs="Calibri"/>
+                <w:color w:val="000000"/>
+                <w:sz w:val="28"/>
+                <w:szCs w:val="28"/>
+              </w:rPr>
+              <w:t>Diffuser 1 Autofocus</w:t>
+            </w:r>
+          </w:p>
+        </w:tc>
+        <w:tc>
+          <w:tcPr>
+            <w:tcW w:w="1360" w:type="dxa"/>
+            <w:tcBorders>
+              <w:top w:val="nil"/>
+              <w:left w:val="nil"/>
+              <w:bottom w:val="single" w:sz="4" w:space="0" w:color="auto"/>
+              <w:right w:val="single" w:sz="4" w:space="0" w:color="auto"/>
+            </w:tcBorders>
+            <w:shd w:val="clear" w:color="auto" w:fill="auto"/>
+            <w:noWrap/>
+            <w:hideMark/>
+          </w:tcPr>
+          <w:p>
+            <w:pPr>
+              <w:rPr>
+                <w:rFonts w:ascii="Calibri" w:hAnsi="Calibri" w:cs="Calibri"/>
+                <w:color w:val="000000"/>
+                <w:sz w:val="28"/>
+                <w:szCs w:val="28"/>
+              </w:rPr>
+            </w:pPr>
+            <w:r>
+              <w:rPr>
+                <w:rFonts w:ascii="Calibri" w:hAnsi="Calibri" w:cs="Calibri"/>
+                <w:color w:val="000000"/>
+                <w:sz w:val="28"/>
+                <w:szCs w:val="28"/>
+              </w:rPr>
+              <w:t>Blue</w:t>
+            </w:r>
+          </w:p>
+        </w:tc>
+      </w:tr>
+      <w:tr>
+        <w:trPr>
+          <w:trHeight w:val="375"/>
+        </w:trPr>
+        <w:tc>
+          <w:tcPr>
+            <w:tcW w:w="2560" w:type="dxa"/>
+            <w:tcBorders>
+              <w:top w:val="nil"/>
+              <w:left w:val="single" w:sz="4" w:space="0" w:color="auto"/>
+              <w:bottom w:val="single" w:sz="4" w:space="0" w:color="auto"/>
+              <w:right w:val="single" w:sz="4" w:space="0" w:color="auto"/>
+            </w:tcBorders>
+            <w:shd w:val="clear" w:color="auto" w:fill="auto"/>
+            <w:noWrap/>
+            <w:vAlign w:val="bottom"/>
+            <w:hideMark/>
+          </w:tcPr>
+          <w:p>
+            <w:pPr>
+              <w:rPr>
+                <w:rFonts w:ascii="Calibri" w:hAnsi="Calibri" w:cs="Calibri"/>
+                <w:color w:val="000000"/>
+                <w:sz w:val="28"/>
+                <w:szCs w:val="28"/>
+              </w:rPr>
+            </w:pPr>
+            <w:r>
+              <w:rPr>
+                <w:rFonts w:ascii="Calibri" w:hAnsi="Calibri" w:cs="Calibri"/>
+                <w:color w:val="000000"/>
+                <w:sz w:val="28"/>
+                <w:szCs w:val="28"/>
+              </w:rPr>
+              <w:t>Diffuser 2 Autofocus</w:t>
+            </w:r>
+          </w:p>
+        </w:tc>
+        <w:tc>
+          <w:tcPr>
+            <w:tcW w:w="1360" w:type="dxa"/>
+            <w:tcBorders>
+              <w:top w:val="nil"/>
+              <w:left w:val="nil"/>
+              <w:bottom w:val="single" w:sz="4" w:space="0" w:color="auto"/>
+              <w:right w:val="single" w:sz="4" w:space="0" w:color="auto"/>
+            </w:tcBorders>
+            <w:shd w:val="clear" w:color="auto" w:fill="auto"/>
+            <w:noWrap/>
+            <w:hideMark/>
+          </w:tcPr>
+          <w:p>
+            <w:pPr>
+              <w:rPr>
+                <w:rFonts w:ascii="Calibri" w:hAnsi="Calibri" w:cs="Calibri"/>
+                <w:color w:val="000000"/>
+                <w:sz w:val="28"/>
+                <w:szCs w:val="28"/>
+              </w:rPr>
+            </w:pPr>
+            <w:r>
+              <w:rPr>
+                <w:rFonts w:ascii="Calibri" w:hAnsi="Calibri" w:cs="Calibri"/>
+                <w:color w:val="000000"/>
+                <w:sz w:val="28"/>
+                <w:szCs w:val="28"/>
+              </w:rPr>
+              <w:t>Orange</w:t>
+            </w:r>
+          </w:p>
+        </w:tc>
+      </w:tr>
+      <w:tr>
+        <w:trPr>
+          <w:trHeight w:val="375"/>
+        </w:trPr>
+        <w:tc>
+          <w:tcPr>
+            <w:tcW w:w="2560" w:type="dxa"/>
+            <w:tcBorders>
+              <w:top w:val="nil"/>
+              <w:left w:val="single" w:sz="4" w:space="0" w:color="auto"/>
+              <w:bottom w:val="single" w:sz="4" w:space="0" w:color="auto"/>
+              <w:right w:val="single" w:sz="4" w:space="0" w:color="auto"/>
+            </w:tcBorders>
+            <w:shd w:val="clear" w:color="auto" w:fill="auto"/>
+            <w:noWrap/>
+            <w:vAlign w:val="bottom"/>
+            <w:hideMark/>
+          </w:tcPr>
+          <w:p>
+            <w:pPr>
+              <w:rPr>
+                <w:rFonts w:ascii="Calibri" w:hAnsi="Calibri" w:cs="Calibri"/>
+                <w:color w:val="000000"/>
+                <w:sz w:val="28"/>
+                <w:szCs w:val="28"/>
+              </w:rPr>
+            </w:pPr>
+            <w:r>
+              <w:rPr>
+                <w:rFonts w:ascii="Calibri" w:hAnsi="Calibri" w:cs="Calibri"/>
+                <w:color w:val="000000"/>
+                <w:sz w:val="28"/>
+                <w:szCs w:val="28"/>
+              </w:rPr>
+              <w:t>Diffuser 3 Autofocus</w:t>
+            </w:r>
+          </w:p>
+        </w:tc>
+        <w:tc>
+          <w:tcPr>
+            <w:tcW w:w="1360" w:type="dxa"/>
+            <w:tcBorders>
+              <w:top w:val="nil"/>
+              <w:left w:val="nil"/>
+              <w:bottom w:val="single" w:sz="4" w:space="0" w:color="auto"/>
+              <w:right w:val="single" w:sz="4" w:space="0" w:color="auto"/>
+            </w:tcBorders>
+            <w:shd w:val="clear" w:color="auto" w:fill="auto"/>
+            <w:noWrap/>
+            <w:hideMark/>
+          </w:tcPr>
+          <w:p>
+            <w:pPr>
+              <w:rPr>
+                <w:rFonts w:ascii="Calibri" w:hAnsi="Calibri" w:cs="Calibri"/>
+                <w:color w:val="000000"/>
+                <w:sz w:val="28"/>
+                <w:szCs w:val="28"/>
+              </w:rPr>
+            </w:pPr>
+            <w:r>
+              <w:rPr>
+                <w:rFonts w:ascii="Calibri" w:hAnsi="Calibri" w:cs="Calibri"/>
+                <w:color w:val="000000"/>
+                <w:sz w:val="28"/>
+                <w:szCs w:val="28"/>
+              </w:rPr>
+              <w:t>Grey</w:t>
+            </w:r>
+          </w:p>
+        </w:tc>
+      </w:tr>
+      <w:tr>
+        <w:trPr>
+          <w:trHeight w:val="375"/>
+        </w:trPr>
+        <w:tc>
+          <w:tcPr>
+            <w:tcW w:w="2560" w:type="dxa"/>
+            <w:tcBorders>
+              <w:top w:val="nil"/>
+              <w:left w:val="single" w:sz="4" w:space="0" w:color="auto"/>
+              <w:bottom w:val="single" w:sz="4" w:space="0" w:color="auto"/>
+              <w:right w:val="single" w:sz="4" w:space="0" w:color="auto"/>
+            </w:tcBorders>
+            <w:shd w:val="clear" w:color="auto" w:fill="auto"/>
+            <w:noWrap/>
+            <w:vAlign w:val="bottom"/>
+            <w:hideMark/>
+          </w:tcPr>
+          <w:p>
+            <w:pPr>
+              <w:rPr>
+                <w:rFonts w:ascii="Calibri" w:hAnsi="Calibri" w:cs="Calibri"/>
+                <w:color w:val="000000"/>
+                <w:sz w:val="28"/>
+                <w:szCs w:val="28"/>
+              </w:rPr>
+            </w:pPr>
+            <w:r>
+              <w:rPr>
+                <w:rFonts w:ascii="Calibri" w:hAnsi="Calibri" w:cs="Calibri"/>
+                <w:color w:val="000000"/>
+                <w:sz w:val="28"/>
+                <w:szCs w:val="28"/>
+              </w:rPr>
+              <w:t>Diffuser 3 Fixed</w:t>
+            </w:r>
+          </w:p>
+        </w:tc>
+        <w:tc>
+          <w:tcPr>
+            <w:tcW w:w="1360" w:type="dxa"/>
+            <w:tcBorders>
+              <w:top w:val="nil"/>
+              <w:left w:val="nil"/>
+              <w:bottom w:val="single" w:sz="4" w:space="0" w:color="auto"/>
+              <w:right w:val="single" w:sz="4" w:space="0" w:color="auto"/>
+            </w:tcBorders>
+            <w:shd w:val="clear" w:color="auto" w:fill="auto"/>
+            <w:noWrap/>
+            <w:hideMark/>
+          </w:tcPr>
+          <w:p>
+            <w:pPr>
+              <w:rPr>
+                <w:rFonts w:ascii="Calibri" w:hAnsi="Calibri" w:cs="Calibri"/>
+                <w:color w:val="000000"/>
+                <w:sz w:val="28"/>
+                <w:szCs w:val="28"/>
+              </w:rPr>
+            </w:pPr>
+            <w:r>
+              <w:rPr>
+                <w:rFonts w:ascii="Calibri" w:hAnsi="Calibri" w:cs="Calibri"/>
+                <w:color w:val="000000"/>
+                <w:sz w:val="28"/>
+                <w:szCs w:val="28"/>
+              </w:rPr>
+              <w:t>Yellow</w:t>
+            </w:r>
+          </w:p>
+        </w:tc>
+      </w:tr>
+    </w:tbl>
+    <w:p>
       <w:r>
         <w:br w:type="page"/>
       </w:r>
@@ -20686,7 +21219,7 @@
       <w:pPr>
         <w:pStyle w:val="Heading3"/>
       </w:pPr>
-      <w:bookmarkStart w:id="49" w:name="_Toc81571157"/>
+      <w:bookmarkStart w:id="49" w:name="_Toc84603304"/>
       <w:r>
         <w:lastRenderedPageBreak/>
         <w:t>Diffusers and Camera LED Glare</w:t>
@@ -20782,12 +21315,33 @@
     </w:p>
     <w:p>
       <w:pPr>
+        <w:pStyle w:val="ListParagraph"/>
+        <w:numPr>
+          <w:ilvl w:val="0"/>
+          <w:numId w:val="39"/>
+        </w:numPr>
+      </w:pPr>
+      <w:r>
+        <w:rPr>
+          <w:rFonts w:ascii="Times New Roman" w:hAnsi="Times New Roman"/>
+        </w:rPr>
+        <w:t>Making the diffuser darker did not reduce detection time. The LED is still causing glare</w:t>
+      </w:r>
+      <w:r>
+        <w:rPr>
+          <w:rFonts w:ascii="Times New Roman" w:hAnsi="Times New Roman"/>
+        </w:rPr>
+        <w:t xml:space="preserve"> in the image. With reduced light from the LED, the image is being lit more by office light. The Fixed Focus results are worse with less light from the diffuser.</w:t>
+      </w:r>
+    </w:p>
+    <w:p>
+      <w:pPr>
         <w:pStyle w:val="Heading1"/>
         <w:rPr>
           <w:lang w:val="en-US"/>
         </w:rPr>
       </w:pPr>
-      <w:bookmarkStart w:id="50" w:name="_Toc81571158"/>
+      <w:bookmarkStart w:id="50" w:name="_Toc84603305"/>
       <w:r>
         <w:rPr>
           <w:lang w:val="en-US"/>
@@ -20806,7 +21360,7 @@
       <w:pPr>
         <w:pStyle w:val="Heading2"/>
       </w:pPr>
-      <w:bookmarkStart w:id="51" w:name="_Toc81571159"/>
+      <w:bookmarkStart w:id="51" w:name="_Toc84603306"/>
       <w:r>
         <w:t>Current Camera Module</w:t>
       </w:r>
@@ -21241,6 +21795,7 @@
         <w:rPr>
           <w:rFonts w:ascii="Times New Roman" w:hAnsi="Times New Roman"/>
         </w:rPr>
+        <w:lastRenderedPageBreak/>
         <w:t>Using a darker diffuser does not help reduce detection time. The camera LED’s light will need to be spread out over a larger surface to prevent a bright glare from appearing in the captured images.</w:t>
       </w:r>
     </w:p>
@@ -21248,9 +21803,8 @@
       <w:pPr>
         <w:pStyle w:val="Heading2"/>
       </w:pPr>
-      <w:bookmarkStart w:id="52" w:name="_Toc81571160"/>
-      <w:r>
-        <w:lastRenderedPageBreak/>
+      <w:bookmarkStart w:id="52" w:name="_Toc84603307"/>
+      <w:r>
         <w:t>Future Improvements</w:t>
       </w:r>
       <w:bookmarkEnd w:id="52"/>
@@ -21571,7 +22125,7 @@
       <w:pPr>
         <w:pStyle w:val="Heading1"/>
       </w:pPr>
-      <w:bookmarkStart w:id="54" w:name="_Toc81571161"/>
+      <w:bookmarkStart w:id="54" w:name="_Toc84603308"/>
       <w:r>
         <w:t>Revision</w:t>
       </w:r>
@@ -21603,6 +22157,8 @@
     </w:p>
     <w:tbl>
       <w:tblPr>
+        <w:tblpPr w:leftFromText="180" w:rightFromText="180" w:vertAnchor="text" w:tblpXSpec="right" w:tblpY="1"/>
+        <w:tblOverlap w:val="never"/>
         <w:tblW w:w="10885" w:type="dxa"/>
         <w:tblBorders>
           <w:top w:val="single" w:sz="4" w:space="0" w:color="auto"/>
@@ -22516,6 +23072,7 @@
           </w:p>
           <w:p>
             <w:r>
+              <w:lastRenderedPageBreak/>
               <w:t>6</w:t>
             </w:r>
             <w:r>
@@ -22551,6 +23108,7 @@
                 <w:sz w:val="24"/>
                 <w:szCs w:val="24"/>
               </w:rPr>
+              <w:lastRenderedPageBreak/>
               <w:t>7</w:t>
             </w:r>
           </w:p>
@@ -22635,7 +23193,6 @@
           </w:p>
           <w:p>
             <w:r>
-              <w:lastRenderedPageBreak/>
               <w:t xml:space="preserve">6.6 Added photo to demonstrate backwards </w:t>
             </w:r>
             <w:r>
@@ -22665,7 +23222,6 @@
                 <w:sz w:val="24"/>
                 <w:szCs w:val="24"/>
               </w:rPr>
-              <w:lastRenderedPageBreak/>
               <w:t>8</w:t>
             </w:r>
           </w:p>
@@ -22982,6 +23538,93 @@
             </w:r>
             <w:r>
               <w:t>Diffusers</w:t>
+            </w:r>
+          </w:p>
+        </w:tc>
+      </w:tr>
+      <w:tr>
+        <w:tc>
+          <w:tcPr>
+            <w:tcW w:w="1705" w:type="dxa"/>
+            <w:shd w:val="clear" w:color="auto" w:fill="auto"/>
+          </w:tcPr>
+          <w:p>
+            <w:pPr>
+              <w:rPr>
+                <w:sz w:val="24"/>
+                <w:szCs w:val="24"/>
+              </w:rPr>
+            </w:pPr>
+            <w:r>
+              <w:rPr>
+                <w:sz w:val="24"/>
+                <w:szCs w:val="24"/>
+              </w:rPr>
+              <w:t>12</w:t>
+            </w:r>
+          </w:p>
+        </w:tc>
+        <w:tc>
+          <w:tcPr>
+            <w:tcW w:w="1891" w:type="dxa"/>
+            <w:shd w:val="clear" w:color="auto" w:fill="auto"/>
+          </w:tcPr>
+          <w:p>
+            <w:pPr>
+              <w:rPr>
+                <w:sz w:val="24"/>
+                <w:szCs w:val="24"/>
+              </w:rPr>
+            </w:pPr>
+            <w:r>
+              <w:rPr>
+                <w:sz w:val="24"/>
+                <w:szCs w:val="24"/>
+              </w:rPr>
+              <w:t>8 OCT 2021</w:t>
+            </w:r>
+          </w:p>
+        </w:tc>
+        <w:tc>
+          <w:tcPr>
+            <w:tcW w:w="1798" w:type="dxa"/>
+            <w:shd w:val="clear" w:color="auto" w:fill="auto"/>
+          </w:tcPr>
+          <w:p>
+            <w:pPr>
+              <w:rPr>
+                <w:sz w:val="24"/>
+                <w:szCs w:val="24"/>
+              </w:rPr>
+            </w:pPr>
+            <w:r>
+              <w:rPr>
+                <w:sz w:val="24"/>
+                <w:szCs w:val="24"/>
+              </w:rPr>
+              <w:t>Bruce Graham</w:t>
+            </w:r>
+          </w:p>
+        </w:tc>
+        <w:tc>
+          <w:tcPr>
+            <w:tcW w:w="5491" w:type="dxa"/>
+            <w:shd w:val="clear" w:color="auto" w:fill="auto"/>
+          </w:tcPr>
+          <w:p>
+            <w:r>
+              <w:t>5.3.8</w:t>
+            </w:r>
+            <w:r>
+              <w:t xml:space="preserve"> Updated graph with Diffuser 3 data. </w:t>
+            </w:r>
+            <w:r>
+              <w:t>Graph of Diffusers vs. Scan Times</w:t>
+            </w:r>
+          </w:p>
+          <w:p>
+            <w:r>
+              <w:t>5.3.9.5 Added notes for Diffuser 3.</w:t>
             </w:r>
           </w:p>
         </w:tc>
@@ -22999,11 +23642,20 @@
           <w:lang w:eastAsia="x-none"/>
         </w:rPr>
       </w:pPr>
-    </w:p>
-    <w:p>
-      <w:bookmarkStart w:id="55" w:name="_GoBack"/>
-      <w:bookmarkEnd w:id="55"/>
-    </w:p>
+      <w:r>
+        <w:rPr>
+          <w:rFonts w:ascii="Arial" w:hAnsi="Arial"/>
+          <w:b/>
+          <w:bCs/>
+          <w:kern w:val="32"/>
+          <w:sz w:val="28"/>
+          <w:szCs w:val="28"/>
+          <w:lang w:eastAsia="x-none"/>
+        </w:rPr>
+        <w:br w:type="textWrapping" w:clear="all"/>
+      </w:r>
+    </w:p>
+    <w:p/>
     <w:sectPr>
       <w:headerReference w:type="default" r:id="rId33"/>
       <w:pgSz w:w="12240" w:h="15840" w:code="1"/>
@@ -23016,7 +23668,7 @@
 </file>
 
 <file path=word/endnotes.xml><?xml version="1.0" encoding="utf-8"?>
-<w:endnotes xmlns:wpc="http://schemas.microsoft.com/office/word/2010/wordprocessingCanvas" xmlns:cx="http://schemas.microsoft.com/office/drawing/2014/chartex" xmlns:cx1="http://schemas.microsoft.com/office/drawing/2015/9/8/chartex" xmlns:cx2="http://schemas.microsoft.com/office/drawing/2015/10/21/chartex" xmlns:cx3="http://schemas.microsoft.com/office/drawing/2016/5/9/chartex" xmlns:cx4="http://schemas.microsoft.com/office/drawing/2016/5/10/chartex" xmlns:cx5="http://schemas.microsoft.com/office/drawing/2016/5/11/chartex" xmlns:cx6="http://schemas.microsoft.com/office/drawing/2016/5/12/chartex" xmlns:cx7="http://schemas.microsoft.com/office/drawing/2016/5/13/chartex" xmlns:cx8="http://schemas.microsoft.com/office/drawing/2016/5/14/chartex" xmlns:mc="http://schemas.openxmlformats.org/markup-compatibility/2006" xmlns:aink="http://schemas.microsoft.com/office/drawing/2016/ink" xmlns:am3d="http://schemas.microsoft.com/office/drawing/2017/model3d" xmlns:o="urn:schemas-microsoft-com:office:office" xmlns:r="http://schemas.openxmlformats.org/officeDocument/2006/relationships" xmlns:m="http://schemas.openxmlformats.org/officeDocument/2006/math" xmlns:v="urn:schemas-microsoft-com:vml" xmlns:wp14="http://schemas.microsoft.com/office/word/2010/wordprocessingDrawing" xmlns:wp="http://schemas.openxmlformats.org/drawingml/2006/wordprocessingDrawing" xmlns:w10="urn:schemas-microsoft-com:office:word" xmlns:w="http://schemas.openxmlformats.org/wordprocessingml/2006/main" xmlns:w14="http://schemas.microsoft.com/office/word/2010/wordml" xmlns:w15="http://schemas.microsoft.com/office/word/2012/wordml" xmlns:w16cid="http://schemas.microsoft.com/office/word/2016/wordml/cid" xmlns:w16se="http://schemas.microsoft.com/office/word/2015/wordml/symex" xmlns:wpg="http://schemas.microsoft.com/office/word/2010/wordprocessingGroup" xmlns:wpi="http://schemas.microsoft.com/office/word/2010/wordprocessingInk" xmlns:wne="http://schemas.microsoft.com/office/word/2006/wordml" xmlns:wps="http://schemas.microsoft.com/office/word/2010/wordprocessingShape" mc:Ignorable="w14 w15 w16se w16cid wp14">
+<w:endnotes xmlns:wpc="http://schemas.microsoft.com/office/word/2010/wordprocessingCanvas" xmlns:cx="http://schemas.microsoft.com/office/drawing/2014/chartex" xmlns:cx1="http://schemas.microsoft.com/office/drawing/2015/9/8/chartex" xmlns:cx2="http://schemas.microsoft.com/office/drawing/2015/10/21/chartex" xmlns:cx3="http://schemas.microsoft.com/office/drawing/2016/5/9/chartex" xmlns:cx4="http://schemas.microsoft.com/office/drawing/2016/5/10/chartex" xmlns:cx5="http://schemas.microsoft.com/office/drawing/2016/5/11/chartex" xmlns:cx6="http://schemas.microsoft.com/office/drawing/2016/5/12/chartex" xmlns:cx7="http://schemas.microsoft.com/office/drawing/2016/5/13/chartex" xmlns:cx8="http://schemas.microsoft.com/office/drawing/2016/5/14/chartex" xmlns:mc="http://schemas.openxmlformats.org/markup-compatibility/2006" xmlns:aink="http://schemas.microsoft.com/office/drawing/2016/ink" xmlns:am3d="http://schemas.microsoft.com/office/drawing/2017/model3d" xmlns:o="urn:schemas-microsoft-com:office:office" xmlns:r="http://schemas.openxmlformats.org/officeDocument/2006/relationships" xmlns:m="http://schemas.openxmlformats.org/officeDocument/2006/math" xmlns:v="urn:schemas-microsoft-com:vml" xmlns:wp14="http://schemas.microsoft.com/office/word/2010/wordprocessingDrawing" xmlns:wp="http://schemas.openxmlformats.org/drawingml/2006/wordprocessingDrawing" xmlns:w10="urn:schemas-microsoft-com:office:word" xmlns:w="http://schemas.openxmlformats.org/wordprocessingml/2006/main" xmlns:w14="http://schemas.microsoft.com/office/word/2010/wordml" xmlns:w15="http://schemas.microsoft.com/office/word/2012/wordml" xmlns:w16cex="http://schemas.microsoft.com/office/word/2018/wordml/cex" xmlns:w16cid="http://schemas.microsoft.com/office/word/2016/wordml/cid" xmlns:w16="http://schemas.microsoft.com/office/word/2018/wordml" xmlns:w16se="http://schemas.microsoft.com/office/word/2015/wordml/symex" xmlns:wpg="http://schemas.microsoft.com/office/word/2010/wordprocessingGroup" xmlns:wpi="http://schemas.microsoft.com/office/word/2010/wordprocessingInk" xmlns:wne="http://schemas.microsoft.com/office/word/2006/wordml" xmlns:wps="http://schemas.microsoft.com/office/word/2010/wordprocessingShape" mc:Ignorable="w14 w15 w16se w16cid w16 w16cex wp14">
   <w:endnote w:type="separator" w:id="-1">
     <w:p>
       <w:r>
@@ -23035,7 +23687,7 @@
 </file>
 
 <file path=word/footnotes.xml><?xml version="1.0" encoding="utf-8"?>
-<w:footnotes xmlns:wpc="http://schemas.microsoft.com/office/word/2010/wordprocessingCanvas" xmlns:cx="http://schemas.microsoft.com/office/drawing/2014/chartex" xmlns:cx1="http://schemas.microsoft.com/office/drawing/2015/9/8/chartex" xmlns:cx2="http://schemas.microsoft.com/office/drawing/2015/10/21/chartex" xmlns:cx3="http://schemas.microsoft.com/office/drawing/2016/5/9/chartex" xmlns:cx4="http://schemas.microsoft.com/office/drawing/2016/5/10/chartex" xmlns:cx5="http://schemas.microsoft.com/office/drawing/2016/5/11/chartex" xmlns:cx6="http://schemas.microsoft.com/office/drawing/2016/5/12/chartex" xmlns:cx7="http://schemas.microsoft.com/office/drawing/2016/5/13/chartex" xmlns:cx8="http://schemas.microsoft.com/office/drawing/2016/5/14/chartex" xmlns:mc="http://schemas.openxmlformats.org/markup-compatibility/2006" xmlns:aink="http://schemas.microsoft.com/office/drawing/2016/ink" xmlns:am3d="http://schemas.microsoft.com/office/drawing/2017/model3d" xmlns:o="urn:schemas-microsoft-com:office:office" xmlns:r="http://schemas.openxmlformats.org/officeDocument/2006/relationships" xmlns:m="http://schemas.openxmlformats.org/officeDocument/2006/math" xmlns:v="urn:schemas-microsoft-com:vml" xmlns:wp14="http://schemas.microsoft.com/office/word/2010/wordprocessingDrawing" xmlns:wp="http://schemas.openxmlformats.org/drawingml/2006/wordprocessingDrawing" xmlns:w10="urn:schemas-microsoft-com:office:word" xmlns:w="http://schemas.openxmlformats.org/wordprocessingml/2006/main" xmlns:w14="http://schemas.microsoft.com/office/word/2010/wordml" xmlns:w15="http://schemas.microsoft.com/office/word/2012/wordml" xmlns:w16cid="http://schemas.microsoft.com/office/word/2016/wordml/cid" xmlns:w16se="http://schemas.microsoft.com/office/word/2015/wordml/symex" xmlns:wpg="http://schemas.microsoft.com/office/word/2010/wordprocessingGroup" xmlns:wpi="http://schemas.microsoft.com/office/word/2010/wordprocessingInk" xmlns:wne="http://schemas.microsoft.com/office/word/2006/wordml" xmlns:wps="http://schemas.microsoft.com/office/word/2010/wordprocessingShape" mc:Ignorable="w14 w15 w16se w16cid wp14">
+<w:footnotes xmlns:wpc="http://schemas.microsoft.com/office/word/2010/wordprocessingCanvas" xmlns:cx="http://schemas.microsoft.com/office/drawing/2014/chartex" xmlns:cx1="http://schemas.microsoft.com/office/drawing/2015/9/8/chartex" xmlns:cx2="http://schemas.microsoft.com/office/drawing/2015/10/21/chartex" xmlns:cx3="http://schemas.microsoft.com/office/drawing/2016/5/9/chartex" xmlns:cx4="http://schemas.microsoft.com/office/drawing/2016/5/10/chartex" xmlns:cx5="http://schemas.microsoft.com/office/drawing/2016/5/11/chartex" xmlns:cx6="http://schemas.microsoft.com/office/drawing/2016/5/12/chartex" xmlns:cx7="http://schemas.microsoft.com/office/drawing/2016/5/13/chartex" xmlns:cx8="http://schemas.microsoft.com/office/drawing/2016/5/14/chartex" xmlns:mc="http://schemas.openxmlformats.org/markup-compatibility/2006" xmlns:aink="http://schemas.microsoft.com/office/drawing/2016/ink" xmlns:am3d="http://schemas.microsoft.com/office/drawing/2017/model3d" xmlns:o="urn:schemas-microsoft-com:office:office" xmlns:r="http://schemas.openxmlformats.org/officeDocument/2006/relationships" xmlns:m="http://schemas.openxmlformats.org/officeDocument/2006/math" xmlns:v="urn:schemas-microsoft-com:vml" xmlns:wp14="http://schemas.microsoft.com/office/word/2010/wordprocessingDrawing" xmlns:wp="http://schemas.openxmlformats.org/drawingml/2006/wordprocessingDrawing" xmlns:w10="urn:schemas-microsoft-com:office:word" xmlns:w="http://schemas.openxmlformats.org/wordprocessingml/2006/main" xmlns:w14="http://schemas.microsoft.com/office/word/2010/wordml" xmlns:w15="http://schemas.microsoft.com/office/word/2012/wordml" xmlns:w16cex="http://schemas.microsoft.com/office/word/2018/wordml/cex" xmlns:w16cid="http://schemas.microsoft.com/office/word/2016/wordml/cid" xmlns:w16="http://schemas.microsoft.com/office/word/2018/wordml" xmlns:w16se="http://schemas.microsoft.com/office/word/2015/wordml/symex" xmlns:wpg="http://schemas.microsoft.com/office/word/2010/wordprocessingGroup" xmlns:wpi="http://schemas.microsoft.com/office/word/2010/wordprocessingInk" xmlns:wne="http://schemas.microsoft.com/office/word/2006/wordml" xmlns:wps="http://schemas.microsoft.com/office/word/2010/wordprocessingShape" mc:Ignorable="w14 w15 w16se w16cid w16 w16cex wp14">
   <w:footnote w:type="separator" w:id="-1">
     <w:p>
       <w:r>
@@ -23054,7 +23706,7 @@
 </file>
 
 <file path=word/header1.xml><?xml version="1.0" encoding="utf-8"?>
-<w:hdr xmlns:wpc="http://schemas.microsoft.com/office/word/2010/wordprocessingCanvas" xmlns:cx="http://schemas.microsoft.com/office/drawing/2014/chartex" xmlns:cx1="http://schemas.microsoft.com/office/drawing/2015/9/8/chartex" xmlns:cx2="http://schemas.microsoft.com/office/drawing/2015/10/21/chartex" xmlns:cx3="http://schemas.microsoft.com/office/drawing/2016/5/9/chartex" xmlns:cx4="http://schemas.microsoft.com/office/drawing/2016/5/10/chartex" xmlns:cx5="http://schemas.microsoft.com/office/drawing/2016/5/11/chartex" xmlns:cx6="http://schemas.microsoft.com/office/drawing/2016/5/12/chartex" xmlns:cx7="http://schemas.microsoft.com/office/drawing/2016/5/13/chartex" xmlns:cx8="http://schemas.microsoft.com/office/drawing/2016/5/14/chartex" xmlns:mc="http://schemas.openxmlformats.org/markup-compatibility/2006" xmlns:aink="http://schemas.microsoft.com/office/drawing/2016/ink" xmlns:am3d="http://schemas.microsoft.com/office/drawing/2017/model3d" xmlns:o="urn:schemas-microsoft-com:office:office" xmlns:r="http://schemas.openxmlformats.org/officeDocument/2006/relationships" xmlns:m="http://schemas.openxmlformats.org/officeDocument/2006/math" xmlns:v="urn:schemas-microsoft-com:vml" xmlns:wp14="http://schemas.microsoft.com/office/word/2010/wordprocessingDrawing" xmlns:wp="http://schemas.openxmlformats.org/drawingml/2006/wordprocessingDrawing" xmlns:w10="urn:schemas-microsoft-com:office:word" xmlns:w="http://schemas.openxmlformats.org/wordprocessingml/2006/main" xmlns:w14="http://schemas.microsoft.com/office/word/2010/wordml" xmlns:w15="http://schemas.microsoft.com/office/word/2012/wordml" xmlns:w16cid="http://schemas.microsoft.com/office/word/2016/wordml/cid" xmlns:w16se="http://schemas.microsoft.com/office/word/2015/wordml/symex" xmlns:wpg="http://schemas.microsoft.com/office/word/2010/wordprocessingGroup" xmlns:wpi="http://schemas.microsoft.com/office/word/2010/wordprocessingInk" xmlns:wne="http://schemas.microsoft.com/office/word/2006/wordml" xmlns:wps="http://schemas.microsoft.com/office/word/2010/wordprocessingShape" mc:Ignorable="w14 w15 w16se w16cid wp14">
+<w:hdr xmlns:wpc="http://schemas.microsoft.com/office/word/2010/wordprocessingCanvas" xmlns:cx="http://schemas.microsoft.com/office/drawing/2014/chartex" xmlns:cx1="http://schemas.microsoft.com/office/drawing/2015/9/8/chartex" xmlns:cx2="http://schemas.microsoft.com/office/drawing/2015/10/21/chartex" xmlns:cx3="http://schemas.microsoft.com/office/drawing/2016/5/9/chartex" xmlns:cx4="http://schemas.microsoft.com/office/drawing/2016/5/10/chartex" xmlns:cx5="http://schemas.microsoft.com/office/drawing/2016/5/11/chartex" xmlns:cx6="http://schemas.microsoft.com/office/drawing/2016/5/12/chartex" xmlns:cx7="http://schemas.microsoft.com/office/drawing/2016/5/13/chartex" xmlns:cx8="http://schemas.microsoft.com/office/drawing/2016/5/14/chartex" xmlns:mc="http://schemas.openxmlformats.org/markup-compatibility/2006" xmlns:aink="http://schemas.microsoft.com/office/drawing/2016/ink" xmlns:am3d="http://schemas.microsoft.com/office/drawing/2017/model3d" xmlns:o="urn:schemas-microsoft-com:office:office" xmlns:r="http://schemas.openxmlformats.org/officeDocument/2006/relationships" xmlns:m="http://schemas.openxmlformats.org/officeDocument/2006/math" xmlns:v="urn:schemas-microsoft-com:vml" xmlns:wp14="http://schemas.microsoft.com/office/word/2010/wordprocessingDrawing" xmlns:wp="http://schemas.openxmlformats.org/drawingml/2006/wordprocessingDrawing" xmlns:w10="urn:schemas-microsoft-com:office:word" xmlns:w="http://schemas.openxmlformats.org/wordprocessingml/2006/main" xmlns:w14="http://schemas.microsoft.com/office/word/2010/wordml" xmlns:w15="http://schemas.microsoft.com/office/word/2012/wordml" xmlns:w16cex="http://schemas.microsoft.com/office/word/2018/wordml/cex" xmlns:w16cid="http://schemas.microsoft.com/office/word/2016/wordml/cid" xmlns:w16="http://schemas.microsoft.com/office/word/2018/wordml" xmlns:w16se="http://schemas.microsoft.com/office/word/2015/wordml/symex" xmlns:wpg="http://schemas.microsoft.com/office/word/2010/wordprocessingGroup" xmlns:wpi="http://schemas.microsoft.com/office/word/2010/wordprocessingInk" xmlns:wne="http://schemas.microsoft.com/office/word/2006/wordml" xmlns:wps="http://schemas.microsoft.com/office/word/2010/wordprocessingShape" mc:Ignorable="w14 w15 w16se w16cid w16 w16cex wp14">
   <w:p>
     <w:pPr>
       <w:pStyle w:val="Header"/>
@@ -23185,7 +23837,7 @@
       <w:rPr>
         <w:rStyle w:val="PageNumber"/>
       </w:rPr>
-      <w:t>11</w:t>
+      <w:t>12</w:t>
     </w:r>
     <w:r>
       <w:rPr>
@@ -23233,7 +23885,7 @@
       <w:rPr>
         <w:rStyle w:val="PageNumber"/>
       </w:rPr>
-      <w:t>Date: 2 SEP 2021</w:t>
+      <w:t>Date: 8 OCT 2021</w:t>
     </w:r>
   </w:p>
   <w:p>
@@ -23245,7 +23897,7 @@
 </file>
 
 <file path=word/numbering.xml><?xml version="1.0" encoding="utf-8"?>
-<w:numbering xmlns:wpc="http://schemas.microsoft.com/office/word/2010/wordprocessingCanvas" xmlns:cx="http://schemas.microsoft.com/office/drawing/2014/chartex" xmlns:cx1="http://schemas.microsoft.com/office/drawing/2015/9/8/chartex" xmlns:cx2="http://schemas.microsoft.com/office/drawing/2015/10/21/chartex" xmlns:cx3="http://schemas.microsoft.com/office/drawing/2016/5/9/chartex" xmlns:cx4="http://schemas.microsoft.com/office/drawing/2016/5/10/chartex" xmlns:cx5="http://schemas.microsoft.com/office/drawing/2016/5/11/chartex" xmlns:cx6="http://schemas.microsoft.com/office/drawing/2016/5/12/chartex" xmlns:cx7="http://schemas.microsoft.com/office/drawing/2016/5/13/chartex" xmlns:cx8="http://schemas.microsoft.com/office/drawing/2016/5/14/chartex" xmlns:mc="http://schemas.openxmlformats.org/markup-compatibility/2006" xmlns:aink="http://schemas.microsoft.com/office/drawing/2016/ink" xmlns:am3d="http://schemas.microsoft.com/office/drawing/2017/model3d" xmlns:o="urn:schemas-microsoft-com:office:office" xmlns:r="http://schemas.openxmlformats.org/officeDocument/2006/relationships" xmlns:m="http://schemas.openxmlformats.org/officeDocument/2006/math" xmlns:v="urn:schemas-microsoft-com:vml" xmlns:wp14="http://schemas.microsoft.com/office/word/2010/wordprocessingDrawing" xmlns:wp="http://schemas.openxmlformats.org/drawingml/2006/wordprocessingDrawing" xmlns:w10="urn:schemas-microsoft-com:office:word" xmlns:w="http://schemas.openxmlformats.org/wordprocessingml/2006/main" xmlns:w14="http://schemas.microsoft.com/office/word/2010/wordml" xmlns:w15="http://schemas.microsoft.com/office/word/2012/wordml" xmlns:w16cid="http://schemas.microsoft.com/office/word/2016/wordml/cid" xmlns:w16se="http://schemas.microsoft.com/office/word/2015/wordml/symex" xmlns:wpg="http://schemas.microsoft.com/office/word/2010/wordprocessingGroup" xmlns:wpi="http://schemas.microsoft.com/office/word/2010/wordprocessingInk" xmlns:wne="http://schemas.microsoft.com/office/word/2006/wordml" xmlns:wps="http://schemas.microsoft.com/office/word/2010/wordprocessingShape" mc:Ignorable="w14 w15 w16se w16cid wp14">
+<w:numbering xmlns:wpc="http://schemas.microsoft.com/office/word/2010/wordprocessingCanvas" xmlns:cx="http://schemas.microsoft.com/office/drawing/2014/chartex" xmlns:cx1="http://schemas.microsoft.com/office/drawing/2015/9/8/chartex" xmlns:cx2="http://schemas.microsoft.com/office/drawing/2015/10/21/chartex" xmlns:cx3="http://schemas.microsoft.com/office/drawing/2016/5/9/chartex" xmlns:cx4="http://schemas.microsoft.com/office/drawing/2016/5/10/chartex" xmlns:cx5="http://schemas.microsoft.com/office/drawing/2016/5/11/chartex" xmlns:cx6="http://schemas.microsoft.com/office/drawing/2016/5/12/chartex" xmlns:cx7="http://schemas.microsoft.com/office/drawing/2016/5/13/chartex" xmlns:cx8="http://schemas.microsoft.com/office/drawing/2016/5/14/chartex" xmlns:mc="http://schemas.openxmlformats.org/markup-compatibility/2006" xmlns:aink="http://schemas.microsoft.com/office/drawing/2016/ink" xmlns:am3d="http://schemas.microsoft.com/office/drawing/2017/model3d" xmlns:o="urn:schemas-microsoft-com:office:office" xmlns:r="http://schemas.openxmlformats.org/officeDocument/2006/relationships" xmlns:m="http://schemas.openxmlformats.org/officeDocument/2006/math" xmlns:v="urn:schemas-microsoft-com:vml" xmlns:wp14="http://schemas.microsoft.com/office/word/2010/wordprocessingDrawing" xmlns:wp="http://schemas.openxmlformats.org/drawingml/2006/wordprocessingDrawing" xmlns:w10="urn:schemas-microsoft-com:office:word" xmlns:w="http://schemas.openxmlformats.org/wordprocessingml/2006/main" xmlns:w14="http://schemas.microsoft.com/office/word/2010/wordml" xmlns:w15="http://schemas.microsoft.com/office/word/2012/wordml" xmlns:w16cex="http://schemas.microsoft.com/office/word/2018/wordml/cex" xmlns:w16cid="http://schemas.microsoft.com/office/word/2016/wordml/cid" xmlns:w16="http://schemas.microsoft.com/office/word/2018/wordml" xmlns:w16se="http://schemas.microsoft.com/office/word/2015/wordml/symex" xmlns:wpg="http://schemas.microsoft.com/office/word/2010/wordprocessingGroup" xmlns:wpi="http://schemas.microsoft.com/office/word/2010/wordprocessingInk" xmlns:wne="http://schemas.microsoft.com/office/word/2006/wordml" xmlns:wps="http://schemas.microsoft.com/office/word/2010/wordprocessingShape" mc:Ignorable="w14 w15 w16se w16cid w16 w16cex wp14">
   <w:abstractNum w:abstractNumId="0" w15:restartNumberingAfterBreak="0">
     <w:nsid w:val="082B1685"/>
     <w:multiLevelType w:val="hybridMultilevel"/>
@@ -26900,7 +27552,7 @@
 </file>
 
 <file path=word/styles.xml><?xml version="1.0" encoding="utf-8"?>
-<w:styles xmlns:mc="http://schemas.openxmlformats.org/markup-compatibility/2006" xmlns:r="http://schemas.openxmlformats.org/officeDocument/2006/relationships" xmlns:w="http://schemas.openxmlformats.org/wordprocessingml/2006/main" xmlns:w14="http://schemas.microsoft.com/office/word/2010/wordml" xmlns:w15="http://schemas.microsoft.com/office/word/2012/wordml" xmlns:w16cid="http://schemas.microsoft.com/office/word/2016/wordml/cid" xmlns:w16se="http://schemas.microsoft.com/office/word/2015/wordml/symex" mc:Ignorable="w14 w15 w16se w16cid">
+<w:styles xmlns:mc="http://schemas.openxmlformats.org/markup-compatibility/2006" xmlns:r="http://schemas.openxmlformats.org/officeDocument/2006/relationships" xmlns:w="http://schemas.openxmlformats.org/wordprocessingml/2006/main" xmlns:w14="http://schemas.microsoft.com/office/word/2010/wordml" xmlns:w15="http://schemas.microsoft.com/office/word/2012/wordml" xmlns:w16cex="http://schemas.microsoft.com/office/word/2018/wordml/cex" xmlns:w16cid="http://schemas.microsoft.com/office/word/2016/wordml/cid" xmlns:w16="http://schemas.microsoft.com/office/word/2018/wordml" xmlns:w16se="http://schemas.microsoft.com/office/word/2015/wordml/symex" mc:Ignorable="w14 w15 w16se w16cid w16 w16cex">
   <w:docDefaults>
     <w:rPrDefault>
       <w:rPr>
@@ -29473,84 +30125,7 @@
     </mc:Fallback>
   </mc:AlternateContent>
   <c:chart>
-    <c:title>
-      <c:tx>
-        <c:rich>
-          <a:bodyPr rot="0" spcFirstLastPara="1" vertOverflow="ellipsis" vert="horz" wrap="square" anchor="ctr" anchorCtr="1"/>
-          <a:lstStyle/>
-          <a:p>
-            <a:pPr>
-              <a:defRPr sz="1400" b="0" i="0" u="none" strike="noStrike" kern="1200" spc="0" baseline="0">
-                <a:solidFill>
-                  <a:schemeClr val="tx1">
-                    <a:lumMod val="65000"/>
-                    <a:lumOff val="35000"/>
-                  </a:schemeClr>
-                </a:solidFill>
-                <a:latin typeface="+mn-lt"/>
-                <a:ea typeface="+mn-ea"/>
-                <a:cs typeface="+mn-cs"/>
-              </a:defRPr>
-            </a:pPr>
-            <a:r>
-              <a:rPr lang="en-US"/>
-              <a:t>Blue:</a:t>
-            </a:r>
-            <a:r>
-              <a:rPr lang="en-US" baseline="0"/>
-              <a:t> diffuser#1  Orange: diffuser#2</a:t>
-            </a:r>
-          </a:p>
-          <a:p>
-            <a:pPr>
-              <a:defRPr/>
-            </a:pPr>
-            <a:r>
-              <a:rPr lang="en-US" baseline="0"/>
-              <a:t>Blue dots: trend diffuser#1</a:t>
-            </a:r>
-          </a:p>
-          <a:p>
-            <a:pPr>
-              <a:defRPr/>
-            </a:pPr>
-            <a:r>
-              <a:rPr lang="en-US" baseline="0"/>
-              <a:t>Orange dots: trend diffuser#2 (less glare)</a:t>
-            </a:r>
-          </a:p>
-        </c:rich>
-      </c:tx>
-      <c:overlay val="0"/>
-      <c:spPr>
-        <a:noFill/>
-        <a:ln>
-          <a:noFill/>
-        </a:ln>
-        <a:effectLst/>
-      </c:spPr>
-      <c:txPr>
-        <a:bodyPr rot="0" spcFirstLastPara="1" vertOverflow="ellipsis" vert="horz" wrap="square" anchor="ctr" anchorCtr="1"/>
-        <a:lstStyle/>
-        <a:p>
-          <a:pPr>
-            <a:defRPr sz="1400" b="0" i="0" u="none" strike="noStrike" kern="1200" spc="0" baseline="0">
-              <a:solidFill>
-                <a:schemeClr val="tx1">
-                  <a:lumMod val="65000"/>
-                  <a:lumOff val="35000"/>
-                </a:schemeClr>
-              </a:solidFill>
-              <a:latin typeface="+mn-lt"/>
-              <a:ea typeface="+mn-ea"/>
-              <a:cs typeface="+mn-cs"/>
-            </a:defRPr>
-          </a:pPr>
-          <a:endParaRPr lang="en-US"/>
-        </a:p>
-      </c:txPr>
-    </c:title>
-    <c:autoTitleDeleted val="0"/>
+    <c:autoTitleDeleted val="1"/>
     <c:plotArea>
       <c:layout/>
       <c:lineChart>
@@ -29560,7 +30135,15 @@
           <c:idx val="0"/>
           <c:order val="0"/>
           <c:tx>
-            <c:v>diffuser#1</c:v>
+            <c:strRef>
+              <c:f>Data!$B$2:$D$2</c:f>
+              <c:strCache>
+                <c:ptCount val="1"/>
+                <c:pt idx="0">
+                  <c:v>Diffuser 1 Autofocus</c:v>
+                </c:pt>
+              </c:strCache>
+            </c:strRef>
           </c:tx>
           <c:spPr>
             <a:ln w="28575" cap="rnd">
@@ -29590,42 +30173,57 @@
           </c:trendline>
           <c:cat>
             <c:multiLvlStrRef>
-              <c:f>'diffuser#2'!$A$4:$B$14</c:f>
+              <c:f>Data!$B$5:$C$20</c:f>
               <c:multiLvlStrCache>
-                <c:ptCount val="11"/>
+                <c:ptCount val="16"/>
                 <c:lvl>
                   <c:pt idx="0">
-                    <c:v>10 x 10</c:v>
+                    <c:v>10</c:v>
                   </c:pt>
                   <c:pt idx="1">
-                    <c:v>10 x 10</c:v>
+                    <c:v>10</c:v>
                   </c:pt>
                   <c:pt idx="2">
-                    <c:v>10 x 10</c:v>
+                    <c:v>10</c:v>
                   </c:pt>
                   <c:pt idx="3">
-                    <c:v>20 x 20</c:v>
+                    <c:v>10</c:v>
                   </c:pt>
                   <c:pt idx="4">
-                    <c:v>20 x 20</c:v>
+                    <c:v>20</c:v>
                   </c:pt>
                   <c:pt idx="5">
-                    <c:v>20 x 20</c:v>
+                    <c:v>20</c:v>
                   </c:pt>
                   <c:pt idx="6">
-                    <c:v>20 x 20</c:v>
+                    <c:v>20</c:v>
                   </c:pt>
                   <c:pt idx="7">
-                    <c:v>50 x 50</c:v>
+                    <c:v>20</c:v>
                   </c:pt>
                   <c:pt idx="8">
-                    <c:v>50 x 50</c:v>
+                    <c:v>50</c:v>
                   </c:pt>
                   <c:pt idx="9">
-                    <c:v>50 x 50</c:v>
+                    <c:v>50</c:v>
                   </c:pt>
                   <c:pt idx="10">
-                    <c:v>50 x 50</c:v>
+                    <c:v>50</c:v>
+                  </c:pt>
+                  <c:pt idx="11">
+                    <c:v>50</c:v>
+                  </c:pt>
+                  <c:pt idx="12">
+                    <c:v>50</c:v>
+                  </c:pt>
+                  <c:pt idx="13">
+                    <c:v>50</c:v>
+                  </c:pt>
+                  <c:pt idx="14">
+                    <c:v>50</c:v>
+                  </c:pt>
+                  <c:pt idx="15">
+                    <c:v>50</c:v>
                   </c:pt>
                 </c:lvl>
                 <c:lvl>
@@ -29639,28 +30237,43 @@
                     <c:v>7</c:v>
                   </c:pt>
                   <c:pt idx="3">
+                    <c:v>8</c:v>
+                  </c:pt>
+                  <c:pt idx="4">
                     <c:v>14</c:v>
                   </c:pt>
-                  <c:pt idx="4">
+                  <c:pt idx="5">
                     <c:v>15</c:v>
                   </c:pt>
-                  <c:pt idx="5">
+                  <c:pt idx="6">
                     <c:v>16</c:v>
                   </c:pt>
-                  <c:pt idx="6">
+                  <c:pt idx="7">
                     <c:v>17</c:v>
                   </c:pt>
-                  <c:pt idx="7">
+                  <c:pt idx="8">
                     <c:v>15</c:v>
                   </c:pt>
-                  <c:pt idx="8">
+                  <c:pt idx="9">
                     <c:v>16</c:v>
                   </c:pt>
-                  <c:pt idx="9">
+                  <c:pt idx="10">
                     <c:v>17</c:v>
                   </c:pt>
-                  <c:pt idx="10">
+                  <c:pt idx="11">
                     <c:v>18</c:v>
+                  </c:pt>
+                  <c:pt idx="12">
+                    <c:v>26</c:v>
+                  </c:pt>
+                  <c:pt idx="13">
+                    <c:v>27</c:v>
+                  </c:pt>
+                  <c:pt idx="14">
+                    <c:v>28</c:v>
+                  </c:pt>
+                  <c:pt idx="15">
+                    <c:v>29</c:v>
                   </c:pt>
                 </c:lvl>
               </c:multiLvlStrCache>
@@ -29668,42 +30281,42 @@
           </c:cat>
           <c:val>
             <c:numRef>
-              <c:f>'diffuser#2'!$C$4:$C$14</c:f>
+              <c:f>Data!$I$5:$I$20</c:f>
               <c:numCache>
-                <c:formatCode>General</c:formatCode>
-                <c:ptCount val="11"/>
+                <c:formatCode>0.00</c:formatCode>
+                <c:ptCount val="16"/>
                 <c:pt idx="0">
-                  <c:v>4.87</c:v>
+                  <c:v>6.5319999999999991</c:v>
                 </c:pt>
                 <c:pt idx="1">
-                  <c:v>7.63</c:v>
+                  <c:v>5.0519999999999996</c:v>
                 </c:pt>
                 <c:pt idx="2">
-                  <c:v>9.64</c:v>
-                </c:pt>
-                <c:pt idx="3">
-                  <c:v>4.13</c:v>
+                  <c:v>7.8940000000000001</c:v>
                 </c:pt>
                 <c:pt idx="4">
-                  <c:v>3.17</c:v>
+                  <c:v>3.7300000000000004</c:v>
                 </c:pt>
                 <c:pt idx="5">
-                  <c:v>3.88</c:v>
+                  <c:v>11.766000000000002</c:v>
                 </c:pt>
                 <c:pt idx="6">
-                  <c:v>3.58</c:v>
+                  <c:v>8.93</c:v>
                 </c:pt>
-                <c:pt idx="7" formatCode="0.00">
-                  <c:v>6.09</c:v>
+                <c:pt idx="7">
+                  <c:v>8.6960000000000015</c:v>
                 </c:pt>
-                <c:pt idx="8" formatCode="0.00">
-                  <c:v>6.74</c:v>
+                <c:pt idx="12">
+                  <c:v>5.1620000000000008</c:v>
                 </c:pt>
-                <c:pt idx="9" formatCode="0.00">
-                  <c:v>7.09</c:v>
+                <c:pt idx="13">
+                  <c:v>12.414</c:v>
                 </c:pt>
-                <c:pt idx="10" formatCode="0.00">
-                  <c:v>9</c:v>
+                <c:pt idx="14">
+                  <c:v>18.024000000000001</c:v>
+                </c:pt>
+                <c:pt idx="15">
+                  <c:v>5.774</c:v>
                 </c:pt>
               </c:numCache>
             </c:numRef>
@@ -29711,7 +30324,7 @@
           <c:smooth val="0"/>
           <c:extLst>
             <c:ext xmlns:c16="http://schemas.microsoft.com/office/drawing/2014/chart" uri="{C3380CC4-5D6E-409C-BE32-E72D297353CC}">
-              <c16:uniqueId val="{00000001-A838-48AB-8C96-5E49CF583817}"/>
+              <c16:uniqueId val="{00000001-6C81-4906-B4D2-00C38C73A28A}"/>
             </c:ext>
           </c:extLst>
         </c:ser>
@@ -29719,7 +30332,15 @@
           <c:idx val="1"/>
           <c:order val="1"/>
           <c:tx>
-            <c:v>diffuser#2</c:v>
+            <c:strRef>
+              <c:f>Data!$B$22:$D$22</c:f>
+              <c:strCache>
+                <c:ptCount val="1"/>
+                <c:pt idx="0">
+                  <c:v>Diffuser 2 Autofocus</c:v>
+                </c:pt>
+              </c:strCache>
+            </c:strRef>
           </c:tx>
           <c:spPr>
             <a:ln w="28575" cap="rnd">
@@ -29747,44 +30368,87 @@
             <c:dispRSqr val="0"/>
             <c:dispEq val="0"/>
           </c:trendline>
+          <c:trendline>
+            <c:spPr>
+              <a:ln w="19050" cap="rnd">
+                <a:solidFill>
+                  <a:schemeClr val="accent2"/>
+                </a:solidFill>
+                <a:prstDash val="sysDot"/>
+              </a:ln>
+              <a:effectLst/>
+            </c:spPr>
+            <c:trendlineType val="linear"/>
+            <c:dispRSqr val="0"/>
+            <c:dispEq val="0"/>
+          </c:trendline>
+          <c:trendline>
+            <c:spPr>
+              <a:ln w="19050" cap="rnd">
+                <a:solidFill>
+                  <a:schemeClr val="accent2"/>
+                </a:solidFill>
+                <a:prstDash val="sysDot"/>
+              </a:ln>
+              <a:effectLst/>
+            </c:spPr>
+            <c:trendlineType val="linear"/>
+            <c:dispRSqr val="0"/>
+            <c:dispEq val="0"/>
+          </c:trendline>
           <c:cat>
             <c:multiLvlStrRef>
-              <c:f>'diffuser#2'!$A$4:$B$14</c:f>
+              <c:f>Data!$B$5:$C$20</c:f>
               <c:multiLvlStrCache>
-                <c:ptCount val="11"/>
+                <c:ptCount val="16"/>
                 <c:lvl>
                   <c:pt idx="0">
-                    <c:v>10 x 10</c:v>
+                    <c:v>10</c:v>
                   </c:pt>
                   <c:pt idx="1">
-                    <c:v>10 x 10</c:v>
+                    <c:v>10</c:v>
                   </c:pt>
                   <c:pt idx="2">
-                    <c:v>10 x 10</c:v>
+                    <c:v>10</c:v>
                   </c:pt>
                   <c:pt idx="3">
-                    <c:v>20 x 20</c:v>
+                    <c:v>10</c:v>
                   </c:pt>
                   <c:pt idx="4">
-                    <c:v>20 x 20</c:v>
+                    <c:v>20</c:v>
                   </c:pt>
                   <c:pt idx="5">
-                    <c:v>20 x 20</c:v>
+                    <c:v>20</c:v>
                   </c:pt>
                   <c:pt idx="6">
-                    <c:v>20 x 20</c:v>
+                    <c:v>20</c:v>
                   </c:pt>
                   <c:pt idx="7">
-                    <c:v>50 x 50</c:v>
+                    <c:v>20</c:v>
                   </c:pt>
                   <c:pt idx="8">
-                    <c:v>50 x 50</c:v>
+                    <c:v>50</c:v>
                   </c:pt>
                   <c:pt idx="9">
-                    <c:v>50 x 50</c:v>
+                    <c:v>50</c:v>
                   </c:pt>
                   <c:pt idx="10">
-                    <c:v>50 x 50</c:v>
+                    <c:v>50</c:v>
+                  </c:pt>
+                  <c:pt idx="11">
+                    <c:v>50</c:v>
+                  </c:pt>
+                  <c:pt idx="12">
+                    <c:v>50</c:v>
+                  </c:pt>
+                  <c:pt idx="13">
+                    <c:v>50</c:v>
+                  </c:pt>
+                  <c:pt idx="14">
+                    <c:v>50</c:v>
+                  </c:pt>
+                  <c:pt idx="15">
+                    <c:v>50</c:v>
                   </c:pt>
                 </c:lvl>
                 <c:lvl>
@@ -29798,28 +30462,43 @@
                     <c:v>7</c:v>
                   </c:pt>
                   <c:pt idx="3">
+                    <c:v>8</c:v>
+                  </c:pt>
+                  <c:pt idx="4">
                     <c:v>14</c:v>
                   </c:pt>
-                  <c:pt idx="4">
+                  <c:pt idx="5">
                     <c:v>15</c:v>
                   </c:pt>
-                  <c:pt idx="5">
+                  <c:pt idx="6">
                     <c:v>16</c:v>
                   </c:pt>
-                  <c:pt idx="6">
+                  <c:pt idx="7">
                     <c:v>17</c:v>
                   </c:pt>
-                  <c:pt idx="7">
+                  <c:pt idx="8">
                     <c:v>15</c:v>
                   </c:pt>
-                  <c:pt idx="8">
+                  <c:pt idx="9">
                     <c:v>16</c:v>
                   </c:pt>
-                  <c:pt idx="9">
+                  <c:pt idx="10">
                     <c:v>17</c:v>
                   </c:pt>
-                  <c:pt idx="10">
+                  <c:pt idx="11">
                     <c:v>18</c:v>
+                  </c:pt>
+                  <c:pt idx="12">
+                    <c:v>26</c:v>
+                  </c:pt>
+                  <c:pt idx="13">
+                    <c:v>27</c:v>
+                  </c:pt>
+                  <c:pt idx="14">
+                    <c:v>28</c:v>
+                  </c:pt>
+                  <c:pt idx="15">
+                    <c:v>29</c:v>
                   </c:pt>
                 </c:lvl>
               </c:multiLvlStrCache>
@@ -29827,42 +30506,45 @@
           </c:cat>
           <c:val>
             <c:numRef>
-              <c:f>'diffuser#2'!$D$4:$D$14</c:f>
+              <c:f>Data!$I$25:$I$40</c:f>
               <c:numCache>
                 <c:formatCode>0.00</c:formatCode>
-                <c:ptCount val="11"/>
-                <c:pt idx="0" formatCode="General">
+                <c:ptCount val="16"/>
+                <c:pt idx="0">
                   <c:v>4.9400000000000004</c:v>
                 </c:pt>
                 <c:pt idx="1">
-                  <c:v>4.53</c:v>
+                  <c:v>4.532</c:v>
                 </c:pt>
                 <c:pt idx="2">
-                  <c:v>10.79</c:v>
+                  <c:v>10.791999999999998</c:v>
                 </c:pt>
                 <c:pt idx="3">
-                  <c:v>8.48</c:v>
+                  <c:v>11.888</c:v>
                 </c:pt>
                 <c:pt idx="4">
-                  <c:v>5.67</c:v>
+                  <c:v>8.484</c:v>
                 </c:pt>
                 <c:pt idx="5">
-                  <c:v>5.73</c:v>
+                  <c:v>5.6719999999999997</c:v>
                 </c:pt>
                 <c:pt idx="6">
-                  <c:v>8.51</c:v>
+                  <c:v>5.7279999999999998</c:v>
                 </c:pt>
                 <c:pt idx="7">
-                  <c:v>4.3099999999999996</c:v>
+                  <c:v>8.5120000000000005</c:v>
                 </c:pt>
                 <c:pt idx="8">
-                  <c:v>3.64</c:v>
+                  <c:v>4.3079999999999998</c:v>
                 </c:pt>
                 <c:pt idx="9">
-                  <c:v>4.51</c:v>
+                  <c:v>3.6420000000000003</c:v>
                 </c:pt>
                 <c:pt idx="10">
-                  <c:v>3.59</c:v>
+                  <c:v>4.5120000000000005</c:v>
+                </c:pt>
+                <c:pt idx="11">
+                  <c:v>3.5819999999999999</c:v>
                 </c:pt>
               </c:numCache>
             </c:numRef>
@@ -29870,7 +30552,215 @@
           <c:smooth val="0"/>
           <c:extLst>
             <c:ext xmlns:c16="http://schemas.microsoft.com/office/drawing/2014/chart" uri="{C3380CC4-5D6E-409C-BE32-E72D297353CC}">
-              <c16:uniqueId val="{00000003-A838-48AB-8C96-5E49CF583817}"/>
+              <c16:uniqueId val="{00000005-6C81-4906-B4D2-00C38C73A28A}"/>
+            </c:ext>
+          </c:extLst>
+        </c:ser>
+        <c:ser>
+          <c:idx val="2"/>
+          <c:order val="2"/>
+          <c:tx>
+            <c:strRef>
+              <c:f>Data!$B$42:$D$42</c:f>
+              <c:strCache>
+                <c:ptCount val="1"/>
+                <c:pt idx="0">
+                  <c:v>Diffuser 3 Autofocus</c:v>
+                </c:pt>
+              </c:strCache>
+            </c:strRef>
+          </c:tx>
+          <c:spPr>
+            <a:ln w="28575" cap="rnd">
+              <a:solidFill>
+                <a:schemeClr val="accent3"/>
+              </a:solidFill>
+              <a:round/>
+            </a:ln>
+            <a:effectLst/>
+          </c:spPr>
+          <c:marker>
+            <c:symbol val="none"/>
+          </c:marker>
+          <c:trendline>
+            <c:spPr>
+              <a:ln w="19050" cap="rnd">
+                <a:solidFill>
+                  <a:schemeClr val="accent3"/>
+                </a:solidFill>
+                <a:prstDash val="sysDot"/>
+              </a:ln>
+              <a:effectLst/>
+            </c:spPr>
+            <c:trendlineType val="linear"/>
+            <c:dispRSqr val="0"/>
+            <c:dispEq val="0"/>
+          </c:trendline>
+          <c:val>
+            <c:numRef>
+              <c:f>Data!$I$45:$I$60</c:f>
+              <c:numCache>
+                <c:formatCode>General</c:formatCode>
+                <c:ptCount val="16"/>
+                <c:pt idx="0">
+                  <c:v>4.8499999999999996</c:v>
+                </c:pt>
+                <c:pt idx="1">
+                  <c:v>4.1900000000000004</c:v>
+                </c:pt>
+                <c:pt idx="2">
+                  <c:v>9.06</c:v>
+                </c:pt>
+                <c:pt idx="3">
+                  <c:v>18.97</c:v>
+                </c:pt>
+                <c:pt idx="4">
+                  <c:v>5.54</c:v>
+                </c:pt>
+                <c:pt idx="5">
+                  <c:v>4.4400000000000004</c:v>
+                </c:pt>
+                <c:pt idx="6">
+                  <c:v>7.52</c:v>
+                </c:pt>
+                <c:pt idx="7">
+                  <c:v>4.62</c:v>
+                </c:pt>
+                <c:pt idx="8">
+                  <c:v>4.22</c:v>
+                </c:pt>
+                <c:pt idx="9">
+                  <c:v>2.99</c:v>
+                </c:pt>
+                <c:pt idx="10">
+                  <c:v>5.08</c:v>
+                </c:pt>
+                <c:pt idx="11">
+                  <c:v>3.91</c:v>
+                </c:pt>
+                <c:pt idx="12">
+                  <c:v>7.01</c:v>
+                </c:pt>
+                <c:pt idx="13">
+                  <c:v>9.26</c:v>
+                </c:pt>
+                <c:pt idx="14">
+                  <c:v>13.58</c:v>
+                </c:pt>
+                <c:pt idx="15">
+                  <c:v>11.94</c:v>
+                </c:pt>
+              </c:numCache>
+            </c:numRef>
+          </c:val>
+          <c:smooth val="0"/>
+          <c:extLst>
+            <c:ext xmlns:c16="http://schemas.microsoft.com/office/drawing/2014/chart" uri="{C3380CC4-5D6E-409C-BE32-E72D297353CC}">
+              <c16:uniqueId val="{00000007-6C81-4906-B4D2-00C38C73A28A}"/>
+            </c:ext>
+          </c:extLst>
+        </c:ser>
+        <c:ser>
+          <c:idx val="3"/>
+          <c:order val="3"/>
+          <c:tx>
+            <c:strRef>
+              <c:f>Data!$B$62:$D$62</c:f>
+              <c:strCache>
+                <c:ptCount val="1"/>
+                <c:pt idx="0">
+                  <c:v>Diffuser 3 Fixed</c:v>
+                </c:pt>
+              </c:strCache>
+            </c:strRef>
+          </c:tx>
+          <c:spPr>
+            <a:ln w="28575" cap="rnd">
+              <a:solidFill>
+                <a:schemeClr val="accent4"/>
+              </a:solidFill>
+              <a:round/>
+            </a:ln>
+            <a:effectLst/>
+          </c:spPr>
+          <c:marker>
+            <c:symbol val="none"/>
+          </c:marker>
+          <c:trendline>
+            <c:spPr>
+              <a:ln w="19050" cap="rnd">
+                <a:solidFill>
+                  <a:schemeClr val="accent4"/>
+                </a:solidFill>
+                <a:prstDash val="sysDot"/>
+              </a:ln>
+              <a:effectLst/>
+            </c:spPr>
+            <c:trendlineType val="linear"/>
+            <c:dispRSqr val="0"/>
+            <c:dispEq val="0"/>
+          </c:trendline>
+          <c:val>
+            <c:numRef>
+              <c:f>Data!$I$65:$I$80</c:f>
+              <c:numCache>
+                <c:formatCode>General</c:formatCode>
+                <c:ptCount val="16"/>
+                <c:pt idx="0">
+                  <c:v>2.84</c:v>
+                </c:pt>
+                <c:pt idx="1">
+                  <c:v>3.02</c:v>
+                </c:pt>
+                <c:pt idx="2">
+                  <c:v>2.68</c:v>
+                </c:pt>
+                <c:pt idx="3">
+                  <c:v>3.27</c:v>
+                </c:pt>
+                <c:pt idx="4">
+                  <c:v>3.02</c:v>
+                </c:pt>
+                <c:pt idx="5">
+                  <c:v>2.4900000000000002</c:v>
+                </c:pt>
+                <c:pt idx="6">
+                  <c:v>3.45</c:v>
+                </c:pt>
+                <c:pt idx="7">
+                  <c:v>5.63</c:v>
+                </c:pt>
+                <c:pt idx="8">
+                  <c:v>5.62</c:v>
+                </c:pt>
+                <c:pt idx="9">
+                  <c:v>13.57</c:v>
+                </c:pt>
+                <c:pt idx="10">
+                  <c:v>13.23</c:v>
+                </c:pt>
+                <c:pt idx="11">
+                  <c:v>19.559999999999999</c:v>
+                </c:pt>
+                <c:pt idx="12">
+                  <c:v>30</c:v>
+                </c:pt>
+                <c:pt idx="13">
+                  <c:v>30</c:v>
+                </c:pt>
+                <c:pt idx="14">
+                  <c:v>30</c:v>
+                </c:pt>
+                <c:pt idx="15">
+                  <c:v>30</c:v>
+                </c:pt>
+              </c:numCache>
+            </c:numRef>
+          </c:val>
+          <c:smooth val="0"/>
+          <c:extLst>
+            <c:ext xmlns:c16="http://schemas.microsoft.com/office/drawing/2014/chart" uri="{C3380CC4-5D6E-409C-BE32-E72D297353CC}">
+              <c16:uniqueId val="{00000009-6C81-4906-B4D2-00C38C73A28A}"/>
             </c:ext>
           </c:extLst>
         </c:ser>
@@ -29958,7 +30848,7 @@
             <a:effectLst/>
           </c:spPr>
         </c:majorGridlines>
-        <c:numFmt formatCode="General" sourceLinked="1"/>
+        <c:numFmt formatCode="0.00" sourceLinked="1"/>
         <c:majorTickMark val="none"/>
         <c:minorTickMark val="none"/>
         <c:tickLblPos val="nextTo"/>

</xml_diff>

<commit_message>
Fixed table of diffuser data
* fixed off page table
* added in average data
</commit_message>
<xml_diff>
--- a/QR_codes/Vetscan_QR_label_Docs/Vetscan_QR_Testing.docx
+++ b/QR_codes/Vetscan_QR_label_Docs/Vetscan_QR_Testing.docx
@@ -30,13 +30,23 @@
         </w:rPr>
         <w:tab/>
       </w:r>
+      <w:proofErr w:type="spellStart"/>
       <w:r>
         <w:rPr>
           <w:b/>
           <w:sz w:val="48"/>
           <w:szCs w:val="48"/>
         </w:rPr>
-        <w:t xml:space="preserve">Vetscan </w:t>
+        <w:t>Vetscan</w:t>
+      </w:r>
+      <w:proofErr w:type="spellEnd"/>
+      <w:r>
+        <w:rPr>
+          <w:b/>
+          <w:sz w:val="48"/>
+          <w:szCs w:val="48"/>
+        </w:rPr>
+        <w:t xml:space="preserve"> </w:t>
       </w:r>
       <w:r>
         <w:rPr>
@@ -111,7 +121,7 @@
       <w:r>
         <w:fldChar w:fldCharType="separate"/>
       </w:r>
-      <w:hyperlink w:anchor="_Toc84603263" w:history="1">
+      <w:hyperlink w:anchor="_Toc85019024" w:history="1">
         <w:r>
           <w:rPr>
             <w:rStyle w:val="Hyperlink"/>
@@ -153,7 +163,7 @@
             <w:noProof/>
             <w:webHidden/>
           </w:rPr>
-          <w:instrText xml:space="preserve"> PAGEREF _Toc84603263 \h </w:instrText>
+          <w:instrText xml:space="preserve"> PAGEREF _Toc85019024 \h </w:instrText>
         </w:r>
         <w:r>
           <w:rPr>
@@ -196,7 +206,7 @@
           <w:noProof/>
         </w:rPr>
       </w:pPr>
-      <w:hyperlink w:anchor="_Toc84603264" w:history="1">
+      <w:hyperlink w:anchor="_Toc85019025" w:history="1">
         <w:r>
           <w:rPr>
             <w:rStyle w:val="Hyperlink"/>
@@ -237,7 +247,7 @@
             <w:noProof/>
             <w:webHidden/>
           </w:rPr>
-          <w:instrText xml:space="preserve"> PAGEREF _Toc84603264 \h </w:instrText>
+          <w:instrText xml:space="preserve"> PAGEREF _Toc85019025 \h </w:instrText>
         </w:r>
         <w:r>
           <w:rPr>
@@ -280,7 +290,7 @@
           <w:noProof/>
         </w:rPr>
       </w:pPr>
-      <w:hyperlink w:anchor="_Toc84603265" w:history="1">
+      <w:hyperlink w:anchor="_Toc85019026" w:history="1">
         <w:r>
           <w:rPr>
             <w:rStyle w:val="Hyperlink"/>
@@ -321,7 +331,7 @@
             <w:noProof/>
             <w:webHidden/>
           </w:rPr>
-          <w:instrText xml:space="preserve"> PAGEREF _Toc84603265 \h </w:instrText>
+          <w:instrText xml:space="preserve"> PAGEREF _Toc85019026 \h </w:instrText>
         </w:r>
         <w:r>
           <w:rPr>
@@ -364,7 +374,7 @@
           <w:noProof/>
         </w:rPr>
       </w:pPr>
-      <w:hyperlink w:anchor="_Toc84603266" w:history="1">
+      <w:hyperlink w:anchor="_Toc85019027" w:history="1">
         <w:r>
           <w:rPr>
             <w:rStyle w:val="Hyperlink"/>
@@ -405,7 +415,7 @@
             <w:noProof/>
             <w:webHidden/>
           </w:rPr>
-          <w:instrText xml:space="preserve"> PAGEREF _Toc84603266 \h </w:instrText>
+          <w:instrText xml:space="preserve"> PAGEREF _Toc85019027 \h </w:instrText>
         </w:r>
         <w:r>
           <w:rPr>
@@ -448,7 +458,7 @@
           <w:noProof/>
         </w:rPr>
       </w:pPr>
-      <w:hyperlink w:anchor="_Toc84603267" w:history="1">
+      <w:hyperlink w:anchor="_Toc85019028" w:history="1">
         <w:r>
           <w:rPr>
             <w:rStyle w:val="Hyperlink"/>
@@ -489,7 +499,7 @@
             <w:noProof/>
             <w:webHidden/>
           </w:rPr>
-          <w:instrText xml:space="preserve"> PAGEREF _Toc84603267 \h </w:instrText>
+          <w:instrText xml:space="preserve"> PAGEREF _Toc85019028 \h </w:instrText>
         </w:r>
         <w:r>
           <w:rPr>
@@ -532,7 +542,7 @@
           <w:noProof/>
         </w:rPr>
       </w:pPr>
-      <w:hyperlink w:anchor="_Toc84603268" w:history="1">
+      <w:hyperlink w:anchor="_Toc85019029" w:history="1">
         <w:r>
           <w:rPr>
             <w:rStyle w:val="Hyperlink"/>
@@ -573,7 +583,7 @@
             <w:noProof/>
             <w:webHidden/>
           </w:rPr>
-          <w:instrText xml:space="preserve"> PAGEREF _Toc84603268 \h </w:instrText>
+          <w:instrText xml:space="preserve"> PAGEREF _Toc85019029 \h </w:instrText>
         </w:r>
         <w:r>
           <w:rPr>
@@ -616,7 +626,7 @@
           <w:noProof/>
         </w:rPr>
       </w:pPr>
-      <w:hyperlink w:anchor="_Toc84603269" w:history="1">
+      <w:hyperlink w:anchor="_Toc85019030" w:history="1">
         <w:r>
           <w:rPr>
             <w:rStyle w:val="Hyperlink"/>
@@ -657,7 +667,7 @@
             <w:noProof/>
             <w:webHidden/>
           </w:rPr>
-          <w:instrText xml:space="preserve"> PAGEREF _Toc84603269 \h </w:instrText>
+          <w:instrText xml:space="preserve"> PAGEREF _Toc85019030 \h </w:instrText>
         </w:r>
         <w:r>
           <w:rPr>
@@ -700,7 +710,7 @@
           <w:noProof/>
         </w:rPr>
       </w:pPr>
-      <w:hyperlink w:anchor="_Toc84603270" w:history="1">
+      <w:hyperlink w:anchor="_Toc85019031" w:history="1">
         <w:r>
           <w:rPr>
             <w:rStyle w:val="Hyperlink"/>
@@ -741,7 +751,7 @@
             <w:noProof/>
             <w:webHidden/>
           </w:rPr>
-          <w:instrText xml:space="preserve"> PAGEREF _Toc84603270 \h </w:instrText>
+          <w:instrText xml:space="preserve"> PAGEREF _Toc85019031 \h </w:instrText>
         </w:r>
         <w:r>
           <w:rPr>
@@ -784,7 +794,7 @@
           <w:noProof/>
         </w:rPr>
       </w:pPr>
-      <w:hyperlink w:anchor="_Toc84603271" w:history="1">
+      <w:hyperlink w:anchor="_Toc85019032" w:history="1">
         <w:r>
           <w:rPr>
             <w:rStyle w:val="Hyperlink"/>
@@ -825,7 +835,7 @@
             <w:noProof/>
             <w:webHidden/>
           </w:rPr>
-          <w:instrText xml:space="preserve"> PAGEREF _Toc84603271 \h </w:instrText>
+          <w:instrText xml:space="preserve"> PAGEREF _Toc85019032 \h </w:instrText>
         </w:r>
         <w:r>
           <w:rPr>
@@ -868,7 +878,7 @@
           <w:noProof/>
         </w:rPr>
       </w:pPr>
-      <w:hyperlink w:anchor="_Toc84603272" w:history="1">
+      <w:hyperlink w:anchor="_Toc85019033" w:history="1">
         <w:r>
           <w:rPr>
             <w:rStyle w:val="Hyperlink"/>
@@ -909,7 +919,7 @@
             <w:noProof/>
             <w:webHidden/>
           </w:rPr>
-          <w:instrText xml:space="preserve"> PAGEREF _Toc84603272 \h </w:instrText>
+          <w:instrText xml:space="preserve"> PAGEREF _Toc85019033 \h </w:instrText>
         </w:r>
         <w:r>
           <w:rPr>
@@ -952,7 +962,7 @@
           <w:noProof/>
         </w:rPr>
       </w:pPr>
-      <w:hyperlink w:anchor="_Toc84603273" w:history="1">
+      <w:hyperlink w:anchor="_Toc85019034" w:history="1">
         <w:r>
           <w:rPr>
             <w:rStyle w:val="Hyperlink"/>
@@ -993,7 +1003,7 @@
             <w:noProof/>
             <w:webHidden/>
           </w:rPr>
-          <w:instrText xml:space="preserve"> PAGEREF _Toc84603273 \h </w:instrText>
+          <w:instrText xml:space="preserve"> PAGEREF _Toc85019034 \h </w:instrText>
         </w:r>
         <w:r>
           <w:rPr>
@@ -1036,7 +1046,7 @@
           <w:noProof/>
         </w:rPr>
       </w:pPr>
-      <w:hyperlink w:anchor="_Toc84603274" w:history="1">
+      <w:hyperlink w:anchor="_Toc85019035" w:history="1">
         <w:r>
           <w:rPr>
             <w:rStyle w:val="Hyperlink"/>
@@ -1077,7 +1087,7 @@
             <w:noProof/>
             <w:webHidden/>
           </w:rPr>
-          <w:instrText xml:space="preserve"> PAGEREF _Toc84603274 \h </w:instrText>
+          <w:instrText xml:space="preserve"> PAGEREF _Toc85019035 \h </w:instrText>
         </w:r>
         <w:r>
           <w:rPr>
@@ -1120,7 +1130,7 @@
           <w:noProof/>
         </w:rPr>
       </w:pPr>
-      <w:hyperlink w:anchor="_Toc84603275" w:history="1">
+      <w:hyperlink w:anchor="_Toc85019036" w:history="1">
         <w:r>
           <w:rPr>
             <w:rStyle w:val="Hyperlink"/>
@@ -1161,7 +1171,7 @@
             <w:noProof/>
             <w:webHidden/>
           </w:rPr>
-          <w:instrText xml:space="preserve"> PAGEREF _Toc84603275 \h </w:instrText>
+          <w:instrText xml:space="preserve"> PAGEREF _Toc85019036 \h </w:instrText>
         </w:r>
         <w:r>
           <w:rPr>
@@ -1204,7 +1214,7 @@
           <w:noProof/>
         </w:rPr>
       </w:pPr>
-      <w:hyperlink w:anchor="_Toc84603276" w:history="1">
+      <w:hyperlink w:anchor="_Toc85019037" w:history="1">
         <w:r>
           <w:rPr>
             <w:rStyle w:val="Hyperlink"/>
@@ -1245,7 +1255,7 @@
             <w:noProof/>
             <w:webHidden/>
           </w:rPr>
-          <w:instrText xml:space="preserve"> PAGEREF _Toc84603276 \h </w:instrText>
+          <w:instrText xml:space="preserve"> PAGEREF _Toc85019037 \h </w:instrText>
         </w:r>
         <w:r>
           <w:rPr>
@@ -1288,7 +1298,7 @@
           <w:noProof/>
         </w:rPr>
       </w:pPr>
-      <w:hyperlink w:anchor="_Toc84603277" w:history="1">
+      <w:hyperlink w:anchor="_Toc85019038" w:history="1">
         <w:r>
           <w:rPr>
             <w:rStyle w:val="Hyperlink"/>
@@ -1329,7 +1339,7 @@
             <w:noProof/>
             <w:webHidden/>
           </w:rPr>
-          <w:instrText xml:space="preserve"> PAGEREF _Toc84603277 \h </w:instrText>
+          <w:instrText xml:space="preserve"> PAGEREF _Toc85019038 \h </w:instrText>
         </w:r>
         <w:r>
           <w:rPr>
@@ -1372,7 +1382,7 @@
           <w:noProof/>
         </w:rPr>
       </w:pPr>
-      <w:hyperlink w:anchor="_Toc84603278" w:history="1">
+      <w:hyperlink w:anchor="_Toc85019039" w:history="1">
         <w:r>
           <w:rPr>
             <w:rStyle w:val="Hyperlink"/>
@@ -1413,7 +1423,7 @@
             <w:noProof/>
             <w:webHidden/>
           </w:rPr>
-          <w:instrText xml:space="preserve"> PAGEREF _Toc84603278 \h </w:instrText>
+          <w:instrText xml:space="preserve"> PAGEREF _Toc85019039 \h </w:instrText>
         </w:r>
         <w:r>
           <w:rPr>
@@ -1456,7 +1466,7 @@
           <w:noProof/>
         </w:rPr>
       </w:pPr>
-      <w:hyperlink w:anchor="_Toc84603279" w:history="1">
+      <w:hyperlink w:anchor="_Toc85019040" w:history="1">
         <w:r>
           <w:rPr>
             <w:rStyle w:val="Hyperlink"/>
@@ -1497,7 +1507,7 @@
             <w:noProof/>
             <w:webHidden/>
           </w:rPr>
-          <w:instrText xml:space="preserve"> PAGEREF _Toc84603279 \h </w:instrText>
+          <w:instrText xml:space="preserve"> PAGEREF _Toc85019040 \h </w:instrText>
         </w:r>
         <w:r>
           <w:rPr>
@@ -1540,7 +1550,7 @@
           <w:noProof/>
         </w:rPr>
       </w:pPr>
-      <w:hyperlink w:anchor="_Toc84603280" w:history="1">
+      <w:hyperlink w:anchor="_Toc85019041" w:history="1">
         <w:r>
           <w:rPr>
             <w:rStyle w:val="Hyperlink"/>
@@ -1581,7 +1591,7 @@
             <w:noProof/>
             <w:webHidden/>
           </w:rPr>
-          <w:instrText xml:space="preserve"> PAGEREF _Toc84603280 \h </w:instrText>
+          <w:instrText xml:space="preserve"> PAGEREF _Toc85019041 \h </w:instrText>
         </w:r>
         <w:r>
           <w:rPr>
@@ -1624,7 +1634,7 @@
           <w:noProof/>
         </w:rPr>
       </w:pPr>
-      <w:hyperlink w:anchor="_Toc84603281" w:history="1">
+      <w:hyperlink w:anchor="_Toc85019042" w:history="1">
         <w:r>
           <w:rPr>
             <w:rStyle w:val="Hyperlink"/>
@@ -1665,7 +1675,7 @@
             <w:noProof/>
             <w:webHidden/>
           </w:rPr>
-          <w:instrText xml:space="preserve"> PAGEREF _Toc84603281 \h </w:instrText>
+          <w:instrText xml:space="preserve"> PAGEREF _Toc85019042 \h </w:instrText>
         </w:r>
         <w:r>
           <w:rPr>
@@ -1708,7 +1718,7 @@
           <w:noProof/>
         </w:rPr>
       </w:pPr>
-      <w:hyperlink w:anchor="_Toc84603282" w:history="1">
+      <w:hyperlink w:anchor="_Toc85019043" w:history="1">
         <w:r>
           <w:rPr>
             <w:rStyle w:val="Hyperlink"/>
@@ -1749,7 +1759,7 @@
             <w:noProof/>
             <w:webHidden/>
           </w:rPr>
-          <w:instrText xml:space="preserve"> PAGEREF _Toc84603282 \h </w:instrText>
+          <w:instrText xml:space="preserve"> PAGEREF _Toc85019043 \h </w:instrText>
         </w:r>
         <w:r>
           <w:rPr>
@@ -1792,7 +1802,7 @@
           <w:noProof/>
         </w:rPr>
       </w:pPr>
-      <w:hyperlink w:anchor="_Toc84603283" w:history="1">
+      <w:hyperlink w:anchor="_Toc85019044" w:history="1">
         <w:r>
           <w:rPr>
             <w:rStyle w:val="Hyperlink"/>
@@ -1833,7 +1843,7 @@
             <w:noProof/>
             <w:webHidden/>
           </w:rPr>
-          <w:instrText xml:space="preserve"> PAGEREF _Toc84603283 \h </w:instrText>
+          <w:instrText xml:space="preserve"> PAGEREF _Toc85019044 \h </w:instrText>
         </w:r>
         <w:r>
           <w:rPr>
@@ -1876,7 +1886,7 @@
           <w:noProof/>
         </w:rPr>
       </w:pPr>
-      <w:hyperlink w:anchor="_Toc84603284" w:history="1">
+      <w:hyperlink w:anchor="_Toc85019045" w:history="1">
         <w:r>
           <w:rPr>
             <w:rStyle w:val="Hyperlink"/>
@@ -1917,7 +1927,7 @@
             <w:noProof/>
             <w:webHidden/>
           </w:rPr>
-          <w:instrText xml:space="preserve"> PAGEREF _Toc84603284 \h </w:instrText>
+          <w:instrText xml:space="preserve"> PAGEREF _Toc85019045 \h </w:instrText>
         </w:r>
         <w:r>
           <w:rPr>
@@ -1960,7 +1970,7 @@
           <w:noProof/>
         </w:rPr>
       </w:pPr>
-      <w:hyperlink w:anchor="_Toc84603285" w:history="1">
+      <w:hyperlink w:anchor="_Toc85019046" w:history="1">
         <w:r>
           <w:rPr>
             <w:rStyle w:val="Hyperlink"/>
@@ -2001,7 +2011,7 @@
             <w:noProof/>
             <w:webHidden/>
           </w:rPr>
-          <w:instrText xml:space="preserve"> PAGEREF _Toc84603285 \h </w:instrText>
+          <w:instrText xml:space="preserve"> PAGEREF _Toc85019046 \h </w:instrText>
         </w:r>
         <w:r>
           <w:rPr>
@@ -2044,7 +2054,7 @@
           <w:noProof/>
         </w:rPr>
       </w:pPr>
-      <w:hyperlink w:anchor="_Toc84603286" w:history="1">
+      <w:hyperlink w:anchor="_Toc85019047" w:history="1">
         <w:r>
           <w:rPr>
             <w:rStyle w:val="Hyperlink"/>
@@ -2085,7 +2095,7 @@
             <w:noProof/>
             <w:webHidden/>
           </w:rPr>
-          <w:instrText xml:space="preserve"> PAGEREF _Toc84603286 \h </w:instrText>
+          <w:instrText xml:space="preserve"> PAGEREF _Toc85019047 \h </w:instrText>
         </w:r>
         <w:r>
           <w:rPr>
@@ -2128,7 +2138,7 @@
           <w:noProof/>
         </w:rPr>
       </w:pPr>
-      <w:hyperlink w:anchor="_Toc84603287" w:history="1">
+      <w:hyperlink w:anchor="_Toc85019048" w:history="1">
         <w:r>
           <w:rPr>
             <w:rStyle w:val="Hyperlink"/>
@@ -2169,7 +2179,7 @@
             <w:noProof/>
             <w:webHidden/>
           </w:rPr>
-          <w:instrText xml:space="preserve"> PAGEREF _Toc84603287 \h </w:instrText>
+          <w:instrText xml:space="preserve"> PAGEREF _Toc85019048 \h </w:instrText>
         </w:r>
         <w:r>
           <w:rPr>
@@ -2212,7 +2222,7 @@
           <w:noProof/>
         </w:rPr>
       </w:pPr>
-      <w:hyperlink w:anchor="_Toc84603288" w:history="1">
+      <w:hyperlink w:anchor="_Toc85019049" w:history="1">
         <w:r>
           <w:rPr>
             <w:rStyle w:val="Hyperlink"/>
@@ -2253,7 +2263,7 @@
             <w:noProof/>
             <w:webHidden/>
           </w:rPr>
-          <w:instrText xml:space="preserve"> PAGEREF _Toc84603288 \h </w:instrText>
+          <w:instrText xml:space="preserve"> PAGEREF _Toc85019049 \h </w:instrText>
         </w:r>
         <w:r>
           <w:rPr>
@@ -2296,7 +2306,7 @@
           <w:noProof/>
         </w:rPr>
       </w:pPr>
-      <w:hyperlink w:anchor="_Toc84603289" w:history="1">
+      <w:hyperlink w:anchor="_Toc85019050" w:history="1">
         <w:r>
           <w:rPr>
             <w:rStyle w:val="Hyperlink"/>
@@ -2337,7 +2347,7 @@
             <w:noProof/>
             <w:webHidden/>
           </w:rPr>
-          <w:instrText xml:space="preserve"> PAGEREF _Toc84603289 \h </w:instrText>
+          <w:instrText xml:space="preserve"> PAGEREF _Toc85019050 \h </w:instrText>
         </w:r>
         <w:r>
           <w:rPr>
@@ -2380,7 +2390,7 @@
           <w:noProof/>
         </w:rPr>
       </w:pPr>
-      <w:hyperlink w:anchor="_Toc84603290" w:history="1">
+      <w:hyperlink w:anchor="_Toc85019051" w:history="1">
         <w:r>
           <w:rPr>
             <w:rStyle w:val="Hyperlink"/>
@@ -2421,7 +2431,7 @@
             <w:noProof/>
             <w:webHidden/>
           </w:rPr>
-          <w:instrText xml:space="preserve"> PAGEREF _Toc84603290 \h </w:instrText>
+          <w:instrText xml:space="preserve"> PAGEREF _Toc85019051 \h </w:instrText>
         </w:r>
         <w:r>
           <w:rPr>
@@ -2464,7 +2474,7 @@
           <w:noProof/>
         </w:rPr>
       </w:pPr>
-      <w:hyperlink w:anchor="_Toc84603291" w:history="1">
+      <w:hyperlink w:anchor="_Toc85019052" w:history="1">
         <w:r>
           <w:rPr>
             <w:rStyle w:val="Hyperlink"/>
@@ -2505,7 +2515,7 @@
             <w:noProof/>
             <w:webHidden/>
           </w:rPr>
-          <w:instrText xml:space="preserve"> PAGEREF _Toc84603291 \h </w:instrText>
+          <w:instrText xml:space="preserve"> PAGEREF _Toc85019052 \h </w:instrText>
         </w:r>
         <w:r>
           <w:rPr>
@@ -2548,7 +2558,7 @@
           <w:noProof/>
         </w:rPr>
       </w:pPr>
-      <w:hyperlink w:anchor="_Toc84603292" w:history="1">
+      <w:hyperlink w:anchor="_Toc85019053" w:history="1">
         <w:r>
           <w:rPr>
             <w:rStyle w:val="Hyperlink"/>
@@ -2589,7 +2599,7 @@
             <w:noProof/>
             <w:webHidden/>
           </w:rPr>
-          <w:instrText xml:space="preserve"> PAGEREF _Toc84603292 \h </w:instrText>
+          <w:instrText xml:space="preserve"> PAGEREF _Toc85019053 \h </w:instrText>
         </w:r>
         <w:r>
           <w:rPr>
@@ -2632,7 +2642,7 @@
           <w:noProof/>
         </w:rPr>
       </w:pPr>
-      <w:hyperlink w:anchor="_Toc84603293" w:history="1">
+      <w:hyperlink w:anchor="_Toc85019054" w:history="1">
         <w:r>
           <w:rPr>
             <w:rStyle w:val="Hyperlink"/>
@@ -2673,7 +2683,7 @@
             <w:noProof/>
             <w:webHidden/>
           </w:rPr>
-          <w:instrText xml:space="preserve"> PAGEREF _Toc84603293 \h </w:instrText>
+          <w:instrText xml:space="preserve"> PAGEREF _Toc85019054 \h </w:instrText>
         </w:r>
         <w:r>
           <w:rPr>
@@ -2716,7 +2726,7 @@
           <w:noProof/>
         </w:rPr>
       </w:pPr>
-      <w:hyperlink w:anchor="_Toc84603294" w:history="1">
+      <w:hyperlink w:anchor="_Toc85019055" w:history="1">
         <w:r>
           <w:rPr>
             <w:rStyle w:val="Hyperlink"/>
@@ -2757,7 +2767,7 @@
             <w:noProof/>
             <w:webHidden/>
           </w:rPr>
-          <w:instrText xml:space="preserve"> PAGEREF _Toc84603294 \h </w:instrText>
+          <w:instrText xml:space="preserve"> PAGEREF _Toc85019055 \h </w:instrText>
         </w:r>
         <w:r>
           <w:rPr>
@@ -2800,7 +2810,7 @@
           <w:noProof/>
         </w:rPr>
       </w:pPr>
-      <w:hyperlink w:anchor="_Toc84603295" w:history="1">
+      <w:hyperlink w:anchor="_Toc85019056" w:history="1">
         <w:r>
           <w:rPr>
             <w:rStyle w:val="Hyperlink"/>
@@ -2841,7 +2851,7 @@
             <w:noProof/>
             <w:webHidden/>
           </w:rPr>
-          <w:instrText xml:space="preserve"> PAGEREF _Toc84603295 \h </w:instrText>
+          <w:instrText xml:space="preserve"> PAGEREF _Toc85019056 \h </w:instrText>
         </w:r>
         <w:r>
           <w:rPr>
@@ -2884,7 +2894,7 @@
           <w:noProof/>
         </w:rPr>
       </w:pPr>
-      <w:hyperlink w:anchor="_Toc84603296" w:history="1">
+      <w:hyperlink w:anchor="_Toc85019057" w:history="1">
         <w:r>
           <w:rPr>
             <w:rStyle w:val="Hyperlink"/>
@@ -2925,7 +2935,7 @@
             <w:noProof/>
             <w:webHidden/>
           </w:rPr>
-          <w:instrText xml:space="preserve"> PAGEREF _Toc84603296 \h </w:instrText>
+          <w:instrText xml:space="preserve"> PAGEREF _Toc85019057 \h </w:instrText>
         </w:r>
         <w:r>
           <w:rPr>
@@ -2968,7 +2978,7 @@
           <w:noProof/>
         </w:rPr>
       </w:pPr>
-      <w:hyperlink w:anchor="_Toc84603297" w:history="1">
+      <w:hyperlink w:anchor="_Toc85019058" w:history="1">
         <w:r>
           <w:rPr>
             <w:rStyle w:val="Hyperlink"/>
@@ -3009,7 +3019,7 @@
             <w:noProof/>
             <w:webHidden/>
           </w:rPr>
-          <w:instrText xml:space="preserve"> PAGEREF _Toc84603297 \h </w:instrText>
+          <w:instrText xml:space="preserve"> PAGEREF _Toc85019058 \h </w:instrText>
         </w:r>
         <w:r>
           <w:rPr>
@@ -3052,7 +3062,7 @@
           <w:noProof/>
         </w:rPr>
       </w:pPr>
-      <w:hyperlink w:anchor="_Toc84603298" w:history="1">
+      <w:hyperlink w:anchor="_Toc85019059" w:history="1">
         <w:r>
           <w:rPr>
             <w:rStyle w:val="Hyperlink"/>
@@ -3093,7 +3103,7 @@
             <w:noProof/>
             <w:webHidden/>
           </w:rPr>
-          <w:instrText xml:space="preserve"> PAGEREF _Toc84603298 \h </w:instrText>
+          <w:instrText xml:space="preserve"> PAGEREF _Toc85019059 \h </w:instrText>
         </w:r>
         <w:r>
           <w:rPr>
@@ -3136,7 +3146,7 @@
           <w:noProof/>
         </w:rPr>
       </w:pPr>
-      <w:hyperlink w:anchor="_Toc84603299" w:history="1">
+      <w:hyperlink w:anchor="_Toc85019060" w:history="1">
         <w:r>
           <w:rPr>
             <w:rStyle w:val="Hyperlink"/>
@@ -3177,7 +3187,7 @@
             <w:noProof/>
             <w:webHidden/>
           </w:rPr>
-          <w:instrText xml:space="preserve"> PAGEREF _Toc84603299 \h </w:instrText>
+          <w:instrText xml:space="preserve"> PAGEREF _Toc85019060 \h </w:instrText>
         </w:r>
         <w:r>
           <w:rPr>
@@ -3220,7 +3230,7 @@
           <w:noProof/>
         </w:rPr>
       </w:pPr>
-      <w:hyperlink w:anchor="_Toc84603300" w:history="1">
+      <w:hyperlink w:anchor="_Toc85019061" w:history="1">
         <w:r>
           <w:rPr>
             <w:rStyle w:val="Hyperlink"/>
@@ -3261,7 +3271,7 @@
             <w:noProof/>
             <w:webHidden/>
           </w:rPr>
-          <w:instrText xml:space="preserve"> PAGEREF _Toc84603300 \h </w:instrText>
+          <w:instrText xml:space="preserve"> PAGEREF _Toc85019061 \h </w:instrText>
         </w:r>
         <w:r>
           <w:rPr>
@@ -3304,7 +3314,7 @@
           <w:noProof/>
         </w:rPr>
       </w:pPr>
-      <w:hyperlink w:anchor="_Toc84603301" w:history="1">
+      <w:hyperlink w:anchor="_Toc85019062" w:history="1">
         <w:r>
           <w:rPr>
             <w:rStyle w:val="Hyperlink"/>
@@ -3345,7 +3355,7 @@
             <w:noProof/>
             <w:webHidden/>
           </w:rPr>
-          <w:instrText xml:space="preserve"> PAGEREF _Toc84603301 \h </w:instrText>
+          <w:instrText xml:space="preserve"> PAGEREF _Toc85019062 \h </w:instrText>
         </w:r>
         <w:r>
           <w:rPr>
@@ -3388,7 +3398,7 @@
           <w:noProof/>
         </w:rPr>
       </w:pPr>
-      <w:hyperlink w:anchor="_Toc84603302" w:history="1">
+      <w:hyperlink w:anchor="_Toc85019063" w:history="1">
         <w:r>
           <w:rPr>
             <w:rStyle w:val="Hyperlink"/>
@@ -3429,7 +3439,7 @@
             <w:noProof/>
             <w:webHidden/>
           </w:rPr>
-          <w:instrText xml:space="preserve"> PAGEREF _Toc84603302 \h </w:instrText>
+          <w:instrText xml:space="preserve"> PAGEREF _Toc85019063 \h </w:instrText>
         </w:r>
         <w:r>
           <w:rPr>
@@ -3472,7 +3482,7 @@
           <w:noProof/>
         </w:rPr>
       </w:pPr>
-      <w:hyperlink w:anchor="_Toc84603303" w:history="1">
+      <w:hyperlink w:anchor="_Toc85019064" w:history="1">
         <w:r>
           <w:rPr>
             <w:rStyle w:val="Hyperlink"/>
@@ -3513,7 +3523,7 @@
             <w:noProof/>
             <w:webHidden/>
           </w:rPr>
-          <w:instrText xml:space="preserve"> PAGEREF _Toc84603303 \h </w:instrText>
+          <w:instrText xml:space="preserve"> PAGEREF _Toc85019064 \h </w:instrText>
         </w:r>
         <w:r>
           <w:rPr>
@@ -3556,7 +3566,7 @@
           <w:noProof/>
         </w:rPr>
       </w:pPr>
-      <w:hyperlink w:anchor="_Toc84603304" w:history="1">
+      <w:hyperlink w:anchor="_Toc85019065" w:history="1">
         <w:r>
           <w:rPr>
             <w:rStyle w:val="Hyperlink"/>
@@ -3597,7 +3607,7 @@
             <w:noProof/>
             <w:webHidden/>
           </w:rPr>
-          <w:instrText xml:space="preserve"> PAGEREF _Toc84603304 \h </w:instrText>
+          <w:instrText xml:space="preserve"> PAGEREF _Toc85019065 \h </w:instrText>
         </w:r>
         <w:r>
           <w:rPr>
@@ -3640,7 +3650,7 @@
           <w:noProof/>
         </w:rPr>
       </w:pPr>
-      <w:hyperlink w:anchor="_Toc84603305" w:history="1">
+      <w:hyperlink w:anchor="_Toc85019066" w:history="1">
         <w:r>
           <w:rPr>
             <w:rStyle w:val="Hyperlink"/>
@@ -3681,7 +3691,7 @@
             <w:noProof/>
             <w:webHidden/>
           </w:rPr>
-          <w:instrText xml:space="preserve"> PAGEREF _Toc84603305 \h </w:instrText>
+          <w:instrText xml:space="preserve"> PAGEREF _Toc85019066 \h </w:instrText>
         </w:r>
         <w:r>
           <w:rPr>
@@ -3724,7 +3734,7 @@
           <w:noProof/>
         </w:rPr>
       </w:pPr>
-      <w:hyperlink w:anchor="_Toc84603306" w:history="1">
+      <w:hyperlink w:anchor="_Toc85019067" w:history="1">
         <w:r>
           <w:rPr>
             <w:rStyle w:val="Hyperlink"/>
@@ -3765,7 +3775,7 @@
             <w:noProof/>
             <w:webHidden/>
           </w:rPr>
-          <w:instrText xml:space="preserve"> PAGEREF _Toc84603306 \h </w:instrText>
+          <w:instrText xml:space="preserve"> PAGEREF _Toc85019067 \h </w:instrText>
         </w:r>
         <w:r>
           <w:rPr>
@@ -3808,7 +3818,7 @@
           <w:noProof/>
         </w:rPr>
       </w:pPr>
-      <w:hyperlink w:anchor="_Toc84603307" w:history="1">
+      <w:hyperlink w:anchor="_Toc85019068" w:history="1">
         <w:r>
           <w:rPr>
             <w:rStyle w:val="Hyperlink"/>
@@ -3849,7 +3859,7 @@
             <w:noProof/>
             <w:webHidden/>
           </w:rPr>
-          <w:instrText xml:space="preserve"> PAGEREF _Toc84603307 \h </w:instrText>
+          <w:instrText xml:space="preserve"> PAGEREF _Toc85019068 \h </w:instrText>
         </w:r>
         <w:r>
           <w:rPr>
@@ -3892,7 +3902,7 @@
           <w:noProof/>
         </w:rPr>
       </w:pPr>
-      <w:hyperlink w:anchor="_Toc84603308" w:history="1">
+      <w:hyperlink w:anchor="_Toc85019069" w:history="1">
         <w:r>
           <w:rPr>
             <w:rStyle w:val="Hyperlink"/>
@@ -3933,7 +3943,7 @@
             <w:noProof/>
             <w:webHidden/>
           </w:rPr>
-          <w:instrText xml:space="preserve"> PAGEREF _Toc84603308 \h </w:instrText>
+          <w:instrText xml:space="preserve"> PAGEREF _Toc85019069 \h </w:instrText>
         </w:r>
         <w:r>
           <w:rPr>
@@ -3985,7 +3995,7 @@
       <w:r>
         <w:br w:type="page"/>
       </w:r>
-      <w:bookmarkStart w:id="1" w:name="_Toc84603263"/>
+      <w:bookmarkStart w:id="1" w:name="_Toc85019024"/>
       <w:r>
         <w:rPr>
           <w:lang w:val="en-US" w:eastAsia="ja-JP"/>
@@ -3997,7 +4007,15 @@
     </w:p>
     <w:p>
       <w:r>
-        <w:t>The Vetscan Hub will use an embedded camera to capture information on consumables being used by analyzers.  That information will be encoded into QR codes that will be printed or otherwise affixed onto consumable packaging at the time of manufacturing.</w:t>
+        <w:t xml:space="preserve">The </w:t>
+      </w:r>
+      <w:proofErr w:type="spellStart"/>
+      <w:r>
+        <w:t>Vetscan</w:t>
+      </w:r>
+      <w:proofErr w:type="spellEnd"/>
+      <w:r>
+        <w:t xml:space="preserve"> Hub will use an embedded camera to capture information on consumables being used by analyzers.  That information will be encoded into QR codes that will be printed or otherwise affixed onto consumable packaging at the time of manufacturing.</w:t>
       </w:r>
     </w:p>
     <w:p/>
@@ -4009,8 +4027,13 @@
         <w:t>s</w:t>
       </w:r>
       <w:r>
-        <w:t xml:space="preserve"> a test plan and report involving the Vetscan</w:t>
-      </w:r>
+        <w:t xml:space="preserve"> a test plan and report involving the </w:t>
+      </w:r>
+      <w:proofErr w:type="spellStart"/>
+      <w:r>
+        <w:t>Vetscan</w:t>
+      </w:r>
+      <w:proofErr w:type="spellEnd"/>
       <w:r>
         <w:t xml:space="preserve"> Hub Mockup’s</w:t>
       </w:r>
@@ -4051,7 +4074,7 @@
       <w:pPr>
         <w:pStyle w:val="Heading2"/>
       </w:pPr>
-      <w:bookmarkStart w:id="2" w:name="_Toc84603264"/>
+      <w:bookmarkStart w:id="2" w:name="_Toc85019025"/>
       <w:bookmarkEnd w:id="0"/>
       <w:r>
         <w:t>Scope of this Document</w:t>
@@ -4069,7 +4092,7 @@
       <w:pPr>
         <w:pStyle w:val="Heading2"/>
       </w:pPr>
-      <w:bookmarkStart w:id="3" w:name="_Toc84603265"/>
+      <w:bookmarkStart w:id="3" w:name="_Toc85019026"/>
       <w:r>
         <w:t>Test Equipment</w:t>
       </w:r>
@@ -4083,8 +4106,13 @@
           <w:numId w:val="4"/>
         </w:numPr>
       </w:pPr>
-      <w:r>
-        <w:t>Vetscan Hub mockup unit</w:t>
+      <w:proofErr w:type="spellStart"/>
+      <w:r>
+        <w:t>Vetscan</w:t>
+      </w:r>
+      <w:proofErr w:type="spellEnd"/>
+      <w:r>
+        <w:t xml:space="preserve"> Hub mockup unit</w:t>
       </w:r>
       <w:r>
         <w:t xml:space="preserve"> with attached LED diffuser over camera flash</w:t>
@@ -4198,7 +4226,21 @@
         <w:rPr>
           <w:rFonts w:ascii="Times New Roman" w:eastAsia="Times New Roman" w:hAnsi="Times New Roman"/>
         </w:rPr>
-        <w:t xml:space="preserve"> that uses open source pyZbar library.</w:t>
+        <w:t xml:space="preserve"> that uses open source </w:t>
+      </w:r>
+      <w:proofErr w:type="spellStart"/>
+      <w:r>
+        <w:rPr>
+          <w:rFonts w:ascii="Times New Roman" w:eastAsia="Times New Roman" w:hAnsi="Times New Roman"/>
+        </w:rPr>
+        <w:t>pyZbar</w:t>
+      </w:r>
+      <w:proofErr w:type="spellEnd"/>
+      <w:r>
+        <w:rPr>
+          <w:rFonts w:ascii="Times New Roman" w:eastAsia="Times New Roman" w:hAnsi="Times New Roman"/>
+        </w:rPr>
+        <w:t xml:space="preserve"> library.</w:t>
       </w:r>
     </w:p>
     <w:p/>
@@ -4206,7 +4248,7 @@
       <w:pPr>
         <w:pStyle w:val="Heading2"/>
       </w:pPr>
-      <w:bookmarkStart w:id="4" w:name="_Toc84603266"/>
+      <w:bookmarkStart w:id="4" w:name="_Toc85019027"/>
       <w:r>
         <w:t>Documentation</w:t>
       </w:r>
@@ -4334,7 +4376,7 @@
       <w:r>
         <w:br w:type="page"/>
       </w:r>
-      <w:bookmarkStart w:id="6" w:name="_Toc84603267"/>
+      <w:bookmarkStart w:id="6" w:name="_Toc85019028"/>
       <w:bookmarkEnd w:id="5"/>
       <w:r>
         <w:lastRenderedPageBreak/>
@@ -4358,11 +4400,24 @@
       <w:r>
         <w:t xml:space="preserve">Zoetis </w:t>
       </w:r>
-      <w:r>
-        <w:t xml:space="preserve">Vetscan ecosystem consumables that are to be read by the Hub </w:t>
-      </w:r>
-      <w:r>
-        <w:t>was provided by Martin Heller and Jeppe Sorrenson.</w:t>
+      <w:proofErr w:type="spellStart"/>
+      <w:r>
+        <w:t>Vetscan</w:t>
+      </w:r>
+      <w:proofErr w:type="spellEnd"/>
+      <w:r>
+        <w:t xml:space="preserve"> ecosystem consumables that are to be read by the Hub </w:t>
+      </w:r>
+      <w:r>
+        <w:t xml:space="preserve">was provided by Martin Heller and Jeppe </w:t>
+      </w:r>
+      <w:proofErr w:type="spellStart"/>
+      <w:r>
+        <w:t>Sorrenson</w:t>
+      </w:r>
+      <w:proofErr w:type="spellEnd"/>
+      <w:r>
+        <w:t>.</w:t>
       </w:r>
     </w:p>
     <w:p/>
@@ -4373,12 +4428,26 @@
           <w:lang w:val="en-US"/>
         </w:rPr>
       </w:pPr>
-      <w:bookmarkStart w:id="7" w:name="_Toc84603268"/>
+      <w:bookmarkStart w:id="7" w:name="_Toc85019029"/>
       <w:r>
         <w:rPr>
           <w:lang w:val="en-US"/>
         </w:rPr>
-        <w:t xml:space="preserve">Provisional Specification of Zoetis Vetscan Ecosystem Consumable </w:t>
+        <w:t xml:space="preserve">Provisional Specification of Zoetis </w:t>
+      </w:r>
+      <w:proofErr w:type="spellStart"/>
+      <w:r>
+        <w:rPr>
+          <w:lang w:val="en-US"/>
+        </w:rPr>
+        <w:t>Vetscan</w:t>
+      </w:r>
+      <w:proofErr w:type="spellEnd"/>
+      <w:r>
+        <w:rPr>
+          <w:lang w:val="en-US"/>
+        </w:rPr>
+        <w:t xml:space="preserve"> Ecosystem Consumable </w:t>
       </w:r>
       <w:r>
         <w:rPr>
@@ -4479,11 +4548,19 @@
           <w:rFonts w:ascii="Times New Roman" w:eastAsia="Times New Roman" w:hAnsi="Times New Roman"/>
         </w:rPr>
       </w:pPr>
+      <w:proofErr w:type="spellStart"/>
       <w:r>
         <w:rPr>
           <w:rFonts w:ascii="Times New Roman" w:eastAsia="Times New Roman" w:hAnsi="Times New Roman"/>
         </w:rPr>
-        <w:t>uuid – the unique identifier of the specific consumable type</w:t>
+        <w:t>uuid</w:t>
+      </w:r>
+      <w:proofErr w:type="spellEnd"/>
+      <w:r>
+        <w:rPr>
+          <w:rFonts w:ascii="Times New Roman" w:eastAsia="Times New Roman" w:hAnsi="Times New Roman"/>
+        </w:rPr>
+        <w:t xml:space="preserve"> – the unique identifier of the specific consumable type</w:t>
       </w:r>
     </w:p>
     <w:p>
@@ -4764,7 +4841,43 @@
           <w:sz w:val="20"/>
           <w:szCs w:val="20"/>
         </w:rPr>
-        <w:t>"uuid": "&lt;uuid&gt;",</w:t>
+        <w:t>"</w:t>
+      </w:r>
+      <w:proofErr w:type="spellStart"/>
+      <w:r>
+        <w:rPr>
+          <w:rFonts w:ascii="CMTT10" w:hAnsi="CMTT10" w:cs="CMTT10"/>
+          <w:sz w:val="20"/>
+          <w:szCs w:val="20"/>
+        </w:rPr>
+        <w:t>uuid</w:t>
+      </w:r>
+      <w:proofErr w:type="spellEnd"/>
+      <w:r>
+        <w:rPr>
+          <w:rFonts w:ascii="CMTT10" w:hAnsi="CMTT10" w:cs="CMTT10"/>
+          <w:sz w:val="20"/>
+          <w:szCs w:val="20"/>
+        </w:rPr>
+        <w:t>": "&lt;</w:t>
+      </w:r>
+      <w:proofErr w:type="spellStart"/>
+      <w:r>
+        <w:rPr>
+          <w:rFonts w:ascii="CMTT10" w:hAnsi="CMTT10" w:cs="CMTT10"/>
+          <w:sz w:val="20"/>
+          <w:szCs w:val="20"/>
+        </w:rPr>
+        <w:t>uuid</w:t>
+      </w:r>
+      <w:proofErr w:type="spellEnd"/>
+      <w:r>
+        <w:rPr>
+          <w:rFonts w:ascii="CMTT10" w:hAnsi="CMTT10" w:cs="CMTT10"/>
+          <w:sz w:val="20"/>
+          <w:szCs w:val="20"/>
+        </w:rPr>
+        <w:t>&gt;",</w:t>
       </w:r>
     </w:p>
     <w:p>
@@ -4806,7 +4919,25 @@
           <w:sz w:val="20"/>
           <w:szCs w:val="20"/>
         </w:rPr>
-        <w:t>"exp": "&lt;yyyy-mm-dd&gt;",</w:t>
+        <w:t>"exp": "&lt;</w:t>
+      </w:r>
+      <w:proofErr w:type="spellStart"/>
+      <w:r>
+        <w:rPr>
+          <w:rFonts w:ascii="CMTT10" w:hAnsi="CMTT10" w:cs="CMTT10"/>
+          <w:sz w:val="20"/>
+          <w:szCs w:val="20"/>
+        </w:rPr>
+        <w:t>yyyy</w:t>
+      </w:r>
+      <w:proofErr w:type="spellEnd"/>
+      <w:r>
+        <w:rPr>
+          <w:rFonts w:ascii="CMTT10" w:hAnsi="CMTT10" w:cs="CMTT10"/>
+          <w:sz w:val="20"/>
+          <w:szCs w:val="20"/>
+        </w:rPr>
+        <w:t>-mm-dd&gt;",</w:t>
       </w:r>
     </w:p>
     <w:p>
@@ -4906,7 +5037,25 @@
           <w:sz w:val="20"/>
           <w:szCs w:val="20"/>
         </w:rPr>
-        <w:t>"analyzer":"vetscan-spe",</w:t>
+        <w:t>"analyzer":"</w:t>
+      </w:r>
+      <w:proofErr w:type="spellStart"/>
+      <w:r>
+        <w:rPr>
+          <w:rFonts w:ascii="CMTT10" w:hAnsi="CMTT10" w:cs="CMTT10"/>
+          <w:sz w:val="20"/>
+          <w:szCs w:val="20"/>
+        </w:rPr>
+        <w:t>vetscan-spe</w:t>
+      </w:r>
+      <w:proofErr w:type="spellEnd"/>
+      <w:r>
+        <w:rPr>
+          <w:rFonts w:ascii="CMTT10" w:hAnsi="CMTT10" w:cs="CMTT10"/>
+          <w:sz w:val="20"/>
+          <w:szCs w:val="20"/>
+        </w:rPr>
+        <w:t>",</w:t>
       </w:r>
     </w:p>
     <w:p>
@@ -5017,7 +5166,7 @@
       <w:r>
         <w:br w:type="page"/>
       </w:r>
-      <w:bookmarkStart w:id="10" w:name="_Toc84603269"/>
+      <w:bookmarkStart w:id="10" w:name="_Toc85019030"/>
       <w:bookmarkEnd w:id="8"/>
       <w:bookmarkEnd w:id="9"/>
       <w:r>
@@ -5208,8 +5357,13 @@
           <w:numId w:val="6"/>
         </w:numPr>
       </w:pPr>
-      <w:r>
-        <w:t>{ } \n “ ,</w:t>
+      <w:proofErr w:type="gramStart"/>
+      <w:r>
+        <w:t>{ }</w:t>
+      </w:r>
+      <w:proofErr w:type="gramEnd"/>
+      <w:r>
+        <w:t xml:space="preserve"> \n “ ,</w:t>
       </w:r>
     </w:p>
     <w:p>
@@ -5297,7 +5451,15 @@
         <w:ind w:left="360"/>
       </w:pPr>
       <w:r>
-        <w:t>Test labels will be filled with the maximum amount of data possible by version by adding characters in the data field that force the QR code to use binary encoding which is the least efficient encoding but which most accurately represents that data that would be placed into the fields and also represents a worst case scenario.</w:t>
+        <w:t xml:space="preserve">Test labels will be filled with the maximum amount of data possible by version by adding characters in the data field that force the QR code to use binary encoding which is the least efficient </w:t>
+      </w:r>
+      <w:proofErr w:type="gramStart"/>
+      <w:r>
+        <w:t>encoding</w:t>
+      </w:r>
+      <w:proofErr w:type="gramEnd"/>
+      <w:r>
+        <w:t xml:space="preserve"> but which most accurately represents that data that would be placed into the fields and also represents a worst case scenario.</w:t>
       </w:r>
     </w:p>
     <w:p/>
@@ -5305,7 +5467,7 @@
       <w:pPr>
         <w:pStyle w:val="Heading2"/>
       </w:pPr>
-      <w:bookmarkStart w:id="11" w:name="_Toc84603270"/>
+      <w:bookmarkStart w:id="11" w:name="_Toc85019031"/>
       <w:r>
         <w:t>Test Label Generation</w:t>
       </w:r>
@@ -5355,7 +5517,7 @@
       <w:pPr>
         <w:pStyle w:val="Heading3"/>
       </w:pPr>
-      <w:bookmarkStart w:id="12" w:name="_Toc84603271"/>
+      <w:bookmarkStart w:id="12" w:name="_Toc85019032"/>
       <w:r>
         <w:lastRenderedPageBreak/>
         <w:t>QR code maximum data capacity</w:t>
@@ -5364,16 +5526,34 @@
     </w:p>
     <w:p>
       <w:r>
-        <w:t xml:space="preserve">The following table shows the amount of characters that may be encoded for each version of QR </w:t>
+        <w:t xml:space="preserve">The following table shows the </w:t>
+      </w:r>
+      <w:proofErr w:type="gramStart"/>
+      <w:r>
+        <w:t>amount</w:t>
+      </w:r>
+      <w:proofErr w:type="gramEnd"/>
+      <w:r>
+        <w:t xml:space="preserve"> of characters that may be encoded for each version of QR </w:t>
       </w:r>
       <w:r>
         <w:t>codes 1-40.  The columns indicate how much the version can hold by spec, how much the version can hold if we use the provisional JSON specification from Zoetis and only have alphanumeric data in the data field, and how much the version can hold if we use the provisional JSON specification from Zoetis and have complicated data (</w:t>
       </w:r>
+      <w:proofErr w:type="gramStart"/>
       <w:r>
         <w:t>i.e.</w:t>
       </w:r>
-      <w:r>
-        <w:t xml:space="preserve"> stringified JSON object) in the data field.</w:t>
+      <w:proofErr w:type="gramEnd"/>
+      <w:r>
+        <w:t xml:space="preserve"> </w:t>
+      </w:r>
+      <w:proofErr w:type="spellStart"/>
+      <w:r>
+        <w:t>stringified</w:t>
+      </w:r>
+      <w:proofErr w:type="spellEnd"/>
+      <w:r>
+        <w:t xml:space="preserve"> JSON object) in the data field.</w:t>
       </w:r>
     </w:p>
     <w:p/>
@@ -5467,6 +5647,7 @@
                 <w:lang w:eastAsia="x-none"/>
               </w:rPr>
             </w:pPr>
+            <w:proofErr w:type="spellStart"/>
             <w:r>
               <w:rPr>
                 <w:b/>
@@ -5475,7 +5656,18 @@
                 <w:szCs w:val="24"/>
                 <w:lang w:eastAsia="x-none"/>
               </w:rPr>
-              <w:t>AlphaNum Only</w:t>
+              <w:t>AlphaNum</w:t>
+            </w:r>
+            <w:proofErr w:type="spellEnd"/>
+            <w:r>
+              <w:rPr>
+                <w:b/>
+                <w:bCs/>
+                <w:sz w:val="24"/>
+                <w:szCs w:val="24"/>
+                <w:lang w:eastAsia="x-none"/>
+              </w:rPr>
+              <w:t xml:space="preserve"> Only</w:t>
             </w:r>
           </w:p>
         </w:tc>
@@ -5512,8 +5704,9 @@
                 <w:szCs w:val="24"/>
                 <w:lang w:eastAsia="x-none"/>
               </w:rPr>
-              <w:t xml:space="preserve"> with AlphaNum </w:t>
-            </w:r>
+              <w:t xml:space="preserve"> with </w:t>
+            </w:r>
+            <w:proofErr w:type="spellStart"/>
             <w:r>
               <w:rPr>
                 <w:b/>
@@ -5522,8 +5715,9 @@
                 <w:szCs w:val="24"/>
                 <w:lang w:eastAsia="x-none"/>
               </w:rPr>
-              <w:t>data</w:t>
-            </w:r>
+              <w:t>AlphaNum</w:t>
+            </w:r>
+            <w:proofErr w:type="spellEnd"/>
             <w:r>
               <w:rPr>
                 <w:b/>
@@ -5534,6 +5728,26 @@
               </w:rPr>
               <w:t xml:space="preserve"> </w:t>
             </w:r>
+            <w:r>
+              <w:rPr>
+                <w:b/>
+                <w:bCs/>
+                <w:sz w:val="24"/>
+                <w:szCs w:val="24"/>
+                <w:lang w:eastAsia="x-none"/>
+              </w:rPr>
+              <w:t>data</w:t>
+            </w:r>
+            <w:r>
+              <w:rPr>
+                <w:b/>
+                <w:bCs/>
+                <w:sz w:val="24"/>
+                <w:szCs w:val="24"/>
+                <w:lang w:eastAsia="x-none"/>
+              </w:rPr>
+              <w:t xml:space="preserve"> </w:t>
+            </w:r>
           </w:p>
         </w:tc>
         <w:tc>
@@ -8660,7 +8874,7 @@
       <w:pPr>
         <w:pStyle w:val="Heading2"/>
       </w:pPr>
-      <w:bookmarkStart w:id="13" w:name="_Toc84603272"/>
+      <w:bookmarkStart w:id="13" w:name="_Toc85019033"/>
       <w:r>
         <w:lastRenderedPageBreak/>
         <w:t>Test Label Printing</w:t>
@@ -8669,7 +8883,15 @@
     </w:p>
     <w:p>
       <w:r>
-        <w:t>Using the program ifranview (</w:t>
+        <w:t xml:space="preserve">Using the program </w:t>
+      </w:r>
+      <w:proofErr w:type="spellStart"/>
+      <w:r>
+        <w:t>ifranview</w:t>
+      </w:r>
+      <w:proofErr w:type="spellEnd"/>
+      <w:r>
+        <w:t xml:space="preserve"> (</w:t>
       </w:r>
       <w:hyperlink r:id="rId10" w:history="1">
         <w:r>
@@ -8699,8 +8921,16 @@
         <w:rPr>
           <w:rFonts w:ascii="Times New Roman" w:hAnsi="Times New Roman"/>
         </w:rPr>
-        <w:t>Install irfanview</w:t>
-      </w:r>
+        <w:t xml:space="preserve">Install </w:t>
+      </w:r>
+      <w:proofErr w:type="spellStart"/>
+      <w:r>
+        <w:rPr>
+          <w:rFonts w:ascii="Times New Roman" w:hAnsi="Times New Roman"/>
+        </w:rPr>
+        <w:t>irfanview</w:t>
+      </w:r>
+      <w:proofErr w:type="spellEnd"/>
     </w:p>
     <w:p>
       <w:pPr>
@@ -8717,8 +8947,16 @@
         <w:rPr>
           <w:rFonts w:ascii="Times New Roman" w:hAnsi="Times New Roman"/>
         </w:rPr>
-        <w:t>Open irfanview</w:t>
-      </w:r>
+        <w:t xml:space="preserve">Open </w:t>
+      </w:r>
+      <w:proofErr w:type="spellStart"/>
+      <w:r>
+        <w:rPr>
+          <w:rFonts w:ascii="Times New Roman" w:hAnsi="Times New Roman"/>
+        </w:rPr>
+        <w:t>irfanview</w:t>
+      </w:r>
+      <w:proofErr w:type="spellEnd"/>
     </w:p>
     <w:p>
       <w:pPr>
@@ -8996,8 +9234,13 @@
         <w:t>“</w:t>
       </w:r>
       <w:r>
-        <w:t>Center horz</w:t>
-      </w:r>
+        <w:t xml:space="preserve">Center </w:t>
+      </w:r>
+      <w:proofErr w:type="spellStart"/>
+      <w:r>
+        <w:t>horz</w:t>
+      </w:r>
+      <w:proofErr w:type="spellEnd"/>
       <w:r>
         <w:t>”</w:t>
       </w:r>
@@ -9132,7 +9375,7 @@
       <w:pPr>
         <w:pStyle w:val="Heading1"/>
       </w:pPr>
-      <w:bookmarkStart w:id="14" w:name="_Toc84603273"/>
+      <w:bookmarkStart w:id="14" w:name="_Toc85019034"/>
       <w:r>
         <w:lastRenderedPageBreak/>
         <w:t>Test</w:t>
@@ -9149,7 +9392,7 @@
       <w:pPr>
         <w:pStyle w:val="Heading2"/>
       </w:pPr>
-      <w:bookmarkStart w:id="15" w:name="_Toc84603274"/>
+      <w:bookmarkStart w:id="15" w:name="_Toc85019035"/>
       <w:r>
         <w:t>Test Setup</w:t>
       </w:r>
@@ -9238,7 +9481,15 @@
         </w:numPr>
       </w:pPr>
       <w:r>
-        <w:t>The Vetscan Hub Mockup with the LED diffuser will be used.</w:t>
+        <w:t xml:space="preserve">The </w:t>
+      </w:r>
+      <w:proofErr w:type="spellStart"/>
+      <w:r>
+        <w:t>Vetscan</w:t>
+      </w:r>
+      <w:proofErr w:type="spellEnd"/>
+      <w:r>
+        <w:t xml:space="preserve"> Hub Mockup with the LED diffuser will be used.</w:t>
       </w:r>
     </w:p>
     <w:p>
@@ -9250,7 +9501,7 @@
       <w:pPr>
         <w:pStyle w:val="Heading2"/>
       </w:pPr>
-      <w:bookmarkStart w:id="16" w:name="_Toc84603275"/>
+      <w:bookmarkStart w:id="16" w:name="_Toc85019036"/>
       <w:r>
         <w:lastRenderedPageBreak/>
         <w:t>Glare with Varying LED Configurations</w:t>
@@ -9259,7 +9510,15 @@
     </w:p>
     <w:p>
       <w:r>
-        <w:t>The glare from the Vetscan Hub Mockup’s camera light is causing glare in the captured image if the LED diffuser is not present. The LED diffuser greatly diminished this effect but did not eliminate it completely.</w:t>
+        <w:t xml:space="preserve">The glare from the </w:t>
+      </w:r>
+      <w:proofErr w:type="spellStart"/>
+      <w:r>
+        <w:t>Vetscan</w:t>
+      </w:r>
+      <w:proofErr w:type="spellEnd"/>
+      <w:r>
+        <w:t xml:space="preserve"> Hub Mockup’s camera light is causing glare in the captured image if the LED diffuser is not present. The LED diffuser greatly diminished this effect but did not eliminate it completely.</w:t>
       </w:r>
     </w:p>
     <w:p/>
@@ -9425,14 +9684,27 @@
             <w:r>
               <w:t xml:space="preserve">Figure </w:t>
             </w:r>
-            <w:fldSimple w:instr=" SEQ Figure \* ARABIC ">
-              <w:r>
-                <w:rPr>
-                  <w:noProof/>
-                </w:rPr>
-                <w:t>1</w:t>
-              </w:r>
-            </w:fldSimple>
+            <w:r>
+              <w:fldChar w:fldCharType="begin"/>
+            </w:r>
+            <w:r>
+              <w:instrText xml:space="preserve"> SEQ Figure \* ARABIC </w:instrText>
+            </w:r>
+            <w:r>
+              <w:fldChar w:fldCharType="separate"/>
+            </w:r>
+            <w:r>
+              <w:rPr>
+                <w:noProof/>
+              </w:rPr>
+              <w:t>1</w:t>
+            </w:r>
+            <w:r>
+              <w:rPr>
+                <w:noProof/>
+              </w:rPr>
+              <w:fldChar w:fldCharType="end"/>
+            </w:r>
             <w:r>
               <w:t xml:space="preserve"> </w:t>
             </w:r>
@@ -9507,14 +9779,27 @@
             <w:r>
               <w:t xml:space="preserve">Figure </w:t>
             </w:r>
-            <w:fldSimple w:instr=" SEQ Figure \* ARABIC ">
-              <w:r>
-                <w:rPr>
-                  <w:noProof/>
-                </w:rPr>
-                <w:t>2</w:t>
-              </w:r>
-            </w:fldSimple>
+            <w:r>
+              <w:fldChar w:fldCharType="begin"/>
+            </w:r>
+            <w:r>
+              <w:instrText xml:space="preserve"> SEQ Figure \* ARABIC </w:instrText>
+            </w:r>
+            <w:r>
+              <w:fldChar w:fldCharType="separate"/>
+            </w:r>
+            <w:r>
+              <w:rPr>
+                <w:noProof/>
+              </w:rPr>
+              <w:t>2</w:t>
+            </w:r>
+            <w:r>
+              <w:rPr>
+                <w:noProof/>
+              </w:rPr>
+              <w:fldChar w:fldCharType="end"/>
+            </w:r>
             <w:r>
               <w:t xml:space="preserve"> </w:t>
             </w:r>
@@ -9600,14 +9885,27 @@
             <w:r>
               <w:t xml:space="preserve">Figure </w:t>
             </w:r>
-            <w:fldSimple w:instr=" SEQ Figure \* ARABIC ">
-              <w:r>
-                <w:rPr>
-                  <w:noProof/>
-                </w:rPr>
-                <w:t>3</w:t>
-              </w:r>
-            </w:fldSimple>
+            <w:r>
+              <w:fldChar w:fldCharType="begin"/>
+            </w:r>
+            <w:r>
+              <w:instrText xml:space="preserve"> SEQ Figure \* ARABIC </w:instrText>
+            </w:r>
+            <w:r>
+              <w:fldChar w:fldCharType="separate"/>
+            </w:r>
+            <w:r>
+              <w:rPr>
+                <w:noProof/>
+              </w:rPr>
+              <w:t>3</w:t>
+            </w:r>
+            <w:r>
+              <w:rPr>
+                <w:noProof/>
+              </w:rPr>
+              <w:fldChar w:fldCharType="end"/>
+            </w:r>
             <w:r>
               <w:t xml:space="preserve"> Camera </w:t>
             </w:r>
@@ -9678,14 +9976,27 @@
             <w:r>
               <w:t xml:space="preserve">Figure </w:t>
             </w:r>
-            <w:fldSimple w:instr=" SEQ Figure \* ARABIC ">
-              <w:r>
-                <w:rPr>
-                  <w:noProof/>
-                </w:rPr>
-                <w:t>4</w:t>
-              </w:r>
-            </w:fldSimple>
+            <w:r>
+              <w:fldChar w:fldCharType="begin"/>
+            </w:r>
+            <w:r>
+              <w:instrText xml:space="preserve"> SEQ Figure \* ARABIC </w:instrText>
+            </w:r>
+            <w:r>
+              <w:fldChar w:fldCharType="separate"/>
+            </w:r>
+            <w:r>
+              <w:rPr>
+                <w:noProof/>
+              </w:rPr>
+              <w:t>4</w:t>
+            </w:r>
+            <w:r>
+              <w:rPr>
+                <w:noProof/>
+              </w:rPr>
+              <w:fldChar w:fldCharType="end"/>
+            </w:r>
             <w:r>
               <w:t xml:space="preserve"> Diffuser #2 (less light)</w:t>
             </w:r>
@@ -9758,14 +10069,27 @@
             <w:r>
               <w:t xml:space="preserve">Figure </w:t>
             </w:r>
-            <w:fldSimple w:instr=" SEQ Figure \* ARABIC ">
-              <w:r>
-                <w:rPr>
-                  <w:noProof/>
-                </w:rPr>
-                <w:t>5</w:t>
-              </w:r>
-            </w:fldSimple>
+            <w:r>
+              <w:fldChar w:fldCharType="begin"/>
+            </w:r>
+            <w:r>
+              <w:instrText xml:space="preserve"> SEQ Figure \* ARABIC </w:instrText>
+            </w:r>
+            <w:r>
+              <w:fldChar w:fldCharType="separate"/>
+            </w:r>
+            <w:r>
+              <w:rPr>
+                <w:noProof/>
+              </w:rPr>
+              <w:t>5</w:t>
+            </w:r>
+            <w:r>
+              <w:rPr>
+                <w:noProof/>
+              </w:rPr>
+              <w:fldChar w:fldCharType="end"/>
+            </w:r>
             <w:r>
               <w:t xml:space="preserve"> Diffuser #2 10cm x 10cm</w:t>
             </w:r>
@@ -9836,14 +10160,27 @@
             <w:r>
               <w:t xml:space="preserve">Figure </w:t>
             </w:r>
-            <w:fldSimple w:instr=" SEQ Figure \* ARABIC ">
-              <w:r>
-                <w:rPr>
-                  <w:noProof/>
-                </w:rPr>
-                <w:t>6</w:t>
-              </w:r>
-            </w:fldSimple>
+            <w:r>
+              <w:fldChar w:fldCharType="begin"/>
+            </w:r>
+            <w:r>
+              <w:instrText xml:space="preserve"> SEQ Figure \* ARABIC </w:instrText>
+            </w:r>
+            <w:r>
+              <w:fldChar w:fldCharType="separate"/>
+            </w:r>
+            <w:r>
+              <w:rPr>
+                <w:noProof/>
+              </w:rPr>
+              <w:t>6</w:t>
+            </w:r>
+            <w:r>
+              <w:rPr>
+                <w:noProof/>
+              </w:rPr>
+              <w:fldChar w:fldCharType="end"/>
+            </w:r>
             <w:r>
               <w:t xml:space="preserve"> </w:t>
             </w:r>
@@ -9871,7 +10208,7 @@
       <w:pPr>
         <w:pStyle w:val="Heading2"/>
       </w:pPr>
-      <w:bookmarkStart w:id="17" w:name="_Toc84603276"/>
+      <w:bookmarkStart w:id="17" w:name="_Toc85019037"/>
       <w:r>
         <w:t>Fixed Focus vs Autofocus</w:t>
       </w:r>
@@ -9915,7 +10252,7 @@
           <w:lang w:val="en-US"/>
         </w:rPr>
       </w:pPr>
-      <w:bookmarkStart w:id="18" w:name="_Toc84603277"/>
+      <w:bookmarkStart w:id="18" w:name="_Toc85019038"/>
       <w:r>
         <w:rPr>
           <w:lang w:val="en-US"/>
@@ -9970,7 +10307,7 @@
       <w:pPr>
         <w:pStyle w:val="Heading2"/>
       </w:pPr>
-      <w:bookmarkStart w:id="19" w:name="_Toc84603278"/>
+      <w:bookmarkStart w:id="19" w:name="_Toc85019039"/>
       <w:r>
         <w:t>Web App</w:t>
       </w:r>
@@ -10358,7 +10695,7 @@
       <w:pPr>
         <w:pStyle w:val="Heading2"/>
       </w:pPr>
-      <w:bookmarkStart w:id="20" w:name="_Toc84603279"/>
+      <w:bookmarkStart w:id="20" w:name="_Toc85019040"/>
       <w:r>
         <w:lastRenderedPageBreak/>
         <w:t>Galaxy S10</w:t>
@@ -10718,7 +11055,7 @@
       <w:pPr>
         <w:pStyle w:val="Heading2"/>
       </w:pPr>
-      <w:bookmarkStart w:id="21" w:name="_Toc84603280"/>
+      <w:bookmarkStart w:id="21" w:name="_Toc85019041"/>
       <w:r>
         <w:t>Python App</w:t>
       </w:r>
@@ -11033,7 +11370,7 @@
       <w:pPr>
         <w:pStyle w:val="Heading1"/>
       </w:pPr>
-      <w:bookmarkStart w:id="23" w:name="_Toc84603281"/>
+      <w:bookmarkStart w:id="23" w:name="_Toc85019042"/>
       <w:r>
         <w:lastRenderedPageBreak/>
         <w:t>Test Results</w:t>
@@ -11070,7 +11407,7 @@
       <w:pPr>
         <w:pStyle w:val="Heading2"/>
       </w:pPr>
-      <w:bookmarkStart w:id="24" w:name="_Toc84603282"/>
+      <w:bookmarkStart w:id="24" w:name="_Toc85019043"/>
       <w:bookmarkEnd w:id="22"/>
       <w:r>
         <w:t>Galaxy</w:t>
@@ -11508,7 +11845,7 @@
       <w:pPr>
         <w:pStyle w:val="Heading2"/>
       </w:pPr>
-      <w:bookmarkStart w:id="26" w:name="_Toc84603283"/>
+      <w:bookmarkStart w:id="26" w:name="_Toc85019044"/>
       <w:r>
         <w:t>Laptop</w:t>
       </w:r>
@@ -11949,7 +12286,7 @@
       <w:pPr>
         <w:pStyle w:val="Heading2"/>
       </w:pPr>
-      <w:bookmarkStart w:id="27" w:name="_Toc84603284"/>
+      <w:bookmarkStart w:id="27" w:name="_Toc85019045"/>
       <w:r>
         <w:t>Laptop Python App</w:t>
       </w:r>
@@ -12373,7 +12710,7 @@
       <w:pPr>
         <w:pStyle w:val="Heading2"/>
       </w:pPr>
-      <w:bookmarkStart w:id="28" w:name="_Toc84603285"/>
+      <w:bookmarkStart w:id="28" w:name="_Toc85019046"/>
       <w:r>
         <w:t>Vetscan Hub Mockup Web App</w:t>
       </w:r>
@@ -12801,7 +13138,7 @@
       <w:pPr>
         <w:pStyle w:val="Heading2"/>
       </w:pPr>
-      <w:bookmarkStart w:id="29" w:name="_Toc84603286"/>
+      <w:bookmarkStart w:id="29" w:name="_Toc85019047"/>
       <w:r>
         <w:t>Vetscan Hub Mockup</w:t>
       </w:r>
@@ -13233,7 +13570,7 @@
       <w:pPr>
         <w:pStyle w:val="Heading2"/>
       </w:pPr>
-      <w:bookmarkStart w:id="30" w:name="_Toc84603287"/>
+      <w:bookmarkStart w:id="30" w:name="_Toc85019048"/>
       <w:r>
         <w:t xml:space="preserve">Vetscan Hub Mockup Python App - </w:t>
       </w:r>
@@ -13668,7 +14005,7 @@
         <w:pStyle w:val="Heading2"/>
       </w:pPr>
       <w:bookmarkStart w:id="31" w:name="_Hlk80362700"/>
-      <w:bookmarkStart w:id="32" w:name="_Toc84603288"/>
+      <w:bookmarkStart w:id="32" w:name="_Toc85019049"/>
       <w:r>
         <w:lastRenderedPageBreak/>
         <w:t>UPC Scanning</w:t>
@@ -13689,7 +14026,7 @@
       <w:pPr>
         <w:pStyle w:val="Heading2"/>
       </w:pPr>
-      <w:bookmarkStart w:id="33" w:name="_Toc84603289"/>
+      <w:bookmarkStart w:id="33" w:name="_Toc85019050"/>
       <w:r>
         <w:t>“Data Matrix” decoding</w:t>
       </w:r>
@@ -14152,7 +14489,7 @@
       <w:pPr>
         <w:pStyle w:val="Heading3"/>
       </w:pPr>
-      <w:bookmarkStart w:id="34" w:name="_Toc84603290"/>
+      <w:bookmarkStart w:id="34" w:name="_Toc85019051"/>
       <w:r>
         <w:rPr>
           <w:lang w:val="en-US"/>
@@ -14226,7 +14563,7 @@
           <w:numId w:val="36"/>
         </w:numPr>
       </w:pPr>
-      <w:bookmarkStart w:id="35" w:name="_Toc84603291"/>
+      <w:bookmarkStart w:id="35" w:name="_Toc85019052"/>
       <w:r>
         <w:t>Vetscan Hub Mockup</w:t>
       </w:r>
@@ -14307,7 +14644,7 @@
         <w:pStyle w:val="Heading1"/>
       </w:pPr>
       <w:bookmarkStart w:id="36" w:name="_Toc77677312"/>
-      <w:bookmarkStart w:id="37" w:name="_Toc84603292"/>
+      <w:bookmarkStart w:id="37" w:name="_Toc85019053"/>
       <w:r>
         <w:lastRenderedPageBreak/>
         <w:t>Conclusions</w:t>
@@ -14319,7 +14656,7 @@
       <w:pPr>
         <w:pStyle w:val="Heading2"/>
       </w:pPr>
-      <w:bookmarkStart w:id="38" w:name="_Toc84603293"/>
+      <w:bookmarkStart w:id="38" w:name="_Toc85019054"/>
       <w:r>
         <w:t>Python app ver</w:t>
       </w:r>
@@ -14374,7 +14711,7 @@
       <w:pPr>
         <w:pStyle w:val="Heading2"/>
       </w:pPr>
-      <w:bookmarkStart w:id="39" w:name="_Toc84603294"/>
+      <w:bookmarkStart w:id="39" w:name="_Toc85019055"/>
       <w:r>
         <w:t>Comparison</w:t>
       </w:r>
@@ -15055,7 +15392,7 @@
           <w:noProof/>
         </w:rPr>
         <w:drawing>
-          <wp:inline distT="0" distB="0" distL="0" distR="0" wp14:anchorId="799CE160" wp14:editId="127F0ABA">
+          <wp:inline distT="0" distB="0" distL="0" distR="0" wp14:anchorId="799CE160" wp14:editId="06270829">
             <wp:extent cx="6488723" cy="2927839"/>
             <wp:effectExtent l="0" t="0" r="7620" b="6350"/>
             <wp:docPr id="3" name="Chart 3">
@@ -15085,7 +15422,7 @@
       <w:pPr>
         <w:pStyle w:val="Heading2"/>
       </w:pPr>
-      <w:bookmarkStart w:id="40" w:name="_Toc84603295"/>
+      <w:bookmarkStart w:id="40" w:name="_Toc85019056"/>
       <w:r>
         <w:t>Autofocus</w:t>
       </w:r>
@@ -15128,7 +15465,7 @@
       <w:pPr>
         <w:pStyle w:val="Heading3"/>
       </w:pPr>
-      <w:bookmarkStart w:id="41" w:name="_Toc84603296"/>
+      <w:bookmarkStart w:id="41" w:name="_Toc85019057"/>
       <w:r>
         <w:t>Autofocus Time to Scan</w:t>
       </w:r>
@@ -16537,7 +16874,7 @@
       <w:pPr>
         <w:pStyle w:val="Heading3"/>
       </w:pPr>
-      <w:bookmarkStart w:id="42" w:name="_Toc84603297"/>
+      <w:bookmarkStart w:id="42" w:name="_Toc85019058"/>
       <w:r>
         <w:lastRenderedPageBreak/>
         <w:t>Fixed Focus Time to Scan</w:t>
@@ -17945,7 +18282,7 @@
       <w:pPr>
         <w:pStyle w:val="Heading3"/>
       </w:pPr>
-      <w:bookmarkStart w:id="43" w:name="_Toc84603298"/>
+      <w:bookmarkStart w:id="43" w:name="_Toc85019059"/>
       <w:r>
         <w:rPr>
           <w:lang w:val="en-US"/>
@@ -17997,7 +18334,7 @@
           <w:noProof/>
         </w:rPr>
         <w:drawing>
-          <wp:inline distT="0" distB="0" distL="0" distR="0" wp14:anchorId="2ECB35F2" wp14:editId="44E15D7B">
+          <wp:inline distT="0" distB="0" distL="0" distR="0" wp14:anchorId="2ECB35F2" wp14:editId="2270C2B2">
             <wp:extent cx="6834554" cy="2609850"/>
             <wp:effectExtent l="0" t="0" r="4445" b="0"/>
             <wp:docPr id="7" name="Chart 7">
@@ -18037,7 +18374,7 @@
       <w:pPr>
         <w:pStyle w:val="Heading3"/>
       </w:pPr>
-      <w:bookmarkStart w:id="44" w:name="_Toc84603299"/>
+      <w:bookmarkStart w:id="44" w:name="_Toc85019060"/>
       <w:r>
         <w:lastRenderedPageBreak/>
         <w:t>Autofocus Time to Scan – run with image rotated</w:t>
@@ -18682,7 +19019,7 @@
       <w:pPr>
         <w:pStyle w:val="Heading3"/>
       </w:pPr>
-      <w:bookmarkStart w:id="45" w:name="_Toc84603300"/>
+      <w:bookmarkStart w:id="45" w:name="_Toc85019061"/>
       <w:r>
         <w:t>Fixed Focus Time to Scan</w:t>
       </w:r>
@@ -19376,7 +19713,7 @@
       <w:pPr>
         <w:pStyle w:val="Heading3"/>
       </w:pPr>
-      <w:bookmarkStart w:id="46" w:name="_Toc84603301"/>
+      <w:bookmarkStart w:id="46" w:name="_Toc85019062"/>
       <w:r>
         <w:rPr>
           <w:lang w:val="en-US"/>
@@ -19394,7 +19731,7 @@
           <w:noProof/>
         </w:rPr>
         <w:drawing>
-          <wp:inline distT="0" distB="0" distL="0" distR="0" wp14:anchorId="14CC05FD" wp14:editId="720E6744">
+          <wp:inline distT="0" distB="0" distL="0" distR="0" wp14:anchorId="14CC05FD" wp14:editId="5AE9EA2C">
             <wp:extent cx="3416935" cy="1863970"/>
             <wp:effectExtent l="0" t="0" r="12065" b="3175"/>
             <wp:docPr id="8" name="Chart 8">
@@ -19421,7 +19758,7 @@
       <w:pPr>
         <w:pStyle w:val="Heading3"/>
       </w:pPr>
-      <w:bookmarkStart w:id="47" w:name="_Toc84603302"/>
+      <w:bookmarkStart w:id="47" w:name="_Toc85019063"/>
       <w:r>
         <w:lastRenderedPageBreak/>
         <w:t>Diffuser</w:t>
@@ -19567,23 +19904,27 @@
     <w:tbl>
       <w:tblPr>
         <w:tblStyle w:val="TableGrid"/>
-        <w:tblW w:w="13041" w:type="dxa"/>
-        <w:tblLayout w:type="fixed"/>
+        <w:tblW w:w="5033" w:type="pct"/>
         <w:tblLook w:val="04A0" w:firstRow="1" w:lastRow="0" w:firstColumn="1" w:lastColumn="0" w:noHBand="0" w:noVBand="1"/>
       </w:tblPr>
       <w:tblGrid>
-        <w:gridCol w:w="935"/>
-        <w:gridCol w:w="1310"/>
-        <w:gridCol w:w="1080"/>
-        <w:gridCol w:w="2970"/>
+        <w:gridCol w:w="913"/>
+        <w:gridCol w:w="633"/>
+        <w:gridCol w:w="998"/>
+        <w:gridCol w:w="3014"/>
         <w:gridCol w:w="1170"/>
         <w:gridCol w:w="1170"/>
-        <w:gridCol w:w="4406"/>
+        <w:gridCol w:w="2939"/>
+        <w:gridCol w:w="24"/>
       </w:tblGrid>
       <w:tr>
-        <w:tc>
-          <w:tcPr>
-            <w:tcW w:w="935" w:type="dxa"/>
+        <w:trPr>
+          <w:gridAfter w:val="1"/>
+          <w:wAfter w:w="33" w:type="pct"/>
+        </w:trPr>
+        <w:tc>
+          <w:tcPr>
+            <w:tcW w:w="420" w:type="pct"/>
             <w:shd w:val="clear" w:color="auto" w:fill="auto"/>
           </w:tcPr>
           <w:p>
@@ -19594,7 +19935,7 @@
         </w:tc>
         <w:tc>
           <w:tcPr>
-            <w:tcW w:w="1310" w:type="dxa"/>
+            <w:tcW w:w="399" w:type="pct"/>
             <w:shd w:val="clear" w:color="auto" w:fill="auto"/>
           </w:tcPr>
           <w:p>
@@ -19610,7 +19951,7 @@
         </w:tc>
         <w:tc>
           <w:tcPr>
-            <w:tcW w:w="1080" w:type="dxa"/>
+            <w:tcW w:w="459" w:type="pct"/>
             <w:shd w:val="clear" w:color="auto" w:fill="auto"/>
           </w:tcPr>
           <w:p>
@@ -19621,7 +19962,7 @@
         </w:tc>
         <w:tc>
           <w:tcPr>
-            <w:tcW w:w="2970" w:type="dxa"/>
+            <w:tcW w:w="1495" w:type="pct"/>
             <w:shd w:val="clear" w:color="auto" w:fill="auto"/>
           </w:tcPr>
           <w:p>
@@ -19632,7 +19973,7 @@
         </w:tc>
         <w:tc>
           <w:tcPr>
-            <w:tcW w:w="6746" w:type="dxa"/>
+            <w:tcW w:w="2194" w:type="pct"/>
             <w:gridSpan w:val="3"/>
             <w:shd w:val="clear" w:color="auto" w:fill="8EAADB" w:themeFill="accent1" w:themeFillTint="99"/>
           </w:tcPr>
@@ -19658,35 +19999,35 @@
       <w:tr>
         <w:tc>
           <w:tcPr>
-            <w:tcW w:w="935" w:type="dxa"/>
+            <w:tcW w:w="420" w:type="pct"/>
             <w:shd w:val="clear" w:color="auto" w:fill="auto"/>
           </w:tcPr>
           <w:p/>
         </w:tc>
         <w:tc>
           <w:tcPr>
-            <w:tcW w:w="1310" w:type="dxa"/>
+            <w:tcW w:w="399" w:type="pct"/>
             <w:shd w:val="clear" w:color="auto" w:fill="auto"/>
           </w:tcPr>
           <w:p/>
         </w:tc>
         <w:tc>
           <w:tcPr>
-            <w:tcW w:w="1080" w:type="dxa"/>
+            <w:tcW w:w="459" w:type="pct"/>
             <w:shd w:val="clear" w:color="auto" w:fill="auto"/>
           </w:tcPr>
           <w:p/>
         </w:tc>
         <w:tc>
           <w:tcPr>
-            <w:tcW w:w="2970" w:type="dxa"/>
+            <w:tcW w:w="1495" w:type="pct"/>
             <w:shd w:val="clear" w:color="auto" w:fill="auto"/>
           </w:tcPr>
           <w:p/>
         </w:tc>
         <w:tc>
           <w:tcPr>
-            <w:tcW w:w="1170" w:type="dxa"/>
+            <w:tcW w:w="109" w:type="pct"/>
             <w:shd w:val="clear" w:color="auto" w:fill="8EAADB" w:themeFill="accent1" w:themeFillTint="99"/>
           </w:tcPr>
           <w:p>
@@ -19705,7 +20046,7 @@
         </w:tc>
         <w:tc>
           <w:tcPr>
-            <w:tcW w:w="1170" w:type="dxa"/>
+            <w:tcW w:w="539" w:type="pct"/>
             <w:shd w:val="clear" w:color="auto" w:fill="FFE599" w:themeFill="accent4" w:themeFillTint="66"/>
           </w:tcPr>
           <w:p>
@@ -19724,7 +20065,8 @@
         </w:tc>
         <w:tc>
           <w:tcPr>
-            <w:tcW w:w="4406" w:type="dxa"/>
+            <w:tcW w:w="1579" w:type="pct"/>
+            <w:gridSpan w:val="2"/>
             <w:shd w:val="clear" w:color="auto" w:fill="FFE599" w:themeFill="accent4" w:themeFillTint="66"/>
           </w:tcPr>
           <w:p>
@@ -19745,7 +20087,7 @@
       <w:tr>
         <w:tc>
           <w:tcPr>
-            <w:tcW w:w="935" w:type="dxa"/>
+            <w:tcW w:w="420" w:type="pct"/>
           </w:tcPr>
           <w:p>
             <w:r>
@@ -19755,7 +20097,7 @@
         </w:tc>
         <w:tc>
           <w:tcPr>
-            <w:tcW w:w="1310" w:type="dxa"/>
+            <w:tcW w:w="399" w:type="pct"/>
           </w:tcPr>
           <w:p>
             <w:r>
@@ -19765,7 +20107,7 @@
         </w:tc>
         <w:tc>
           <w:tcPr>
-            <w:tcW w:w="1080" w:type="dxa"/>
+            <w:tcW w:w="459" w:type="pct"/>
           </w:tcPr>
           <w:p>
             <w:r>
@@ -19775,7 +20117,7 @@
         </w:tc>
         <w:tc>
           <w:tcPr>
-            <w:tcW w:w="2970" w:type="dxa"/>
+            <w:tcW w:w="1495" w:type="pct"/>
           </w:tcPr>
           <w:p>
             <w:r>
@@ -19785,7 +20127,7 @@
         </w:tc>
         <w:tc>
           <w:tcPr>
-            <w:tcW w:w="1170" w:type="dxa"/>
+            <w:tcW w:w="109" w:type="pct"/>
             <w:vAlign w:val="center"/>
           </w:tcPr>
           <w:p>
@@ -19804,7 +20146,7 @@
         </w:tc>
         <w:tc>
           <w:tcPr>
-            <w:tcW w:w="1170" w:type="dxa"/>
+            <w:tcW w:w="539" w:type="pct"/>
             <w:vAlign w:val="center"/>
           </w:tcPr>
           <w:p>
@@ -19823,7 +20165,8 @@
         </w:tc>
         <w:tc>
           <w:tcPr>
-            <w:tcW w:w="4406" w:type="dxa"/>
+            <w:tcW w:w="1579" w:type="pct"/>
+            <w:gridSpan w:val="2"/>
             <w:vAlign w:val="center"/>
           </w:tcPr>
           <w:p>
@@ -19832,13 +20175,19 @@
                 <w:color w:val="000000"/>
               </w:rPr>
             </w:pPr>
+            <w:r>
+              <w:rPr>
+                <w:color w:val="000000"/>
+              </w:rPr>
+              <w:t>4.85</w:t>
+            </w:r>
           </w:p>
         </w:tc>
       </w:tr>
       <w:tr>
         <w:tc>
           <w:tcPr>
-            <w:tcW w:w="935" w:type="dxa"/>
+            <w:tcW w:w="420" w:type="pct"/>
           </w:tcPr>
           <w:p>
             <w:r>
@@ -19848,7 +20197,7 @@
         </w:tc>
         <w:tc>
           <w:tcPr>
-            <w:tcW w:w="1310" w:type="dxa"/>
+            <w:tcW w:w="399" w:type="pct"/>
           </w:tcPr>
           <w:p>
             <w:r>
@@ -19858,7 +20207,7 @@
         </w:tc>
         <w:tc>
           <w:tcPr>
-            <w:tcW w:w="1080" w:type="dxa"/>
+            <w:tcW w:w="459" w:type="pct"/>
           </w:tcPr>
           <w:p>
             <w:r>
@@ -19868,7 +20217,7 @@
         </w:tc>
         <w:tc>
           <w:tcPr>
-            <w:tcW w:w="2970" w:type="dxa"/>
+            <w:tcW w:w="1495" w:type="pct"/>
           </w:tcPr>
           <w:p>
             <w:r>
@@ -19878,7 +20227,7 @@
         </w:tc>
         <w:tc>
           <w:tcPr>
-            <w:tcW w:w="1170" w:type="dxa"/>
+            <w:tcW w:w="109" w:type="pct"/>
             <w:vAlign w:val="center"/>
           </w:tcPr>
           <w:p>
@@ -19897,7 +20246,7 @@
         </w:tc>
         <w:tc>
           <w:tcPr>
-            <w:tcW w:w="1170" w:type="dxa"/>
+            <w:tcW w:w="539" w:type="pct"/>
             <w:vAlign w:val="center"/>
           </w:tcPr>
           <w:p>
@@ -19916,7 +20265,8 @@
         </w:tc>
         <w:tc>
           <w:tcPr>
-            <w:tcW w:w="4406" w:type="dxa"/>
+            <w:tcW w:w="1579" w:type="pct"/>
+            <w:gridSpan w:val="2"/>
             <w:vAlign w:val="center"/>
           </w:tcPr>
           <w:p>
@@ -19925,13 +20275,19 @@
                 <w:color w:val="000000"/>
               </w:rPr>
             </w:pPr>
+            <w:r>
+              <w:rPr>
+                <w:color w:val="000000"/>
+              </w:rPr>
+              <w:t>4.19</w:t>
+            </w:r>
           </w:p>
         </w:tc>
       </w:tr>
       <w:tr>
         <w:tc>
           <w:tcPr>
-            <w:tcW w:w="935" w:type="dxa"/>
+            <w:tcW w:w="420" w:type="pct"/>
           </w:tcPr>
           <w:p>
             <w:r>
@@ -19941,7 +20297,7 @@
         </w:tc>
         <w:tc>
           <w:tcPr>
-            <w:tcW w:w="1310" w:type="dxa"/>
+            <w:tcW w:w="399" w:type="pct"/>
           </w:tcPr>
           <w:p>
             <w:r>
@@ -19951,7 +20307,7 @@
         </w:tc>
         <w:tc>
           <w:tcPr>
-            <w:tcW w:w="1080" w:type="dxa"/>
+            <w:tcW w:w="459" w:type="pct"/>
           </w:tcPr>
           <w:p>
             <w:r>
@@ -19961,7 +20317,7 @@
         </w:tc>
         <w:tc>
           <w:tcPr>
-            <w:tcW w:w="2970" w:type="dxa"/>
+            <w:tcW w:w="1495" w:type="pct"/>
           </w:tcPr>
           <w:p>
             <w:r>
@@ -19971,7 +20327,7 @@
         </w:tc>
         <w:tc>
           <w:tcPr>
-            <w:tcW w:w="1170" w:type="dxa"/>
+            <w:tcW w:w="109" w:type="pct"/>
             <w:vAlign w:val="center"/>
           </w:tcPr>
           <w:p>
@@ -19990,7 +20346,7 @@
         </w:tc>
         <w:tc>
           <w:tcPr>
-            <w:tcW w:w="1170" w:type="dxa"/>
+            <w:tcW w:w="539" w:type="pct"/>
             <w:vAlign w:val="center"/>
           </w:tcPr>
           <w:p>
@@ -20009,7 +20365,8 @@
         </w:tc>
         <w:tc>
           <w:tcPr>
-            <w:tcW w:w="4406" w:type="dxa"/>
+            <w:tcW w:w="1579" w:type="pct"/>
+            <w:gridSpan w:val="2"/>
             <w:vAlign w:val="center"/>
           </w:tcPr>
           <w:p>
@@ -20018,13 +20375,19 @@
                 <w:color w:val="000000"/>
               </w:rPr>
             </w:pPr>
+            <w:r>
+              <w:rPr>
+                <w:color w:val="000000"/>
+              </w:rPr>
+              <w:t>9.06</w:t>
+            </w:r>
           </w:p>
         </w:tc>
       </w:tr>
       <w:tr>
         <w:tc>
           <w:tcPr>
-            <w:tcW w:w="935" w:type="dxa"/>
+            <w:tcW w:w="420" w:type="pct"/>
           </w:tcPr>
           <w:p>
             <w:r>
@@ -20034,7 +20397,7 @@
         </w:tc>
         <w:tc>
           <w:tcPr>
-            <w:tcW w:w="1310" w:type="dxa"/>
+            <w:tcW w:w="399" w:type="pct"/>
           </w:tcPr>
           <w:p>
             <w:r>
@@ -20044,7 +20407,7 @@
         </w:tc>
         <w:tc>
           <w:tcPr>
-            <w:tcW w:w="1080" w:type="dxa"/>
+            <w:tcW w:w="459" w:type="pct"/>
           </w:tcPr>
           <w:p>
             <w:r>
@@ -20054,7 +20417,7 @@
         </w:tc>
         <w:tc>
           <w:tcPr>
-            <w:tcW w:w="2970" w:type="dxa"/>
+            <w:tcW w:w="1495" w:type="pct"/>
           </w:tcPr>
           <w:p>
             <w:r>
@@ -20064,7 +20427,7 @@
         </w:tc>
         <w:tc>
           <w:tcPr>
-            <w:tcW w:w="1170" w:type="dxa"/>
+            <w:tcW w:w="109" w:type="pct"/>
             <w:vAlign w:val="center"/>
           </w:tcPr>
           <w:p>
@@ -20083,7 +20446,7 @@
         </w:tc>
         <w:tc>
           <w:tcPr>
-            <w:tcW w:w="1170" w:type="dxa"/>
+            <w:tcW w:w="539" w:type="pct"/>
             <w:vAlign w:val="center"/>
           </w:tcPr>
           <w:p>
@@ -20102,7 +20465,8 @@
         </w:tc>
         <w:tc>
           <w:tcPr>
-            <w:tcW w:w="4406" w:type="dxa"/>
+            <w:tcW w:w="1579" w:type="pct"/>
+            <w:gridSpan w:val="2"/>
             <w:vAlign w:val="center"/>
           </w:tcPr>
           <w:p>
@@ -20111,13 +20475,19 @@
                 <w:color w:val="000000"/>
               </w:rPr>
             </w:pPr>
+            <w:r>
+              <w:rPr>
+                <w:color w:val="000000"/>
+              </w:rPr>
+              <w:t>5.54</w:t>
+            </w:r>
           </w:p>
         </w:tc>
       </w:tr>
       <w:tr>
         <w:tc>
           <w:tcPr>
-            <w:tcW w:w="935" w:type="dxa"/>
+            <w:tcW w:w="420" w:type="pct"/>
           </w:tcPr>
           <w:p>
             <w:r>
@@ -20127,7 +20497,7 @@
         </w:tc>
         <w:tc>
           <w:tcPr>
-            <w:tcW w:w="1310" w:type="dxa"/>
+            <w:tcW w:w="399" w:type="pct"/>
           </w:tcPr>
           <w:p>
             <w:r>
@@ -20137,7 +20507,7 @@
         </w:tc>
         <w:tc>
           <w:tcPr>
-            <w:tcW w:w="1080" w:type="dxa"/>
+            <w:tcW w:w="459" w:type="pct"/>
           </w:tcPr>
           <w:p>
             <w:r>
@@ -20147,7 +20517,7 @@
         </w:tc>
         <w:tc>
           <w:tcPr>
-            <w:tcW w:w="2970" w:type="dxa"/>
+            <w:tcW w:w="1495" w:type="pct"/>
           </w:tcPr>
           <w:p>
             <w:r>
@@ -20157,7 +20527,7 @@
         </w:tc>
         <w:tc>
           <w:tcPr>
-            <w:tcW w:w="1170" w:type="dxa"/>
+            <w:tcW w:w="109" w:type="pct"/>
             <w:vAlign w:val="center"/>
           </w:tcPr>
           <w:p>
@@ -20176,7 +20546,7 @@
         </w:tc>
         <w:tc>
           <w:tcPr>
-            <w:tcW w:w="1170" w:type="dxa"/>
+            <w:tcW w:w="539" w:type="pct"/>
             <w:vAlign w:val="center"/>
           </w:tcPr>
           <w:p>
@@ -20195,7 +20565,8 @@
         </w:tc>
         <w:tc>
           <w:tcPr>
-            <w:tcW w:w="4406" w:type="dxa"/>
+            <w:tcW w:w="1579" w:type="pct"/>
+            <w:gridSpan w:val="2"/>
             <w:vAlign w:val="center"/>
           </w:tcPr>
           <w:p>
@@ -20204,13 +20575,19 @@
                 <w:color w:val="000000"/>
               </w:rPr>
             </w:pPr>
+            <w:r>
+              <w:rPr>
+                <w:color w:val="000000"/>
+              </w:rPr>
+              <w:t>4.44</w:t>
+            </w:r>
           </w:p>
         </w:tc>
       </w:tr>
       <w:tr>
         <w:tc>
           <w:tcPr>
-            <w:tcW w:w="935" w:type="dxa"/>
+            <w:tcW w:w="420" w:type="pct"/>
           </w:tcPr>
           <w:p>
             <w:r>
@@ -20220,7 +20597,7 @@
         </w:tc>
         <w:tc>
           <w:tcPr>
-            <w:tcW w:w="1310" w:type="dxa"/>
+            <w:tcW w:w="399" w:type="pct"/>
           </w:tcPr>
           <w:p>
             <w:r>
@@ -20230,7 +20607,7 @@
         </w:tc>
         <w:tc>
           <w:tcPr>
-            <w:tcW w:w="1080" w:type="dxa"/>
+            <w:tcW w:w="459" w:type="pct"/>
           </w:tcPr>
           <w:p>
             <w:r>
@@ -20240,7 +20617,7 @@
         </w:tc>
         <w:tc>
           <w:tcPr>
-            <w:tcW w:w="2970" w:type="dxa"/>
+            <w:tcW w:w="1495" w:type="pct"/>
           </w:tcPr>
           <w:p>
             <w:r>
@@ -20250,7 +20627,7 @@
         </w:tc>
         <w:tc>
           <w:tcPr>
-            <w:tcW w:w="1170" w:type="dxa"/>
+            <w:tcW w:w="109" w:type="pct"/>
             <w:vAlign w:val="center"/>
           </w:tcPr>
           <w:p>
@@ -20269,7 +20646,7 @@
         </w:tc>
         <w:tc>
           <w:tcPr>
-            <w:tcW w:w="1170" w:type="dxa"/>
+            <w:tcW w:w="539" w:type="pct"/>
             <w:vAlign w:val="center"/>
           </w:tcPr>
           <w:p>
@@ -20288,7 +20665,8 @@
         </w:tc>
         <w:tc>
           <w:tcPr>
-            <w:tcW w:w="4406" w:type="dxa"/>
+            <w:tcW w:w="1579" w:type="pct"/>
+            <w:gridSpan w:val="2"/>
             <w:vAlign w:val="center"/>
           </w:tcPr>
           <w:p>
@@ -20297,13 +20675,19 @@
                 <w:color w:val="000000"/>
               </w:rPr>
             </w:pPr>
+            <w:r>
+              <w:rPr>
+                <w:color w:val="000000"/>
+              </w:rPr>
+              <w:t>7.52</w:t>
+            </w:r>
           </w:p>
         </w:tc>
       </w:tr>
       <w:tr>
         <w:tc>
           <w:tcPr>
-            <w:tcW w:w="935" w:type="dxa"/>
+            <w:tcW w:w="420" w:type="pct"/>
           </w:tcPr>
           <w:p>
             <w:r>
@@ -20313,7 +20697,7 @@
         </w:tc>
         <w:tc>
           <w:tcPr>
-            <w:tcW w:w="1310" w:type="dxa"/>
+            <w:tcW w:w="399" w:type="pct"/>
           </w:tcPr>
           <w:p>
             <w:r>
@@ -20323,7 +20707,7 @@
         </w:tc>
         <w:tc>
           <w:tcPr>
-            <w:tcW w:w="1080" w:type="dxa"/>
+            <w:tcW w:w="459" w:type="pct"/>
           </w:tcPr>
           <w:p>
             <w:r>
@@ -20333,7 +20717,7 @@
         </w:tc>
         <w:tc>
           <w:tcPr>
-            <w:tcW w:w="2970" w:type="dxa"/>
+            <w:tcW w:w="1495" w:type="pct"/>
           </w:tcPr>
           <w:p>
             <w:r>
@@ -20343,7 +20727,7 @@
         </w:tc>
         <w:tc>
           <w:tcPr>
-            <w:tcW w:w="1170" w:type="dxa"/>
+            <w:tcW w:w="109" w:type="pct"/>
             <w:vAlign w:val="center"/>
           </w:tcPr>
           <w:p>
@@ -20362,7 +20746,7 @@
         </w:tc>
         <w:tc>
           <w:tcPr>
-            <w:tcW w:w="1170" w:type="dxa"/>
+            <w:tcW w:w="539" w:type="pct"/>
             <w:vAlign w:val="center"/>
           </w:tcPr>
           <w:p>
@@ -20381,7 +20765,8 @@
         </w:tc>
         <w:tc>
           <w:tcPr>
-            <w:tcW w:w="4406" w:type="dxa"/>
+            <w:tcW w:w="1579" w:type="pct"/>
+            <w:gridSpan w:val="2"/>
             <w:vAlign w:val="center"/>
           </w:tcPr>
           <w:p>
@@ -20390,13 +20775,19 @@
                 <w:color w:val="000000"/>
               </w:rPr>
             </w:pPr>
+            <w:r>
+              <w:rPr>
+                <w:color w:val="000000"/>
+              </w:rPr>
+              <w:t>4.62</w:t>
+            </w:r>
           </w:p>
         </w:tc>
       </w:tr>
       <w:tr>
         <w:tc>
           <w:tcPr>
-            <w:tcW w:w="935" w:type="dxa"/>
+            <w:tcW w:w="420" w:type="pct"/>
           </w:tcPr>
           <w:p>
             <w:r>
@@ -20406,7 +20797,7 @@
         </w:tc>
         <w:tc>
           <w:tcPr>
-            <w:tcW w:w="1310" w:type="dxa"/>
+            <w:tcW w:w="399" w:type="pct"/>
           </w:tcPr>
           <w:p>
             <w:r>
@@ -20416,7 +20807,7 @@
         </w:tc>
         <w:tc>
           <w:tcPr>
-            <w:tcW w:w="1080" w:type="dxa"/>
+            <w:tcW w:w="459" w:type="pct"/>
           </w:tcPr>
           <w:p>
             <w:r>
@@ -20426,7 +20817,7 @@
         </w:tc>
         <w:tc>
           <w:tcPr>
-            <w:tcW w:w="2970" w:type="dxa"/>
+            <w:tcW w:w="1495" w:type="pct"/>
           </w:tcPr>
           <w:p>
             <w:r>
@@ -20436,7 +20827,7 @@
         </w:tc>
         <w:tc>
           <w:tcPr>
-            <w:tcW w:w="1170" w:type="dxa"/>
+            <w:tcW w:w="109" w:type="pct"/>
             <w:vAlign w:val="center"/>
           </w:tcPr>
           <w:p>
@@ -20455,7 +20846,7 @@
         </w:tc>
         <w:tc>
           <w:tcPr>
-            <w:tcW w:w="1170" w:type="dxa"/>
+            <w:tcW w:w="539" w:type="pct"/>
             <w:vAlign w:val="center"/>
           </w:tcPr>
           <w:p>
@@ -20474,7 +20865,8 @@
         </w:tc>
         <w:tc>
           <w:tcPr>
-            <w:tcW w:w="4406" w:type="dxa"/>
+            <w:tcW w:w="1579" w:type="pct"/>
+            <w:gridSpan w:val="2"/>
             <w:vAlign w:val="center"/>
           </w:tcPr>
           <w:p>
@@ -20483,13 +20875,19 @@
                 <w:color w:val="000000"/>
               </w:rPr>
             </w:pPr>
+            <w:r>
+              <w:rPr>
+                <w:color w:val="000000"/>
+              </w:rPr>
+              <w:t>4.22</w:t>
+            </w:r>
           </w:p>
         </w:tc>
       </w:tr>
       <w:tr>
         <w:tc>
           <w:tcPr>
-            <w:tcW w:w="935" w:type="dxa"/>
+            <w:tcW w:w="420" w:type="pct"/>
           </w:tcPr>
           <w:p>
             <w:r>
@@ -20499,7 +20897,7 @@
         </w:tc>
         <w:tc>
           <w:tcPr>
-            <w:tcW w:w="1310" w:type="dxa"/>
+            <w:tcW w:w="399" w:type="pct"/>
           </w:tcPr>
           <w:p>
             <w:r>
@@ -20509,7 +20907,7 @@
         </w:tc>
         <w:tc>
           <w:tcPr>
-            <w:tcW w:w="1080" w:type="dxa"/>
+            <w:tcW w:w="459" w:type="pct"/>
           </w:tcPr>
           <w:p>
             <w:r>
@@ -20519,7 +20917,7 @@
         </w:tc>
         <w:tc>
           <w:tcPr>
-            <w:tcW w:w="2970" w:type="dxa"/>
+            <w:tcW w:w="1495" w:type="pct"/>
           </w:tcPr>
           <w:p>
             <w:r>
@@ -20529,7 +20927,7 @@
         </w:tc>
         <w:tc>
           <w:tcPr>
-            <w:tcW w:w="1170" w:type="dxa"/>
+            <w:tcW w:w="109" w:type="pct"/>
             <w:vAlign w:val="center"/>
           </w:tcPr>
           <w:p>
@@ -20548,7 +20946,7 @@
         </w:tc>
         <w:tc>
           <w:tcPr>
-            <w:tcW w:w="1170" w:type="dxa"/>
+            <w:tcW w:w="539" w:type="pct"/>
             <w:vAlign w:val="center"/>
           </w:tcPr>
           <w:p>
@@ -20567,7 +20965,8 @@
         </w:tc>
         <w:tc>
           <w:tcPr>
-            <w:tcW w:w="4406" w:type="dxa"/>
+            <w:tcW w:w="1579" w:type="pct"/>
+            <w:gridSpan w:val="2"/>
             <w:vAlign w:val="center"/>
           </w:tcPr>
           <w:p>
@@ -20576,13 +20975,19 @@
                 <w:color w:val="000000"/>
               </w:rPr>
             </w:pPr>
+            <w:r>
+              <w:rPr>
+                <w:color w:val="000000"/>
+              </w:rPr>
+              <w:t>2.99</w:t>
+            </w:r>
           </w:p>
         </w:tc>
       </w:tr>
       <w:tr>
         <w:tc>
           <w:tcPr>
-            <w:tcW w:w="935" w:type="dxa"/>
+            <w:tcW w:w="420" w:type="pct"/>
           </w:tcPr>
           <w:p>
             <w:r>
@@ -20592,7 +20997,7 @@
         </w:tc>
         <w:tc>
           <w:tcPr>
-            <w:tcW w:w="1310" w:type="dxa"/>
+            <w:tcW w:w="399" w:type="pct"/>
           </w:tcPr>
           <w:p>
             <w:r>
@@ -20602,7 +21007,7 @@
         </w:tc>
         <w:tc>
           <w:tcPr>
-            <w:tcW w:w="1080" w:type="dxa"/>
+            <w:tcW w:w="459" w:type="pct"/>
           </w:tcPr>
           <w:p>
             <w:r>
@@ -20612,7 +21017,7 @@
         </w:tc>
         <w:tc>
           <w:tcPr>
-            <w:tcW w:w="2970" w:type="dxa"/>
+            <w:tcW w:w="1495" w:type="pct"/>
           </w:tcPr>
           <w:p>
             <w:r>
@@ -20622,7 +21027,7 @@
         </w:tc>
         <w:tc>
           <w:tcPr>
-            <w:tcW w:w="1170" w:type="dxa"/>
+            <w:tcW w:w="109" w:type="pct"/>
             <w:vAlign w:val="center"/>
           </w:tcPr>
           <w:p>
@@ -20641,7 +21046,7 @@
         </w:tc>
         <w:tc>
           <w:tcPr>
-            <w:tcW w:w="1170" w:type="dxa"/>
+            <w:tcW w:w="539" w:type="pct"/>
             <w:vAlign w:val="center"/>
           </w:tcPr>
           <w:p>
@@ -20660,7 +21065,8 @@
         </w:tc>
         <w:tc>
           <w:tcPr>
-            <w:tcW w:w="4406" w:type="dxa"/>
+            <w:tcW w:w="1579" w:type="pct"/>
+            <w:gridSpan w:val="2"/>
             <w:vAlign w:val="center"/>
           </w:tcPr>
           <w:p>
@@ -20669,13 +21075,19 @@
                 <w:color w:val="000000"/>
               </w:rPr>
             </w:pPr>
+            <w:r>
+              <w:rPr>
+                <w:color w:val="000000"/>
+              </w:rPr>
+              <w:t>5.08</w:t>
+            </w:r>
           </w:p>
         </w:tc>
       </w:tr>
       <w:tr>
         <w:tc>
           <w:tcPr>
-            <w:tcW w:w="935" w:type="dxa"/>
+            <w:tcW w:w="420" w:type="pct"/>
           </w:tcPr>
           <w:p>
             <w:r>
@@ -20685,7 +21097,7 @@
         </w:tc>
         <w:tc>
           <w:tcPr>
-            <w:tcW w:w="1310" w:type="dxa"/>
+            <w:tcW w:w="399" w:type="pct"/>
           </w:tcPr>
           <w:p>
             <w:r>
@@ -20695,7 +21107,7 @@
         </w:tc>
         <w:tc>
           <w:tcPr>
-            <w:tcW w:w="1080" w:type="dxa"/>
+            <w:tcW w:w="459" w:type="pct"/>
           </w:tcPr>
           <w:p>
             <w:r>
@@ -20705,7 +21117,7 @@
         </w:tc>
         <w:tc>
           <w:tcPr>
-            <w:tcW w:w="2970" w:type="dxa"/>
+            <w:tcW w:w="1495" w:type="pct"/>
           </w:tcPr>
           <w:p>
             <w:r>
@@ -20715,7 +21127,7 @@
         </w:tc>
         <w:tc>
           <w:tcPr>
-            <w:tcW w:w="1170" w:type="dxa"/>
+            <w:tcW w:w="109" w:type="pct"/>
             <w:vAlign w:val="center"/>
           </w:tcPr>
           <w:p>
@@ -20734,7 +21146,7 @@
         </w:tc>
         <w:tc>
           <w:tcPr>
-            <w:tcW w:w="1170" w:type="dxa"/>
+            <w:tcW w:w="539" w:type="pct"/>
             <w:vAlign w:val="center"/>
           </w:tcPr>
           <w:p>
@@ -20753,7 +21165,8 @@
         </w:tc>
         <w:tc>
           <w:tcPr>
-            <w:tcW w:w="4406" w:type="dxa"/>
+            <w:tcW w:w="1579" w:type="pct"/>
+            <w:gridSpan w:val="2"/>
             <w:vAlign w:val="center"/>
           </w:tcPr>
           <w:p>
@@ -20762,6 +21175,12 @@
                 <w:color w:val="000000"/>
               </w:rPr>
             </w:pPr>
+            <w:r>
+              <w:rPr>
+                <w:color w:val="000000"/>
+              </w:rPr>
+              <w:t>3.91</w:t>
+            </w:r>
           </w:p>
         </w:tc>
       </w:tr>
@@ -20780,7 +21199,7 @@
           <w:lang w:val="en-US"/>
         </w:rPr>
       </w:pPr>
-      <w:bookmarkStart w:id="48" w:name="_Toc84603303"/>
+      <w:bookmarkStart w:id="48" w:name="_Toc85019064"/>
       <w:r>
         <w:rPr>
           <w:lang w:val="en-US"/>
@@ -20820,7 +21239,7 @@
           <w:noProof/>
         </w:rPr>
         <w:drawing>
-          <wp:inline distT="0" distB="0" distL="0" distR="0" wp14:anchorId="21DBB2D3" wp14:editId="454EBE4F">
+          <wp:inline distT="0" distB="0" distL="0" distR="0" wp14:anchorId="21DBB2D3" wp14:editId="5AC98D13">
             <wp:extent cx="6819900" cy="3742690"/>
             <wp:effectExtent l="0" t="0" r="0" b="10160"/>
             <wp:docPr id="14" name="Chart 14">
@@ -21219,7 +21638,7 @@
       <w:pPr>
         <w:pStyle w:val="Heading3"/>
       </w:pPr>
-      <w:bookmarkStart w:id="49" w:name="_Toc84603304"/>
+      <w:bookmarkStart w:id="49" w:name="_Toc85019065"/>
       <w:r>
         <w:lastRenderedPageBreak/>
         <w:t>Diffusers and Camera LED Glare</w:t>
@@ -21341,7 +21760,7 @@
           <w:lang w:val="en-US"/>
         </w:rPr>
       </w:pPr>
-      <w:bookmarkStart w:id="50" w:name="_Toc84603305"/>
+      <w:bookmarkStart w:id="50" w:name="_Toc85019066"/>
       <w:r>
         <w:rPr>
           <w:lang w:val="en-US"/>
@@ -21360,7 +21779,7 @@
       <w:pPr>
         <w:pStyle w:val="Heading2"/>
       </w:pPr>
-      <w:bookmarkStart w:id="51" w:name="_Toc84603306"/>
+      <w:bookmarkStart w:id="51" w:name="_Toc85019067"/>
       <w:r>
         <w:t>Current Camera Module</w:t>
       </w:r>
@@ -21803,7 +22222,7 @@
       <w:pPr>
         <w:pStyle w:val="Heading2"/>
       </w:pPr>
-      <w:bookmarkStart w:id="52" w:name="_Toc84603307"/>
+      <w:bookmarkStart w:id="52" w:name="_Toc85019068"/>
       <w:r>
         <w:t>Future Improvements</w:t>
       </w:r>
@@ -22125,7 +22544,7 @@
       <w:pPr>
         <w:pStyle w:val="Heading1"/>
       </w:pPr>
-      <w:bookmarkStart w:id="54" w:name="_Toc84603308"/>
+      <w:bookmarkStart w:id="54" w:name="_Toc85019069"/>
       <w:r>
         <w:t>Revision</w:t>
       </w:r>
@@ -23108,7 +23527,6 @@
                 <w:sz w:val="24"/>
                 <w:szCs w:val="24"/>
               </w:rPr>
-              <w:lastRenderedPageBreak/>
               <w:t>7</w:t>
             </w:r>
           </w:p>

</xml_diff>